<commit_message>
planilha de homologação e att do doc final @brunagd
</commit_message>
<xml_diff>
--- a/Documentação/Documentação_Final_ControlBlock.docx
+++ b/Documentação/Documentação_Final_ControlBlock.docx
@@ -2284,22 +2284,11 @@
       <w:pPr>
         <w:pStyle w:val="FolhadeRostodosCaptulos"/>
       </w:pPr>
-      <w:r>
-        <w:lastRenderedPageBreak/>
-        <w:fldChar w:fldCharType="begin"/>
-      </w:r>
-      <w:r>
-        <w:instrText xml:space="preserve"> REF _Ref125306779 \w </w:instrText>
-      </w:r>
-      <w:r>
-        <w:fldChar w:fldCharType="separate"/>
-      </w:r>
-      <w:r>
-        <w:t>1</w:t>
-      </w:r>
-      <w:r>
-        <w:fldChar w:fldCharType="end"/>
-      </w:r>
+      <w:fldSimple w:instr=" REF _Ref125306779 \w ">
+        <w:r>
+          <w:t>1</w:t>
+        </w:r>
+      </w:fldSimple>
       <w:r>
         <w:tab/>
       </w:r>
@@ -2390,7 +2379,15 @@
     </w:p>
     <w:p>
       <w:r>
-        <w:t>Mercado de IoT e números</w:t>
+        <w:t xml:space="preserve">Mercado de </w:t>
+      </w:r>
+      <w:proofErr w:type="spellStart"/>
+      <w:r>
+        <w:t>IoT</w:t>
+      </w:r>
+      <w:proofErr w:type="spellEnd"/>
+      <w:r>
+        <w:t xml:space="preserve"> e números</w:t>
       </w:r>
       <w:r>
         <w:t>. Preocupações com sustentabilidade, controle de custos, etc.</w:t>
@@ -2663,8 +2660,6 @@
           </wp:inline>
         </w:drawing>
       </w:r>
-      <w:bookmarkStart w:id="9" w:name="_GoBack"/>
-      <w:bookmarkEnd w:id="9"/>
     </w:p>
     <w:bookmarkEnd w:id="6"/>
     <w:p>
@@ -2702,12 +2697,111 @@
           <w:numId w:val="36"/>
         </w:numPr>
       </w:pPr>
-      <w:bookmarkStart w:id="10" w:name="_Toc512519593"/>
+      <w:bookmarkStart w:id="9" w:name="_Toc512519593"/>
       <w:r>
         <w:lastRenderedPageBreak/>
         <w:t>PLANEJAMENTO DO PROJETO</w:t>
       </w:r>
+      <w:bookmarkEnd w:id="9"/>
+    </w:p>
+    <w:p>
+      <w:pPr>
+        <w:pStyle w:val="Ttulo2"/>
+        <w:rPr>
+          <w:b/>
+        </w:rPr>
+      </w:pPr>
+      <w:bookmarkStart w:id="10" w:name="_Toc512519594"/>
+      <w:r>
+        <w:rPr>
+          <w:b/>
+        </w:rPr>
+        <w:t>Definição da Equipe do projeto</w:t>
+      </w:r>
       <w:bookmarkEnd w:id="10"/>
+      <w:r>
+        <w:rPr>
+          <w:b/>
+        </w:rPr>
+        <w:t xml:space="preserve"> </w:t>
+      </w:r>
+    </w:p>
+    <w:p>
+      <w:r>
+        <w:tab/>
+      </w:r>
+      <w:r>
+        <w:t xml:space="preserve">Bruna Garcia Delfino – </w:t>
+      </w:r>
+      <w:proofErr w:type="spellStart"/>
+      <w:r>
+        <w:t>Scrum</w:t>
+      </w:r>
+      <w:proofErr w:type="spellEnd"/>
+      <w:r>
+        <w:t xml:space="preserve"> </w:t>
+      </w:r>
+      <w:r>
+        <w:t xml:space="preserve">Master, </w:t>
+      </w:r>
+      <w:proofErr w:type="spellStart"/>
+      <w:r>
+        <w:t>Kivia</w:t>
+      </w:r>
+      <w:proofErr w:type="spellEnd"/>
+      <w:r>
+        <w:t xml:space="preserve"> Moreira </w:t>
+      </w:r>
+      <w:proofErr w:type="spellStart"/>
+      <w:r>
+        <w:t>Araujo</w:t>
+      </w:r>
+      <w:proofErr w:type="spellEnd"/>
+      <w:r>
+        <w:t xml:space="preserve"> – </w:t>
+      </w:r>
+      <w:proofErr w:type="spellStart"/>
+      <w:r>
+        <w:t>Dev</w:t>
+      </w:r>
+      <w:proofErr w:type="spellEnd"/>
+      <w:r>
+        <w:t xml:space="preserve"> </w:t>
+      </w:r>
+      <w:proofErr w:type="spellStart"/>
+      <w:r>
+        <w:t>team</w:t>
+      </w:r>
+      <w:proofErr w:type="spellEnd"/>
+      <w:r>
+        <w:t>,</w:t>
+      </w:r>
+    </w:p>
+    <w:p>
+      <w:r>
+        <w:t xml:space="preserve">Lucas Vinicius Alexandre Torres – </w:t>
+      </w:r>
+      <w:proofErr w:type="spellStart"/>
+      <w:r>
+        <w:t>Dev</w:t>
+      </w:r>
+      <w:proofErr w:type="spellEnd"/>
+      <w:r>
+        <w:t xml:space="preserve"> Team, </w:t>
+      </w:r>
+      <w:proofErr w:type="spellStart"/>
+      <w:r>
+        <w:t>Ranyery</w:t>
+      </w:r>
+      <w:proofErr w:type="spellEnd"/>
+      <w:r>
+        <w:t xml:space="preserve"> Dos Santos Coutinho.</w:t>
+      </w:r>
+    </w:p>
+    <w:p>
+      <w:r>
+        <w:tab/>
+      </w:r>
     </w:p>
     <w:p>
       <w:pPr>
@@ -2716,12 +2810,12 @@
           <w:b/>
         </w:rPr>
       </w:pPr>
-      <w:bookmarkStart w:id="11" w:name="_Toc512519594"/>
+      <w:bookmarkStart w:id="11" w:name="_Toc512519595"/>
       <w:r>
         <w:rPr>
           <w:b/>
         </w:rPr>
-        <w:t>Definição da Equipe do projeto</w:t>
+        <w:t>PROCESSO E FERRAMENTA DE GESTÃO DE PROJETOS</w:t>
       </w:r>
       <w:bookmarkEnd w:id="11"/>
       <w:r>
@@ -2736,63 +2830,52 @@
         <w:tab/>
       </w:r>
       <w:r>
-        <w:t xml:space="preserve">Bruna Garcia Delfino – Scrum </w:t>
-      </w:r>
-      <w:r>
-        <w:t>Master, Kivia Moreira Araujo – Dev team,</w:t>
-      </w:r>
-    </w:p>
-    <w:p>
-      <w:r>
-        <w:t>Lucas Vinicius Alexandre Torres – Dev Team, Ranyery Dos Santos Coutinho.</w:t>
-      </w:r>
-    </w:p>
-    <w:p>
-      <w:r>
         <w:tab/>
       </w:r>
-    </w:p>
-    <w:p>
-      <w:pPr>
-        <w:pStyle w:val="Ttulo2"/>
-        <w:rPr>
-          <w:b/>
-        </w:rPr>
-      </w:pPr>
-      <w:bookmarkStart w:id="12" w:name="_Toc512519595"/>
-      <w:r>
-        <w:rPr>
-          <w:b/>
-        </w:rPr>
-        <w:t>PROCESSO E FERRAMENTA DE GESTÃO DE PROJETOS</w:t>
-      </w:r>
-      <w:bookmarkEnd w:id="12"/>
-      <w:r>
-        <w:rPr>
-          <w:b/>
-        </w:rPr>
-        <w:t xml:space="preserve"> </w:t>
-      </w:r>
-    </w:p>
-    <w:p>
-      <w:r>
-        <w:tab/>
-      </w:r>
-      <w:r>
-        <w:tab/>
-      </w:r>
-      <w:r>
-        <w:t xml:space="preserve">O processo de gestão do projeto foi feito através do Trello e Git Hub, </w:t>
-      </w:r>
-    </w:p>
-    <w:p>
-      <w:r>
-        <w:t>O trello ele auxilia o grupo no agendamento, organização de tarefas e reuniões do grupo.</w:t>
-      </w:r>
-    </w:p>
-    <w:p>
-      <w:r>
-        <w:t>Todas as rotações de tarefas eram organizadas com Sprints então quando mudava a Sprint as tarefas eram distribuídas para outra pessoa.</w:t>
+      <w:r>
+        <w:t xml:space="preserve">O processo de gestão do projeto foi feito através do </w:t>
+      </w:r>
+      <w:proofErr w:type="spellStart"/>
+      <w:r>
+        <w:t>Trello</w:t>
+      </w:r>
+      <w:proofErr w:type="spellEnd"/>
+      <w:r>
+        <w:t xml:space="preserve"> e </w:t>
+      </w:r>
+      <w:proofErr w:type="spellStart"/>
+      <w:r>
+        <w:t>Git</w:t>
+      </w:r>
+      <w:proofErr w:type="spellEnd"/>
+      <w:r>
+        <w:t xml:space="preserve"> Hub, </w:t>
+      </w:r>
+    </w:p>
+    <w:p>
+      <w:r>
+        <w:t xml:space="preserve">O </w:t>
+      </w:r>
+      <w:proofErr w:type="spellStart"/>
+      <w:r>
+        <w:t>trello</w:t>
+      </w:r>
+      <w:proofErr w:type="spellEnd"/>
+      <w:r>
+        <w:t xml:space="preserve"> ele auxilia o grupo no agendamento, organização de tarefas e reuniões do grupo.</w:t>
+      </w:r>
+    </w:p>
+    <w:p>
+      <w:r>
+        <w:t xml:space="preserve">Todas as rotações de tarefas eram organizadas com </w:t>
+      </w:r>
+      <w:proofErr w:type="spellStart"/>
+      <w:r>
+        <w:t>Sprints</w:t>
+      </w:r>
+      <w:proofErr w:type="spellEnd"/>
+      <w:r>
+        <w:t xml:space="preserve"> então quando mudava a Sprint as tarefas eram distribuídas para outra pessoa.</w:t>
       </w:r>
     </w:p>
     <w:p>
@@ -2849,7 +2932,31 @@
     <w:p>
       <w:r>
         <w:lastRenderedPageBreak/>
-        <w:t>Já o Git Hub  ajuda no controle de versionamento do projeto, onde se caso algo der errado podemos voltar para a ultima versão do software.</w:t>
+        <w:t xml:space="preserve">Já o </w:t>
+      </w:r>
+      <w:proofErr w:type="spellStart"/>
+      <w:r>
+        <w:t>Git</w:t>
+      </w:r>
+      <w:proofErr w:type="spellEnd"/>
+      <w:r>
+        <w:t xml:space="preserve"> </w:t>
+      </w:r>
+      <w:proofErr w:type="gramStart"/>
+      <w:r>
+        <w:t>Hub  ajuda</w:t>
+      </w:r>
+      <w:proofErr w:type="gramEnd"/>
+      <w:r>
+        <w:t xml:space="preserve"> no controle de versionamento do projeto, onde se caso algo der errado podemos voltar para a </w:t>
+      </w:r>
+      <w:proofErr w:type="spellStart"/>
+      <w:r>
+        <w:t>ultima</w:t>
+      </w:r>
+      <w:proofErr w:type="spellEnd"/>
+      <w:r>
+        <w:t xml:space="preserve"> versão do software.</w:t>
       </w:r>
     </w:p>
     <w:p>
@@ -2902,14 +3009,14 @@
           <w:b/>
         </w:rPr>
       </w:pPr>
-      <w:bookmarkStart w:id="13" w:name="_Toc512519596"/>
+      <w:bookmarkStart w:id="12" w:name="_Toc512519596"/>
       <w:r>
         <w:rPr>
           <w:b/>
         </w:rPr>
         <w:t>Gestão dos Riscos do Projeto</w:t>
       </w:r>
-      <w:bookmarkEnd w:id="13"/>
+      <w:bookmarkEnd w:id="12"/>
       <w:r>
         <w:rPr>
           <w:b/>
@@ -2970,7 +3077,7 @@
           <w:b/>
         </w:rPr>
       </w:pPr>
-      <w:bookmarkStart w:id="14" w:name="_Toc512519597"/>
+      <w:bookmarkStart w:id="13" w:name="_Toc512519597"/>
       <w:r>
         <w:rPr>
           <w:b/>
@@ -2996,7 +3103,7 @@
         </w:rPr>
         <w:t>requisitos</w:t>
       </w:r>
-      <w:bookmarkEnd w:id="14"/>
+      <w:bookmarkEnd w:id="13"/>
       <w:r>
         <w:rPr>
           <w:b/>
@@ -3061,14 +3168,15 @@
           <w:b/>
         </w:rPr>
       </w:pPr>
-      <w:bookmarkStart w:id="15" w:name="_Toc512519598"/>
+      <w:bookmarkStart w:id="14" w:name="_Toc512519598"/>
       <w:r>
         <w:rPr>
           <w:b/>
         </w:rPr>
+        <w:lastRenderedPageBreak/>
         <w:t>Sprints / sprint backlog</w:t>
       </w:r>
-      <w:bookmarkEnd w:id="15"/>
+      <w:bookmarkEnd w:id="14"/>
       <w:r>
         <w:rPr>
           <w:b/>
@@ -3144,22 +3252,11 @@
       <w:pPr>
         <w:pStyle w:val="FolhadeRostodosCaptulos"/>
       </w:pPr>
-      <w:r>
-        <w:lastRenderedPageBreak/>
-        <w:fldChar w:fldCharType="begin"/>
-      </w:r>
-      <w:r>
-        <w:instrText xml:space="preserve"> REF _Ref125306944 \w </w:instrText>
-      </w:r>
-      <w:r>
-        <w:fldChar w:fldCharType="separate"/>
-      </w:r>
-      <w:r>
-        <w:t>3</w:t>
-      </w:r>
-      <w:r>
-        <w:fldChar w:fldCharType="end"/>
-      </w:r>
+      <w:fldSimple w:instr=" REF _Ref125306944 \w ">
+        <w:r>
+          <w:t>3</w:t>
+        </w:r>
+      </w:fldSimple>
       <w:r>
         <w:tab/>
       </w:r>
@@ -3174,7 +3271,7 @@
           <w:color w:val="000000"/>
         </w:rPr>
       </w:pPr>
-      <w:bookmarkStart w:id="16" w:name="_Toc512519599"/>
+      <w:bookmarkStart w:id="15" w:name="_Toc512519599"/>
       <w:r>
         <w:rPr>
           <w:color w:val="000000"/>
@@ -3182,24 +3279,24 @@
         <w:lastRenderedPageBreak/>
         <w:t>desenvolvimento do projeto</w:t>
       </w:r>
+      <w:bookmarkEnd w:id="15"/>
+    </w:p>
+    <w:p/>
+    <w:p>
+      <w:pPr>
+        <w:pStyle w:val="Ttulo2"/>
+        <w:rPr>
+          <w:b/>
+        </w:rPr>
+      </w:pPr>
+      <w:bookmarkStart w:id="16" w:name="_Toc512519600"/>
+      <w:r>
+        <w:rPr>
+          <w:b/>
+        </w:rPr>
+        <w:t>Solução Técnica – Aquisição de dados via Arduino</w:t>
+      </w:r>
       <w:bookmarkEnd w:id="16"/>
-    </w:p>
-    <w:p/>
-    <w:p>
-      <w:pPr>
-        <w:pStyle w:val="Ttulo2"/>
-        <w:rPr>
-          <w:b/>
-        </w:rPr>
-      </w:pPr>
-      <w:bookmarkStart w:id="17" w:name="_Toc512519600"/>
-      <w:r>
-        <w:rPr>
-          <w:b/>
-        </w:rPr>
-        <w:t>Solução Técnica – Aquisição de dados via Arduino</w:t>
-      </w:r>
-      <w:bookmarkEnd w:id="17"/>
       <w:r>
         <w:rPr>
           <w:b/>
@@ -3269,7 +3366,7 @@
       </w:pPr>
     </w:p>
     <w:p>
-      <w:bookmarkStart w:id="18" w:name="_Toc154569928"/>
+      <w:bookmarkStart w:id="17" w:name="_Toc154569928"/>
     </w:p>
     <w:p>
       <w:pPr>
@@ -3278,7 +3375,7 @@
           <w:b/>
         </w:rPr>
       </w:pPr>
-      <w:bookmarkStart w:id="19" w:name="_Toc512519601"/>
+      <w:bookmarkStart w:id="18" w:name="_Toc512519601"/>
       <w:r>
         <w:rPr>
           <w:b/>
@@ -3286,7 +3383,7 @@
         <w:lastRenderedPageBreak/>
         <w:t>Solução Técnica - Aplicação</w:t>
       </w:r>
-      <w:bookmarkEnd w:id="19"/>
+      <w:bookmarkEnd w:id="18"/>
       <w:r>
         <w:rPr>
           <w:b/>
@@ -3360,7 +3457,7 @@
           <w:b/>
         </w:rPr>
       </w:pPr>
-      <w:bookmarkStart w:id="20" w:name="_Toc512519602"/>
+      <w:bookmarkStart w:id="19" w:name="_Toc512519602"/>
       <w:r>
         <w:rPr>
           <w:b/>
@@ -3368,7 +3465,7 @@
         <w:lastRenderedPageBreak/>
         <w:t>Banco de Dados</w:t>
       </w:r>
-      <w:bookmarkEnd w:id="20"/>
+      <w:bookmarkEnd w:id="19"/>
       <w:r>
         <w:rPr>
           <w:b/>
@@ -3491,14 +3588,14 @@
           <w:b/>
         </w:rPr>
       </w:pPr>
-      <w:bookmarkStart w:id="21" w:name="_Toc512519603"/>
+      <w:bookmarkStart w:id="20" w:name="_Toc512519603"/>
       <w:r>
         <w:rPr>
           <w:b/>
         </w:rPr>
         <w:t>Protótipo das telas, lógica e usabilidade</w:t>
       </w:r>
-      <w:bookmarkEnd w:id="21"/>
+      <w:bookmarkEnd w:id="20"/>
       <w:r>
         <w:rPr>
           <w:b/>
@@ -3546,7 +3643,7 @@
           <w:b/>
         </w:rPr>
       </w:pPr>
-      <w:bookmarkStart w:id="22" w:name="_Toc512519604"/>
+      <w:bookmarkStart w:id="21" w:name="_Toc512519604"/>
       <w:r>
         <w:rPr>
           <w:b/>
@@ -3554,7 +3651,7 @@
         <w:lastRenderedPageBreak/>
         <w:t>Testes</w:t>
       </w:r>
-      <w:bookmarkEnd w:id="22"/>
+      <w:bookmarkEnd w:id="21"/>
       <w:r>
         <w:rPr>
           <w:b/>
@@ -3694,6 +3791,136 @@
         </w:drawing>
       </w:r>
     </w:p>
+    <w:p>
+      <w:r>
+        <w:rPr>
+          <w:noProof/>
+          <w:lang w:eastAsia="pt-BR"/>
+        </w:rPr>
+        <w:lastRenderedPageBreak/>
+        <w:drawing>
+          <wp:inline distT="0" distB="0" distL="0" distR="0" wp14:anchorId="70144664" wp14:editId="659B5B0F">
+            <wp:extent cx="5760720" cy="1609725"/>
+            <wp:effectExtent l="0" t="0" r="0" b="9525"/>
+            <wp:docPr id="2" name="Imagem 2"/>
+            <wp:cNvGraphicFramePr>
+              <a:graphicFrameLocks xmlns:a="http://schemas.openxmlformats.org/drawingml/2006/main" noChangeAspect="1"/>
+            </wp:cNvGraphicFramePr>
+            <a:graphic xmlns:a="http://schemas.openxmlformats.org/drawingml/2006/main">
+              <a:graphicData uri="http://schemas.openxmlformats.org/drawingml/2006/picture">
+                <pic:pic xmlns:pic="http://schemas.openxmlformats.org/drawingml/2006/picture">
+                  <pic:nvPicPr>
+                    <pic:cNvPr id="1" name=""/>
+                    <pic:cNvPicPr/>
+                  </pic:nvPicPr>
+                  <pic:blipFill>
+                    <a:blip r:embed="rId35"/>
+                    <a:stretch>
+                      <a:fillRect/>
+                    </a:stretch>
+                  </pic:blipFill>
+                  <pic:spPr>
+                    <a:xfrm>
+                      <a:off x="0" y="0"/>
+                      <a:ext cx="5760720" cy="1609725"/>
+                    </a:xfrm>
+                    <a:prstGeom prst="rect">
+                      <a:avLst/>
+                    </a:prstGeom>
+                  </pic:spPr>
+                </pic:pic>
+              </a:graphicData>
+            </a:graphic>
+          </wp:inline>
+        </w:drawing>
+      </w:r>
+    </w:p>
+    <w:p>
+      <w:r>
+        <w:rPr>
+          <w:noProof/>
+          <w:lang w:eastAsia="pt-BR"/>
+        </w:rPr>
+        <w:drawing>
+          <wp:inline distT="0" distB="0" distL="0" distR="0" wp14:anchorId="7E46B03D" wp14:editId="0EC7DDA7">
+            <wp:extent cx="5760720" cy="2380615"/>
+            <wp:effectExtent l="0" t="0" r="0" b="635"/>
+            <wp:docPr id="14" name="Imagem 14"/>
+            <wp:cNvGraphicFramePr>
+              <a:graphicFrameLocks xmlns:a="http://schemas.openxmlformats.org/drawingml/2006/main" noChangeAspect="1"/>
+            </wp:cNvGraphicFramePr>
+            <a:graphic xmlns:a="http://schemas.openxmlformats.org/drawingml/2006/main">
+              <a:graphicData uri="http://schemas.openxmlformats.org/drawingml/2006/picture">
+                <pic:pic xmlns:pic="http://schemas.openxmlformats.org/drawingml/2006/picture">
+                  <pic:nvPicPr>
+                    <pic:cNvPr id="1" name=""/>
+                    <pic:cNvPicPr/>
+                  </pic:nvPicPr>
+                  <pic:blipFill>
+                    <a:blip r:embed="rId36"/>
+                    <a:stretch>
+                      <a:fillRect/>
+                    </a:stretch>
+                  </pic:blipFill>
+                  <pic:spPr>
+                    <a:xfrm>
+                      <a:off x="0" y="0"/>
+                      <a:ext cx="5760720" cy="2380615"/>
+                    </a:xfrm>
+                    <a:prstGeom prst="rect">
+                      <a:avLst/>
+                    </a:prstGeom>
+                  </pic:spPr>
+                </pic:pic>
+              </a:graphicData>
+            </a:graphic>
+          </wp:inline>
+        </w:drawing>
+      </w:r>
+    </w:p>
+    <w:p>
+      <w:r>
+        <w:rPr>
+          <w:noProof/>
+          <w:lang w:eastAsia="pt-BR"/>
+        </w:rPr>
+        <w:drawing>
+          <wp:inline distT="0" distB="0" distL="0" distR="0" wp14:anchorId="0C089872" wp14:editId="5BB85313">
+            <wp:extent cx="5760720" cy="912495"/>
+            <wp:effectExtent l="0" t="0" r="0" b="1905"/>
+            <wp:docPr id="23" name="Imagem 23"/>
+            <wp:cNvGraphicFramePr>
+              <a:graphicFrameLocks xmlns:a="http://schemas.openxmlformats.org/drawingml/2006/main" noChangeAspect="1"/>
+            </wp:cNvGraphicFramePr>
+            <a:graphic xmlns:a="http://schemas.openxmlformats.org/drawingml/2006/main">
+              <a:graphicData uri="http://schemas.openxmlformats.org/drawingml/2006/picture">
+                <pic:pic xmlns:pic="http://schemas.openxmlformats.org/drawingml/2006/picture">
+                  <pic:nvPicPr>
+                    <pic:cNvPr id="1" name=""/>
+                    <pic:cNvPicPr/>
+                  </pic:nvPicPr>
+                  <pic:blipFill>
+                    <a:blip r:embed="rId37"/>
+                    <a:stretch>
+                      <a:fillRect/>
+                    </a:stretch>
+                  </pic:blipFill>
+                  <pic:spPr>
+                    <a:xfrm>
+                      <a:off x="0" y="0"/>
+                      <a:ext cx="5760720" cy="912495"/>
+                    </a:xfrm>
+                    <a:prstGeom prst="rect">
+                      <a:avLst/>
+                    </a:prstGeom>
+                  </pic:spPr>
+                </pic:pic>
+              </a:graphicData>
+            </a:graphic>
+          </wp:inline>
+        </w:drawing>
+      </w:r>
+    </w:p>
     <w:p/>
     <w:p>
       <w:pPr>
@@ -3710,12 +3937,12 @@
     <w:p>
       <w:pPr>
         <w:sectPr>
-          <w:headerReference w:type="even" r:id="rId35"/>
-          <w:headerReference w:type="default" r:id="rId36"/>
-          <w:footerReference w:type="even" r:id="rId37"/>
-          <w:footerReference w:type="default" r:id="rId38"/>
-          <w:headerReference w:type="first" r:id="rId39"/>
-          <w:footerReference w:type="first" r:id="rId40"/>
+          <w:headerReference w:type="even" r:id="rId38"/>
+          <w:headerReference w:type="default" r:id="rId39"/>
+          <w:footerReference w:type="even" r:id="rId40"/>
+          <w:footerReference w:type="default" r:id="rId41"/>
+          <w:headerReference w:type="first" r:id="rId42"/>
+          <w:footerReference w:type="first" r:id="rId43"/>
           <w:pgSz w:w="11907" w:h="16840" w:code="9"/>
           <w:pgMar w:top="1701" w:right="1134" w:bottom="1531" w:left="1701" w:header="720" w:footer="720" w:gutter="0"/>
           <w:cols w:space="708"/>
@@ -3724,7 +3951,7 @@
         </w:sectPr>
       </w:pPr>
     </w:p>
-    <w:bookmarkEnd w:id="18"/>
+    <w:bookmarkEnd w:id="17"/>
     <w:p>
       <w:pPr>
         <w:pStyle w:val="FolhadeRostodosCaptulos"/>
@@ -3756,29 +3983,29 @@
       <w:pPr>
         <w:pStyle w:val="Ttulo1"/>
       </w:pPr>
-      <w:bookmarkStart w:id="23" w:name="_Toc512519605"/>
+      <w:bookmarkStart w:id="22" w:name="_Toc512519605"/>
       <w:r>
         <w:lastRenderedPageBreak/>
         <w:t>implantação do projeto</w:t>
       </w:r>
+      <w:bookmarkEnd w:id="22"/>
+    </w:p>
+    <w:p/>
+    <w:p>
+      <w:pPr>
+        <w:pStyle w:val="Ttulo2"/>
+        <w:rPr>
+          <w:b/>
+        </w:rPr>
+      </w:pPr>
+      <w:bookmarkStart w:id="23" w:name="_Toc512519606"/>
+      <w:r>
+        <w:rPr>
+          <w:b/>
+        </w:rPr>
+        <w:t>Manual de Instalação da solução</w:t>
+      </w:r>
       <w:bookmarkEnd w:id="23"/>
-    </w:p>
-    <w:p/>
-    <w:p>
-      <w:pPr>
-        <w:pStyle w:val="Ttulo2"/>
-        <w:rPr>
-          <w:b/>
-        </w:rPr>
-      </w:pPr>
-      <w:bookmarkStart w:id="24" w:name="_Toc512519606"/>
-      <w:r>
-        <w:rPr>
-          <w:b/>
-        </w:rPr>
-        <w:t>Manual de Instalação da solução</w:t>
-      </w:r>
-      <w:bookmarkEnd w:id="24"/>
       <w:r>
         <w:rPr>
           <w:b/>
@@ -3832,55 +4059,19 @@
           <w:b/>
         </w:rPr>
       </w:pPr>
-      <w:bookmarkStart w:id="25" w:name="_Toc512519607"/>
+      <w:bookmarkStart w:id="24" w:name="_Toc512519607"/>
       <w:r>
         <w:rPr>
           <w:b/>
         </w:rPr>
         <w:t>Processo de Atendimento e Suporte</w:t>
       </w:r>
-      <w:bookmarkEnd w:id="25"/>
+      <w:bookmarkEnd w:id="24"/>
       <w:r>
         <w:rPr>
           <w:b/>
         </w:rPr>
         <w:t xml:space="preserve"> </w:t>
-      </w:r>
-    </w:p>
-    <w:p>
-      <w:r>
-        <w:t>Desenho e apresentação do Processo de Suporte</w:t>
-      </w:r>
-      <w:r>
-        <w:t xml:space="preserve"> (diagrama BPM-N);</w:t>
-      </w:r>
-      <w:r>
-        <w:t xml:space="preserve"> </w:t>
-      </w:r>
-    </w:p>
-    <w:p>
-      <w:r>
-        <w:t>Apresentação e detalhamento da ferramenta utilizada</w:t>
-      </w:r>
-      <w:r>
-        <w:t xml:space="preserve"> para Help Desk/Suporte</w:t>
-      </w:r>
-      <w:r>
-        <w:t>;</w:t>
-      </w:r>
-    </w:p>
-    <w:p>
-      <w:r>
-        <w:t>Canais de atendimento</w:t>
-      </w:r>
-      <w:r>
-        <w:t xml:space="preserve"> (telefone,e-meil, chat)</w:t>
-      </w:r>
-      <w:r>
-        <w:t>, níveis de suporte, base de conhecimento na ferramenta</w:t>
-      </w:r>
-      <w:r>
-        <w:t xml:space="preserve"> selecionada.</w:t>
       </w:r>
     </w:p>
     <w:p>
@@ -3894,13 +4085,96 @@
           <w:color w:val="000000"/>
         </w:rPr>
       </w:pPr>
-    </w:p>
-    <w:p>
-      <w:pPr>
-        <w:rPr>
-          <w:noProof/>
-        </w:rPr>
-      </w:pPr>
+      <w:r>
+        <w:rPr>
+          <w:noProof/>
+          <w:lang w:eastAsia="pt-BR"/>
+        </w:rPr>
+        <w:drawing>
+          <wp:inline distT="0" distB="0" distL="0" distR="0" wp14:anchorId="7F96A5B9" wp14:editId="74B8385A">
+            <wp:extent cx="5760720" cy="4153535"/>
+            <wp:effectExtent l="0" t="0" r="0" b="0"/>
+            <wp:docPr id="25" name="Imagem 25"/>
+            <wp:cNvGraphicFramePr>
+              <a:graphicFrameLocks xmlns:a="http://schemas.openxmlformats.org/drawingml/2006/main" noChangeAspect="1"/>
+            </wp:cNvGraphicFramePr>
+            <a:graphic xmlns:a="http://schemas.openxmlformats.org/drawingml/2006/main">
+              <a:graphicData uri="http://schemas.openxmlformats.org/drawingml/2006/picture">
+                <pic:pic xmlns:pic="http://schemas.openxmlformats.org/drawingml/2006/picture">
+                  <pic:nvPicPr>
+                    <pic:cNvPr id="1" name=""/>
+                    <pic:cNvPicPr/>
+                  </pic:nvPicPr>
+                  <pic:blipFill>
+                    <a:blip r:embed="rId44"/>
+                    <a:stretch>
+                      <a:fillRect/>
+                    </a:stretch>
+                  </pic:blipFill>
+                  <pic:spPr>
+                    <a:xfrm>
+                      <a:off x="0" y="0"/>
+                      <a:ext cx="5760720" cy="4153535"/>
+                    </a:xfrm>
+                    <a:prstGeom prst="rect">
+                      <a:avLst/>
+                    </a:prstGeom>
+                  </pic:spPr>
+                </pic:pic>
+              </a:graphicData>
+            </a:graphic>
+          </wp:inline>
+        </w:drawing>
+      </w:r>
+    </w:p>
+    <w:p>
+      <w:pPr>
+        <w:rPr>
+          <w:noProof/>
+        </w:rPr>
+      </w:pPr>
+      <w:r>
+        <w:rPr>
+          <w:noProof/>
+          <w:lang w:eastAsia="pt-BR"/>
+        </w:rPr>
+        <w:lastRenderedPageBreak/>
+        <w:drawing>
+          <wp:inline distT="0" distB="0" distL="0" distR="0" wp14:anchorId="41C48A65" wp14:editId="15497983">
+            <wp:extent cx="5760720" cy="2418715"/>
+            <wp:effectExtent l="0" t="0" r="0" b="635"/>
+            <wp:docPr id="26" name="Imagem 26"/>
+            <wp:cNvGraphicFramePr>
+              <a:graphicFrameLocks xmlns:a="http://schemas.openxmlformats.org/drawingml/2006/main" noChangeAspect="1"/>
+            </wp:cNvGraphicFramePr>
+            <a:graphic xmlns:a="http://schemas.openxmlformats.org/drawingml/2006/main">
+              <a:graphicData uri="http://schemas.openxmlformats.org/drawingml/2006/picture">
+                <pic:pic xmlns:pic="http://schemas.openxmlformats.org/drawingml/2006/picture">
+                  <pic:nvPicPr>
+                    <pic:cNvPr id="1" name=""/>
+                    <pic:cNvPicPr/>
+                  </pic:nvPicPr>
+                  <pic:blipFill>
+                    <a:blip r:embed="rId45"/>
+                    <a:stretch>
+                      <a:fillRect/>
+                    </a:stretch>
+                  </pic:blipFill>
+                  <pic:spPr>
+                    <a:xfrm>
+                      <a:off x="0" y="0"/>
+                      <a:ext cx="5760720" cy="2418715"/>
+                    </a:xfrm>
+                    <a:prstGeom prst="rect">
+                      <a:avLst/>
+                    </a:prstGeom>
+                  </pic:spPr>
+                </pic:pic>
+              </a:graphicData>
+            </a:graphic>
+          </wp:inline>
+        </w:drawing>
+      </w:r>
     </w:p>
     <w:p>
       <w:pPr>
@@ -3915,10 +4189,10 @@
           <w:noProof/>
         </w:rPr>
         <w:sectPr>
-          <w:headerReference w:type="default" r:id="rId41"/>
-          <w:footerReference w:type="default" r:id="rId42"/>
-          <w:headerReference w:type="first" r:id="rId43"/>
-          <w:footerReference w:type="first" r:id="rId44"/>
+          <w:headerReference w:type="default" r:id="rId46"/>
+          <w:footerReference w:type="default" r:id="rId47"/>
+          <w:headerReference w:type="first" r:id="rId48"/>
+          <w:footerReference w:type="first" r:id="rId49"/>
           <w:pgSz w:w="11907" w:h="16840" w:code="9"/>
           <w:pgMar w:top="1701" w:right="1134" w:bottom="1531" w:left="1701" w:header="720" w:footer="720" w:gutter="0"/>
           <w:cols w:space="708"/>
@@ -3931,90 +4205,68 @@
       <w:pPr>
         <w:pStyle w:val="FolhadeRostodosCaptulos"/>
       </w:pPr>
-      <w:r>
-        <w:lastRenderedPageBreak/>
-        <w:fldChar w:fldCharType="begin"/>
-      </w:r>
-      <w:r>
-        <w:instrText xml:space="preserve"> REF _Ref125307146 \w </w:instrText>
-      </w:r>
-      <w:r>
-        <w:fldChar w:fldCharType="separate"/>
-      </w:r>
-      <w:r>
-        <w:t>5</w:t>
-      </w:r>
-      <w:r>
-        <w:fldChar w:fldCharType="end"/>
-      </w:r>
+      <w:fldSimple w:instr=" REF _Ref125307146 \w ">
+        <w:r>
+          <w:t>5</w:t>
+        </w:r>
+      </w:fldSimple>
       <w:r>
         <w:tab/>
       </w:r>
-      <w:r>
-        <w:fldChar w:fldCharType="begin"/>
-      </w:r>
-      <w:r>
-        <w:instrText xml:space="preserve"> REF _Ref125307146 </w:instrText>
-      </w:r>
-      <w:r>
-        <w:fldChar w:fldCharType="separate"/>
-      </w:r>
-      <w:r>
-        <w:t>CONCLUSÕES</w:t>
-      </w:r>
-      <w:r>
-        <w:fldChar w:fldCharType="end"/>
-      </w:r>
+      <w:fldSimple w:instr=" REF _Ref125307146 ">
+        <w:r>
+          <w:t>CONCLUSÕES</w:t>
+        </w:r>
+      </w:fldSimple>
     </w:p>
     <w:p>
       <w:pPr>
         <w:pStyle w:val="Ttulo1"/>
       </w:pPr>
-      <w:bookmarkStart w:id="26" w:name="_Ref125307146"/>
-      <w:bookmarkStart w:id="27" w:name="_Toc125374527"/>
-      <w:bookmarkStart w:id="28" w:name="_Toc156754424"/>
-      <w:bookmarkStart w:id="29" w:name="_Toc512519608"/>
+      <w:bookmarkStart w:id="25" w:name="_Ref125307146"/>
+      <w:bookmarkStart w:id="26" w:name="_Toc125374527"/>
+      <w:bookmarkStart w:id="27" w:name="_Toc156754424"/>
+      <w:bookmarkStart w:id="28" w:name="_Toc512519608"/>
       <w:r>
         <w:lastRenderedPageBreak/>
         <w:t>CONCLUSÕES</w:t>
       </w:r>
+      <w:bookmarkEnd w:id="25"/>
       <w:bookmarkEnd w:id="26"/>
       <w:bookmarkEnd w:id="27"/>
       <w:bookmarkEnd w:id="28"/>
+    </w:p>
+    <w:p>
+      <w:pPr>
+        <w:pStyle w:val="Ttulo2"/>
+        <w:rPr>
+          <w:b/>
+        </w:rPr>
+      </w:pPr>
+      <w:bookmarkStart w:id="29" w:name="_Toc512519609"/>
+      <w:r>
+        <w:rPr>
+          <w:b/>
+        </w:rPr>
+        <w:t>resultados</w:t>
+      </w:r>
       <w:bookmarkEnd w:id="29"/>
-    </w:p>
-    <w:p>
-      <w:pPr>
-        <w:pStyle w:val="Ttulo2"/>
+      <w:r>
         <w:rPr>
           <w:b/>
         </w:rPr>
-      </w:pPr>
-      <w:bookmarkStart w:id="30" w:name="_Toc512519609"/>
-      <w:r>
-        <w:rPr>
-          <w:b/>
-        </w:rPr>
-        <w:t>resultados</w:t>
-      </w:r>
+        <w:t xml:space="preserve"> </w:t>
+      </w:r>
+    </w:p>
+    <w:p>
+      <w:r>
+        <w:tab/>
+      </w:r>
+      <w:r>
+        <w:t>Podemos concluir que atingimos todos os requisitos definidos e chegamos nos resultados esperados.</w:t>
+      </w:r>
+      <w:bookmarkStart w:id="30" w:name="_GoBack"/>
       <w:bookmarkEnd w:id="30"/>
-      <w:r>
-        <w:rPr>
-          <w:b/>
-        </w:rPr>
-        <w:t xml:space="preserve"> </w:t>
-      </w:r>
-    </w:p>
-    <w:p>
-      <w:r>
-        <w:tab/>
-      </w:r>
-      <w:r>
-        <w:t>Cumprimento dos requisitos, performance, usabilidade</w:t>
-      </w:r>
-      <w:r>
-        <w:t>.</w:t>
-      </w:r>
     </w:p>
     <w:p>
       <w:pPr>
@@ -4178,11 +4430,11 @@
           <w:tab w:val="clear" w:pos="851"/>
         </w:tabs>
         <w:sectPr>
-          <w:headerReference w:type="even" r:id="rId45"/>
-          <w:headerReference w:type="default" r:id="rId46"/>
-          <w:footerReference w:type="default" r:id="rId47"/>
-          <w:headerReference w:type="first" r:id="rId48"/>
-          <w:footerReference w:type="first" r:id="rId49"/>
+          <w:headerReference w:type="even" r:id="rId50"/>
+          <w:headerReference w:type="default" r:id="rId51"/>
+          <w:footerReference w:type="default" r:id="rId52"/>
+          <w:headerReference w:type="first" r:id="rId53"/>
+          <w:footerReference w:type="first" r:id="rId54"/>
           <w:type w:val="continuous"/>
           <w:pgSz w:w="11907" w:h="16840" w:code="9"/>
           <w:pgMar w:top="1701" w:right="1134" w:bottom="1531" w:left="1701" w:header="720" w:footer="720" w:gutter="0"/>
@@ -4270,7 +4522,7 @@
         </w:rPr>
         <w:t xml:space="preserve">v. 32, n. 3, p. 635-40, Apr-May 2004. ISSN 0363-5465 (Print). Disponível em: &lt; </w:t>
       </w:r>
-      <w:hyperlink r:id="rId50" w:history="1">
+      <w:hyperlink r:id="rId55" w:history="1">
         <w:r>
           <w:rPr>
             <w:rStyle w:val="Hyperlink"/>
@@ -4553,7 +4805,7 @@
         </w:rPr>
         <w:t xml:space="preserve">Disponível em: &lt; </w:t>
       </w:r>
-      <w:hyperlink r:id="rId51" w:history="1">
+      <w:hyperlink r:id="rId56" w:history="1">
         <w:r>
           <w:rPr>
             <w:rStyle w:val="Hyperlink"/>
@@ -4616,10 +4868,10 @@
       </w:pPr>
     </w:p>
     <w:sectPr>
-      <w:headerReference w:type="default" r:id="rId52"/>
-      <w:footerReference w:type="default" r:id="rId53"/>
-      <w:headerReference w:type="first" r:id="rId54"/>
-      <w:footerReference w:type="first" r:id="rId55"/>
+      <w:headerReference w:type="default" r:id="rId57"/>
+      <w:footerReference w:type="default" r:id="rId58"/>
+      <w:headerReference w:type="first" r:id="rId59"/>
+      <w:footerReference w:type="first" r:id="rId60"/>
       <w:pgSz w:w="11907" w:h="16840" w:code="9"/>
       <w:pgMar w:top="1701" w:right="1134" w:bottom="1531" w:left="1701" w:header="709" w:footer="709" w:gutter="0"/>
       <w:cols w:space="708"/>
@@ -5056,6 +5308,7 @@
     <w:r>
       <w:tab/>
     </w:r>
+    <w:proofErr w:type="spellStart"/>
     <w:r>
       <w:rPr>
         <w:rFonts w:ascii="Bodoni MT Black" w:hAnsi="Bodoni MT Black"/>
@@ -5063,8 +5316,29 @@
         <w:sz w:val="28"/>
         <w:szCs w:val="28"/>
       </w:rPr>
-      <w:t>Control Block</w:t>
+      <w:t>Control</w:t>
     </w:r>
+    <w:proofErr w:type="spellEnd"/>
+    <w:r>
+      <w:rPr>
+        <w:rFonts w:ascii="Bodoni MT Black" w:hAnsi="Bodoni MT Black"/>
+        <w:color w:val="4C8AEE"/>
+        <w:sz w:val="28"/>
+        <w:szCs w:val="28"/>
+      </w:rPr>
+      <w:t xml:space="preserve"> </w:t>
+    </w:r>
+    <w:proofErr w:type="spellStart"/>
+    <w:r>
+      <w:rPr>
+        <w:rFonts w:ascii="Bodoni MT Black" w:hAnsi="Bodoni MT Black"/>
+        <w:color w:val="4C8AEE"/>
+        <w:sz w:val="28"/>
+        <w:szCs w:val="28"/>
+      </w:rPr>
+      <w:t>Block</w:t>
+    </w:r>
+    <w:proofErr w:type="spellEnd"/>
   </w:p>
 </w:hdr>
 </file>
@@ -5112,7 +5386,7 @@
         <w:rStyle w:val="Nmerodepgina"/>
         <w:noProof/>
       </w:rPr>
-      <w:t>20</w:t>
+      <w:t>22</w:t>
     </w:r>
     <w:r>
       <w:rPr>
@@ -5328,7 +5602,7 @@
         <w:rStyle w:val="Nmerodepgina"/>
         <w:noProof/>
       </w:rPr>
-      <w:t>22</w:t>
+      <w:t>24</w:t>
     </w:r>
     <w:r>
       <w:rPr>
@@ -6102,7 +6376,7 @@
         <w:rStyle w:val="Nmerodepgina"/>
         <w:noProof/>
       </w:rPr>
-      <w:t>18</w:t>
+      <w:t>19</w:t>
     </w:r>
     <w:r>
       <w:rPr>
@@ -7892,6 +8166,7 @@
         <w:strike w:val="0"/>
         <w:dstrike w:val="0"/>
         <w:vanish w:val="0"/>
+        <w:color w:val="000000"/>
         <w:spacing w:val="0"/>
         <w:kern w:val="0"/>
         <w:position w:val="0"/>
@@ -7905,11 +8180,6 @@
           <w14:prstDash w14:val="solid"/>
           <w14:bevel/>
         </w14:textOutline>
-        <w14:textFill>
-          <w14:solidFill>
-            <w14:srgbClr w14:val="000000"/>
-          </w14:solidFill>
-        </w14:textFill>
       </w:rPr>
     </w:lvl>
     <w:lvl w:ilvl="1" w:tplc="04160019" w:tentative="1">
@@ -9661,7 +9931,6 @@
   <w:style w:type="character" w:default="1" w:styleId="Fontepargpadro">
     <w:name w:val="Default Paragraph Font"/>
     <w:uiPriority w:val="1"/>
-    <w:semiHidden/>
     <w:unhideWhenUsed/>
   </w:style>
   <w:style w:type="table" w:default="1" w:styleId="Tabelanormal">
@@ -15721,7 +15990,7 @@
 </file>
 
 <file path=customXml/itemProps1.xml><?xml version="1.0" encoding="utf-8"?>
-<ds:datastoreItem xmlns:ds="http://schemas.openxmlformats.org/officeDocument/2006/customXml" ds:itemID="{58169B01-F200-4425-887D-13C07171D38E}">
+<ds:datastoreItem xmlns:ds="http://schemas.openxmlformats.org/officeDocument/2006/customXml" ds:itemID="{13504DE9-8213-48A9-818A-7579E8A1214A}">
   <ds:schemaRefs>
     <ds:schemaRef ds:uri="http://schemas.openxmlformats.org/officeDocument/2006/bibliography"/>
   </ds:schemaRefs>

</xml_diff>

<commit_message>
query azure, doc att @brunagd
</commit_message>
<xml_diff>
--- a/Documentação/Documentação_Final_ControlBlock.docx
+++ b/Documentação/Documentação_Final_ControlBlock.docx
@@ -1,6 +1,6 @@
 
 <file path=word/document.xml><?xml version="1.0" encoding="utf-8"?>
-<w:document xmlns:wpc="http://schemas.microsoft.com/office/word/2010/wordprocessingCanvas" xmlns:cx="http://schemas.microsoft.com/office/drawing/2014/chartex" xmlns:mc="http://schemas.openxmlformats.org/markup-compatibility/2006" xmlns:o="urn:schemas-microsoft-com:office:office" xmlns:r="http://schemas.openxmlformats.org/officeDocument/2006/relationships" xmlns:m="http://schemas.openxmlformats.org/officeDocument/2006/math" xmlns:v="urn:schemas-microsoft-com:vml" xmlns:wp14="http://schemas.microsoft.com/office/word/2010/wordprocessingDrawing" xmlns:wp="http://schemas.openxmlformats.org/drawingml/2006/wordprocessingDrawing" xmlns:w10="urn:schemas-microsoft-com:office:word" xmlns:w="http://schemas.openxmlformats.org/wordprocessingml/2006/main" xmlns:w14="http://schemas.microsoft.com/office/word/2010/wordml" xmlns:w15="http://schemas.microsoft.com/office/word/2012/wordml" xmlns:w16se="http://schemas.microsoft.com/office/word/2015/wordml/symex" xmlns:wpg="http://schemas.microsoft.com/office/word/2010/wordprocessingGroup" xmlns:wpi="http://schemas.microsoft.com/office/word/2010/wordprocessingInk" xmlns:wne="http://schemas.microsoft.com/office/word/2006/wordml" xmlns:wps="http://schemas.microsoft.com/office/word/2010/wordprocessingShape" mc:Ignorable="w14 w15 w16se wp14">
+<w:document xmlns:wpc="http://schemas.microsoft.com/office/word/2010/wordprocessingCanvas" xmlns:cx="http://schemas.microsoft.com/office/drawing/2014/chartex" xmlns:cx1="http://schemas.microsoft.com/office/drawing/2015/9/8/chartex" xmlns:cx2="http://schemas.microsoft.com/office/drawing/2015/10/21/chartex" xmlns:cx3="http://schemas.microsoft.com/office/drawing/2016/5/9/chartex" xmlns:cx4="http://schemas.microsoft.com/office/drawing/2016/5/10/chartex" xmlns:cx5="http://schemas.microsoft.com/office/drawing/2016/5/11/chartex" xmlns:cx6="http://schemas.microsoft.com/office/drawing/2016/5/12/chartex" xmlns:cx7="http://schemas.microsoft.com/office/drawing/2016/5/13/chartex" xmlns:cx8="http://schemas.microsoft.com/office/drawing/2016/5/14/chartex" xmlns:mc="http://schemas.openxmlformats.org/markup-compatibility/2006" xmlns:aink="http://schemas.microsoft.com/office/drawing/2016/ink" xmlns:am3d="http://schemas.microsoft.com/office/drawing/2017/model3d" xmlns:o="urn:schemas-microsoft-com:office:office" xmlns:r="http://schemas.openxmlformats.org/officeDocument/2006/relationships" xmlns:m="http://schemas.openxmlformats.org/officeDocument/2006/math" xmlns:v="urn:schemas-microsoft-com:vml" xmlns:wp14="http://schemas.microsoft.com/office/word/2010/wordprocessingDrawing" xmlns:wp="http://schemas.openxmlformats.org/drawingml/2006/wordprocessingDrawing" xmlns:w10="urn:schemas-microsoft-com:office:word" xmlns:w="http://schemas.openxmlformats.org/wordprocessingml/2006/main" xmlns:w14="http://schemas.microsoft.com/office/word/2010/wordml" xmlns:w15="http://schemas.microsoft.com/office/word/2012/wordml" xmlns:w16cid="http://schemas.microsoft.com/office/word/2016/wordml/cid" xmlns:w16se="http://schemas.microsoft.com/office/word/2015/wordml/symex" xmlns:wpg="http://schemas.microsoft.com/office/word/2010/wordprocessingGroup" xmlns:wpi="http://schemas.microsoft.com/office/word/2010/wordprocessingInk" xmlns:wne="http://schemas.microsoft.com/office/word/2006/wordml" xmlns:wps="http://schemas.microsoft.com/office/word/2010/wordprocessingShape" mc:Ignorable="w14 w15 w16se w16cid wp14">
   <w:body>
     <w:p>
       <w:pPr>
@@ -104,7 +104,7 @@
         <w:pStyle w:val="NormalGrande"/>
       </w:pPr>
       <w:r>
-        <w:t>RANYERY dos santos COUTINHO</w:t>
+        <w:t>RANYERY santos COUTINHO</w:t>
       </w:r>
     </w:p>
     <w:p>
@@ -2284,11 +2284,22 @@
       <w:pPr>
         <w:pStyle w:val="FolhadeRostodosCaptulos"/>
       </w:pPr>
-      <w:fldSimple w:instr=" REF _Ref125306779 \w ">
-        <w:r>
-          <w:t>1</w:t>
-        </w:r>
-      </w:fldSimple>
+      <w:r>
+        <w:lastRenderedPageBreak/>
+        <w:fldChar w:fldCharType="begin"/>
+      </w:r>
+      <w:r>
+        <w:instrText xml:space="preserve"> REF _Ref125306779 \w </w:instrText>
+      </w:r>
+      <w:r>
+        <w:fldChar w:fldCharType="separate"/>
+      </w:r>
+      <w:r>
+        <w:t>1</w:t>
+      </w:r>
+      <w:r>
+        <w:fldChar w:fldCharType="end"/>
+      </w:r>
       <w:r>
         <w:tab/>
       </w:r>
@@ -2318,317 +2329,21 @@
       </w:pPr>
       <w:r>
         <w:rPr>
-          <w:b/>
-        </w:rPr>
-        <w:tab/>
-      </w:r>
-      <w:bookmarkStart w:id="5" w:name="_Toc512519588"/>
-      <w:r>
-        <w:rPr>
-          <w:b/>
-        </w:rPr>
-        <w:t>APRESENTAÇÃ</w:t>
-      </w:r>
-      <w:r>
-        <w:rPr>
-          <w:b/>
-        </w:rPr>
-        <w:t>O DO GRUPO</w:t>
-      </w:r>
-      <w:bookmarkEnd w:id="5"/>
-      <w:r>
-        <w:rPr>
-          <w:b/>
-        </w:rPr>
-        <w:t xml:space="preserve"> </w:t>
-      </w:r>
-    </w:p>
-    <w:p>
-      <w:pPr>
-        <w:rPr>
-          <w:noProof/>
-        </w:rPr>
-      </w:pPr>
-      <w:r>
-        <w:rPr>
-          <w:noProof/>
-        </w:rPr>
-        <w:tab/>
-      </w:r>
-      <w:r>
-        <w:rPr>
-          <w:noProof/>
-        </w:rPr>
-        <w:t xml:space="preserve">Apresentação : nome do grupo, integrantes, logomarca, posicionamento no mercado / acadêmico. </w:t>
-      </w:r>
-    </w:p>
-    <w:p>
-      <w:pPr>
-        <w:pStyle w:val="Ttulo2"/>
-        <w:rPr>
-          <w:b/>
-        </w:rPr>
-      </w:pPr>
-      <w:bookmarkStart w:id="6" w:name="_Toc124080447"/>
-      <w:r>
-        <w:rPr>
-          <w:b/>
-        </w:rPr>
-        <w:t>CONTEXTO</w:t>
-      </w:r>
-    </w:p>
-    <w:p>
-      <w:r>
-        <w:t xml:space="preserve">Mercado de </w:t>
-      </w:r>
-      <w:proofErr w:type="spellStart"/>
-      <w:r>
-        <w:t>IoT</w:t>
-      </w:r>
-      <w:proofErr w:type="spellEnd"/>
-      <w:r>
-        <w:t xml:space="preserve"> e números</w:t>
-      </w:r>
-      <w:r>
-        <w:t>. Preocupações com sustentabilidade, controle de custos, etc.</w:t>
-      </w:r>
-    </w:p>
-    <w:p>
-      <w:pPr>
-        <w:pStyle w:val="Ttulo2"/>
-        <w:rPr>
-          <w:b/>
-        </w:rPr>
-      </w:pPr>
-      <w:r>
-        <w:rPr>
-          <w:b/>
-        </w:rPr>
-        <w:t>Problema / justificativa do projeto</w:t>
-      </w:r>
-    </w:p>
-    <w:p>
-      <w:pPr>
-        <w:spacing w:after="100"/>
-        <w:rPr>
-          <w:rFonts w:cs="Arial"/>
-          <w:bCs/>
-          <w:lang w:val="pt"/>
-        </w:rPr>
-      </w:pPr>
-      <w:r>
-        <w:rPr>
-          <w:rFonts w:cs="Arial"/>
-          <w:bCs/>
-          <w:lang w:val="pt"/>
-        </w:rPr>
-        <w:t xml:space="preserve">Um dos grandes problemas das empresas de varejo é a quantidade de tempo que os clientes enfrentam em filas de pagamento. A sensação de espera não agrada aos consumidores e afeta diretamente a experiência de compra, </w:t>
-      </w:r>
-      <w:r>
-        <w:rPr>
-          <w:rFonts w:cs="Arial"/>
-          <w:bCs/>
-          <w:lang w:val="pt"/>
-        </w:rPr>
-        <w:t>fazendo com</w:t>
-      </w:r>
-      <w:r>
-        <w:rPr>
-          <w:rFonts w:cs="Arial"/>
-          <w:bCs/>
-          <w:lang w:val="pt"/>
-        </w:rPr>
-        <w:t xml:space="preserve"> </w:t>
-      </w:r>
-      <w:r>
-        <w:rPr>
-          <w:rFonts w:cs="Arial"/>
-          <w:bCs/>
-          <w:lang w:val="pt"/>
-        </w:rPr>
-        <w:t xml:space="preserve">que </w:t>
-      </w:r>
-      <w:r>
-        <w:rPr>
-          <w:rFonts w:cs="Arial"/>
-          <w:bCs/>
-          <w:lang w:val="pt"/>
-        </w:rPr>
-        <w:t xml:space="preserve">clientes </w:t>
-      </w:r>
-      <w:r>
-        <w:rPr>
-          <w:rFonts w:cs="Arial"/>
-          <w:bCs/>
-          <w:lang w:val="pt"/>
-        </w:rPr>
-        <w:t xml:space="preserve">desistiram da compra </w:t>
-      </w:r>
-      <w:r>
-        <w:rPr>
-          <w:rFonts w:cs="Arial"/>
-          <w:bCs/>
-          <w:lang w:val="pt"/>
-        </w:rPr>
-        <w:t xml:space="preserve">devido à demora </w:t>
-      </w:r>
-      <w:r>
-        <w:rPr>
-          <w:rFonts w:cs="Arial"/>
-          <w:bCs/>
-          <w:lang w:val="pt"/>
-        </w:rPr>
-        <w:t>no</w:t>
-      </w:r>
-      <w:r>
-        <w:rPr>
-          <w:rFonts w:cs="Arial"/>
-          <w:bCs/>
-          <w:lang w:val="pt"/>
-        </w:rPr>
-        <w:t xml:space="preserve"> atend</w:t>
-      </w:r>
-      <w:r>
-        <w:rPr>
-          <w:rFonts w:cs="Arial"/>
-          <w:bCs/>
-          <w:lang w:val="pt"/>
-        </w:rPr>
-        <w:t xml:space="preserve">imento.  </w:t>
-      </w:r>
-    </w:p>
-    <w:p>
-      <w:pPr>
-        <w:spacing w:after="100"/>
-        <w:rPr>
-          <w:rFonts w:cs="Arial"/>
-          <w:bCs/>
-          <w:u w:val="single"/>
-          <w:lang w:val="pt"/>
-        </w:rPr>
-      </w:pPr>
-      <w:r>
-        <w:rPr>
-          <w:rFonts w:cs="Arial"/>
-          <w:bCs/>
-          <w:lang w:val="pt"/>
-        </w:rPr>
-        <w:t>Em casos de "abandono" da fila,</w:t>
-      </w:r>
-      <w:r>
-        <w:rPr>
-          <w:rFonts w:cs="Arial"/>
-          <w:bCs/>
-          <w:lang w:val="pt"/>
-        </w:rPr>
-        <w:t xml:space="preserve"> </w:t>
-      </w:r>
-      <w:r>
-        <w:rPr>
-          <w:rFonts w:cs="Arial"/>
-          <w:bCs/>
-          <w:lang w:val="pt"/>
-        </w:rPr>
-        <w:t>os produtos fica</w:t>
-      </w:r>
-      <w:r>
-        <w:rPr>
-          <w:rFonts w:cs="Arial"/>
-          <w:bCs/>
-          <w:lang w:val="pt"/>
-        </w:rPr>
-        <w:t>m</w:t>
-      </w:r>
-      <w:r>
-        <w:rPr>
-          <w:rFonts w:cs="Arial"/>
-          <w:bCs/>
-          <w:lang w:val="pt"/>
-        </w:rPr>
-        <w:t xml:space="preserve"> fora das prateleiras, exigindo</w:t>
-      </w:r>
-      <w:r>
-        <w:rPr>
-          <w:rFonts w:cs="Arial"/>
-          <w:bCs/>
-          <w:lang w:val="pt"/>
-        </w:rPr>
-        <w:t xml:space="preserve"> </w:t>
-      </w:r>
-      <w:r>
-        <w:rPr>
-          <w:rFonts w:cs="Arial"/>
-          <w:bCs/>
-          <w:lang w:val="pt"/>
-        </w:rPr>
-        <w:t>reorganização das mercadorias. Tal cenário é constantemente repetido já que não há investimento em tecnologias de gestão de fila eficiente que possibilite monitorar quantos clientes aguardam atendimento para a efetuação da compra e quantos desistem no meio do caminho.</w:t>
-      </w:r>
-    </w:p>
-    <w:p/>
-    <w:p>
-      <w:pPr>
-        <w:pStyle w:val="Ttulo2"/>
-        <w:rPr>
-          <w:b/>
-        </w:rPr>
-      </w:pPr>
-      <w:bookmarkStart w:id="7" w:name="_Toc512519591"/>
-      <w:r>
-        <w:rPr>
-          <w:b/>
-        </w:rPr>
-        <w:t>objetivo da solução</w:t>
-      </w:r>
-      <w:bookmarkEnd w:id="7"/>
-    </w:p>
-    <w:p>
-      <w:r>
-        <w:t>Monitoramento do comportamento do usuário em filas.</w:t>
-      </w:r>
-    </w:p>
-    <w:p>
-      <w:pPr>
-        <w:pStyle w:val="Ttulo2"/>
-        <w:rPr>
-          <w:b/>
-        </w:rPr>
-      </w:pPr>
-      <w:bookmarkStart w:id="8" w:name="_Toc512519592"/>
-      <w:r>
-        <w:rPr>
-          <w:b/>
-        </w:rPr>
-        <w:t>diagrama da solução</w:t>
-      </w:r>
-      <w:bookmarkEnd w:id="8"/>
-    </w:p>
-    <w:p/>
-    <w:p>
-      <w:pPr>
-        <w:sectPr>
-          <w:headerReference w:type="even" r:id="rId12"/>
-          <w:headerReference w:type="default" r:id="rId13"/>
-          <w:footerReference w:type="even" r:id="rId14"/>
-          <w:footerReference w:type="default" r:id="rId15"/>
-          <w:headerReference w:type="first" r:id="rId16"/>
-          <w:pgSz w:w="11907" w:h="16840" w:code="9"/>
-          <w:pgMar w:top="1701" w:right="1134" w:bottom="1531" w:left="1701" w:header="709" w:footer="709" w:gutter="0"/>
-          <w:cols w:space="708"/>
-          <w:titlePg/>
-          <w:docGrid w:linePitch="360"/>
-        </w:sectPr>
-      </w:pPr>
-      <w:r>
-        <w:rPr>
-          <w:noProof/>
-          <w:lang w:eastAsia="pt-BR"/>
-        </w:rPr>
-        <w:lastRenderedPageBreak/>
+          <w:noProof/>
+        </w:rPr>
         <w:drawing>
-          <wp:inline distT="0" distB="0" distL="0" distR="0" wp14:anchorId="7429BC64" wp14:editId="1AEA3C6F">
-            <wp:extent cx="5760720" cy="2955925"/>
-            <wp:effectExtent l="0" t="0" r="0" b="0"/>
-            <wp:docPr id="17" name="Imagem 17"/>
+          <wp:anchor distT="0" distB="0" distL="114300" distR="114300" simplePos="0" relativeHeight="251658240" behindDoc="0" locked="0" layoutInCell="1" allowOverlap="1" wp14:anchorId="6EBD444D" wp14:editId="516C56D8">
+            <wp:simplePos x="0" y="0"/>
+            <wp:positionH relativeFrom="margin">
+              <wp:posOffset>0</wp:posOffset>
+            </wp:positionH>
+            <wp:positionV relativeFrom="page">
+              <wp:posOffset>1930845</wp:posOffset>
+            </wp:positionV>
+            <wp:extent cx="795020" cy="890270"/>
+            <wp:effectExtent l="0" t="0" r="5080" b="0"/>
+            <wp:wrapNone/>
+            <wp:docPr id="24" name="Imagem 24"/>
             <wp:cNvGraphicFramePr>
               <a:graphicFrameLocks xmlns:a="http://schemas.openxmlformats.org/drawingml/2006/main" noChangeAspect="1"/>
             </wp:cNvGraphicFramePr>
@@ -2636,11 +2351,11 @@
               <a:graphicData uri="http://schemas.openxmlformats.org/drawingml/2006/picture">
                 <pic:pic xmlns:pic="http://schemas.openxmlformats.org/drawingml/2006/picture">
                   <pic:nvPicPr>
-                    <pic:cNvPr id="1" name=""/>
+                    <pic:cNvPr id="24" name="favicon.png"/>
                     <pic:cNvPicPr/>
                   </pic:nvPicPr>
                   <pic:blipFill>
-                    <a:blip r:embed="rId17"/>
+                    <a:blip r:embed="rId12"/>
                     <a:stretch>
                       <a:fillRect/>
                     </a:stretch>
@@ -2648,7 +2363,7 @@
                   <pic:spPr>
                     <a:xfrm>
                       <a:off x="0" y="0"/>
-                      <a:ext cx="5760720" cy="2955925"/>
+                      <a:ext cx="795020" cy="890270"/>
                     </a:xfrm>
                     <a:prstGeom prst="rect">
                       <a:avLst/>
@@ -2657,238 +2372,540 @@
                 </pic:pic>
               </a:graphicData>
             </a:graphic>
-          </wp:inline>
+            <wp14:sizeRelH relativeFrom="margin">
+              <wp14:pctWidth>0</wp14:pctWidth>
+            </wp14:sizeRelH>
+            <wp14:sizeRelV relativeFrom="margin">
+              <wp14:pctHeight>0</wp14:pctHeight>
+            </wp14:sizeRelV>
+          </wp:anchor>
         </w:drawing>
       </w:r>
-    </w:p>
-    <w:bookmarkEnd w:id="6"/>
-    <w:p>
-      <w:pPr>
-        <w:pStyle w:val="FolhadeRostodosCaptulos"/>
-      </w:pPr>
-      <w:r>
+      <w:r>
+        <w:rPr>
+          <w:b/>
+        </w:rPr>
+        <w:tab/>
+      </w:r>
+      <w:bookmarkStart w:id="5" w:name="_Toc512519588"/>
+      <w:r>
+        <w:rPr>
+          <w:b/>
+        </w:rPr>
+        <w:t>APRESENTAÇÃ</w:t>
+      </w:r>
+      <w:r>
+        <w:rPr>
+          <w:b/>
+        </w:rPr>
+        <w:t>O DO GRUPO</w:t>
+      </w:r>
+      <w:bookmarkEnd w:id="5"/>
+      <w:r>
+        <w:rPr>
+          <w:b/>
+        </w:rPr>
+        <w:t xml:space="preserve"> </w:t>
+      </w:r>
+    </w:p>
+    <w:p/>
+    <w:p>
+      <w:pPr>
+        <w:jc w:val="left"/>
+        <w:rPr>
+          <w:b/>
+          <w:bCs/>
+          <w:sz w:val="40"/>
+          <w:szCs w:val="40"/>
+        </w:rPr>
+      </w:pPr>
+      <w:r>
+        <w:rPr>
+          <w:b/>
+          <w:bCs/>
+          <w:color w:val="92CDDC" w:themeColor="accent5" w:themeTint="99"/>
+          <w:sz w:val="40"/>
+          <w:szCs w:val="40"/>
+        </w:rPr>
+        <w:t xml:space="preserve">           </w:t>
+      </w:r>
+      <w:proofErr w:type="spellStart"/>
+      <w:r>
+        <w:rPr>
+          <w:b/>
+          <w:bCs/>
+          <w:color w:val="92CDDC" w:themeColor="accent5" w:themeTint="99"/>
+          <w:sz w:val="40"/>
+          <w:szCs w:val="40"/>
+        </w:rPr>
+        <w:t>Control</w:t>
+      </w:r>
+      <w:proofErr w:type="spellEnd"/>
+      <w:r>
+        <w:rPr>
+          <w:b/>
+          <w:bCs/>
+          <w:color w:val="92CDDC" w:themeColor="accent5" w:themeTint="99"/>
+          <w:sz w:val="40"/>
+          <w:szCs w:val="40"/>
+        </w:rPr>
+        <w:t xml:space="preserve"> </w:t>
+      </w:r>
+      <w:proofErr w:type="spellStart"/>
+      <w:r>
+        <w:rPr>
+          <w:b/>
+          <w:bCs/>
+          <w:color w:val="92CDDC" w:themeColor="accent5" w:themeTint="99"/>
+          <w:sz w:val="40"/>
+          <w:szCs w:val="40"/>
+        </w:rPr>
+        <w:t>Block</w:t>
+      </w:r>
+      <w:proofErr w:type="spellEnd"/>
+    </w:p>
+    <w:p>
+      <w:pPr>
+        <w:pStyle w:val="Ttulo2"/>
+        <w:rPr>
+          <w:caps w:val="0"/>
+          <w:noProof/>
+        </w:rPr>
+      </w:pPr>
+      <w:r>
+        <w:rPr>
+          <w:caps w:val="0"/>
+          <w:noProof/>
+        </w:rPr>
+        <w:t xml:space="preserve">O grupo Control Block é composto por Bruna Garcia Delfino – Scrum Master do projeto, Kivia Moreira Araujo Desenvolvedora do projeto, Lucas Vinicius Alexandre Torres Desenvolvedor e Ranyery Santos Coutinho Product Owner . </w:t>
+      </w:r>
+    </w:p>
+    <w:p>
+      <w:r>
+        <w:t xml:space="preserve">O projeto </w:t>
+      </w:r>
+      <w:proofErr w:type="spellStart"/>
+      <w:r>
+        <w:t>Control</w:t>
+      </w:r>
+      <w:proofErr w:type="spellEnd"/>
+      <w:r>
+        <w:t xml:space="preserve"> </w:t>
+      </w:r>
+      <w:proofErr w:type="spellStart"/>
+      <w:r>
+        <w:t>Block</w:t>
+      </w:r>
+      <w:proofErr w:type="spellEnd"/>
+      <w:r>
+        <w:t xml:space="preserve"> atua </w:t>
+      </w:r>
+      <w:r>
+        <w:t>em lojas</w:t>
+      </w:r>
+      <w:r>
+        <w:t xml:space="preserve"> </w:t>
+      </w:r>
+      <w:bookmarkStart w:id="6" w:name="_GoBack"/>
+      <w:bookmarkEnd w:id="6"/>
+      <w:r>
+        <w:t xml:space="preserve">de varejo no entendimento do comportamento do usuário final em filas de lojas para tentar </w:t>
+      </w:r>
+      <w:r>
+        <w:t xml:space="preserve">futura tomada de decisão do usuário varejista fazendo com que </w:t>
+      </w:r>
+      <w:proofErr w:type="spellStart"/>
+      <w:r>
+        <w:t>diminui</w:t>
+      </w:r>
+      <w:r>
+        <w:t>a</w:t>
+      </w:r>
+      <w:proofErr w:type="spellEnd"/>
+      <w:r>
+        <w:t xml:space="preserve"> o tempo de espera e a otimiz</w:t>
+      </w:r>
+      <w:r>
+        <w:t>e</w:t>
+      </w:r>
+      <w:r>
+        <w:t xml:space="preserve"> </w:t>
+      </w:r>
+      <w:r>
+        <w:t xml:space="preserve">o </w:t>
+      </w:r>
+      <w:r>
+        <w:t xml:space="preserve"> tempo e </w:t>
+      </w:r>
+      <w:r>
+        <w:t xml:space="preserve">a qualidade no </w:t>
+      </w:r>
+      <w:proofErr w:type="spellStart"/>
+      <w:r>
+        <w:t>atentimento</w:t>
+      </w:r>
+      <w:proofErr w:type="spellEnd"/>
+      <w:r>
+        <w:t>.</w:t>
+      </w:r>
+      <w:r>
+        <w:t xml:space="preserve">  </w:t>
+      </w:r>
+    </w:p>
+    <w:p>
+      <w:pPr>
+        <w:pStyle w:val="Ttulo2"/>
+        <w:rPr>
+          <w:b/>
+        </w:rPr>
+      </w:pPr>
+      <w:bookmarkStart w:id="7" w:name="_Toc124080447"/>
+      <w:r>
+        <w:rPr>
+          <w:b/>
+        </w:rPr>
+        <w:t>CONTEXTO</w:t>
+      </w:r>
+    </w:p>
+    <w:p>
+      <w:pPr>
+        <w:spacing w:after="100"/>
+        <w:rPr>
+          <w:rFonts w:cs="Arial"/>
+          <w:bCs/>
+          <w:lang w:val="pt"/>
+        </w:rPr>
+      </w:pPr>
+      <w:r>
+        <w:rPr>
+          <w:rFonts w:cs="Arial"/>
+          <w:bCs/>
+          <w:lang w:val="pt"/>
+        </w:rPr>
+        <w:t>Quanto menos tempo de filas de espera, maior será o lucro para o varejista e maior satisfação no atendimento para o cliente, portanto tanto os clientes quantos as empresas sofrem com o problema.</w:t>
+      </w:r>
+    </w:p>
+    <w:p>
+      <w:pPr>
+        <w:spacing w:after="100"/>
+        <w:rPr>
+          <w:rFonts w:cs="Arial"/>
+          <w:bCs/>
+          <w:lang w:val="pt"/>
+        </w:rPr>
+      </w:pPr>
+      <w:r>
+        <w:rPr>
+          <w:rFonts w:cs="Arial"/>
+          <w:bCs/>
+          <w:lang w:val="pt"/>
+        </w:rPr>
+        <w:t>Conforme levantamento do</w:t>
+      </w:r>
+      <w:r>
+        <w:rPr>
+          <w:rFonts w:cs="Arial"/>
+          <w:bCs/>
+          <w:lang w:val="pt"/>
+        </w:rPr>
+        <w:t xml:space="preserve"> site</w:t>
+      </w:r>
+      <w:r>
+        <w:rPr>
+          <w:rFonts w:cs="Arial"/>
+          <w:bCs/>
+          <w:lang w:val="pt"/>
+        </w:rPr>
+        <w:t xml:space="preserve"> </w:t>
+      </w:r>
+      <w:proofErr w:type="spellStart"/>
+      <w:r>
+        <w:rPr>
+          <w:rFonts w:cs="Arial"/>
+          <w:bCs/>
+          <w:lang w:val="pt"/>
+        </w:rPr>
+        <w:t>Retail</w:t>
+      </w:r>
+      <w:proofErr w:type="spellEnd"/>
+      <w:r>
+        <w:rPr>
+          <w:rFonts w:cs="Arial"/>
+          <w:bCs/>
+          <w:lang w:val="pt"/>
+        </w:rPr>
+        <w:t xml:space="preserve"> </w:t>
+      </w:r>
+      <w:proofErr w:type="spellStart"/>
+      <w:r>
+        <w:rPr>
+          <w:rFonts w:cs="Arial"/>
+          <w:bCs/>
+          <w:lang w:val="pt"/>
+        </w:rPr>
+        <w:t>Reimagined</w:t>
+      </w:r>
+      <w:proofErr w:type="spellEnd"/>
+      <w:r>
+        <w:rPr>
+          <w:rFonts w:cs="Arial"/>
+          <w:bCs/>
+          <w:lang w:val="pt"/>
+        </w:rPr>
+        <w:t>, cerca de 85% dos brasileiros já desistiram das compras por causa de filas e serviço ruim. O tempo de espera impacta diretamente na formação de opinião dos consumidores a respeito dos serviços.</w:t>
+      </w:r>
+    </w:p>
+    <w:p/>
+    <w:p>
+      <w:pPr>
+        <w:pStyle w:val="Ttulo2"/>
+        <w:rPr>
+          <w:b/>
+        </w:rPr>
+      </w:pPr>
+      <w:r>
+        <w:rPr>
+          <w:b/>
+        </w:rPr>
+        <w:t>Problema / justificativa do projeto</w:t>
+      </w:r>
+    </w:p>
+    <w:p>
+      <w:pPr>
+        <w:spacing w:after="100"/>
+        <w:rPr>
+          <w:rFonts w:cs="Arial"/>
+          <w:bCs/>
+          <w:lang w:val="pt"/>
+        </w:rPr>
+      </w:pPr>
+      <w:r>
+        <w:rPr>
+          <w:rFonts w:cs="Arial"/>
+          <w:bCs/>
+          <w:lang w:val="pt"/>
+        </w:rPr>
+        <w:t xml:space="preserve">Um dos grandes problemas das empresas de varejo é a quantidade de tempo que os clientes enfrentam em filas de pagamento. A sensação de espera não agrada aos consumidores e afeta diretamente a experiência de compra, </w:t>
+      </w:r>
+      <w:r>
+        <w:rPr>
+          <w:rFonts w:cs="Arial"/>
+          <w:bCs/>
+          <w:lang w:val="pt"/>
+        </w:rPr>
+        <w:t>fazendo com</w:t>
+      </w:r>
+      <w:r>
+        <w:rPr>
+          <w:rFonts w:cs="Arial"/>
+          <w:bCs/>
+          <w:lang w:val="pt"/>
+        </w:rPr>
+        <w:t xml:space="preserve"> </w:t>
+      </w:r>
+      <w:r>
+        <w:rPr>
+          <w:rFonts w:cs="Arial"/>
+          <w:bCs/>
+          <w:lang w:val="pt"/>
+        </w:rPr>
+        <w:t xml:space="preserve">que </w:t>
+      </w:r>
+      <w:r>
+        <w:rPr>
+          <w:rFonts w:cs="Arial"/>
+          <w:bCs/>
+          <w:lang w:val="pt"/>
+        </w:rPr>
+        <w:t xml:space="preserve">clientes </w:t>
+      </w:r>
+      <w:r>
+        <w:rPr>
+          <w:rFonts w:cs="Arial"/>
+          <w:bCs/>
+          <w:lang w:val="pt"/>
+        </w:rPr>
+        <w:t xml:space="preserve">desistiram da compra </w:t>
+      </w:r>
+      <w:r>
+        <w:rPr>
+          <w:rFonts w:cs="Arial"/>
+          <w:bCs/>
+          <w:lang w:val="pt"/>
+        </w:rPr>
+        <w:t xml:space="preserve">devido à demora </w:t>
+      </w:r>
+      <w:r>
+        <w:rPr>
+          <w:rFonts w:cs="Arial"/>
+          <w:bCs/>
+          <w:lang w:val="pt"/>
+        </w:rPr>
+        <w:t>no</w:t>
+      </w:r>
+      <w:r>
+        <w:rPr>
+          <w:rFonts w:cs="Arial"/>
+          <w:bCs/>
+          <w:lang w:val="pt"/>
+        </w:rPr>
+        <w:t xml:space="preserve"> atend</w:t>
+      </w:r>
+      <w:r>
+        <w:rPr>
+          <w:rFonts w:cs="Arial"/>
+          <w:bCs/>
+          <w:lang w:val="pt"/>
+        </w:rPr>
+        <w:t xml:space="preserve">imento.  </w:t>
+      </w:r>
+    </w:p>
+    <w:p>
+      <w:pPr>
+        <w:spacing w:after="100"/>
+        <w:rPr>
+          <w:rFonts w:cs="Arial"/>
+          <w:bCs/>
+          <w:u w:val="single"/>
+          <w:lang w:val="pt"/>
+        </w:rPr>
+      </w:pPr>
+      <w:r>
+        <w:rPr>
+          <w:rFonts w:cs="Arial"/>
+          <w:bCs/>
+          <w:lang w:val="pt"/>
+        </w:rPr>
+        <w:t>Em casos de "abandono" da fila,</w:t>
+      </w:r>
+      <w:r>
+        <w:rPr>
+          <w:rFonts w:cs="Arial"/>
+          <w:bCs/>
+          <w:lang w:val="pt"/>
+        </w:rPr>
+        <w:t xml:space="preserve"> </w:t>
+      </w:r>
+      <w:r>
+        <w:rPr>
+          <w:rFonts w:cs="Arial"/>
+          <w:bCs/>
+          <w:lang w:val="pt"/>
+        </w:rPr>
+        <w:t>os produtos fica</w:t>
+      </w:r>
+      <w:r>
+        <w:rPr>
+          <w:rFonts w:cs="Arial"/>
+          <w:bCs/>
+          <w:lang w:val="pt"/>
+        </w:rPr>
+        <w:t>m</w:t>
+      </w:r>
+      <w:r>
+        <w:rPr>
+          <w:rFonts w:cs="Arial"/>
+          <w:bCs/>
+          <w:lang w:val="pt"/>
+        </w:rPr>
+        <w:t xml:space="preserve"> fora das prateleiras, exigindo</w:t>
+      </w:r>
+      <w:r>
+        <w:rPr>
+          <w:rFonts w:cs="Arial"/>
+          <w:bCs/>
+          <w:lang w:val="pt"/>
+        </w:rPr>
+        <w:t xml:space="preserve"> </w:t>
+      </w:r>
+      <w:r>
+        <w:rPr>
+          <w:rFonts w:cs="Arial"/>
+          <w:bCs/>
+          <w:lang w:val="pt"/>
+        </w:rPr>
+        <w:t xml:space="preserve">reorganização das mercadorias. Tal cenário é constantemente repetido já que não há </w:t>
+      </w:r>
+      <w:r>
+        <w:rPr>
+          <w:rFonts w:cs="Arial"/>
+          <w:bCs/>
+          <w:lang w:val="pt"/>
+        </w:rPr>
         <w:lastRenderedPageBreak/>
-        <w:fldChar w:fldCharType="begin"/>
-      </w:r>
-      <w:r>
-        <w:instrText xml:space="preserve"> REF _Ref125306914 \w </w:instrText>
-      </w:r>
-      <w:r>
-        <w:fldChar w:fldCharType="separate"/>
-      </w:r>
-      <w:r>
-        <w:t>2</w:t>
-      </w:r>
-      <w:r>
-        <w:fldChar w:fldCharType="end"/>
-      </w:r>
-      <w:r>
-        <w:tab/>
-      </w:r>
-      <w:r>
-        <w:t>PLANEJAMENTO DO PROJETO</w:t>
-      </w:r>
-    </w:p>
-    <w:p>
-      <w:pPr>
-        <w:pStyle w:val="Ttulo1"/>
-        <w:numPr>
-          <w:ilvl w:val="0"/>
-          <w:numId w:val="36"/>
-        </w:numPr>
-      </w:pPr>
-      <w:bookmarkStart w:id="9" w:name="_Toc512519593"/>
-      <w:r>
-        <w:lastRenderedPageBreak/>
-        <w:t>PLANEJAMENTO DO PROJETO</w:t>
+        <w:t>investimento em tecnologias de gestão de fila eficiente que possibilite monitorar quantos clientes aguardam atendimento para a efetuação da compra e quantos desistem no meio do caminho.</w:t>
+      </w:r>
+    </w:p>
+    <w:p/>
+    <w:p>
+      <w:pPr>
+        <w:pStyle w:val="Ttulo2"/>
+        <w:rPr>
+          <w:b/>
+        </w:rPr>
+      </w:pPr>
+      <w:bookmarkStart w:id="8" w:name="_Toc512519591"/>
+      <w:r>
+        <w:rPr>
+          <w:b/>
+        </w:rPr>
+        <w:t>objetivo da solução</w:t>
+      </w:r>
+      <w:bookmarkEnd w:id="8"/>
+    </w:p>
+    <w:p>
+      <w:r>
+        <w:t>Monitoramento do comportamento do usuário em filas</w:t>
+      </w:r>
+      <w:r>
+        <w:t xml:space="preserve"> de lojas</w:t>
+      </w:r>
+      <w:r>
+        <w:t>.</w:t>
+      </w:r>
+    </w:p>
+    <w:p>
+      <w:pPr>
+        <w:pStyle w:val="Ttulo2"/>
+        <w:rPr>
+          <w:b/>
+        </w:rPr>
+      </w:pPr>
+      <w:bookmarkStart w:id="9" w:name="_Toc512519592"/>
+      <w:r>
+        <w:rPr>
+          <w:b/>
+        </w:rPr>
+        <w:t>diagrama da solução</w:t>
       </w:r>
       <w:bookmarkEnd w:id="9"/>
     </w:p>
-    <w:p>
-      <w:pPr>
-        <w:pStyle w:val="Ttulo2"/>
-        <w:rPr>
-          <w:b/>
-        </w:rPr>
-      </w:pPr>
-      <w:bookmarkStart w:id="10" w:name="_Toc512519594"/>
-      <w:r>
-        <w:rPr>
-          <w:b/>
-        </w:rPr>
-        <w:t>Definição da Equipe do projeto</w:t>
-      </w:r>
-      <w:bookmarkEnd w:id="10"/>
-      <w:r>
-        <w:rPr>
-          <w:b/>
-        </w:rPr>
-        <w:t xml:space="preserve"> </w:t>
-      </w:r>
-    </w:p>
-    <w:p>
-      <w:r>
-        <w:tab/>
-      </w:r>
-      <w:r>
-        <w:t xml:space="preserve">Bruna Garcia Delfino – </w:t>
-      </w:r>
-      <w:proofErr w:type="spellStart"/>
-      <w:r>
-        <w:t>Scrum</w:t>
-      </w:r>
-      <w:proofErr w:type="spellEnd"/>
-      <w:r>
-        <w:t xml:space="preserve"> </w:t>
-      </w:r>
-      <w:r>
-        <w:t xml:space="preserve">Master, </w:t>
-      </w:r>
-      <w:proofErr w:type="spellStart"/>
-      <w:r>
-        <w:t>Kivia</w:t>
-      </w:r>
-      <w:proofErr w:type="spellEnd"/>
-      <w:r>
-        <w:t xml:space="preserve"> Moreira </w:t>
-      </w:r>
-      <w:proofErr w:type="spellStart"/>
-      <w:r>
-        <w:t>Araujo</w:t>
-      </w:r>
-      <w:proofErr w:type="spellEnd"/>
-      <w:r>
-        <w:t xml:space="preserve"> – </w:t>
-      </w:r>
-      <w:proofErr w:type="spellStart"/>
-      <w:r>
-        <w:t>Dev</w:t>
-      </w:r>
-      <w:proofErr w:type="spellEnd"/>
-      <w:r>
-        <w:t xml:space="preserve"> </w:t>
-      </w:r>
-      <w:proofErr w:type="spellStart"/>
-      <w:r>
-        <w:t>team</w:t>
-      </w:r>
-      <w:proofErr w:type="spellEnd"/>
-      <w:r>
-        <w:t>,</w:t>
-      </w:r>
-    </w:p>
-    <w:p>
-      <w:r>
-        <w:t xml:space="preserve">Lucas Vinicius Alexandre Torres – </w:t>
-      </w:r>
-      <w:proofErr w:type="spellStart"/>
-      <w:r>
-        <w:t>Dev</w:t>
-      </w:r>
-      <w:proofErr w:type="spellEnd"/>
-      <w:r>
-        <w:t xml:space="preserve"> Team, </w:t>
-      </w:r>
-      <w:proofErr w:type="spellStart"/>
-      <w:r>
-        <w:t>Ranyery</w:t>
-      </w:r>
-      <w:proofErr w:type="spellEnd"/>
-      <w:r>
-        <w:t xml:space="preserve"> Dos Santos Coutinho.</w:t>
-      </w:r>
-    </w:p>
-    <w:p>
-      <w:r>
-        <w:tab/>
-      </w:r>
-    </w:p>
-    <w:p>
-      <w:pPr>
-        <w:pStyle w:val="Ttulo2"/>
-        <w:rPr>
-          <w:b/>
-        </w:rPr>
-      </w:pPr>
-      <w:bookmarkStart w:id="11" w:name="_Toc512519595"/>
-      <w:r>
-        <w:rPr>
-          <w:b/>
-        </w:rPr>
-        <w:t>PROCESSO E FERRAMENTA DE GESTÃO DE PROJETOS</w:t>
-      </w:r>
-      <w:bookmarkEnd w:id="11"/>
-      <w:r>
-        <w:rPr>
-          <w:b/>
-        </w:rPr>
-        <w:t xml:space="preserve"> </w:t>
-      </w:r>
-    </w:p>
-    <w:p>
-      <w:r>
-        <w:tab/>
-      </w:r>
-      <w:r>
-        <w:tab/>
-      </w:r>
-      <w:r>
-        <w:t xml:space="preserve">O processo de gestão do projeto foi feito através do </w:t>
-      </w:r>
-      <w:proofErr w:type="spellStart"/>
-      <w:r>
-        <w:t>Trello</w:t>
-      </w:r>
-      <w:proofErr w:type="spellEnd"/>
-      <w:r>
-        <w:t xml:space="preserve"> e </w:t>
-      </w:r>
-      <w:proofErr w:type="spellStart"/>
-      <w:r>
-        <w:t>Git</w:t>
-      </w:r>
-      <w:proofErr w:type="spellEnd"/>
-      <w:r>
-        <w:t xml:space="preserve"> Hub, </w:t>
-      </w:r>
-    </w:p>
-    <w:p>
-      <w:r>
-        <w:t xml:space="preserve">O </w:t>
-      </w:r>
-      <w:proofErr w:type="spellStart"/>
-      <w:r>
-        <w:t>trello</w:t>
-      </w:r>
-      <w:proofErr w:type="spellEnd"/>
-      <w:r>
-        <w:t xml:space="preserve"> ele auxilia o grupo no agendamento, organização de tarefas e reuniões do grupo.</w:t>
-      </w:r>
-    </w:p>
-    <w:p>
-      <w:r>
-        <w:t xml:space="preserve">Todas as rotações de tarefas eram organizadas com </w:t>
-      </w:r>
-      <w:proofErr w:type="spellStart"/>
-      <w:r>
-        <w:t>Sprints</w:t>
-      </w:r>
-      <w:proofErr w:type="spellEnd"/>
-      <w:r>
-        <w:t xml:space="preserve"> então quando mudava a Sprint as tarefas eram distribuídas para outra pessoa.</w:t>
-      </w:r>
-    </w:p>
-    <w:p>
+    <w:p/>
+    <w:p>
+      <w:pPr>
+        <w:sectPr>
+          <w:headerReference w:type="even" r:id="rId13"/>
+          <w:headerReference w:type="default" r:id="rId14"/>
+          <w:footerReference w:type="even" r:id="rId15"/>
+          <w:footerReference w:type="default" r:id="rId16"/>
+          <w:headerReference w:type="first" r:id="rId17"/>
+          <w:pgSz w:w="11907" w:h="16840" w:code="9"/>
+          <w:pgMar w:top="1701" w:right="1134" w:bottom="1531" w:left="1701" w:header="709" w:footer="709" w:gutter="0"/>
+          <w:cols w:space="708"/>
+          <w:titlePg/>
+          <w:docGrid w:linePitch="360"/>
+        </w:sectPr>
+      </w:pPr>
       <w:r>
         <w:rPr>
           <w:noProof/>
           <w:lang w:eastAsia="pt-BR"/>
         </w:rPr>
         <w:drawing>
-          <wp:inline distT="0" distB="0" distL="0" distR="0" wp14:anchorId="31760692" wp14:editId="787F7606">
-            <wp:extent cx="5760720" cy="2830195"/>
+          <wp:inline distT="0" distB="0" distL="0" distR="0" wp14:anchorId="7429BC64" wp14:editId="1AEA3C6F">
+            <wp:extent cx="5760720" cy="2955925"/>
             <wp:effectExtent l="0" t="0" r="0" b="0"/>
-            <wp:docPr id="4" name="Imagem 4"/>
+            <wp:docPr id="17" name="Imagem 17"/>
             <wp:cNvGraphicFramePr>
               <a:graphicFrameLocks xmlns:a="http://schemas.openxmlformats.org/drawingml/2006/main" noChangeAspect="1"/>
             </wp:cNvGraphicFramePr>
@@ -2908,7 +2925,7 @@
                   <pic:spPr>
                     <a:xfrm>
                       <a:off x="0" y="0"/>
-                      <a:ext cx="5760720" cy="2830195"/>
+                      <a:ext cx="5760720" cy="2955925"/>
                     </a:xfrm>
                     <a:prstGeom prst="rect">
                       <a:avLst/>
@@ -2921,42 +2938,205 @@
         </w:drawing>
       </w:r>
     </w:p>
-    <w:p/>
-    <w:p/>
-    <w:p/>
-    <w:p/>
-    <w:p/>
-    <w:p/>
-    <w:p/>
-    <w:p/>
-    <w:p>
+    <w:bookmarkEnd w:id="7"/>
+    <w:p>
+      <w:pPr>
+        <w:pStyle w:val="FolhadeRostodosCaptulos"/>
+      </w:pPr>
       <w:r>
         <w:lastRenderedPageBreak/>
-        <w:t xml:space="preserve">Já o </w:t>
+        <w:fldChar w:fldCharType="begin"/>
+      </w:r>
+      <w:r>
+        <w:instrText xml:space="preserve"> REF _Ref125306914 \w </w:instrText>
+      </w:r>
+      <w:r>
+        <w:fldChar w:fldCharType="separate"/>
+      </w:r>
+      <w:r>
+        <w:t>2</w:t>
+      </w:r>
+      <w:r>
+        <w:fldChar w:fldCharType="end"/>
+      </w:r>
+      <w:r>
+        <w:tab/>
+      </w:r>
+      <w:r>
+        <w:t>PLANEJAMENTO DO PROJETO</w:t>
+      </w:r>
+    </w:p>
+    <w:p>
+      <w:pPr>
+        <w:pStyle w:val="Ttulo1"/>
+        <w:numPr>
+          <w:ilvl w:val="0"/>
+          <w:numId w:val="36"/>
+        </w:numPr>
+      </w:pPr>
+      <w:bookmarkStart w:id="10" w:name="_Toc512519593"/>
+      <w:r>
+        <w:lastRenderedPageBreak/>
+        <w:t>PLANEJAMENTO DO PROJETO</w:t>
+      </w:r>
+      <w:bookmarkEnd w:id="10"/>
+    </w:p>
+    <w:p>
+      <w:pPr>
+        <w:pStyle w:val="Ttulo2"/>
+        <w:rPr>
+          <w:b/>
+        </w:rPr>
+      </w:pPr>
+      <w:bookmarkStart w:id="11" w:name="_Toc512519594"/>
+      <w:r>
+        <w:rPr>
+          <w:b/>
+        </w:rPr>
+        <w:t>Definição da Equipe do projeto</w:t>
+      </w:r>
+      <w:bookmarkEnd w:id="11"/>
+      <w:r>
+        <w:rPr>
+          <w:b/>
+        </w:rPr>
+        <w:t xml:space="preserve"> </w:t>
+      </w:r>
+    </w:p>
+    <w:p>
+      <w:r>
+        <w:tab/>
+      </w:r>
+      <w:r>
+        <w:t xml:space="preserve">Bruna Garcia Delfino – Scrum </w:t>
+      </w:r>
+      <w:r>
+        <w:t xml:space="preserve">Master, </w:t>
       </w:r>
       <w:proofErr w:type="spellStart"/>
       <w:r>
+        <w:t>Kivia</w:t>
+      </w:r>
+      <w:proofErr w:type="spellEnd"/>
+      <w:r>
+        <w:t xml:space="preserve"> Moreira </w:t>
+      </w:r>
+      <w:proofErr w:type="spellStart"/>
+      <w:r>
+        <w:t>Araujo</w:t>
+      </w:r>
+      <w:proofErr w:type="spellEnd"/>
+      <w:r>
+        <w:t xml:space="preserve"> – </w:t>
+      </w:r>
+      <w:proofErr w:type="spellStart"/>
+      <w:r>
+        <w:t>Dev</w:t>
+      </w:r>
+      <w:proofErr w:type="spellEnd"/>
+      <w:r>
+        <w:t xml:space="preserve"> </w:t>
+      </w:r>
+      <w:proofErr w:type="spellStart"/>
+      <w:r>
+        <w:t>team</w:t>
+      </w:r>
+      <w:proofErr w:type="spellEnd"/>
+      <w:r>
+        <w:t>,</w:t>
+      </w:r>
+    </w:p>
+    <w:p>
+      <w:r>
+        <w:t xml:space="preserve">Lucas Vinicius Alexandre Torres – </w:t>
+      </w:r>
+      <w:proofErr w:type="spellStart"/>
+      <w:r>
+        <w:t>Dev</w:t>
+      </w:r>
+      <w:proofErr w:type="spellEnd"/>
+      <w:r>
+        <w:t xml:space="preserve"> Team, </w:t>
+      </w:r>
+      <w:proofErr w:type="spellStart"/>
+      <w:r>
+        <w:t>Ranyery</w:t>
+      </w:r>
+      <w:proofErr w:type="spellEnd"/>
+      <w:r>
+        <w:t xml:space="preserve"> Dos Santos Coutinho.</w:t>
+      </w:r>
+    </w:p>
+    <w:p>
+      <w:r>
+        <w:tab/>
+      </w:r>
+    </w:p>
+    <w:p>
+      <w:pPr>
+        <w:pStyle w:val="Ttulo2"/>
+        <w:rPr>
+          <w:b/>
+        </w:rPr>
+      </w:pPr>
+      <w:bookmarkStart w:id="12" w:name="_Toc512519595"/>
+      <w:r>
+        <w:rPr>
+          <w:b/>
+        </w:rPr>
+        <w:t>PROCESSO E FERRAMENTA DE GESTÃO DE PROJETOS</w:t>
+      </w:r>
+      <w:bookmarkEnd w:id="12"/>
+      <w:r>
+        <w:rPr>
+          <w:b/>
+        </w:rPr>
+        <w:t xml:space="preserve"> </w:t>
+      </w:r>
+    </w:p>
+    <w:p>
+      <w:r>
+        <w:tab/>
+      </w:r>
+      <w:r>
+        <w:tab/>
+      </w:r>
+      <w:r>
+        <w:t xml:space="preserve">O processo de gestão do projeto foi feito através do </w:t>
+      </w:r>
+      <w:proofErr w:type="spellStart"/>
+      <w:r>
+        <w:t>Trello</w:t>
+      </w:r>
+      <w:proofErr w:type="spellEnd"/>
+      <w:r>
+        <w:t xml:space="preserve"> e </w:t>
+      </w:r>
+      <w:proofErr w:type="spellStart"/>
+      <w:r>
         <w:t>Git</w:t>
       </w:r>
       <w:proofErr w:type="spellEnd"/>
       <w:r>
-        <w:t xml:space="preserve"> </w:t>
-      </w:r>
-      <w:proofErr w:type="gramStart"/>
-      <w:r>
-        <w:t>Hub  ajuda</w:t>
-      </w:r>
-      <w:proofErr w:type="gramEnd"/>
-      <w:r>
-        <w:t xml:space="preserve"> no controle de versionamento do projeto, onde se caso algo der errado podemos voltar para a </w:t>
+        <w:t xml:space="preserve"> Hub, </w:t>
+      </w:r>
+    </w:p>
+    <w:p>
+      <w:r>
+        <w:t xml:space="preserve">O </w:t>
       </w:r>
       <w:proofErr w:type="spellStart"/>
       <w:r>
-        <w:t>ultima</w:t>
+        <w:t>trello</w:t>
       </w:r>
       <w:proofErr w:type="spellEnd"/>
       <w:r>
-        <w:t xml:space="preserve"> versão do software.</w:t>
+        <w:t xml:space="preserve"> ele auxilia o grupo no agendamento, organização de tarefas e reuniões do grupo.</w:t>
+      </w:r>
+    </w:p>
+    <w:p>
+      <w:r>
+        <w:t>Todas as rotações de tarefas eram organizadas com Sprints então quando mudava a Sprint as tarefas eram distribuídas para outra pessoa.</w:t>
       </w:r>
     </w:p>
     <w:p>
@@ -2966,10 +3146,10 @@
           <w:lang w:eastAsia="pt-BR"/>
         </w:rPr>
         <w:drawing>
-          <wp:inline distT="0" distB="0" distL="0" distR="0" wp14:anchorId="11CF6D89" wp14:editId="4E8878BC">
-            <wp:extent cx="5760720" cy="3575685"/>
+          <wp:inline distT="0" distB="0" distL="0" distR="0" wp14:anchorId="31760692" wp14:editId="787F7606">
+            <wp:extent cx="5760720" cy="2830195"/>
             <wp:effectExtent l="0" t="0" r="0" b="0"/>
-            <wp:docPr id="5" name="Imagem 5"/>
+            <wp:docPr id="4" name="Imagem 4"/>
             <wp:cNvGraphicFramePr>
               <a:graphicFrameLocks xmlns:a="http://schemas.openxmlformats.org/drawingml/2006/main" noChangeAspect="1"/>
             </wp:cNvGraphicFramePr>
@@ -2989,7 +3169,7 @@
                   <pic:spPr>
                     <a:xfrm>
                       <a:off x="0" y="0"/>
-                      <a:ext cx="5760720" cy="3575685"/>
+                      <a:ext cx="5760720" cy="2830195"/>
                     </a:xfrm>
                     <a:prstGeom prst="rect">
                       <a:avLst/>
@@ -3002,42 +3182,55 @@
         </w:drawing>
       </w:r>
     </w:p>
-    <w:p>
-      <w:pPr>
-        <w:pStyle w:val="Ttulo2"/>
-        <w:rPr>
-          <w:b/>
-        </w:rPr>
-      </w:pPr>
-      <w:bookmarkStart w:id="12" w:name="_Toc512519596"/>
-      <w:r>
-        <w:rPr>
-          <w:b/>
-        </w:rPr>
-        <w:t>Gestão dos Riscos do Projeto</w:t>
-      </w:r>
-      <w:bookmarkEnd w:id="12"/>
-      <w:r>
-        <w:rPr>
-          <w:b/>
-        </w:rPr>
+    <w:p/>
+    <w:p/>
+    <w:p/>
+    <w:p/>
+    <w:p/>
+    <w:p/>
+    <w:p/>
+    <w:p/>
+    <w:p>
+      <w:r>
+        <w:lastRenderedPageBreak/>
+        <w:t xml:space="preserve">Já o </w:t>
+      </w:r>
+      <w:proofErr w:type="spellStart"/>
+      <w:r>
+        <w:t>Git</w:t>
+      </w:r>
+      <w:proofErr w:type="spellEnd"/>
+      <w:r>
         <w:t xml:space="preserve"> </w:t>
       </w:r>
-    </w:p>
-    <w:p>
-      <w:r>
-        <w:tab/>
-      </w:r>
+      <w:r>
+        <w:t>Hub ajuda</w:t>
+      </w:r>
+      <w:r>
+        <w:t xml:space="preserve"> no controle de versionamento do projeto, onde se caso algo der errado podemos voltar para a </w:t>
+      </w:r>
+      <w:proofErr w:type="spellStart"/>
+      <w:proofErr w:type="gramStart"/>
+      <w:r>
+        <w:t>ultima</w:t>
+      </w:r>
+      <w:proofErr w:type="spellEnd"/>
+      <w:proofErr w:type="gramEnd"/>
+      <w:r>
+        <w:t xml:space="preserve"> versão do software.</w:t>
+      </w:r>
+    </w:p>
+    <w:p>
       <w:r>
         <w:rPr>
           <w:noProof/>
           <w:lang w:eastAsia="pt-BR"/>
         </w:rPr>
         <w:drawing>
-          <wp:inline distT="0" distB="0" distL="0" distR="0" wp14:anchorId="175D186E" wp14:editId="79DE074B">
-            <wp:extent cx="5760720" cy="1910715"/>
+          <wp:inline distT="0" distB="0" distL="0" distR="0" wp14:anchorId="11CF6D89" wp14:editId="4E8878BC">
+            <wp:extent cx="5760720" cy="3575685"/>
             <wp:effectExtent l="0" t="0" r="0" b="0"/>
-            <wp:docPr id="6" name="Imagem 6"/>
+            <wp:docPr id="5" name="Imagem 5"/>
             <wp:cNvGraphicFramePr>
               <a:graphicFrameLocks xmlns:a="http://schemas.openxmlformats.org/drawingml/2006/main" noChangeAspect="1"/>
             </wp:cNvGraphicFramePr>
@@ -3057,7 +3250,7 @@
                   <pic:spPr>
                     <a:xfrm>
                       <a:off x="0" y="0"/>
-                      <a:ext cx="5760720" cy="1910715"/>
+                      <a:ext cx="5760720" cy="3575685"/>
                     </a:xfrm>
                     <a:prstGeom prst="rect">
                       <a:avLst/>
@@ -3077,39 +3270,20 @@
           <w:b/>
         </w:rPr>
       </w:pPr>
-      <w:bookmarkStart w:id="13" w:name="_Toc512519597"/>
+      <w:bookmarkStart w:id="13" w:name="_Toc512519596"/>
       <w:r>
         <w:rPr>
           <w:b/>
         </w:rPr>
-        <w:lastRenderedPageBreak/>
-        <w:t xml:space="preserve">PRODUCT BACKLOG </w:t>
-      </w:r>
+        <w:t>Gestão dos Riscos do Projeto</w:t>
+      </w:r>
+      <w:bookmarkEnd w:id="13"/>
       <w:r>
         <w:rPr>
           <w:b/>
         </w:rPr>
-        <w:t>e</w:t>
-      </w:r>
-      <w:r>
-        <w:rPr>
-          <w:b/>
-        </w:rPr>
         <w:t xml:space="preserve"> </w:t>
       </w:r>
-      <w:r>
-        <w:rPr>
-          <w:b/>
-        </w:rPr>
-        <w:t>requisitos</w:t>
-      </w:r>
-      <w:bookmarkEnd w:id="13"/>
-      <w:r>
-        <w:rPr>
-          <w:b/>
-        </w:rPr>
-        <w:t xml:space="preserve"> </w:t>
-      </w:r>
     </w:p>
     <w:p>
       <w:r>
@@ -3121,10 +3295,10 @@
           <w:lang w:eastAsia="pt-BR"/>
         </w:rPr>
         <w:drawing>
-          <wp:inline distT="0" distB="0" distL="0" distR="0" wp14:anchorId="79263479" wp14:editId="28F4A188">
-            <wp:extent cx="5760720" cy="3209925"/>
+          <wp:inline distT="0" distB="0" distL="0" distR="0" wp14:anchorId="175D186E" wp14:editId="79DE074B">
+            <wp:extent cx="5760720" cy="1910715"/>
             <wp:effectExtent l="0" t="0" r="0" b="0"/>
-            <wp:docPr id="7" name="Imagem 7"/>
+            <wp:docPr id="6" name="Imagem 6"/>
             <wp:cNvGraphicFramePr>
               <a:graphicFrameLocks xmlns:a="http://schemas.openxmlformats.org/drawingml/2006/main" noChangeAspect="1"/>
             </wp:cNvGraphicFramePr>
@@ -3144,7 +3318,7 @@
                   <pic:spPr>
                     <a:xfrm>
                       <a:off x="0" y="0"/>
-                      <a:ext cx="5760720" cy="3209925"/>
+                      <a:ext cx="5760720" cy="1910715"/>
                     </a:xfrm>
                     <a:prstGeom prst="rect">
                       <a:avLst/>
@@ -3156,11 +3330,7 @@
           </wp:inline>
         </w:drawing>
       </w:r>
-      <w:r>
-        <w:t>.</w:t>
-      </w:r>
-    </w:p>
-    <w:p/>
+    </w:p>
     <w:p>
       <w:pPr>
         <w:pStyle w:val="Ttulo2"/>
@@ -3168,13 +3338,31 @@
           <w:b/>
         </w:rPr>
       </w:pPr>
-      <w:bookmarkStart w:id="14" w:name="_Toc512519598"/>
+      <w:bookmarkStart w:id="14" w:name="_Toc512519597"/>
       <w:r>
         <w:rPr>
           <w:b/>
         </w:rPr>
         <w:lastRenderedPageBreak/>
-        <w:t>Sprints / sprint backlog</w:t>
+        <w:t xml:space="preserve">PRODUCT BACKLOG </w:t>
+      </w:r>
+      <w:r>
+        <w:rPr>
+          <w:b/>
+        </w:rPr>
+        <w:t>e</w:t>
+      </w:r>
+      <w:r>
+        <w:rPr>
+          <w:b/>
+        </w:rPr>
+        <w:t xml:space="preserve"> </w:t>
+      </w:r>
+      <w:r>
+        <w:rPr>
+          <w:b/>
+        </w:rPr>
+        <w:t>requisitos</w:t>
       </w:r>
       <w:bookmarkEnd w:id="14"/>
       <w:r>
@@ -3194,10 +3382,10 @@
           <w:lang w:eastAsia="pt-BR"/>
         </w:rPr>
         <w:drawing>
-          <wp:inline distT="0" distB="0" distL="0" distR="0" wp14:anchorId="52845A11" wp14:editId="5DF3609B">
+          <wp:inline distT="0" distB="0" distL="0" distR="0" wp14:anchorId="79263479" wp14:editId="28F4A188">
             <wp:extent cx="5760720" cy="3209925"/>
             <wp:effectExtent l="0" t="0" r="0" b="0"/>
-            <wp:docPr id="8" name="Imagem 8"/>
+            <wp:docPr id="7" name="Imagem 7"/>
             <wp:cNvGraphicFramePr>
               <a:graphicFrameLocks xmlns:a="http://schemas.openxmlformats.org/drawingml/2006/main" noChangeAspect="1"/>
             </wp:cNvGraphicFramePr>
@@ -3209,7 +3397,7 @@
                     <pic:cNvPicPr/>
                   </pic:nvPicPr>
                   <pic:blipFill>
-                    <a:blip r:embed="rId21"/>
+                    <a:blip r:embed="rId22"/>
                     <a:stretch>
                       <a:fillRect/>
                     </a:stretch>
@@ -3229,95 +3417,48 @@
           </wp:inline>
         </w:drawing>
       </w:r>
+      <w:r>
+        <w:t>.</w:t>
+      </w:r>
     </w:p>
     <w:p/>
     <w:p>
       <w:pPr>
-        <w:sectPr>
-          <w:headerReference w:type="even" r:id="rId22"/>
-          <w:headerReference w:type="default" r:id="rId23"/>
-          <w:footerReference w:type="even" r:id="rId24"/>
-          <w:footerReference w:type="default" r:id="rId25"/>
-          <w:headerReference w:type="first" r:id="rId26"/>
-          <w:footerReference w:type="first" r:id="rId27"/>
-          <w:pgSz w:w="11907" w:h="16840" w:code="9"/>
-          <w:pgMar w:top="1701" w:right="1134" w:bottom="1531" w:left="1701" w:header="709" w:footer="709" w:gutter="0"/>
-          <w:cols w:space="708"/>
-          <w:titlePg/>
-          <w:docGrid w:linePitch="360"/>
-        </w:sectPr>
-      </w:pPr>
-    </w:p>
-    <w:p>
-      <w:pPr>
-        <w:pStyle w:val="FolhadeRostodosCaptulos"/>
-      </w:pPr>
-      <w:fldSimple w:instr=" REF _Ref125306944 \w ">
-        <w:r>
-          <w:t>3</w:t>
-        </w:r>
-      </w:fldSimple>
+        <w:pStyle w:val="Ttulo2"/>
+        <w:rPr>
+          <w:b/>
+        </w:rPr>
+      </w:pPr>
+      <w:bookmarkStart w:id="15" w:name="_Toc512519598"/>
+      <w:r>
+        <w:rPr>
+          <w:b/>
+        </w:rPr>
+        <w:lastRenderedPageBreak/>
+        <w:t>Sprints / sprint backlog</w:t>
+      </w:r>
+      <w:bookmarkEnd w:id="15"/>
+      <w:r>
+        <w:rPr>
+          <w:b/>
+        </w:rPr>
+        <w:t xml:space="preserve"> </w:t>
+      </w:r>
+    </w:p>
+    <w:p>
       <w:r>
         <w:tab/>
       </w:r>
       <w:r>
-        <w:t>desenvolvimento do projeto</w:t>
-      </w:r>
-    </w:p>
-    <w:p>
-      <w:pPr>
-        <w:pStyle w:val="Ttulo1"/>
-        <w:rPr>
-          <w:color w:val="000000"/>
-        </w:rPr>
-      </w:pPr>
-      <w:bookmarkStart w:id="15" w:name="_Toc512519599"/>
-      <w:r>
-        <w:rPr>
-          <w:color w:val="000000"/>
-        </w:rPr>
-        <w:lastRenderedPageBreak/>
-        <w:t>desenvolvimento do projeto</w:t>
-      </w:r>
-      <w:bookmarkEnd w:id="15"/>
-    </w:p>
-    <w:p/>
-    <w:p>
-      <w:pPr>
-        <w:pStyle w:val="Ttulo2"/>
-        <w:rPr>
-          <w:b/>
-        </w:rPr>
-      </w:pPr>
-      <w:bookmarkStart w:id="16" w:name="_Toc512519600"/>
-      <w:r>
-        <w:rPr>
-          <w:b/>
-        </w:rPr>
-        <w:t>Solução Técnica – Aquisição de dados via Arduino</w:t>
-      </w:r>
-      <w:bookmarkEnd w:id="16"/>
-      <w:r>
-        <w:rPr>
-          <w:b/>
-        </w:rPr>
-        <w:t xml:space="preserve"> </w:t>
-      </w:r>
-    </w:p>
-    <w:p>
-      <w:r>
-        <w:tab/>
-      </w:r>
-      <w:r>
         <w:rPr>
           <w:noProof/>
           <w:lang w:eastAsia="pt-BR"/>
         </w:rPr>
         <w:drawing>
-          <wp:inline distT="0" distB="0" distL="0" distR="0" wp14:anchorId="04F8B568" wp14:editId="67AC1A6D">
-            <wp:extent cx="5760720" cy="3238500"/>
+          <wp:inline distT="0" distB="0" distL="0" distR="0" wp14:anchorId="52845A11" wp14:editId="5DF3609B">
+            <wp:extent cx="5760720" cy="3209925"/>
             <wp:effectExtent l="0" t="0" r="0" b="0"/>
-            <wp:docPr id="9" name="Imagem 9"/>
+            <wp:docPr id="8" name="Imagem 8"/>
             <wp:cNvGraphicFramePr>
               <a:graphicFrameLocks xmlns:a="http://schemas.openxmlformats.org/drawingml/2006/main" noChangeAspect="1"/>
             </wp:cNvGraphicFramePr>
@@ -3329,7 +3470,7 @@
                     <pic:cNvPicPr/>
                   </pic:nvPicPr>
                   <pic:blipFill>
-                    <a:blip r:embed="rId28"/>
+                    <a:blip r:embed="rId22"/>
                     <a:stretch>
                       <a:fillRect/>
                     </a:stretch>
@@ -3337,7 +3478,7 @@
                   <pic:spPr>
                     <a:xfrm>
                       <a:off x="0" y="0"/>
-                      <a:ext cx="5760720" cy="3238500"/>
+                      <a:ext cx="5760720" cy="3209925"/>
                     </a:xfrm>
                     <a:prstGeom prst="rect">
                       <a:avLst/>
@@ -3349,45 +3490,89 @@
           </wp:inline>
         </w:drawing>
       </w:r>
-      <w:r>
-        <w:t>.</w:t>
-      </w:r>
-    </w:p>
-    <w:p>
-      <w:pPr>
-        <w:spacing w:line="240" w:lineRule="auto"/>
-        <w:jc w:val="left"/>
-        <w:rPr>
-          <w:rFonts w:cs="Arial"/>
+    </w:p>
+    <w:p/>
+    <w:p>
+      <w:pPr>
+        <w:sectPr>
+          <w:headerReference w:type="even" r:id="rId23"/>
+          <w:headerReference w:type="default" r:id="rId24"/>
+          <w:footerReference w:type="even" r:id="rId25"/>
+          <w:footerReference w:type="default" r:id="rId26"/>
+          <w:headerReference w:type="first" r:id="rId27"/>
+          <w:footerReference w:type="first" r:id="rId28"/>
+          <w:pgSz w:w="11907" w:h="16840" w:code="9"/>
+          <w:pgMar w:top="1701" w:right="1134" w:bottom="1531" w:left="1701" w:header="709" w:footer="709" w:gutter="0"/>
+          <w:cols w:space="708"/>
+          <w:titlePg/>
+          <w:docGrid w:linePitch="360"/>
+        </w:sectPr>
+      </w:pPr>
+    </w:p>
+    <w:p>
+      <w:pPr>
+        <w:pStyle w:val="FolhadeRostodosCaptulos"/>
+      </w:pPr>
+      <w:r>
+        <w:lastRenderedPageBreak/>
+        <w:fldChar w:fldCharType="begin"/>
+      </w:r>
+      <w:r>
+        <w:instrText xml:space="preserve"> REF _Ref125306944 \w </w:instrText>
+      </w:r>
+      <w:r>
+        <w:fldChar w:fldCharType="separate"/>
+      </w:r>
+      <w:r>
+        <w:t>3</w:t>
+      </w:r>
+      <w:r>
+        <w:fldChar w:fldCharType="end"/>
+      </w:r>
+      <w:r>
+        <w:tab/>
+      </w:r>
+      <w:r>
+        <w:t>desenvolvimento do projeto</w:t>
+      </w:r>
+    </w:p>
+    <w:p>
+      <w:pPr>
+        <w:pStyle w:val="Ttulo1"/>
+        <w:rPr>
+          <w:color w:val="000000"/>
+        </w:rPr>
+      </w:pPr>
+      <w:bookmarkStart w:id="16" w:name="_Toc512519599"/>
+      <w:r>
+        <w:rPr>
+          <w:color w:val="000000"/>
+        </w:rPr>
+        <w:lastRenderedPageBreak/>
+        <w:t>desenvolvimento do projeto</w:t>
+      </w:r>
+      <w:bookmarkEnd w:id="16"/>
+    </w:p>
+    <w:p/>
+    <w:p>
+      <w:pPr>
+        <w:pStyle w:val="Ttulo2"/>
+        <w:rPr>
           <w:b/>
-          <w:bCs/>
-          <w:color w:val="000000"/>
-        </w:rPr>
-      </w:pPr>
-    </w:p>
-    <w:p>
-      <w:bookmarkStart w:id="17" w:name="_Toc154569928"/>
-    </w:p>
-    <w:p>
-      <w:pPr>
-        <w:pStyle w:val="Ttulo2"/>
+        </w:rPr>
+      </w:pPr>
+      <w:bookmarkStart w:id="17" w:name="_Toc512519600"/>
+      <w:r>
         <w:rPr>
           <w:b/>
         </w:rPr>
-      </w:pPr>
-      <w:bookmarkStart w:id="18" w:name="_Toc512519601"/>
+        <w:t>Solução Técnica – Aquisição de dados via Arduino</w:t>
+      </w:r>
+      <w:bookmarkEnd w:id="17"/>
       <w:r>
         <w:rPr>
           <w:b/>
         </w:rPr>
-        <w:lastRenderedPageBreak/>
-        <w:t>Solução Técnica - Aplicação</w:t>
-      </w:r>
-      <w:bookmarkEnd w:id="18"/>
-      <w:r>
-        <w:rPr>
-          <w:b/>
-        </w:rPr>
         <w:t xml:space="preserve"> </w:t>
       </w:r>
     </w:p>
@@ -3401,10 +3586,10 @@
           <w:lang w:eastAsia="pt-BR"/>
         </w:rPr>
         <w:drawing>
-          <wp:inline distT="0" distB="0" distL="0" distR="0" wp14:anchorId="003B9B7F" wp14:editId="75D32BE1">
-            <wp:extent cx="5760720" cy="4467225"/>
+          <wp:inline distT="0" distB="0" distL="0" distR="0" wp14:anchorId="04F8B568" wp14:editId="67AC1A6D">
+            <wp:extent cx="5760720" cy="3238500"/>
             <wp:effectExtent l="0" t="0" r="0" b="0"/>
-            <wp:docPr id="10" name="Imagem 10"/>
+            <wp:docPr id="9" name="Imagem 9"/>
             <wp:cNvGraphicFramePr>
               <a:graphicFrameLocks xmlns:a="http://schemas.openxmlformats.org/drawingml/2006/main" noChangeAspect="1"/>
             </wp:cNvGraphicFramePr>
@@ -3424,7 +3609,7 @@
                   <pic:spPr>
                     <a:xfrm>
                       <a:off x="0" y="0"/>
-                      <a:ext cx="5760720" cy="4467225"/>
+                      <a:ext cx="5760720" cy="3238500"/>
                     </a:xfrm>
                     <a:prstGeom prst="rect">
                       <a:avLst/>
@@ -3436,6 +3621,9 @@
           </wp:inline>
         </w:drawing>
       </w:r>
+      <w:r>
+        <w:t>.</w:t>
+      </w:r>
     </w:p>
     <w:p>
       <w:pPr>
@@ -3449,7 +3637,9 @@
         </w:rPr>
       </w:pPr>
     </w:p>
-    <w:p/>
+    <w:p>
+      <w:bookmarkStart w:id="18" w:name="_Toc154569928"/>
+    </w:p>
     <w:p>
       <w:pPr>
         <w:pStyle w:val="Ttulo2"/>
@@ -3457,13 +3647,13 @@
           <w:b/>
         </w:rPr>
       </w:pPr>
-      <w:bookmarkStart w:id="19" w:name="_Toc512519602"/>
+      <w:bookmarkStart w:id="19" w:name="_Toc512519601"/>
       <w:r>
         <w:rPr>
           <w:b/>
         </w:rPr>
         <w:lastRenderedPageBreak/>
-        <w:t>Banco de Dados</w:t>
+        <w:t>Solução Técnica - Aplicação</w:t>
       </w:r>
       <w:bookmarkEnd w:id="19"/>
       <w:r>
@@ -3483,10 +3673,10 @@
           <w:lang w:eastAsia="pt-BR"/>
         </w:rPr>
         <w:drawing>
-          <wp:inline distT="0" distB="0" distL="0" distR="0" wp14:anchorId="356BE907" wp14:editId="07D77BF3">
-            <wp:extent cx="5514975" cy="4543425"/>
-            <wp:effectExtent l="0" t="0" r="9525" b="9525"/>
-            <wp:docPr id="11" name="Imagem 11"/>
+          <wp:inline distT="0" distB="0" distL="0" distR="0" wp14:anchorId="003B9B7F" wp14:editId="75D32BE1">
+            <wp:extent cx="5760720" cy="4467225"/>
+            <wp:effectExtent l="0" t="0" r="0" b="0"/>
+            <wp:docPr id="10" name="Imagem 10"/>
             <wp:cNvGraphicFramePr>
               <a:graphicFrameLocks xmlns:a="http://schemas.openxmlformats.org/drawingml/2006/main" noChangeAspect="1"/>
             </wp:cNvGraphicFramePr>
@@ -3506,7 +3696,7 @@
                   <pic:spPr>
                     <a:xfrm>
                       <a:off x="0" y="0"/>
-                      <a:ext cx="5514975" cy="4543425"/>
+                      <a:ext cx="5760720" cy="4467225"/>
                     </a:xfrm>
                     <a:prstGeom prst="rect">
                       <a:avLst/>
@@ -3520,17 +3710,55 @@
       </w:r>
     </w:p>
     <w:p>
+      <w:pPr>
+        <w:spacing w:line="240" w:lineRule="auto"/>
+        <w:jc w:val="left"/>
+        <w:rPr>
+          <w:rFonts w:cs="Arial"/>
+          <w:b/>
+          <w:bCs/>
+          <w:color w:val="000000"/>
+        </w:rPr>
+      </w:pPr>
+    </w:p>
+    <w:p/>
+    <w:p>
+      <w:pPr>
+        <w:pStyle w:val="Ttulo2"/>
+        <w:rPr>
+          <w:b/>
+        </w:rPr>
+      </w:pPr>
+      <w:bookmarkStart w:id="20" w:name="_Toc512519602"/>
+      <w:r>
+        <w:rPr>
+          <w:b/>
+        </w:rPr>
+        <w:lastRenderedPageBreak/>
+        <w:t>Banco de Dados</w:t>
+      </w:r>
+      <w:bookmarkEnd w:id="20"/>
+      <w:r>
+        <w:rPr>
+          <w:b/>
+        </w:rPr>
+        <w:t xml:space="preserve"> </w:t>
+      </w:r>
+    </w:p>
+    <w:p>
+      <w:r>
+        <w:tab/>
+      </w:r>
       <w:r>
         <w:rPr>
           <w:noProof/>
           <w:lang w:eastAsia="pt-BR"/>
         </w:rPr>
-        <w:lastRenderedPageBreak/>
         <w:drawing>
-          <wp:inline distT="0" distB="0" distL="0" distR="0" wp14:anchorId="673551EE" wp14:editId="2AC9EC95">
-            <wp:extent cx="5760720" cy="3762375"/>
-            <wp:effectExtent l="0" t="0" r="0" b="0"/>
-            <wp:docPr id="12" name="Imagem 12"/>
+          <wp:inline distT="0" distB="0" distL="0" distR="0" wp14:anchorId="356BE907" wp14:editId="07D77BF3">
+            <wp:extent cx="5514975" cy="4543425"/>
+            <wp:effectExtent l="0" t="0" r="9525" b="9525"/>
+            <wp:docPr id="11" name="Imagem 11"/>
             <wp:cNvGraphicFramePr>
               <a:graphicFrameLocks xmlns:a="http://schemas.openxmlformats.org/drawingml/2006/main" noChangeAspect="1"/>
             </wp:cNvGraphicFramePr>
@@ -3550,7 +3778,7 @@
                   <pic:spPr>
                     <a:xfrm>
                       <a:off x="0" y="0"/>
-                      <a:ext cx="5760720" cy="3762375"/>
+                      <a:ext cx="5514975" cy="4543425"/>
                     </a:xfrm>
                     <a:prstGeom prst="rect">
                       <a:avLst/>
@@ -3565,114 +3793,16 @@
     </w:p>
     <w:p>
       <w:r>
-        <w:t>***LEMBRAR DE ADD A FISICA***</w:t>
-      </w:r>
-    </w:p>
-    <w:p>
-      <w:pPr>
-        <w:spacing w:line="240" w:lineRule="auto"/>
-        <w:jc w:val="left"/>
-        <w:rPr>
-          <w:rFonts w:cs="Arial"/>
-          <w:b/>
-          <w:bCs/>
-          <w:color w:val="000000"/>
-        </w:rPr>
-      </w:pPr>
-    </w:p>
-    <w:p/>
-    <w:p>
-      <w:pPr>
-        <w:pStyle w:val="Ttulo2"/>
-        <w:rPr>
-          <w:b/>
-        </w:rPr>
-      </w:pPr>
-      <w:bookmarkStart w:id="20" w:name="_Toc512519603"/>
-      <w:r>
-        <w:rPr>
-          <w:b/>
-        </w:rPr>
-        <w:t>Protótipo das telas, lógica e usabilidade</w:t>
-      </w:r>
-      <w:bookmarkEnd w:id="20"/>
-      <w:r>
-        <w:rPr>
-          <w:b/>
-        </w:rPr>
-        <w:t xml:space="preserve"> </w:t>
-      </w:r>
-    </w:p>
-    <w:p>
-      <w:r>
-        <w:tab/>
-      </w:r>
-      <w:r>
-        <w:t>Apresentar as telas construídas e sua lógica de navegação</w:t>
-      </w:r>
-    </w:p>
-    <w:p>
-      <w:pPr>
-        <w:spacing w:line="240" w:lineRule="auto"/>
-        <w:jc w:val="left"/>
-        <w:rPr>
-          <w:rFonts w:cs="Arial"/>
-          <w:b/>
-          <w:bCs/>
-          <w:color w:val="000000"/>
-        </w:rPr>
-      </w:pPr>
-    </w:p>
-    <w:p>
-      <w:pPr>
-        <w:spacing w:line="240" w:lineRule="auto"/>
-        <w:jc w:val="left"/>
-        <w:rPr>
-          <w:rFonts w:cs="Arial"/>
-          <w:b/>
-          <w:bCs/>
-          <w:color w:val="000000"/>
-        </w:rPr>
-      </w:pPr>
-    </w:p>
-    <w:p/>
-    <w:p>
-      <w:pPr>
-        <w:pStyle w:val="Ttulo2"/>
-        <w:rPr>
-          <w:b/>
-        </w:rPr>
-      </w:pPr>
-      <w:bookmarkStart w:id="21" w:name="_Toc512519604"/>
-      <w:r>
-        <w:rPr>
-          <w:b/>
+        <w:rPr>
+          <w:noProof/>
+          <w:lang w:eastAsia="pt-BR"/>
         </w:rPr>
         <w:lastRenderedPageBreak/>
-        <w:t>Testes</w:t>
-      </w:r>
-      <w:bookmarkEnd w:id="21"/>
-      <w:r>
-        <w:rPr>
-          <w:b/>
-        </w:rPr>
-        <w:t xml:space="preserve"> </w:t>
-      </w:r>
-    </w:p>
-    <w:p>
-      <w:r>
-        <w:tab/>
-      </w:r>
-      <w:r>
-        <w:rPr>
-          <w:noProof/>
-          <w:lang w:eastAsia="pt-BR"/>
-        </w:rPr>
         <w:drawing>
-          <wp:inline distT="0" distB="0" distL="0" distR="0" wp14:anchorId="043ED3B8" wp14:editId="4931CB3F">
-            <wp:extent cx="5760720" cy="2735580"/>
+          <wp:inline distT="0" distB="0" distL="0" distR="0" wp14:anchorId="673551EE" wp14:editId="2AC9EC95">
+            <wp:extent cx="5760720" cy="3762375"/>
             <wp:effectExtent l="0" t="0" r="0" b="0"/>
-            <wp:docPr id="13" name="Imagem 13"/>
+            <wp:docPr id="12" name="Imagem 12"/>
             <wp:cNvGraphicFramePr>
               <a:graphicFrameLocks xmlns:a="http://schemas.openxmlformats.org/drawingml/2006/main" noChangeAspect="1"/>
             </wp:cNvGraphicFramePr>
@@ -3692,7 +3822,7 @@
                   <pic:spPr>
                     <a:xfrm>
                       <a:off x="0" y="0"/>
-                      <a:ext cx="5760720" cy="2735580"/>
+                      <a:ext cx="5760720" cy="3762375"/>
                     </a:xfrm>
                     <a:prstGeom prst="rect">
                       <a:avLst/>
@@ -3707,15 +3837,59 @@
     </w:p>
     <w:p>
       <w:r>
-        <w:rPr>
-          <w:noProof/>
-          <w:lang w:eastAsia="pt-BR"/>
-        </w:rPr>
+        <w:t>***LEMBRAR DE ADD A FISICA***</w:t>
+      </w:r>
+    </w:p>
+    <w:p>
+      <w:pPr>
+        <w:spacing w:line="240" w:lineRule="auto"/>
+        <w:jc w:val="left"/>
+        <w:rPr>
+          <w:rFonts w:cs="Arial"/>
+          <w:b/>
+          <w:bCs/>
+          <w:color w:val="000000"/>
+        </w:rPr>
+      </w:pPr>
+    </w:p>
+    <w:p/>
+    <w:p>
+      <w:pPr>
+        <w:pStyle w:val="Ttulo2"/>
+        <w:rPr>
+          <w:b/>
+        </w:rPr>
+      </w:pPr>
+      <w:bookmarkStart w:id="21" w:name="_Toc512519603"/>
+      <w:r>
+        <w:rPr>
+          <w:b/>
+        </w:rPr>
+        <w:t>Protótipo das telas, lógica e usabilidade</w:t>
+      </w:r>
+      <w:bookmarkEnd w:id="21"/>
+      <w:r>
+        <w:rPr>
+          <w:b/>
+        </w:rPr>
+        <w:t xml:space="preserve"> </w:t>
+      </w:r>
+    </w:p>
+    <w:p>
+      <w:r>
         <w:drawing>
-          <wp:inline distT="0" distB="0" distL="0" distR="0" wp14:anchorId="63CC86E9" wp14:editId="7BBE3485">
-            <wp:extent cx="5760720" cy="2816225"/>
-            <wp:effectExtent l="0" t="0" r="0" b="0"/>
-            <wp:docPr id="15" name="Imagem 15"/>
+          <wp:anchor distT="0" distB="0" distL="114300" distR="114300" simplePos="0" relativeHeight="251659264" behindDoc="0" locked="0" layoutInCell="1" allowOverlap="1" wp14:anchorId="29A893AE" wp14:editId="57103642">
+            <wp:simplePos x="0" y="0"/>
+            <wp:positionH relativeFrom="margin">
+              <wp:align>right</wp:align>
+            </wp:positionH>
+            <wp:positionV relativeFrom="margin">
+              <wp:posOffset>5854700</wp:posOffset>
+            </wp:positionV>
+            <wp:extent cx="5760720" cy="2623820"/>
+            <wp:effectExtent l="0" t="0" r="0" b="5080"/>
+            <wp:wrapTopAndBottom/>
+            <wp:docPr id="27" name="Imagem 27"/>
             <wp:cNvGraphicFramePr>
               <a:graphicFrameLocks xmlns:a="http://schemas.openxmlformats.org/drawingml/2006/main" noChangeAspect="1"/>
             </wp:cNvGraphicFramePr>
@@ -3735,7 +3909,7 @@
                   <pic:spPr>
                     <a:xfrm>
                       <a:off x="0" y="0"/>
-                      <a:ext cx="5760720" cy="2816225"/>
+                      <a:ext cx="5760720" cy="2623820"/>
                     </a:xfrm>
                     <a:prstGeom prst="rect">
                       <a:avLst/>
@@ -3744,21 +3918,56 @@
                 </pic:pic>
               </a:graphicData>
             </a:graphic>
-          </wp:inline>
+            <wp14:sizeRelV relativeFrom="margin">
+              <wp14:pctHeight>0</wp14:pctHeight>
+            </wp14:sizeRelV>
+          </wp:anchor>
         </w:drawing>
       </w:r>
-    </w:p>
-    <w:p>
-      <w:r>
-        <w:rPr>
-          <w:noProof/>
-          <w:lang w:eastAsia="pt-BR"/>
-        </w:rPr>
+      <w:r>
+        <w:tab/>
+      </w:r>
+      <w:r>
+        <w:t xml:space="preserve">A home </w:t>
+      </w:r>
+      <w:proofErr w:type="spellStart"/>
+      <w:r>
+        <w:t>page</w:t>
+      </w:r>
+      <w:proofErr w:type="spellEnd"/>
+      <w:r>
+        <w:t xml:space="preserve"> do usuário é aonde se encontra todas as informações sobre o produto e a empresa </w:t>
+      </w:r>
+      <w:proofErr w:type="spellStart"/>
+      <w:r>
+        <w:t>Control</w:t>
+      </w:r>
+      <w:proofErr w:type="spellEnd"/>
+      <w:r>
+        <w:t xml:space="preserve"> </w:t>
+      </w:r>
+      <w:proofErr w:type="spellStart"/>
+      <w:r>
+        <w:t>Block</w:t>
+      </w:r>
+      <w:proofErr w:type="spellEnd"/>
+      <w:r>
+        <w:t>.</w:t>
+      </w:r>
+    </w:p>
+    <w:p/>
+    <w:p>
+      <w:r>
+        <w:t xml:space="preserve">O canal de ajuda ao usuário é onde ele manda todas suas dúvidas e incidentes que ocorrem com sua aplicação </w:t>
+      </w:r>
+    </w:p>
+    <w:p>
+      <w:r>
         <w:drawing>
-          <wp:inline distT="0" distB="0" distL="0" distR="0" wp14:anchorId="0AEC0C90" wp14:editId="2FA256D7">
-            <wp:extent cx="5760720" cy="1203325"/>
-            <wp:effectExtent l="0" t="0" r="0" b="0"/>
-            <wp:docPr id="16" name="Imagem 16"/>
+          <wp:inline distT="0" distB="0" distL="0" distR="0" wp14:anchorId="13F0B7B9" wp14:editId="14C4FD7D">
+            <wp:extent cx="2638793" cy="4163006"/>
+            <wp:effectExtent l="0" t="0" r="9525" b="9525"/>
+            <wp:docPr id="29" name="Imagem 29"/>
             <wp:cNvGraphicFramePr>
               <a:graphicFrameLocks xmlns:a="http://schemas.openxmlformats.org/drawingml/2006/main" noChangeAspect="1"/>
             </wp:cNvGraphicFramePr>
@@ -3778,7 +3987,7 @@
                   <pic:spPr>
                     <a:xfrm>
                       <a:off x="0" y="0"/>
-                      <a:ext cx="5760720" cy="1203325"/>
+                      <a:ext cx="2638793" cy="4163006"/>
                     </a:xfrm>
                     <a:prstGeom prst="rect">
                       <a:avLst/>
@@ -3793,16 +4002,27 @@
     </w:p>
     <w:p>
       <w:r>
-        <w:rPr>
-          <w:noProof/>
-          <w:lang w:eastAsia="pt-BR"/>
-        </w:rPr>
-        <w:lastRenderedPageBreak/>
+        <w:t xml:space="preserve">Na home </w:t>
+      </w:r>
+      <w:proofErr w:type="spellStart"/>
+      <w:r>
+        <w:t>page</w:t>
+      </w:r>
+      <w:proofErr w:type="spellEnd"/>
+      <w:r>
+        <w:t xml:space="preserve"> se encontra também o simulador financeiro onde o usuário pode calcular os benefícios usando nosso sistema</w:t>
+      </w:r>
+      <w:r>
+        <w:t xml:space="preserve">, onde ele indica a quantidade de sensores, a quantidade de caixas e por quanto tempo pretende usar o nosso produto </w:t>
+      </w:r>
+    </w:p>
+    <w:p>
+      <w:r>
         <w:drawing>
-          <wp:inline distT="0" distB="0" distL="0" distR="0" wp14:anchorId="70144664" wp14:editId="659B5B0F">
-            <wp:extent cx="5760720" cy="1609725"/>
-            <wp:effectExtent l="0" t="0" r="0" b="9525"/>
-            <wp:docPr id="2" name="Imagem 2"/>
+          <wp:inline distT="0" distB="0" distL="0" distR="0" wp14:anchorId="36D45D1C" wp14:editId="19EE54FE">
+            <wp:extent cx="5760720" cy="1076960"/>
+            <wp:effectExtent l="0" t="0" r="0" b="8890"/>
+            <wp:docPr id="30" name="Imagem 30"/>
             <wp:cNvGraphicFramePr>
               <a:graphicFrameLocks xmlns:a="http://schemas.openxmlformats.org/drawingml/2006/main" noChangeAspect="1"/>
             </wp:cNvGraphicFramePr>
@@ -3822,7 +4042,7 @@
                   <pic:spPr>
                     <a:xfrm>
                       <a:off x="0" y="0"/>
-                      <a:ext cx="5760720" cy="1609725"/>
+                      <a:ext cx="5760720" cy="1076960"/>
                     </a:xfrm>
                     <a:prstGeom prst="rect">
                       <a:avLst/>
@@ -3837,15 +4057,19 @@
     </w:p>
     <w:p>
       <w:r>
-        <w:rPr>
-          <w:noProof/>
-          <w:lang w:eastAsia="pt-BR"/>
-        </w:rPr>
         <w:drawing>
-          <wp:inline distT="0" distB="0" distL="0" distR="0" wp14:anchorId="7E46B03D" wp14:editId="0EC7DDA7">
-            <wp:extent cx="5760720" cy="2380615"/>
-            <wp:effectExtent l="0" t="0" r="0" b="635"/>
-            <wp:docPr id="14" name="Imagem 14"/>
+          <wp:anchor distT="0" distB="0" distL="114300" distR="114300" simplePos="0" relativeHeight="251660288" behindDoc="0" locked="0" layoutInCell="1" allowOverlap="1" wp14:anchorId="58BCE919" wp14:editId="39182429">
+            <wp:simplePos x="0" y="0"/>
+            <wp:positionH relativeFrom="column">
+              <wp:posOffset>520</wp:posOffset>
+            </wp:positionH>
+            <wp:positionV relativeFrom="page">
+              <wp:posOffset>2125683</wp:posOffset>
+            </wp:positionV>
+            <wp:extent cx="1057275" cy="381000"/>
+            <wp:effectExtent l="0" t="0" r="9525" b="0"/>
+            <wp:wrapTopAndBottom/>
+            <wp:docPr id="28" name="Imagem 28"/>
             <wp:cNvGraphicFramePr>
               <a:graphicFrameLocks xmlns:a="http://schemas.openxmlformats.org/drawingml/2006/main" noChangeAspect="1"/>
             </wp:cNvGraphicFramePr>
@@ -3865,7 +4089,7 @@
                   <pic:spPr>
                     <a:xfrm>
                       <a:off x="0" y="0"/>
-                      <a:ext cx="5760720" cy="2380615"/>
+                      <a:ext cx="1057275" cy="381000"/>
                     </a:xfrm>
                     <a:prstGeom prst="rect">
                       <a:avLst/>
@@ -3874,21 +4098,86 @@
                 </pic:pic>
               </a:graphicData>
             </a:graphic>
-          </wp:inline>
+          </wp:anchor>
         </w:drawing>
       </w:r>
     </w:p>
     <w:p>
-      <w:r>
-        <w:rPr>
-          <w:noProof/>
-          <w:lang w:eastAsia="pt-BR"/>
-        </w:rPr>
+      <w:pPr>
+        <w:spacing w:line="240" w:lineRule="auto"/>
+        <w:jc w:val="left"/>
+        <w:rPr>
+          <w:rFonts w:cs="Arial"/>
+          <w:b/>
+          <w:bCs/>
+          <w:color w:val="000000"/>
+        </w:rPr>
+      </w:pPr>
+    </w:p>
+    <w:p>
+      <w:pPr>
+        <w:spacing w:line="240" w:lineRule="auto"/>
+        <w:jc w:val="left"/>
+        <w:rPr>
+          <w:rFonts w:cs="Arial"/>
+          <w:b/>
+          <w:bCs/>
+          <w:color w:val="000000"/>
+        </w:rPr>
+      </w:pPr>
+    </w:p>
+    <w:p>
+      <w:pPr>
+        <w:spacing w:line="240" w:lineRule="auto"/>
+        <w:jc w:val="left"/>
+        <w:rPr>
+          <w:rFonts w:cs="Arial"/>
+          <w:b/>
+          <w:bCs/>
+          <w:color w:val="000000"/>
+        </w:rPr>
+      </w:pPr>
+    </w:p>
+    <w:p>
+      <w:pPr>
+        <w:spacing w:line="240" w:lineRule="auto"/>
+        <w:jc w:val="left"/>
+        <w:rPr>
+          <w:rFonts w:cs="Arial"/>
+          <w:b/>
+          <w:bCs/>
+          <w:color w:val="000000"/>
+        </w:rPr>
+      </w:pPr>
+    </w:p>
+    <w:p>
+      <w:pPr>
+        <w:spacing w:line="240" w:lineRule="auto"/>
+        <w:jc w:val="left"/>
+        <w:rPr>
+          <w:rFonts w:cs="Arial"/>
+          <w:color w:val="000000"/>
+        </w:rPr>
+      </w:pPr>
+      <w:r>
+        <w:rPr>
+          <w:rFonts w:cs="Arial"/>
+          <w:color w:val="000000"/>
+        </w:rPr>
+        <w:lastRenderedPageBreak/>
         <w:drawing>
-          <wp:inline distT="0" distB="0" distL="0" distR="0" wp14:anchorId="0C089872" wp14:editId="5BB85313">
-            <wp:extent cx="5760720" cy="912495"/>
-            <wp:effectExtent l="0" t="0" r="0" b="1905"/>
-            <wp:docPr id="23" name="Imagem 23"/>
+          <wp:anchor distT="0" distB="0" distL="114300" distR="114300" simplePos="0" relativeHeight="251661312" behindDoc="0" locked="0" layoutInCell="1" allowOverlap="1" wp14:anchorId="3237C178" wp14:editId="18D1BD14">
+            <wp:simplePos x="0" y="0"/>
+            <wp:positionH relativeFrom="margin">
+              <wp:align>left</wp:align>
+            </wp:positionH>
+            <wp:positionV relativeFrom="page">
+              <wp:posOffset>1412949</wp:posOffset>
+            </wp:positionV>
+            <wp:extent cx="3933825" cy="3476625"/>
+            <wp:effectExtent l="0" t="0" r="9525" b="9525"/>
+            <wp:wrapTopAndBottom/>
+            <wp:docPr id="31" name="Imagem 31"/>
             <wp:cNvGraphicFramePr>
               <a:graphicFrameLocks xmlns:a="http://schemas.openxmlformats.org/drawingml/2006/main" noChangeAspect="1"/>
             </wp:cNvGraphicFramePr>
@@ -3908,7 +4197,153 @@
                   <pic:spPr>
                     <a:xfrm>
                       <a:off x="0" y="0"/>
-                      <a:ext cx="5760720" cy="912495"/>
+                      <a:ext cx="3933825" cy="3476625"/>
+                    </a:xfrm>
+                    <a:prstGeom prst="rect">
+                      <a:avLst/>
+                    </a:prstGeom>
+                  </pic:spPr>
+                </pic:pic>
+              </a:graphicData>
+            </a:graphic>
+          </wp:anchor>
+        </w:drawing>
+      </w:r>
+      <w:r>
+        <w:rPr>
+          <w:rFonts w:cs="Arial"/>
+          <w:color w:val="000000"/>
+        </w:rPr>
+        <w:t>Gerando</w:t>
+      </w:r>
+      <w:r>
+        <w:rPr>
+          <w:rFonts w:cs="Arial"/>
+          <w:b/>
+          <w:bCs/>
+          <w:color w:val="000000"/>
+        </w:rPr>
+        <w:t xml:space="preserve"> </w:t>
+      </w:r>
+      <w:r>
+        <w:rPr>
+          <w:rFonts w:cs="Arial"/>
+          <w:color w:val="000000"/>
+        </w:rPr>
+        <w:t>um custo final de acordo com os campos informados acima</w:t>
+      </w:r>
+    </w:p>
+    <w:p>
+      <w:pPr>
+        <w:spacing w:line="240" w:lineRule="auto"/>
+        <w:jc w:val="left"/>
+        <w:rPr>
+          <w:rFonts w:cs="Arial"/>
+          <w:color w:val="000000"/>
+        </w:rPr>
+      </w:pPr>
+    </w:p>
+    <w:p>
+      <w:pPr>
+        <w:spacing w:line="240" w:lineRule="auto"/>
+        <w:jc w:val="left"/>
+        <w:rPr>
+          <w:rFonts w:cs="Arial"/>
+          <w:b/>
+          <w:bCs/>
+          <w:color w:val="000000"/>
+        </w:rPr>
+      </w:pPr>
+    </w:p>
+    <w:p>
+      <w:r>
+        <w:drawing>
+          <wp:anchor distT="0" distB="0" distL="114300" distR="114300" simplePos="0" relativeHeight="251662336" behindDoc="0" locked="0" layoutInCell="1" allowOverlap="1" wp14:anchorId="701C1F3B" wp14:editId="69053EFB">
+            <wp:simplePos x="0" y="0"/>
+            <wp:positionH relativeFrom="margin">
+              <wp:align>left</wp:align>
+            </wp:positionH>
+            <wp:positionV relativeFrom="paragraph">
+              <wp:posOffset>925508</wp:posOffset>
+            </wp:positionV>
+            <wp:extent cx="3799840" cy="3538220"/>
+            <wp:effectExtent l="0" t="0" r="0" b="5080"/>
+            <wp:wrapTopAndBottom/>
+            <wp:docPr id="32" name="Imagem 32"/>
+            <wp:cNvGraphicFramePr>
+              <a:graphicFrameLocks xmlns:a="http://schemas.openxmlformats.org/drawingml/2006/main" noChangeAspect="1"/>
+            </wp:cNvGraphicFramePr>
+            <a:graphic xmlns:a="http://schemas.openxmlformats.org/drawingml/2006/main">
+              <a:graphicData uri="http://schemas.openxmlformats.org/drawingml/2006/picture">
+                <pic:pic xmlns:pic="http://schemas.openxmlformats.org/drawingml/2006/picture">
+                  <pic:nvPicPr>
+                    <pic:cNvPr id="1" name=""/>
+                    <pic:cNvPicPr/>
+                  </pic:nvPicPr>
+                  <pic:blipFill>
+                    <a:blip r:embed="rId38"/>
+                    <a:stretch>
+                      <a:fillRect/>
+                    </a:stretch>
+                  </pic:blipFill>
+                  <pic:spPr>
+                    <a:xfrm>
+                      <a:off x="0" y="0"/>
+                      <a:ext cx="3799840" cy="3538220"/>
+                    </a:xfrm>
+                    <a:prstGeom prst="rect">
+                      <a:avLst/>
+                    </a:prstGeom>
+                  </pic:spPr>
+                </pic:pic>
+              </a:graphicData>
+            </a:graphic>
+            <wp14:sizeRelH relativeFrom="margin">
+              <wp14:pctWidth>0</wp14:pctWidth>
+            </wp14:sizeRelH>
+            <wp14:sizeRelV relativeFrom="margin">
+              <wp14:pctHeight>0</wp14:pctHeight>
+            </wp14:sizeRelV>
+          </wp:anchor>
+        </w:drawing>
+      </w:r>
+      <w:r>
+        <w:t>A tela de cadastro é onde o usuário cadastra suas informações pessoais para ser registrado no sistema para que possamos disponibilizar os dados, o usuário cadastra o seu nome completo, E-mail e senha.</w:t>
+      </w:r>
+    </w:p>
+    <w:p>
+      <w:r>
+        <w:lastRenderedPageBreak/>
+        <w:t>A tela de login é onde ele informa os dados cadastrados para entrar no sistema, informando o seu E-mail e senha.</w:t>
+      </w:r>
+    </w:p>
+    <w:p>
+      <w:r>
+        <w:drawing>
+          <wp:inline distT="0" distB="0" distL="0" distR="0" wp14:anchorId="4146D96F" wp14:editId="56104D7E">
+            <wp:extent cx="4801270" cy="4563112"/>
+            <wp:effectExtent l="0" t="0" r="0" b="8890"/>
+            <wp:docPr id="33" name="Imagem 33"/>
+            <wp:cNvGraphicFramePr>
+              <a:graphicFrameLocks xmlns:a="http://schemas.openxmlformats.org/drawingml/2006/main" noChangeAspect="1"/>
+            </wp:cNvGraphicFramePr>
+            <a:graphic xmlns:a="http://schemas.openxmlformats.org/drawingml/2006/main">
+              <a:graphicData uri="http://schemas.openxmlformats.org/drawingml/2006/picture">
+                <pic:pic xmlns:pic="http://schemas.openxmlformats.org/drawingml/2006/picture">
+                  <pic:nvPicPr>
+                    <pic:cNvPr id="1" name=""/>
+                    <pic:cNvPicPr/>
+                  </pic:nvPicPr>
+                  <pic:blipFill>
+                    <a:blip r:embed="rId39"/>
+                    <a:stretch>
+                      <a:fillRect/>
+                    </a:stretch>
+                  </pic:blipFill>
+                  <pic:spPr>
+                    <a:xfrm>
+                      <a:off x="0" y="0"/>
+                      <a:ext cx="4801270" cy="4563112"/>
                     </a:xfrm>
                     <a:prstGeom prst="rect">
                       <a:avLst/>
@@ -3921,180 +4356,257 @@
         </w:drawing>
       </w:r>
     </w:p>
+    <w:p>
+      <w:r>
+        <w:lastRenderedPageBreak/>
+        <w:drawing>
+          <wp:anchor distT="0" distB="0" distL="114300" distR="114300" simplePos="0" relativeHeight="251663360" behindDoc="0" locked="0" layoutInCell="1" allowOverlap="1" wp14:anchorId="509C793C" wp14:editId="62140358">
+            <wp:simplePos x="0" y="0"/>
+            <wp:positionH relativeFrom="margin">
+              <wp:align>right</wp:align>
+            </wp:positionH>
+            <wp:positionV relativeFrom="paragraph">
+              <wp:posOffset>906797</wp:posOffset>
+            </wp:positionV>
+            <wp:extent cx="5760720" cy="2754630"/>
+            <wp:effectExtent l="0" t="0" r="0" b="7620"/>
+            <wp:wrapTopAndBottom/>
+            <wp:docPr id="34" name="Imagem 34"/>
+            <wp:cNvGraphicFramePr>
+              <a:graphicFrameLocks xmlns:a="http://schemas.openxmlformats.org/drawingml/2006/main" noChangeAspect="1"/>
+            </wp:cNvGraphicFramePr>
+            <a:graphic xmlns:a="http://schemas.openxmlformats.org/drawingml/2006/main">
+              <a:graphicData uri="http://schemas.openxmlformats.org/drawingml/2006/picture">
+                <pic:pic xmlns:pic="http://schemas.openxmlformats.org/drawingml/2006/picture">
+                  <pic:nvPicPr>
+                    <pic:cNvPr id="1" name=""/>
+                    <pic:cNvPicPr/>
+                  </pic:nvPicPr>
+                  <pic:blipFill>
+                    <a:blip r:embed="rId40"/>
+                    <a:stretch>
+                      <a:fillRect/>
+                    </a:stretch>
+                  </pic:blipFill>
+                  <pic:spPr>
+                    <a:xfrm>
+                      <a:off x="0" y="0"/>
+                      <a:ext cx="5760720" cy="2754630"/>
+                    </a:xfrm>
+                    <a:prstGeom prst="rect">
+                      <a:avLst/>
+                    </a:prstGeom>
+                  </pic:spPr>
+                </pic:pic>
+              </a:graphicData>
+            </a:graphic>
+          </wp:anchor>
+        </w:drawing>
+      </w:r>
+      <w:r>
+        <w:t xml:space="preserve">Após informar todos os dados </w:t>
+      </w:r>
+      <w:proofErr w:type="spellStart"/>
+      <w:r>
+        <w:t>solicidados</w:t>
+      </w:r>
+      <w:proofErr w:type="spellEnd"/>
+      <w:r>
+        <w:t xml:space="preserve"> o usuário é redirecionado para a tela da dashboard onde todas as informações dos sensores já instalados podem ser </w:t>
+      </w:r>
+      <w:r>
+        <w:t>visualizadas</w:t>
+      </w:r>
+      <w:r>
+        <w:t xml:space="preserve"> pelo usuário final </w:t>
+      </w:r>
+    </w:p>
+    <w:p>
+      <w:r>
+        <w:t xml:space="preserve">Na </w:t>
+      </w:r>
+      <w:proofErr w:type="spellStart"/>
+      <w:proofErr w:type="gramStart"/>
+      <w:r>
+        <w:t>pagina</w:t>
+      </w:r>
+      <w:proofErr w:type="spellEnd"/>
+      <w:proofErr w:type="gramEnd"/>
+      <w:r>
+        <w:t xml:space="preserve"> de gráficos são disponibilizados gráficos semanais e mensais como relatório ao usuário</w:t>
+      </w:r>
+    </w:p>
+    <w:p>
+      <w:r>
+        <w:drawing>
+          <wp:inline distT="0" distB="0" distL="0" distR="0" wp14:anchorId="6748564C" wp14:editId="5D23A183">
+            <wp:extent cx="1543265" cy="562053"/>
+            <wp:effectExtent l="0" t="0" r="0" b="9525"/>
+            <wp:docPr id="35" name="Imagem 35"/>
+            <wp:cNvGraphicFramePr>
+              <a:graphicFrameLocks xmlns:a="http://schemas.openxmlformats.org/drawingml/2006/main" noChangeAspect="1"/>
+            </wp:cNvGraphicFramePr>
+            <a:graphic xmlns:a="http://schemas.openxmlformats.org/drawingml/2006/main">
+              <a:graphicData uri="http://schemas.openxmlformats.org/drawingml/2006/picture">
+                <pic:pic xmlns:pic="http://schemas.openxmlformats.org/drawingml/2006/picture">
+                  <pic:nvPicPr>
+                    <pic:cNvPr id="1" name=""/>
+                    <pic:cNvPicPr/>
+                  </pic:nvPicPr>
+                  <pic:blipFill>
+                    <a:blip r:embed="rId41"/>
+                    <a:stretch>
+                      <a:fillRect/>
+                    </a:stretch>
+                  </pic:blipFill>
+                  <pic:spPr>
+                    <a:xfrm>
+                      <a:off x="0" y="0"/>
+                      <a:ext cx="1543265" cy="562053"/>
+                    </a:xfrm>
+                    <a:prstGeom prst="rect">
+                      <a:avLst/>
+                    </a:prstGeom>
+                  </pic:spPr>
+                </pic:pic>
+              </a:graphicData>
+            </a:graphic>
+          </wp:inline>
+        </w:drawing>
+      </w:r>
+    </w:p>
     <w:p/>
-    <w:p>
-      <w:pPr>
-        <w:spacing w:line="240" w:lineRule="auto"/>
-        <w:jc w:val="left"/>
-        <w:rPr>
-          <w:rFonts w:cs="Arial"/>
+    <w:p/>
+    <w:p>
+      <w:r>
+        <w:drawing>
+          <wp:anchor distT="0" distB="0" distL="114300" distR="114300" simplePos="0" relativeHeight="251664384" behindDoc="0" locked="0" layoutInCell="1" allowOverlap="1" wp14:anchorId="4F5F0F3A" wp14:editId="5C04D8D3">
+            <wp:simplePos x="0" y="0"/>
+            <wp:positionH relativeFrom="column">
+              <wp:posOffset>-35626</wp:posOffset>
+            </wp:positionH>
+            <wp:positionV relativeFrom="paragraph">
+              <wp:posOffset>332781</wp:posOffset>
+            </wp:positionV>
+            <wp:extent cx="5760720" cy="1931670"/>
+            <wp:effectExtent l="0" t="0" r="0" b="0"/>
+            <wp:wrapTopAndBottom/>
+            <wp:docPr id="36" name="Imagem 36"/>
+            <wp:cNvGraphicFramePr>
+              <a:graphicFrameLocks xmlns:a="http://schemas.openxmlformats.org/drawingml/2006/main" noChangeAspect="1"/>
+            </wp:cNvGraphicFramePr>
+            <a:graphic xmlns:a="http://schemas.openxmlformats.org/drawingml/2006/main">
+              <a:graphicData uri="http://schemas.openxmlformats.org/drawingml/2006/picture">
+                <pic:pic xmlns:pic="http://schemas.openxmlformats.org/drawingml/2006/picture">
+                  <pic:nvPicPr>
+                    <pic:cNvPr id="1" name=""/>
+                    <pic:cNvPicPr/>
+                  </pic:nvPicPr>
+                  <pic:blipFill>
+                    <a:blip r:embed="rId42"/>
+                    <a:stretch>
+                      <a:fillRect/>
+                    </a:stretch>
+                  </pic:blipFill>
+                  <pic:spPr>
+                    <a:xfrm>
+                      <a:off x="0" y="0"/>
+                      <a:ext cx="5760720" cy="1931670"/>
+                    </a:xfrm>
+                    <a:prstGeom prst="rect">
+                      <a:avLst/>
+                    </a:prstGeom>
+                  </pic:spPr>
+                </pic:pic>
+              </a:graphicData>
+            </a:graphic>
+          </wp:anchor>
+        </w:drawing>
+      </w:r>
+      <w:r>
+        <w:t xml:space="preserve">Exibindo todas as informações coletadas pelos sensores. </w:t>
+      </w:r>
+    </w:p>
+    <w:p>
+      <w:pPr>
+        <w:pStyle w:val="Ttulo2"/>
+        <w:rPr>
           <w:b/>
-          <w:bCs/>
-          <w:color w:val="000000"/>
-        </w:rPr>
-      </w:pPr>
-    </w:p>
-    <w:p>
-      <w:pPr>
-        <w:sectPr>
-          <w:headerReference w:type="even" r:id="rId38"/>
-          <w:headerReference w:type="default" r:id="rId39"/>
-          <w:footerReference w:type="even" r:id="rId40"/>
-          <w:footerReference w:type="default" r:id="rId41"/>
-          <w:headerReference w:type="first" r:id="rId42"/>
-          <w:footerReference w:type="first" r:id="rId43"/>
-          <w:pgSz w:w="11907" w:h="16840" w:code="9"/>
-          <w:pgMar w:top="1701" w:right="1134" w:bottom="1531" w:left="1701" w:header="720" w:footer="720" w:gutter="0"/>
-          <w:cols w:space="708"/>
-          <w:titlePg/>
-          <w:docGrid w:linePitch="360"/>
-        </w:sectPr>
-      </w:pPr>
-    </w:p>
-    <w:bookmarkEnd w:id="17"/>
-    <w:p>
-      <w:pPr>
-        <w:pStyle w:val="FolhadeRostodosCaptulos"/>
-      </w:pPr>
-      <w:r>
+        </w:rPr>
+      </w:pPr>
+      <w:bookmarkStart w:id="22" w:name="_Toc512519604"/>
+      <w:r>
+        <w:rPr>
+          <w:b/>
+        </w:rPr>
         <w:lastRenderedPageBreak/>
-        <w:fldChar w:fldCharType="begin"/>
-      </w:r>
-      <w:r>
-        <w:instrText xml:space="preserve"> REF _Ref125307006 \w </w:instrText>
-      </w:r>
-      <w:r>
-        <w:fldChar w:fldCharType="separate"/>
-      </w:r>
-      <w:r>
-        <w:t>4</w:t>
-      </w:r>
-      <w:r>
-        <w:fldChar w:fldCharType="end"/>
-      </w:r>
+        <w:t>Testes</w:t>
+      </w:r>
+      <w:bookmarkEnd w:id="22"/>
+      <w:r>
+        <w:rPr>
+          <w:b/>
+        </w:rPr>
+        <w:t xml:space="preserve"> </w:t>
+      </w:r>
+    </w:p>
+    <w:p>
       <w:r>
         <w:tab/>
       </w:r>
       <w:r>
-        <w:t>implantação do projeto</w:t>
-      </w:r>
-    </w:p>
-    <w:p>
-      <w:pPr>
-        <w:pStyle w:val="Ttulo1"/>
-      </w:pPr>
-      <w:bookmarkStart w:id="22" w:name="_Toc512519605"/>
-      <w:r>
-        <w:lastRenderedPageBreak/>
-        <w:t>implantação do projeto</w:t>
-      </w:r>
-      <w:bookmarkEnd w:id="22"/>
-    </w:p>
-    <w:p/>
-    <w:p>
-      <w:pPr>
-        <w:pStyle w:val="Ttulo2"/>
-        <w:rPr>
-          <w:b/>
-        </w:rPr>
-      </w:pPr>
-      <w:bookmarkStart w:id="23" w:name="_Toc512519606"/>
-      <w:r>
-        <w:rPr>
-          <w:b/>
-        </w:rPr>
-        <w:t>Manual de Instalação da solução</w:t>
-      </w:r>
-      <w:bookmarkEnd w:id="23"/>
-      <w:r>
-        <w:rPr>
-          <w:b/>
-        </w:rPr>
-        <w:t xml:space="preserve"> </w:t>
-      </w:r>
-    </w:p>
-    <w:p>
-      <w:r>
-        <w:tab/>
-      </w:r>
-      <w:r>
-        <w:t>Descritivo básico da instalação da solução e principais cuidados</w:t>
-      </w:r>
-      <w:r>
-        <w:t>. Guia de instalação</w:t>
-      </w:r>
-      <w:r>
-        <w:t xml:space="preserve"> e uso.</w:t>
-      </w:r>
-    </w:p>
-    <w:p>
-      <w:pPr>
-        <w:spacing w:line="240" w:lineRule="auto"/>
-        <w:jc w:val="left"/>
-        <w:rPr>
-          <w:rFonts w:cs="Arial"/>
-          <w:b/>
-          <w:bCs/>
-          <w:color w:val="000000"/>
-        </w:rPr>
-      </w:pPr>
-    </w:p>
-    <w:p>
-      <w:pPr>
-        <w:spacing w:line="240" w:lineRule="auto"/>
-        <w:jc w:val="left"/>
-        <w:rPr>
-          <w:rFonts w:cs="Arial"/>
-          <w:b/>
-          <w:bCs/>
-          <w:color w:val="000000"/>
-        </w:rPr>
-      </w:pPr>
-    </w:p>
-    <w:p/>
-    <w:p>
-      <w:pPr>
-        <w:pStyle w:val="Ttulo2"/>
-        <w:rPr>
-          <w:b/>
-        </w:rPr>
-      </w:pPr>
-      <w:bookmarkStart w:id="24" w:name="_Toc512519607"/>
-      <w:r>
-        <w:rPr>
-          <w:b/>
-        </w:rPr>
-        <w:t>Processo de Atendimento e Suporte</w:t>
-      </w:r>
-      <w:bookmarkEnd w:id="24"/>
-      <w:r>
-        <w:rPr>
-          <w:b/>
-        </w:rPr>
-        <w:t xml:space="preserve"> </w:t>
-      </w:r>
-    </w:p>
-    <w:p>
-      <w:pPr>
-        <w:spacing w:line="240" w:lineRule="auto"/>
-        <w:jc w:val="left"/>
-        <w:rPr>
-          <w:rFonts w:cs="Arial"/>
-          <w:b/>
-          <w:bCs/>
-          <w:color w:val="000000"/>
-        </w:rPr>
-      </w:pPr>
-      <w:r>
         <w:rPr>
           <w:noProof/>
           <w:lang w:eastAsia="pt-BR"/>
         </w:rPr>
         <w:drawing>
-          <wp:inline distT="0" distB="0" distL="0" distR="0" wp14:anchorId="7F96A5B9" wp14:editId="74B8385A">
-            <wp:extent cx="5760720" cy="4153535"/>
+          <wp:inline distT="0" distB="0" distL="0" distR="0" wp14:anchorId="043ED3B8" wp14:editId="4931CB3F">
+            <wp:extent cx="5760720" cy="2735580"/>
             <wp:effectExtent l="0" t="0" r="0" b="0"/>
-            <wp:docPr id="25" name="Imagem 25"/>
+            <wp:docPr id="13" name="Imagem 13"/>
+            <wp:cNvGraphicFramePr>
+              <a:graphicFrameLocks xmlns:a="http://schemas.openxmlformats.org/drawingml/2006/main" noChangeAspect="1"/>
+            </wp:cNvGraphicFramePr>
+            <a:graphic xmlns:a="http://schemas.openxmlformats.org/drawingml/2006/main">
+              <a:graphicData uri="http://schemas.openxmlformats.org/drawingml/2006/picture">
+                <pic:pic xmlns:pic="http://schemas.openxmlformats.org/drawingml/2006/picture">
+                  <pic:nvPicPr>
+                    <pic:cNvPr id="1" name=""/>
+                    <pic:cNvPicPr/>
+                  </pic:nvPicPr>
+                  <pic:blipFill>
+                    <a:blip r:embed="rId43"/>
+                    <a:stretch>
+                      <a:fillRect/>
+                    </a:stretch>
+                  </pic:blipFill>
+                  <pic:spPr>
+                    <a:xfrm>
+                      <a:off x="0" y="0"/>
+                      <a:ext cx="5760720" cy="2735580"/>
+                    </a:xfrm>
+                    <a:prstGeom prst="rect">
+                      <a:avLst/>
+                    </a:prstGeom>
+                  </pic:spPr>
+                </pic:pic>
+              </a:graphicData>
+            </a:graphic>
+          </wp:inline>
+        </w:drawing>
+      </w:r>
+    </w:p>
+    <w:p>
+      <w:r>
+        <w:rPr>
+          <w:noProof/>
+          <w:lang w:eastAsia="pt-BR"/>
+        </w:rPr>
+        <w:drawing>
+          <wp:inline distT="0" distB="0" distL="0" distR="0" wp14:anchorId="63CC86E9" wp14:editId="7BBE3485">
+            <wp:extent cx="5760720" cy="2816225"/>
+            <wp:effectExtent l="0" t="0" r="0" b="0"/>
+            <wp:docPr id="15" name="Imagem 15"/>
             <wp:cNvGraphicFramePr>
               <a:graphicFrameLocks xmlns:a="http://schemas.openxmlformats.org/drawingml/2006/main" noChangeAspect="1"/>
             </wp:cNvGraphicFramePr>
@@ -4114,7 +4626,7 @@
                   <pic:spPr>
                     <a:xfrm>
                       <a:off x="0" y="0"/>
-                      <a:ext cx="5760720" cy="4153535"/>
+                      <a:ext cx="5760720" cy="2816225"/>
                     </a:xfrm>
                     <a:prstGeom prst="rect">
                       <a:avLst/>
@@ -4128,22 +4640,16 @@
       </w:r>
     </w:p>
     <w:p>
-      <w:pPr>
-        <w:rPr>
-          <w:noProof/>
-        </w:rPr>
-      </w:pPr>
       <w:r>
         <w:rPr>
           <w:noProof/>
           <w:lang w:eastAsia="pt-BR"/>
         </w:rPr>
-        <w:lastRenderedPageBreak/>
         <w:drawing>
-          <wp:inline distT="0" distB="0" distL="0" distR="0" wp14:anchorId="41C48A65" wp14:editId="15497983">
-            <wp:extent cx="5760720" cy="2418715"/>
-            <wp:effectExtent l="0" t="0" r="0" b="635"/>
-            <wp:docPr id="26" name="Imagem 26"/>
+          <wp:inline distT="0" distB="0" distL="0" distR="0" wp14:anchorId="0AEC0C90" wp14:editId="2FA256D7">
+            <wp:extent cx="5760720" cy="1203325"/>
+            <wp:effectExtent l="0" t="0" r="0" b="0"/>
+            <wp:docPr id="16" name="Imagem 16"/>
             <wp:cNvGraphicFramePr>
               <a:graphicFrameLocks xmlns:a="http://schemas.openxmlformats.org/drawingml/2006/main" noChangeAspect="1"/>
             </wp:cNvGraphicFramePr>
@@ -4163,6 +4669,392 @@
                   <pic:spPr>
                     <a:xfrm>
                       <a:off x="0" y="0"/>
+                      <a:ext cx="5760720" cy="1203325"/>
+                    </a:xfrm>
+                    <a:prstGeom prst="rect">
+                      <a:avLst/>
+                    </a:prstGeom>
+                  </pic:spPr>
+                </pic:pic>
+              </a:graphicData>
+            </a:graphic>
+          </wp:inline>
+        </w:drawing>
+      </w:r>
+    </w:p>
+    <w:p>
+      <w:r>
+        <w:rPr>
+          <w:noProof/>
+          <w:lang w:eastAsia="pt-BR"/>
+        </w:rPr>
+        <w:lastRenderedPageBreak/>
+        <w:drawing>
+          <wp:inline distT="0" distB="0" distL="0" distR="0" wp14:anchorId="70144664" wp14:editId="659B5B0F">
+            <wp:extent cx="5760720" cy="1609725"/>
+            <wp:effectExtent l="0" t="0" r="0" b="9525"/>
+            <wp:docPr id="2" name="Imagem 2"/>
+            <wp:cNvGraphicFramePr>
+              <a:graphicFrameLocks xmlns:a="http://schemas.openxmlformats.org/drawingml/2006/main" noChangeAspect="1"/>
+            </wp:cNvGraphicFramePr>
+            <a:graphic xmlns:a="http://schemas.openxmlformats.org/drawingml/2006/main">
+              <a:graphicData uri="http://schemas.openxmlformats.org/drawingml/2006/picture">
+                <pic:pic xmlns:pic="http://schemas.openxmlformats.org/drawingml/2006/picture">
+                  <pic:nvPicPr>
+                    <pic:cNvPr id="1" name=""/>
+                    <pic:cNvPicPr/>
+                  </pic:nvPicPr>
+                  <pic:blipFill>
+                    <a:blip r:embed="rId46"/>
+                    <a:stretch>
+                      <a:fillRect/>
+                    </a:stretch>
+                  </pic:blipFill>
+                  <pic:spPr>
+                    <a:xfrm>
+                      <a:off x="0" y="0"/>
+                      <a:ext cx="5760720" cy="1609725"/>
+                    </a:xfrm>
+                    <a:prstGeom prst="rect">
+                      <a:avLst/>
+                    </a:prstGeom>
+                  </pic:spPr>
+                </pic:pic>
+              </a:graphicData>
+            </a:graphic>
+          </wp:inline>
+        </w:drawing>
+      </w:r>
+    </w:p>
+    <w:p>
+      <w:r>
+        <w:rPr>
+          <w:noProof/>
+          <w:lang w:eastAsia="pt-BR"/>
+        </w:rPr>
+        <w:drawing>
+          <wp:inline distT="0" distB="0" distL="0" distR="0" wp14:anchorId="7E46B03D" wp14:editId="0EC7DDA7">
+            <wp:extent cx="5760720" cy="2380615"/>
+            <wp:effectExtent l="0" t="0" r="0" b="635"/>
+            <wp:docPr id="14" name="Imagem 14"/>
+            <wp:cNvGraphicFramePr>
+              <a:graphicFrameLocks xmlns:a="http://schemas.openxmlformats.org/drawingml/2006/main" noChangeAspect="1"/>
+            </wp:cNvGraphicFramePr>
+            <a:graphic xmlns:a="http://schemas.openxmlformats.org/drawingml/2006/main">
+              <a:graphicData uri="http://schemas.openxmlformats.org/drawingml/2006/picture">
+                <pic:pic xmlns:pic="http://schemas.openxmlformats.org/drawingml/2006/picture">
+                  <pic:nvPicPr>
+                    <pic:cNvPr id="1" name=""/>
+                    <pic:cNvPicPr/>
+                  </pic:nvPicPr>
+                  <pic:blipFill>
+                    <a:blip r:embed="rId47"/>
+                    <a:stretch>
+                      <a:fillRect/>
+                    </a:stretch>
+                  </pic:blipFill>
+                  <pic:spPr>
+                    <a:xfrm>
+                      <a:off x="0" y="0"/>
+                      <a:ext cx="5760720" cy="2380615"/>
+                    </a:xfrm>
+                    <a:prstGeom prst="rect">
+                      <a:avLst/>
+                    </a:prstGeom>
+                  </pic:spPr>
+                </pic:pic>
+              </a:graphicData>
+            </a:graphic>
+          </wp:inline>
+        </w:drawing>
+      </w:r>
+    </w:p>
+    <w:p>
+      <w:r>
+        <w:rPr>
+          <w:noProof/>
+          <w:lang w:eastAsia="pt-BR"/>
+        </w:rPr>
+        <w:drawing>
+          <wp:inline distT="0" distB="0" distL="0" distR="0" wp14:anchorId="0C089872" wp14:editId="5BB85313">
+            <wp:extent cx="5760720" cy="912495"/>
+            <wp:effectExtent l="0" t="0" r="0" b="1905"/>
+            <wp:docPr id="23" name="Imagem 23"/>
+            <wp:cNvGraphicFramePr>
+              <a:graphicFrameLocks xmlns:a="http://schemas.openxmlformats.org/drawingml/2006/main" noChangeAspect="1"/>
+            </wp:cNvGraphicFramePr>
+            <a:graphic xmlns:a="http://schemas.openxmlformats.org/drawingml/2006/main">
+              <a:graphicData uri="http://schemas.openxmlformats.org/drawingml/2006/picture">
+                <pic:pic xmlns:pic="http://schemas.openxmlformats.org/drawingml/2006/picture">
+                  <pic:nvPicPr>
+                    <pic:cNvPr id="1" name=""/>
+                    <pic:cNvPicPr/>
+                  </pic:nvPicPr>
+                  <pic:blipFill>
+                    <a:blip r:embed="rId48"/>
+                    <a:stretch>
+                      <a:fillRect/>
+                    </a:stretch>
+                  </pic:blipFill>
+                  <pic:spPr>
+                    <a:xfrm>
+                      <a:off x="0" y="0"/>
+                      <a:ext cx="5760720" cy="912495"/>
+                    </a:xfrm>
+                    <a:prstGeom prst="rect">
+                      <a:avLst/>
+                    </a:prstGeom>
+                  </pic:spPr>
+                </pic:pic>
+              </a:graphicData>
+            </a:graphic>
+          </wp:inline>
+        </w:drawing>
+      </w:r>
+    </w:p>
+    <w:p/>
+    <w:p>
+      <w:pPr>
+        <w:spacing w:line="240" w:lineRule="auto"/>
+        <w:jc w:val="left"/>
+        <w:rPr>
+          <w:rFonts w:cs="Arial"/>
+          <w:b/>
+          <w:bCs/>
+          <w:color w:val="000000"/>
+        </w:rPr>
+      </w:pPr>
+    </w:p>
+    <w:p>
+      <w:pPr>
+        <w:sectPr>
+          <w:headerReference w:type="even" r:id="rId49"/>
+          <w:headerReference w:type="default" r:id="rId50"/>
+          <w:footerReference w:type="even" r:id="rId51"/>
+          <w:footerReference w:type="default" r:id="rId52"/>
+          <w:headerReference w:type="first" r:id="rId53"/>
+          <w:footerReference w:type="first" r:id="rId54"/>
+          <w:pgSz w:w="11907" w:h="16840" w:code="9"/>
+          <w:pgMar w:top="1701" w:right="1134" w:bottom="1531" w:left="1701" w:header="720" w:footer="720" w:gutter="0"/>
+          <w:cols w:space="708"/>
+          <w:titlePg/>
+          <w:docGrid w:linePitch="360"/>
+        </w:sectPr>
+      </w:pPr>
+    </w:p>
+    <w:bookmarkEnd w:id="18"/>
+    <w:p>
+      <w:pPr>
+        <w:pStyle w:val="FolhadeRostodosCaptulos"/>
+      </w:pPr>
+      <w:r>
+        <w:lastRenderedPageBreak/>
+        <w:fldChar w:fldCharType="begin"/>
+      </w:r>
+      <w:r>
+        <w:instrText xml:space="preserve"> REF _Ref125307006 \w </w:instrText>
+      </w:r>
+      <w:r>
+        <w:fldChar w:fldCharType="separate"/>
+      </w:r>
+      <w:r>
+        <w:t>4</w:t>
+      </w:r>
+      <w:r>
+        <w:fldChar w:fldCharType="end"/>
+      </w:r>
+      <w:r>
+        <w:tab/>
+      </w:r>
+      <w:r>
+        <w:t>implantação do projeto</w:t>
+      </w:r>
+    </w:p>
+    <w:p>
+      <w:pPr>
+        <w:pStyle w:val="Ttulo1"/>
+      </w:pPr>
+      <w:bookmarkStart w:id="23" w:name="_Toc512519605"/>
+      <w:r>
+        <w:lastRenderedPageBreak/>
+        <w:t>implantação do projeto</w:t>
+      </w:r>
+      <w:bookmarkEnd w:id="23"/>
+    </w:p>
+    <w:p/>
+    <w:p>
+      <w:pPr>
+        <w:pStyle w:val="Ttulo2"/>
+        <w:rPr>
+          <w:b/>
+        </w:rPr>
+      </w:pPr>
+      <w:bookmarkStart w:id="24" w:name="_Toc512519606"/>
+      <w:r>
+        <w:rPr>
+          <w:b/>
+        </w:rPr>
+        <w:t>Manual de Instalação da solução</w:t>
+      </w:r>
+      <w:bookmarkEnd w:id="24"/>
+      <w:r>
+        <w:rPr>
+          <w:b/>
+        </w:rPr>
+        <w:t xml:space="preserve"> </w:t>
+      </w:r>
+    </w:p>
+    <w:p>
+      <w:r>
+        <w:tab/>
+      </w:r>
+      <w:r>
+        <w:t>Descritivo básico da instalação da solução e principais cuidados</w:t>
+      </w:r>
+      <w:r>
+        <w:t>. Guia de instalação</w:t>
+      </w:r>
+      <w:r>
+        <w:t xml:space="preserve"> e uso.</w:t>
+      </w:r>
+    </w:p>
+    <w:p/>
+    <w:p>
+      <w:pPr>
+        <w:spacing w:line="240" w:lineRule="auto"/>
+        <w:jc w:val="left"/>
+        <w:rPr>
+          <w:rFonts w:cs="Arial"/>
+          <w:b/>
+          <w:bCs/>
+          <w:color w:val="000000"/>
+        </w:rPr>
+      </w:pPr>
+    </w:p>
+    <w:p>
+      <w:pPr>
+        <w:spacing w:line="240" w:lineRule="auto"/>
+        <w:jc w:val="left"/>
+        <w:rPr>
+          <w:rFonts w:cs="Arial"/>
+          <w:b/>
+          <w:bCs/>
+          <w:color w:val="000000"/>
+        </w:rPr>
+      </w:pPr>
+    </w:p>
+    <w:p/>
+    <w:p>
+      <w:pPr>
+        <w:pStyle w:val="Ttulo2"/>
+        <w:rPr>
+          <w:b/>
+        </w:rPr>
+      </w:pPr>
+      <w:bookmarkStart w:id="25" w:name="_Toc512519607"/>
+      <w:r>
+        <w:rPr>
+          <w:b/>
+        </w:rPr>
+        <w:t>Processo de Atendimento e Suporte</w:t>
+      </w:r>
+      <w:bookmarkEnd w:id="25"/>
+      <w:r>
+        <w:rPr>
+          <w:b/>
+        </w:rPr>
+        <w:t xml:space="preserve"> </w:t>
+      </w:r>
+    </w:p>
+    <w:p>
+      <w:pPr>
+        <w:spacing w:line="240" w:lineRule="auto"/>
+        <w:jc w:val="left"/>
+        <w:rPr>
+          <w:rFonts w:cs="Arial"/>
+          <w:b/>
+          <w:bCs/>
+          <w:color w:val="000000"/>
+        </w:rPr>
+      </w:pPr>
+      <w:r>
+        <w:rPr>
+          <w:noProof/>
+          <w:lang w:eastAsia="pt-BR"/>
+        </w:rPr>
+        <w:drawing>
+          <wp:inline distT="0" distB="0" distL="0" distR="0" wp14:anchorId="7F96A5B9" wp14:editId="74B8385A">
+            <wp:extent cx="5760720" cy="4153535"/>
+            <wp:effectExtent l="0" t="0" r="0" b="0"/>
+            <wp:docPr id="25" name="Imagem 25"/>
+            <wp:cNvGraphicFramePr>
+              <a:graphicFrameLocks xmlns:a="http://schemas.openxmlformats.org/drawingml/2006/main" noChangeAspect="1"/>
+            </wp:cNvGraphicFramePr>
+            <a:graphic xmlns:a="http://schemas.openxmlformats.org/drawingml/2006/main">
+              <a:graphicData uri="http://schemas.openxmlformats.org/drawingml/2006/picture">
+                <pic:pic xmlns:pic="http://schemas.openxmlformats.org/drawingml/2006/picture">
+                  <pic:nvPicPr>
+                    <pic:cNvPr id="1" name=""/>
+                    <pic:cNvPicPr/>
+                  </pic:nvPicPr>
+                  <pic:blipFill>
+                    <a:blip r:embed="rId55"/>
+                    <a:stretch>
+                      <a:fillRect/>
+                    </a:stretch>
+                  </pic:blipFill>
+                  <pic:spPr>
+                    <a:xfrm>
+                      <a:off x="0" y="0"/>
+                      <a:ext cx="5760720" cy="4153535"/>
+                    </a:xfrm>
+                    <a:prstGeom prst="rect">
+                      <a:avLst/>
+                    </a:prstGeom>
+                  </pic:spPr>
+                </pic:pic>
+              </a:graphicData>
+            </a:graphic>
+          </wp:inline>
+        </w:drawing>
+      </w:r>
+    </w:p>
+    <w:p>
+      <w:pPr>
+        <w:rPr>
+          <w:noProof/>
+        </w:rPr>
+      </w:pPr>
+      <w:r>
+        <w:rPr>
+          <w:noProof/>
+          <w:lang w:eastAsia="pt-BR"/>
+        </w:rPr>
+        <w:lastRenderedPageBreak/>
+        <w:drawing>
+          <wp:inline distT="0" distB="0" distL="0" distR="0" wp14:anchorId="41C48A65" wp14:editId="15497983">
+            <wp:extent cx="5760720" cy="2418715"/>
+            <wp:effectExtent l="0" t="0" r="0" b="635"/>
+            <wp:docPr id="26" name="Imagem 26"/>
+            <wp:cNvGraphicFramePr>
+              <a:graphicFrameLocks xmlns:a="http://schemas.openxmlformats.org/drawingml/2006/main" noChangeAspect="1"/>
+            </wp:cNvGraphicFramePr>
+            <a:graphic xmlns:a="http://schemas.openxmlformats.org/drawingml/2006/main">
+              <a:graphicData uri="http://schemas.openxmlformats.org/drawingml/2006/picture">
+                <pic:pic xmlns:pic="http://schemas.openxmlformats.org/drawingml/2006/picture">
+                  <pic:nvPicPr>
+                    <pic:cNvPr id="1" name=""/>
+                    <pic:cNvPicPr/>
+                  </pic:nvPicPr>
+                  <pic:blipFill>
+                    <a:blip r:embed="rId56"/>
+                    <a:stretch>
+                      <a:fillRect/>
+                    </a:stretch>
+                  </pic:blipFill>
+                  <pic:spPr>
+                    <a:xfrm>
+                      <a:off x="0" y="0"/>
                       <a:ext cx="5760720" cy="2418715"/>
                     </a:xfrm>
                     <a:prstGeom prst="rect">
@@ -4189,10 +5081,10 @@
           <w:noProof/>
         </w:rPr>
         <w:sectPr>
-          <w:headerReference w:type="default" r:id="rId46"/>
-          <w:footerReference w:type="default" r:id="rId47"/>
-          <w:headerReference w:type="first" r:id="rId48"/>
-          <w:footerReference w:type="first" r:id="rId49"/>
+          <w:headerReference w:type="default" r:id="rId57"/>
+          <w:footerReference w:type="default" r:id="rId58"/>
+          <w:headerReference w:type="first" r:id="rId59"/>
+          <w:footerReference w:type="first" r:id="rId60"/>
           <w:pgSz w:w="11907" w:h="16840" w:code="9"/>
           <w:pgMar w:top="1701" w:right="1134" w:bottom="1531" w:left="1701" w:header="720" w:footer="720" w:gutter="0"/>
           <w:cols w:space="708"/>
@@ -4205,36 +5097,57 @@
       <w:pPr>
         <w:pStyle w:val="FolhadeRostodosCaptulos"/>
       </w:pPr>
-      <w:fldSimple w:instr=" REF _Ref125307146 \w ">
-        <w:r>
-          <w:t>5</w:t>
-        </w:r>
-      </w:fldSimple>
+      <w:r>
+        <w:lastRenderedPageBreak/>
+        <w:fldChar w:fldCharType="begin"/>
+      </w:r>
+      <w:r>
+        <w:instrText xml:space="preserve"> REF _Ref125307146 \w </w:instrText>
+      </w:r>
+      <w:r>
+        <w:fldChar w:fldCharType="separate"/>
+      </w:r>
+      <w:r>
+        <w:t>5</w:t>
+      </w:r>
+      <w:r>
+        <w:fldChar w:fldCharType="end"/>
+      </w:r>
       <w:r>
         <w:tab/>
       </w:r>
-      <w:fldSimple w:instr=" REF _Ref125307146 ">
-        <w:r>
-          <w:t>CONCLUSÕES</w:t>
-        </w:r>
-      </w:fldSimple>
+      <w:r>
+        <w:fldChar w:fldCharType="begin"/>
+      </w:r>
+      <w:r>
+        <w:instrText xml:space="preserve"> REF _Ref125307146 </w:instrText>
+      </w:r>
+      <w:r>
+        <w:fldChar w:fldCharType="separate"/>
+      </w:r>
+      <w:r>
+        <w:t>CONCLUSÕES</w:t>
+      </w:r>
+      <w:r>
+        <w:fldChar w:fldCharType="end"/>
+      </w:r>
     </w:p>
     <w:p>
       <w:pPr>
         <w:pStyle w:val="Ttulo1"/>
       </w:pPr>
-      <w:bookmarkStart w:id="25" w:name="_Ref125307146"/>
-      <w:bookmarkStart w:id="26" w:name="_Toc125374527"/>
-      <w:bookmarkStart w:id="27" w:name="_Toc156754424"/>
-      <w:bookmarkStart w:id="28" w:name="_Toc512519608"/>
+      <w:bookmarkStart w:id="26" w:name="_Ref125307146"/>
+      <w:bookmarkStart w:id="27" w:name="_Toc125374527"/>
+      <w:bookmarkStart w:id="28" w:name="_Toc156754424"/>
+      <w:bookmarkStart w:id="29" w:name="_Toc512519608"/>
       <w:r>
         <w:lastRenderedPageBreak/>
         <w:t>CONCLUSÕES</w:t>
       </w:r>
-      <w:bookmarkEnd w:id="25"/>
       <w:bookmarkEnd w:id="26"/>
       <w:bookmarkEnd w:id="27"/>
       <w:bookmarkEnd w:id="28"/>
+      <w:bookmarkEnd w:id="29"/>
     </w:p>
     <w:p>
       <w:pPr>
@@ -4243,14 +5156,14 @@
           <w:b/>
         </w:rPr>
       </w:pPr>
-      <w:bookmarkStart w:id="29" w:name="_Toc512519609"/>
+      <w:bookmarkStart w:id="30" w:name="_Toc512519609"/>
       <w:r>
         <w:rPr>
           <w:b/>
         </w:rPr>
         <w:t>resultados</w:t>
       </w:r>
-      <w:bookmarkEnd w:id="29"/>
+      <w:bookmarkEnd w:id="30"/>
       <w:r>
         <w:rPr>
           <w:b/>
@@ -4265,8 +5178,6 @@
       <w:r>
         <w:t>Podemos concluir que atingimos todos os requisitos definidos e chegamos nos resultados esperados.</w:t>
       </w:r>
-      <w:bookmarkStart w:id="30" w:name="_GoBack"/>
-      <w:bookmarkEnd w:id="30"/>
     </w:p>
     <w:p>
       <w:pPr>
@@ -4308,16 +5219,23 @@
         <w:tab/>
       </w:r>
       <w:r>
-        <w:t xml:space="preserve">Detalhamento </w:t>
-      </w:r>
-      <w:r>
-        <w:t>e visão do grupo em relação ao aprendizado durante o</w:t>
-      </w:r>
-      <w:r>
-        <w:t xml:space="preserve"> desenvolvimento do projeto</w:t>
-      </w:r>
-      <w:r>
-        <w:t>.</w:t>
+        <w:t xml:space="preserve">O processo de aprendizado com o projeto na visão do grupo </w:t>
+      </w:r>
+      <w:proofErr w:type="spellStart"/>
+      <w:r>
+        <w:t>Control</w:t>
+      </w:r>
+      <w:proofErr w:type="spellEnd"/>
+      <w:r>
+        <w:t xml:space="preserve"> </w:t>
+      </w:r>
+      <w:proofErr w:type="spellStart"/>
+      <w:r>
+        <w:t>Block</w:t>
+      </w:r>
+      <w:proofErr w:type="spellEnd"/>
+      <w:r>
+        <w:t xml:space="preserve"> foi que aprendemos como trabalhar em grupo e principalmente como ser resiliente apesar de tudo, como lidar com a ausência de integrantes e como lidar com a pressão impostas pela redução do grupo.</w:t>
       </w:r>
     </w:p>
     <w:p>
@@ -4384,10 +5302,42 @@
         <w:tab/>
       </w:r>
       <w:r>
-        <w:t>Qual a visão do grupo em relação à evolução deste projeto</w:t>
-      </w:r>
-      <w:r>
-        <w:t>. Caso haja mais tempo e dedicação no projeto em versões futuras, como ele seria ofertado/apresentado.</w:t>
+        <w:t xml:space="preserve">A evolução do projeto </w:t>
+      </w:r>
+      <w:proofErr w:type="spellStart"/>
+      <w:r>
+        <w:t>Control</w:t>
+      </w:r>
+      <w:proofErr w:type="spellEnd"/>
+      <w:r>
+        <w:t xml:space="preserve"> </w:t>
+      </w:r>
+      <w:proofErr w:type="spellStart"/>
+      <w:r>
+        <w:t>Block</w:t>
+      </w:r>
+      <w:proofErr w:type="spellEnd"/>
+      <w:r>
+        <w:t xml:space="preserve"> foi exponencial, </w:t>
+      </w:r>
+      <w:proofErr w:type="gramStart"/>
+      <w:r>
+        <w:t>desde de</w:t>
+      </w:r>
+      <w:proofErr w:type="gramEnd"/>
+      <w:r>
+        <w:t xml:space="preserve"> o inicio da </w:t>
+      </w:r>
+      <w:proofErr w:type="spellStart"/>
+      <w:r>
+        <w:t>idea</w:t>
+      </w:r>
+      <w:proofErr w:type="spellEnd"/>
+      <w:r>
+        <w:t xml:space="preserve"> onde estávamos no mercado IOT para ônibus e mudamos radicalmente para o cenário varejista a evolução é constante, </w:t>
+      </w:r>
+      <w:r>
+        <w:t xml:space="preserve">se tivemos mais tempo e dedicação ao projeto gostaríamos de desenvolver em forma de aplicativo mobile. </w:t>
       </w:r>
     </w:p>
     <w:p>
@@ -4430,11 +5380,11 @@
           <w:tab w:val="clear" w:pos="851"/>
         </w:tabs>
         <w:sectPr>
-          <w:headerReference w:type="even" r:id="rId50"/>
-          <w:headerReference w:type="default" r:id="rId51"/>
-          <w:footerReference w:type="default" r:id="rId52"/>
-          <w:headerReference w:type="first" r:id="rId53"/>
-          <w:footerReference w:type="first" r:id="rId54"/>
+          <w:headerReference w:type="even" r:id="rId61"/>
+          <w:headerReference w:type="default" r:id="rId62"/>
+          <w:footerReference w:type="default" r:id="rId63"/>
+          <w:headerReference w:type="first" r:id="rId64"/>
+          <w:footerReference w:type="first" r:id="rId65"/>
           <w:type w:val="continuous"/>
           <w:pgSz w:w="11907" w:h="16840" w:code="9"/>
           <w:pgMar w:top="1701" w:right="1134" w:bottom="1531" w:left="1701" w:header="720" w:footer="720" w:gutter="0"/>
@@ -4467,398 +5417,278 @@
     </w:p>
     <w:p>
       <w:pPr>
+        <w:rPr>
+          <w:rFonts w:cs="Arial"/>
+          <w:bCs/>
+          <w:lang w:val="pt"/>
+        </w:rPr>
+      </w:pPr>
+      <w:r>
+        <w:fldChar w:fldCharType="begin"/>
+      </w:r>
+      <w:r>
+        <w:instrText xml:space="preserve"> ADDIN EN.REFLIST </w:instrText>
+      </w:r>
+      <w:r>
+        <w:fldChar w:fldCharType="separate"/>
+      </w:r>
+      <w:r>
+        <w:rPr>
+          <w:rFonts w:cs="Arial"/>
+          <w:bCs/>
+          <w:lang w:val="pt"/>
+        </w:rPr>
+        <w:t>78% dos varejistas já perderam vendas por deixar consumidor na fila de espera.</w:t>
+      </w:r>
+    </w:p>
+    <w:p>
+      <w:pPr>
+        <w:rPr>
+          <w:rFonts w:cs="Arial"/>
+          <w:bCs/>
+          <w:lang w:val="pt"/>
+        </w:rPr>
+      </w:pPr>
+      <w:r>
+        <w:rPr>
+          <w:rFonts w:cs="Arial"/>
+          <w:bCs/>
+          <w:lang w:val="pt"/>
+        </w:rPr>
+        <w:t xml:space="preserve">Blog </w:t>
+      </w:r>
+      <w:proofErr w:type="spellStart"/>
+      <w:r>
+        <w:rPr>
+          <w:rFonts w:cs="Arial"/>
+          <w:bCs/>
+          <w:lang w:val="pt"/>
+        </w:rPr>
+        <w:t>Neomode</w:t>
+      </w:r>
+      <w:proofErr w:type="spellEnd"/>
+      <w:r>
+        <w:rPr>
+          <w:rFonts w:cs="Arial"/>
+          <w:bCs/>
+          <w:lang w:val="pt"/>
+        </w:rPr>
+        <w:t>, publicado em 16 de agosto de 2018. Disponível em: &lt; http://blog.neomode.com.br/78-dos-varejistas-ja-perderam-vendas-por-deixar-consumidor-na-fila-de-espera/ &gt;.</w:t>
+      </w:r>
+    </w:p>
+    <w:p>
+      <w:pPr>
+        <w:rPr>
+          <w:rFonts w:cs="Arial"/>
+          <w:bCs/>
+          <w:lang w:val="pt"/>
+        </w:rPr>
+      </w:pPr>
+    </w:p>
+    <w:p>
+      <w:pPr>
+        <w:rPr>
+          <w:rFonts w:cs="Arial"/>
+          <w:bCs/>
+          <w:lang w:val="pt"/>
+        </w:rPr>
+      </w:pPr>
+      <w:r>
+        <w:rPr>
+          <w:rFonts w:cs="Arial"/>
+          <w:bCs/>
+          <w:lang w:val="pt"/>
+        </w:rPr>
+        <w:t>O impacto da fila do caixa na percepção do cliente.</w:t>
+      </w:r>
+    </w:p>
+    <w:p>
+      <w:pPr>
+        <w:rPr>
+          <w:rFonts w:cs="Arial"/>
+          <w:bCs/>
+          <w:lang w:val="pt"/>
+        </w:rPr>
+      </w:pPr>
+      <w:r>
+        <w:rPr>
+          <w:rFonts w:cs="Arial"/>
+          <w:bCs/>
+          <w:lang w:val="pt"/>
+        </w:rPr>
+        <w:t>Universo Varejo, publicado em 27 de fevereiro de 2018.Disponível em: &lt; http://www.universovarejo.com.br/o-impacto-da-fila-do-caixa-na-percepcao-do-cliente/ &gt;.</w:t>
+      </w:r>
+    </w:p>
+    <w:p>
+      <w:pPr>
+        <w:rPr>
+          <w:rFonts w:cs="Arial"/>
+          <w:bCs/>
+          <w:lang w:val="pt"/>
+        </w:rPr>
+      </w:pPr>
+    </w:p>
+    <w:p>
+      <w:pPr>
+        <w:rPr>
+          <w:rFonts w:cs="Arial"/>
+          <w:bCs/>
+          <w:lang w:val="pt"/>
+        </w:rPr>
+      </w:pPr>
+      <w:r>
+        <w:rPr>
+          <w:rFonts w:cs="Arial"/>
+          <w:bCs/>
+          <w:lang w:val="pt"/>
+        </w:rPr>
+        <w:t xml:space="preserve">Como o tamanho da fila na sua loja pode prejudicar suas vendas. </w:t>
+      </w:r>
+    </w:p>
+    <w:p>
+      <w:pPr>
+        <w:rPr>
+          <w:rFonts w:cs="Arial"/>
+          <w:bCs/>
+          <w:lang w:val="pt"/>
+        </w:rPr>
+      </w:pPr>
+      <w:r>
+        <w:rPr>
+          <w:rFonts w:cs="Arial"/>
+          <w:bCs/>
+          <w:lang w:val="pt"/>
+        </w:rPr>
+        <w:t>MGITECH, publicado em 29 de setembro de 2016. Disponível em: &lt; https://blog.mgitech.com.br/blog/como-o-tamanho-da-fila-na-sua-loja-pode-prejudicar-suas-vendas &gt;.</w:t>
+      </w:r>
+    </w:p>
+    <w:p>
+      <w:pPr>
+        <w:rPr>
+          <w:rFonts w:cs="Arial"/>
+          <w:bCs/>
+          <w:lang w:val="pt"/>
+        </w:rPr>
+      </w:pPr>
+    </w:p>
+    <w:p>
+      <w:pPr>
+        <w:rPr>
+          <w:rFonts w:cs="Arial"/>
+          <w:bCs/>
+          <w:lang w:val="pt"/>
+        </w:rPr>
+      </w:pPr>
+      <w:r>
+        <w:rPr>
+          <w:rFonts w:cs="Arial"/>
+          <w:bCs/>
+          <w:lang w:val="pt"/>
+        </w:rPr>
+        <w:t xml:space="preserve">Pesquisa revela que </w:t>
+      </w:r>
+      <w:proofErr w:type="gramStart"/>
+      <w:r>
+        <w:rPr>
+          <w:rFonts w:cs="Arial"/>
+          <w:bCs/>
+          <w:lang w:val="pt"/>
+        </w:rPr>
+        <w:t>o tamanho das filas leva</w:t>
+      </w:r>
+      <w:r>
+        <w:rPr>
+          <w:rFonts w:cs="Arial"/>
+          <w:bCs/>
+          <w:lang w:val="pt"/>
+        </w:rPr>
+        <w:t>m</w:t>
+      </w:r>
+      <w:proofErr w:type="gramEnd"/>
+      <w:r>
+        <w:rPr>
+          <w:rFonts w:cs="Arial"/>
+          <w:bCs/>
+          <w:lang w:val="pt"/>
+        </w:rPr>
+        <w:t xml:space="preserve"> consumidores a desistir da compra.</w:t>
+      </w:r>
+    </w:p>
+    <w:p>
+      <w:pPr>
+        <w:rPr>
+          <w:rFonts w:cs="Arial"/>
+          <w:bCs/>
+          <w:lang w:val="pt"/>
+        </w:rPr>
+      </w:pPr>
+      <w:r>
+        <w:rPr>
+          <w:rFonts w:cs="Arial"/>
+          <w:bCs/>
+          <w:lang w:val="pt"/>
+        </w:rPr>
+        <w:t>Blog DINO, publicado em 3 de setembro de 2018. Disponível em: &lt; https://www.terra.com.br/noticias/dino/pesquisa-revela-que-o-tamanho-das-filas-levam-consumidores-a-desistir-da-compra,75fedddb599a3dfc2f77fdf45bf1bdb1ck6sklmx.html &gt;.</w:t>
+      </w:r>
+    </w:p>
+    <w:p>
+      <w:pPr>
+        <w:rPr>
+          <w:rFonts w:cs="Arial"/>
+          <w:bCs/>
+          <w:lang w:val="pt"/>
+        </w:rPr>
+      </w:pPr>
+    </w:p>
+    <w:p>
+      <w:pPr>
+        <w:rPr>
+          <w:rFonts w:cs="Arial"/>
+          <w:bCs/>
+          <w:lang w:val="pt"/>
+        </w:rPr>
+      </w:pPr>
+      <w:r>
+        <w:rPr>
+          <w:rFonts w:cs="Arial"/>
+          <w:bCs/>
+          <w:lang w:val="pt"/>
+        </w:rPr>
+        <w:t>85% dos brasileiros já desistiram das compras por causa de filas e serviço ruim.</w:t>
+      </w:r>
+    </w:p>
+    <w:p>
+      <w:r>
+        <w:rPr>
+          <w:rFonts w:cs="Arial"/>
+          <w:bCs/>
+          <w:lang w:val="pt"/>
+        </w:rPr>
+        <w:t>Valor Investe, publicado em 25 de julho de 2019. Disponível em: &lt; https://valorinveste.globo.com/educacao-financeira/noticia/2019/07/25/85percent-dos-brasileiros-ja-desistiram-das-compras-por-causa-de-filas-e-servico-ruim.ghtml &gt;.</w:t>
+      </w:r>
+    </w:p>
+    <w:p>
+      <w:pPr>
         <w:pStyle w:val="Referncias"/>
         <w:spacing w:after="0"/>
         <w:rPr>
           <w:rFonts w:cs="Arial"/>
           <w:noProof/>
-        </w:rPr>
-      </w:pPr>
-      <w:r>
-        <w:rPr>
           <w:lang w:val="pt-BR"/>
         </w:rPr>
-        <w:fldChar w:fldCharType="begin"/>
-      </w:r>
-      <w:r>
+      </w:pPr>
+    </w:p>
+    <w:p>
+      <w:pPr>
+        <w:pStyle w:val="Referncias"/>
         <w:rPr>
           <w:lang w:val="pt-BR"/>
         </w:rPr>
-        <w:instrText xml:space="preserve"> ADDIN EN.REFLIST </w:instrText>
-      </w:r>
+      </w:pPr>
       <w:r>
         <w:rPr>
           <w:lang w:val="pt-BR"/>
         </w:rPr>
-        <w:fldChar w:fldCharType="separate"/>
-      </w:r>
-      <w:r>
-        <w:rPr>
-          <w:rFonts w:cs="Arial"/>
-          <w:noProof/>
-          <w:lang w:val="pt-BR"/>
-        </w:rPr>
-        <w:t xml:space="preserve">AHMAD, C. S.  et al. </w:t>
-      </w:r>
-      <w:r>
-        <w:rPr>
-          <w:rFonts w:cs="Arial"/>
-          <w:noProof/>
-        </w:rPr>
-        <w:t xml:space="preserve">Mechanical properties of soft tissue femoral fixation devices for anterior cruciate ligament reconstruction. </w:t>
-      </w:r>
-      <w:r>
-        <w:rPr>
-          <w:rFonts w:cs="Arial"/>
-          <w:b/>
-          <w:noProof/>
-        </w:rPr>
-        <w:t xml:space="preserve">Am J Sports Med, </w:t>
-      </w:r>
-      <w:r>
-        <w:rPr>
-          <w:rFonts w:cs="Arial"/>
-          <w:noProof/>
-        </w:rPr>
-        <w:t xml:space="preserve">v. 32, n. 3, p. 635-40, Apr-May 2004. ISSN 0363-5465 (Print). Disponível em: &lt; </w:t>
-      </w:r>
-      <w:hyperlink r:id="rId55" w:history="1">
-        <w:r>
-          <w:rPr>
-            <w:rStyle w:val="Hyperlink"/>
-            <w:rFonts w:cs="Arial"/>
-            <w:noProof/>
-          </w:rPr>
-          <w:t>http://www.ncbi.nlm.nih.gov/entrez/query.fcgi?cmd=Retrieve&amp;db=PubMed&amp;dopt=Citation&amp;list_uids=15090378</w:t>
-        </w:r>
-      </w:hyperlink>
-      <w:r>
-        <w:rPr>
-          <w:rFonts w:cs="Arial"/>
-          <w:noProof/>
-        </w:rPr>
-        <w:t xml:space="preserve"> &gt;. </w:t>
-      </w:r>
-    </w:p>
-    <w:p>
-      <w:pPr>
-        <w:pStyle w:val="Referncias"/>
-        <w:spacing w:after="0"/>
-        <w:rPr>
-          <w:rFonts w:cs="Arial"/>
-          <w:noProof/>
-        </w:rPr>
-      </w:pPr>
-    </w:p>
-    <w:p>
-      <w:pPr>
-        <w:pStyle w:val="Referncias"/>
-        <w:spacing w:after="0"/>
-        <w:rPr>
-          <w:rFonts w:cs="Arial"/>
-          <w:noProof/>
-        </w:rPr>
-      </w:pPr>
-      <w:r>
-        <w:rPr>
-          <w:rFonts w:cs="Arial"/>
-          <w:noProof/>
-        </w:rPr>
-        <w:t xml:space="preserve">DONAHUE, T.  et al. Comparison of viscoelastic, structural, and material properties of double-looped anterior cruciate ligament grafts made from bovine digital extensor and human hamstring tendons. </w:t>
-      </w:r>
-      <w:r>
-        <w:rPr>
-          <w:rFonts w:cs="Arial"/>
-          <w:b/>
-          <w:noProof/>
-        </w:rPr>
-        <w:t xml:space="preserve">Journal of biomechanical engineering, </w:t>
-      </w:r>
-      <w:r>
-        <w:rPr>
-          <w:rFonts w:cs="Arial"/>
-          <w:noProof/>
-        </w:rPr>
-        <w:t xml:space="preserve">v. 123, p. 162,  2001.   </w:t>
-      </w:r>
-    </w:p>
-    <w:p>
-      <w:pPr>
-        <w:pStyle w:val="Referncias"/>
-        <w:spacing w:after="0"/>
-        <w:rPr>
-          <w:rFonts w:cs="Arial"/>
-          <w:noProof/>
-        </w:rPr>
-      </w:pPr>
-    </w:p>
-    <w:p>
-      <w:pPr>
-        <w:pStyle w:val="Referncias"/>
-        <w:spacing w:after="0"/>
-        <w:rPr>
-          <w:rFonts w:cs="Arial"/>
-          <w:noProof/>
-        </w:rPr>
-      </w:pPr>
-      <w:r>
-        <w:rPr>
-          <w:rFonts w:cs="Arial"/>
-          <w:noProof/>
-        </w:rPr>
-        <w:t xml:space="preserve">ENDO, V. T.  et al. </w:t>
-      </w:r>
-      <w:r>
-        <w:rPr>
-          <w:rFonts w:cs="Arial"/>
-          <w:b/>
-          <w:noProof/>
-          <w:lang w:val="pt-BR"/>
-        </w:rPr>
-        <w:t>Investigação de Métodos de Fixação de Ligamentos e Tendões em Ensaios de Tração Uniaxial</w:t>
-      </w:r>
-      <w:r>
-        <w:rPr>
-          <w:rFonts w:cs="Arial"/>
-          <w:noProof/>
-          <w:lang w:val="pt-BR"/>
-        </w:rPr>
-        <w:t xml:space="preserve">. </w:t>
-      </w:r>
-      <w:r>
-        <w:rPr>
-          <w:rFonts w:cs="Arial"/>
-          <w:noProof/>
-          <w:u w:val="single"/>
-        </w:rPr>
-        <w:t>Primeiro Encontro de Engenharia Biomecânica (ENEBI)</w:t>
-      </w:r>
-      <w:r>
-        <w:rPr>
-          <w:rFonts w:cs="Arial"/>
-          <w:noProof/>
-        </w:rPr>
-        <w:t>. Petrópolis UFSC</w:t>
-      </w:r>
-      <w:r>
-        <w:rPr>
-          <w:rFonts w:cs="Arial"/>
-          <w:b/>
-          <w:noProof/>
-        </w:rPr>
-        <w:t xml:space="preserve">: </w:t>
-      </w:r>
-      <w:r>
-        <w:rPr>
-          <w:rFonts w:cs="Arial"/>
-          <w:noProof/>
-        </w:rPr>
-        <w:t>2 p. 2007.</w:t>
-      </w:r>
-    </w:p>
-    <w:p>
-      <w:pPr>
-        <w:pStyle w:val="Referncias"/>
-        <w:spacing w:after="0"/>
-        <w:rPr>
-          <w:rFonts w:cs="Arial"/>
-          <w:noProof/>
-        </w:rPr>
-      </w:pPr>
-    </w:p>
-    <w:p>
-      <w:pPr>
-        <w:pStyle w:val="Referncias"/>
-        <w:spacing w:after="0"/>
-        <w:rPr>
-          <w:rFonts w:cs="Arial"/>
-          <w:noProof/>
-        </w:rPr>
-      </w:pPr>
-      <w:r>
-        <w:rPr>
-          <w:rFonts w:cs="Arial"/>
-          <w:noProof/>
-        </w:rPr>
-        <w:t xml:space="preserve">GOODSHIP, A.; BIRCH, H. Cross sectional area measurement of tendon and ligament in vitro: a simple, rapid, non-destructive technique. </w:t>
-      </w:r>
-      <w:r>
-        <w:rPr>
-          <w:rFonts w:cs="Arial"/>
-          <w:b/>
-          <w:noProof/>
-        </w:rPr>
-        <w:t xml:space="preserve">Journal of biomechanics, </w:t>
-      </w:r>
-      <w:r>
-        <w:rPr>
-          <w:rFonts w:cs="Arial"/>
-          <w:noProof/>
-        </w:rPr>
-        <w:t xml:space="preserve">v. 38, n. 3, p. 605-608,  2005.   </w:t>
-      </w:r>
-    </w:p>
-    <w:p>
-      <w:pPr>
-        <w:pStyle w:val="Referncias"/>
-        <w:spacing w:after="0"/>
-        <w:rPr>
-          <w:rFonts w:cs="Arial"/>
-          <w:noProof/>
-        </w:rPr>
-      </w:pPr>
-    </w:p>
-    <w:p>
-      <w:pPr>
-        <w:pStyle w:val="Referncias"/>
-        <w:spacing w:after="0"/>
-        <w:rPr>
-          <w:rFonts w:cs="Arial"/>
-          <w:noProof/>
-        </w:rPr>
-      </w:pPr>
-      <w:r>
-        <w:rPr>
-          <w:rFonts w:cs="Arial"/>
-          <w:noProof/>
-        </w:rPr>
-        <w:t xml:space="preserve">NOYES, F.  et al. </w:t>
-      </w:r>
-      <w:r>
-        <w:rPr>
-          <w:rFonts w:cs="Arial"/>
-          <w:b/>
-          <w:noProof/>
-        </w:rPr>
-        <w:t>Biomechanical analysis of human ligament grafts used in knee-ligament repairs and reconstructions</w:t>
-      </w:r>
-      <w:r>
-        <w:rPr>
-          <w:rFonts w:cs="Arial"/>
-          <w:noProof/>
-        </w:rPr>
-        <w:t>: JBJS. 66</w:t>
-      </w:r>
-      <w:r>
-        <w:rPr>
-          <w:rFonts w:cs="Arial"/>
-          <w:b/>
-          <w:noProof/>
-        </w:rPr>
-        <w:t xml:space="preserve">: </w:t>
-      </w:r>
-      <w:r>
-        <w:rPr>
-          <w:rFonts w:cs="Arial"/>
-          <w:noProof/>
-        </w:rPr>
-        <w:t>344-352 p. 1984.</w:t>
-      </w:r>
-    </w:p>
-    <w:p>
-      <w:pPr>
-        <w:pStyle w:val="Referncias"/>
-        <w:spacing w:after="0"/>
-        <w:rPr>
-          <w:rFonts w:cs="Arial"/>
-          <w:noProof/>
-        </w:rPr>
-      </w:pPr>
-    </w:p>
-    <w:p>
-      <w:pPr>
-        <w:pStyle w:val="Referncias"/>
-        <w:spacing w:after="0"/>
-        <w:rPr>
-          <w:rFonts w:cs="Arial"/>
-          <w:noProof/>
-          <w:lang w:val="pt-BR"/>
-        </w:rPr>
-      </w:pPr>
-      <w:r>
-        <w:rPr>
-          <w:rFonts w:cs="Arial"/>
-          <w:noProof/>
-        </w:rPr>
-        <w:t xml:space="preserve">NOYES, F. R.  et al. Intra-articular cruciate reconstruction. I: Perspectives on graft strength, vascularization, and immediate motion after replacement. </w:t>
-      </w:r>
-      <w:r>
-        <w:rPr>
-          <w:rFonts w:cs="Arial"/>
-          <w:b/>
-          <w:noProof/>
-        </w:rPr>
-        <w:t>Clin Orthop Relat Res</w:t>
-      </w:r>
-      <w:r>
-        <w:rPr>
-          <w:rFonts w:cs="Arial"/>
-          <w:noProof/>
-        </w:rPr>
-        <w:t xml:space="preserve">, n. 172, p. 71-7, Jan-Feb 1983. ISSN 0009-921X (Print). </w:t>
-      </w:r>
-      <w:r>
-        <w:rPr>
-          <w:rFonts w:cs="Arial"/>
-          <w:noProof/>
-          <w:lang w:val="pt-BR"/>
-        </w:rPr>
-        <w:t xml:space="preserve">Disponível em: &lt; </w:t>
-      </w:r>
-      <w:hyperlink r:id="rId56" w:history="1">
-        <w:r>
-          <w:rPr>
-            <w:rStyle w:val="Hyperlink"/>
-            <w:rFonts w:cs="Arial"/>
-            <w:noProof/>
-            <w:lang w:val="pt-BR"/>
-          </w:rPr>
-          <w:t>http://www.ncbi.nlm.nih.gov/entrez/query.fcgi?cmd=Retrieve&amp;db=PubMed&amp;dopt=Citation&amp;list_uids=6337002</w:t>
-        </w:r>
-      </w:hyperlink>
-      <w:r>
-        <w:rPr>
-          <w:rFonts w:cs="Arial"/>
-          <w:noProof/>
-          <w:lang w:val="pt-BR"/>
-        </w:rPr>
-        <w:t xml:space="preserve"> &gt;. </w:t>
-      </w:r>
-    </w:p>
-    <w:p>
-      <w:pPr>
-        <w:pStyle w:val="Referncias"/>
-        <w:spacing w:after="0"/>
-        <w:rPr>
-          <w:rFonts w:cs="Arial"/>
-          <w:noProof/>
-          <w:lang w:val="pt-BR"/>
-        </w:rPr>
-      </w:pPr>
-    </w:p>
-    <w:p>
-      <w:pPr>
-        <w:pStyle w:val="Referncias"/>
-        <w:spacing w:after="0"/>
-        <w:ind w:left="720" w:hanging="720"/>
-        <w:rPr>
-          <w:rFonts w:cs="Arial"/>
-          <w:noProof/>
-          <w:lang w:val="pt-BR"/>
-        </w:rPr>
-      </w:pPr>
-    </w:p>
-    <w:p>
-      <w:pPr>
-        <w:pStyle w:val="Referncias"/>
-        <w:rPr>
-          <w:lang w:val="pt-BR"/>
-        </w:rPr>
-      </w:pPr>
-      <w:r>
-        <w:rPr>
-          <w:lang w:val="pt-BR"/>
-        </w:rPr>
         <w:fldChar w:fldCharType="end"/>
       </w:r>
     </w:p>
@@ -4868,10 +5698,10 @@
       </w:pPr>
     </w:p>
     <w:sectPr>
-      <w:headerReference w:type="default" r:id="rId57"/>
-      <w:footerReference w:type="default" r:id="rId58"/>
-      <w:headerReference w:type="first" r:id="rId59"/>
-      <w:footerReference w:type="first" r:id="rId60"/>
+      <w:headerReference w:type="default" r:id="rId66"/>
+      <w:footerReference w:type="default" r:id="rId67"/>
+      <w:headerReference w:type="first" r:id="rId68"/>
+      <w:footerReference w:type="first" r:id="rId69"/>
       <w:pgSz w:w="11907" w:h="16840" w:code="9"/>
       <w:pgMar w:top="1701" w:right="1134" w:bottom="1531" w:left="1701" w:header="709" w:footer="709" w:gutter="0"/>
       <w:cols w:space="708"/>
@@ -4911,7 +5741,7 @@
 </file>
 
 <file path=word/endnotes.xml><?xml version="1.0" encoding="utf-8"?>
-<w:endnotes xmlns:wpc="http://schemas.microsoft.com/office/word/2010/wordprocessingCanvas" xmlns:cx="http://schemas.microsoft.com/office/drawing/2014/chartex" xmlns:mc="http://schemas.openxmlformats.org/markup-compatibility/2006" xmlns:o="urn:schemas-microsoft-com:office:office" xmlns:r="http://schemas.openxmlformats.org/officeDocument/2006/relationships" xmlns:m="http://schemas.openxmlformats.org/officeDocument/2006/math" xmlns:v="urn:schemas-microsoft-com:vml" xmlns:wp14="http://schemas.microsoft.com/office/word/2010/wordprocessingDrawing" xmlns:wp="http://schemas.openxmlformats.org/drawingml/2006/wordprocessingDrawing" xmlns:w10="urn:schemas-microsoft-com:office:word" xmlns:w="http://schemas.openxmlformats.org/wordprocessingml/2006/main" xmlns:w14="http://schemas.microsoft.com/office/word/2010/wordml" xmlns:w15="http://schemas.microsoft.com/office/word/2012/wordml" xmlns:w16se="http://schemas.microsoft.com/office/word/2015/wordml/symex" xmlns:wpg="http://schemas.microsoft.com/office/word/2010/wordprocessingGroup" xmlns:wpi="http://schemas.microsoft.com/office/word/2010/wordprocessingInk" xmlns:wne="http://schemas.microsoft.com/office/word/2006/wordml" xmlns:wps="http://schemas.microsoft.com/office/word/2010/wordprocessingShape" mc:Ignorable="w14 w15 w16se wp14">
+<w:endnotes xmlns:wpc="http://schemas.microsoft.com/office/word/2010/wordprocessingCanvas" xmlns:cx="http://schemas.microsoft.com/office/drawing/2014/chartex" xmlns:cx1="http://schemas.microsoft.com/office/drawing/2015/9/8/chartex" xmlns:cx2="http://schemas.microsoft.com/office/drawing/2015/10/21/chartex" xmlns:cx3="http://schemas.microsoft.com/office/drawing/2016/5/9/chartex" xmlns:cx4="http://schemas.microsoft.com/office/drawing/2016/5/10/chartex" xmlns:cx5="http://schemas.microsoft.com/office/drawing/2016/5/11/chartex" xmlns:cx6="http://schemas.microsoft.com/office/drawing/2016/5/12/chartex" xmlns:cx7="http://schemas.microsoft.com/office/drawing/2016/5/13/chartex" xmlns:cx8="http://schemas.microsoft.com/office/drawing/2016/5/14/chartex" xmlns:mc="http://schemas.openxmlformats.org/markup-compatibility/2006" xmlns:aink="http://schemas.microsoft.com/office/drawing/2016/ink" xmlns:am3d="http://schemas.microsoft.com/office/drawing/2017/model3d" xmlns:o="urn:schemas-microsoft-com:office:office" xmlns:r="http://schemas.openxmlformats.org/officeDocument/2006/relationships" xmlns:m="http://schemas.openxmlformats.org/officeDocument/2006/math" xmlns:v="urn:schemas-microsoft-com:vml" xmlns:wp14="http://schemas.microsoft.com/office/word/2010/wordprocessingDrawing" xmlns:wp="http://schemas.openxmlformats.org/drawingml/2006/wordprocessingDrawing" xmlns:w10="urn:schemas-microsoft-com:office:word" xmlns:w="http://schemas.openxmlformats.org/wordprocessingml/2006/main" xmlns:w14="http://schemas.microsoft.com/office/word/2010/wordml" xmlns:w15="http://schemas.microsoft.com/office/word/2012/wordml" xmlns:w16cid="http://schemas.microsoft.com/office/word/2016/wordml/cid" xmlns:w16se="http://schemas.microsoft.com/office/word/2015/wordml/symex" xmlns:wpg="http://schemas.microsoft.com/office/word/2010/wordprocessingGroup" xmlns:wpi="http://schemas.microsoft.com/office/word/2010/wordprocessingInk" xmlns:wne="http://schemas.microsoft.com/office/word/2006/wordml" xmlns:wps="http://schemas.microsoft.com/office/word/2010/wordprocessingShape" mc:Ignorable="w14 w15 w16se w16cid wp14">
   <w:endnote w:type="separator" w:id="-1">
     <w:p>
       <w:r>
@@ -4936,7 +5766,7 @@
 </file>
 
 <file path=word/footer1.xml><?xml version="1.0" encoding="utf-8"?>
-<w:ftr xmlns:wpc="http://schemas.microsoft.com/office/word/2010/wordprocessingCanvas" xmlns:cx="http://schemas.microsoft.com/office/drawing/2014/chartex" xmlns:mc="http://schemas.openxmlformats.org/markup-compatibility/2006" xmlns:o="urn:schemas-microsoft-com:office:office" xmlns:r="http://schemas.openxmlformats.org/officeDocument/2006/relationships" xmlns:m="http://schemas.openxmlformats.org/officeDocument/2006/math" xmlns:v="urn:schemas-microsoft-com:vml" xmlns:wp14="http://schemas.microsoft.com/office/word/2010/wordprocessingDrawing" xmlns:wp="http://schemas.openxmlformats.org/drawingml/2006/wordprocessingDrawing" xmlns:w10="urn:schemas-microsoft-com:office:word" xmlns:w="http://schemas.openxmlformats.org/wordprocessingml/2006/main" xmlns:w14="http://schemas.microsoft.com/office/word/2010/wordml" xmlns:w15="http://schemas.microsoft.com/office/word/2012/wordml" xmlns:w16se="http://schemas.microsoft.com/office/word/2015/wordml/symex" xmlns:wpg="http://schemas.microsoft.com/office/word/2010/wordprocessingGroup" xmlns:wpi="http://schemas.microsoft.com/office/word/2010/wordprocessingInk" xmlns:wne="http://schemas.microsoft.com/office/word/2006/wordml" xmlns:wps="http://schemas.microsoft.com/office/word/2010/wordprocessingShape" mc:Ignorable="w14 w15 w16se wp14">
+<w:ftr xmlns:wpc="http://schemas.microsoft.com/office/word/2010/wordprocessingCanvas" xmlns:cx="http://schemas.microsoft.com/office/drawing/2014/chartex" xmlns:cx1="http://schemas.microsoft.com/office/drawing/2015/9/8/chartex" xmlns:cx2="http://schemas.microsoft.com/office/drawing/2015/10/21/chartex" xmlns:cx3="http://schemas.microsoft.com/office/drawing/2016/5/9/chartex" xmlns:cx4="http://schemas.microsoft.com/office/drawing/2016/5/10/chartex" xmlns:cx5="http://schemas.microsoft.com/office/drawing/2016/5/11/chartex" xmlns:cx6="http://schemas.microsoft.com/office/drawing/2016/5/12/chartex" xmlns:cx7="http://schemas.microsoft.com/office/drawing/2016/5/13/chartex" xmlns:cx8="http://schemas.microsoft.com/office/drawing/2016/5/14/chartex" xmlns:mc="http://schemas.openxmlformats.org/markup-compatibility/2006" xmlns:aink="http://schemas.microsoft.com/office/drawing/2016/ink" xmlns:am3d="http://schemas.microsoft.com/office/drawing/2017/model3d" xmlns:o="urn:schemas-microsoft-com:office:office" xmlns:r="http://schemas.openxmlformats.org/officeDocument/2006/relationships" xmlns:m="http://schemas.openxmlformats.org/officeDocument/2006/math" xmlns:v="urn:schemas-microsoft-com:vml" xmlns:wp14="http://schemas.microsoft.com/office/word/2010/wordprocessingDrawing" xmlns:wp="http://schemas.openxmlformats.org/drawingml/2006/wordprocessingDrawing" xmlns:w10="urn:schemas-microsoft-com:office:word" xmlns:w="http://schemas.openxmlformats.org/wordprocessingml/2006/main" xmlns:w14="http://schemas.microsoft.com/office/word/2010/wordml" xmlns:w15="http://schemas.microsoft.com/office/word/2012/wordml" xmlns:w16cid="http://schemas.microsoft.com/office/word/2016/wordml/cid" xmlns:w16se="http://schemas.microsoft.com/office/word/2015/wordml/symex" xmlns:wpg="http://schemas.microsoft.com/office/word/2010/wordprocessingGroup" xmlns:wpi="http://schemas.microsoft.com/office/word/2010/wordprocessingInk" xmlns:wne="http://schemas.microsoft.com/office/word/2006/wordml" xmlns:wps="http://schemas.microsoft.com/office/word/2010/wordprocessingShape" mc:Ignorable="w14 w15 w16se w16cid wp14">
   <w:p>
     <w:pPr>
       <w:pStyle w:val="Rodap"/>
@@ -4987,7 +5817,7 @@
 </file>
 
 <file path=word/footer10.xml><?xml version="1.0" encoding="utf-8"?>
-<w:ftr xmlns:wpc="http://schemas.microsoft.com/office/word/2010/wordprocessingCanvas" xmlns:cx="http://schemas.microsoft.com/office/drawing/2014/chartex" xmlns:mc="http://schemas.openxmlformats.org/markup-compatibility/2006" xmlns:o="urn:schemas-microsoft-com:office:office" xmlns:r="http://schemas.openxmlformats.org/officeDocument/2006/relationships" xmlns:m="http://schemas.openxmlformats.org/officeDocument/2006/math" xmlns:v="urn:schemas-microsoft-com:vml" xmlns:wp14="http://schemas.microsoft.com/office/word/2010/wordprocessingDrawing" xmlns:wp="http://schemas.openxmlformats.org/drawingml/2006/wordprocessingDrawing" xmlns:w10="urn:schemas-microsoft-com:office:word" xmlns:w="http://schemas.openxmlformats.org/wordprocessingml/2006/main" xmlns:w14="http://schemas.microsoft.com/office/word/2010/wordml" xmlns:w15="http://schemas.microsoft.com/office/word/2012/wordml" xmlns:w16se="http://schemas.microsoft.com/office/word/2015/wordml/symex" xmlns:wpg="http://schemas.microsoft.com/office/word/2010/wordprocessingGroup" xmlns:wpi="http://schemas.microsoft.com/office/word/2010/wordprocessingInk" xmlns:wne="http://schemas.microsoft.com/office/word/2006/wordml" xmlns:wps="http://schemas.microsoft.com/office/word/2010/wordprocessingShape" mc:Ignorable="w14 w15 w16se wp14">
+<w:ftr xmlns:wpc="http://schemas.microsoft.com/office/word/2010/wordprocessingCanvas" xmlns:cx="http://schemas.microsoft.com/office/drawing/2014/chartex" xmlns:cx1="http://schemas.microsoft.com/office/drawing/2015/9/8/chartex" xmlns:cx2="http://schemas.microsoft.com/office/drawing/2015/10/21/chartex" xmlns:cx3="http://schemas.microsoft.com/office/drawing/2016/5/9/chartex" xmlns:cx4="http://schemas.microsoft.com/office/drawing/2016/5/10/chartex" xmlns:cx5="http://schemas.microsoft.com/office/drawing/2016/5/11/chartex" xmlns:cx6="http://schemas.microsoft.com/office/drawing/2016/5/12/chartex" xmlns:cx7="http://schemas.microsoft.com/office/drawing/2016/5/13/chartex" xmlns:cx8="http://schemas.microsoft.com/office/drawing/2016/5/14/chartex" xmlns:mc="http://schemas.openxmlformats.org/markup-compatibility/2006" xmlns:aink="http://schemas.microsoft.com/office/drawing/2016/ink" xmlns:am3d="http://schemas.microsoft.com/office/drawing/2017/model3d" xmlns:o="urn:schemas-microsoft-com:office:office" xmlns:r="http://schemas.openxmlformats.org/officeDocument/2006/relationships" xmlns:m="http://schemas.openxmlformats.org/officeDocument/2006/math" xmlns:v="urn:schemas-microsoft-com:vml" xmlns:wp14="http://schemas.microsoft.com/office/word/2010/wordprocessingDrawing" xmlns:wp="http://schemas.openxmlformats.org/drawingml/2006/wordprocessingDrawing" xmlns:w10="urn:schemas-microsoft-com:office:word" xmlns:w="http://schemas.openxmlformats.org/wordprocessingml/2006/main" xmlns:w14="http://schemas.microsoft.com/office/word/2010/wordml" xmlns:w15="http://schemas.microsoft.com/office/word/2012/wordml" xmlns:w16cid="http://schemas.microsoft.com/office/word/2016/wordml/cid" xmlns:w16se="http://schemas.microsoft.com/office/word/2015/wordml/symex" xmlns:wpg="http://schemas.microsoft.com/office/word/2010/wordprocessingGroup" xmlns:wpi="http://schemas.microsoft.com/office/word/2010/wordprocessingInk" xmlns:wne="http://schemas.microsoft.com/office/word/2006/wordml" xmlns:wps="http://schemas.microsoft.com/office/word/2010/wordprocessingShape" mc:Ignorable="w14 w15 w16se w16cid wp14">
   <w:p>
     <w:pPr>
       <w:pStyle w:val="Rodap"/>
@@ -4997,7 +5827,7 @@
 </file>
 
 <file path=word/footer11.xml><?xml version="1.0" encoding="utf-8"?>
-<w:ftr xmlns:wpc="http://schemas.microsoft.com/office/word/2010/wordprocessingCanvas" xmlns:cx="http://schemas.microsoft.com/office/drawing/2014/chartex" xmlns:mc="http://schemas.openxmlformats.org/markup-compatibility/2006" xmlns:o="urn:schemas-microsoft-com:office:office" xmlns:r="http://schemas.openxmlformats.org/officeDocument/2006/relationships" xmlns:m="http://schemas.openxmlformats.org/officeDocument/2006/math" xmlns:v="urn:schemas-microsoft-com:vml" xmlns:wp14="http://schemas.microsoft.com/office/word/2010/wordprocessingDrawing" xmlns:wp="http://schemas.openxmlformats.org/drawingml/2006/wordprocessingDrawing" xmlns:w10="urn:schemas-microsoft-com:office:word" xmlns:w="http://schemas.openxmlformats.org/wordprocessingml/2006/main" xmlns:w14="http://schemas.microsoft.com/office/word/2010/wordml" xmlns:w15="http://schemas.microsoft.com/office/word/2012/wordml" xmlns:w16se="http://schemas.microsoft.com/office/word/2015/wordml/symex" xmlns:wpg="http://schemas.microsoft.com/office/word/2010/wordprocessingGroup" xmlns:wpi="http://schemas.microsoft.com/office/word/2010/wordprocessingInk" xmlns:wne="http://schemas.microsoft.com/office/word/2006/wordml" xmlns:wps="http://schemas.microsoft.com/office/word/2010/wordprocessingShape" mc:Ignorable="w14 w15 w16se wp14">
+<w:ftr xmlns:wpc="http://schemas.microsoft.com/office/word/2010/wordprocessingCanvas" xmlns:cx="http://schemas.microsoft.com/office/drawing/2014/chartex" xmlns:cx1="http://schemas.microsoft.com/office/drawing/2015/9/8/chartex" xmlns:cx2="http://schemas.microsoft.com/office/drawing/2015/10/21/chartex" xmlns:cx3="http://schemas.microsoft.com/office/drawing/2016/5/9/chartex" xmlns:cx4="http://schemas.microsoft.com/office/drawing/2016/5/10/chartex" xmlns:cx5="http://schemas.microsoft.com/office/drawing/2016/5/11/chartex" xmlns:cx6="http://schemas.microsoft.com/office/drawing/2016/5/12/chartex" xmlns:cx7="http://schemas.microsoft.com/office/drawing/2016/5/13/chartex" xmlns:cx8="http://schemas.microsoft.com/office/drawing/2016/5/14/chartex" xmlns:mc="http://schemas.openxmlformats.org/markup-compatibility/2006" xmlns:aink="http://schemas.microsoft.com/office/drawing/2016/ink" xmlns:am3d="http://schemas.microsoft.com/office/drawing/2017/model3d" xmlns:o="urn:schemas-microsoft-com:office:office" xmlns:r="http://schemas.openxmlformats.org/officeDocument/2006/relationships" xmlns:m="http://schemas.openxmlformats.org/officeDocument/2006/math" xmlns:v="urn:schemas-microsoft-com:vml" xmlns:wp14="http://schemas.microsoft.com/office/word/2010/wordprocessingDrawing" xmlns:wp="http://schemas.openxmlformats.org/drawingml/2006/wordprocessingDrawing" xmlns:w10="urn:schemas-microsoft-com:office:word" xmlns:w="http://schemas.openxmlformats.org/wordprocessingml/2006/main" xmlns:w14="http://schemas.microsoft.com/office/word/2010/wordml" xmlns:w15="http://schemas.microsoft.com/office/word/2012/wordml" xmlns:w16cid="http://schemas.microsoft.com/office/word/2016/wordml/cid" xmlns:w16se="http://schemas.microsoft.com/office/word/2015/wordml/symex" xmlns:wpg="http://schemas.microsoft.com/office/word/2010/wordprocessingGroup" xmlns:wpi="http://schemas.microsoft.com/office/word/2010/wordprocessingInk" xmlns:wne="http://schemas.microsoft.com/office/word/2006/wordml" xmlns:wps="http://schemas.microsoft.com/office/word/2010/wordprocessingShape" mc:Ignorable="w14 w15 w16se w16cid wp14">
   <w:p>
     <w:pPr>
       <w:pStyle w:val="Rodap"/>
@@ -5007,7 +5837,7 @@
 </file>
 
 <file path=word/footer12.xml><?xml version="1.0" encoding="utf-8"?>
-<w:ftr xmlns:wpc="http://schemas.microsoft.com/office/word/2010/wordprocessingCanvas" xmlns:cx="http://schemas.microsoft.com/office/drawing/2014/chartex" xmlns:mc="http://schemas.openxmlformats.org/markup-compatibility/2006" xmlns:o="urn:schemas-microsoft-com:office:office" xmlns:r="http://schemas.openxmlformats.org/officeDocument/2006/relationships" xmlns:m="http://schemas.openxmlformats.org/officeDocument/2006/math" xmlns:v="urn:schemas-microsoft-com:vml" xmlns:wp14="http://schemas.microsoft.com/office/word/2010/wordprocessingDrawing" xmlns:wp="http://schemas.openxmlformats.org/drawingml/2006/wordprocessingDrawing" xmlns:w10="urn:schemas-microsoft-com:office:word" xmlns:w="http://schemas.openxmlformats.org/wordprocessingml/2006/main" xmlns:w14="http://schemas.microsoft.com/office/word/2010/wordml" xmlns:w15="http://schemas.microsoft.com/office/word/2012/wordml" xmlns:w16se="http://schemas.microsoft.com/office/word/2015/wordml/symex" xmlns:wpg="http://schemas.microsoft.com/office/word/2010/wordprocessingGroup" xmlns:wpi="http://schemas.microsoft.com/office/word/2010/wordprocessingInk" xmlns:wne="http://schemas.microsoft.com/office/word/2006/wordml" xmlns:wps="http://schemas.microsoft.com/office/word/2010/wordprocessingShape" mc:Ignorable="w14 w15 w16se wp14">
+<w:ftr xmlns:wpc="http://schemas.microsoft.com/office/word/2010/wordprocessingCanvas" xmlns:cx="http://schemas.microsoft.com/office/drawing/2014/chartex" xmlns:cx1="http://schemas.microsoft.com/office/drawing/2015/9/8/chartex" xmlns:cx2="http://schemas.microsoft.com/office/drawing/2015/10/21/chartex" xmlns:cx3="http://schemas.microsoft.com/office/drawing/2016/5/9/chartex" xmlns:cx4="http://schemas.microsoft.com/office/drawing/2016/5/10/chartex" xmlns:cx5="http://schemas.microsoft.com/office/drawing/2016/5/11/chartex" xmlns:cx6="http://schemas.microsoft.com/office/drawing/2016/5/12/chartex" xmlns:cx7="http://schemas.microsoft.com/office/drawing/2016/5/13/chartex" xmlns:cx8="http://schemas.microsoft.com/office/drawing/2016/5/14/chartex" xmlns:mc="http://schemas.openxmlformats.org/markup-compatibility/2006" xmlns:aink="http://schemas.microsoft.com/office/drawing/2016/ink" xmlns:am3d="http://schemas.microsoft.com/office/drawing/2017/model3d" xmlns:o="urn:schemas-microsoft-com:office:office" xmlns:r="http://schemas.openxmlformats.org/officeDocument/2006/relationships" xmlns:m="http://schemas.openxmlformats.org/officeDocument/2006/math" xmlns:v="urn:schemas-microsoft-com:vml" xmlns:wp14="http://schemas.microsoft.com/office/word/2010/wordprocessingDrawing" xmlns:wp="http://schemas.openxmlformats.org/drawingml/2006/wordprocessingDrawing" xmlns:w10="urn:schemas-microsoft-com:office:word" xmlns:w="http://schemas.openxmlformats.org/wordprocessingml/2006/main" xmlns:w14="http://schemas.microsoft.com/office/word/2010/wordml" xmlns:w15="http://schemas.microsoft.com/office/word/2012/wordml" xmlns:w16cid="http://schemas.microsoft.com/office/word/2016/wordml/cid" xmlns:w16se="http://schemas.microsoft.com/office/word/2015/wordml/symex" xmlns:wpg="http://schemas.microsoft.com/office/word/2010/wordprocessingGroup" xmlns:wpi="http://schemas.microsoft.com/office/word/2010/wordprocessingInk" xmlns:wne="http://schemas.microsoft.com/office/word/2006/wordml" xmlns:wps="http://schemas.microsoft.com/office/word/2010/wordprocessingShape" mc:Ignorable="w14 w15 w16se w16cid wp14">
   <w:p>
     <w:pPr>
       <w:pStyle w:val="Rodap"/>
@@ -5017,7 +5847,7 @@
 </file>
 
 <file path=word/footer13.xml><?xml version="1.0" encoding="utf-8"?>
-<w:ftr xmlns:wpc="http://schemas.microsoft.com/office/word/2010/wordprocessingCanvas" xmlns:cx="http://schemas.microsoft.com/office/drawing/2014/chartex" xmlns:mc="http://schemas.openxmlformats.org/markup-compatibility/2006" xmlns:o="urn:schemas-microsoft-com:office:office" xmlns:r="http://schemas.openxmlformats.org/officeDocument/2006/relationships" xmlns:m="http://schemas.openxmlformats.org/officeDocument/2006/math" xmlns:v="urn:schemas-microsoft-com:vml" xmlns:wp14="http://schemas.microsoft.com/office/word/2010/wordprocessingDrawing" xmlns:wp="http://schemas.openxmlformats.org/drawingml/2006/wordprocessingDrawing" xmlns:w10="urn:schemas-microsoft-com:office:word" xmlns:w="http://schemas.openxmlformats.org/wordprocessingml/2006/main" xmlns:w14="http://schemas.microsoft.com/office/word/2010/wordml" xmlns:w15="http://schemas.microsoft.com/office/word/2012/wordml" xmlns:w16se="http://schemas.microsoft.com/office/word/2015/wordml/symex" xmlns:wpg="http://schemas.microsoft.com/office/word/2010/wordprocessingGroup" xmlns:wpi="http://schemas.microsoft.com/office/word/2010/wordprocessingInk" xmlns:wne="http://schemas.microsoft.com/office/word/2006/wordml" xmlns:wps="http://schemas.microsoft.com/office/word/2010/wordprocessingShape" mc:Ignorable="w14 w15 w16se wp14">
+<w:ftr xmlns:wpc="http://schemas.microsoft.com/office/word/2010/wordprocessingCanvas" xmlns:cx="http://schemas.microsoft.com/office/drawing/2014/chartex" xmlns:cx1="http://schemas.microsoft.com/office/drawing/2015/9/8/chartex" xmlns:cx2="http://schemas.microsoft.com/office/drawing/2015/10/21/chartex" xmlns:cx3="http://schemas.microsoft.com/office/drawing/2016/5/9/chartex" xmlns:cx4="http://schemas.microsoft.com/office/drawing/2016/5/10/chartex" xmlns:cx5="http://schemas.microsoft.com/office/drawing/2016/5/11/chartex" xmlns:cx6="http://schemas.microsoft.com/office/drawing/2016/5/12/chartex" xmlns:cx7="http://schemas.microsoft.com/office/drawing/2016/5/13/chartex" xmlns:cx8="http://schemas.microsoft.com/office/drawing/2016/5/14/chartex" xmlns:mc="http://schemas.openxmlformats.org/markup-compatibility/2006" xmlns:aink="http://schemas.microsoft.com/office/drawing/2016/ink" xmlns:am3d="http://schemas.microsoft.com/office/drawing/2017/model3d" xmlns:o="urn:schemas-microsoft-com:office:office" xmlns:r="http://schemas.openxmlformats.org/officeDocument/2006/relationships" xmlns:m="http://schemas.openxmlformats.org/officeDocument/2006/math" xmlns:v="urn:schemas-microsoft-com:vml" xmlns:wp14="http://schemas.microsoft.com/office/word/2010/wordprocessingDrawing" xmlns:wp="http://schemas.openxmlformats.org/drawingml/2006/wordprocessingDrawing" xmlns:w10="urn:schemas-microsoft-com:office:word" xmlns:w="http://schemas.openxmlformats.org/wordprocessingml/2006/main" xmlns:w14="http://schemas.microsoft.com/office/word/2010/wordml" xmlns:w15="http://schemas.microsoft.com/office/word/2012/wordml" xmlns:w16cid="http://schemas.microsoft.com/office/word/2016/wordml/cid" xmlns:w16se="http://schemas.microsoft.com/office/word/2015/wordml/symex" xmlns:wpg="http://schemas.microsoft.com/office/word/2010/wordprocessingGroup" xmlns:wpi="http://schemas.microsoft.com/office/word/2010/wordprocessingInk" xmlns:wne="http://schemas.microsoft.com/office/word/2006/wordml" xmlns:wps="http://schemas.microsoft.com/office/word/2010/wordprocessingShape" mc:Ignorable="w14 w15 w16se w16cid wp14">
   <w:p>
     <w:pPr>
       <w:pStyle w:val="Rodap"/>
@@ -5028,7 +5858,7 @@
 </file>
 
 <file path=word/footer14.xml><?xml version="1.0" encoding="utf-8"?>
-<w:ftr xmlns:wpc="http://schemas.microsoft.com/office/word/2010/wordprocessingCanvas" xmlns:cx="http://schemas.microsoft.com/office/drawing/2014/chartex" xmlns:mc="http://schemas.openxmlformats.org/markup-compatibility/2006" xmlns:o="urn:schemas-microsoft-com:office:office" xmlns:r="http://schemas.openxmlformats.org/officeDocument/2006/relationships" xmlns:m="http://schemas.openxmlformats.org/officeDocument/2006/math" xmlns:v="urn:schemas-microsoft-com:vml" xmlns:wp14="http://schemas.microsoft.com/office/word/2010/wordprocessingDrawing" xmlns:wp="http://schemas.openxmlformats.org/drawingml/2006/wordprocessingDrawing" xmlns:w10="urn:schemas-microsoft-com:office:word" xmlns:w="http://schemas.openxmlformats.org/wordprocessingml/2006/main" xmlns:w14="http://schemas.microsoft.com/office/word/2010/wordml" xmlns:w15="http://schemas.microsoft.com/office/word/2012/wordml" xmlns:w16se="http://schemas.microsoft.com/office/word/2015/wordml/symex" xmlns:wpg="http://schemas.microsoft.com/office/word/2010/wordprocessingGroup" xmlns:wpi="http://schemas.microsoft.com/office/word/2010/wordprocessingInk" xmlns:wne="http://schemas.microsoft.com/office/word/2006/wordml" xmlns:wps="http://schemas.microsoft.com/office/word/2010/wordprocessingShape" mc:Ignorable="w14 w15 w16se wp14">
+<w:ftr xmlns:wpc="http://schemas.microsoft.com/office/word/2010/wordprocessingCanvas" xmlns:cx="http://schemas.microsoft.com/office/drawing/2014/chartex" xmlns:cx1="http://schemas.microsoft.com/office/drawing/2015/9/8/chartex" xmlns:cx2="http://schemas.microsoft.com/office/drawing/2015/10/21/chartex" xmlns:cx3="http://schemas.microsoft.com/office/drawing/2016/5/9/chartex" xmlns:cx4="http://schemas.microsoft.com/office/drawing/2016/5/10/chartex" xmlns:cx5="http://schemas.microsoft.com/office/drawing/2016/5/11/chartex" xmlns:cx6="http://schemas.microsoft.com/office/drawing/2016/5/12/chartex" xmlns:cx7="http://schemas.microsoft.com/office/drawing/2016/5/13/chartex" xmlns:cx8="http://schemas.microsoft.com/office/drawing/2016/5/14/chartex" xmlns:mc="http://schemas.openxmlformats.org/markup-compatibility/2006" xmlns:aink="http://schemas.microsoft.com/office/drawing/2016/ink" xmlns:am3d="http://schemas.microsoft.com/office/drawing/2017/model3d" xmlns:o="urn:schemas-microsoft-com:office:office" xmlns:r="http://schemas.openxmlformats.org/officeDocument/2006/relationships" xmlns:m="http://schemas.openxmlformats.org/officeDocument/2006/math" xmlns:v="urn:schemas-microsoft-com:vml" xmlns:wp14="http://schemas.microsoft.com/office/word/2010/wordprocessingDrawing" xmlns:wp="http://schemas.openxmlformats.org/drawingml/2006/wordprocessingDrawing" xmlns:w10="urn:schemas-microsoft-com:office:word" xmlns:w="http://schemas.openxmlformats.org/wordprocessingml/2006/main" xmlns:w14="http://schemas.microsoft.com/office/word/2010/wordml" xmlns:w15="http://schemas.microsoft.com/office/word/2012/wordml" xmlns:w16cid="http://schemas.microsoft.com/office/word/2016/wordml/cid" xmlns:w16se="http://schemas.microsoft.com/office/word/2015/wordml/symex" xmlns:wpg="http://schemas.microsoft.com/office/word/2010/wordprocessingGroup" xmlns:wpi="http://schemas.microsoft.com/office/word/2010/wordprocessingInk" xmlns:wne="http://schemas.microsoft.com/office/word/2006/wordml" xmlns:wps="http://schemas.microsoft.com/office/word/2010/wordprocessingShape" mc:Ignorable="w14 w15 w16se w16cid wp14">
   <w:p>
     <w:pPr>
       <w:pStyle w:val="Rodap"/>
@@ -5038,7 +5868,7 @@
 </file>
 
 <file path=word/footer15.xml><?xml version="1.0" encoding="utf-8"?>
-<w:ftr xmlns:wpc="http://schemas.microsoft.com/office/word/2010/wordprocessingCanvas" xmlns:cx="http://schemas.microsoft.com/office/drawing/2014/chartex" xmlns:mc="http://schemas.openxmlformats.org/markup-compatibility/2006" xmlns:o="urn:schemas-microsoft-com:office:office" xmlns:r="http://schemas.openxmlformats.org/officeDocument/2006/relationships" xmlns:m="http://schemas.openxmlformats.org/officeDocument/2006/math" xmlns:v="urn:schemas-microsoft-com:vml" xmlns:wp14="http://schemas.microsoft.com/office/word/2010/wordprocessingDrawing" xmlns:wp="http://schemas.openxmlformats.org/drawingml/2006/wordprocessingDrawing" xmlns:w10="urn:schemas-microsoft-com:office:word" xmlns:w="http://schemas.openxmlformats.org/wordprocessingml/2006/main" xmlns:w14="http://schemas.microsoft.com/office/word/2010/wordml" xmlns:w15="http://schemas.microsoft.com/office/word/2012/wordml" xmlns:w16se="http://schemas.microsoft.com/office/word/2015/wordml/symex" xmlns:wpg="http://schemas.microsoft.com/office/word/2010/wordprocessingGroup" xmlns:wpi="http://schemas.microsoft.com/office/word/2010/wordprocessingInk" xmlns:wne="http://schemas.microsoft.com/office/word/2006/wordml" xmlns:wps="http://schemas.microsoft.com/office/word/2010/wordprocessingShape" mc:Ignorable="w14 w15 w16se wp14">
+<w:ftr xmlns:wpc="http://schemas.microsoft.com/office/word/2010/wordprocessingCanvas" xmlns:cx="http://schemas.microsoft.com/office/drawing/2014/chartex" xmlns:cx1="http://schemas.microsoft.com/office/drawing/2015/9/8/chartex" xmlns:cx2="http://schemas.microsoft.com/office/drawing/2015/10/21/chartex" xmlns:cx3="http://schemas.microsoft.com/office/drawing/2016/5/9/chartex" xmlns:cx4="http://schemas.microsoft.com/office/drawing/2016/5/10/chartex" xmlns:cx5="http://schemas.microsoft.com/office/drawing/2016/5/11/chartex" xmlns:cx6="http://schemas.microsoft.com/office/drawing/2016/5/12/chartex" xmlns:cx7="http://schemas.microsoft.com/office/drawing/2016/5/13/chartex" xmlns:cx8="http://schemas.microsoft.com/office/drawing/2016/5/14/chartex" xmlns:mc="http://schemas.openxmlformats.org/markup-compatibility/2006" xmlns:aink="http://schemas.microsoft.com/office/drawing/2016/ink" xmlns:am3d="http://schemas.microsoft.com/office/drawing/2017/model3d" xmlns:o="urn:schemas-microsoft-com:office:office" xmlns:r="http://schemas.openxmlformats.org/officeDocument/2006/relationships" xmlns:m="http://schemas.openxmlformats.org/officeDocument/2006/math" xmlns:v="urn:schemas-microsoft-com:vml" xmlns:wp14="http://schemas.microsoft.com/office/word/2010/wordprocessingDrawing" xmlns:wp="http://schemas.openxmlformats.org/drawingml/2006/wordprocessingDrawing" xmlns:w10="urn:schemas-microsoft-com:office:word" xmlns:w="http://schemas.openxmlformats.org/wordprocessingml/2006/main" xmlns:w14="http://schemas.microsoft.com/office/word/2010/wordml" xmlns:w15="http://schemas.microsoft.com/office/word/2012/wordml" xmlns:w16cid="http://schemas.microsoft.com/office/word/2016/wordml/cid" xmlns:w16se="http://schemas.microsoft.com/office/word/2015/wordml/symex" xmlns:wpg="http://schemas.microsoft.com/office/word/2010/wordprocessingGroup" xmlns:wpi="http://schemas.microsoft.com/office/word/2010/wordprocessingInk" xmlns:wne="http://schemas.microsoft.com/office/word/2006/wordml" xmlns:wps="http://schemas.microsoft.com/office/word/2010/wordprocessingShape" mc:Ignorable="w14 w15 w16se w16cid wp14">
   <w:p>
     <w:pPr>
       <w:pStyle w:val="Rodap"/>
@@ -5049,7 +5879,7 @@
 </file>
 
 <file path=word/footer16.xml><?xml version="1.0" encoding="utf-8"?>
-<w:ftr xmlns:wpc="http://schemas.microsoft.com/office/word/2010/wordprocessingCanvas" xmlns:cx="http://schemas.microsoft.com/office/drawing/2014/chartex" xmlns:mc="http://schemas.openxmlformats.org/markup-compatibility/2006" xmlns:o="urn:schemas-microsoft-com:office:office" xmlns:r="http://schemas.openxmlformats.org/officeDocument/2006/relationships" xmlns:m="http://schemas.openxmlformats.org/officeDocument/2006/math" xmlns:v="urn:schemas-microsoft-com:vml" xmlns:wp14="http://schemas.microsoft.com/office/word/2010/wordprocessingDrawing" xmlns:wp="http://schemas.openxmlformats.org/drawingml/2006/wordprocessingDrawing" xmlns:w10="urn:schemas-microsoft-com:office:word" xmlns:w="http://schemas.openxmlformats.org/wordprocessingml/2006/main" xmlns:w14="http://schemas.microsoft.com/office/word/2010/wordml" xmlns:w15="http://schemas.microsoft.com/office/word/2012/wordml" xmlns:w16se="http://schemas.microsoft.com/office/word/2015/wordml/symex" xmlns:wpg="http://schemas.microsoft.com/office/word/2010/wordprocessingGroup" xmlns:wpi="http://schemas.microsoft.com/office/word/2010/wordprocessingInk" xmlns:wne="http://schemas.microsoft.com/office/word/2006/wordml" xmlns:wps="http://schemas.microsoft.com/office/word/2010/wordprocessingShape" mc:Ignorable="w14 w15 w16se wp14">
+<w:ftr xmlns:wpc="http://schemas.microsoft.com/office/word/2010/wordprocessingCanvas" xmlns:cx="http://schemas.microsoft.com/office/drawing/2014/chartex" xmlns:cx1="http://schemas.microsoft.com/office/drawing/2015/9/8/chartex" xmlns:cx2="http://schemas.microsoft.com/office/drawing/2015/10/21/chartex" xmlns:cx3="http://schemas.microsoft.com/office/drawing/2016/5/9/chartex" xmlns:cx4="http://schemas.microsoft.com/office/drawing/2016/5/10/chartex" xmlns:cx5="http://schemas.microsoft.com/office/drawing/2016/5/11/chartex" xmlns:cx6="http://schemas.microsoft.com/office/drawing/2016/5/12/chartex" xmlns:cx7="http://schemas.microsoft.com/office/drawing/2016/5/13/chartex" xmlns:cx8="http://schemas.microsoft.com/office/drawing/2016/5/14/chartex" xmlns:mc="http://schemas.openxmlformats.org/markup-compatibility/2006" xmlns:aink="http://schemas.microsoft.com/office/drawing/2016/ink" xmlns:am3d="http://schemas.microsoft.com/office/drawing/2017/model3d" xmlns:o="urn:schemas-microsoft-com:office:office" xmlns:r="http://schemas.openxmlformats.org/officeDocument/2006/relationships" xmlns:m="http://schemas.openxmlformats.org/officeDocument/2006/math" xmlns:v="urn:schemas-microsoft-com:vml" xmlns:wp14="http://schemas.microsoft.com/office/word/2010/wordprocessingDrawing" xmlns:wp="http://schemas.openxmlformats.org/drawingml/2006/wordprocessingDrawing" xmlns:w10="urn:schemas-microsoft-com:office:word" xmlns:w="http://schemas.openxmlformats.org/wordprocessingml/2006/main" xmlns:w14="http://schemas.microsoft.com/office/word/2010/wordml" xmlns:w15="http://schemas.microsoft.com/office/word/2012/wordml" xmlns:w16cid="http://schemas.microsoft.com/office/word/2016/wordml/cid" xmlns:w16se="http://schemas.microsoft.com/office/word/2015/wordml/symex" xmlns:wpg="http://schemas.microsoft.com/office/word/2010/wordprocessingGroup" xmlns:wpi="http://schemas.microsoft.com/office/word/2010/wordprocessingInk" xmlns:wne="http://schemas.microsoft.com/office/word/2006/wordml" xmlns:wps="http://schemas.microsoft.com/office/word/2010/wordprocessingShape" mc:Ignorable="w14 w15 w16se w16cid wp14">
   <w:p>
     <w:pPr>
       <w:pStyle w:val="Rodap"/>
@@ -5059,7 +5889,7 @@
 </file>
 
 <file path=word/footer2.xml><?xml version="1.0" encoding="utf-8"?>
-<w:ftr xmlns:wpc="http://schemas.microsoft.com/office/word/2010/wordprocessingCanvas" xmlns:cx="http://schemas.microsoft.com/office/drawing/2014/chartex" xmlns:mc="http://schemas.openxmlformats.org/markup-compatibility/2006" xmlns:o="urn:schemas-microsoft-com:office:office" xmlns:r="http://schemas.openxmlformats.org/officeDocument/2006/relationships" xmlns:m="http://schemas.openxmlformats.org/officeDocument/2006/math" xmlns:v="urn:schemas-microsoft-com:vml" xmlns:wp14="http://schemas.microsoft.com/office/word/2010/wordprocessingDrawing" xmlns:wp="http://schemas.openxmlformats.org/drawingml/2006/wordprocessingDrawing" xmlns:w10="urn:schemas-microsoft-com:office:word" xmlns:w="http://schemas.openxmlformats.org/wordprocessingml/2006/main" xmlns:w14="http://schemas.microsoft.com/office/word/2010/wordml" xmlns:w15="http://schemas.microsoft.com/office/word/2012/wordml" xmlns:w16se="http://schemas.microsoft.com/office/word/2015/wordml/symex" xmlns:wpg="http://schemas.microsoft.com/office/word/2010/wordprocessingGroup" xmlns:wpi="http://schemas.microsoft.com/office/word/2010/wordprocessingInk" xmlns:wne="http://schemas.microsoft.com/office/word/2006/wordml" xmlns:wps="http://schemas.microsoft.com/office/word/2010/wordprocessingShape" mc:Ignorable="w14 w15 w16se wp14">
+<w:ftr xmlns:wpc="http://schemas.microsoft.com/office/word/2010/wordprocessingCanvas" xmlns:cx="http://schemas.microsoft.com/office/drawing/2014/chartex" xmlns:cx1="http://schemas.microsoft.com/office/drawing/2015/9/8/chartex" xmlns:cx2="http://schemas.microsoft.com/office/drawing/2015/10/21/chartex" xmlns:cx3="http://schemas.microsoft.com/office/drawing/2016/5/9/chartex" xmlns:cx4="http://schemas.microsoft.com/office/drawing/2016/5/10/chartex" xmlns:cx5="http://schemas.microsoft.com/office/drawing/2016/5/11/chartex" xmlns:cx6="http://schemas.microsoft.com/office/drawing/2016/5/12/chartex" xmlns:cx7="http://schemas.microsoft.com/office/drawing/2016/5/13/chartex" xmlns:cx8="http://schemas.microsoft.com/office/drawing/2016/5/14/chartex" xmlns:mc="http://schemas.openxmlformats.org/markup-compatibility/2006" xmlns:aink="http://schemas.microsoft.com/office/drawing/2016/ink" xmlns:am3d="http://schemas.microsoft.com/office/drawing/2017/model3d" xmlns:o="urn:schemas-microsoft-com:office:office" xmlns:r="http://schemas.openxmlformats.org/officeDocument/2006/relationships" xmlns:m="http://schemas.openxmlformats.org/officeDocument/2006/math" xmlns:v="urn:schemas-microsoft-com:vml" xmlns:wp14="http://schemas.microsoft.com/office/word/2010/wordprocessingDrawing" xmlns:wp="http://schemas.openxmlformats.org/drawingml/2006/wordprocessingDrawing" xmlns:w10="urn:schemas-microsoft-com:office:word" xmlns:w="http://schemas.openxmlformats.org/wordprocessingml/2006/main" xmlns:w14="http://schemas.microsoft.com/office/word/2010/wordml" xmlns:w15="http://schemas.microsoft.com/office/word/2012/wordml" xmlns:w16cid="http://schemas.microsoft.com/office/word/2016/wordml/cid" xmlns:w16se="http://schemas.microsoft.com/office/word/2015/wordml/symex" xmlns:wpg="http://schemas.microsoft.com/office/word/2010/wordprocessingGroup" xmlns:wpi="http://schemas.microsoft.com/office/word/2010/wordprocessingInk" xmlns:wne="http://schemas.microsoft.com/office/word/2006/wordml" xmlns:wps="http://schemas.microsoft.com/office/word/2010/wordprocessingShape" mc:Ignorable="w14 w15 w16se w16cid wp14">
   <w:p>
     <w:pPr>
       <w:pStyle w:val="Rodap"/>
@@ -5070,7 +5900,7 @@
 </file>
 
 <file path=word/footer3.xml><?xml version="1.0" encoding="utf-8"?>
-<w:ftr xmlns:wpc="http://schemas.microsoft.com/office/word/2010/wordprocessingCanvas" xmlns:cx="http://schemas.microsoft.com/office/drawing/2014/chartex" xmlns:mc="http://schemas.openxmlformats.org/markup-compatibility/2006" xmlns:o="urn:schemas-microsoft-com:office:office" xmlns:r="http://schemas.openxmlformats.org/officeDocument/2006/relationships" xmlns:m="http://schemas.openxmlformats.org/officeDocument/2006/math" xmlns:v="urn:schemas-microsoft-com:vml" xmlns:wp14="http://schemas.microsoft.com/office/word/2010/wordprocessingDrawing" xmlns:wp="http://schemas.openxmlformats.org/drawingml/2006/wordprocessingDrawing" xmlns:w10="urn:schemas-microsoft-com:office:word" xmlns:w="http://schemas.openxmlformats.org/wordprocessingml/2006/main" xmlns:w14="http://schemas.microsoft.com/office/word/2010/wordml" xmlns:w15="http://schemas.microsoft.com/office/word/2012/wordml" xmlns:w16se="http://schemas.microsoft.com/office/word/2015/wordml/symex" xmlns:wpg="http://schemas.microsoft.com/office/word/2010/wordprocessingGroup" xmlns:wpi="http://schemas.microsoft.com/office/word/2010/wordprocessingInk" xmlns:wne="http://schemas.microsoft.com/office/word/2006/wordml" xmlns:wps="http://schemas.microsoft.com/office/word/2010/wordprocessingShape" mc:Ignorable="w14 w15 w16se wp14">
+<w:ftr xmlns:wpc="http://schemas.microsoft.com/office/word/2010/wordprocessingCanvas" xmlns:cx="http://schemas.microsoft.com/office/drawing/2014/chartex" xmlns:cx1="http://schemas.microsoft.com/office/drawing/2015/9/8/chartex" xmlns:cx2="http://schemas.microsoft.com/office/drawing/2015/10/21/chartex" xmlns:cx3="http://schemas.microsoft.com/office/drawing/2016/5/9/chartex" xmlns:cx4="http://schemas.microsoft.com/office/drawing/2016/5/10/chartex" xmlns:cx5="http://schemas.microsoft.com/office/drawing/2016/5/11/chartex" xmlns:cx6="http://schemas.microsoft.com/office/drawing/2016/5/12/chartex" xmlns:cx7="http://schemas.microsoft.com/office/drawing/2016/5/13/chartex" xmlns:cx8="http://schemas.microsoft.com/office/drawing/2016/5/14/chartex" xmlns:mc="http://schemas.openxmlformats.org/markup-compatibility/2006" xmlns:aink="http://schemas.microsoft.com/office/drawing/2016/ink" xmlns:am3d="http://schemas.microsoft.com/office/drawing/2017/model3d" xmlns:o="urn:schemas-microsoft-com:office:office" xmlns:r="http://schemas.openxmlformats.org/officeDocument/2006/relationships" xmlns:m="http://schemas.openxmlformats.org/officeDocument/2006/math" xmlns:v="urn:schemas-microsoft-com:vml" xmlns:wp14="http://schemas.microsoft.com/office/word/2010/wordprocessingDrawing" xmlns:wp="http://schemas.openxmlformats.org/drawingml/2006/wordprocessingDrawing" xmlns:w10="urn:schemas-microsoft-com:office:word" xmlns:w="http://schemas.openxmlformats.org/wordprocessingml/2006/main" xmlns:w14="http://schemas.microsoft.com/office/word/2010/wordml" xmlns:w15="http://schemas.microsoft.com/office/word/2012/wordml" xmlns:w16cid="http://schemas.microsoft.com/office/word/2016/wordml/cid" xmlns:w16se="http://schemas.microsoft.com/office/word/2015/wordml/symex" xmlns:wpg="http://schemas.microsoft.com/office/word/2010/wordprocessingGroup" xmlns:wpi="http://schemas.microsoft.com/office/word/2010/wordprocessingInk" xmlns:wne="http://schemas.microsoft.com/office/word/2006/wordml" xmlns:wps="http://schemas.microsoft.com/office/word/2010/wordprocessingShape" mc:Ignorable="w14 w15 w16se w16cid wp14">
   <w:p>
     <w:pPr>
       <w:pStyle w:val="Rodap"/>
@@ -5081,7 +5911,7 @@
 </file>
 
 <file path=word/footer4.xml><?xml version="1.0" encoding="utf-8"?>
-<w:ftr xmlns:wpc="http://schemas.microsoft.com/office/word/2010/wordprocessingCanvas" xmlns:cx="http://schemas.microsoft.com/office/drawing/2014/chartex" xmlns:mc="http://schemas.openxmlformats.org/markup-compatibility/2006" xmlns:o="urn:schemas-microsoft-com:office:office" xmlns:r="http://schemas.openxmlformats.org/officeDocument/2006/relationships" xmlns:m="http://schemas.openxmlformats.org/officeDocument/2006/math" xmlns:v="urn:schemas-microsoft-com:vml" xmlns:wp14="http://schemas.microsoft.com/office/word/2010/wordprocessingDrawing" xmlns:wp="http://schemas.openxmlformats.org/drawingml/2006/wordprocessingDrawing" xmlns:w10="urn:schemas-microsoft-com:office:word" xmlns:w="http://schemas.openxmlformats.org/wordprocessingml/2006/main" xmlns:w14="http://schemas.microsoft.com/office/word/2010/wordml" xmlns:w15="http://schemas.microsoft.com/office/word/2012/wordml" xmlns:w16se="http://schemas.microsoft.com/office/word/2015/wordml/symex" xmlns:wpg="http://schemas.microsoft.com/office/word/2010/wordprocessingGroup" xmlns:wpi="http://schemas.microsoft.com/office/word/2010/wordprocessingInk" xmlns:wne="http://schemas.microsoft.com/office/word/2006/wordml" xmlns:wps="http://schemas.microsoft.com/office/word/2010/wordprocessingShape" mc:Ignorable="w14 w15 w16se wp14">
+<w:ftr xmlns:wpc="http://schemas.microsoft.com/office/word/2010/wordprocessingCanvas" xmlns:cx="http://schemas.microsoft.com/office/drawing/2014/chartex" xmlns:cx1="http://schemas.microsoft.com/office/drawing/2015/9/8/chartex" xmlns:cx2="http://schemas.microsoft.com/office/drawing/2015/10/21/chartex" xmlns:cx3="http://schemas.microsoft.com/office/drawing/2016/5/9/chartex" xmlns:cx4="http://schemas.microsoft.com/office/drawing/2016/5/10/chartex" xmlns:cx5="http://schemas.microsoft.com/office/drawing/2016/5/11/chartex" xmlns:cx6="http://schemas.microsoft.com/office/drawing/2016/5/12/chartex" xmlns:cx7="http://schemas.microsoft.com/office/drawing/2016/5/13/chartex" xmlns:cx8="http://schemas.microsoft.com/office/drawing/2016/5/14/chartex" xmlns:mc="http://schemas.openxmlformats.org/markup-compatibility/2006" xmlns:aink="http://schemas.microsoft.com/office/drawing/2016/ink" xmlns:am3d="http://schemas.microsoft.com/office/drawing/2017/model3d" xmlns:o="urn:schemas-microsoft-com:office:office" xmlns:r="http://schemas.openxmlformats.org/officeDocument/2006/relationships" xmlns:m="http://schemas.openxmlformats.org/officeDocument/2006/math" xmlns:v="urn:schemas-microsoft-com:vml" xmlns:wp14="http://schemas.microsoft.com/office/word/2010/wordprocessingDrawing" xmlns:wp="http://schemas.openxmlformats.org/drawingml/2006/wordprocessingDrawing" xmlns:w10="urn:schemas-microsoft-com:office:word" xmlns:w="http://schemas.openxmlformats.org/wordprocessingml/2006/main" xmlns:w14="http://schemas.microsoft.com/office/word/2010/wordml" xmlns:w15="http://schemas.microsoft.com/office/word/2012/wordml" xmlns:w16cid="http://schemas.microsoft.com/office/word/2016/wordml/cid" xmlns:w16se="http://schemas.microsoft.com/office/word/2015/wordml/symex" xmlns:wpg="http://schemas.microsoft.com/office/word/2010/wordprocessingGroup" xmlns:wpi="http://schemas.microsoft.com/office/word/2010/wordprocessingInk" xmlns:wne="http://schemas.microsoft.com/office/word/2006/wordml" xmlns:wps="http://schemas.microsoft.com/office/word/2010/wordprocessingShape" mc:Ignorable="w14 w15 w16se w16cid wp14">
   <w:p>
     <w:pPr>
       <w:pStyle w:val="Rodap"/>
@@ -5091,7 +5921,7 @@
 </file>
 
 <file path=word/footer5.xml><?xml version="1.0" encoding="utf-8"?>
-<w:ftr xmlns:wpc="http://schemas.microsoft.com/office/word/2010/wordprocessingCanvas" xmlns:cx="http://schemas.microsoft.com/office/drawing/2014/chartex" xmlns:mc="http://schemas.openxmlformats.org/markup-compatibility/2006" xmlns:o="urn:schemas-microsoft-com:office:office" xmlns:r="http://schemas.openxmlformats.org/officeDocument/2006/relationships" xmlns:m="http://schemas.openxmlformats.org/officeDocument/2006/math" xmlns:v="urn:schemas-microsoft-com:vml" xmlns:wp14="http://schemas.microsoft.com/office/word/2010/wordprocessingDrawing" xmlns:wp="http://schemas.openxmlformats.org/drawingml/2006/wordprocessingDrawing" xmlns:w10="urn:schemas-microsoft-com:office:word" xmlns:w="http://schemas.openxmlformats.org/wordprocessingml/2006/main" xmlns:w14="http://schemas.microsoft.com/office/word/2010/wordml" xmlns:w15="http://schemas.microsoft.com/office/word/2012/wordml" xmlns:w16se="http://schemas.microsoft.com/office/word/2015/wordml/symex" xmlns:wpg="http://schemas.microsoft.com/office/word/2010/wordprocessingGroup" xmlns:wpi="http://schemas.microsoft.com/office/word/2010/wordprocessingInk" xmlns:wne="http://schemas.microsoft.com/office/word/2006/wordml" xmlns:wps="http://schemas.microsoft.com/office/word/2010/wordprocessingShape" mc:Ignorable="w14 w15 w16se wp14">
+<w:ftr xmlns:wpc="http://schemas.microsoft.com/office/word/2010/wordprocessingCanvas" xmlns:cx="http://schemas.microsoft.com/office/drawing/2014/chartex" xmlns:cx1="http://schemas.microsoft.com/office/drawing/2015/9/8/chartex" xmlns:cx2="http://schemas.microsoft.com/office/drawing/2015/10/21/chartex" xmlns:cx3="http://schemas.microsoft.com/office/drawing/2016/5/9/chartex" xmlns:cx4="http://schemas.microsoft.com/office/drawing/2016/5/10/chartex" xmlns:cx5="http://schemas.microsoft.com/office/drawing/2016/5/11/chartex" xmlns:cx6="http://schemas.microsoft.com/office/drawing/2016/5/12/chartex" xmlns:cx7="http://schemas.microsoft.com/office/drawing/2016/5/13/chartex" xmlns:cx8="http://schemas.microsoft.com/office/drawing/2016/5/14/chartex" xmlns:mc="http://schemas.openxmlformats.org/markup-compatibility/2006" xmlns:aink="http://schemas.microsoft.com/office/drawing/2016/ink" xmlns:am3d="http://schemas.microsoft.com/office/drawing/2017/model3d" xmlns:o="urn:schemas-microsoft-com:office:office" xmlns:r="http://schemas.openxmlformats.org/officeDocument/2006/relationships" xmlns:m="http://schemas.openxmlformats.org/officeDocument/2006/math" xmlns:v="urn:schemas-microsoft-com:vml" xmlns:wp14="http://schemas.microsoft.com/office/word/2010/wordprocessingDrawing" xmlns:wp="http://schemas.openxmlformats.org/drawingml/2006/wordprocessingDrawing" xmlns:w10="urn:schemas-microsoft-com:office:word" xmlns:w="http://schemas.openxmlformats.org/wordprocessingml/2006/main" xmlns:w14="http://schemas.microsoft.com/office/word/2010/wordml" xmlns:w15="http://schemas.microsoft.com/office/word/2012/wordml" xmlns:w16cid="http://schemas.microsoft.com/office/word/2016/wordml/cid" xmlns:w16se="http://schemas.microsoft.com/office/word/2015/wordml/symex" xmlns:wpg="http://schemas.microsoft.com/office/word/2010/wordprocessingGroup" xmlns:wpi="http://schemas.microsoft.com/office/word/2010/wordprocessingInk" xmlns:wne="http://schemas.microsoft.com/office/word/2006/wordml" xmlns:wps="http://schemas.microsoft.com/office/word/2010/wordprocessingShape" mc:Ignorable="w14 w15 w16se w16cid wp14">
   <w:p>
     <w:pPr>
       <w:pStyle w:val="Rodap"/>
@@ -5102,7 +5932,7 @@
 </file>
 
 <file path=word/footer6.xml><?xml version="1.0" encoding="utf-8"?>
-<w:ftr xmlns:wpc="http://schemas.microsoft.com/office/word/2010/wordprocessingCanvas" xmlns:cx="http://schemas.microsoft.com/office/drawing/2014/chartex" xmlns:mc="http://schemas.openxmlformats.org/markup-compatibility/2006" xmlns:o="urn:schemas-microsoft-com:office:office" xmlns:r="http://schemas.openxmlformats.org/officeDocument/2006/relationships" xmlns:m="http://schemas.openxmlformats.org/officeDocument/2006/math" xmlns:v="urn:schemas-microsoft-com:vml" xmlns:wp14="http://schemas.microsoft.com/office/word/2010/wordprocessingDrawing" xmlns:wp="http://schemas.openxmlformats.org/drawingml/2006/wordprocessingDrawing" xmlns:w10="urn:schemas-microsoft-com:office:word" xmlns:w="http://schemas.openxmlformats.org/wordprocessingml/2006/main" xmlns:w14="http://schemas.microsoft.com/office/word/2010/wordml" xmlns:w15="http://schemas.microsoft.com/office/word/2012/wordml" xmlns:w16se="http://schemas.microsoft.com/office/word/2015/wordml/symex" xmlns:wpg="http://schemas.microsoft.com/office/word/2010/wordprocessingGroup" xmlns:wpi="http://schemas.microsoft.com/office/word/2010/wordprocessingInk" xmlns:wne="http://schemas.microsoft.com/office/word/2006/wordml" xmlns:wps="http://schemas.microsoft.com/office/word/2010/wordprocessingShape" mc:Ignorable="w14 w15 w16se wp14">
+<w:ftr xmlns:wpc="http://schemas.microsoft.com/office/word/2010/wordprocessingCanvas" xmlns:cx="http://schemas.microsoft.com/office/drawing/2014/chartex" xmlns:cx1="http://schemas.microsoft.com/office/drawing/2015/9/8/chartex" xmlns:cx2="http://schemas.microsoft.com/office/drawing/2015/10/21/chartex" xmlns:cx3="http://schemas.microsoft.com/office/drawing/2016/5/9/chartex" xmlns:cx4="http://schemas.microsoft.com/office/drawing/2016/5/10/chartex" xmlns:cx5="http://schemas.microsoft.com/office/drawing/2016/5/11/chartex" xmlns:cx6="http://schemas.microsoft.com/office/drawing/2016/5/12/chartex" xmlns:cx7="http://schemas.microsoft.com/office/drawing/2016/5/13/chartex" xmlns:cx8="http://schemas.microsoft.com/office/drawing/2016/5/14/chartex" xmlns:mc="http://schemas.openxmlformats.org/markup-compatibility/2006" xmlns:aink="http://schemas.microsoft.com/office/drawing/2016/ink" xmlns:am3d="http://schemas.microsoft.com/office/drawing/2017/model3d" xmlns:o="urn:schemas-microsoft-com:office:office" xmlns:r="http://schemas.openxmlformats.org/officeDocument/2006/relationships" xmlns:m="http://schemas.openxmlformats.org/officeDocument/2006/math" xmlns:v="urn:schemas-microsoft-com:vml" xmlns:wp14="http://schemas.microsoft.com/office/word/2010/wordprocessingDrawing" xmlns:wp="http://schemas.openxmlformats.org/drawingml/2006/wordprocessingDrawing" xmlns:w10="urn:schemas-microsoft-com:office:word" xmlns:w="http://schemas.openxmlformats.org/wordprocessingml/2006/main" xmlns:w14="http://schemas.microsoft.com/office/word/2010/wordml" xmlns:w15="http://schemas.microsoft.com/office/word/2012/wordml" xmlns:w16cid="http://schemas.microsoft.com/office/word/2016/wordml/cid" xmlns:w16se="http://schemas.microsoft.com/office/word/2015/wordml/symex" xmlns:wpg="http://schemas.microsoft.com/office/word/2010/wordprocessingGroup" xmlns:wpi="http://schemas.microsoft.com/office/word/2010/wordprocessingInk" xmlns:wne="http://schemas.microsoft.com/office/word/2006/wordml" xmlns:wps="http://schemas.microsoft.com/office/word/2010/wordprocessingShape" mc:Ignorable="w14 w15 w16se w16cid wp14">
   <w:p>
     <w:pPr>
       <w:pStyle w:val="Rodap"/>
@@ -5112,7 +5942,7 @@
 </file>
 
 <file path=word/footer7.xml><?xml version="1.0" encoding="utf-8"?>
-<w:ftr xmlns:wpc="http://schemas.microsoft.com/office/word/2010/wordprocessingCanvas" xmlns:cx="http://schemas.microsoft.com/office/drawing/2014/chartex" xmlns:mc="http://schemas.openxmlformats.org/markup-compatibility/2006" xmlns:o="urn:schemas-microsoft-com:office:office" xmlns:r="http://schemas.openxmlformats.org/officeDocument/2006/relationships" xmlns:m="http://schemas.openxmlformats.org/officeDocument/2006/math" xmlns:v="urn:schemas-microsoft-com:vml" xmlns:wp14="http://schemas.microsoft.com/office/word/2010/wordprocessingDrawing" xmlns:wp="http://schemas.openxmlformats.org/drawingml/2006/wordprocessingDrawing" xmlns:w10="urn:schemas-microsoft-com:office:word" xmlns:w="http://schemas.openxmlformats.org/wordprocessingml/2006/main" xmlns:w14="http://schemas.microsoft.com/office/word/2010/wordml" xmlns:w15="http://schemas.microsoft.com/office/word/2012/wordml" xmlns:w16se="http://schemas.microsoft.com/office/word/2015/wordml/symex" xmlns:wpg="http://schemas.microsoft.com/office/word/2010/wordprocessingGroup" xmlns:wpi="http://schemas.microsoft.com/office/word/2010/wordprocessingInk" xmlns:wne="http://schemas.microsoft.com/office/word/2006/wordml" xmlns:wps="http://schemas.microsoft.com/office/word/2010/wordprocessingShape" mc:Ignorable="w14 w15 w16se wp14">
+<w:ftr xmlns:wpc="http://schemas.microsoft.com/office/word/2010/wordprocessingCanvas" xmlns:cx="http://schemas.microsoft.com/office/drawing/2014/chartex" xmlns:cx1="http://schemas.microsoft.com/office/drawing/2015/9/8/chartex" xmlns:cx2="http://schemas.microsoft.com/office/drawing/2015/10/21/chartex" xmlns:cx3="http://schemas.microsoft.com/office/drawing/2016/5/9/chartex" xmlns:cx4="http://schemas.microsoft.com/office/drawing/2016/5/10/chartex" xmlns:cx5="http://schemas.microsoft.com/office/drawing/2016/5/11/chartex" xmlns:cx6="http://schemas.microsoft.com/office/drawing/2016/5/12/chartex" xmlns:cx7="http://schemas.microsoft.com/office/drawing/2016/5/13/chartex" xmlns:cx8="http://schemas.microsoft.com/office/drawing/2016/5/14/chartex" xmlns:mc="http://schemas.openxmlformats.org/markup-compatibility/2006" xmlns:aink="http://schemas.microsoft.com/office/drawing/2016/ink" xmlns:am3d="http://schemas.microsoft.com/office/drawing/2017/model3d" xmlns:o="urn:schemas-microsoft-com:office:office" xmlns:r="http://schemas.openxmlformats.org/officeDocument/2006/relationships" xmlns:m="http://schemas.openxmlformats.org/officeDocument/2006/math" xmlns:v="urn:schemas-microsoft-com:vml" xmlns:wp14="http://schemas.microsoft.com/office/word/2010/wordprocessingDrawing" xmlns:wp="http://schemas.openxmlformats.org/drawingml/2006/wordprocessingDrawing" xmlns:w10="urn:schemas-microsoft-com:office:word" xmlns:w="http://schemas.openxmlformats.org/wordprocessingml/2006/main" xmlns:w14="http://schemas.microsoft.com/office/word/2010/wordml" xmlns:w15="http://schemas.microsoft.com/office/word/2012/wordml" xmlns:w16cid="http://schemas.microsoft.com/office/word/2016/wordml/cid" xmlns:w16se="http://schemas.microsoft.com/office/word/2015/wordml/symex" xmlns:wpg="http://schemas.microsoft.com/office/word/2010/wordprocessingGroup" xmlns:wpi="http://schemas.microsoft.com/office/word/2010/wordprocessingInk" xmlns:wne="http://schemas.microsoft.com/office/word/2006/wordml" xmlns:wps="http://schemas.microsoft.com/office/word/2010/wordprocessingShape" mc:Ignorable="w14 w15 w16se w16cid wp14">
   <w:p>
     <w:pPr>
       <w:pStyle w:val="Rodap"/>
@@ -5122,7 +5952,7 @@
 </file>
 
 <file path=word/footer8.xml><?xml version="1.0" encoding="utf-8"?>
-<w:ftr xmlns:wpc="http://schemas.microsoft.com/office/word/2010/wordprocessingCanvas" xmlns:cx="http://schemas.microsoft.com/office/drawing/2014/chartex" xmlns:mc="http://schemas.openxmlformats.org/markup-compatibility/2006" xmlns:o="urn:schemas-microsoft-com:office:office" xmlns:r="http://schemas.openxmlformats.org/officeDocument/2006/relationships" xmlns:m="http://schemas.openxmlformats.org/officeDocument/2006/math" xmlns:v="urn:schemas-microsoft-com:vml" xmlns:wp14="http://schemas.microsoft.com/office/word/2010/wordprocessingDrawing" xmlns:wp="http://schemas.openxmlformats.org/drawingml/2006/wordprocessingDrawing" xmlns:w10="urn:schemas-microsoft-com:office:word" xmlns:w="http://schemas.openxmlformats.org/wordprocessingml/2006/main" xmlns:w14="http://schemas.microsoft.com/office/word/2010/wordml" xmlns:w15="http://schemas.microsoft.com/office/word/2012/wordml" xmlns:w16se="http://schemas.microsoft.com/office/word/2015/wordml/symex" xmlns:wpg="http://schemas.microsoft.com/office/word/2010/wordprocessingGroup" xmlns:wpi="http://schemas.microsoft.com/office/word/2010/wordprocessingInk" xmlns:wne="http://schemas.microsoft.com/office/word/2006/wordml" xmlns:wps="http://schemas.microsoft.com/office/word/2010/wordprocessingShape" mc:Ignorable="w14 w15 w16se wp14">
+<w:ftr xmlns:wpc="http://schemas.microsoft.com/office/word/2010/wordprocessingCanvas" xmlns:cx="http://schemas.microsoft.com/office/drawing/2014/chartex" xmlns:cx1="http://schemas.microsoft.com/office/drawing/2015/9/8/chartex" xmlns:cx2="http://schemas.microsoft.com/office/drawing/2015/10/21/chartex" xmlns:cx3="http://schemas.microsoft.com/office/drawing/2016/5/9/chartex" xmlns:cx4="http://schemas.microsoft.com/office/drawing/2016/5/10/chartex" xmlns:cx5="http://schemas.microsoft.com/office/drawing/2016/5/11/chartex" xmlns:cx6="http://schemas.microsoft.com/office/drawing/2016/5/12/chartex" xmlns:cx7="http://schemas.microsoft.com/office/drawing/2016/5/13/chartex" xmlns:cx8="http://schemas.microsoft.com/office/drawing/2016/5/14/chartex" xmlns:mc="http://schemas.openxmlformats.org/markup-compatibility/2006" xmlns:aink="http://schemas.microsoft.com/office/drawing/2016/ink" xmlns:am3d="http://schemas.microsoft.com/office/drawing/2017/model3d" xmlns:o="urn:schemas-microsoft-com:office:office" xmlns:r="http://schemas.openxmlformats.org/officeDocument/2006/relationships" xmlns:m="http://schemas.openxmlformats.org/officeDocument/2006/math" xmlns:v="urn:schemas-microsoft-com:vml" xmlns:wp14="http://schemas.microsoft.com/office/word/2010/wordprocessingDrawing" xmlns:wp="http://schemas.openxmlformats.org/drawingml/2006/wordprocessingDrawing" xmlns:w10="urn:schemas-microsoft-com:office:word" xmlns:w="http://schemas.openxmlformats.org/wordprocessingml/2006/main" xmlns:w14="http://schemas.microsoft.com/office/word/2010/wordml" xmlns:w15="http://schemas.microsoft.com/office/word/2012/wordml" xmlns:w16cid="http://schemas.microsoft.com/office/word/2016/wordml/cid" xmlns:w16se="http://schemas.microsoft.com/office/word/2015/wordml/symex" xmlns:wpg="http://schemas.microsoft.com/office/word/2010/wordprocessingGroup" xmlns:wpi="http://schemas.microsoft.com/office/word/2010/wordprocessingInk" xmlns:wne="http://schemas.microsoft.com/office/word/2006/wordml" xmlns:wps="http://schemas.microsoft.com/office/word/2010/wordprocessingShape" mc:Ignorable="w14 w15 w16se w16cid wp14">
   <w:p>
     <w:pPr>
       <w:pStyle w:val="Rodap"/>
@@ -5133,7 +5963,7 @@
 </file>
 
 <file path=word/footer9.xml><?xml version="1.0" encoding="utf-8"?>
-<w:ftr xmlns:wpc="http://schemas.microsoft.com/office/word/2010/wordprocessingCanvas" xmlns:cx="http://schemas.microsoft.com/office/drawing/2014/chartex" xmlns:mc="http://schemas.openxmlformats.org/markup-compatibility/2006" xmlns:o="urn:schemas-microsoft-com:office:office" xmlns:r="http://schemas.openxmlformats.org/officeDocument/2006/relationships" xmlns:m="http://schemas.openxmlformats.org/officeDocument/2006/math" xmlns:v="urn:schemas-microsoft-com:vml" xmlns:wp14="http://schemas.microsoft.com/office/word/2010/wordprocessingDrawing" xmlns:wp="http://schemas.openxmlformats.org/drawingml/2006/wordprocessingDrawing" xmlns:w10="urn:schemas-microsoft-com:office:word" xmlns:w="http://schemas.openxmlformats.org/wordprocessingml/2006/main" xmlns:w14="http://schemas.microsoft.com/office/word/2010/wordml" xmlns:w15="http://schemas.microsoft.com/office/word/2012/wordml" xmlns:w16se="http://schemas.microsoft.com/office/word/2015/wordml/symex" xmlns:wpg="http://schemas.microsoft.com/office/word/2010/wordprocessingGroup" xmlns:wpi="http://schemas.microsoft.com/office/word/2010/wordprocessingInk" xmlns:wne="http://schemas.microsoft.com/office/word/2006/wordml" xmlns:wps="http://schemas.microsoft.com/office/word/2010/wordprocessingShape" mc:Ignorable="w14 w15 w16se wp14">
+<w:ftr xmlns:wpc="http://schemas.microsoft.com/office/word/2010/wordprocessingCanvas" xmlns:cx="http://schemas.microsoft.com/office/drawing/2014/chartex" xmlns:cx1="http://schemas.microsoft.com/office/drawing/2015/9/8/chartex" xmlns:cx2="http://schemas.microsoft.com/office/drawing/2015/10/21/chartex" xmlns:cx3="http://schemas.microsoft.com/office/drawing/2016/5/9/chartex" xmlns:cx4="http://schemas.microsoft.com/office/drawing/2016/5/10/chartex" xmlns:cx5="http://schemas.microsoft.com/office/drawing/2016/5/11/chartex" xmlns:cx6="http://schemas.microsoft.com/office/drawing/2016/5/12/chartex" xmlns:cx7="http://schemas.microsoft.com/office/drawing/2016/5/13/chartex" xmlns:cx8="http://schemas.microsoft.com/office/drawing/2016/5/14/chartex" xmlns:mc="http://schemas.openxmlformats.org/markup-compatibility/2006" xmlns:aink="http://schemas.microsoft.com/office/drawing/2016/ink" xmlns:am3d="http://schemas.microsoft.com/office/drawing/2017/model3d" xmlns:o="urn:schemas-microsoft-com:office:office" xmlns:r="http://schemas.openxmlformats.org/officeDocument/2006/relationships" xmlns:m="http://schemas.openxmlformats.org/officeDocument/2006/math" xmlns:v="urn:schemas-microsoft-com:vml" xmlns:wp14="http://schemas.microsoft.com/office/word/2010/wordprocessingDrawing" xmlns:wp="http://schemas.openxmlformats.org/drawingml/2006/wordprocessingDrawing" xmlns:w10="urn:schemas-microsoft-com:office:word" xmlns:w="http://schemas.openxmlformats.org/wordprocessingml/2006/main" xmlns:w14="http://schemas.microsoft.com/office/word/2010/wordml" xmlns:w15="http://schemas.microsoft.com/office/word/2012/wordml" xmlns:w16cid="http://schemas.microsoft.com/office/word/2016/wordml/cid" xmlns:w16se="http://schemas.microsoft.com/office/word/2015/wordml/symex" xmlns:wpg="http://schemas.microsoft.com/office/word/2010/wordprocessingGroup" xmlns:wpi="http://schemas.microsoft.com/office/word/2010/wordprocessingInk" xmlns:wne="http://schemas.microsoft.com/office/word/2006/wordml" xmlns:wps="http://schemas.microsoft.com/office/word/2010/wordprocessingShape" mc:Ignorable="w14 w15 w16se w16cid wp14">
   <w:p>
     <w:pPr>
       <w:pStyle w:val="Rodap"/>
@@ -5143,7 +5973,7 @@
 </file>
 
 <file path=word/footnotes.xml><?xml version="1.0" encoding="utf-8"?>
-<w:footnotes xmlns:wpc="http://schemas.microsoft.com/office/word/2010/wordprocessingCanvas" xmlns:cx="http://schemas.microsoft.com/office/drawing/2014/chartex" xmlns:mc="http://schemas.openxmlformats.org/markup-compatibility/2006" xmlns:o="urn:schemas-microsoft-com:office:office" xmlns:r="http://schemas.openxmlformats.org/officeDocument/2006/relationships" xmlns:m="http://schemas.openxmlformats.org/officeDocument/2006/math" xmlns:v="urn:schemas-microsoft-com:vml" xmlns:wp14="http://schemas.microsoft.com/office/word/2010/wordprocessingDrawing" xmlns:wp="http://schemas.openxmlformats.org/drawingml/2006/wordprocessingDrawing" xmlns:w10="urn:schemas-microsoft-com:office:word" xmlns:w="http://schemas.openxmlformats.org/wordprocessingml/2006/main" xmlns:w14="http://schemas.microsoft.com/office/word/2010/wordml" xmlns:w15="http://schemas.microsoft.com/office/word/2012/wordml" xmlns:w16se="http://schemas.microsoft.com/office/word/2015/wordml/symex" xmlns:wpg="http://schemas.microsoft.com/office/word/2010/wordprocessingGroup" xmlns:wpi="http://schemas.microsoft.com/office/word/2010/wordprocessingInk" xmlns:wne="http://schemas.microsoft.com/office/word/2006/wordml" xmlns:wps="http://schemas.microsoft.com/office/word/2010/wordprocessingShape" mc:Ignorable="w14 w15 w16se wp14">
+<w:footnotes xmlns:wpc="http://schemas.microsoft.com/office/word/2010/wordprocessingCanvas" xmlns:cx="http://schemas.microsoft.com/office/drawing/2014/chartex" xmlns:cx1="http://schemas.microsoft.com/office/drawing/2015/9/8/chartex" xmlns:cx2="http://schemas.microsoft.com/office/drawing/2015/10/21/chartex" xmlns:cx3="http://schemas.microsoft.com/office/drawing/2016/5/9/chartex" xmlns:cx4="http://schemas.microsoft.com/office/drawing/2016/5/10/chartex" xmlns:cx5="http://schemas.microsoft.com/office/drawing/2016/5/11/chartex" xmlns:cx6="http://schemas.microsoft.com/office/drawing/2016/5/12/chartex" xmlns:cx7="http://schemas.microsoft.com/office/drawing/2016/5/13/chartex" xmlns:cx8="http://schemas.microsoft.com/office/drawing/2016/5/14/chartex" xmlns:mc="http://schemas.openxmlformats.org/markup-compatibility/2006" xmlns:aink="http://schemas.microsoft.com/office/drawing/2016/ink" xmlns:am3d="http://schemas.microsoft.com/office/drawing/2017/model3d" xmlns:o="urn:schemas-microsoft-com:office:office" xmlns:r="http://schemas.openxmlformats.org/officeDocument/2006/relationships" xmlns:m="http://schemas.openxmlformats.org/officeDocument/2006/math" xmlns:v="urn:schemas-microsoft-com:vml" xmlns:wp14="http://schemas.microsoft.com/office/word/2010/wordprocessingDrawing" xmlns:wp="http://schemas.openxmlformats.org/drawingml/2006/wordprocessingDrawing" xmlns:w10="urn:schemas-microsoft-com:office:word" xmlns:w="http://schemas.openxmlformats.org/wordprocessingml/2006/main" xmlns:w14="http://schemas.microsoft.com/office/word/2010/wordml" xmlns:w15="http://schemas.microsoft.com/office/word/2012/wordml" xmlns:w16cid="http://schemas.microsoft.com/office/word/2016/wordml/cid" xmlns:w16se="http://schemas.microsoft.com/office/word/2015/wordml/symex" xmlns:wpg="http://schemas.microsoft.com/office/word/2010/wordprocessingGroup" xmlns:wpi="http://schemas.microsoft.com/office/word/2010/wordprocessingInk" xmlns:wne="http://schemas.microsoft.com/office/word/2006/wordml" xmlns:wps="http://schemas.microsoft.com/office/word/2010/wordprocessingShape" mc:Ignorable="w14 w15 w16se w16cid wp14">
   <w:footnote w:type="separator" w:id="-1">
     <w:p>
       <w:r>
@@ -5168,7 +5998,7 @@
 </file>
 
 <file path=word/header1.xml><?xml version="1.0" encoding="utf-8"?>
-<w:hdr xmlns:wpc="http://schemas.microsoft.com/office/word/2010/wordprocessingCanvas" xmlns:cx="http://schemas.microsoft.com/office/drawing/2014/chartex" xmlns:mc="http://schemas.openxmlformats.org/markup-compatibility/2006" xmlns:o="urn:schemas-microsoft-com:office:office" xmlns:r="http://schemas.openxmlformats.org/officeDocument/2006/relationships" xmlns:m="http://schemas.openxmlformats.org/officeDocument/2006/math" xmlns:v="urn:schemas-microsoft-com:vml" xmlns:wp14="http://schemas.microsoft.com/office/word/2010/wordprocessingDrawing" xmlns:wp="http://schemas.openxmlformats.org/drawingml/2006/wordprocessingDrawing" xmlns:w10="urn:schemas-microsoft-com:office:word" xmlns:w="http://schemas.openxmlformats.org/wordprocessingml/2006/main" xmlns:w14="http://schemas.microsoft.com/office/word/2010/wordml" xmlns:w15="http://schemas.microsoft.com/office/word/2012/wordml" xmlns:w16se="http://schemas.microsoft.com/office/word/2015/wordml/symex" xmlns:wpg="http://schemas.microsoft.com/office/word/2010/wordprocessingGroup" xmlns:wpi="http://schemas.microsoft.com/office/word/2010/wordprocessingInk" xmlns:wne="http://schemas.microsoft.com/office/word/2006/wordml" xmlns:wps="http://schemas.microsoft.com/office/word/2010/wordprocessingShape" mc:Ignorable="w14 w15 w16se wp14">
+<w:hdr xmlns:wpc="http://schemas.microsoft.com/office/word/2010/wordprocessingCanvas" xmlns:cx="http://schemas.microsoft.com/office/drawing/2014/chartex" xmlns:cx1="http://schemas.microsoft.com/office/drawing/2015/9/8/chartex" xmlns:cx2="http://schemas.microsoft.com/office/drawing/2015/10/21/chartex" xmlns:cx3="http://schemas.microsoft.com/office/drawing/2016/5/9/chartex" xmlns:cx4="http://schemas.microsoft.com/office/drawing/2016/5/10/chartex" xmlns:cx5="http://schemas.microsoft.com/office/drawing/2016/5/11/chartex" xmlns:cx6="http://schemas.microsoft.com/office/drawing/2016/5/12/chartex" xmlns:cx7="http://schemas.microsoft.com/office/drawing/2016/5/13/chartex" xmlns:cx8="http://schemas.microsoft.com/office/drawing/2016/5/14/chartex" xmlns:mc="http://schemas.openxmlformats.org/markup-compatibility/2006" xmlns:aink="http://schemas.microsoft.com/office/drawing/2016/ink" xmlns:am3d="http://schemas.microsoft.com/office/drawing/2017/model3d" xmlns:o="urn:schemas-microsoft-com:office:office" xmlns:r="http://schemas.openxmlformats.org/officeDocument/2006/relationships" xmlns:m="http://schemas.openxmlformats.org/officeDocument/2006/math" xmlns:v="urn:schemas-microsoft-com:vml" xmlns:wp14="http://schemas.microsoft.com/office/word/2010/wordprocessingDrawing" xmlns:wp="http://schemas.openxmlformats.org/drawingml/2006/wordprocessingDrawing" xmlns:w10="urn:schemas-microsoft-com:office:word" xmlns:w="http://schemas.openxmlformats.org/wordprocessingml/2006/main" xmlns:w14="http://schemas.microsoft.com/office/word/2010/wordml" xmlns:w15="http://schemas.microsoft.com/office/word/2012/wordml" xmlns:w16cid="http://schemas.microsoft.com/office/word/2016/wordml/cid" xmlns:w16se="http://schemas.microsoft.com/office/word/2015/wordml/symex" xmlns:wpg="http://schemas.microsoft.com/office/word/2010/wordprocessingGroup" xmlns:wpi="http://schemas.microsoft.com/office/word/2010/wordprocessingInk" xmlns:wne="http://schemas.microsoft.com/office/word/2006/wordml" xmlns:wps="http://schemas.microsoft.com/office/word/2010/wordprocessingShape" mc:Ignorable="w14 w15 w16se w16cid wp14">
   <w:p>
     <w:pPr>
       <w:tabs>
@@ -5344,7 +6174,7 @@
 </file>
 
 <file path=word/header10.xml><?xml version="1.0" encoding="utf-8"?>
-<w:hdr xmlns:wpc="http://schemas.microsoft.com/office/word/2010/wordprocessingCanvas" xmlns:cx="http://schemas.microsoft.com/office/drawing/2014/chartex" xmlns:mc="http://schemas.openxmlformats.org/markup-compatibility/2006" xmlns:o="urn:schemas-microsoft-com:office:office" xmlns:r="http://schemas.openxmlformats.org/officeDocument/2006/relationships" xmlns:m="http://schemas.openxmlformats.org/officeDocument/2006/math" xmlns:v="urn:schemas-microsoft-com:vml" xmlns:wp14="http://schemas.microsoft.com/office/word/2010/wordprocessingDrawing" xmlns:wp="http://schemas.openxmlformats.org/drawingml/2006/wordprocessingDrawing" xmlns:w10="urn:schemas-microsoft-com:office:word" xmlns:w="http://schemas.openxmlformats.org/wordprocessingml/2006/main" xmlns:w14="http://schemas.microsoft.com/office/word/2010/wordml" xmlns:w15="http://schemas.microsoft.com/office/word/2012/wordml" xmlns:w16se="http://schemas.microsoft.com/office/word/2015/wordml/symex" xmlns:wpg="http://schemas.microsoft.com/office/word/2010/wordprocessingGroup" xmlns:wpi="http://schemas.microsoft.com/office/word/2010/wordprocessingInk" xmlns:wne="http://schemas.microsoft.com/office/word/2006/wordml" xmlns:wps="http://schemas.microsoft.com/office/word/2010/wordprocessingShape" mc:Ignorable="w14 w15 w16se wp14">
+<w:hdr xmlns:wpc="http://schemas.microsoft.com/office/word/2010/wordprocessingCanvas" xmlns:cx="http://schemas.microsoft.com/office/drawing/2014/chartex" xmlns:cx1="http://schemas.microsoft.com/office/drawing/2015/9/8/chartex" xmlns:cx2="http://schemas.microsoft.com/office/drawing/2015/10/21/chartex" xmlns:cx3="http://schemas.microsoft.com/office/drawing/2016/5/9/chartex" xmlns:cx4="http://schemas.microsoft.com/office/drawing/2016/5/10/chartex" xmlns:cx5="http://schemas.microsoft.com/office/drawing/2016/5/11/chartex" xmlns:cx6="http://schemas.microsoft.com/office/drawing/2016/5/12/chartex" xmlns:cx7="http://schemas.microsoft.com/office/drawing/2016/5/13/chartex" xmlns:cx8="http://schemas.microsoft.com/office/drawing/2016/5/14/chartex" xmlns:mc="http://schemas.openxmlformats.org/markup-compatibility/2006" xmlns:aink="http://schemas.microsoft.com/office/drawing/2016/ink" xmlns:am3d="http://schemas.microsoft.com/office/drawing/2017/model3d" xmlns:o="urn:schemas-microsoft-com:office:office" xmlns:r="http://schemas.openxmlformats.org/officeDocument/2006/relationships" xmlns:m="http://schemas.openxmlformats.org/officeDocument/2006/math" xmlns:v="urn:schemas-microsoft-com:vml" xmlns:wp14="http://schemas.microsoft.com/office/word/2010/wordprocessingDrawing" xmlns:wp="http://schemas.openxmlformats.org/drawingml/2006/wordprocessingDrawing" xmlns:w10="urn:schemas-microsoft-com:office:word" xmlns:w="http://schemas.openxmlformats.org/wordprocessingml/2006/main" xmlns:w14="http://schemas.microsoft.com/office/word/2010/wordml" xmlns:w15="http://schemas.microsoft.com/office/word/2012/wordml" xmlns:w16cid="http://schemas.microsoft.com/office/word/2016/wordml/cid" xmlns:w16se="http://schemas.microsoft.com/office/word/2015/wordml/symex" xmlns:wpg="http://schemas.microsoft.com/office/word/2010/wordprocessingGroup" xmlns:wpi="http://schemas.microsoft.com/office/word/2010/wordprocessingInk" xmlns:wne="http://schemas.microsoft.com/office/word/2006/wordml" xmlns:wps="http://schemas.microsoft.com/office/word/2010/wordprocessingShape" mc:Ignorable="w14 w15 w16se w16cid wp14">
   <w:p>
     <w:pPr>
       <w:pStyle w:val="Cabealho"/>
@@ -5354,7 +6184,7 @@
 </file>
 
 <file path=word/header11.xml><?xml version="1.0" encoding="utf-8"?>
-<w:hdr xmlns:wpc="http://schemas.microsoft.com/office/word/2010/wordprocessingCanvas" xmlns:cx="http://schemas.microsoft.com/office/drawing/2014/chartex" xmlns:mc="http://schemas.openxmlformats.org/markup-compatibility/2006" xmlns:o="urn:schemas-microsoft-com:office:office" xmlns:r="http://schemas.openxmlformats.org/officeDocument/2006/relationships" xmlns:m="http://schemas.openxmlformats.org/officeDocument/2006/math" xmlns:v="urn:schemas-microsoft-com:vml" xmlns:wp14="http://schemas.microsoft.com/office/word/2010/wordprocessingDrawing" xmlns:wp="http://schemas.openxmlformats.org/drawingml/2006/wordprocessingDrawing" xmlns:w10="urn:schemas-microsoft-com:office:word" xmlns:w="http://schemas.openxmlformats.org/wordprocessingml/2006/main" xmlns:w14="http://schemas.microsoft.com/office/word/2010/wordml" xmlns:w15="http://schemas.microsoft.com/office/word/2012/wordml" xmlns:w16se="http://schemas.microsoft.com/office/word/2015/wordml/symex" xmlns:wpg="http://schemas.microsoft.com/office/word/2010/wordprocessingGroup" xmlns:wpi="http://schemas.microsoft.com/office/word/2010/wordprocessingInk" xmlns:wne="http://schemas.microsoft.com/office/word/2006/wordml" xmlns:wps="http://schemas.microsoft.com/office/word/2010/wordprocessingShape" mc:Ignorable="w14 w15 w16se wp14">
+<w:hdr xmlns:wpc="http://schemas.microsoft.com/office/word/2010/wordprocessingCanvas" xmlns:cx="http://schemas.microsoft.com/office/drawing/2014/chartex" xmlns:cx1="http://schemas.microsoft.com/office/drawing/2015/9/8/chartex" xmlns:cx2="http://schemas.microsoft.com/office/drawing/2015/10/21/chartex" xmlns:cx3="http://schemas.microsoft.com/office/drawing/2016/5/9/chartex" xmlns:cx4="http://schemas.microsoft.com/office/drawing/2016/5/10/chartex" xmlns:cx5="http://schemas.microsoft.com/office/drawing/2016/5/11/chartex" xmlns:cx6="http://schemas.microsoft.com/office/drawing/2016/5/12/chartex" xmlns:cx7="http://schemas.microsoft.com/office/drawing/2016/5/13/chartex" xmlns:cx8="http://schemas.microsoft.com/office/drawing/2016/5/14/chartex" xmlns:mc="http://schemas.openxmlformats.org/markup-compatibility/2006" xmlns:aink="http://schemas.microsoft.com/office/drawing/2016/ink" xmlns:am3d="http://schemas.microsoft.com/office/drawing/2017/model3d" xmlns:o="urn:schemas-microsoft-com:office:office" xmlns:r="http://schemas.openxmlformats.org/officeDocument/2006/relationships" xmlns:m="http://schemas.openxmlformats.org/officeDocument/2006/math" xmlns:v="urn:schemas-microsoft-com:vml" xmlns:wp14="http://schemas.microsoft.com/office/word/2010/wordprocessingDrawing" xmlns:wp="http://schemas.openxmlformats.org/drawingml/2006/wordprocessingDrawing" xmlns:w10="urn:schemas-microsoft-com:office:word" xmlns:w="http://schemas.openxmlformats.org/wordprocessingml/2006/main" xmlns:w14="http://schemas.microsoft.com/office/word/2010/wordml" xmlns:w15="http://schemas.microsoft.com/office/word/2012/wordml" xmlns:w16cid="http://schemas.microsoft.com/office/word/2016/wordml/cid" xmlns:w16se="http://schemas.microsoft.com/office/word/2015/wordml/symex" xmlns:wpg="http://schemas.microsoft.com/office/word/2010/wordprocessingGroup" xmlns:wpi="http://schemas.microsoft.com/office/word/2010/wordprocessingInk" xmlns:wne="http://schemas.microsoft.com/office/word/2006/wordml" xmlns:wps="http://schemas.microsoft.com/office/word/2010/wordprocessingShape" mc:Ignorable="w14 w15 w16se w16cid wp14">
   <w:p>
     <w:pPr>
       <w:pStyle w:val="Cabealho"/>
@@ -5410,7 +6240,7 @@
 </file>
 
 <file path=word/header12.xml><?xml version="1.0" encoding="utf-8"?>
-<w:hdr xmlns:wpc="http://schemas.microsoft.com/office/word/2010/wordprocessingCanvas" xmlns:cx="http://schemas.microsoft.com/office/drawing/2014/chartex" xmlns:mc="http://schemas.openxmlformats.org/markup-compatibility/2006" xmlns:o="urn:schemas-microsoft-com:office:office" xmlns:r="http://schemas.openxmlformats.org/officeDocument/2006/relationships" xmlns:m="http://schemas.openxmlformats.org/officeDocument/2006/math" xmlns:v="urn:schemas-microsoft-com:vml" xmlns:wp14="http://schemas.microsoft.com/office/word/2010/wordprocessingDrawing" xmlns:wp="http://schemas.openxmlformats.org/drawingml/2006/wordprocessingDrawing" xmlns:w10="urn:schemas-microsoft-com:office:word" xmlns:w="http://schemas.openxmlformats.org/wordprocessingml/2006/main" xmlns:w14="http://schemas.microsoft.com/office/word/2010/wordml" xmlns:w15="http://schemas.microsoft.com/office/word/2012/wordml" xmlns:w16se="http://schemas.microsoft.com/office/word/2015/wordml/symex" xmlns:wpg="http://schemas.microsoft.com/office/word/2010/wordprocessingGroup" xmlns:wpi="http://schemas.microsoft.com/office/word/2010/wordprocessingInk" xmlns:wne="http://schemas.microsoft.com/office/word/2006/wordml" xmlns:wps="http://schemas.microsoft.com/office/word/2010/wordprocessingShape" mc:Ignorable="w14 w15 w16se wp14">
+<w:hdr xmlns:wpc="http://schemas.microsoft.com/office/word/2010/wordprocessingCanvas" xmlns:cx="http://schemas.microsoft.com/office/drawing/2014/chartex" xmlns:cx1="http://schemas.microsoft.com/office/drawing/2015/9/8/chartex" xmlns:cx2="http://schemas.microsoft.com/office/drawing/2015/10/21/chartex" xmlns:cx3="http://schemas.microsoft.com/office/drawing/2016/5/9/chartex" xmlns:cx4="http://schemas.microsoft.com/office/drawing/2016/5/10/chartex" xmlns:cx5="http://schemas.microsoft.com/office/drawing/2016/5/11/chartex" xmlns:cx6="http://schemas.microsoft.com/office/drawing/2016/5/12/chartex" xmlns:cx7="http://schemas.microsoft.com/office/drawing/2016/5/13/chartex" xmlns:cx8="http://schemas.microsoft.com/office/drawing/2016/5/14/chartex" xmlns:mc="http://schemas.openxmlformats.org/markup-compatibility/2006" xmlns:aink="http://schemas.microsoft.com/office/drawing/2016/ink" xmlns:am3d="http://schemas.microsoft.com/office/drawing/2017/model3d" xmlns:o="urn:schemas-microsoft-com:office:office" xmlns:r="http://schemas.openxmlformats.org/officeDocument/2006/relationships" xmlns:m="http://schemas.openxmlformats.org/officeDocument/2006/math" xmlns:v="urn:schemas-microsoft-com:vml" xmlns:wp14="http://schemas.microsoft.com/office/word/2010/wordprocessingDrawing" xmlns:wp="http://schemas.openxmlformats.org/drawingml/2006/wordprocessingDrawing" xmlns:w10="urn:schemas-microsoft-com:office:word" xmlns:w="http://schemas.openxmlformats.org/wordprocessingml/2006/main" xmlns:w14="http://schemas.microsoft.com/office/word/2010/wordml" xmlns:w15="http://schemas.microsoft.com/office/word/2012/wordml" xmlns:w16cid="http://schemas.microsoft.com/office/word/2016/wordml/cid" xmlns:w16se="http://schemas.microsoft.com/office/word/2015/wordml/symex" xmlns:wpg="http://schemas.microsoft.com/office/word/2010/wordprocessingGroup" xmlns:wpi="http://schemas.microsoft.com/office/word/2010/wordprocessingInk" xmlns:wne="http://schemas.microsoft.com/office/word/2006/wordml" xmlns:wps="http://schemas.microsoft.com/office/word/2010/wordprocessingShape" mc:Ignorable="w14 w15 w16se w16cid wp14">
   <w:p>
     <w:pPr>
       <w:pStyle w:val="Cabealho"/>
@@ -5420,7 +6250,7 @@
 </file>
 
 <file path=word/header13.xml><?xml version="1.0" encoding="utf-8"?>
-<w:hdr xmlns:wpc="http://schemas.microsoft.com/office/word/2010/wordprocessingCanvas" xmlns:cx="http://schemas.microsoft.com/office/drawing/2014/chartex" xmlns:mc="http://schemas.openxmlformats.org/markup-compatibility/2006" xmlns:o="urn:schemas-microsoft-com:office:office" xmlns:r="http://schemas.openxmlformats.org/officeDocument/2006/relationships" xmlns:m="http://schemas.openxmlformats.org/officeDocument/2006/math" xmlns:v="urn:schemas-microsoft-com:vml" xmlns:wp14="http://schemas.microsoft.com/office/word/2010/wordprocessingDrawing" xmlns:wp="http://schemas.openxmlformats.org/drawingml/2006/wordprocessingDrawing" xmlns:w10="urn:schemas-microsoft-com:office:word" xmlns:w="http://schemas.openxmlformats.org/wordprocessingml/2006/main" xmlns:w14="http://schemas.microsoft.com/office/word/2010/wordml" xmlns:w15="http://schemas.microsoft.com/office/word/2012/wordml" xmlns:w16se="http://schemas.microsoft.com/office/word/2015/wordml/symex" xmlns:wpg="http://schemas.microsoft.com/office/word/2010/wordprocessingGroup" xmlns:wpi="http://schemas.microsoft.com/office/word/2010/wordprocessingInk" xmlns:wne="http://schemas.microsoft.com/office/word/2006/wordml" xmlns:wps="http://schemas.microsoft.com/office/word/2010/wordprocessingShape" mc:Ignorable="w14 w15 w16se wp14">
+<w:hdr xmlns:wpc="http://schemas.microsoft.com/office/word/2010/wordprocessingCanvas" xmlns:cx="http://schemas.microsoft.com/office/drawing/2014/chartex" xmlns:cx1="http://schemas.microsoft.com/office/drawing/2015/9/8/chartex" xmlns:cx2="http://schemas.microsoft.com/office/drawing/2015/10/21/chartex" xmlns:cx3="http://schemas.microsoft.com/office/drawing/2016/5/9/chartex" xmlns:cx4="http://schemas.microsoft.com/office/drawing/2016/5/10/chartex" xmlns:cx5="http://schemas.microsoft.com/office/drawing/2016/5/11/chartex" xmlns:cx6="http://schemas.microsoft.com/office/drawing/2016/5/12/chartex" xmlns:cx7="http://schemas.microsoft.com/office/drawing/2016/5/13/chartex" xmlns:cx8="http://schemas.microsoft.com/office/drawing/2016/5/14/chartex" xmlns:mc="http://schemas.openxmlformats.org/markup-compatibility/2006" xmlns:aink="http://schemas.microsoft.com/office/drawing/2016/ink" xmlns:am3d="http://schemas.microsoft.com/office/drawing/2017/model3d" xmlns:o="urn:schemas-microsoft-com:office:office" xmlns:r="http://schemas.openxmlformats.org/officeDocument/2006/relationships" xmlns:m="http://schemas.openxmlformats.org/officeDocument/2006/math" xmlns:v="urn:schemas-microsoft-com:vml" xmlns:wp14="http://schemas.microsoft.com/office/word/2010/wordprocessingDrawing" xmlns:wp="http://schemas.openxmlformats.org/drawingml/2006/wordprocessingDrawing" xmlns:w10="urn:schemas-microsoft-com:office:word" xmlns:w="http://schemas.openxmlformats.org/wordprocessingml/2006/main" xmlns:w14="http://schemas.microsoft.com/office/word/2010/wordml" xmlns:w15="http://schemas.microsoft.com/office/word/2012/wordml" xmlns:w16cid="http://schemas.microsoft.com/office/word/2016/wordml/cid" xmlns:w16se="http://schemas.microsoft.com/office/word/2015/wordml/symex" xmlns:wpg="http://schemas.microsoft.com/office/word/2010/wordprocessingGroup" xmlns:wpi="http://schemas.microsoft.com/office/word/2010/wordprocessingInk" xmlns:wne="http://schemas.microsoft.com/office/word/2006/wordml" xmlns:wps="http://schemas.microsoft.com/office/word/2010/wordprocessingShape" mc:Ignorable="w14 w15 w16se w16cid wp14">
   <w:p>
     <w:pPr>
       <w:pStyle w:val="Cabealho"/>
@@ -5570,7 +6400,7 @@
 </file>
 
 <file path=word/header14.xml><?xml version="1.0" encoding="utf-8"?>
-<w:hdr xmlns:wpc="http://schemas.microsoft.com/office/word/2010/wordprocessingCanvas" xmlns:cx="http://schemas.microsoft.com/office/drawing/2014/chartex" xmlns:mc="http://schemas.openxmlformats.org/markup-compatibility/2006" xmlns:o="urn:schemas-microsoft-com:office:office" xmlns:r="http://schemas.openxmlformats.org/officeDocument/2006/relationships" xmlns:m="http://schemas.openxmlformats.org/officeDocument/2006/math" xmlns:v="urn:schemas-microsoft-com:vml" xmlns:wp14="http://schemas.microsoft.com/office/word/2010/wordprocessingDrawing" xmlns:wp="http://schemas.openxmlformats.org/drawingml/2006/wordprocessingDrawing" xmlns:w10="urn:schemas-microsoft-com:office:word" xmlns:w="http://schemas.openxmlformats.org/wordprocessingml/2006/main" xmlns:w14="http://schemas.microsoft.com/office/word/2010/wordml" xmlns:w15="http://schemas.microsoft.com/office/word/2012/wordml" xmlns:w16se="http://schemas.microsoft.com/office/word/2015/wordml/symex" xmlns:wpg="http://schemas.microsoft.com/office/word/2010/wordprocessingGroup" xmlns:wpi="http://schemas.microsoft.com/office/word/2010/wordprocessingInk" xmlns:wne="http://schemas.microsoft.com/office/word/2006/wordml" xmlns:wps="http://schemas.microsoft.com/office/word/2010/wordprocessingShape" mc:Ignorable="w14 w15 w16se wp14">
+<w:hdr xmlns:wpc="http://schemas.microsoft.com/office/word/2010/wordprocessingCanvas" xmlns:cx="http://schemas.microsoft.com/office/drawing/2014/chartex" xmlns:cx1="http://schemas.microsoft.com/office/drawing/2015/9/8/chartex" xmlns:cx2="http://schemas.microsoft.com/office/drawing/2015/10/21/chartex" xmlns:cx3="http://schemas.microsoft.com/office/drawing/2016/5/9/chartex" xmlns:cx4="http://schemas.microsoft.com/office/drawing/2016/5/10/chartex" xmlns:cx5="http://schemas.microsoft.com/office/drawing/2016/5/11/chartex" xmlns:cx6="http://schemas.microsoft.com/office/drawing/2016/5/12/chartex" xmlns:cx7="http://schemas.microsoft.com/office/drawing/2016/5/13/chartex" xmlns:cx8="http://schemas.microsoft.com/office/drawing/2016/5/14/chartex" xmlns:mc="http://schemas.openxmlformats.org/markup-compatibility/2006" xmlns:aink="http://schemas.microsoft.com/office/drawing/2016/ink" xmlns:am3d="http://schemas.microsoft.com/office/drawing/2017/model3d" xmlns:o="urn:schemas-microsoft-com:office:office" xmlns:r="http://schemas.openxmlformats.org/officeDocument/2006/relationships" xmlns:m="http://schemas.openxmlformats.org/officeDocument/2006/math" xmlns:v="urn:schemas-microsoft-com:vml" xmlns:wp14="http://schemas.microsoft.com/office/word/2010/wordprocessingDrawing" xmlns:wp="http://schemas.openxmlformats.org/drawingml/2006/wordprocessingDrawing" xmlns:w10="urn:schemas-microsoft-com:office:word" xmlns:w="http://schemas.openxmlformats.org/wordprocessingml/2006/main" xmlns:w14="http://schemas.microsoft.com/office/word/2010/wordml" xmlns:w15="http://schemas.microsoft.com/office/word/2012/wordml" xmlns:w16cid="http://schemas.microsoft.com/office/word/2016/wordml/cid" xmlns:w16se="http://schemas.microsoft.com/office/word/2015/wordml/symex" xmlns:wpg="http://schemas.microsoft.com/office/word/2010/wordprocessingGroup" xmlns:wpi="http://schemas.microsoft.com/office/word/2010/wordprocessingInk" xmlns:wne="http://schemas.microsoft.com/office/word/2006/wordml" xmlns:wps="http://schemas.microsoft.com/office/word/2010/wordprocessingShape" mc:Ignorable="w14 w15 w16se w16cid wp14">
   <w:p>
     <w:pPr>
       <w:pStyle w:val="Cabealho"/>
@@ -5626,7 +6456,7 @@
 </file>
 
 <file path=word/header15.xml><?xml version="1.0" encoding="utf-8"?>
-<w:hdr xmlns:wpc="http://schemas.microsoft.com/office/word/2010/wordprocessingCanvas" xmlns:cx="http://schemas.microsoft.com/office/drawing/2014/chartex" xmlns:mc="http://schemas.openxmlformats.org/markup-compatibility/2006" xmlns:o="urn:schemas-microsoft-com:office:office" xmlns:r="http://schemas.openxmlformats.org/officeDocument/2006/relationships" xmlns:m="http://schemas.openxmlformats.org/officeDocument/2006/math" xmlns:v="urn:schemas-microsoft-com:vml" xmlns:wp14="http://schemas.microsoft.com/office/word/2010/wordprocessingDrawing" xmlns:wp="http://schemas.openxmlformats.org/drawingml/2006/wordprocessingDrawing" xmlns:w10="urn:schemas-microsoft-com:office:word" xmlns:w="http://schemas.openxmlformats.org/wordprocessingml/2006/main" xmlns:w14="http://schemas.microsoft.com/office/word/2010/wordml" xmlns:w15="http://schemas.microsoft.com/office/word/2012/wordml" xmlns:w16se="http://schemas.microsoft.com/office/word/2015/wordml/symex" xmlns:wpg="http://schemas.microsoft.com/office/word/2010/wordprocessingGroup" xmlns:wpi="http://schemas.microsoft.com/office/word/2010/wordprocessingInk" xmlns:wne="http://schemas.microsoft.com/office/word/2006/wordml" xmlns:wps="http://schemas.microsoft.com/office/word/2010/wordprocessingShape" mc:Ignorable="w14 w15 w16se wp14">
+<w:hdr xmlns:wpc="http://schemas.microsoft.com/office/word/2010/wordprocessingCanvas" xmlns:cx="http://schemas.microsoft.com/office/drawing/2014/chartex" xmlns:cx1="http://schemas.microsoft.com/office/drawing/2015/9/8/chartex" xmlns:cx2="http://schemas.microsoft.com/office/drawing/2015/10/21/chartex" xmlns:cx3="http://schemas.microsoft.com/office/drawing/2016/5/9/chartex" xmlns:cx4="http://schemas.microsoft.com/office/drawing/2016/5/10/chartex" xmlns:cx5="http://schemas.microsoft.com/office/drawing/2016/5/11/chartex" xmlns:cx6="http://schemas.microsoft.com/office/drawing/2016/5/12/chartex" xmlns:cx7="http://schemas.microsoft.com/office/drawing/2016/5/13/chartex" xmlns:cx8="http://schemas.microsoft.com/office/drawing/2016/5/14/chartex" xmlns:mc="http://schemas.openxmlformats.org/markup-compatibility/2006" xmlns:aink="http://schemas.microsoft.com/office/drawing/2016/ink" xmlns:am3d="http://schemas.microsoft.com/office/drawing/2017/model3d" xmlns:o="urn:schemas-microsoft-com:office:office" xmlns:r="http://schemas.openxmlformats.org/officeDocument/2006/relationships" xmlns:m="http://schemas.openxmlformats.org/officeDocument/2006/math" xmlns:v="urn:schemas-microsoft-com:vml" xmlns:wp14="http://schemas.microsoft.com/office/word/2010/wordprocessingDrawing" xmlns:wp="http://schemas.openxmlformats.org/drawingml/2006/wordprocessingDrawing" xmlns:w10="urn:schemas-microsoft-com:office:word" xmlns:w="http://schemas.openxmlformats.org/wordprocessingml/2006/main" xmlns:w14="http://schemas.microsoft.com/office/word/2010/wordml" xmlns:w15="http://schemas.microsoft.com/office/word/2012/wordml" xmlns:w16cid="http://schemas.microsoft.com/office/word/2016/wordml/cid" xmlns:w16se="http://schemas.microsoft.com/office/word/2015/wordml/symex" xmlns:wpg="http://schemas.microsoft.com/office/word/2010/wordprocessingGroup" xmlns:wpi="http://schemas.microsoft.com/office/word/2010/wordprocessingInk" xmlns:wne="http://schemas.microsoft.com/office/word/2006/wordml" xmlns:wps="http://schemas.microsoft.com/office/word/2010/wordprocessingShape" mc:Ignorable="w14 w15 w16se w16cid wp14">
   <w:p>
     <w:pPr>
       <w:pStyle w:val="Cabealho"/>
@@ -5636,7 +6466,7 @@
 </file>
 
 <file path=word/header16.xml><?xml version="1.0" encoding="utf-8"?>
-<w:hdr xmlns:wpc="http://schemas.microsoft.com/office/word/2010/wordprocessingCanvas" xmlns:cx="http://schemas.microsoft.com/office/drawing/2014/chartex" xmlns:mc="http://schemas.openxmlformats.org/markup-compatibility/2006" xmlns:o="urn:schemas-microsoft-com:office:office" xmlns:r="http://schemas.openxmlformats.org/officeDocument/2006/relationships" xmlns:m="http://schemas.openxmlformats.org/officeDocument/2006/math" xmlns:v="urn:schemas-microsoft-com:vml" xmlns:wp14="http://schemas.microsoft.com/office/word/2010/wordprocessingDrawing" xmlns:wp="http://schemas.openxmlformats.org/drawingml/2006/wordprocessingDrawing" xmlns:w10="urn:schemas-microsoft-com:office:word" xmlns:w="http://schemas.openxmlformats.org/wordprocessingml/2006/main" xmlns:w14="http://schemas.microsoft.com/office/word/2010/wordml" xmlns:w15="http://schemas.microsoft.com/office/word/2012/wordml" xmlns:w16se="http://schemas.microsoft.com/office/word/2015/wordml/symex" xmlns:wpg="http://schemas.microsoft.com/office/word/2010/wordprocessingGroup" xmlns:wpi="http://schemas.microsoft.com/office/word/2010/wordprocessingInk" xmlns:wne="http://schemas.microsoft.com/office/word/2006/wordml" xmlns:wps="http://schemas.microsoft.com/office/word/2010/wordprocessingShape" mc:Ignorable="w14 w15 w16se wp14">
+<w:hdr xmlns:wpc="http://schemas.microsoft.com/office/word/2010/wordprocessingCanvas" xmlns:cx="http://schemas.microsoft.com/office/drawing/2014/chartex" xmlns:cx1="http://schemas.microsoft.com/office/drawing/2015/9/8/chartex" xmlns:cx2="http://schemas.microsoft.com/office/drawing/2015/10/21/chartex" xmlns:cx3="http://schemas.microsoft.com/office/drawing/2016/5/9/chartex" xmlns:cx4="http://schemas.microsoft.com/office/drawing/2016/5/10/chartex" xmlns:cx5="http://schemas.microsoft.com/office/drawing/2016/5/11/chartex" xmlns:cx6="http://schemas.microsoft.com/office/drawing/2016/5/12/chartex" xmlns:cx7="http://schemas.microsoft.com/office/drawing/2016/5/13/chartex" xmlns:cx8="http://schemas.microsoft.com/office/drawing/2016/5/14/chartex" xmlns:mc="http://schemas.openxmlformats.org/markup-compatibility/2006" xmlns:aink="http://schemas.microsoft.com/office/drawing/2016/ink" xmlns:am3d="http://schemas.microsoft.com/office/drawing/2017/model3d" xmlns:o="urn:schemas-microsoft-com:office:office" xmlns:r="http://schemas.openxmlformats.org/officeDocument/2006/relationships" xmlns:m="http://schemas.openxmlformats.org/officeDocument/2006/math" xmlns:v="urn:schemas-microsoft-com:vml" xmlns:wp14="http://schemas.microsoft.com/office/word/2010/wordprocessingDrawing" xmlns:wp="http://schemas.openxmlformats.org/drawingml/2006/wordprocessingDrawing" xmlns:w10="urn:schemas-microsoft-com:office:word" xmlns:w="http://schemas.openxmlformats.org/wordprocessingml/2006/main" xmlns:w14="http://schemas.microsoft.com/office/word/2010/wordml" xmlns:w15="http://schemas.microsoft.com/office/word/2012/wordml" xmlns:w16cid="http://schemas.microsoft.com/office/word/2016/wordml/cid" xmlns:w16se="http://schemas.microsoft.com/office/word/2015/wordml/symex" xmlns:wpg="http://schemas.microsoft.com/office/word/2010/wordprocessingGroup" xmlns:wpi="http://schemas.microsoft.com/office/word/2010/wordprocessingInk" xmlns:wne="http://schemas.microsoft.com/office/word/2006/wordml" xmlns:wps="http://schemas.microsoft.com/office/word/2010/wordprocessingShape" mc:Ignorable="w14 w15 w16se w16cid wp14">
   <w:p>
     <w:pPr>
       <w:pStyle w:val="Cabealho"/>
@@ -5776,7 +6606,7 @@
 </file>
 
 <file path=word/header17.xml><?xml version="1.0" encoding="utf-8"?>
-<w:hdr xmlns:wpc="http://schemas.microsoft.com/office/word/2010/wordprocessingCanvas" xmlns:cx="http://schemas.microsoft.com/office/drawing/2014/chartex" xmlns:mc="http://schemas.openxmlformats.org/markup-compatibility/2006" xmlns:o="urn:schemas-microsoft-com:office:office" xmlns:r="http://schemas.openxmlformats.org/officeDocument/2006/relationships" xmlns:m="http://schemas.openxmlformats.org/officeDocument/2006/math" xmlns:v="urn:schemas-microsoft-com:vml" xmlns:wp14="http://schemas.microsoft.com/office/word/2010/wordprocessingDrawing" xmlns:wp="http://schemas.openxmlformats.org/drawingml/2006/wordprocessingDrawing" xmlns:w10="urn:schemas-microsoft-com:office:word" xmlns:w="http://schemas.openxmlformats.org/wordprocessingml/2006/main" xmlns:w14="http://schemas.microsoft.com/office/word/2010/wordml" xmlns:w15="http://schemas.microsoft.com/office/word/2012/wordml" xmlns:w16se="http://schemas.microsoft.com/office/word/2015/wordml/symex" xmlns:wpg="http://schemas.microsoft.com/office/word/2010/wordprocessingGroup" xmlns:wpi="http://schemas.microsoft.com/office/word/2010/wordprocessingInk" xmlns:wne="http://schemas.microsoft.com/office/word/2006/wordml" xmlns:wps="http://schemas.microsoft.com/office/word/2010/wordprocessingShape" mc:Ignorable="w14 w15 w16se wp14">
+<w:hdr xmlns:wpc="http://schemas.microsoft.com/office/word/2010/wordprocessingCanvas" xmlns:cx="http://schemas.microsoft.com/office/drawing/2014/chartex" xmlns:cx1="http://schemas.microsoft.com/office/drawing/2015/9/8/chartex" xmlns:cx2="http://schemas.microsoft.com/office/drawing/2015/10/21/chartex" xmlns:cx3="http://schemas.microsoft.com/office/drawing/2016/5/9/chartex" xmlns:cx4="http://schemas.microsoft.com/office/drawing/2016/5/10/chartex" xmlns:cx5="http://schemas.microsoft.com/office/drawing/2016/5/11/chartex" xmlns:cx6="http://schemas.microsoft.com/office/drawing/2016/5/12/chartex" xmlns:cx7="http://schemas.microsoft.com/office/drawing/2016/5/13/chartex" xmlns:cx8="http://schemas.microsoft.com/office/drawing/2016/5/14/chartex" xmlns:mc="http://schemas.openxmlformats.org/markup-compatibility/2006" xmlns:aink="http://schemas.microsoft.com/office/drawing/2016/ink" xmlns:am3d="http://schemas.microsoft.com/office/drawing/2017/model3d" xmlns:o="urn:schemas-microsoft-com:office:office" xmlns:r="http://schemas.openxmlformats.org/officeDocument/2006/relationships" xmlns:m="http://schemas.openxmlformats.org/officeDocument/2006/math" xmlns:v="urn:schemas-microsoft-com:vml" xmlns:wp14="http://schemas.microsoft.com/office/word/2010/wordprocessingDrawing" xmlns:wp="http://schemas.openxmlformats.org/drawingml/2006/wordprocessingDrawing" xmlns:w10="urn:schemas-microsoft-com:office:word" xmlns:w="http://schemas.openxmlformats.org/wordprocessingml/2006/main" xmlns:w14="http://schemas.microsoft.com/office/word/2010/wordml" xmlns:w15="http://schemas.microsoft.com/office/word/2012/wordml" xmlns:w16cid="http://schemas.microsoft.com/office/word/2016/wordml/cid" xmlns:w16se="http://schemas.microsoft.com/office/word/2015/wordml/symex" xmlns:wpg="http://schemas.microsoft.com/office/word/2010/wordprocessingGroup" xmlns:wpi="http://schemas.microsoft.com/office/word/2010/wordprocessingInk" xmlns:wne="http://schemas.microsoft.com/office/word/2006/wordml" xmlns:wps="http://schemas.microsoft.com/office/word/2010/wordprocessingShape" mc:Ignorable="w14 w15 w16se w16cid wp14">
   <w:p>
     <w:pPr>
       <w:pStyle w:val="Cabealho"/>
@@ -5786,7 +6616,7 @@
 </file>
 
 <file path=word/header2.xml><?xml version="1.0" encoding="utf-8"?>
-<w:hdr xmlns:wpc="http://schemas.microsoft.com/office/word/2010/wordprocessingCanvas" xmlns:cx="http://schemas.microsoft.com/office/drawing/2014/chartex" xmlns:mc="http://schemas.openxmlformats.org/markup-compatibility/2006" xmlns:o="urn:schemas-microsoft-com:office:office" xmlns:r="http://schemas.openxmlformats.org/officeDocument/2006/relationships" xmlns:m="http://schemas.openxmlformats.org/officeDocument/2006/math" xmlns:v="urn:schemas-microsoft-com:vml" xmlns:wp14="http://schemas.microsoft.com/office/word/2010/wordprocessingDrawing" xmlns:wp="http://schemas.openxmlformats.org/drawingml/2006/wordprocessingDrawing" xmlns:w10="urn:schemas-microsoft-com:office:word" xmlns:w="http://schemas.openxmlformats.org/wordprocessingml/2006/main" xmlns:w14="http://schemas.microsoft.com/office/word/2010/wordml" xmlns:w15="http://schemas.microsoft.com/office/word/2012/wordml" xmlns:w16se="http://schemas.microsoft.com/office/word/2015/wordml/symex" xmlns:wpg="http://schemas.microsoft.com/office/word/2010/wordprocessingGroup" xmlns:wpi="http://schemas.microsoft.com/office/word/2010/wordprocessingInk" xmlns:wne="http://schemas.microsoft.com/office/word/2006/wordml" xmlns:wps="http://schemas.microsoft.com/office/word/2010/wordprocessingShape" mc:Ignorable="w14 w15 w16se wp14">
+<w:hdr xmlns:wpc="http://schemas.microsoft.com/office/word/2010/wordprocessingCanvas" xmlns:cx="http://schemas.microsoft.com/office/drawing/2014/chartex" xmlns:cx1="http://schemas.microsoft.com/office/drawing/2015/9/8/chartex" xmlns:cx2="http://schemas.microsoft.com/office/drawing/2015/10/21/chartex" xmlns:cx3="http://schemas.microsoft.com/office/drawing/2016/5/9/chartex" xmlns:cx4="http://schemas.microsoft.com/office/drawing/2016/5/10/chartex" xmlns:cx5="http://schemas.microsoft.com/office/drawing/2016/5/11/chartex" xmlns:cx6="http://schemas.microsoft.com/office/drawing/2016/5/12/chartex" xmlns:cx7="http://schemas.microsoft.com/office/drawing/2016/5/13/chartex" xmlns:cx8="http://schemas.microsoft.com/office/drawing/2016/5/14/chartex" xmlns:mc="http://schemas.openxmlformats.org/markup-compatibility/2006" xmlns:aink="http://schemas.microsoft.com/office/drawing/2016/ink" xmlns:am3d="http://schemas.microsoft.com/office/drawing/2017/model3d" xmlns:o="urn:schemas-microsoft-com:office:office" xmlns:r="http://schemas.openxmlformats.org/officeDocument/2006/relationships" xmlns:m="http://schemas.openxmlformats.org/officeDocument/2006/math" xmlns:v="urn:schemas-microsoft-com:vml" xmlns:wp14="http://schemas.microsoft.com/office/word/2010/wordprocessingDrawing" xmlns:wp="http://schemas.openxmlformats.org/drawingml/2006/wordprocessingDrawing" xmlns:w10="urn:schemas-microsoft-com:office:word" xmlns:w="http://schemas.openxmlformats.org/wordprocessingml/2006/main" xmlns:w14="http://schemas.microsoft.com/office/word/2010/wordml" xmlns:w15="http://schemas.microsoft.com/office/word/2012/wordml" xmlns:w16cid="http://schemas.microsoft.com/office/word/2016/wordml/cid" xmlns:w16se="http://schemas.microsoft.com/office/word/2015/wordml/symex" xmlns:wpg="http://schemas.microsoft.com/office/word/2010/wordprocessingGroup" xmlns:wpi="http://schemas.microsoft.com/office/word/2010/wordprocessingInk" xmlns:wne="http://schemas.microsoft.com/office/word/2006/wordml" xmlns:wps="http://schemas.microsoft.com/office/word/2010/wordprocessingShape" mc:Ignorable="w14 w15 w16se w16cid wp14">
   <w:p>
     <w:pPr>
       <w:pStyle w:val="Cabealho"/>
@@ -5927,7 +6757,7 @@
 </file>
 
 <file path=word/header3.xml><?xml version="1.0" encoding="utf-8"?>
-<w:hdr xmlns:wpc="http://schemas.microsoft.com/office/word/2010/wordprocessingCanvas" xmlns:cx="http://schemas.microsoft.com/office/drawing/2014/chartex" xmlns:mc="http://schemas.openxmlformats.org/markup-compatibility/2006" xmlns:o="urn:schemas-microsoft-com:office:office" xmlns:r="http://schemas.openxmlformats.org/officeDocument/2006/relationships" xmlns:m="http://schemas.openxmlformats.org/officeDocument/2006/math" xmlns:v="urn:schemas-microsoft-com:vml" xmlns:wp14="http://schemas.microsoft.com/office/word/2010/wordprocessingDrawing" xmlns:wp="http://schemas.openxmlformats.org/drawingml/2006/wordprocessingDrawing" xmlns:w10="urn:schemas-microsoft-com:office:word" xmlns:w="http://schemas.openxmlformats.org/wordprocessingml/2006/main" xmlns:w14="http://schemas.microsoft.com/office/word/2010/wordml" xmlns:w15="http://schemas.microsoft.com/office/word/2012/wordml" xmlns:w16se="http://schemas.microsoft.com/office/word/2015/wordml/symex" xmlns:wpg="http://schemas.microsoft.com/office/word/2010/wordprocessingGroup" xmlns:wpi="http://schemas.microsoft.com/office/word/2010/wordprocessingInk" xmlns:wne="http://schemas.microsoft.com/office/word/2006/wordml" xmlns:wps="http://schemas.microsoft.com/office/word/2010/wordprocessingShape" mc:Ignorable="w14 w15 w16se wp14">
+<w:hdr xmlns:wpc="http://schemas.microsoft.com/office/word/2010/wordprocessingCanvas" xmlns:cx="http://schemas.microsoft.com/office/drawing/2014/chartex" xmlns:cx1="http://schemas.microsoft.com/office/drawing/2015/9/8/chartex" xmlns:cx2="http://schemas.microsoft.com/office/drawing/2015/10/21/chartex" xmlns:cx3="http://schemas.microsoft.com/office/drawing/2016/5/9/chartex" xmlns:cx4="http://schemas.microsoft.com/office/drawing/2016/5/10/chartex" xmlns:cx5="http://schemas.microsoft.com/office/drawing/2016/5/11/chartex" xmlns:cx6="http://schemas.microsoft.com/office/drawing/2016/5/12/chartex" xmlns:cx7="http://schemas.microsoft.com/office/drawing/2016/5/13/chartex" xmlns:cx8="http://schemas.microsoft.com/office/drawing/2016/5/14/chartex" xmlns:mc="http://schemas.openxmlformats.org/markup-compatibility/2006" xmlns:aink="http://schemas.microsoft.com/office/drawing/2016/ink" xmlns:am3d="http://schemas.microsoft.com/office/drawing/2017/model3d" xmlns:o="urn:schemas-microsoft-com:office:office" xmlns:r="http://schemas.openxmlformats.org/officeDocument/2006/relationships" xmlns:m="http://schemas.openxmlformats.org/officeDocument/2006/math" xmlns:v="urn:schemas-microsoft-com:vml" xmlns:wp14="http://schemas.microsoft.com/office/word/2010/wordprocessingDrawing" xmlns:wp="http://schemas.openxmlformats.org/drawingml/2006/wordprocessingDrawing" xmlns:w10="urn:schemas-microsoft-com:office:word" xmlns:w="http://schemas.openxmlformats.org/wordprocessingml/2006/main" xmlns:w14="http://schemas.microsoft.com/office/word/2010/wordml" xmlns:w15="http://schemas.microsoft.com/office/word/2012/wordml" xmlns:w16cid="http://schemas.microsoft.com/office/word/2016/wordml/cid" xmlns:w16se="http://schemas.microsoft.com/office/word/2015/wordml/symex" xmlns:wpg="http://schemas.microsoft.com/office/word/2010/wordprocessingGroup" xmlns:wpi="http://schemas.microsoft.com/office/word/2010/wordprocessingInk" xmlns:wne="http://schemas.microsoft.com/office/word/2006/wordml" xmlns:wps="http://schemas.microsoft.com/office/word/2010/wordprocessingShape" mc:Ignorable="w14 w15 w16se w16cid wp14">
   <w:p>
     <w:pPr>
       <w:pStyle w:val="Cabealho"/>
@@ -5984,7 +6814,7 @@
 </file>
 
 <file path=word/header4.xml><?xml version="1.0" encoding="utf-8"?>
-<w:hdr xmlns:wpc="http://schemas.microsoft.com/office/word/2010/wordprocessingCanvas" xmlns:cx="http://schemas.microsoft.com/office/drawing/2014/chartex" xmlns:mc="http://schemas.openxmlformats.org/markup-compatibility/2006" xmlns:o="urn:schemas-microsoft-com:office:office" xmlns:r="http://schemas.openxmlformats.org/officeDocument/2006/relationships" xmlns:m="http://schemas.openxmlformats.org/officeDocument/2006/math" xmlns:v="urn:schemas-microsoft-com:vml" xmlns:wp14="http://schemas.microsoft.com/office/word/2010/wordprocessingDrawing" xmlns:wp="http://schemas.openxmlformats.org/drawingml/2006/wordprocessingDrawing" xmlns:w10="urn:schemas-microsoft-com:office:word" xmlns:w="http://schemas.openxmlformats.org/wordprocessingml/2006/main" xmlns:w14="http://schemas.microsoft.com/office/word/2010/wordml" xmlns:w15="http://schemas.microsoft.com/office/word/2012/wordml" xmlns:w16se="http://schemas.microsoft.com/office/word/2015/wordml/symex" xmlns:wpg="http://schemas.microsoft.com/office/word/2010/wordprocessingGroup" xmlns:wpi="http://schemas.microsoft.com/office/word/2010/wordprocessingInk" xmlns:wne="http://schemas.microsoft.com/office/word/2006/wordml" xmlns:wps="http://schemas.microsoft.com/office/word/2010/wordprocessingShape" mc:Ignorable="w14 w15 w16se wp14">
+<w:hdr xmlns:wpc="http://schemas.microsoft.com/office/word/2010/wordprocessingCanvas" xmlns:cx="http://schemas.microsoft.com/office/drawing/2014/chartex" xmlns:cx1="http://schemas.microsoft.com/office/drawing/2015/9/8/chartex" xmlns:cx2="http://schemas.microsoft.com/office/drawing/2015/10/21/chartex" xmlns:cx3="http://schemas.microsoft.com/office/drawing/2016/5/9/chartex" xmlns:cx4="http://schemas.microsoft.com/office/drawing/2016/5/10/chartex" xmlns:cx5="http://schemas.microsoft.com/office/drawing/2016/5/11/chartex" xmlns:cx6="http://schemas.microsoft.com/office/drawing/2016/5/12/chartex" xmlns:cx7="http://schemas.microsoft.com/office/drawing/2016/5/13/chartex" xmlns:cx8="http://schemas.microsoft.com/office/drawing/2016/5/14/chartex" xmlns:mc="http://schemas.openxmlformats.org/markup-compatibility/2006" xmlns:aink="http://schemas.microsoft.com/office/drawing/2016/ink" xmlns:am3d="http://schemas.microsoft.com/office/drawing/2017/model3d" xmlns:o="urn:schemas-microsoft-com:office:office" xmlns:r="http://schemas.openxmlformats.org/officeDocument/2006/relationships" xmlns:m="http://schemas.openxmlformats.org/officeDocument/2006/math" xmlns:v="urn:schemas-microsoft-com:vml" xmlns:wp14="http://schemas.microsoft.com/office/word/2010/wordprocessingDrawing" xmlns:wp="http://schemas.openxmlformats.org/drawingml/2006/wordprocessingDrawing" xmlns:w10="urn:schemas-microsoft-com:office:word" xmlns:w="http://schemas.openxmlformats.org/wordprocessingml/2006/main" xmlns:w14="http://schemas.microsoft.com/office/word/2010/wordml" xmlns:w15="http://schemas.microsoft.com/office/word/2012/wordml" xmlns:w16cid="http://schemas.microsoft.com/office/word/2016/wordml/cid" xmlns:w16se="http://schemas.microsoft.com/office/word/2015/wordml/symex" xmlns:wpg="http://schemas.microsoft.com/office/word/2010/wordprocessingGroup" xmlns:wpi="http://schemas.microsoft.com/office/word/2010/wordprocessingInk" xmlns:wne="http://schemas.microsoft.com/office/word/2006/wordml" xmlns:wps="http://schemas.microsoft.com/office/word/2010/wordprocessingShape" mc:Ignorable="w14 w15 w16se w16cid wp14">
   <w:p>
     <w:pPr>
       <w:pStyle w:val="Cabealho"/>
@@ -5995,7 +6825,7 @@
 </file>
 
 <file path=word/header5.xml><?xml version="1.0" encoding="utf-8"?>
-<w:hdr xmlns:wpc="http://schemas.microsoft.com/office/word/2010/wordprocessingCanvas" xmlns:cx="http://schemas.microsoft.com/office/drawing/2014/chartex" xmlns:mc="http://schemas.openxmlformats.org/markup-compatibility/2006" xmlns:o="urn:schemas-microsoft-com:office:office" xmlns:r="http://schemas.openxmlformats.org/officeDocument/2006/relationships" xmlns:m="http://schemas.openxmlformats.org/officeDocument/2006/math" xmlns:v="urn:schemas-microsoft-com:vml" xmlns:wp14="http://schemas.microsoft.com/office/word/2010/wordprocessingDrawing" xmlns:wp="http://schemas.openxmlformats.org/drawingml/2006/wordprocessingDrawing" xmlns:w10="urn:schemas-microsoft-com:office:word" xmlns:w="http://schemas.openxmlformats.org/wordprocessingml/2006/main" xmlns:w14="http://schemas.microsoft.com/office/word/2010/wordml" xmlns:w15="http://schemas.microsoft.com/office/word/2012/wordml" xmlns:w16se="http://schemas.microsoft.com/office/word/2015/wordml/symex" xmlns:wpg="http://schemas.microsoft.com/office/word/2010/wordprocessingGroup" xmlns:wpi="http://schemas.microsoft.com/office/word/2010/wordprocessingInk" xmlns:wne="http://schemas.microsoft.com/office/word/2006/wordml" xmlns:wps="http://schemas.microsoft.com/office/word/2010/wordprocessingShape" mc:Ignorable="w14 w15 w16se wp14">
+<w:hdr xmlns:wpc="http://schemas.microsoft.com/office/word/2010/wordprocessingCanvas" xmlns:cx="http://schemas.microsoft.com/office/drawing/2014/chartex" xmlns:cx1="http://schemas.microsoft.com/office/drawing/2015/9/8/chartex" xmlns:cx2="http://schemas.microsoft.com/office/drawing/2015/10/21/chartex" xmlns:cx3="http://schemas.microsoft.com/office/drawing/2016/5/9/chartex" xmlns:cx4="http://schemas.microsoft.com/office/drawing/2016/5/10/chartex" xmlns:cx5="http://schemas.microsoft.com/office/drawing/2016/5/11/chartex" xmlns:cx6="http://schemas.microsoft.com/office/drawing/2016/5/12/chartex" xmlns:cx7="http://schemas.microsoft.com/office/drawing/2016/5/13/chartex" xmlns:cx8="http://schemas.microsoft.com/office/drawing/2016/5/14/chartex" xmlns:mc="http://schemas.openxmlformats.org/markup-compatibility/2006" xmlns:aink="http://schemas.microsoft.com/office/drawing/2016/ink" xmlns:am3d="http://schemas.microsoft.com/office/drawing/2017/model3d" xmlns:o="urn:schemas-microsoft-com:office:office" xmlns:r="http://schemas.openxmlformats.org/officeDocument/2006/relationships" xmlns:m="http://schemas.openxmlformats.org/officeDocument/2006/math" xmlns:v="urn:schemas-microsoft-com:vml" xmlns:wp14="http://schemas.microsoft.com/office/word/2010/wordprocessingDrawing" xmlns:wp="http://schemas.openxmlformats.org/drawingml/2006/wordprocessingDrawing" xmlns:w10="urn:schemas-microsoft-com:office:word" xmlns:w="http://schemas.openxmlformats.org/wordprocessingml/2006/main" xmlns:w14="http://schemas.microsoft.com/office/word/2010/wordml" xmlns:w15="http://schemas.microsoft.com/office/word/2012/wordml" xmlns:w16cid="http://schemas.microsoft.com/office/word/2016/wordml/cid" xmlns:w16se="http://schemas.microsoft.com/office/word/2015/wordml/symex" xmlns:wpg="http://schemas.microsoft.com/office/word/2010/wordprocessingGroup" xmlns:wpi="http://schemas.microsoft.com/office/word/2010/wordprocessingInk" xmlns:wne="http://schemas.microsoft.com/office/word/2006/wordml" xmlns:wps="http://schemas.microsoft.com/office/word/2010/wordprocessingShape" mc:Ignorable="w14 w15 w16se w16cid wp14">
   <w:p>
     <w:pPr>
       <w:pStyle w:val="Cabealho"/>
@@ -6140,7 +6970,7 @@
 </file>
 
 <file path=word/header6.xml><?xml version="1.0" encoding="utf-8"?>
-<w:hdr xmlns:wpc="http://schemas.microsoft.com/office/word/2010/wordprocessingCanvas" xmlns:cx="http://schemas.microsoft.com/office/drawing/2014/chartex" xmlns:mc="http://schemas.openxmlformats.org/markup-compatibility/2006" xmlns:o="urn:schemas-microsoft-com:office:office" xmlns:r="http://schemas.openxmlformats.org/officeDocument/2006/relationships" xmlns:m="http://schemas.openxmlformats.org/officeDocument/2006/math" xmlns:v="urn:schemas-microsoft-com:vml" xmlns:wp14="http://schemas.microsoft.com/office/word/2010/wordprocessingDrawing" xmlns:wp="http://schemas.openxmlformats.org/drawingml/2006/wordprocessingDrawing" xmlns:w10="urn:schemas-microsoft-com:office:word" xmlns:w="http://schemas.openxmlformats.org/wordprocessingml/2006/main" xmlns:w14="http://schemas.microsoft.com/office/word/2010/wordml" xmlns:w15="http://schemas.microsoft.com/office/word/2012/wordml" xmlns:w16se="http://schemas.microsoft.com/office/word/2015/wordml/symex" xmlns:wpg="http://schemas.microsoft.com/office/word/2010/wordprocessingGroup" xmlns:wpi="http://schemas.microsoft.com/office/word/2010/wordprocessingInk" xmlns:wne="http://schemas.microsoft.com/office/word/2006/wordml" xmlns:wps="http://schemas.microsoft.com/office/word/2010/wordprocessingShape" mc:Ignorable="w14 w15 w16se wp14">
+<w:hdr xmlns:wpc="http://schemas.microsoft.com/office/word/2010/wordprocessingCanvas" xmlns:cx="http://schemas.microsoft.com/office/drawing/2014/chartex" xmlns:cx1="http://schemas.microsoft.com/office/drawing/2015/9/8/chartex" xmlns:cx2="http://schemas.microsoft.com/office/drawing/2015/10/21/chartex" xmlns:cx3="http://schemas.microsoft.com/office/drawing/2016/5/9/chartex" xmlns:cx4="http://schemas.microsoft.com/office/drawing/2016/5/10/chartex" xmlns:cx5="http://schemas.microsoft.com/office/drawing/2016/5/11/chartex" xmlns:cx6="http://schemas.microsoft.com/office/drawing/2016/5/12/chartex" xmlns:cx7="http://schemas.microsoft.com/office/drawing/2016/5/13/chartex" xmlns:cx8="http://schemas.microsoft.com/office/drawing/2016/5/14/chartex" xmlns:mc="http://schemas.openxmlformats.org/markup-compatibility/2006" xmlns:aink="http://schemas.microsoft.com/office/drawing/2016/ink" xmlns:am3d="http://schemas.microsoft.com/office/drawing/2017/model3d" xmlns:o="urn:schemas-microsoft-com:office:office" xmlns:r="http://schemas.openxmlformats.org/officeDocument/2006/relationships" xmlns:m="http://schemas.openxmlformats.org/officeDocument/2006/math" xmlns:v="urn:schemas-microsoft-com:vml" xmlns:wp14="http://schemas.microsoft.com/office/word/2010/wordprocessingDrawing" xmlns:wp="http://schemas.openxmlformats.org/drawingml/2006/wordprocessingDrawing" xmlns:w10="urn:schemas-microsoft-com:office:word" xmlns:w="http://schemas.openxmlformats.org/wordprocessingml/2006/main" xmlns:w14="http://schemas.microsoft.com/office/word/2010/wordml" xmlns:w15="http://schemas.microsoft.com/office/word/2012/wordml" xmlns:w16cid="http://schemas.microsoft.com/office/word/2016/wordml/cid" xmlns:w16se="http://schemas.microsoft.com/office/word/2015/wordml/symex" xmlns:wpg="http://schemas.microsoft.com/office/word/2010/wordprocessingGroup" xmlns:wpi="http://schemas.microsoft.com/office/word/2010/wordprocessingInk" xmlns:wne="http://schemas.microsoft.com/office/word/2006/wordml" xmlns:wps="http://schemas.microsoft.com/office/word/2010/wordprocessingShape" mc:Ignorable="w14 w15 w16se w16cid wp14">
   <w:p>
     <w:pPr>
       <w:pStyle w:val="Cabealho"/>
@@ -6197,7 +7027,7 @@
 </file>
 
 <file path=word/header7.xml><?xml version="1.0" encoding="utf-8"?>
-<w:hdr xmlns:wpc="http://schemas.microsoft.com/office/word/2010/wordprocessingCanvas" xmlns:cx="http://schemas.microsoft.com/office/drawing/2014/chartex" xmlns:mc="http://schemas.openxmlformats.org/markup-compatibility/2006" xmlns:o="urn:schemas-microsoft-com:office:office" xmlns:r="http://schemas.openxmlformats.org/officeDocument/2006/relationships" xmlns:m="http://schemas.openxmlformats.org/officeDocument/2006/math" xmlns:v="urn:schemas-microsoft-com:vml" xmlns:wp14="http://schemas.microsoft.com/office/word/2010/wordprocessingDrawing" xmlns:wp="http://schemas.openxmlformats.org/drawingml/2006/wordprocessingDrawing" xmlns:w10="urn:schemas-microsoft-com:office:word" xmlns:w="http://schemas.openxmlformats.org/wordprocessingml/2006/main" xmlns:w14="http://schemas.microsoft.com/office/word/2010/wordml" xmlns:w15="http://schemas.microsoft.com/office/word/2012/wordml" xmlns:w16se="http://schemas.microsoft.com/office/word/2015/wordml/symex" xmlns:wpg="http://schemas.microsoft.com/office/word/2010/wordprocessingGroup" xmlns:wpi="http://schemas.microsoft.com/office/word/2010/wordprocessingInk" xmlns:wne="http://schemas.microsoft.com/office/word/2006/wordml" xmlns:wps="http://schemas.microsoft.com/office/word/2010/wordprocessingShape" mc:Ignorable="w14 w15 w16se wp14">
+<w:hdr xmlns:wpc="http://schemas.microsoft.com/office/word/2010/wordprocessingCanvas" xmlns:cx="http://schemas.microsoft.com/office/drawing/2014/chartex" xmlns:cx1="http://schemas.microsoft.com/office/drawing/2015/9/8/chartex" xmlns:cx2="http://schemas.microsoft.com/office/drawing/2015/10/21/chartex" xmlns:cx3="http://schemas.microsoft.com/office/drawing/2016/5/9/chartex" xmlns:cx4="http://schemas.microsoft.com/office/drawing/2016/5/10/chartex" xmlns:cx5="http://schemas.microsoft.com/office/drawing/2016/5/11/chartex" xmlns:cx6="http://schemas.microsoft.com/office/drawing/2016/5/12/chartex" xmlns:cx7="http://schemas.microsoft.com/office/drawing/2016/5/13/chartex" xmlns:cx8="http://schemas.microsoft.com/office/drawing/2016/5/14/chartex" xmlns:mc="http://schemas.openxmlformats.org/markup-compatibility/2006" xmlns:aink="http://schemas.microsoft.com/office/drawing/2016/ink" xmlns:am3d="http://schemas.microsoft.com/office/drawing/2017/model3d" xmlns:o="urn:schemas-microsoft-com:office:office" xmlns:r="http://schemas.openxmlformats.org/officeDocument/2006/relationships" xmlns:m="http://schemas.openxmlformats.org/officeDocument/2006/math" xmlns:v="urn:schemas-microsoft-com:vml" xmlns:wp14="http://schemas.microsoft.com/office/word/2010/wordprocessingDrawing" xmlns:wp="http://schemas.openxmlformats.org/drawingml/2006/wordprocessingDrawing" xmlns:w10="urn:schemas-microsoft-com:office:word" xmlns:w="http://schemas.openxmlformats.org/wordprocessingml/2006/main" xmlns:w14="http://schemas.microsoft.com/office/word/2010/wordml" xmlns:w15="http://schemas.microsoft.com/office/word/2012/wordml" xmlns:w16cid="http://schemas.microsoft.com/office/word/2016/wordml/cid" xmlns:w16se="http://schemas.microsoft.com/office/word/2015/wordml/symex" xmlns:wpg="http://schemas.microsoft.com/office/word/2010/wordprocessingGroup" xmlns:wpi="http://schemas.microsoft.com/office/word/2010/wordprocessingInk" xmlns:wne="http://schemas.microsoft.com/office/word/2006/wordml" xmlns:wps="http://schemas.microsoft.com/office/word/2010/wordprocessingShape" mc:Ignorable="w14 w15 w16se w16cid wp14">
   <w:p>
     <w:pPr>
       <w:pStyle w:val="Cabealho"/>
@@ -6207,7 +7037,7 @@
 </file>
 
 <file path=word/header8.xml><?xml version="1.0" encoding="utf-8"?>
-<w:hdr xmlns:wpc="http://schemas.microsoft.com/office/word/2010/wordprocessingCanvas" xmlns:cx="http://schemas.microsoft.com/office/drawing/2014/chartex" xmlns:mc="http://schemas.openxmlformats.org/markup-compatibility/2006" xmlns:o="urn:schemas-microsoft-com:office:office" xmlns:r="http://schemas.openxmlformats.org/officeDocument/2006/relationships" xmlns:m="http://schemas.openxmlformats.org/officeDocument/2006/math" xmlns:v="urn:schemas-microsoft-com:vml" xmlns:wp14="http://schemas.microsoft.com/office/word/2010/wordprocessingDrawing" xmlns:wp="http://schemas.openxmlformats.org/drawingml/2006/wordprocessingDrawing" xmlns:w10="urn:schemas-microsoft-com:office:word" xmlns:w="http://schemas.openxmlformats.org/wordprocessingml/2006/main" xmlns:w14="http://schemas.microsoft.com/office/word/2010/wordml" xmlns:w15="http://schemas.microsoft.com/office/word/2012/wordml" xmlns:w16se="http://schemas.microsoft.com/office/word/2015/wordml/symex" xmlns:wpg="http://schemas.microsoft.com/office/word/2010/wordprocessingGroup" xmlns:wpi="http://schemas.microsoft.com/office/word/2010/wordprocessingInk" xmlns:wne="http://schemas.microsoft.com/office/word/2006/wordml" xmlns:wps="http://schemas.microsoft.com/office/word/2010/wordprocessingShape" mc:Ignorable="w14 w15 w16se wp14">
+<w:hdr xmlns:wpc="http://schemas.microsoft.com/office/word/2010/wordprocessingCanvas" xmlns:cx="http://schemas.microsoft.com/office/drawing/2014/chartex" xmlns:cx1="http://schemas.microsoft.com/office/drawing/2015/9/8/chartex" xmlns:cx2="http://schemas.microsoft.com/office/drawing/2015/10/21/chartex" xmlns:cx3="http://schemas.microsoft.com/office/drawing/2016/5/9/chartex" xmlns:cx4="http://schemas.microsoft.com/office/drawing/2016/5/10/chartex" xmlns:cx5="http://schemas.microsoft.com/office/drawing/2016/5/11/chartex" xmlns:cx6="http://schemas.microsoft.com/office/drawing/2016/5/12/chartex" xmlns:cx7="http://schemas.microsoft.com/office/drawing/2016/5/13/chartex" xmlns:cx8="http://schemas.microsoft.com/office/drawing/2016/5/14/chartex" xmlns:mc="http://schemas.openxmlformats.org/markup-compatibility/2006" xmlns:aink="http://schemas.microsoft.com/office/drawing/2016/ink" xmlns:am3d="http://schemas.microsoft.com/office/drawing/2017/model3d" xmlns:o="urn:schemas-microsoft-com:office:office" xmlns:r="http://schemas.openxmlformats.org/officeDocument/2006/relationships" xmlns:m="http://schemas.openxmlformats.org/officeDocument/2006/math" xmlns:v="urn:schemas-microsoft-com:vml" xmlns:wp14="http://schemas.microsoft.com/office/word/2010/wordprocessingDrawing" xmlns:wp="http://schemas.openxmlformats.org/drawingml/2006/wordprocessingDrawing" xmlns:w10="urn:schemas-microsoft-com:office:word" xmlns:w="http://schemas.openxmlformats.org/wordprocessingml/2006/main" xmlns:w14="http://schemas.microsoft.com/office/word/2010/wordml" xmlns:w15="http://schemas.microsoft.com/office/word/2012/wordml" xmlns:w16cid="http://schemas.microsoft.com/office/word/2016/wordml/cid" xmlns:w16se="http://schemas.microsoft.com/office/word/2015/wordml/symex" xmlns:wpg="http://schemas.microsoft.com/office/word/2010/wordprocessingGroup" xmlns:wpi="http://schemas.microsoft.com/office/word/2010/wordprocessingInk" xmlns:wne="http://schemas.microsoft.com/office/word/2006/wordml" xmlns:wps="http://schemas.microsoft.com/office/word/2010/wordprocessingShape" mc:Ignorable="w14 w15 w16se w16cid wp14">
   <w:p>
     <w:pPr>
       <w:pStyle w:val="Cabealho"/>
@@ -6344,7 +7174,7 @@
 </file>
 
 <file path=word/header9.xml><?xml version="1.0" encoding="utf-8"?>
-<w:hdr xmlns:wpc="http://schemas.microsoft.com/office/word/2010/wordprocessingCanvas" xmlns:cx="http://schemas.microsoft.com/office/drawing/2014/chartex" xmlns:mc="http://schemas.openxmlformats.org/markup-compatibility/2006" xmlns:o="urn:schemas-microsoft-com:office:office" xmlns:r="http://schemas.openxmlformats.org/officeDocument/2006/relationships" xmlns:m="http://schemas.openxmlformats.org/officeDocument/2006/math" xmlns:v="urn:schemas-microsoft-com:vml" xmlns:wp14="http://schemas.microsoft.com/office/word/2010/wordprocessingDrawing" xmlns:wp="http://schemas.openxmlformats.org/drawingml/2006/wordprocessingDrawing" xmlns:w10="urn:schemas-microsoft-com:office:word" xmlns:w="http://schemas.openxmlformats.org/wordprocessingml/2006/main" xmlns:w14="http://schemas.microsoft.com/office/word/2010/wordml" xmlns:w15="http://schemas.microsoft.com/office/word/2012/wordml" xmlns:w16se="http://schemas.microsoft.com/office/word/2015/wordml/symex" xmlns:wpg="http://schemas.microsoft.com/office/word/2010/wordprocessingGroup" xmlns:wpi="http://schemas.microsoft.com/office/word/2010/wordprocessingInk" xmlns:wne="http://schemas.microsoft.com/office/word/2006/wordml" xmlns:wps="http://schemas.microsoft.com/office/word/2010/wordprocessingShape" mc:Ignorable="w14 w15 w16se wp14">
+<w:hdr xmlns:wpc="http://schemas.microsoft.com/office/word/2010/wordprocessingCanvas" xmlns:cx="http://schemas.microsoft.com/office/drawing/2014/chartex" xmlns:cx1="http://schemas.microsoft.com/office/drawing/2015/9/8/chartex" xmlns:cx2="http://schemas.microsoft.com/office/drawing/2015/10/21/chartex" xmlns:cx3="http://schemas.microsoft.com/office/drawing/2016/5/9/chartex" xmlns:cx4="http://schemas.microsoft.com/office/drawing/2016/5/10/chartex" xmlns:cx5="http://schemas.microsoft.com/office/drawing/2016/5/11/chartex" xmlns:cx6="http://schemas.microsoft.com/office/drawing/2016/5/12/chartex" xmlns:cx7="http://schemas.microsoft.com/office/drawing/2016/5/13/chartex" xmlns:cx8="http://schemas.microsoft.com/office/drawing/2016/5/14/chartex" xmlns:mc="http://schemas.openxmlformats.org/markup-compatibility/2006" xmlns:aink="http://schemas.microsoft.com/office/drawing/2016/ink" xmlns:am3d="http://schemas.microsoft.com/office/drawing/2017/model3d" xmlns:o="urn:schemas-microsoft-com:office:office" xmlns:r="http://schemas.openxmlformats.org/officeDocument/2006/relationships" xmlns:m="http://schemas.openxmlformats.org/officeDocument/2006/math" xmlns:v="urn:schemas-microsoft-com:vml" xmlns:wp14="http://schemas.microsoft.com/office/word/2010/wordprocessingDrawing" xmlns:wp="http://schemas.openxmlformats.org/drawingml/2006/wordprocessingDrawing" xmlns:w10="urn:schemas-microsoft-com:office:word" xmlns:w="http://schemas.openxmlformats.org/wordprocessingml/2006/main" xmlns:w14="http://schemas.microsoft.com/office/word/2010/wordml" xmlns:w15="http://schemas.microsoft.com/office/word/2012/wordml" xmlns:w16cid="http://schemas.microsoft.com/office/word/2016/wordml/cid" xmlns:w16se="http://schemas.microsoft.com/office/word/2015/wordml/symex" xmlns:wpg="http://schemas.microsoft.com/office/word/2010/wordprocessingGroup" xmlns:wpi="http://schemas.microsoft.com/office/word/2010/wordprocessingInk" xmlns:wne="http://schemas.microsoft.com/office/word/2006/wordml" xmlns:wps="http://schemas.microsoft.com/office/word/2010/wordprocessingShape" mc:Ignorable="w14 w15 w16se w16cid wp14">
   <w:p>
     <w:pPr>
       <w:pStyle w:val="Cabealho"/>
@@ -6400,7 +7230,7 @@
 </file>
 
 <file path=word/numbering.xml><?xml version="1.0" encoding="utf-8"?>
-<w:numbering xmlns:wpc="http://schemas.microsoft.com/office/word/2010/wordprocessingCanvas" xmlns:cx="http://schemas.microsoft.com/office/drawing/2014/chartex" xmlns:mc="http://schemas.openxmlformats.org/markup-compatibility/2006" xmlns:o="urn:schemas-microsoft-com:office:office" xmlns:r="http://schemas.openxmlformats.org/officeDocument/2006/relationships" xmlns:m="http://schemas.openxmlformats.org/officeDocument/2006/math" xmlns:v="urn:schemas-microsoft-com:vml" xmlns:wp14="http://schemas.microsoft.com/office/word/2010/wordprocessingDrawing" xmlns:wp="http://schemas.openxmlformats.org/drawingml/2006/wordprocessingDrawing" xmlns:w10="urn:schemas-microsoft-com:office:word" xmlns:w="http://schemas.openxmlformats.org/wordprocessingml/2006/main" xmlns:w14="http://schemas.microsoft.com/office/word/2010/wordml" xmlns:w15="http://schemas.microsoft.com/office/word/2012/wordml" xmlns:w16se="http://schemas.microsoft.com/office/word/2015/wordml/symex" xmlns:wpg="http://schemas.microsoft.com/office/word/2010/wordprocessingGroup" xmlns:wpi="http://schemas.microsoft.com/office/word/2010/wordprocessingInk" xmlns:wne="http://schemas.microsoft.com/office/word/2006/wordml" xmlns:wps="http://schemas.microsoft.com/office/word/2010/wordprocessingShape" mc:Ignorable="w14 w15 w16se wp14">
+<w:numbering xmlns:wpc="http://schemas.microsoft.com/office/word/2010/wordprocessingCanvas" xmlns:cx="http://schemas.microsoft.com/office/drawing/2014/chartex" xmlns:cx1="http://schemas.microsoft.com/office/drawing/2015/9/8/chartex" xmlns:cx2="http://schemas.microsoft.com/office/drawing/2015/10/21/chartex" xmlns:cx3="http://schemas.microsoft.com/office/drawing/2016/5/9/chartex" xmlns:cx4="http://schemas.microsoft.com/office/drawing/2016/5/10/chartex" xmlns:cx5="http://schemas.microsoft.com/office/drawing/2016/5/11/chartex" xmlns:cx6="http://schemas.microsoft.com/office/drawing/2016/5/12/chartex" xmlns:cx7="http://schemas.microsoft.com/office/drawing/2016/5/13/chartex" xmlns:cx8="http://schemas.microsoft.com/office/drawing/2016/5/14/chartex" xmlns:mc="http://schemas.openxmlformats.org/markup-compatibility/2006" xmlns:aink="http://schemas.microsoft.com/office/drawing/2016/ink" xmlns:am3d="http://schemas.microsoft.com/office/drawing/2017/model3d" xmlns:o="urn:schemas-microsoft-com:office:office" xmlns:r="http://schemas.openxmlformats.org/officeDocument/2006/relationships" xmlns:m="http://schemas.openxmlformats.org/officeDocument/2006/math" xmlns:v="urn:schemas-microsoft-com:vml" xmlns:wp14="http://schemas.microsoft.com/office/word/2010/wordprocessingDrawing" xmlns:wp="http://schemas.openxmlformats.org/drawingml/2006/wordprocessingDrawing" xmlns:w10="urn:schemas-microsoft-com:office:word" xmlns:w="http://schemas.openxmlformats.org/wordprocessingml/2006/main" xmlns:w14="http://schemas.microsoft.com/office/word/2010/wordml" xmlns:w15="http://schemas.microsoft.com/office/word/2012/wordml" xmlns:w16cid="http://schemas.microsoft.com/office/word/2016/wordml/cid" xmlns:w16se="http://schemas.microsoft.com/office/word/2015/wordml/symex" xmlns:wpg="http://schemas.microsoft.com/office/word/2010/wordprocessingGroup" xmlns:wpi="http://schemas.microsoft.com/office/word/2010/wordprocessingInk" xmlns:wne="http://schemas.microsoft.com/office/word/2006/wordml" xmlns:wps="http://schemas.microsoft.com/office/word/2010/wordprocessingShape" mc:Ignorable="w14 w15 w16se w16cid wp14">
   <w:abstractNum w:abstractNumId="0" w15:restartNumberingAfterBreak="0">
     <w:nsid w:val="FFFFFF7C"/>
     <w:multiLevelType w:val="singleLevel"/>
@@ -9300,7 +10130,7 @@
 </file>
 
 <file path=word/styles.xml><?xml version="1.0" encoding="utf-8"?>
-<w:styles xmlns:mc="http://schemas.openxmlformats.org/markup-compatibility/2006" xmlns:r="http://schemas.openxmlformats.org/officeDocument/2006/relationships" xmlns:w="http://schemas.openxmlformats.org/wordprocessingml/2006/main" xmlns:w14="http://schemas.microsoft.com/office/word/2010/wordml" xmlns:w15="http://schemas.microsoft.com/office/word/2012/wordml" xmlns:w16se="http://schemas.microsoft.com/office/word/2015/wordml/symex" mc:Ignorable="w14 w15 w16se">
+<w:styles xmlns:mc="http://schemas.openxmlformats.org/markup-compatibility/2006" xmlns:r="http://schemas.openxmlformats.org/officeDocument/2006/relationships" xmlns:w="http://schemas.openxmlformats.org/wordprocessingml/2006/main" xmlns:w14="http://schemas.microsoft.com/office/word/2010/wordml" xmlns:w15="http://schemas.microsoft.com/office/word/2012/wordml" xmlns:w16cid="http://schemas.microsoft.com/office/word/2016/wordml/cid" xmlns:w16se="http://schemas.microsoft.com/office/word/2015/wordml/symex" mc:Ignorable="w14 w15 w16se w16cid">
   <w:docDefaults>
     <w:rPrDefault>
       <w:rPr>
@@ -9310,7 +10140,7 @@
     </w:rPrDefault>
     <w:pPrDefault/>
   </w:docDefaults>
-  <w:latentStyles w:defLockedState="0" w:defUIPriority="99" w:defSemiHidden="0" w:defUnhideWhenUsed="0" w:defQFormat="0" w:count="371">
+  <w:latentStyles w:defLockedState="0" w:defUIPriority="99" w:defSemiHidden="0" w:defUnhideWhenUsed="0" w:defQFormat="0" w:count="376">
     <w:lsdException w:name="Normal" w:locked="1" w:uiPriority="0" w:qFormat="1"/>
     <w:lsdException w:name="heading 1" w:locked="1" w:uiPriority="9" w:qFormat="1"/>
     <w:lsdException w:name="heading 2" w:locked="1" w:uiPriority="9" w:qFormat="1"/>
@@ -9416,7 +10246,7 @@
     <w:lsdException w:name="HTML Sample" w:locked="1" w:semiHidden="1" w:unhideWhenUsed="1"/>
     <w:lsdException w:name="HTML Typewriter" w:locked="1" w:semiHidden="1" w:unhideWhenUsed="1"/>
     <w:lsdException w:name="HTML Variable" w:locked="1" w:semiHidden="1" w:unhideWhenUsed="1"/>
-    <w:lsdException w:name="Normal Table" w:locked="1" w:semiHidden="1" w:unhideWhenUsed="1"/>
+    <w:lsdException w:name="Normal Table" w:locked="1"/>
     <w:lsdException w:name="annotation subject" w:locked="1" w:semiHidden="1" w:unhideWhenUsed="1"/>
     <w:lsdException w:name="No List" w:locked="1" w:semiHidden="1" w:unhideWhenUsed="1"/>
     <w:lsdException w:name="Outline List 1" w:locked="1" w:semiHidden="1" w:unhideWhenUsed="1"/>
@@ -9459,11 +10289,11 @@
     <w:lsdException w:name="Table Contemporary" w:locked="1" w:semiHidden="1" w:unhideWhenUsed="1"/>
     <w:lsdException w:name="Table Elegant" w:locked="1" w:semiHidden="1" w:unhideWhenUsed="1"/>
     <w:lsdException w:name="Table Professional" w:locked="1" w:semiHidden="1" w:unhideWhenUsed="1"/>
-    <w:lsdException w:name="Table Subtle 1" w:locked="1" w:semiHidden="1" w:unhideWhenUsed="1"/>
+    <w:lsdException w:name="Table Subtle 1" w:locked="1"/>
     <w:lsdException w:name="Table Subtle 2" w:locked="1" w:semiHidden="1" w:unhideWhenUsed="1"/>
     <w:lsdException w:name="Table Web 1" w:locked="1" w:semiHidden="1" w:unhideWhenUsed="1"/>
-    <w:lsdException w:name="Table Web 2" w:locked="1" w:semiHidden="1" w:unhideWhenUsed="1"/>
-    <w:lsdException w:name="Table Web 3" w:locked="1" w:semiHidden="1" w:unhideWhenUsed="1"/>
+    <w:lsdException w:name="Table Web 2" w:locked="1"/>
+    <w:lsdException w:name="Table Web 3" w:locked="1"/>
     <w:lsdException w:name="Balloon Text" w:locked="1" w:semiHidden="1" w:unhideWhenUsed="1"/>
     <w:lsdException w:name="Table Grid" w:locked="1" w:uiPriority="59"/>
     <w:lsdException w:name="Table Theme" w:locked="1" w:semiHidden="1" w:unhideWhenUsed="1"/>
@@ -9682,6 +10512,11 @@
     <w:lsdException w:name="List Table 5 Dark Accent 6" w:uiPriority="50"/>
     <w:lsdException w:name="List Table 6 Colorful Accent 6" w:uiPriority="51"/>
     <w:lsdException w:name="List Table 7 Colorful Accent 6" w:uiPriority="52"/>
+    <w:lsdException w:name="Mention" w:semiHidden="1" w:unhideWhenUsed="1"/>
+    <w:lsdException w:name="Smart Hyperlink" w:semiHidden="1" w:unhideWhenUsed="1"/>
+    <w:lsdException w:name="Hashtag" w:semiHidden="1" w:unhideWhenUsed="1"/>
+    <w:lsdException w:name="Unresolved Mention" w:semiHidden="1" w:unhideWhenUsed="1"/>
+    <w:lsdException w:name="Smart Link" w:semiHidden="1" w:unhideWhenUsed="1"/>
   </w:latentStyles>
   <w:style w:type="paragraph" w:default="1" w:styleId="Normal">
     <w:name w:val="Normal"/>
@@ -9931,6 +10766,7 @@
   <w:style w:type="character" w:default="1" w:styleId="Fontepargpadro">
     <w:name w:val="Default Paragraph Font"/>
     <w:uiPriority w:val="1"/>
+    <w:semiHidden/>
     <w:unhideWhenUsed/>
   </w:style>
   <w:style w:type="table" w:default="1" w:styleId="Tabelanormal">
@@ -15990,7 +16826,7 @@
 </file>
 
 <file path=customXml/itemProps1.xml><?xml version="1.0" encoding="utf-8"?>
-<ds:datastoreItem xmlns:ds="http://schemas.openxmlformats.org/officeDocument/2006/customXml" ds:itemID="{13504DE9-8213-48A9-818A-7579E8A1214A}">
+<ds:datastoreItem xmlns:ds="http://schemas.openxmlformats.org/officeDocument/2006/customXml" ds:itemID="{F974B772-B8D6-49E8-830D-A2EACCE3B3B1}">
   <ds:schemaRefs>
     <ds:schemaRef ds:uri="http://schemas.openxmlformats.org/officeDocument/2006/bibliography"/>
   </ds:schemaRefs>

</xml_diff>

<commit_message>
att doc final e att do relatorio de P&I
</commit_message>
<xml_diff>
--- a/Documentação/Documentação_Final_ControlBlock.docx
+++ b/Documentação/Documentação_Final_ControlBlock.docx
@@ -2284,22 +2284,11 @@
       <w:pPr>
         <w:pStyle w:val="FolhadeRostodosCaptulos"/>
       </w:pPr>
-      <w:r>
-        <w:lastRenderedPageBreak/>
-        <w:fldChar w:fldCharType="begin"/>
-      </w:r>
-      <w:r>
-        <w:instrText xml:space="preserve"> REF _Ref125306779 \w </w:instrText>
-      </w:r>
-      <w:r>
-        <w:fldChar w:fldCharType="separate"/>
-      </w:r>
-      <w:r>
-        <w:t>1</w:t>
-      </w:r>
-      <w:r>
-        <w:fldChar w:fldCharType="end"/>
-      </w:r>
+      <w:fldSimple w:instr=" REF _Ref125306779 \w ">
+        <w:r>
+          <w:t>1</w:t>
+        </w:r>
+      </w:fldSimple>
       <w:r>
         <w:tab/>
       </w:r>
@@ -2504,48 +2493,43 @@
         <w:t>em lojas</w:t>
       </w:r>
       <w:r>
+        <w:t xml:space="preserve"> de varejo no entendimento do comportamento do usuário final em filas de lojas para tentar </w:t>
+      </w:r>
+      <w:r>
+        <w:t xml:space="preserve">futura tomada de decisão do usuário varejista fazendo com que </w:t>
+      </w:r>
+      <w:proofErr w:type="spellStart"/>
+      <w:r>
+        <w:t>diminui</w:t>
+      </w:r>
+      <w:r>
+        <w:t>a</w:t>
+      </w:r>
+      <w:proofErr w:type="spellEnd"/>
+      <w:r>
+        <w:t xml:space="preserve"> o tempo de espera e a otimiz</w:t>
+      </w:r>
+      <w:r>
+        <w:t>e</w:t>
+      </w:r>
+      <w:r>
         <w:t xml:space="preserve"> </w:t>
       </w:r>
-      <w:bookmarkStart w:id="6" w:name="_GoBack"/>
-      <w:bookmarkEnd w:id="6"/>
-      <w:r>
-        <w:t xml:space="preserve">de varejo no entendimento do comportamento do usuário final em filas de lojas para tentar </w:t>
-      </w:r>
-      <w:r>
-        <w:t xml:space="preserve">futura tomada de decisão do usuário varejista fazendo com que </w:t>
+      <w:r>
+        <w:t xml:space="preserve">o </w:t>
+      </w:r>
+      <w:r>
+        <w:t xml:space="preserve"> tempo e </w:t>
+      </w:r>
+      <w:r>
+        <w:t xml:space="preserve">a qualidade no </w:t>
       </w:r>
       <w:proofErr w:type="spellStart"/>
       <w:r>
-        <w:t>diminui</w:t>
-      </w:r>
-      <w:r>
-        <w:t>a</w:t>
+        <w:t>atentimento</w:t>
       </w:r>
       <w:proofErr w:type="spellEnd"/>
       <w:r>
-        <w:t xml:space="preserve"> o tempo de espera e a otimiz</w:t>
-      </w:r>
-      <w:r>
-        <w:t>e</w:t>
-      </w:r>
-      <w:r>
-        <w:t xml:space="preserve"> </w:t>
-      </w:r>
-      <w:r>
-        <w:t xml:space="preserve">o </w:t>
-      </w:r>
-      <w:r>
-        <w:t xml:space="preserve"> tempo e </w:t>
-      </w:r>
-      <w:r>
-        <w:t xml:space="preserve">a qualidade no </w:t>
-      </w:r>
-      <w:proofErr w:type="spellStart"/>
-      <w:r>
-        <w:t>atentimento</w:t>
-      </w:r>
-      <w:proofErr w:type="spellEnd"/>
-      <w:r>
         <w:t>.</w:t>
       </w:r>
       <w:r>
@@ -2559,7 +2543,7 @@
           <w:b/>
         </w:rPr>
       </w:pPr>
-      <w:bookmarkStart w:id="7" w:name="_Toc124080447"/>
+      <w:bookmarkStart w:id="6" w:name="_Toc124080447"/>
       <w:r>
         <w:rPr>
           <w:b/>
@@ -2758,6 +2742,81 @@
           <w:lang w:val="pt"/>
         </w:rPr>
         <w:t xml:space="preserve">imento.  </w:t>
+      </w:r>
+    </w:p>
+    <w:p>
+      <w:pPr>
+        <w:spacing w:after="100"/>
+        <w:rPr>
+          <w:rFonts w:cs="Arial"/>
+          <w:bCs/>
+          <w:lang w:val="pt"/>
+        </w:rPr>
+      </w:pPr>
+      <w:r>
+        <w:rPr>
+          <w:rFonts w:cs="Arial"/>
+          <w:bCs/>
+          <w:lang w:val="pt"/>
+        </w:rPr>
+        <w:t>Em casos de "abandono" da fila,</w:t>
+      </w:r>
+      <w:r>
+        <w:rPr>
+          <w:rFonts w:cs="Arial"/>
+          <w:bCs/>
+          <w:lang w:val="pt"/>
+        </w:rPr>
+        <w:t xml:space="preserve"> </w:t>
+      </w:r>
+      <w:r>
+        <w:rPr>
+          <w:rFonts w:cs="Arial"/>
+          <w:bCs/>
+          <w:lang w:val="pt"/>
+        </w:rPr>
+        <w:t>os produtos fica</w:t>
+      </w:r>
+      <w:r>
+        <w:rPr>
+          <w:rFonts w:cs="Arial"/>
+          <w:bCs/>
+          <w:lang w:val="pt"/>
+        </w:rPr>
+        <w:t>m</w:t>
+      </w:r>
+      <w:r>
+        <w:rPr>
+          <w:rFonts w:cs="Arial"/>
+          <w:bCs/>
+          <w:lang w:val="pt"/>
+        </w:rPr>
+        <w:t xml:space="preserve"> fora das prateleiras, exigindo</w:t>
+      </w:r>
+      <w:r>
+        <w:rPr>
+          <w:rFonts w:cs="Arial"/>
+          <w:bCs/>
+          <w:lang w:val="pt"/>
+        </w:rPr>
+        <w:t xml:space="preserve"> </w:t>
+      </w:r>
+      <w:r>
+        <w:rPr>
+          <w:rFonts w:cs="Arial"/>
+          <w:bCs/>
+          <w:lang w:val="pt"/>
+        </w:rPr>
+        <w:t xml:space="preserve">reorganização das mercadorias. Tal cenário é constantemente repetido já que não há </w:t>
+      </w:r>
+      <w:r>
+        <w:rPr>
+          <w:rFonts w:cs="Arial"/>
+          <w:bCs/>
+          <w:lang w:val="pt"/>
+        </w:rPr>
+        <w:lastRenderedPageBreak/>
+        <w:t>investimento em tecnologias de gestão de fila eficiente que possibilite monitorar quantos clientes aguardam atendimento para a efetuação da compra e quantos desistem no meio do caminho.</w:t>
       </w:r>
     </w:p>
     <w:p>
@@ -2772,68 +2831,15 @@
       </w:pPr>
       <w:r>
         <w:rPr>
-          <w:rFonts w:cs="Arial"/>
-          <w:bCs/>
-          <w:lang w:val="pt"/>
-        </w:rPr>
-        <w:t>Em casos de "abandono" da fila,</w:t>
-      </w:r>
-      <w:r>
-        <w:rPr>
-          <w:rFonts w:cs="Arial"/>
-          <w:bCs/>
-          <w:lang w:val="pt"/>
-        </w:rPr>
-        <w:t xml:space="preserve"> </w:t>
-      </w:r>
-      <w:r>
-        <w:rPr>
-          <w:rFonts w:cs="Arial"/>
-          <w:bCs/>
-          <w:lang w:val="pt"/>
-        </w:rPr>
-        <w:t>os produtos fica</w:t>
-      </w:r>
-      <w:r>
-        <w:rPr>
-          <w:rFonts w:cs="Arial"/>
-          <w:bCs/>
-          <w:lang w:val="pt"/>
-        </w:rPr>
-        <w:t>m</w:t>
-      </w:r>
-      <w:r>
-        <w:rPr>
-          <w:rFonts w:cs="Arial"/>
-          <w:bCs/>
-          <w:lang w:val="pt"/>
-        </w:rPr>
-        <w:t xml:space="preserve"> fora das prateleiras, exigindo</w:t>
-      </w:r>
-      <w:r>
-        <w:rPr>
-          <w:rFonts w:cs="Arial"/>
-          <w:bCs/>
-          <w:lang w:val="pt"/>
-        </w:rPr>
-        <w:t xml:space="preserve"> </w:t>
-      </w:r>
-      <w:r>
-        <w:rPr>
-          <w:rFonts w:cs="Arial"/>
-          <w:bCs/>
-          <w:lang w:val="pt"/>
-        </w:rPr>
-        <w:t xml:space="preserve">reorganização das mercadorias. Tal cenário é constantemente repetido já que não há </w:t>
-      </w:r>
-      <w:r>
-        <w:rPr>
-          <w:rFonts w:cs="Arial"/>
-          <w:bCs/>
-          <w:lang w:val="pt"/>
-        </w:rPr>
-        <w:lastRenderedPageBreak/>
-        <w:t>investimento em tecnologias de gestão de fila eficiente que possibilite monitorar quantos clientes aguardam atendimento para a efetuação da compra e quantos desistem no meio do caminho.</w:t>
+          <w:rFonts w:eastAsia="Arial" w:cs="Arial"/>
+        </w:rPr>
+        <w:t>O presente trabalho pode ser justificado pela importância d</w:t>
+      </w:r>
+      <w:r>
+        <w:rPr>
+          <w:rFonts w:eastAsia="Arial" w:cs="Arial"/>
+        </w:rPr>
+        <w:t>o monitoramento em tempo real para o usuário em lojas de varejo, para otimização do serviço e evitar a perda de futuros clientes em suas lojas, e perda de faturamento.</w:t>
       </w:r>
     </w:p>
     <w:p/>
@@ -2844,41 +2850,41 @@
           <w:b/>
         </w:rPr>
       </w:pPr>
-      <w:bookmarkStart w:id="8" w:name="_Toc512519591"/>
+      <w:bookmarkStart w:id="7" w:name="_Toc512519591"/>
       <w:r>
         <w:rPr>
           <w:b/>
         </w:rPr>
         <w:t>objetivo da solução</w:t>
       </w:r>
+      <w:bookmarkEnd w:id="7"/>
+    </w:p>
+    <w:p>
+      <w:r>
+        <w:t>Monitoramento do comportamento do usuário em filas</w:t>
+      </w:r>
+      <w:r>
+        <w:t xml:space="preserve"> de lojas</w:t>
+      </w:r>
+      <w:r>
+        <w:t>.</w:t>
+      </w:r>
+    </w:p>
+    <w:p>
+      <w:pPr>
+        <w:pStyle w:val="Ttulo2"/>
+        <w:rPr>
+          <w:b/>
+        </w:rPr>
+      </w:pPr>
+      <w:bookmarkStart w:id="8" w:name="_Toc512519592"/>
+      <w:r>
+        <w:rPr>
+          <w:b/>
+        </w:rPr>
+        <w:t>diagrama da solução</w:t>
+      </w:r>
       <w:bookmarkEnd w:id="8"/>
-    </w:p>
-    <w:p>
-      <w:r>
-        <w:t>Monitoramento do comportamento do usuário em filas</w:t>
-      </w:r>
-      <w:r>
-        <w:t xml:space="preserve"> de lojas</w:t>
-      </w:r>
-      <w:r>
-        <w:t>.</w:t>
-      </w:r>
-    </w:p>
-    <w:p>
-      <w:pPr>
-        <w:pStyle w:val="Ttulo2"/>
-        <w:rPr>
-          <w:b/>
-        </w:rPr>
-      </w:pPr>
-      <w:bookmarkStart w:id="9" w:name="_Toc512519592"/>
-      <w:r>
-        <w:rPr>
-          <w:b/>
-        </w:rPr>
-        <w:t>diagrama da solução</w:t>
-      </w:r>
-      <w:bookmarkEnd w:id="9"/>
     </w:p>
     <w:p/>
     <w:p>
@@ -2938,7 +2944,7 @@
         </w:drawing>
       </w:r>
     </w:p>
-    <w:bookmarkEnd w:id="7"/>
+    <w:bookmarkEnd w:id="6"/>
     <w:p>
       <w:pPr>
         <w:pStyle w:val="FolhadeRostodosCaptulos"/>
@@ -2974,12 +2980,103 @@
           <w:numId w:val="36"/>
         </w:numPr>
       </w:pPr>
-      <w:bookmarkStart w:id="10" w:name="_Toc512519593"/>
+      <w:bookmarkStart w:id="9" w:name="_Toc512519593"/>
       <w:r>
         <w:lastRenderedPageBreak/>
         <w:t>PLANEJAMENTO DO PROJETO</w:t>
       </w:r>
+      <w:bookmarkEnd w:id="9"/>
+    </w:p>
+    <w:p>
+      <w:pPr>
+        <w:pStyle w:val="Ttulo2"/>
+        <w:rPr>
+          <w:b/>
+        </w:rPr>
+      </w:pPr>
+      <w:bookmarkStart w:id="10" w:name="_Toc512519594"/>
+      <w:r>
+        <w:rPr>
+          <w:b/>
+        </w:rPr>
+        <w:t>Definição da Equipe do projeto</w:t>
+      </w:r>
       <w:bookmarkEnd w:id="10"/>
+      <w:r>
+        <w:rPr>
+          <w:b/>
+        </w:rPr>
+        <w:t xml:space="preserve"> </w:t>
+      </w:r>
+    </w:p>
+    <w:p>
+      <w:r>
+        <w:tab/>
+      </w:r>
+      <w:r>
+        <w:t xml:space="preserve">Bruna Garcia Delfino – Scrum </w:t>
+      </w:r>
+      <w:r>
+        <w:t xml:space="preserve">Master, </w:t>
+      </w:r>
+      <w:proofErr w:type="spellStart"/>
+      <w:r>
+        <w:t>Kivia</w:t>
+      </w:r>
+      <w:proofErr w:type="spellEnd"/>
+      <w:r>
+        <w:t xml:space="preserve"> Moreira </w:t>
+      </w:r>
+      <w:proofErr w:type="spellStart"/>
+      <w:r>
+        <w:t>Araujo</w:t>
+      </w:r>
+      <w:proofErr w:type="spellEnd"/>
+      <w:r>
+        <w:t xml:space="preserve"> – </w:t>
+      </w:r>
+      <w:proofErr w:type="spellStart"/>
+      <w:r>
+        <w:t>Dev</w:t>
+      </w:r>
+      <w:proofErr w:type="spellEnd"/>
+      <w:r>
+        <w:t xml:space="preserve"> </w:t>
+      </w:r>
+      <w:proofErr w:type="spellStart"/>
+      <w:r>
+        <w:t>team</w:t>
+      </w:r>
+      <w:proofErr w:type="spellEnd"/>
+      <w:r>
+        <w:t>,</w:t>
+      </w:r>
+    </w:p>
+    <w:p>
+      <w:r>
+        <w:t xml:space="preserve">Lucas Vinicius Alexandre Torres – </w:t>
+      </w:r>
+      <w:proofErr w:type="spellStart"/>
+      <w:r>
+        <w:t>Dev</w:t>
+      </w:r>
+      <w:proofErr w:type="spellEnd"/>
+      <w:r>
+        <w:t xml:space="preserve"> Team, </w:t>
+      </w:r>
+      <w:proofErr w:type="spellStart"/>
+      <w:r>
+        <w:t>Ranyery</w:t>
+      </w:r>
+      <w:proofErr w:type="spellEnd"/>
+      <w:r>
+        <w:t xml:space="preserve"> Dos Santos Coutinho.</w:t>
+      </w:r>
+    </w:p>
+    <w:p>
+      <w:r>
+        <w:tab/>
+      </w:r>
     </w:p>
     <w:p>
       <w:pPr>
@@ -2988,105 +3085,14 @@
           <w:b/>
         </w:rPr>
       </w:pPr>
-      <w:bookmarkStart w:id="11" w:name="_Toc512519594"/>
+      <w:bookmarkStart w:id="11" w:name="_Toc512519595"/>
       <w:r>
         <w:rPr>
           <w:b/>
         </w:rPr>
-        <w:t>Definição da Equipe do projeto</w:t>
+        <w:t>PROCESSO E FERRAMENTA DE GESTÃO DE PROJETOS</w:t>
       </w:r>
       <w:bookmarkEnd w:id="11"/>
-      <w:r>
-        <w:rPr>
-          <w:b/>
-        </w:rPr>
-        <w:t xml:space="preserve"> </w:t>
-      </w:r>
-    </w:p>
-    <w:p>
-      <w:r>
-        <w:tab/>
-      </w:r>
-      <w:r>
-        <w:t xml:space="preserve">Bruna Garcia Delfino – Scrum </w:t>
-      </w:r>
-      <w:r>
-        <w:t xml:space="preserve">Master, </w:t>
-      </w:r>
-      <w:proofErr w:type="spellStart"/>
-      <w:r>
-        <w:t>Kivia</w:t>
-      </w:r>
-      <w:proofErr w:type="spellEnd"/>
-      <w:r>
-        <w:t xml:space="preserve"> Moreira </w:t>
-      </w:r>
-      <w:proofErr w:type="spellStart"/>
-      <w:r>
-        <w:t>Araujo</w:t>
-      </w:r>
-      <w:proofErr w:type="spellEnd"/>
-      <w:r>
-        <w:t xml:space="preserve"> – </w:t>
-      </w:r>
-      <w:proofErr w:type="spellStart"/>
-      <w:r>
-        <w:t>Dev</w:t>
-      </w:r>
-      <w:proofErr w:type="spellEnd"/>
-      <w:r>
-        <w:t xml:space="preserve"> </w:t>
-      </w:r>
-      <w:proofErr w:type="spellStart"/>
-      <w:r>
-        <w:t>team</w:t>
-      </w:r>
-      <w:proofErr w:type="spellEnd"/>
-      <w:r>
-        <w:t>,</w:t>
-      </w:r>
-    </w:p>
-    <w:p>
-      <w:r>
-        <w:t xml:space="preserve">Lucas Vinicius Alexandre Torres – </w:t>
-      </w:r>
-      <w:proofErr w:type="spellStart"/>
-      <w:r>
-        <w:t>Dev</w:t>
-      </w:r>
-      <w:proofErr w:type="spellEnd"/>
-      <w:r>
-        <w:t xml:space="preserve"> Team, </w:t>
-      </w:r>
-      <w:proofErr w:type="spellStart"/>
-      <w:r>
-        <w:t>Ranyery</w:t>
-      </w:r>
-      <w:proofErr w:type="spellEnd"/>
-      <w:r>
-        <w:t xml:space="preserve"> Dos Santos Coutinho.</w:t>
-      </w:r>
-    </w:p>
-    <w:p>
-      <w:r>
-        <w:tab/>
-      </w:r>
-    </w:p>
-    <w:p>
-      <w:pPr>
-        <w:pStyle w:val="Ttulo2"/>
-        <w:rPr>
-          <w:b/>
-        </w:rPr>
-      </w:pPr>
-      <w:bookmarkStart w:id="12" w:name="_Toc512519595"/>
-      <w:r>
-        <w:rPr>
-          <w:b/>
-        </w:rPr>
-        <w:t>PROCESSO E FERRAMENTA DE GESTÃO DE PROJETOS</w:t>
-      </w:r>
-      <w:bookmarkEnd w:id="12"/>
       <w:r>
         <w:rPr>
           <w:b/>
@@ -3270,14 +3276,14 @@
           <w:b/>
         </w:rPr>
       </w:pPr>
-      <w:bookmarkStart w:id="13" w:name="_Toc512519596"/>
+      <w:bookmarkStart w:id="12" w:name="_Toc512519596"/>
       <w:r>
         <w:rPr>
           <w:b/>
         </w:rPr>
         <w:t>Gestão dos Riscos do Projeto</w:t>
       </w:r>
-      <w:bookmarkEnd w:id="13"/>
+      <w:bookmarkEnd w:id="12"/>
       <w:r>
         <w:rPr>
           <w:b/>
@@ -3338,7 +3344,7 @@
           <w:b/>
         </w:rPr>
       </w:pPr>
-      <w:bookmarkStart w:id="14" w:name="_Toc512519597"/>
+      <w:bookmarkStart w:id="13" w:name="_Toc512519597"/>
       <w:r>
         <w:rPr>
           <w:b/>
@@ -3364,7 +3370,7 @@
         </w:rPr>
         <w:t>requisitos</w:t>
       </w:r>
-      <w:bookmarkEnd w:id="14"/>
+      <w:bookmarkEnd w:id="13"/>
       <w:r>
         <w:rPr>
           <w:b/>
@@ -3429,7 +3435,7 @@
           <w:b/>
         </w:rPr>
       </w:pPr>
-      <w:bookmarkStart w:id="15" w:name="_Toc512519598"/>
+      <w:bookmarkStart w:id="14" w:name="_Toc512519598"/>
       <w:r>
         <w:rPr>
           <w:b/>
@@ -3437,7 +3443,7 @@
         <w:lastRenderedPageBreak/>
         <w:t>Sprints / sprint backlog</w:t>
       </w:r>
-      <w:bookmarkEnd w:id="15"/>
+      <w:bookmarkEnd w:id="14"/>
       <w:r>
         <w:rPr>
           <w:b/>
@@ -3513,22 +3519,11 @@
       <w:pPr>
         <w:pStyle w:val="FolhadeRostodosCaptulos"/>
       </w:pPr>
-      <w:r>
-        <w:lastRenderedPageBreak/>
-        <w:fldChar w:fldCharType="begin"/>
-      </w:r>
-      <w:r>
-        <w:instrText xml:space="preserve"> REF _Ref125306944 \w </w:instrText>
-      </w:r>
-      <w:r>
-        <w:fldChar w:fldCharType="separate"/>
-      </w:r>
-      <w:r>
-        <w:t>3</w:t>
-      </w:r>
-      <w:r>
-        <w:fldChar w:fldCharType="end"/>
-      </w:r>
+      <w:fldSimple w:instr=" REF _Ref125306944 \w ">
+        <w:r>
+          <w:t>3</w:t>
+        </w:r>
+      </w:fldSimple>
       <w:r>
         <w:tab/>
       </w:r>
@@ -3543,7 +3538,7 @@
           <w:color w:val="000000"/>
         </w:rPr>
       </w:pPr>
-      <w:bookmarkStart w:id="16" w:name="_Toc512519599"/>
+      <w:bookmarkStart w:id="15" w:name="_Toc512519599"/>
       <w:r>
         <w:rPr>
           <w:color w:val="000000"/>
@@ -3551,24 +3546,24 @@
         <w:lastRenderedPageBreak/>
         <w:t>desenvolvimento do projeto</w:t>
       </w:r>
+      <w:bookmarkEnd w:id="15"/>
+    </w:p>
+    <w:p/>
+    <w:p>
+      <w:pPr>
+        <w:pStyle w:val="Ttulo2"/>
+        <w:rPr>
+          <w:b/>
+        </w:rPr>
+      </w:pPr>
+      <w:bookmarkStart w:id="16" w:name="_Toc512519600"/>
+      <w:r>
+        <w:rPr>
+          <w:b/>
+        </w:rPr>
+        <w:t>Solução Técnica – Aquisição de dados via Arduino</w:t>
+      </w:r>
       <w:bookmarkEnd w:id="16"/>
-    </w:p>
-    <w:p/>
-    <w:p>
-      <w:pPr>
-        <w:pStyle w:val="Ttulo2"/>
-        <w:rPr>
-          <w:b/>
-        </w:rPr>
-      </w:pPr>
-      <w:bookmarkStart w:id="17" w:name="_Toc512519600"/>
-      <w:r>
-        <w:rPr>
-          <w:b/>
-        </w:rPr>
-        <w:t>Solução Técnica – Aquisição de dados via Arduino</w:t>
-      </w:r>
-      <w:bookmarkEnd w:id="17"/>
       <w:r>
         <w:rPr>
           <w:b/>
@@ -3638,7 +3633,7 @@
       </w:pPr>
     </w:p>
     <w:p>
-      <w:bookmarkStart w:id="18" w:name="_Toc154569928"/>
+      <w:bookmarkStart w:id="17" w:name="_Toc154569928"/>
     </w:p>
     <w:p>
       <w:pPr>
@@ -3647,7 +3642,7 @@
           <w:b/>
         </w:rPr>
       </w:pPr>
-      <w:bookmarkStart w:id="19" w:name="_Toc512519601"/>
+      <w:bookmarkStart w:id="18" w:name="_Toc512519601"/>
       <w:r>
         <w:rPr>
           <w:b/>
@@ -3655,7 +3650,7 @@
         <w:lastRenderedPageBreak/>
         <w:t>Solução Técnica - Aplicação</w:t>
       </w:r>
-      <w:bookmarkEnd w:id="19"/>
+      <w:bookmarkEnd w:id="18"/>
       <w:r>
         <w:rPr>
           <w:b/>
@@ -3729,7 +3724,7 @@
           <w:b/>
         </w:rPr>
       </w:pPr>
-      <w:bookmarkStart w:id="20" w:name="_Toc512519602"/>
+      <w:bookmarkStart w:id="19" w:name="_Toc512519602"/>
       <w:r>
         <w:rPr>
           <w:b/>
@@ -3737,7 +3732,7 @@
         <w:lastRenderedPageBreak/>
         <w:t>Banco de Dados</w:t>
       </w:r>
-      <w:bookmarkEnd w:id="20"/>
+      <w:bookmarkEnd w:id="19"/>
       <w:r>
         <w:rPr>
           <w:b/>
@@ -3860,14 +3855,14 @@
           <w:b/>
         </w:rPr>
       </w:pPr>
-      <w:bookmarkStart w:id="21" w:name="_Toc512519603"/>
+      <w:bookmarkStart w:id="20" w:name="_Toc512519603"/>
       <w:r>
         <w:rPr>
           <w:b/>
         </w:rPr>
         <w:t>Protótipo das telas, lógica e usabilidade</w:t>
       </w:r>
-      <w:bookmarkEnd w:id="21"/>
+      <w:bookmarkEnd w:id="20"/>
       <w:r>
         <w:rPr>
           <w:b/>
@@ -3877,6 +3872,9 @@
     </w:p>
     <w:p>
       <w:r>
+        <w:rPr>
+          <w:noProof/>
+        </w:rPr>
         <w:drawing>
           <wp:anchor distT="0" distB="0" distL="114300" distR="114300" simplePos="0" relativeHeight="251659264" behindDoc="0" locked="0" layoutInCell="1" allowOverlap="1" wp14:anchorId="29A893AE" wp14:editId="57103642">
             <wp:simplePos x="0" y="0"/>
@@ -3963,6 +3961,9 @@
     </w:p>
     <w:p>
       <w:r>
+        <w:rPr>
+          <w:noProof/>
+        </w:rPr>
         <w:drawing>
           <wp:inline distT="0" distB="0" distL="0" distR="0" wp14:anchorId="13F0B7B9" wp14:editId="14C4FD7D">
             <wp:extent cx="2638793" cy="4163006"/>
@@ -4018,6 +4019,9 @@
     </w:p>
     <w:p>
       <w:r>
+        <w:rPr>
+          <w:noProof/>
+        </w:rPr>
         <w:drawing>
           <wp:inline distT="0" distB="0" distL="0" distR="0" wp14:anchorId="36D45D1C" wp14:editId="19EE54FE">
             <wp:extent cx="5760720" cy="1076960"/>
@@ -4057,6 +4061,9 @@
     </w:p>
     <w:p>
       <w:r>
+        <w:rPr>
+          <w:noProof/>
+        </w:rPr>
         <w:drawing>
           <wp:anchor distT="0" distB="0" distL="114300" distR="114300" simplePos="0" relativeHeight="251660288" behindDoc="0" locked="0" layoutInCell="1" allowOverlap="1" wp14:anchorId="58BCE919" wp14:editId="39182429">
             <wp:simplePos x="0" y="0"/>
@@ -4162,6 +4169,7 @@
       <w:r>
         <w:rPr>
           <w:rFonts w:cs="Arial"/>
+          <w:noProof/>
           <w:color w:val="000000"/>
         </w:rPr>
         <w:lastRenderedPageBreak/>
@@ -4257,6 +4265,9 @@
     </w:p>
     <w:p>
       <w:r>
+        <w:rPr>
+          <w:noProof/>
+        </w:rPr>
         <w:drawing>
           <wp:anchor distT="0" distB="0" distL="114300" distR="114300" simplePos="0" relativeHeight="251662336" behindDoc="0" locked="0" layoutInCell="1" allowOverlap="1" wp14:anchorId="701C1F3B" wp14:editId="69053EFB">
             <wp:simplePos x="0" y="0"/>
@@ -4319,6 +4330,9 @@
     </w:p>
     <w:p>
       <w:r>
+        <w:rPr>
+          <w:noProof/>
+        </w:rPr>
         <w:drawing>
           <wp:inline distT="0" distB="0" distL="0" distR="0" wp14:anchorId="4146D96F" wp14:editId="56104D7E">
             <wp:extent cx="4801270" cy="4563112"/>
@@ -4358,6 +4372,9 @@
     </w:p>
     <w:p>
       <w:r>
+        <w:rPr>
+          <w:noProof/>
+        </w:rPr>
         <w:lastRenderedPageBreak/>
         <w:drawing>
           <wp:anchor distT="0" distB="0" distL="114300" distR="114300" simplePos="0" relativeHeight="251663360" behindDoc="0" locked="0" layoutInCell="1" allowOverlap="1" wp14:anchorId="509C793C" wp14:editId="62140358">
@@ -4438,6 +4455,9 @@
     </w:p>
     <w:p>
       <w:r>
+        <w:rPr>
+          <w:noProof/>
+        </w:rPr>
         <w:drawing>
           <wp:inline distT="0" distB="0" distL="0" distR="0" wp14:anchorId="6748564C" wp14:editId="5D23A183">
             <wp:extent cx="1543265" cy="562053"/>
@@ -4479,6 +4499,9 @@
     <w:p/>
     <w:p>
       <w:r>
+        <w:rPr>
+          <w:noProof/>
+        </w:rPr>
         <w:drawing>
           <wp:anchor distT="0" distB="0" distL="114300" distR="114300" simplePos="0" relativeHeight="251664384" behindDoc="0" locked="0" layoutInCell="1" allowOverlap="1" wp14:anchorId="4F5F0F3A" wp14:editId="5C04D8D3">
             <wp:simplePos x="0" y="0"/>
@@ -4534,7 +4557,7 @@
           <w:b/>
         </w:rPr>
       </w:pPr>
-      <w:bookmarkStart w:id="22" w:name="_Toc512519604"/>
+      <w:bookmarkStart w:id="21" w:name="_Toc512519604"/>
       <w:r>
         <w:rPr>
           <w:b/>
@@ -4542,7 +4565,7 @@
         <w:lastRenderedPageBreak/>
         <w:t>Testes</w:t>
       </w:r>
-      <w:bookmarkEnd w:id="22"/>
+      <w:bookmarkEnd w:id="21"/>
       <w:r>
         <w:rPr>
           <w:b/>
@@ -4842,7 +4865,7 @@
         </w:sectPr>
       </w:pPr>
     </w:p>
-    <w:bookmarkEnd w:id="18"/>
+    <w:bookmarkEnd w:id="17"/>
     <w:p>
       <w:pPr>
         <w:pStyle w:val="FolhadeRostodosCaptulos"/>
@@ -4874,29 +4897,29 @@
       <w:pPr>
         <w:pStyle w:val="Ttulo1"/>
       </w:pPr>
-      <w:bookmarkStart w:id="23" w:name="_Toc512519605"/>
+      <w:bookmarkStart w:id="22" w:name="_Toc512519605"/>
       <w:r>
         <w:lastRenderedPageBreak/>
         <w:t>implantação do projeto</w:t>
       </w:r>
+      <w:bookmarkEnd w:id="22"/>
+    </w:p>
+    <w:p/>
+    <w:p>
+      <w:pPr>
+        <w:pStyle w:val="Ttulo2"/>
+        <w:rPr>
+          <w:b/>
+        </w:rPr>
+      </w:pPr>
+      <w:bookmarkStart w:id="23" w:name="_Toc512519606"/>
+      <w:r>
+        <w:rPr>
+          <w:b/>
+        </w:rPr>
+        <w:t>Manual de Instalação da solução</w:t>
+      </w:r>
       <w:bookmarkEnd w:id="23"/>
-    </w:p>
-    <w:p/>
-    <w:p>
-      <w:pPr>
-        <w:pStyle w:val="Ttulo2"/>
-        <w:rPr>
-          <w:b/>
-        </w:rPr>
-      </w:pPr>
-      <w:bookmarkStart w:id="24" w:name="_Toc512519606"/>
-      <w:r>
-        <w:rPr>
-          <w:b/>
-        </w:rPr>
-        <w:t>Manual de Instalação da solução</w:t>
-      </w:r>
-      <w:bookmarkEnd w:id="24"/>
       <w:r>
         <w:rPr>
           <w:b/>
@@ -4951,14 +4974,14 @@
           <w:b/>
         </w:rPr>
       </w:pPr>
-      <w:bookmarkStart w:id="25" w:name="_Toc512519607"/>
+      <w:bookmarkStart w:id="24" w:name="_Toc512519607"/>
       <w:r>
         <w:rPr>
           <w:b/>
         </w:rPr>
         <w:t>Processo de Atendimento e Suporte</w:t>
       </w:r>
-      <w:bookmarkEnd w:id="25"/>
+      <w:bookmarkEnd w:id="24"/>
       <w:r>
         <w:rPr>
           <w:b/>
@@ -4980,13 +5003,26 @@
       <w:r>
         <w:rPr>
           <w:noProof/>
-          <w:lang w:eastAsia="pt-BR"/>
         </w:rPr>
         <w:drawing>
-          <wp:inline distT="0" distB="0" distL="0" distR="0" wp14:anchorId="7F96A5B9" wp14:editId="74B8385A">
-            <wp:extent cx="5760720" cy="4153535"/>
-            <wp:effectExtent l="0" t="0" r="0" b="0"/>
-            <wp:docPr id="25" name="Imagem 25"/>
+          <wp:anchor distT="0" distB="0" distL="114300" distR="114300" simplePos="0" relativeHeight="251665408" behindDoc="0" locked="0" layoutInCell="1" allowOverlap="1" wp14:anchorId="21963684" wp14:editId="0A8FD837">
+            <wp:simplePos x="0" y="0"/>
+            <wp:positionH relativeFrom="margin">
+              <wp:align>left</wp:align>
+            </wp:positionH>
+            <wp:positionV relativeFrom="page">
+              <wp:posOffset>4656496</wp:posOffset>
+            </wp:positionV>
+            <wp:extent cx="5272405" cy="5332021"/>
+            <wp:effectExtent l="0" t="0" r="4445" b="2540"/>
+            <wp:wrapNone/>
+            <wp:docPr id="37" name="Imagem 1">
+              <a:extLst xmlns:a="http://schemas.openxmlformats.org/drawingml/2006/main">
+                <a:ext uri="{FF2B5EF4-FFF2-40B4-BE49-F238E27FC236}">
+                  <a16:creationId xmlns:a16="http://schemas.microsoft.com/office/drawing/2014/main" id="{E56726B8-4374-4E60-A60B-CE5437C5F963}"/>
+                </a:ext>
+              </a:extLst>
+            </wp:docPr>
             <wp:cNvGraphicFramePr>
               <a:graphicFrameLocks xmlns:a="http://schemas.openxmlformats.org/drawingml/2006/main" noChangeAspect="1"/>
             </wp:cNvGraphicFramePr>
@@ -4994,8 +5030,16 @@
               <a:graphicData uri="http://schemas.openxmlformats.org/drawingml/2006/picture">
                 <pic:pic xmlns:pic="http://schemas.openxmlformats.org/drawingml/2006/picture">
                   <pic:nvPicPr>
-                    <pic:cNvPr id="1" name=""/>
-                    <pic:cNvPicPr/>
+                    <pic:cNvPr id="2" name="Imagem 1">
+                      <a:extLst>
+                        <a:ext uri="{FF2B5EF4-FFF2-40B4-BE49-F238E27FC236}">
+                          <a16:creationId xmlns:a16="http://schemas.microsoft.com/office/drawing/2014/main" id="{E56726B8-4374-4E60-A60B-CE5437C5F963}"/>
+                        </a:ext>
+                      </a:extLst>
+                    </pic:cNvPr>
+                    <pic:cNvPicPr>
+                      <a:picLocks noChangeAspect="1"/>
+                    </pic:cNvPicPr>
                   </pic:nvPicPr>
                   <pic:blipFill>
                     <a:blip r:embed="rId55"/>
@@ -5006,7 +5050,7 @@
                   <pic:spPr>
                     <a:xfrm>
                       <a:off x="0" y="0"/>
-                      <a:ext cx="5760720" cy="4153535"/>
+                      <a:ext cx="5280761" cy="5340472"/>
                     </a:xfrm>
                     <a:prstGeom prst="rect">
                       <a:avLst/>
@@ -5015,7 +5059,13 @@
                 </pic:pic>
               </a:graphicData>
             </a:graphic>
-          </wp:inline>
+            <wp14:sizeRelH relativeFrom="margin">
+              <wp14:pctWidth>0</wp14:pctWidth>
+            </wp14:sizeRelH>
+            <wp14:sizeRelV relativeFrom="margin">
+              <wp14:pctHeight>0</wp14:pctHeight>
+            </wp14:sizeRelV>
+          </wp:anchor>
         </w:drawing>
       </w:r>
     </w:p>
@@ -5025,48 +5075,6 @@
           <w:noProof/>
         </w:rPr>
       </w:pPr>
-      <w:r>
-        <w:rPr>
-          <w:noProof/>
-          <w:lang w:eastAsia="pt-BR"/>
-        </w:rPr>
-        <w:lastRenderedPageBreak/>
-        <w:drawing>
-          <wp:inline distT="0" distB="0" distL="0" distR="0" wp14:anchorId="41C48A65" wp14:editId="15497983">
-            <wp:extent cx="5760720" cy="2418715"/>
-            <wp:effectExtent l="0" t="0" r="0" b="635"/>
-            <wp:docPr id="26" name="Imagem 26"/>
-            <wp:cNvGraphicFramePr>
-              <a:graphicFrameLocks xmlns:a="http://schemas.openxmlformats.org/drawingml/2006/main" noChangeAspect="1"/>
-            </wp:cNvGraphicFramePr>
-            <a:graphic xmlns:a="http://schemas.openxmlformats.org/drawingml/2006/main">
-              <a:graphicData uri="http://schemas.openxmlformats.org/drawingml/2006/picture">
-                <pic:pic xmlns:pic="http://schemas.openxmlformats.org/drawingml/2006/picture">
-                  <pic:nvPicPr>
-                    <pic:cNvPr id="1" name=""/>
-                    <pic:cNvPicPr/>
-                  </pic:nvPicPr>
-                  <pic:blipFill>
-                    <a:blip r:embed="rId56"/>
-                    <a:stretch>
-                      <a:fillRect/>
-                    </a:stretch>
-                  </pic:blipFill>
-                  <pic:spPr>
-                    <a:xfrm>
-                      <a:off x="0" y="0"/>
-                      <a:ext cx="5760720" cy="2418715"/>
-                    </a:xfrm>
-                    <a:prstGeom prst="rect">
-                      <a:avLst/>
-                    </a:prstGeom>
-                  </pic:spPr>
-                </pic:pic>
-              </a:graphicData>
-            </a:graphic>
-          </wp:inline>
-        </w:drawing>
-      </w:r>
     </w:p>
     <w:p>
       <w:pPr>
@@ -5081,10 +5089,10 @@
           <w:noProof/>
         </w:rPr>
         <w:sectPr>
-          <w:headerReference w:type="default" r:id="rId57"/>
-          <w:footerReference w:type="default" r:id="rId58"/>
-          <w:headerReference w:type="first" r:id="rId59"/>
-          <w:footerReference w:type="first" r:id="rId60"/>
+          <w:headerReference w:type="default" r:id="rId56"/>
+          <w:footerReference w:type="default" r:id="rId57"/>
+          <w:headerReference w:type="first" r:id="rId58"/>
+          <w:footerReference w:type="first" r:id="rId59"/>
           <w:pgSz w:w="11907" w:h="16840" w:code="9"/>
           <w:pgMar w:top="1701" w:right="1134" w:bottom="1531" w:left="1701" w:header="720" w:footer="720" w:gutter="0"/>
           <w:cols w:space="708"/>
@@ -5097,73 +5105,52 @@
       <w:pPr>
         <w:pStyle w:val="FolhadeRostodosCaptulos"/>
       </w:pPr>
-      <w:r>
-        <w:lastRenderedPageBreak/>
-        <w:fldChar w:fldCharType="begin"/>
-      </w:r>
-      <w:r>
-        <w:instrText xml:space="preserve"> REF _Ref125307146 \w </w:instrText>
-      </w:r>
-      <w:r>
-        <w:fldChar w:fldCharType="separate"/>
-      </w:r>
-      <w:r>
-        <w:t>5</w:t>
-      </w:r>
-      <w:r>
-        <w:fldChar w:fldCharType="end"/>
-      </w:r>
+      <w:fldSimple w:instr=" REF _Ref125307146 \w ">
+        <w:r>
+          <w:t>5</w:t>
+        </w:r>
+      </w:fldSimple>
       <w:r>
         <w:tab/>
       </w:r>
-      <w:r>
-        <w:fldChar w:fldCharType="begin"/>
-      </w:r>
-      <w:r>
-        <w:instrText xml:space="preserve"> REF _Ref125307146 </w:instrText>
-      </w:r>
-      <w:r>
-        <w:fldChar w:fldCharType="separate"/>
-      </w:r>
-      <w:r>
-        <w:t>CONCLUSÕES</w:t>
-      </w:r>
-      <w:r>
-        <w:fldChar w:fldCharType="end"/>
-      </w:r>
+      <w:fldSimple w:instr=" REF _Ref125307146 ">
+        <w:r>
+          <w:t>CONCLUSÕES</w:t>
+        </w:r>
+      </w:fldSimple>
     </w:p>
     <w:p>
       <w:pPr>
         <w:pStyle w:val="Ttulo1"/>
       </w:pPr>
-      <w:bookmarkStart w:id="26" w:name="_Ref125307146"/>
-      <w:bookmarkStart w:id="27" w:name="_Toc125374527"/>
-      <w:bookmarkStart w:id="28" w:name="_Toc156754424"/>
-      <w:bookmarkStart w:id="29" w:name="_Toc512519608"/>
+      <w:bookmarkStart w:id="25" w:name="_Ref125307146"/>
+      <w:bookmarkStart w:id="26" w:name="_Toc125374527"/>
+      <w:bookmarkStart w:id="27" w:name="_Toc156754424"/>
+      <w:bookmarkStart w:id="28" w:name="_Toc512519608"/>
       <w:r>
         <w:lastRenderedPageBreak/>
         <w:t>CONCLUSÕES</w:t>
       </w:r>
+      <w:bookmarkEnd w:id="25"/>
       <w:bookmarkEnd w:id="26"/>
       <w:bookmarkEnd w:id="27"/>
       <w:bookmarkEnd w:id="28"/>
+    </w:p>
+    <w:p>
+      <w:pPr>
+        <w:pStyle w:val="Ttulo2"/>
+        <w:rPr>
+          <w:b/>
+        </w:rPr>
+      </w:pPr>
+      <w:bookmarkStart w:id="29" w:name="_Toc512519609"/>
+      <w:r>
+        <w:rPr>
+          <w:b/>
+        </w:rPr>
+        <w:t>resultados</w:t>
+      </w:r>
       <w:bookmarkEnd w:id="29"/>
-    </w:p>
-    <w:p>
-      <w:pPr>
-        <w:pStyle w:val="Ttulo2"/>
-        <w:rPr>
-          <w:b/>
-        </w:rPr>
-      </w:pPr>
-      <w:bookmarkStart w:id="30" w:name="_Toc512519609"/>
-      <w:r>
-        <w:rPr>
-          <w:b/>
-        </w:rPr>
-        <w:t>resultados</w:t>
-      </w:r>
-      <w:bookmarkEnd w:id="30"/>
       <w:r>
         <w:rPr>
           <w:b/>
@@ -5199,14 +5186,14 @@
           <w:b/>
         </w:rPr>
       </w:pPr>
-      <w:bookmarkStart w:id="31" w:name="_Toc512519610"/>
+      <w:bookmarkStart w:id="30" w:name="_Toc512519610"/>
       <w:r>
         <w:rPr>
           <w:b/>
         </w:rPr>
         <w:t>Processo de aprendizado com o projeto</w:t>
       </w:r>
-      <w:bookmarkEnd w:id="31"/>
+      <w:bookmarkEnd w:id="30"/>
       <w:r>
         <w:rPr>
           <w:b/>
@@ -5270,7 +5257,7 @@
           <w:b/>
         </w:rPr>
       </w:pPr>
-      <w:bookmarkStart w:id="32" w:name="_Toc512519611"/>
+      <w:bookmarkStart w:id="31" w:name="_Toc512519611"/>
       <w:r>
         <w:rPr>
           <w:b/>
@@ -5289,44 +5276,57 @@
         </w:rPr>
         <w:t>evolução da solução</w:t>
       </w:r>
+      <w:bookmarkEnd w:id="31"/>
+      <w:r>
+        <w:rPr>
+          <w:b/>
+        </w:rPr>
+        <w:t xml:space="preserve"> </w:t>
+      </w:r>
+    </w:p>
+    <w:p>
+      <w:r>
+        <w:tab/>
+      </w:r>
+      <w:r>
+        <w:t xml:space="preserve">A evolução do projeto </w:t>
+      </w:r>
+      <w:proofErr w:type="spellStart"/>
+      <w:r>
+        <w:t>Control</w:t>
+      </w:r>
+      <w:proofErr w:type="spellEnd"/>
+      <w:r>
+        <w:t xml:space="preserve"> </w:t>
+      </w:r>
+      <w:proofErr w:type="spellStart"/>
+      <w:r>
+        <w:t>Block</w:t>
+      </w:r>
+      <w:proofErr w:type="spellEnd"/>
+      <w:r>
+        <w:t xml:space="preserve"> foi exponencial, </w:t>
+      </w:r>
+      <w:r>
+        <w:t>desde</w:t>
+      </w:r>
+      <w:r>
+        <w:t xml:space="preserve"> o </w:t>
+      </w:r>
+      <w:proofErr w:type="spellStart"/>
+      <w:proofErr w:type="gramStart"/>
+      <w:r>
+        <w:t>inic</w:t>
+      </w:r>
+      <w:bookmarkStart w:id="32" w:name="_GoBack"/>
       <w:bookmarkEnd w:id="32"/>
       <w:r>
-        <w:rPr>
-          <w:b/>
-        </w:rPr>
-        <w:t xml:space="preserve"> </w:t>
-      </w:r>
-    </w:p>
-    <w:p>
-      <w:r>
-        <w:tab/>
-      </w:r>
-      <w:r>
-        <w:t xml:space="preserve">A evolução do projeto </w:t>
-      </w:r>
-      <w:proofErr w:type="spellStart"/>
-      <w:r>
-        <w:t>Control</w:t>
+        <w:t>io</w:t>
       </w:r>
       <w:proofErr w:type="spellEnd"/>
-      <w:r>
-        <w:t xml:space="preserve"> </w:t>
-      </w:r>
-      <w:proofErr w:type="spellStart"/>
-      <w:r>
-        <w:t>Block</w:t>
-      </w:r>
-      <w:proofErr w:type="spellEnd"/>
-      <w:r>
-        <w:t xml:space="preserve"> foi exponencial, </w:t>
-      </w:r>
-      <w:proofErr w:type="gramStart"/>
-      <w:r>
-        <w:t>desde de</w:t>
-      </w:r>
       <w:proofErr w:type="gramEnd"/>
       <w:r>
-        <w:t xml:space="preserve"> o inicio da </w:t>
+        <w:t xml:space="preserve"> da </w:t>
       </w:r>
       <w:proofErr w:type="spellStart"/>
       <w:r>
@@ -5380,11 +5380,11 @@
           <w:tab w:val="clear" w:pos="851"/>
         </w:tabs>
         <w:sectPr>
-          <w:headerReference w:type="even" r:id="rId61"/>
-          <w:headerReference w:type="default" r:id="rId62"/>
-          <w:footerReference w:type="default" r:id="rId63"/>
-          <w:headerReference w:type="first" r:id="rId64"/>
-          <w:footerReference w:type="first" r:id="rId65"/>
+          <w:headerReference w:type="even" r:id="rId60"/>
+          <w:headerReference w:type="default" r:id="rId61"/>
+          <w:footerReference w:type="default" r:id="rId62"/>
+          <w:headerReference w:type="first" r:id="rId63"/>
+          <w:footerReference w:type="first" r:id="rId64"/>
           <w:type w:val="continuous"/>
           <w:pgSz w:w="11907" w:h="16840" w:code="9"/>
           <w:pgMar w:top="1701" w:right="1134" w:bottom="1531" w:left="1701" w:header="720" w:footer="720" w:gutter="0"/>
@@ -5455,35 +5455,34 @@
           <w:bCs/>
           <w:lang w:val="pt"/>
         </w:rPr>
-        <w:t xml:space="preserve">Blog </w:t>
-      </w:r>
-      <w:proofErr w:type="spellStart"/>
-      <w:r>
+        <w:t>Blog Neomode, publicado em 16 de agosto de 2018. Disponível em: &lt; http://blog.neomode.com.br/78-dos-varejistas-ja-perderam-vendas-por-deixar-consumidor-na-fila-de-espera/ &gt;.</w:t>
+      </w:r>
+    </w:p>
+    <w:p>
+      <w:pPr>
         <w:rPr>
           <w:rFonts w:cs="Arial"/>
           <w:bCs/>
           <w:lang w:val="pt"/>
         </w:rPr>
-        <w:t>Neomode</w:t>
-      </w:r>
-      <w:proofErr w:type="spellEnd"/>
-      <w:r>
+      </w:pPr>
+    </w:p>
+    <w:p>
+      <w:pPr>
         <w:rPr>
           <w:rFonts w:cs="Arial"/>
           <w:bCs/>
           <w:lang w:val="pt"/>
         </w:rPr>
-        <w:t>, publicado em 16 de agosto de 2018. Disponível em: &lt; http://blog.neomode.com.br/78-dos-varejistas-ja-perderam-vendas-por-deixar-consumidor-na-fila-de-espera/ &gt;.</w:t>
-      </w:r>
-    </w:p>
-    <w:p>
-      <w:pPr>
+      </w:pPr>
+      <w:r>
         <w:rPr>
           <w:rFonts w:cs="Arial"/>
           <w:bCs/>
           <w:lang w:val="pt"/>
         </w:rPr>
-      </w:pPr>
+        <w:t>O impacto da fila do caixa na percepção do cliente.</w:t>
+      </w:r>
     </w:p>
     <w:p>
       <w:pPr>
@@ -5499,7 +5498,7 @@
           <w:bCs/>
           <w:lang w:val="pt"/>
         </w:rPr>
-        <w:t>O impacto da fila do caixa na percepção do cliente.</w:t>
+        <w:t>Universo Varejo, publicado em 27 de fevereiro de 2018.Disponível em: &lt; http://www.universovarejo.com.br/o-impacto-da-fila-do-caixa-na-percepcao-do-cliente/ &gt;.</w:t>
       </w:r>
     </w:p>
     <w:p>
@@ -5510,23 +5509,23 @@
           <w:lang w:val="pt"/>
         </w:rPr>
       </w:pPr>
-      <w:r>
+    </w:p>
+    <w:p>
+      <w:pPr>
         <w:rPr>
           <w:rFonts w:cs="Arial"/>
           <w:bCs/>
           <w:lang w:val="pt"/>
         </w:rPr>
-        <w:t>Universo Varejo, publicado em 27 de fevereiro de 2018.Disponível em: &lt; http://www.universovarejo.com.br/o-impacto-da-fila-do-caixa-na-percepcao-do-cliente/ &gt;.</w:t>
-      </w:r>
-    </w:p>
-    <w:p>
-      <w:pPr>
+      </w:pPr>
+      <w:r>
         <w:rPr>
           <w:rFonts w:cs="Arial"/>
           <w:bCs/>
           <w:lang w:val="pt"/>
         </w:rPr>
-      </w:pPr>
+        <w:t xml:space="preserve">Como o tamanho da fila na sua loja pode prejudicar suas vendas. </w:t>
+      </w:r>
     </w:p>
     <w:p>
       <w:pPr>
@@ -5542,7 +5541,7 @@
           <w:bCs/>
           <w:lang w:val="pt"/>
         </w:rPr>
-        <w:t xml:space="preserve">Como o tamanho da fila na sua loja pode prejudicar suas vendas. </w:t>
+        <w:t>MGITECH, publicado em 29 de setembro de 2016. Disponível em: &lt; https://blog.mgitech.com.br/blog/como-o-tamanho-da-fila-na-sua-loja-pode-prejudicar-suas-vendas &gt;.</w:t>
       </w:r>
     </w:p>
     <w:p>
@@ -5553,66 +5552,65 @@
           <w:lang w:val="pt"/>
         </w:rPr>
       </w:pPr>
-      <w:r>
+    </w:p>
+    <w:p>
+      <w:pPr>
         <w:rPr>
           <w:rFonts w:cs="Arial"/>
           <w:bCs/>
           <w:lang w:val="pt"/>
         </w:rPr>
-        <w:t>MGITECH, publicado em 29 de setembro de 2016. Disponível em: &lt; https://blog.mgitech.com.br/blog/como-o-tamanho-da-fila-na-sua-loja-pode-prejudicar-suas-vendas &gt;.</w:t>
-      </w:r>
-    </w:p>
-    <w:p>
-      <w:pPr>
+      </w:pPr>
+      <w:r>
         <w:rPr>
           <w:rFonts w:cs="Arial"/>
           <w:bCs/>
           <w:lang w:val="pt"/>
         </w:rPr>
-      </w:pPr>
-    </w:p>
-    <w:p>
-      <w:pPr>
+        <w:t>Pesquisa revela que o tamanho das filas leva</w:t>
+      </w:r>
+      <w:r>
         <w:rPr>
           <w:rFonts w:cs="Arial"/>
           <w:bCs/>
           <w:lang w:val="pt"/>
         </w:rPr>
-      </w:pPr>
+        <w:t>m</w:t>
+      </w:r>
       <w:r>
         <w:rPr>
           <w:rFonts w:cs="Arial"/>
           <w:bCs/>
           <w:lang w:val="pt"/>
         </w:rPr>
-        <w:t xml:space="preserve">Pesquisa revela que </w:t>
-      </w:r>
-      <w:proofErr w:type="gramStart"/>
-      <w:r>
+        <w:t xml:space="preserve"> consumidores a desistir da compra.</w:t>
+      </w:r>
+    </w:p>
+    <w:p>
+      <w:pPr>
         <w:rPr>
           <w:rFonts w:cs="Arial"/>
           <w:bCs/>
           <w:lang w:val="pt"/>
         </w:rPr>
-        <w:t>o tamanho das filas leva</w:t>
-      </w:r>
+      </w:pPr>
       <w:r>
         <w:rPr>
           <w:rFonts w:cs="Arial"/>
           <w:bCs/>
           <w:lang w:val="pt"/>
         </w:rPr>
-        <w:t>m</w:t>
-      </w:r>
-      <w:proofErr w:type="gramEnd"/>
-      <w:r>
+        <w:t>Blog DINO, publicado em 3 de setembro de 2018. Disponível em: &lt; https://www.terra.com.br/noticias/dino/pesquisa-revela-que-o-tamanho-das-filas-levam-consumidores-a-desistir-da-compra,75fedddb599a3dfc2f77fdf45bf1bdb1ck6sklmx.html &gt;.</w:t>
+      </w:r>
+    </w:p>
+    <w:p>
+      <w:pPr>
         <w:rPr>
           <w:rFonts w:cs="Arial"/>
           <w:bCs/>
           <w:lang w:val="pt"/>
         </w:rPr>
-        <w:t xml:space="preserve"> consumidores a desistir da compra.</w:t>
-      </w:r>
+      </w:pPr>
     </w:p>
     <w:p>
       <w:pPr>
@@ -5628,42 +5626,16 @@
           <w:bCs/>
           <w:lang w:val="pt"/>
         </w:rPr>
-        <w:t>Blog DINO, publicado em 3 de setembro de 2018. Disponível em: &lt; https://www.terra.com.br/noticias/dino/pesquisa-revela-que-o-tamanho-das-filas-levam-consumidores-a-desistir-da-compra,75fedddb599a3dfc2f77fdf45bf1bdb1ck6sklmx.html &gt;.</w:t>
-      </w:r>
-    </w:p>
-    <w:p>
-      <w:pPr>
+        <w:t>85% dos brasileiros já desistiram das compras por causa de filas e serviço ruim.</w:t>
+      </w:r>
+    </w:p>
+    <w:p>
+      <w:r>
         <w:rPr>
           <w:rFonts w:cs="Arial"/>
           <w:bCs/>
           <w:lang w:val="pt"/>
         </w:rPr>
-      </w:pPr>
-    </w:p>
-    <w:p>
-      <w:pPr>
-        <w:rPr>
-          <w:rFonts w:cs="Arial"/>
-          <w:bCs/>
-          <w:lang w:val="pt"/>
-        </w:rPr>
-      </w:pPr>
-      <w:r>
-        <w:rPr>
-          <w:rFonts w:cs="Arial"/>
-          <w:bCs/>
-          <w:lang w:val="pt"/>
-        </w:rPr>
-        <w:t>85% dos brasileiros já desistiram das compras por causa de filas e serviço ruim.</w:t>
-      </w:r>
-    </w:p>
-    <w:p>
-      <w:r>
-        <w:rPr>
-          <w:rFonts w:cs="Arial"/>
-          <w:bCs/>
-          <w:lang w:val="pt"/>
-        </w:rPr>
         <w:t>Valor Investe, publicado em 25 de julho de 2019. Disponível em: &lt; https://valorinveste.globo.com/educacao-financeira/noticia/2019/07/25/85percent-dos-brasileiros-ja-desistiram-das-compras-por-causa-de-filas-e-servico-ruim.ghtml &gt;.</w:t>
       </w:r>
     </w:p>
@@ -5698,10 +5670,10 @@
       </w:pPr>
     </w:p>
     <w:sectPr>
-      <w:headerReference w:type="default" r:id="rId66"/>
-      <w:footerReference w:type="default" r:id="rId67"/>
-      <w:headerReference w:type="first" r:id="rId68"/>
-      <w:footerReference w:type="first" r:id="rId69"/>
+      <w:headerReference w:type="default" r:id="rId65"/>
+      <w:footerReference w:type="default" r:id="rId66"/>
+      <w:headerReference w:type="first" r:id="rId67"/>
+      <w:footerReference w:type="first" r:id="rId68"/>
       <w:pgSz w:w="11907" w:h="16840" w:code="9"/>
       <w:pgMar w:top="1701" w:right="1134" w:bottom="1531" w:left="1701" w:header="709" w:footer="709" w:gutter="0"/>
       <w:cols w:space="708"/>
@@ -10246,7 +10218,7 @@
     <w:lsdException w:name="HTML Sample" w:locked="1" w:semiHidden="1" w:unhideWhenUsed="1"/>
     <w:lsdException w:name="HTML Typewriter" w:locked="1" w:semiHidden="1" w:unhideWhenUsed="1"/>
     <w:lsdException w:name="HTML Variable" w:locked="1" w:semiHidden="1" w:unhideWhenUsed="1"/>
-    <w:lsdException w:name="Normal Table" w:locked="1"/>
+    <w:lsdException w:name="Normal Table" w:locked="1" w:semiHidden="1" w:unhideWhenUsed="1"/>
     <w:lsdException w:name="annotation subject" w:locked="1" w:semiHidden="1" w:unhideWhenUsed="1"/>
     <w:lsdException w:name="No List" w:locked="1" w:semiHidden="1" w:unhideWhenUsed="1"/>
     <w:lsdException w:name="Outline List 1" w:locked="1" w:semiHidden="1" w:unhideWhenUsed="1"/>
@@ -10289,11 +10261,11 @@
     <w:lsdException w:name="Table Contemporary" w:locked="1" w:semiHidden="1" w:unhideWhenUsed="1"/>
     <w:lsdException w:name="Table Elegant" w:locked="1" w:semiHidden="1" w:unhideWhenUsed="1"/>
     <w:lsdException w:name="Table Professional" w:locked="1" w:semiHidden="1" w:unhideWhenUsed="1"/>
-    <w:lsdException w:name="Table Subtle 1" w:locked="1"/>
+    <w:lsdException w:name="Table Subtle 1" w:locked="1" w:semiHidden="1" w:unhideWhenUsed="1"/>
     <w:lsdException w:name="Table Subtle 2" w:locked="1" w:semiHidden="1" w:unhideWhenUsed="1"/>
     <w:lsdException w:name="Table Web 1" w:locked="1" w:semiHidden="1" w:unhideWhenUsed="1"/>
-    <w:lsdException w:name="Table Web 2" w:locked="1"/>
-    <w:lsdException w:name="Table Web 3" w:locked="1"/>
+    <w:lsdException w:name="Table Web 2" w:locked="1" w:semiHidden="1" w:unhideWhenUsed="1"/>
+    <w:lsdException w:name="Table Web 3" w:locked="1" w:semiHidden="1" w:unhideWhenUsed="1"/>
     <w:lsdException w:name="Balloon Text" w:locked="1" w:semiHidden="1" w:unhideWhenUsed="1"/>
     <w:lsdException w:name="Table Grid" w:locked="1" w:uiPriority="59"/>
     <w:lsdException w:name="Table Theme" w:locked="1" w:semiHidden="1" w:unhideWhenUsed="1"/>
@@ -10766,7 +10738,6 @@
   <w:style w:type="character" w:default="1" w:styleId="Fontepargpadro">
     <w:name w:val="Default Paragraph Font"/>
     <w:uiPriority w:val="1"/>
-    <w:semiHidden/>
     <w:unhideWhenUsed/>
   </w:style>
   <w:style w:type="table" w:default="1" w:styleId="Tabelanormal">
@@ -16826,7 +16797,7 @@
 </file>
 
 <file path=customXml/itemProps1.xml><?xml version="1.0" encoding="utf-8"?>
-<ds:datastoreItem xmlns:ds="http://schemas.openxmlformats.org/officeDocument/2006/customXml" ds:itemID="{F974B772-B8D6-49E8-830D-A2EACCE3B3B1}">
+<ds:datastoreItem xmlns:ds="http://schemas.openxmlformats.org/officeDocument/2006/customXml" ds:itemID="{4C00B4F3-DA3D-49D9-A883-74081BA3AE4B}">
   <ds:schemaRefs>
     <ds:schemaRef ds:uri="http://schemas.openxmlformats.org/officeDocument/2006/bibliography"/>
   </ds:schemaRefs>

</xml_diff>

<commit_message>
att de ptt, doc e desenho de soluçaõ @brunagd
</commit_message>
<xml_diff>
--- a/Documentação/Documentação_Final_ControlBlock.docx
+++ b/Documentação/Documentação_Final_ControlBlock.docx
@@ -1,6 +1,6 @@
 
 <file path=word/document.xml><?xml version="1.0" encoding="utf-8"?>
-<w:document xmlns:wpc="http://schemas.microsoft.com/office/word/2010/wordprocessingCanvas" xmlns:cx="http://schemas.microsoft.com/office/drawing/2014/chartex" xmlns:cx1="http://schemas.microsoft.com/office/drawing/2015/9/8/chartex" xmlns:cx2="http://schemas.microsoft.com/office/drawing/2015/10/21/chartex" xmlns:cx3="http://schemas.microsoft.com/office/drawing/2016/5/9/chartex" xmlns:cx4="http://schemas.microsoft.com/office/drawing/2016/5/10/chartex" xmlns:cx5="http://schemas.microsoft.com/office/drawing/2016/5/11/chartex" xmlns:cx6="http://schemas.microsoft.com/office/drawing/2016/5/12/chartex" xmlns:cx7="http://schemas.microsoft.com/office/drawing/2016/5/13/chartex" xmlns:cx8="http://schemas.microsoft.com/office/drawing/2016/5/14/chartex" xmlns:mc="http://schemas.openxmlformats.org/markup-compatibility/2006" xmlns:aink="http://schemas.microsoft.com/office/drawing/2016/ink" xmlns:am3d="http://schemas.microsoft.com/office/drawing/2017/model3d" xmlns:o="urn:schemas-microsoft-com:office:office" xmlns:r="http://schemas.openxmlformats.org/officeDocument/2006/relationships" xmlns:m="http://schemas.openxmlformats.org/officeDocument/2006/math" xmlns:v="urn:schemas-microsoft-com:vml" xmlns:wp14="http://schemas.microsoft.com/office/word/2010/wordprocessingDrawing" xmlns:wp="http://schemas.openxmlformats.org/drawingml/2006/wordprocessingDrawing" xmlns:w10="urn:schemas-microsoft-com:office:word" xmlns:w="http://schemas.openxmlformats.org/wordprocessingml/2006/main" xmlns:w14="http://schemas.microsoft.com/office/word/2010/wordml" xmlns:w15="http://schemas.microsoft.com/office/word/2012/wordml" xmlns:w16cid="http://schemas.microsoft.com/office/word/2016/wordml/cid" xmlns:w16se="http://schemas.microsoft.com/office/word/2015/wordml/symex" xmlns:wpg="http://schemas.microsoft.com/office/word/2010/wordprocessingGroup" xmlns:wpi="http://schemas.microsoft.com/office/word/2010/wordprocessingInk" xmlns:wne="http://schemas.microsoft.com/office/word/2006/wordml" xmlns:wps="http://schemas.microsoft.com/office/word/2010/wordprocessingShape" mc:Ignorable="w14 w15 w16se w16cid wp14">
+<w:document xmlns:wpc="http://schemas.microsoft.com/office/word/2010/wordprocessingCanvas" xmlns:cx="http://schemas.microsoft.com/office/drawing/2014/chartex" xmlns:mc="http://schemas.openxmlformats.org/markup-compatibility/2006" xmlns:o="urn:schemas-microsoft-com:office:office" xmlns:r="http://schemas.openxmlformats.org/officeDocument/2006/relationships" xmlns:m="http://schemas.openxmlformats.org/officeDocument/2006/math" xmlns:v="urn:schemas-microsoft-com:vml" xmlns:wp14="http://schemas.microsoft.com/office/word/2010/wordprocessingDrawing" xmlns:wp="http://schemas.openxmlformats.org/drawingml/2006/wordprocessingDrawing" xmlns:w10="urn:schemas-microsoft-com:office:word" xmlns:w="http://schemas.openxmlformats.org/wordprocessingml/2006/main" xmlns:w14="http://schemas.microsoft.com/office/word/2010/wordml" xmlns:w15="http://schemas.microsoft.com/office/word/2012/wordml" xmlns:w16se="http://schemas.microsoft.com/office/word/2015/wordml/symex" xmlns:wpg="http://schemas.microsoft.com/office/word/2010/wordprocessingGroup" xmlns:wpi="http://schemas.microsoft.com/office/word/2010/wordprocessingInk" xmlns:wne="http://schemas.microsoft.com/office/word/2006/wordml" xmlns:wps="http://schemas.microsoft.com/office/word/2010/wordprocessingShape" mc:Ignorable="w14 w15 w16se wp14">
   <w:body>
     <w:p>
       <w:pPr>
@@ -2284,11 +2284,22 @@
       <w:pPr>
         <w:pStyle w:val="FolhadeRostodosCaptulos"/>
       </w:pPr>
-      <w:fldSimple w:instr=" REF _Ref125306779 \w ">
-        <w:r>
-          <w:t>1</w:t>
-        </w:r>
-      </w:fldSimple>
+      <w:r>
+        <w:lastRenderedPageBreak/>
+        <w:fldChar w:fldCharType="begin"/>
+      </w:r>
+      <w:r>
+        <w:instrText xml:space="preserve"> REF _Ref125306779 \w </w:instrText>
+      </w:r>
+      <w:r>
+        <w:fldChar w:fldCharType="separate"/>
+      </w:r>
+      <w:r>
+        <w:t>1</w:t>
+      </w:r>
+      <w:r>
+        <w:fldChar w:fldCharType="end"/>
+      </w:r>
       <w:r>
         <w:tab/>
       </w:r>
@@ -2319,6 +2330,7 @@
       <w:r>
         <w:rPr>
           <w:noProof/>
+          <w:lang w:eastAsia="pt-BR"/>
         </w:rPr>
         <w:drawing>
           <wp:anchor distT="0" distB="0" distL="114300" distR="114300" simplePos="0" relativeHeight="251658240" behindDoc="0" locked="0" layoutInCell="1" allowOverlap="1" wp14:anchorId="6EBD444D" wp14:editId="516C56D8">
@@ -2833,13 +2845,7 @@
         <w:rPr>
           <w:rFonts w:eastAsia="Arial" w:cs="Arial"/>
         </w:rPr>
-        <w:t>O presente trabalho pode ser justificado pela importância d</w:t>
-      </w:r>
-      <w:r>
-        <w:rPr>
-          <w:rFonts w:eastAsia="Arial" w:cs="Arial"/>
-        </w:rPr>
-        <w:t>o monitoramento em tempo real para o usuário em lojas de varejo, para otimização do serviço e evitar a perda de futuros clientes em suas lojas, e perda de faturamento.</w:t>
+        <w:t>O presente trabalho pode ser justificado pela importância do monitoramento em tempo real para o usuário em lojas de varejo, para otimização do serviço e evitar a perda de futuros clientes em suas lojas, e perda de faturamento.</w:t>
       </w:r>
     </w:p>
     <w:p/>
@@ -2903,15 +2909,11 @@
         </w:sectPr>
       </w:pPr>
       <w:r>
-        <w:rPr>
-          <w:noProof/>
-          <w:lang w:eastAsia="pt-BR"/>
-        </w:rPr>
         <w:drawing>
-          <wp:inline distT="0" distB="0" distL="0" distR="0" wp14:anchorId="7429BC64" wp14:editId="1AEA3C6F">
-            <wp:extent cx="5760720" cy="2955925"/>
-            <wp:effectExtent l="0" t="0" r="0" b="0"/>
-            <wp:docPr id="17" name="Imagem 17"/>
+          <wp:inline distT="0" distB="0" distL="0" distR="0" wp14:anchorId="1B104D87" wp14:editId="7C9E20A0">
+            <wp:extent cx="5267325" cy="3773170"/>
+            <wp:effectExtent l="0" t="0" r="9525" b="0"/>
+            <wp:docPr id="39" name="Imagem 6"/>
             <wp:cNvGraphicFramePr>
               <a:graphicFrameLocks xmlns:a="http://schemas.openxmlformats.org/drawingml/2006/main" noChangeAspect="1"/>
             </wp:cNvGraphicFramePr>
@@ -2919,11 +2921,19 @@
               <a:graphicData uri="http://schemas.openxmlformats.org/drawingml/2006/picture">
                 <pic:pic xmlns:pic="http://schemas.openxmlformats.org/drawingml/2006/picture">
                   <pic:nvPicPr>
-                    <pic:cNvPr id="1" name=""/>
-                    <pic:cNvPicPr/>
+                    <pic:cNvPr id="7" name="Imagem 6"/>
+                    <pic:cNvPicPr>
+                      <a:picLocks noChangeAspect="1"/>
+                    </pic:cNvPicPr>
                   </pic:nvPicPr>
                   <pic:blipFill>
-                    <a:blip r:embed="rId18"/>
+                    <a:blip r:embed="rId18" cstate="print">
+                      <a:extLst>
+                        <a:ext uri="{28A0092B-C50C-407E-A947-70E740481C1C}">
+                          <a14:useLocalDpi xmlns:a14="http://schemas.microsoft.com/office/drawing/2010/main" val="0"/>
+                        </a:ext>
+                      </a:extLst>
+                    </a:blip>
                     <a:stretch>
                       <a:fillRect/>
                     </a:stretch>
@@ -2931,7 +2941,7 @@
                   <pic:spPr>
                     <a:xfrm>
                       <a:off x="0" y="0"/>
-                      <a:ext cx="5760720" cy="2955925"/>
+                      <a:ext cx="5276476" cy="3779725"/>
                     </a:xfrm>
                     <a:prstGeom prst="rect">
                       <a:avLst/>
@@ -2943,6 +2953,8 @@
           </wp:inline>
         </w:drawing>
       </w:r>
+      <w:bookmarkStart w:id="9" w:name="_GoBack"/>
+      <w:bookmarkEnd w:id="9"/>
     </w:p>
     <w:bookmarkEnd w:id="6"/>
     <w:p>
@@ -2980,12 +2992,12 @@
           <w:numId w:val="36"/>
         </w:numPr>
       </w:pPr>
-      <w:bookmarkStart w:id="9" w:name="_Toc512519593"/>
+      <w:bookmarkStart w:id="10" w:name="_Toc512519593"/>
       <w:r>
         <w:lastRenderedPageBreak/>
         <w:t>PLANEJAMENTO DO PROJETO</w:t>
       </w:r>
-      <w:bookmarkEnd w:id="9"/>
+      <w:bookmarkEnd w:id="10"/>
     </w:p>
     <w:p>
       <w:pPr>
@@ -2994,14 +3006,14 @@
           <w:b/>
         </w:rPr>
       </w:pPr>
-      <w:bookmarkStart w:id="10" w:name="_Toc512519594"/>
+      <w:bookmarkStart w:id="11" w:name="_Toc512519594"/>
       <w:r>
         <w:rPr>
           <w:b/>
         </w:rPr>
         <w:t>Definição da Equipe do projeto</w:t>
       </w:r>
-      <w:bookmarkEnd w:id="10"/>
+      <w:bookmarkEnd w:id="11"/>
       <w:r>
         <w:rPr>
           <w:b/>
@@ -3014,7 +3026,15 @@
         <w:tab/>
       </w:r>
       <w:r>
-        <w:t xml:space="preserve">Bruna Garcia Delfino – Scrum </w:t>
+        <w:t xml:space="preserve">Bruna Garcia Delfino – </w:t>
+      </w:r>
+      <w:proofErr w:type="spellStart"/>
+      <w:r>
+        <w:t>Scrum</w:t>
+      </w:r>
+      <w:proofErr w:type="spellEnd"/>
+      <w:r>
+        <w:t xml:space="preserve"> </w:t>
       </w:r>
       <w:r>
         <w:t xml:space="preserve">Master, </w:t>
@@ -3085,14 +3105,14 @@
           <w:b/>
         </w:rPr>
       </w:pPr>
-      <w:bookmarkStart w:id="11" w:name="_Toc512519595"/>
+      <w:bookmarkStart w:id="12" w:name="_Toc512519595"/>
       <w:r>
         <w:rPr>
           <w:b/>
         </w:rPr>
         <w:t>PROCESSO E FERRAMENTA DE GESTÃO DE PROJETOS</w:t>
       </w:r>
-      <w:bookmarkEnd w:id="11"/>
+      <w:bookmarkEnd w:id="12"/>
       <w:r>
         <w:rPr>
           <w:b/>
@@ -3216,12 +3236,10 @@
         <w:t xml:space="preserve"> no controle de versionamento do projeto, onde se caso algo der errado podemos voltar para a </w:t>
       </w:r>
       <w:proofErr w:type="spellStart"/>
-      <w:proofErr w:type="gramStart"/>
       <w:r>
         <w:t>ultima</w:t>
       </w:r>
       <w:proofErr w:type="spellEnd"/>
-      <w:proofErr w:type="gramEnd"/>
       <w:r>
         <w:t xml:space="preserve"> versão do software.</w:t>
       </w:r>
@@ -3276,14 +3294,14 @@
           <w:b/>
         </w:rPr>
       </w:pPr>
-      <w:bookmarkStart w:id="12" w:name="_Toc512519596"/>
+      <w:bookmarkStart w:id="13" w:name="_Toc512519596"/>
       <w:r>
         <w:rPr>
           <w:b/>
         </w:rPr>
         <w:t>Gestão dos Riscos do Projeto</w:t>
       </w:r>
-      <w:bookmarkEnd w:id="12"/>
+      <w:bookmarkEnd w:id="13"/>
       <w:r>
         <w:rPr>
           <w:b/>
@@ -3344,7 +3362,7 @@
           <w:b/>
         </w:rPr>
       </w:pPr>
-      <w:bookmarkStart w:id="13" w:name="_Toc512519597"/>
+      <w:bookmarkStart w:id="14" w:name="_Toc512519597"/>
       <w:r>
         <w:rPr>
           <w:b/>
@@ -3370,7 +3388,7 @@
         </w:rPr>
         <w:t>requisitos</w:t>
       </w:r>
-      <w:bookmarkEnd w:id="13"/>
+      <w:bookmarkEnd w:id="14"/>
       <w:r>
         <w:rPr>
           <w:b/>
@@ -3435,7 +3453,7 @@
           <w:b/>
         </w:rPr>
       </w:pPr>
-      <w:bookmarkStart w:id="14" w:name="_Toc512519598"/>
+      <w:bookmarkStart w:id="15" w:name="_Toc512519598"/>
       <w:r>
         <w:rPr>
           <w:b/>
@@ -3443,7 +3461,7 @@
         <w:lastRenderedPageBreak/>
         <w:t>Sprints / sprint backlog</w:t>
       </w:r>
-      <w:bookmarkEnd w:id="14"/>
+      <w:bookmarkEnd w:id="15"/>
       <w:r>
         <w:rPr>
           <w:b/>
@@ -3519,11 +3537,22 @@
       <w:pPr>
         <w:pStyle w:val="FolhadeRostodosCaptulos"/>
       </w:pPr>
-      <w:fldSimple w:instr=" REF _Ref125306944 \w ">
-        <w:r>
-          <w:t>3</w:t>
-        </w:r>
-      </w:fldSimple>
+      <w:r>
+        <w:lastRenderedPageBreak/>
+        <w:fldChar w:fldCharType="begin"/>
+      </w:r>
+      <w:r>
+        <w:instrText xml:space="preserve"> REF _Ref125306944 \w </w:instrText>
+      </w:r>
+      <w:r>
+        <w:fldChar w:fldCharType="separate"/>
+      </w:r>
+      <w:r>
+        <w:t>3</w:t>
+      </w:r>
+      <w:r>
+        <w:fldChar w:fldCharType="end"/>
+      </w:r>
       <w:r>
         <w:tab/>
       </w:r>
@@ -3538,7 +3567,7 @@
           <w:color w:val="000000"/>
         </w:rPr>
       </w:pPr>
-      <w:bookmarkStart w:id="15" w:name="_Toc512519599"/>
+      <w:bookmarkStart w:id="16" w:name="_Toc512519599"/>
       <w:r>
         <w:rPr>
           <w:color w:val="000000"/>
@@ -3546,7 +3575,7 @@
         <w:lastRenderedPageBreak/>
         <w:t>desenvolvimento do projeto</w:t>
       </w:r>
-      <w:bookmarkEnd w:id="15"/>
+      <w:bookmarkEnd w:id="16"/>
     </w:p>
     <w:p/>
     <w:p>
@@ -3556,14 +3585,14 @@
           <w:b/>
         </w:rPr>
       </w:pPr>
-      <w:bookmarkStart w:id="16" w:name="_Toc512519600"/>
+      <w:bookmarkStart w:id="17" w:name="_Toc512519600"/>
       <w:r>
         <w:rPr>
           <w:b/>
         </w:rPr>
         <w:t>Solução Técnica – Aquisição de dados via Arduino</w:t>
       </w:r>
-      <w:bookmarkEnd w:id="16"/>
+      <w:bookmarkEnd w:id="17"/>
       <w:r>
         <w:rPr>
           <w:b/>
@@ -3633,7 +3662,7 @@
       </w:pPr>
     </w:p>
     <w:p>
-      <w:bookmarkStart w:id="17" w:name="_Toc154569928"/>
+      <w:bookmarkStart w:id="18" w:name="_Toc154569928"/>
     </w:p>
     <w:p>
       <w:pPr>
@@ -3642,7 +3671,7 @@
           <w:b/>
         </w:rPr>
       </w:pPr>
-      <w:bookmarkStart w:id="18" w:name="_Toc512519601"/>
+      <w:bookmarkStart w:id="19" w:name="_Toc512519601"/>
       <w:r>
         <w:rPr>
           <w:b/>
@@ -3650,7 +3679,7 @@
         <w:lastRenderedPageBreak/>
         <w:t>Solução Técnica - Aplicação</w:t>
       </w:r>
-      <w:bookmarkEnd w:id="18"/>
+      <w:bookmarkEnd w:id="19"/>
       <w:r>
         <w:rPr>
           <w:b/>
@@ -3724,7 +3753,7 @@
           <w:b/>
         </w:rPr>
       </w:pPr>
-      <w:bookmarkStart w:id="19" w:name="_Toc512519602"/>
+      <w:bookmarkStart w:id="20" w:name="_Toc512519602"/>
       <w:r>
         <w:rPr>
           <w:b/>
@@ -3732,7 +3761,7 @@
         <w:lastRenderedPageBreak/>
         <w:t>Banco de Dados</w:t>
       </w:r>
-      <w:bookmarkEnd w:id="19"/>
+      <w:bookmarkEnd w:id="20"/>
       <w:r>
         <w:rPr>
           <w:b/>
@@ -3742,18 +3771,23 @@
     </w:p>
     <w:p>
       <w:r>
-        <w:tab/>
-      </w:r>
-      <w:r>
         <w:rPr>
           <w:noProof/>
           <w:lang w:eastAsia="pt-BR"/>
         </w:rPr>
         <w:drawing>
-          <wp:inline distT="0" distB="0" distL="0" distR="0" wp14:anchorId="356BE907" wp14:editId="07D77BF3">
-            <wp:extent cx="5514975" cy="4543425"/>
-            <wp:effectExtent l="0" t="0" r="9525" b="9525"/>
-            <wp:docPr id="11" name="Imagem 11"/>
+          <wp:anchor distT="0" distB="0" distL="114300" distR="114300" simplePos="0" relativeHeight="251666432" behindDoc="0" locked="0" layoutInCell="1" allowOverlap="1" wp14:anchorId="2DB3CFF8" wp14:editId="395094A0">
+            <wp:simplePos x="0" y="0"/>
+            <wp:positionH relativeFrom="margin">
+              <wp:align>left</wp:align>
+            </wp:positionH>
+            <wp:positionV relativeFrom="paragraph">
+              <wp:posOffset>3649980</wp:posOffset>
+            </wp:positionV>
+            <wp:extent cx="5324475" cy="3467100"/>
+            <wp:effectExtent l="0" t="0" r="0" b="0"/>
+            <wp:wrapTopAndBottom/>
+            <wp:docPr id="26" name="Imagem 26"/>
             <wp:cNvGraphicFramePr>
               <a:graphicFrameLocks xmlns:a="http://schemas.openxmlformats.org/drawingml/2006/main" noChangeAspect="1"/>
             </wp:cNvGraphicFramePr>
@@ -3761,11 +3795,17 @@
               <a:graphicData uri="http://schemas.openxmlformats.org/drawingml/2006/picture">
                 <pic:pic xmlns:pic="http://schemas.openxmlformats.org/drawingml/2006/picture">
                   <pic:nvPicPr>
-                    <pic:cNvPr id="1" name=""/>
+                    <pic:cNvPr id="26" name="bd.png"/>
                     <pic:cNvPicPr/>
                   </pic:nvPicPr>
                   <pic:blipFill>
-                    <a:blip r:embed="rId31"/>
+                    <a:blip r:embed="rId31">
+                      <a:extLst>
+                        <a:ext uri="{28A0092B-C50C-407E-A947-70E740481C1C}">
+                          <a14:useLocalDpi xmlns:a14="http://schemas.microsoft.com/office/drawing/2010/main" val="0"/>
+                        </a:ext>
+                      </a:extLst>
+                    </a:blip>
                     <a:stretch>
                       <a:fillRect/>
                     </a:stretch>
@@ -3773,7 +3813,7 @@
                   <pic:spPr>
                     <a:xfrm>
                       <a:off x="0" y="0"/>
-                      <a:ext cx="5514975" cy="4543425"/>
+                      <a:ext cx="5324475" cy="3467100"/>
                     </a:xfrm>
                     <a:prstGeom prst="rect">
                       <a:avLst/>
@@ -3782,22 +3822,25 @@
                 </pic:pic>
               </a:graphicData>
             </a:graphic>
-          </wp:inline>
+            <wp14:sizeRelV relativeFrom="margin">
+              <wp14:pctHeight>0</wp14:pctHeight>
+            </wp14:sizeRelV>
+          </wp:anchor>
         </w:drawing>
       </w:r>
-    </w:p>
-    <w:p>
+      <w:r>
+        <w:tab/>
+      </w:r>
       <w:r>
         <w:rPr>
           <w:noProof/>
           <w:lang w:eastAsia="pt-BR"/>
         </w:rPr>
-        <w:lastRenderedPageBreak/>
         <w:drawing>
-          <wp:inline distT="0" distB="0" distL="0" distR="0" wp14:anchorId="673551EE" wp14:editId="2AC9EC95">
-            <wp:extent cx="5760720" cy="3762375"/>
+          <wp:inline distT="0" distB="0" distL="0" distR="0" wp14:anchorId="48D7A656" wp14:editId="7E27A596">
+            <wp:extent cx="5760720" cy="3298190"/>
             <wp:effectExtent l="0" t="0" r="0" b="0"/>
-            <wp:docPr id="12" name="Imagem 12"/>
+            <wp:docPr id="25" name="Imagem 25"/>
             <wp:cNvGraphicFramePr>
               <a:graphicFrameLocks xmlns:a="http://schemas.openxmlformats.org/drawingml/2006/main" noChangeAspect="1"/>
             </wp:cNvGraphicFramePr>
@@ -3817,7 +3860,7 @@
                   <pic:spPr>
                     <a:xfrm>
                       <a:off x="0" y="0"/>
-                      <a:ext cx="5760720" cy="3762375"/>
+                      <a:ext cx="5760720" cy="3298190"/>
                     </a:xfrm>
                     <a:prstGeom prst="rect">
                       <a:avLst/>
@@ -3830,64 +3873,27 @@
         </w:drawing>
       </w:r>
     </w:p>
-    <w:p>
-      <w:r>
-        <w:t>***LEMBRAR DE ADD A FISICA***</w:t>
-      </w:r>
-    </w:p>
-    <w:p>
-      <w:pPr>
-        <w:spacing w:line="240" w:lineRule="auto"/>
-        <w:jc w:val="left"/>
-        <w:rPr>
-          <w:rFonts w:cs="Arial"/>
-          <w:b/>
-          <w:bCs/>
-          <w:color w:val="000000"/>
-        </w:rPr>
-      </w:pPr>
-    </w:p>
     <w:p/>
     <w:p>
-      <w:pPr>
-        <w:pStyle w:val="Ttulo2"/>
-        <w:rPr>
-          <w:b/>
-        </w:rPr>
-      </w:pPr>
-      <w:bookmarkStart w:id="20" w:name="_Toc512519603"/>
-      <w:r>
-        <w:rPr>
-          <w:b/>
-        </w:rPr>
-        <w:t>Protótipo das telas, lógica e usabilidade</w:t>
-      </w:r>
-      <w:bookmarkEnd w:id="20"/>
-      <w:r>
-        <w:rPr>
-          <w:b/>
-        </w:rPr>
-        <w:t xml:space="preserve"> </w:t>
-      </w:r>
-    </w:p>
-    <w:p>
-      <w:r>
-        <w:rPr>
-          <w:noProof/>
-        </w:rPr>
+      <w:r>
+        <w:rPr>
+          <w:noProof/>
+          <w:lang w:eastAsia="pt-BR"/>
+        </w:rPr>
+        <w:lastRenderedPageBreak/>
         <w:drawing>
-          <wp:anchor distT="0" distB="0" distL="114300" distR="114300" simplePos="0" relativeHeight="251659264" behindDoc="0" locked="0" layoutInCell="1" allowOverlap="1" wp14:anchorId="29A893AE" wp14:editId="57103642">
+          <wp:anchor distT="0" distB="0" distL="114300" distR="114300" simplePos="0" relativeHeight="251667456" behindDoc="0" locked="0" layoutInCell="1" allowOverlap="1" wp14:anchorId="49DB85AB" wp14:editId="670E758C">
             <wp:simplePos x="0" y="0"/>
             <wp:positionH relativeFrom="margin">
-              <wp:align>right</wp:align>
+              <wp:align>left</wp:align>
             </wp:positionH>
-            <wp:positionV relativeFrom="margin">
-              <wp:posOffset>5854700</wp:posOffset>
+            <wp:positionV relativeFrom="paragraph">
+              <wp:posOffset>0</wp:posOffset>
             </wp:positionV>
-            <wp:extent cx="5760720" cy="2623820"/>
-            <wp:effectExtent l="0" t="0" r="0" b="5080"/>
+            <wp:extent cx="3943350" cy="4800600"/>
+            <wp:effectExtent l="0" t="0" r="0" b="0"/>
             <wp:wrapTopAndBottom/>
-            <wp:docPr id="27" name="Imagem 27"/>
+            <wp:docPr id="38" name="Imagem 38"/>
             <wp:cNvGraphicFramePr>
               <a:graphicFrameLocks xmlns:a="http://schemas.openxmlformats.org/drawingml/2006/main" noChangeAspect="1"/>
             </wp:cNvGraphicFramePr>
@@ -3899,7 +3905,13 @@
                     <pic:cNvPicPr/>
                   </pic:nvPicPr>
                   <pic:blipFill>
-                    <a:blip r:embed="rId33"/>
+                    <a:blip r:embed="rId33">
+                      <a:extLst>
+                        <a:ext uri="{28A0092B-C50C-407E-A947-70E740481C1C}">
+                          <a14:useLocalDpi xmlns:a14="http://schemas.microsoft.com/office/drawing/2010/main" val="0"/>
+                        </a:ext>
+                      </a:extLst>
+                    </a:blip>
                     <a:stretch>
                       <a:fillRect/>
                     </a:stretch>
@@ -3907,7 +3919,7 @@
                   <pic:spPr>
                     <a:xfrm>
                       <a:off x="0" y="0"/>
-                      <a:ext cx="5760720" cy="2623820"/>
+                      <a:ext cx="3943350" cy="4800600"/>
                     </a:xfrm>
                     <a:prstGeom prst="rect">
                       <a:avLst/>
@@ -3916,59 +3928,67 @@
                 </pic:pic>
               </a:graphicData>
             </a:graphic>
-            <wp14:sizeRelV relativeFrom="margin">
-              <wp14:pctHeight>0</wp14:pctHeight>
-            </wp14:sizeRelV>
+            <wp14:sizeRelH relativeFrom="margin">
+              <wp14:pctWidth>0</wp14:pctWidth>
+            </wp14:sizeRelH>
           </wp:anchor>
         </w:drawing>
       </w:r>
-      <w:r>
-        <w:tab/>
-      </w:r>
-      <w:r>
-        <w:t xml:space="preserve">A home </w:t>
-      </w:r>
-      <w:proofErr w:type="spellStart"/>
-      <w:r>
-        <w:t>page</w:t>
-      </w:r>
-      <w:proofErr w:type="spellEnd"/>
-      <w:r>
-        <w:t xml:space="preserve"> do usuário é aonde se encontra todas as informações sobre o produto e a empresa </w:t>
-      </w:r>
-      <w:proofErr w:type="spellStart"/>
-      <w:r>
-        <w:t>Control</w:t>
-      </w:r>
-      <w:proofErr w:type="spellEnd"/>
-      <w:r>
+    </w:p>
+    <w:p>
+      <w:pPr>
+        <w:spacing w:line="240" w:lineRule="auto"/>
+        <w:jc w:val="left"/>
+        <w:rPr>
+          <w:rFonts w:cs="Arial"/>
+          <w:b/>
+          <w:bCs/>
+          <w:color w:val="000000"/>
+        </w:rPr>
+      </w:pPr>
+    </w:p>
+    <w:p/>
+    <w:p>
+      <w:pPr>
+        <w:pStyle w:val="Ttulo2"/>
+        <w:rPr>
+          <w:b/>
+        </w:rPr>
+      </w:pPr>
+      <w:bookmarkStart w:id="21" w:name="_Toc512519603"/>
+      <w:r>
+        <w:rPr>
+          <w:b/>
+        </w:rPr>
+        <w:t>Protótipo das telas, lógica e usabilidade</w:t>
+      </w:r>
+      <w:bookmarkEnd w:id="21"/>
+      <w:r>
+        <w:rPr>
+          <w:b/>
+        </w:rPr>
         <w:t xml:space="preserve"> </w:t>
       </w:r>
-      <w:proofErr w:type="spellStart"/>
-      <w:r>
-        <w:t>Block</w:t>
-      </w:r>
-      <w:proofErr w:type="spellEnd"/>
-      <w:r>
-        <w:t>.</w:t>
-      </w:r>
-    </w:p>
-    <w:p/>
-    <w:p>
-      <w:r>
-        <w:t xml:space="preserve">O canal de ajuda ao usuário é onde ele manda todas suas dúvidas e incidentes que ocorrem com sua aplicação </w:t>
-      </w:r>
-    </w:p>
-    <w:p>
-      <w:r>
-        <w:rPr>
-          <w:noProof/>
+    </w:p>
+    <w:p>
+      <w:r>
+        <w:rPr>
+          <w:noProof/>
+          <w:lang w:eastAsia="pt-BR"/>
         </w:rPr>
         <w:drawing>
-          <wp:inline distT="0" distB="0" distL="0" distR="0" wp14:anchorId="13F0B7B9" wp14:editId="14C4FD7D">
-            <wp:extent cx="2638793" cy="4163006"/>
-            <wp:effectExtent l="0" t="0" r="9525" b="9525"/>
-            <wp:docPr id="29" name="Imagem 29"/>
+          <wp:anchor distT="0" distB="0" distL="114300" distR="114300" simplePos="0" relativeHeight="251659264" behindDoc="0" locked="0" layoutInCell="1" allowOverlap="1" wp14:anchorId="29A893AE" wp14:editId="789652D0">
+            <wp:simplePos x="0" y="0"/>
+            <wp:positionH relativeFrom="page">
+              <wp:posOffset>1047115</wp:posOffset>
+            </wp:positionH>
+            <wp:positionV relativeFrom="margin">
+              <wp:posOffset>6720840</wp:posOffset>
+            </wp:positionV>
+            <wp:extent cx="5095875" cy="2151380"/>
+            <wp:effectExtent l="0" t="0" r="9525" b="1270"/>
+            <wp:wrapTopAndBottom/>
+            <wp:docPr id="27" name="Imagem 27"/>
             <wp:cNvGraphicFramePr>
               <a:graphicFrameLocks xmlns:a="http://schemas.openxmlformats.org/drawingml/2006/main" noChangeAspect="1"/>
             </wp:cNvGraphicFramePr>
@@ -3988,7 +4008,7 @@
                   <pic:spPr>
                     <a:xfrm>
                       <a:off x="0" y="0"/>
-                      <a:ext cx="2638793" cy="4163006"/>
+                      <a:ext cx="5095875" cy="2151380"/>
                     </a:xfrm>
                     <a:prstGeom prst="rect">
                       <a:avLst/>
@@ -3997,13 +4017,20 @@
                 </pic:pic>
               </a:graphicData>
             </a:graphic>
-          </wp:inline>
+            <wp14:sizeRelH relativeFrom="margin">
+              <wp14:pctWidth>0</wp14:pctWidth>
+            </wp14:sizeRelH>
+            <wp14:sizeRelV relativeFrom="margin">
+              <wp14:pctHeight>0</wp14:pctHeight>
+            </wp14:sizeRelV>
+          </wp:anchor>
         </w:drawing>
       </w:r>
-    </w:p>
-    <w:p>
-      <w:r>
-        <w:t xml:space="preserve">Na home </w:t>
+      <w:r>
+        <w:tab/>
+      </w:r>
+      <w:r>
+        <w:t xml:space="preserve">A home </w:t>
       </w:r>
       <w:proofErr w:type="spellStart"/>
       <w:r>
@@ -4011,22 +4038,42 @@
       </w:r>
       <w:proofErr w:type="spellEnd"/>
       <w:r>
-        <w:t xml:space="preserve"> se encontra também o simulador financeiro onde o usuário pode calcular os benefícios usando nosso sistema</w:t>
-      </w:r>
-      <w:r>
-        <w:t xml:space="preserve">, onde ele indica a quantidade de sensores, a quantidade de caixas e por quanto tempo pretende usar o nosso produto </w:t>
-      </w:r>
-    </w:p>
-    <w:p>
-      <w:r>
-        <w:rPr>
-          <w:noProof/>
+        <w:t xml:space="preserve"> do usuário é aonde se encontra todas as informações sobre o produto e a empresa </w:t>
+      </w:r>
+      <w:proofErr w:type="spellStart"/>
+      <w:r>
+        <w:t>Control</w:t>
+      </w:r>
+      <w:proofErr w:type="spellEnd"/>
+      <w:r>
+        <w:t xml:space="preserve"> </w:t>
+      </w:r>
+      <w:proofErr w:type="spellStart"/>
+      <w:r>
+        <w:t>Block</w:t>
+      </w:r>
+      <w:proofErr w:type="spellEnd"/>
+      <w:r>
+        <w:t>.</w:t>
+      </w:r>
+    </w:p>
+    <w:p/>
+    <w:p>
+      <w:r>
+        <w:t xml:space="preserve">O canal de ajuda ao usuário é onde ele manda todas suas dúvidas e incidentes que ocorrem com sua aplicação </w:t>
+      </w:r>
+    </w:p>
+    <w:p>
+      <w:r>
+        <w:rPr>
+          <w:noProof/>
+          <w:lang w:eastAsia="pt-BR"/>
         </w:rPr>
         <w:drawing>
-          <wp:inline distT="0" distB="0" distL="0" distR="0" wp14:anchorId="36D45D1C" wp14:editId="19EE54FE">
-            <wp:extent cx="5760720" cy="1076960"/>
-            <wp:effectExtent l="0" t="0" r="0" b="8890"/>
-            <wp:docPr id="30" name="Imagem 30"/>
+          <wp:inline distT="0" distB="0" distL="0" distR="0" wp14:anchorId="13F0B7B9" wp14:editId="14C4FD7D">
+            <wp:extent cx="2638793" cy="4163006"/>
+            <wp:effectExtent l="0" t="0" r="9525" b="9525"/>
+            <wp:docPr id="29" name="Imagem 29"/>
             <wp:cNvGraphicFramePr>
               <a:graphicFrameLocks xmlns:a="http://schemas.openxmlformats.org/drawingml/2006/main" noChangeAspect="1"/>
             </wp:cNvGraphicFramePr>
@@ -4046,6 +4093,65 @@
                   <pic:spPr>
                     <a:xfrm>
                       <a:off x="0" y="0"/>
+                      <a:ext cx="2638793" cy="4163006"/>
+                    </a:xfrm>
+                    <a:prstGeom prst="rect">
+                      <a:avLst/>
+                    </a:prstGeom>
+                  </pic:spPr>
+                </pic:pic>
+              </a:graphicData>
+            </a:graphic>
+          </wp:inline>
+        </w:drawing>
+      </w:r>
+    </w:p>
+    <w:p>
+      <w:r>
+        <w:t xml:space="preserve">Na home </w:t>
+      </w:r>
+      <w:proofErr w:type="spellStart"/>
+      <w:r>
+        <w:t>page</w:t>
+      </w:r>
+      <w:proofErr w:type="spellEnd"/>
+      <w:r>
+        <w:t xml:space="preserve"> se encontra também o simulador financeiro onde o usuário pode calcular os benefícios usando nosso sistema</w:t>
+      </w:r>
+      <w:r>
+        <w:t xml:space="preserve">, onde ele indica a quantidade de sensores, a quantidade de caixas e por quanto tempo pretende usar o nosso produto </w:t>
+      </w:r>
+    </w:p>
+    <w:p>
+      <w:r>
+        <w:rPr>
+          <w:noProof/>
+          <w:lang w:eastAsia="pt-BR"/>
+        </w:rPr>
+        <w:drawing>
+          <wp:inline distT="0" distB="0" distL="0" distR="0" wp14:anchorId="36D45D1C" wp14:editId="19EE54FE">
+            <wp:extent cx="5760720" cy="1076960"/>
+            <wp:effectExtent l="0" t="0" r="0" b="8890"/>
+            <wp:docPr id="30" name="Imagem 30"/>
+            <wp:cNvGraphicFramePr>
+              <a:graphicFrameLocks xmlns:a="http://schemas.openxmlformats.org/drawingml/2006/main" noChangeAspect="1"/>
+            </wp:cNvGraphicFramePr>
+            <a:graphic xmlns:a="http://schemas.openxmlformats.org/drawingml/2006/main">
+              <a:graphicData uri="http://schemas.openxmlformats.org/drawingml/2006/picture">
+                <pic:pic xmlns:pic="http://schemas.openxmlformats.org/drawingml/2006/picture">
+                  <pic:nvPicPr>
+                    <pic:cNvPr id="1" name=""/>
+                    <pic:cNvPicPr/>
+                  </pic:nvPicPr>
+                  <pic:blipFill>
+                    <a:blip r:embed="rId36"/>
+                    <a:stretch>
+                      <a:fillRect/>
+                    </a:stretch>
+                  </pic:blipFill>
+                  <pic:spPr>
+                    <a:xfrm>
+                      <a:off x="0" y="0"/>
                       <a:ext cx="5760720" cy="1076960"/>
                     </a:xfrm>
                     <a:prstGeom prst="rect">
@@ -4063,6 +4169,7 @@
       <w:r>
         <w:rPr>
           <w:noProof/>
+          <w:lang w:eastAsia="pt-BR"/>
         </w:rPr>
         <w:drawing>
           <wp:anchor distT="0" distB="0" distL="114300" distR="114300" simplePos="0" relativeHeight="251660288" behindDoc="0" locked="0" layoutInCell="1" allowOverlap="1" wp14:anchorId="58BCE919" wp14:editId="39182429">
@@ -4088,7 +4195,7 @@
                     <pic:cNvPicPr/>
                   </pic:nvPicPr>
                   <pic:blipFill>
-                    <a:blip r:embed="rId36"/>
+                    <a:blip r:embed="rId37"/>
                     <a:stretch>
                       <a:fillRect/>
                     </a:stretch>
@@ -4171,6 +4278,7 @@
           <w:rFonts w:cs="Arial"/>
           <w:noProof/>
           <w:color w:val="000000"/>
+          <w:lang w:eastAsia="pt-BR"/>
         </w:rPr>
         <w:lastRenderedPageBreak/>
         <w:drawing>
@@ -4197,7 +4305,7 @@
                     <pic:cNvPicPr/>
                   </pic:nvPicPr>
                   <pic:blipFill>
-                    <a:blip r:embed="rId37"/>
+                    <a:blip r:embed="rId38"/>
                     <a:stretch>
                       <a:fillRect/>
                     </a:stretch>
@@ -4267,6 +4375,7 @@
       <w:r>
         <w:rPr>
           <w:noProof/>
+          <w:lang w:eastAsia="pt-BR"/>
         </w:rPr>
         <w:drawing>
           <wp:anchor distT="0" distB="0" distL="114300" distR="114300" simplePos="0" relativeHeight="251662336" behindDoc="0" locked="0" layoutInCell="1" allowOverlap="1" wp14:anchorId="701C1F3B" wp14:editId="69053EFB">
@@ -4292,7 +4401,7 @@
                     <pic:cNvPicPr/>
                   </pic:nvPicPr>
                   <pic:blipFill>
-                    <a:blip r:embed="rId38"/>
+                    <a:blip r:embed="rId39"/>
                     <a:stretch>
                       <a:fillRect/>
                     </a:stretch>
@@ -4332,6 +4441,7 @@
       <w:r>
         <w:rPr>
           <w:noProof/>
+          <w:lang w:eastAsia="pt-BR"/>
         </w:rPr>
         <w:drawing>
           <wp:inline distT="0" distB="0" distL="0" distR="0" wp14:anchorId="4146D96F" wp14:editId="56104D7E">
@@ -4349,7 +4459,7 @@
                     <pic:cNvPicPr/>
                   </pic:nvPicPr>
                   <pic:blipFill>
-                    <a:blip r:embed="rId39"/>
+                    <a:blip r:embed="rId40"/>
                     <a:stretch>
                       <a:fillRect/>
                     </a:stretch>
@@ -4374,6 +4484,7 @@
       <w:r>
         <w:rPr>
           <w:noProof/>
+          <w:lang w:eastAsia="pt-BR"/>
         </w:rPr>
         <w:lastRenderedPageBreak/>
         <w:drawing>
@@ -4400,7 +4511,7 @@
                     <pic:cNvPicPr/>
                   </pic:nvPicPr>
                   <pic:blipFill>
-                    <a:blip r:embed="rId40"/>
+                    <a:blip r:embed="rId41"/>
                     <a:stretch>
                       <a:fillRect/>
                     </a:stretch>
@@ -4443,12 +4554,10 @@
         <w:t xml:space="preserve">Na </w:t>
       </w:r>
       <w:proofErr w:type="spellStart"/>
-      <w:proofErr w:type="gramStart"/>
       <w:r>
         <w:t>pagina</w:t>
       </w:r>
       <w:proofErr w:type="spellEnd"/>
-      <w:proofErr w:type="gramEnd"/>
       <w:r>
         <w:t xml:space="preserve"> de gráficos são disponibilizados gráficos semanais e mensais como relatório ao usuário</w:t>
       </w:r>
@@ -4457,6 +4566,7 @@
       <w:r>
         <w:rPr>
           <w:noProof/>
+          <w:lang w:eastAsia="pt-BR"/>
         </w:rPr>
         <w:drawing>
           <wp:inline distT="0" distB="0" distL="0" distR="0" wp14:anchorId="6748564C" wp14:editId="5D23A183">
@@ -4474,7 +4584,7 @@
                     <pic:cNvPicPr/>
                   </pic:nvPicPr>
                   <pic:blipFill>
-                    <a:blip r:embed="rId41"/>
+                    <a:blip r:embed="rId42"/>
                     <a:stretch>
                       <a:fillRect/>
                     </a:stretch>
@@ -4501,6 +4611,7 @@
       <w:r>
         <w:rPr>
           <w:noProof/>
+          <w:lang w:eastAsia="pt-BR"/>
         </w:rPr>
         <w:drawing>
           <wp:anchor distT="0" distB="0" distL="114300" distR="114300" simplePos="0" relativeHeight="251664384" behindDoc="0" locked="0" layoutInCell="1" allowOverlap="1" wp14:anchorId="4F5F0F3A" wp14:editId="5C04D8D3">
@@ -4526,7 +4637,7 @@
                     <pic:cNvPicPr/>
                   </pic:nvPicPr>
                   <pic:blipFill>
-                    <a:blip r:embed="rId42"/>
+                    <a:blip r:embed="rId43"/>
                     <a:stretch>
                       <a:fillRect/>
                     </a:stretch>
@@ -4557,7 +4668,7 @@
           <w:b/>
         </w:rPr>
       </w:pPr>
-      <w:bookmarkStart w:id="21" w:name="_Toc512519604"/>
+      <w:bookmarkStart w:id="22" w:name="_Toc512519604"/>
       <w:r>
         <w:rPr>
           <w:b/>
@@ -4565,7 +4676,7 @@
         <w:lastRenderedPageBreak/>
         <w:t>Testes</w:t>
       </w:r>
-      <w:bookmarkEnd w:id="21"/>
+      <w:bookmarkEnd w:id="22"/>
       <w:r>
         <w:rPr>
           <w:b/>
@@ -4587,49 +4698,6 @@
             <wp:extent cx="5760720" cy="2735580"/>
             <wp:effectExtent l="0" t="0" r="0" b="0"/>
             <wp:docPr id="13" name="Imagem 13"/>
-            <wp:cNvGraphicFramePr>
-              <a:graphicFrameLocks xmlns:a="http://schemas.openxmlformats.org/drawingml/2006/main" noChangeAspect="1"/>
-            </wp:cNvGraphicFramePr>
-            <a:graphic xmlns:a="http://schemas.openxmlformats.org/drawingml/2006/main">
-              <a:graphicData uri="http://schemas.openxmlformats.org/drawingml/2006/picture">
-                <pic:pic xmlns:pic="http://schemas.openxmlformats.org/drawingml/2006/picture">
-                  <pic:nvPicPr>
-                    <pic:cNvPr id="1" name=""/>
-                    <pic:cNvPicPr/>
-                  </pic:nvPicPr>
-                  <pic:blipFill>
-                    <a:blip r:embed="rId43"/>
-                    <a:stretch>
-                      <a:fillRect/>
-                    </a:stretch>
-                  </pic:blipFill>
-                  <pic:spPr>
-                    <a:xfrm>
-                      <a:off x="0" y="0"/>
-                      <a:ext cx="5760720" cy="2735580"/>
-                    </a:xfrm>
-                    <a:prstGeom prst="rect">
-                      <a:avLst/>
-                    </a:prstGeom>
-                  </pic:spPr>
-                </pic:pic>
-              </a:graphicData>
-            </a:graphic>
-          </wp:inline>
-        </w:drawing>
-      </w:r>
-    </w:p>
-    <w:p>
-      <w:r>
-        <w:rPr>
-          <w:noProof/>
-          <w:lang w:eastAsia="pt-BR"/>
-        </w:rPr>
-        <w:drawing>
-          <wp:inline distT="0" distB="0" distL="0" distR="0" wp14:anchorId="63CC86E9" wp14:editId="7BBE3485">
-            <wp:extent cx="5760720" cy="2816225"/>
-            <wp:effectExtent l="0" t="0" r="0" b="0"/>
-            <wp:docPr id="15" name="Imagem 15"/>
             <wp:cNvGraphicFramePr>
               <a:graphicFrameLocks xmlns:a="http://schemas.openxmlformats.org/drawingml/2006/main" noChangeAspect="1"/>
             </wp:cNvGraphicFramePr>
@@ -4649,7 +4717,7 @@
                   <pic:spPr>
                     <a:xfrm>
                       <a:off x="0" y="0"/>
-                      <a:ext cx="5760720" cy="2816225"/>
+                      <a:ext cx="5760720" cy="2735580"/>
                     </a:xfrm>
                     <a:prstGeom prst="rect">
                       <a:avLst/>
@@ -4669,10 +4737,10 @@
           <w:lang w:eastAsia="pt-BR"/>
         </w:rPr>
         <w:drawing>
-          <wp:inline distT="0" distB="0" distL="0" distR="0" wp14:anchorId="0AEC0C90" wp14:editId="2FA256D7">
-            <wp:extent cx="5760720" cy="1203325"/>
+          <wp:inline distT="0" distB="0" distL="0" distR="0" wp14:anchorId="63CC86E9" wp14:editId="7BBE3485">
+            <wp:extent cx="5760720" cy="2816225"/>
             <wp:effectExtent l="0" t="0" r="0" b="0"/>
-            <wp:docPr id="16" name="Imagem 16"/>
+            <wp:docPr id="15" name="Imagem 15"/>
             <wp:cNvGraphicFramePr>
               <a:graphicFrameLocks xmlns:a="http://schemas.openxmlformats.org/drawingml/2006/main" noChangeAspect="1"/>
             </wp:cNvGraphicFramePr>
@@ -4692,7 +4760,7 @@
                   <pic:spPr>
                     <a:xfrm>
                       <a:off x="0" y="0"/>
-                      <a:ext cx="5760720" cy="1203325"/>
+                      <a:ext cx="5760720" cy="2816225"/>
                     </a:xfrm>
                     <a:prstGeom prst="rect">
                       <a:avLst/>
@@ -4711,12 +4779,11 @@
           <w:noProof/>
           <w:lang w:eastAsia="pt-BR"/>
         </w:rPr>
-        <w:lastRenderedPageBreak/>
         <w:drawing>
-          <wp:inline distT="0" distB="0" distL="0" distR="0" wp14:anchorId="70144664" wp14:editId="659B5B0F">
-            <wp:extent cx="5760720" cy="1609725"/>
-            <wp:effectExtent l="0" t="0" r="0" b="9525"/>
-            <wp:docPr id="2" name="Imagem 2"/>
+          <wp:inline distT="0" distB="0" distL="0" distR="0" wp14:anchorId="0AEC0C90" wp14:editId="2FA256D7">
+            <wp:extent cx="5760720" cy="1203325"/>
+            <wp:effectExtent l="0" t="0" r="0" b="0"/>
+            <wp:docPr id="16" name="Imagem 16"/>
             <wp:cNvGraphicFramePr>
               <a:graphicFrameLocks xmlns:a="http://schemas.openxmlformats.org/drawingml/2006/main" noChangeAspect="1"/>
             </wp:cNvGraphicFramePr>
@@ -4736,7 +4803,7 @@
                   <pic:spPr>
                     <a:xfrm>
                       <a:off x="0" y="0"/>
-                      <a:ext cx="5760720" cy="1609725"/>
+                      <a:ext cx="5760720" cy="1203325"/>
                     </a:xfrm>
                     <a:prstGeom prst="rect">
                       <a:avLst/>
@@ -4755,11 +4822,12 @@
           <w:noProof/>
           <w:lang w:eastAsia="pt-BR"/>
         </w:rPr>
+        <w:lastRenderedPageBreak/>
         <w:drawing>
-          <wp:inline distT="0" distB="0" distL="0" distR="0" wp14:anchorId="7E46B03D" wp14:editId="0EC7DDA7">
-            <wp:extent cx="5760720" cy="2380615"/>
-            <wp:effectExtent l="0" t="0" r="0" b="635"/>
-            <wp:docPr id="14" name="Imagem 14"/>
+          <wp:inline distT="0" distB="0" distL="0" distR="0" wp14:anchorId="70144664" wp14:editId="659B5B0F">
+            <wp:extent cx="5760720" cy="1609725"/>
+            <wp:effectExtent l="0" t="0" r="0" b="9525"/>
+            <wp:docPr id="2" name="Imagem 2"/>
             <wp:cNvGraphicFramePr>
               <a:graphicFrameLocks xmlns:a="http://schemas.openxmlformats.org/drawingml/2006/main" noChangeAspect="1"/>
             </wp:cNvGraphicFramePr>
@@ -4779,7 +4847,7 @@
                   <pic:spPr>
                     <a:xfrm>
                       <a:off x="0" y="0"/>
-                      <a:ext cx="5760720" cy="2380615"/>
+                      <a:ext cx="5760720" cy="1609725"/>
                     </a:xfrm>
                     <a:prstGeom prst="rect">
                       <a:avLst/>
@@ -4799,10 +4867,10 @@
           <w:lang w:eastAsia="pt-BR"/>
         </w:rPr>
         <w:drawing>
-          <wp:inline distT="0" distB="0" distL="0" distR="0" wp14:anchorId="0C089872" wp14:editId="5BB85313">
-            <wp:extent cx="5760720" cy="912495"/>
-            <wp:effectExtent l="0" t="0" r="0" b="1905"/>
-            <wp:docPr id="23" name="Imagem 23"/>
+          <wp:inline distT="0" distB="0" distL="0" distR="0" wp14:anchorId="7E46B03D" wp14:editId="0EC7DDA7">
+            <wp:extent cx="5760720" cy="2380615"/>
+            <wp:effectExtent l="0" t="0" r="0" b="635"/>
+            <wp:docPr id="14" name="Imagem 14"/>
             <wp:cNvGraphicFramePr>
               <a:graphicFrameLocks xmlns:a="http://schemas.openxmlformats.org/drawingml/2006/main" noChangeAspect="1"/>
             </wp:cNvGraphicFramePr>
@@ -4822,6 +4890,49 @@
                   <pic:spPr>
                     <a:xfrm>
                       <a:off x="0" y="0"/>
+                      <a:ext cx="5760720" cy="2380615"/>
+                    </a:xfrm>
+                    <a:prstGeom prst="rect">
+                      <a:avLst/>
+                    </a:prstGeom>
+                  </pic:spPr>
+                </pic:pic>
+              </a:graphicData>
+            </a:graphic>
+          </wp:inline>
+        </w:drawing>
+      </w:r>
+    </w:p>
+    <w:p>
+      <w:r>
+        <w:rPr>
+          <w:noProof/>
+          <w:lang w:eastAsia="pt-BR"/>
+        </w:rPr>
+        <w:drawing>
+          <wp:inline distT="0" distB="0" distL="0" distR="0" wp14:anchorId="0C089872" wp14:editId="5BB85313">
+            <wp:extent cx="5760720" cy="912495"/>
+            <wp:effectExtent l="0" t="0" r="0" b="1905"/>
+            <wp:docPr id="23" name="Imagem 23"/>
+            <wp:cNvGraphicFramePr>
+              <a:graphicFrameLocks xmlns:a="http://schemas.openxmlformats.org/drawingml/2006/main" noChangeAspect="1"/>
+            </wp:cNvGraphicFramePr>
+            <a:graphic xmlns:a="http://schemas.openxmlformats.org/drawingml/2006/main">
+              <a:graphicData uri="http://schemas.openxmlformats.org/drawingml/2006/picture">
+                <pic:pic xmlns:pic="http://schemas.openxmlformats.org/drawingml/2006/picture">
+                  <pic:nvPicPr>
+                    <pic:cNvPr id="1" name=""/>
+                    <pic:cNvPicPr/>
+                  </pic:nvPicPr>
+                  <pic:blipFill>
+                    <a:blip r:embed="rId49"/>
+                    <a:stretch>
+                      <a:fillRect/>
+                    </a:stretch>
+                  </pic:blipFill>
+                  <pic:spPr>
+                    <a:xfrm>
+                      <a:off x="0" y="0"/>
                       <a:ext cx="5760720" cy="912495"/>
                     </a:xfrm>
                     <a:prstGeom prst="rect">
@@ -4851,12 +4962,12 @@
     <w:p>
       <w:pPr>
         <w:sectPr>
-          <w:headerReference w:type="even" r:id="rId49"/>
-          <w:headerReference w:type="default" r:id="rId50"/>
-          <w:footerReference w:type="even" r:id="rId51"/>
-          <w:footerReference w:type="default" r:id="rId52"/>
-          <w:headerReference w:type="first" r:id="rId53"/>
-          <w:footerReference w:type="first" r:id="rId54"/>
+          <w:headerReference w:type="even" r:id="rId50"/>
+          <w:headerReference w:type="default" r:id="rId51"/>
+          <w:footerReference w:type="even" r:id="rId52"/>
+          <w:footerReference w:type="default" r:id="rId53"/>
+          <w:headerReference w:type="first" r:id="rId54"/>
+          <w:footerReference w:type="first" r:id="rId55"/>
           <w:pgSz w:w="11907" w:h="16840" w:code="9"/>
           <w:pgMar w:top="1701" w:right="1134" w:bottom="1531" w:left="1701" w:header="720" w:footer="720" w:gutter="0"/>
           <w:cols w:space="708"/>
@@ -4865,7 +4976,7 @@
         </w:sectPr>
       </w:pPr>
     </w:p>
-    <w:bookmarkEnd w:id="17"/>
+    <w:bookmarkEnd w:id="18"/>
     <w:p>
       <w:pPr>
         <w:pStyle w:val="FolhadeRostodosCaptulos"/>
@@ -4897,12 +5008,12 @@
       <w:pPr>
         <w:pStyle w:val="Ttulo1"/>
       </w:pPr>
-      <w:bookmarkStart w:id="22" w:name="_Toc512519605"/>
+      <w:bookmarkStart w:id="23" w:name="_Toc512519605"/>
       <w:r>
         <w:lastRenderedPageBreak/>
         <w:t>implantação do projeto</w:t>
       </w:r>
-      <w:bookmarkEnd w:id="22"/>
+      <w:bookmarkEnd w:id="23"/>
     </w:p>
     <w:p/>
     <w:p>
@@ -4912,14 +5023,14 @@
           <w:b/>
         </w:rPr>
       </w:pPr>
-      <w:bookmarkStart w:id="23" w:name="_Toc512519606"/>
+      <w:bookmarkStart w:id="24" w:name="_Toc512519606"/>
       <w:r>
         <w:rPr>
           <w:b/>
         </w:rPr>
         <w:t>Manual de Instalação da solução</w:t>
       </w:r>
-      <w:bookmarkEnd w:id="23"/>
+      <w:bookmarkEnd w:id="24"/>
       <w:r>
         <w:rPr>
           <w:b/>
@@ -4974,14 +5085,14 @@
           <w:b/>
         </w:rPr>
       </w:pPr>
-      <w:bookmarkStart w:id="24" w:name="_Toc512519607"/>
+      <w:bookmarkStart w:id="25" w:name="_Toc512519607"/>
       <w:r>
         <w:rPr>
           <w:b/>
         </w:rPr>
         <w:t>Processo de Atendimento e Suporte</w:t>
       </w:r>
-      <w:bookmarkEnd w:id="24"/>
+      <w:bookmarkEnd w:id="25"/>
       <w:r>
         <w:rPr>
           <w:b/>
@@ -5003,6 +5114,7 @@
       <w:r>
         <w:rPr>
           <w:noProof/>
+          <w:lang w:eastAsia="pt-BR"/>
         </w:rPr>
         <w:drawing>
           <wp:anchor distT="0" distB="0" distL="114300" distR="114300" simplePos="0" relativeHeight="251665408" behindDoc="0" locked="0" layoutInCell="1" allowOverlap="1" wp14:anchorId="21963684" wp14:editId="0A8FD837">
@@ -5042,7 +5154,7 @@
                     </pic:cNvPicPr>
                   </pic:nvPicPr>
                   <pic:blipFill>
-                    <a:blip r:embed="rId55"/>
+                    <a:blip r:embed="rId56"/>
                     <a:stretch>
                       <a:fillRect/>
                     </a:stretch>
@@ -5089,10 +5201,10 @@
           <w:noProof/>
         </w:rPr>
         <w:sectPr>
-          <w:headerReference w:type="default" r:id="rId56"/>
-          <w:footerReference w:type="default" r:id="rId57"/>
-          <w:headerReference w:type="first" r:id="rId58"/>
-          <w:footerReference w:type="first" r:id="rId59"/>
+          <w:headerReference w:type="default" r:id="rId57"/>
+          <w:footerReference w:type="default" r:id="rId58"/>
+          <w:headerReference w:type="first" r:id="rId59"/>
+          <w:footerReference w:type="first" r:id="rId60"/>
           <w:pgSz w:w="11907" w:h="16840" w:code="9"/>
           <w:pgMar w:top="1701" w:right="1134" w:bottom="1531" w:left="1701" w:header="720" w:footer="720" w:gutter="0"/>
           <w:cols w:space="708"/>
@@ -5105,36 +5217,57 @@
       <w:pPr>
         <w:pStyle w:val="FolhadeRostodosCaptulos"/>
       </w:pPr>
-      <w:fldSimple w:instr=" REF _Ref125307146 \w ">
-        <w:r>
-          <w:t>5</w:t>
-        </w:r>
-      </w:fldSimple>
+      <w:r>
+        <w:lastRenderedPageBreak/>
+        <w:fldChar w:fldCharType="begin"/>
+      </w:r>
+      <w:r>
+        <w:instrText xml:space="preserve"> REF _Ref125307146 \w </w:instrText>
+      </w:r>
+      <w:r>
+        <w:fldChar w:fldCharType="separate"/>
+      </w:r>
+      <w:r>
+        <w:t>5</w:t>
+      </w:r>
+      <w:r>
+        <w:fldChar w:fldCharType="end"/>
+      </w:r>
       <w:r>
         <w:tab/>
       </w:r>
-      <w:fldSimple w:instr=" REF _Ref125307146 ">
-        <w:r>
-          <w:t>CONCLUSÕES</w:t>
-        </w:r>
-      </w:fldSimple>
+      <w:r>
+        <w:fldChar w:fldCharType="begin"/>
+      </w:r>
+      <w:r>
+        <w:instrText xml:space="preserve"> REF _Ref125307146 </w:instrText>
+      </w:r>
+      <w:r>
+        <w:fldChar w:fldCharType="separate"/>
+      </w:r>
+      <w:r>
+        <w:t>CONCLUSÕES</w:t>
+      </w:r>
+      <w:r>
+        <w:fldChar w:fldCharType="end"/>
+      </w:r>
     </w:p>
     <w:p>
       <w:pPr>
         <w:pStyle w:val="Ttulo1"/>
       </w:pPr>
-      <w:bookmarkStart w:id="25" w:name="_Ref125307146"/>
-      <w:bookmarkStart w:id="26" w:name="_Toc125374527"/>
-      <w:bookmarkStart w:id="27" w:name="_Toc156754424"/>
-      <w:bookmarkStart w:id="28" w:name="_Toc512519608"/>
+      <w:bookmarkStart w:id="26" w:name="_Ref125307146"/>
+      <w:bookmarkStart w:id="27" w:name="_Toc125374527"/>
+      <w:bookmarkStart w:id="28" w:name="_Toc156754424"/>
+      <w:bookmarkStart w:id="29" w:name="_Toc512519608"/>
       <w:r>
         <w:lastRenderedPageBreak/>
         <w:t>CONCLUSÕES</w:t>
       </w:r>
-      <w:bookmarkEnd w:id="25"/>
       <w:bookmarkEnd w:id="26"/>
       <w:bookmarkEnd w:id="27"/>
       <w:bookmarkEnd w:id="28"/>
+      <w:bookmarkEnd w:id="29"/>
     </w:p>
     <w:p>
       <w:pPr>
@@ -5143,14 +5276,14 @@
           <w:b/>
         </w:rPr>
       </w:pPr>
-      <w:bookmarkStart w:id="29" w:name="_Toc512519609"/>
+      <w:bookmarkStart w:id="30" w:name="_Toc512519609"/>
       <w:r>
         <w:rPr>
           <w:b/>
         </w:rPr>
         <w:t>resultados</w:t>
       </w:r>
-      <w:bookmarkEnd w:id="29"/>
+      <w:bookmarkEnd w:id="30"/>
       <w:r>
         <w:rPr>
           <w:b/>
@@ -5186,14 +5319,14 @@
           <w:b/>
         </w:rPr>
       </w:pPr>
-      <w:bookmarkStart w:id="30" w:name="_Toc512519610"/>
+      <w:bookmarkStart w:id="31" w:name="_Toc512519610"/>
       <w:r>
         <w:rPr>
           <w:b/>
         </w:rPr>
         <w:t>Processo de aprendizado com o projeto</w:t>
       </w:r>
-      <w:bookmarkEnd w:id="30"/>
+      <w:bookmarkEnd w:id="31"/>
       <w:r>
         <w:rPr>
           <w:b/>
@@ -5257,7 +5390,7 @@
           <w:b/>
         </w:rPr>
       </w:pPr>
-      <w:bookmarkStart w:id="31" w:name="_Toc512519611"/>
+      <w:bookmarkStart w:id="32" w:name="_Toc512519611"/>
       <w:r>
         <w:rPr>
           <w:b/>
@@ -5276,7 +5409,7 @@
         </w:rPr>
         <w:t>evolução da solução</w:t>
       </w:r>
-      <w:bookmarkEnd w:id="31"/>
+      <w:bookmarkEnd w:id="32"/>
       <w:r>
         <w:rPr>
           <w:b/>
@@ -5314,17 +5447,10 @@
         <w:t xml:space="preserve"> o </w:t>
       </w:r>
       <w:proofErr w:type="spellStart"/>
-      <w:proofErr w:type="gramStart"/>
-      <w:r>
-        <w:t>inic</w:t>
-      </w:r>
-      <w:bookmarkStart w:id="32" w:name="_GoBack"/>
-      <w:bookmarkEnd w:id="32"/>
-      <w:r>
-        <w:t>io</w:t>
+      <w:r>
+        <w:t>inicio</w:t>
       </w:r>
       <w:proofErr w:type="spellEnd"/>
-      <w:proofErr w:type="gramEnd"/>
       <w:r>
         <w:t xml:space="preserve"> da </w:t>
       </w:r>
@@ -5380,11 +5506,11 @@
           <w:tab w:val="clear" w:pos="851"/>
         </w:tabs>
         <w:sectPr>
-          <w:headerReference w:type="even" r:id="rId60"/>
-          <w:headerReference w:type="default" r:id="rId61"/>
-          <w:footerReference w:type="default" r:id="rId62"/>
-          <w:headerReference w:type="first" r:id="rId63"/>
-          <w:footerReference w:type="first" r:id="rId64"/>
+          <w:headerReference w:type="even" r:id="rId61"/>
+          <w:headerReference w:type="default" r:id="rId62"/>
+          <w:footerReference w:type="default" r:id="rId63"/>
+          <w:headerReference w:type="first" r:id="rId64"/>
+          <w:footerReference w:type="first" r:id="rId65"/>
           <w:type w:val="continuous"/>
           <w:pgSz w:w="11907" w:h="16840" w:code="9"/>
           <w:pgMar w:top="1701" w:right="1134" w:bottom="1531" w:left="1701" w:header="720" w:footer="720" w:gutter="0"/>
@@ -5670,10 +5796,10 @@
       </w:pPr>
     </w:p>
     <w:sectPr>
-      <w:headerReference w:type="default" r:id="rId65"/>
-      <w:footerReference w:type="default" r:id="rId66"/>
-      <w:headerReference w:type="first" r:id="rId67"/>
-      <w:footerReference w:type="first" r:id="rId68"/>
+      <w:headerReference w:type="default" r:id="rId66"/>
+      <w:footerReference w:type="default" r:id="rId67"/>
+      <w:headerReference w:type="first" r:id="rId68"/>
+      <w:footerReference w:type="first" r:id="rId69"/>
       <w:pgSz w:w="11907" w:h="16840" w:code="9"/>
       <w:pgMar w:top="1701" w:right="1134" w:bottom="1531" w:left="1701" w:header="709" w:footer="709" w:gutter="0"/>
       <w:cols w:space="708"/>
@@ -5713,7 +5839,7 @@
 </file>
 
 <file path=word/endnotes.xml><?xml version="1.0" encoding="utf-8"?>
-<w:endnotes xmlns:wpc="http://schemas.microsoft.com/office/word/2010/wordprocessingCanvas" xmlns:cx="http://schemas.microsoft.com/office/drawing/2014/chartex" xmlns:cx1="http://schemas.microsoft.com/office/drawing/2015/9/8/chartex" xmlns:cx2="http://schemas.microsoft.com/office/drawing/2015/10/21/chartex" xmlns:cx3="http://schemas.microsoft.com/office/drawing/2016/5/9/chartex" xmlns:cx4="http://schemas.microsoft.com/office/drawing/2016/5/10/chartex" xmlns:cx5="http://schemas.microsoft.com/office/drawing/2016/5/11/chartex" xmlns:cx6="http://schemas.microsoft.com/office/drawing/2016/5/12/chartex" xmlns:cx7="http://schemas.microsoft.com/office/drawing/2016/5/13/chartex" xmlns:cx8="http://schemas.microsoft.com/office/drawing/2016/5/14/chartex" xmlns:mc="http://schemas.openxmlformats.org/markup-compatibility/2006" xmlns:aink="http://schemas.microsoft.com/office/drawing/2016/ink" xmlns:am3d="http://schemas.microsoft.com/office/drawing/2017/model3d" xmlns:o="urn:schemas-microsoft-com:office:office" xmlns:r="http://schemas.openxmlformats.org/officeDocument/2006/relationships" xmlns:m="http://schemas.openxmlformats.org/officeDocument/2006/math" xmlns:v="urn:schemas-microsoft-com:vml" xmlns:wp14="http://schemas.microsoft.com/office/word/2010/wordprocessingDrawing" xmlns:wp="http://schemas.openxmlformats.org/drawingml/2006/wordprocessingDrawing" xmlns:w10="urn:schemas-microsoft-com:office:word" xmlns:w="http://schemas.openxmlformats.org/wordprocessingml/2006/main" xmlns:w14="http://schemas.microsoft.com/office/word/2010/wordml" xmlns:w15="http://schemas.microsoft.com/office/word/2012/wordml" xmlns:w16cid="http://schemas.microsoft.com/office/word/2016/wordml/cid" xmlns:w16se="http://schemas.microsoft.com/office/word/2015/wordml/symex" xmlns:wpg="http://schemas.microsoft.com/office/word/2010/wordprocessingGroup" xmlns:wpi="http://schemas.microsoft.com/office/word/2010/wordprocessingInk" xmlns:wne="http://schemas.microsoft.com/office/word/2006/wordml" xmlns:wps="http://schemas.microsoft.com/office/word/2010/wordprocessingShape" mc:Ignorable="w14 w15 w16se w16cid wp14">
+<w:endnotes xmlns:wpc="http://schemas.microsoft.com/office/word/2010/wordprocessingCanvas" xmlns:cx="http://schemas.microsoft.com/office/drawing/2014/chartex" xmlns:mc="http://schemas.openxmlformats.org/markup-compatibility/2006" xmlns:o="urn:schemas-microsoft-com:office:office" xmlns:r="http://schemas.openxmlformats.org/officeDocument/2006/relationships" xmlns:m="http://schemas.openxmlformats.org/officeDocument/2006/math" xmlns:v="urn:schemas-microsoft-com:vml" xmlns:wp14="http://schemas.microsoft.com/office/word/2010/wordprocessingDrawing" xmlns:wp="http://schemas.openxmlformats.org/drawingml/2006/wordprocessingDrawing" xmlns:w10="urn:schemas-microsoft-com:office:word" xmlns:w="http://schemas.openxmlformats.org/wordprocessingml/2006/main" xmlns:w14="http://schemas.microsoft.com/office/word/2010/wordml" xmlns:w15="http://schemas.microsoft.com/office/word/2012/wordml" xmlns:w16se="http://schemas.microsoft.com/office/word/2015/wordml/symex" xmlns:wpg="http://schemas.microsoft.com/office/word/2010/wordprocessingGroup" xmlns:wpi="http://schemas.microsoft.com/office/word/2010/wordprocessingInk" xmlns:wne="http://schemas.microsoft.com/office/word/2006/wordml" xmlns:wps="http://schemas.microsoft.com/office/word/2010/wordprocessingShape" mc:Ignorable="w14 w15 w16se wp14">
   <w:endnote w:type="separator" w:id="-1">
     <w:p>
       <w:r>
@@ -5738,7 +5864,7 @@
 </file>
 
 <file path=word/footer1.xml><?xml version="1.0" encoding="utf-8"?>
-<w:ftr xmlns:wpc="http://schemas.microsoft.com/office/word/2010/wordprocessingCanvas" xmlns:cx="http://schemas.microsoft.com/office/drawing/2014/chartex" xmlns:cx1="http://schemas.microsoft.com/office/drawing/2015/9/8/chartex" xmlns:cx2="http://schemas.microsoft.com/office/drawing/2015/10/21/chartex" xmlns:cx3="http://schemas.microsoft.com/office/drawing/2016/5/9/chartex" xmlns:cx4="http://schemas.microsoft.com/office/drawing/2016/5/10/chartex" xmlns:cx5="http://schemas.microsoft.com/office/drawing/2016/5/11/chartex" xmlns:cx6="http://schemas.microsoft.com/office/drawing/2016/5/12/chartex" xmlns:cx7="http://schemas.microsoft.com/office/drawing/2016/5/13/chartex" xmlns:cx8="http://schemas.microsoft.com/office/drawing/2016/5/14/chartex" xmlns:mc="http://schemas.openxmlformats.org/markup-compatibility/2006" xmlns:aink="http://schemas.microsoft.com/office/drawing/2016/ink" xmlns:am3d="http://schemas.microsoft.com/office/drawing/2017/model3d" xmlns:o="urn:schemas-microsoft-com:office:office" xmlns:r="http://schemas.openxmlformats.org/officeDocument/2006/relationships" xmlns:m="http://schemas.openxmlformats.org/officeDocument/2006/math" xmlns:v="urn:schemas-microsoft-com:vml" xmlns:wp14="http://schemas.microsoft.com/office/word/2010/wordprocessingDrawing" xmlns:wp="http://schemas.openxmlformats.org/drawingml/2006/wordprocessingDrawing" xmlns:w10="urn:schemas-microsoft-com:office:word" xmlns:w="http://schemas.openxmlformats.org/wordprocessingml/2006/main" xmlns:w14="http://schemas.microsoft.com/office/word/2010/wordml" xmlns:w15="http://schemas.microsoft.com/office/word/2012/wordml" xmlns:w16cid="http://schemas.microsoft.com/office/word/2016/wordml/cid" xmlns:w16se="http://schemas.microsoft.com/office/word/2015/wordml/symex" xmlns:wpg="http://schemas.microsoft.com/office/word/2010/wordprocessingGroup" xmlns:wpi="http://schemas.microsoft.com/office/word/2010/wordprocessingInk" xmlns:wne="http://schemas.microsoft.com/office/word/2006/wordml" xmlns:wps="http://schemas.microsoft.com/office/word/2010/wordprocessingShape" mc:Ignorable="w14 w15 w16se w16cid wp14">
+<w:ftr xmlns:wpc="http://schemas.microsoft.com/office/word/2010/wordprocessingCanvas" xmlns:cx="http://schemas.microsoft.com/office/drawing/2014/chartex" xmlns:mc="http://schemas.openxmlformats.org/markup-compatibility/2006" xmlns:o="urn:schemas-microsoft-com:office:office" xmlns:r="http://schemas.openxmlformats.org/officeDocument/2006/relationships" xmlns:m="http://schemas.openxmlformats.org/officeDocument/2006/math" xmlns:v="urn:schemas-microsoft-com:vml" xmlns:wp14="http://schemas.microsoft.com/office/word/2010/wordprocessingDrawing" xmlns:wp="http://schemas.openxmlformats.org/drawingml/2006/wordprocessingDrawing" xmlns:w10="urn:schemas-microsoft-com:office:word" xmlns:w="http://schemas.openxmlformats.org/wordprocessingml/2006/main" xmlns:w14="http://schemas.microsoft.com/office/word/2010/wordml" xmlns:w15="http://schemas.microsoft.com/office/word/2012/wordml" xmlns:w16se="http://schemas.microsoft.com/office/word/2015/wordml/symex" xmlns:wpg="http://schemas.microsoft.com/office/word/2010/wordprocessingGroup" xmlns:wpi="http://schemas.microsoft.com/office/word/2010/wordprocessingInk" xmlns:wne="http://schemas.microsoft.com/office/word/2006/wordml" xmlns:wps="http://schemas.microsoft.com/office/word/2010/wordprocessingShape" mc:Ignorable="w14 w15 w16se wp14">
   <w:p>
     <w:pPr>
       <w:pStyle w:val="Rodap"/>
@@ -5789,7 +5915,7 @@
 </file>
 
 <file path=word/footer10.xml><?xml version="1.0" encoding="utf-8"?>
-<w:ftr xmlns:wpc="http://schemas.microsoft.com/office/word/2010/wordprocessingCanvas" xmlns:cx="http://schemas.microsoft.com/office/drawing/2014/chartex" xmlns:cx1="http://schemas.microsoft.com/office/drawing/2015/9/8/chartex" xmlns:cx2="http://schemas.microsoft.com/office/drawing/2015/10/21/chartex" xmlns:cx3="http://schemas.microsoft.com/office/drawing/2016/5/9/chartex" xmlns:cx4="http://schemas.microsoft.com/office/drawing/2016/5/10/chartex" xmlns:cx5="http://schemas.microsoft.com/office/drawing/2016/5/11/chartex" xmlns:cx6="http://schemas.microsoft.com/office/drawing/2016/5/12/chartex" xmlns:cx7="http://schemas.microsoft.com/office/drawing/2016/5/13/chartex" xmlns:cx8="http://schemas.microsoft.com/office/drawing/2016/5/14/chartex" xmlns:mc="http://schemas.openxmlformats.org/markup-compatibility/2006" xmlns:aink="http://schemas.microsoft.com/office/drawing/2016/ink" xmlns:am3d="http://schemas.microsoft.com/office/drawing/2017/model3d" xmlns:o="urn:schemas-microsoft-com:office:office" xmlns:r="http://schemas.openxmlformats.org/officeDocument/2006/relationships" xmlns:m="http://schemas.openxmlformats.org/officeDocument/2006/math" xmlns:v="urn:schemas-microsoft-com:vml" xmlns:wp14="http://schemas.microsoft.com/office/word/2010/wordprocessingDrawing" xmlns:wp="http://schemas.openxmlformats.org/drawingml/2006/wordprocessingDrawing" xmlns:w10="urn:schemas-microsoft-com:office:word" xmlns:w="http://schemas.openxmlformats.org/wordprocessingml/2006/main" xmlns:w14="http://schemas.microsoft.com/office/word/2010/wordml" xmlns:w15="http://schemas.microsoft.com/office/word/2012/wordml" xmlns:w16cid="http://schemas.microsoft.com/office/word/2016/wordml/cid" xmlns:w16se="http://schemas.microsoft.com/office/word/2015/wordml/symex" xmlns:wpg="http://schemas.microsoft.com/office/word/2010/wordprocessingGroup" xmlns:wpi="http://schemas.microsoft.com/office/word/2010/wordprocessingInk" xmlns:wne="http://schemas.microsoft.com/office/word/2006/wordml" xmlns:wps="http://schemas.microsoft.com/office/word/2010/wordprocessingShape" mc:Ignorable="w14 w15 w16se w16cid wp14">
+<w:ftr xmlns:wpc="http://schemas.microsoft.com/office/word/2010/wordprocessingCanvas" xmlns:cx="http://schemas.microsoft.com/office/drawing/2014/chartex" xmlns:mc="http://schemas.openxmlformats.org/markup-compatibility/2006" xmlns:o="urn:schemas-microsoft-com:office:office" xmlns:r="http://schemas.openxmlformats.org/officeDocument/2006/relationships" xmlns:m="http://schemas.openxmlformats.org/officeDocument/2006/math" xmlns:v="urn:schemas-microsoft-com:vml" xmlns:wp14="http://schemas.microsoft.com/office/word/2010/wordprocessingDrawing" xmlns:wp="http://schemas.openxmlformats.org/drawingml/2006/wordprocessingDrawing" xmlns:w10="urn:schemas-microsoft-com:office:word" xmlns:w="http://schemas.openxmlformats.org/wordprocessingml/2006/main" xmlns:w14="http://schemas.microsoft.com/office/word/2010/wordml" xmlns:w15="http://schemas.microsoft.com/office/word/2012/wordml" xmlns:w16se="http://schemas.microsoft.com/office/word/2015/wordml/symex" xmlns:wpg="http://schemas.microsoft.com/office/word/2010/wordprocessingGroup" xmlns:wpi="http://schemas.microsoft.com/office/word/2010/wordprocessingInk" xmlns:wne="http://schemas.microsoft.com/office/word/2006/wordml" xmlns:wps="http://schemas.microsoft.com/office/word/2010/wordprocessingShape" mc:Ignorable="w14 w15 w16se wp14">
   <w:p>
     <w:pPr>
       <w:pStyle w:val="Rodap"/>
@@ -5799,7 +5925,7 @@
 </file>
 
 <file path=word/footer11.xml><?xml version="1.0" encoding="utf-8"?>
-<w:ftr xmlns:wpc="http://schemas.microsoft.com/office/word/2010/wordprocessingCanvas" xmlns:cx="http://schemas.microsoft.com/office/drawing/2014/chartex" xmlns:cx1="http://schemas.microsoft.com/office/drawing/2015/9/8/chartex" xmlns:cx2="http://schemas.microsoft.com/office/drawing/2015/10/21/chartex" xmlns:cx3="http://schemas.microsoft.com/office/drawing/2016/5/9/chartex" xmlns:cx4="http://schemas.microsoft.com/office/drawing/2016/5/10/chartex" xmlns:cx5="http://schemas.microsoft.com/office/drawing/2016/5/11/chartex" xmlns:cx6="http://schemas.microsoft.com/office/drawing/2016/5/12/chartex" xmlns:cx7="http://schemas.microsoft.com/office/drawing/2016/5/13/chartex" xmlns:cx8="http://schemas.microsoft.com/office/drawing/2016/5/14/chartex" xmlns:mc="http://schemas.openxmlformats.org/markup-compatibility/2006" xmlns:aink="http://schemas.microsoft.com/office/drawing/2016/ink" xmlns:am3d="http://schemas.microsoft.com/office/drawing/2017/model3d" xmlns:o="urn:schemas-microsoft-com:office:office" xmlns:r="http://schemas.openxmlformats.org/officeDocument/2006/relationships" xmlns:m="http://schemas.openxmlformats.org/officeDocument/2006/math" xmlns:v="urn:schemas-microsoft-com:vml" xmlns:wp14="http://schemas.microsoft.com/office/word/2010/wordprocessingDrawing" xmlns:wp="http://schemas.openxmlformats.org/drawingml/2006/wordprocessingDrawing" xmlns:w10="urn:schemas-microsoft-com:office:word" xmlns:w="http://schemas.openxmlformats.org/wordprocessingml/2006/main" xmlns:w14="http://schemas.microsoft.com/office/word/2010/wordml" xmlns:w15="http://schemas.microsoft.com/office/word/2012/wordml" xmlns:w16cid="http://schemas.microsoft.com/office/word/2016/wordml/cid" xmlns:w16se="http://schemas.microsoft.com/office/word/2015/wordml/symex" xmlns:wpg="http://schemas.microsoft.com/office/word/2010/wordprocessingGroup" xmlns:wpi="http://schemas.microsoft.com/office/word/2010/wordprocessingInk" xmlns:wne="http://schemas.microsoft.com/office/word/2006/wordml" xmlns:wps="http://schemas.microsoft.com/office/word/2010/wordprocessingShape" mc:Ignorable="w14 w15 w16se w16cid wp14">
+<w:ftr xmlns:wpc="http://schemas.microsoft.com/office/word/2010/wordprocessingCanvas" xmlns:cx="http://schemas.microsoft.com/office/drawing/2014/chartex" xmlns:mc="http://schemas.openxmlformats.org/markup-compatibility/2006" xmlns:o="urn:schemas-microsoft-com:office:office" xmlns:r="http://schemas.openxmlformats.org/officeDocument/2006/relationships" xmlns:m="http://schemas.openxmlformats.org/officeDocument/2006/math" xmlns:v="urn:schemas-microsoft-com:vml" xmlns:wp14="http://schemas.microsoft.com/office/word/2010/wordprocessingDrawing" xmlns:wp="http://schemas.openxmlformats.org/drawingml/2006/wordprocessingDrawing" xmlns:w10="urn:schemas-microsoft-com:office:word" xmlns:w="http://schemas.openxmlformats.org/wordprocessingml/2006/main" xmlns:w14="http://schemas.microsoft.com/office/word/2010/wordml" xmlns:w15="http://schemas.microsoft.com/office/word/2012/wordml" xmlns:w16se="http://schemas.microsoft.com/office/word/2015/wordml/symex" xmlns:wpg="http://schemas.microsoft.com/office/word/2010/wordprocessingGroup" xmlns:wpi="http://schemas.microsoft.com/office/word/2010/wordprocessingInk" xmlns:wne="http://schemas.microsoft.com/office/word/2006/wordml" xmlns:wps="http://schemas.microsoft.com/office/word/2010/wordprocessingShape" mc:Ignorable="w14 w15 w16se wp14">
   <w:p>
     <w:pPr>
       <w:pStyle w:val="Rodap"/>
@@ -5809,7 +5935,7 @@
 </file>
 
 <file path=word/footer12.xml><?xml version="1.0" encoding="utf-8"?>
-<w:ftr xmlns:wpc="http://schemas.microsoft.com/office/word/2010/wordprocessingCanvas" xmlns:cx="http://schemas.microsoft.com/office/drawing/2014/chartex" xmlns:cx1="http://schemas.microsoft.com/office/drawing/2015/9/8/chartex" xmlns:cx2="http://schemas.microsoft.com/office/drawing/2015/10/21/chartex" xmlns:cx3="http://schemas.microsoft.com/office/drawing/2016/5/9/chartex" xmlns:cx4="http://schemas.microsoft.com/office/drawing/2016/5/10/chartex" xmlns:cx5="http://schemas.microsoft.com/office/drawing/2016/5/11/chartex" xmlns:cx6="http://schemas.microsoft.com/office/drawing/2016/5/12/chartex" xmlns:cx7="http://schemas.microsoft.com/office/drawing/2016/5/13/chartex" xmlns:cx8="http://schemas.microsoft.com/office/drawing/2016/5/14/chartex" xmlns:mc="http://schemas.openxmlformats.org/markup-compatibility/2006" xmlns:aink="http://schemas.microsoft.com/office/drawing/2016/ink" xmlns:am3d="http://schemas.microsoft.com/office/drawing/2017/model3d" xmlns:o="urn:schemas-microsoft-com:office:office" xmlns:r="http://schemas.openxmlformats.org/officeDocument/2006/relationships" xmlns:m="http://schemas.openxmlformats.org/officeDocument/2006/math" xmlns:v="urn:schemas-microsoft-com:vml" xmlns:wp14="http://schemas.microsoft.com/office/word/2010/wordprocessingDrawing" xmlns:wp="http://schemas.openxmlformats.org/drawingml/2006/wordprocessingDrawing" xmlns:w10="urn:schemas-microsoft-com:office:word" xmlns:w="http://schemas.openxmlformats.org/wordprocessingml/2006/main" xmlns:w14="http://schemas.microsoft.com/office/word/2010/wordml" xmlns:w15="http://schemas.microsoft.com/office/word/2012/wordml" xmlns:w16cid="http://schemas.microsoft.com/office/word/2016/wordml/cid" xmlns:w16se="http://schemas.microsoft.com/office/word/2015/wordml/symex" xmlns:wpg="http://schemas.microsoft.com/office/word/2010/wordprocessingGroup" xmlns:wpi="http://schemas.microsoft.com/office/word/2010/wordprocessingInk" xmlns:wne="http://schemas.microsoft.com/office/word/2006/wordml" xmlns:wps="http://schemas.microsoft.com/office/word/2010/wordprocessingShape" mc:Ignorable="w14 w15 w16se w16cid wp14">
+<w:ftr xmlns:wpc="http://schemas.microsoft.com/office/word/2010/wordprocessingCanvas" xmlns:cx="http://schemas.microsoft.com/office/drawing/2014/chartex" xmlns:mc="http://schemas.openxmlformats.org/markup-compatibility/2006" xmlns:o="urn:schemas-microsoft-com:office:office" xmlns:r="http://schemas.openxmlformats.org/officeDocument/2006/relationships" xmlns:m="http://schemas.openxmlformats.org/officeDocument/2006/math" xmlns:v="urn:schemas-microsoft-com:vml" xmlns:wp14="http://schemas.microsoft.com/office/word/2010/wordprocessingDrawing" xmlns:wp="http://schemas.openxmlformats.org/drawingml/2006/wordprocessingDrawing" xmlns:w10="urn:schemas-microsoft-com:office:word" xmlns:w="http://schemas.openxmlformats.org/wordprocessingml/2006/main" xmlns:w14="http://schemas.microsoft.com/office/word/2010/wordml" xmlns:w15="http://schemas.microsoft.com/office/word/2012/wordml" xmlns:w16se="http://schemas.microsoft.com/office/word/2015/wordml/symex" xmlns:wpg="http://schemas.microsoft.com/office/word/2010/wordprocessingGroup" xmlns:wpi="http://schemas.microsoft.com/office/word/2010/wordprocessingInk" xmlns:wne="http://schemas.microsoft.com/office/word/2006/wordml" xmlns:wps="http://schemas.microsoft.com/office/word/2010/wordprocessingShape" mc:Ignorable="w14 w15 w16se wp14">
   <w:p>
     <w:pPr>
       <w:pStyle w:val="Rodap"/>
@@ -5819,7 +5945,7 @@
 </file>
 
 <file path=word/footer13.xml><?xml version="1.0" encoding="utf-8"?>
-<w:ftr xmlns:wpc="http://schemas.microsoft.com/office/word/2010/wordprocessingCanvas" xmlns:cx="http://schemas.microsoft.com/office/drawing/2014/chartex" xmlns:cx1="http://schemas.microsoft.com/office/drawing/2015/9/8/chartex" xmlns:cx2="http://schemas.microsoft.com/office/drawing/2015/10/21/chartex" xmlns:cx3="http://schemas.microsoft.com/office/drawing/2016/5/9/chartex" xmlns:cx4="http://schemas.microsoft.com/office/drawing/2016/5/10/chartex" xmlns:cx5="http://schemas.microsoft.com/office/drawing/2016/5/11/chartex" xmlns:cx6="http://schemas.microsoft.com/office/drawing/2016/5/12/chartex" xmlns:cx7="http://schemas.microsoft.com/office/drawing/2016/5/13/chartex" xmlns:cx8="http://schemas.microsoft.com/office/drawing/2016/5/14/chartex" xmlns:mc="http://schemas.openxmlformats.org/markup-compatibility/2006" xmlns:aink="http://schemas.microsoft.com/office/drawing/2016/ink" xmlns:am3d="http://schemas.microsoft.com/office/drawing/2017/model3d" xmlns:o="urn:schemas-microsoft-com:office:office" xmlns:r="http://schemas.openxmlformats.org/officeDocument/2006/relationships" xmlns:m="http://schemas.openxmlformats.org/officeDocument/2006/math" xmlns:v="urn:schemas-microsoft-com:vml" xmlns:wp14="http://schemas.microsoft.com/office/word/2010/wordprocessingDrawing" xmlns:wp="http://schemas.openxmlformats.org/drawingml/2006/wordprocessingDrawing" xmlns:w10="urn:schemas-microsoft-com:office:word" xmlns:w="http://schemas.openxmlformats.org/wordprocessingml/2006/main" xmlns:w14="http://schemas.microsoft.com/office/word/2010/wordml" xmlns:w15="http://schemas.microsoft.com/office/word/2012/wordml" xmlns:w16cid="http://schemas.microsoft.com/office/word/2016/wordml/cid" xmlns:w16se="http://schemas.microsoft.com/office/word/2015/wordml/symex" xmlns:wpg="http://schemas.microsoft.com/office/word/2010/wordprocessingGroup" xmlns:wpi="http://schemas.microsoft.com/office/word/2010/wordprocessingInk" xmlns:wne="http://schemas.microsoft.com/office/word/2006/wordml" xmlns:wps="http://schemas.microsoft.com/office/word/2010/wordprocessingShape" mc:Ignorable="w14 w15 w16se w16cid wp14">
+<w:ftr xmlns:wpc="http://schemas.microsoft.com/office/word/2010/wordprocessingCanvas" xmlns:cx="http://schemas.microsoft.com/office/drawing/2014/chartex" xmlns:mc="http://schemas.openxmlformats.org/markup-compatibility/2006" xmlns:o="urn:schemas-microsoft-com:office:office" xmlns:r="http://schemas.openxmlformats.org/officeDocument/2006/relationships" xmlns:m="http://schemas.openxmlformats.org/officeDocument/2006/math" xmlns:v="urn:schemas-microsoft-com:vml" xmlns:wp14="http://schemas.microsoft.com/office/word/2010/wordprocessingDrawing" xmlns:wp="http://schemas.openxmlformats.org/drawingml/2006/wordprocessingDrawing" xmlns:w10="urn:schemas-microsoft-com:office:word" xmlns:w="http://schemas.openxmlformats.org/wordprocessingml/2006/main" xmlns:w14="http://schemas.microsoft.com/office/word/2010/wordml" xmlns:w15="http://schemas.microsoft.com/office/word/2012/wordml" xmlns:w16se="http://schemas.microsoft.com/office/word/2015/wordml/symex" xmlns:wpg="http://schemas.microsoft.com/office/word/2010/wordprocessingGroup" xmlns:wpi="http://schemas.microsoft.com/office/word/2010/wordprocessingInk" xmlns:wne="http://schemas.microsoft.com/office/word/2006/wordml" xmlns:wps="http://schemas.microsoft.com/office/word/2010/wordprocessingShape" mc:Ignorable="w14 w15 w16se wp14">
   <w:p>
     <w:pPr>
       <w:pStyle w:val="Rodap"/>
@@ -5830,7 +5956,7 @@
 </file>
 
 <file path=word/footer14.xml><?xml version="1.0" encoding="utf-8"?>
-<w:ftr xmlns:wpc="http://schemas.microsoft.com/office/word/2010/wordprocessingCanvas" xmlns:cx="http://schemas.microsoft.com/office/drawing/2014/chartex" xmlns:cx1="http://schemas.microsoft.com/office/drawing/2015/9/8/chartex" xmlns:cx2="http://schemas.microsoft.com/office/drawing/2015/10/21/chartex" xmlns:cx3="http://schemas.microsoft.com/office/drawing/2016/5/9/chartex" xmlns:cx4="http://schemas.microsoft.com/office/drawing/2016/5/10/chartex" xmlns:cx5="http://schemas.microsoft.com/office/drawing/2016/5/11/chartex" xmlns:cx6="http://schemas.microsoft.com/office/drawing/2016/5/12/chartex" xmlns:cx7="http://schemas.microsoft.com/office/drawing/2016/5/13/chartex" xmlns:cx8="http://schemas.microsoft.com/office/drawing/2016/5/14/chartex" xmlns:mc="http://schemas.openxmlformats.org/markup-compatibility/2006" xmlns:aink="http://schemas.microsoft.com/office/drawing/2016/ink" xmlns:am3d="http://schemas.microsoft.com/office/drawing/2017/model3d" xmlns:o="urn:schemas-microsoft-com:office:office" xmlns:r="http://schemas.openxmlformats.org/officeDocument/2006/relationships" xmlns:m="http://schemas.openxmlformats.org/officeDocument/2006/math" xmlns:v="urn:schemas-microsoft-com:vml" xmlns:wp14="http://schemas.microsoft.com/office/word/2010/wordprocessingDrawing" xmlns:wp="http://schemas.openxmlformats.org/drawingml/2006/wordprocessingDrawing" xmlns:w10="urn:schemas-microsoft-com:office:word" xmlns:w="http://schemas.openxmlformats.org/wordprocessingml/2006/main" xmlns:w14="http://schemas.microsoft.com/office/word/2010/wordml" xmlns:w15="http://schemas.microsoft.com/office/word/2012/wordml" xmlns:w16cid="http://schemas.microsoft.com/office/word/2016/wordml/cid" xmlns:w16se="http://schemas.microsoft.com/office/word/2015/wordml/symex" xmlns:wpg="http://schemas.microsoft.com/office/word/2010/wordprocessingGroup" xmlns:wpi="http://schemas.microsoft.com/office/word/2010/wordprocessingInk" xmlns:wne="http://schemas.microsoft.com/office/word/2006/wordml" xmlns:wps="http://schemas.microsoft.com/office/word/2010/wordprocessingShape" mc:Ignorable="w14 w15 w16se w16cid wp14">
+<w:ftr xmlns:wpc="http://schemas.microsoft.com/office/word/2010/wordprocessingCanvas" xmlns:cx="http://schemas.microsoft.com/office/drawing/2014/chartex" xmlns:mc="http://schemas.openxmlformats.org/markup-compatibility/2006" xmlns:o="urn:schemas-microsoft-com:office:office" xmlns:r="http://schemas.openxmlformats.org/officeDocument/2006/relationships" xmlns:m="http://schemas.openxmlformats.org/officeDocument/2006/math" xmlns:v="urn:schemas-microsoft-com:vml" xmlns:wp14="http://schemas.microsoft.com/office/word/2010/wordprocessingDrawing" xmlns:wp="http://schemas.openxmlformats.org/drawingml/2006/wordprocessingDrawing" xmlns:w10="urn:schemas-microsoft-com:office:word" xmlns:w="http://schemas.openxmlformats.org/wordprocessingml/2006/main" xmlns:w14="http://schemas.microsoft.com/office/word/2010/wordml" xmlns:w15="http://schemas.microsoft.com/office/word/2012/wordml" xmlns:w16se="http://schemas.microsoft.com/office/word/2015/wordml/symex" xmlns:wpg="http://schemas.microsoft.com/office/word/2010/wordprocessingGroup" xmlns:wpi="http://schemas.microsoft.com/office/word/2010/wordprocessingInk" xmlns:wne="http://schemas.microsoft.com/office/word/2006/wordml" xmlns:wps="http://schemas.microsoft.com/office/word/2010/wordprocessingShape" mc:Ignorable="w14 w15 w16se wp14">
   <w:p>
     <w:pPr>
       <w:pStyle w:val="Rodap"/>
@@ -5840,7 +5966,7 @@
 </file>
 
 <file path=word/footer15.xml><?xml version="1.0" encoding="utf-8"?>
-<w:ftr xmlns:wpc="http://schemas.microsoft.com/office/word/2010/wordprocessingCanvas" xmlns:cx="http://schemas.microsoft.com/office/drawing/2014/chartex" xmlns:cx1="http://schemas.microsoft.com/office/drawing/2015/9/8/chartex" xmlns:cx2="http://schemas.microsoft.com/office/drawing/2015/10/21/chartex" xmlns:cx3="http://schemas.microsoft.com/office/drawing/2016/5/9/chartex" xmlns:cx4="http://schemas.microsoft.com/office/drawing/2016/5/10/chartex" xmlns:cx5="http://schemas.microsoft.com/office/drawing/2016/5/11/chartex" xmlns:cx6="http://schemas.microsoft.com/office/drawing/2016/5/12/chartex" xmlns:cx7="http://schemas.microsoft.com/office/drawing/2016/5/13/chartex" xmlns:cx8="http://schemas.microsoft.com/office/drawing/2016/5/14/chartex" xmlns:mc="http://schemas.openxmlformats.org/markup-compatibility/2006" xmlns:aink="http://schemas.microsoft.com/office/drawing/2016/ink" xmlns:am3d="http://schemas.microsoft.com/office/drawing/2017/model3d" xmlns:o="urn:schemas-microsoft-com:office:office" xmlns:r="http://schemas.openxmlformats.org/officeDocument/2006/relationships" xmlns:m="http://schemas.openxmlformats.org/officeDocument/2006/math" xmlns:v="urn:schemas-microsoft-com:vml" xmlns:wp14="http://schemas.microsoft.com/office/word/2010/wordprocessingDrawing" xmlns:wp="http://schemas.openxmlformats.org/drawingml/2006/wordprocessingDrawing" xmlns:w10="urn:schemas-microsoft-com:office:word" xmlns:w="http://schemas.openxmlformats.org/wordprocessingml/2006/main" xmlns:w14="http://schemas.microsoft.com/office/word/2010/wordml" xmlns:w15="http://schemas.microsoft.com/office/word/2012/wordml" xmlns:w16cid="http://schemas.microsoft.com/office/word/2016/wordml/cid" xmlns:w16se="http://schemas.microsoft.com/office/word/2015/wordml/symex" xmlns:wpg="http://schemas.microsoft.com/office/word/2010/wordprocessingGroup" xmlns:wpi="http://schemas.microsoft.com/office/word/2010/wordprocessingInk" xmlns:wne="http://schemas.microsoft.com/office/word/2006/wordml" xmlns:wps="http://schemas.microsoft.com/office/word/2010/wordprocessingShape" mc:Ignorable="w14 w15 w16se w16cid wp14">
+<w:ftr xmlns:wpc="http://schemas.microsoft.com/office/word/2010/wordprocessingCanvas" xmlns:cx="http://schemas.microsoft.com/office/drawing/2014/chartex" xmlns:mc="http://schemas.openxmlformats.org/markup-compatibility/2006" xmlns:o="urn:schemas-microsoft-com:office:office" xmlns:r="http://schemas.openxmlformats.org/officeDocument/2006/relationships" xmlns:m="http://schemas.openxmlformats.org/officeDocument/2006/math" xmlns:v="urn:schemas-microsoft-com:vml" xmlns:wp14="http://schemas.microsoft.com/office/word/2010/wordprocessingDrawing" xmlns:wp="http://schemas.openxmlformats.org/drawingml/2006/wordprocessingDrawing" xmlns:w10="urn:schemas-microsoft-com:office:word" xmlns:w="http://schemas.openxmlformats.org/wordprocessingml/2006/main" xmlns:w14="http://schemas.microsoft.com/office/word/2010/wordml" xmlns:w15="http://schemas.microsoft.com/office/word/2012/wordml" xmlns:w16se="http://schemas.microsoft.com/office/word/2015/wordml/symex" xmlns:wpg="http://schemas.microsoft.com/office/word/2010/wordprocessingGroup" xmlns:wpi="http://schemas.microsoft.com/office/word/2010/wordprocessingInk" xmlns:wne="http://schemas.microsoft.com/office/word/2006/wordml" xmlns:wps="http://schemas.microsoft.com/office/word/2010/wordprocessingShape" mc:Ignorable="w14 w15 w16se wp14">
   <w:p>
     <w:pPr>
       <w:pStyle w:val="Rodap"/>
@@ -5851,7 +5977,7 @@
 </file>
 
 <file path=word/footer16.xml><?xml version="1.0" encoding="utf-8"?>
-<w:ftr xmlns:wpc="http://schemas.microsoft.com/office/word/2010/wordprocessingCanvas" xmlns:cx="http://schemas.microsoft.com/office/drawing/2014/chartex" xmlns:cx1="http://schemas.microsoft.com/office/drawing/2015/9/8/chartex" xmlns:cx2="http://schemas.microsoft.com/office/drawing/2015/10/21/chartex" xmlns:cx3="http://schemas.microsoft.com/office/drawing/2016/5/9/chartex" xmlns:cx4="http://schemas.microsoft.com/office/drawing/2016/5/10/chartex" xmlns:cx5="http://schemas.microsoft.com/office/drawing/2016/5/11/chartex" xmlns:cx6="http://schemas.microsoft.com/office/drawing/2016/5/12/chartex" xmlns:cx7="http://schemas.microsoft.com/office/drawing/2016/5/13/chartex" xmlns:cx8="http://schemas.microsoft.com/office/drawing/2016/5/14/chartex" xmlns:mc="http://schemas.openxmlformats.org/markup-compatibility/2006" xmlns:aink="http://schemas.microsoft.com/office/drawing/2016/ink" xmlns:am3d="http://schemas.microsoft.com/office/drawing/2017/model3d" xmlns:o="urn:schemas-microsoft-com:office:office" xmlns:r="http://schemas.openxmlformats.org/officeDocument/2006/relationships" xmlns:m="http://schemas.openxmlformats.org/officeDocument/2006/math" xmlns:v="urn:schemas-microsoft-com:vml" xmlns:wp14="http://schemas.microsoft.com/office/word/2010/wordprocessingDrawing" xmlns:wp="http://schemas.openxmlformats.org/drawingml/2006/wordprocessingDrawing" xmlns:w10="urn:schemas-microsoft-com:office:word" xmlns:w="http://schemas.openxmlformats.org/wordprocessingml/2006/main" xmlns:w14="http://schemas.microsoft.com/office/word/2010/wordml" xmlns:w15="http://schemas.microsoft.com/office/word/2012/wordml" xmlns:w16cid="http://schemas.microsoft.com/office/word/2016/wordml/cid" xmlns:w16se="http://schemas.microsoft.com/office/word/2015/wordml/symex" xmlns:wpg="http://schemas.microsoft.com/office/word/2010/wordprocessingGroup" xmlns:wpi="http://schemas.microsoft.com/office/word/2010/wordprocessingInk" xmlns:wne="http://schemas.microsoft.com/office/word/2006/wordml" xmlns:wps="http://schemas.microsoft.com/office/word/2010/wordprocessingShape" mc:Ignorable="w14 w15 w16se w16cid wp14">
+<w:ftr xmlns:wpc="http://schemas.microsoft.com/office/word/2010/wordprocessingCanvas" xmlns:cx="http://schemas.microsoft.com/office/drawing/2014/chartex" xmlns:mc="http://schemas.openxmlformats.org/markup-compatibility/2006" xmlns:o="urn:schemas-microsoft-com:office:office" xmlns:r="http://schemas.openxmlformats.org/officeDocument/2006/relationships" xmlns:m="http://schemas.openxmlformats.org/officeDocument/2006/math" xmlns:v="urn:schemas-microsoft-com:vml" xmlns:wp14="http://schemas.microsoft.com/office/word/2010/wordprocessingDrawing" xmlns:wp="http://schemas.openxmlformats.org/drawingml/2006/wordprocessingDrawing" xmlns:w10="urn:schemas-microsoft-com:office:word" xmlns:w="http://schemas.openxmlformats.org/wordprocessingml/2006/main" xmlns:w14="http://schemas.microsoft.com/office/word/2010/wordml" xmlns:w15="http://schemas.microsoft.com/office/word/2012/wordml" xmlns:w16se="http://schemas.microsoft.com/office/word/2015/wordml/symex" xmlns:wpg="http://schemas.microsoft.com/office/word/2010/wordprocessingGroup" xmlns:wpi="http://schemas.microsoft.com/office/word/2010/wordprocessingInk" xmlns:wne="http://schemas.microsoft.com/office/word/2006/wordml" xmlns:wps="http://schemas.microsoft.com/office/word/2010/wordprocessingShape" mc:Ignorable="w14 w15 w16se wp14">
   <w:p>
     <w:pPr>
       <w:pStyle w:val="Rodap"/>
@@ -5861,7 +5987,7 @@
 </file>
 
 <file path=word/footer2.xml><?xml version="1.0" encoding="utf-8"?>
-<w:ftr xmlns:wpc="http://schemas.microsoft.com/office/word/2010/wordprocessingCanvas" xmlns:cx="http://schemas.microsoft.com/office/drawing/2014/chartex" xmlns:cx1="http://schemas.microsoft.com/office/drawing/2015/9/8/chartex" xmlns:cx2="http://schemas.microsoft.com/office/drawing/2015/10/21/chartex" xmlns:cx3="http://schemas.microsoft.com/office/drawing/2016/5/9/chartex" xmlns:cx4="http://schemas.microsoft.com/office/drawing/2016/5/10/chartex" xmlns:cx5="http://schemas.microsoft.com/office/drawing/2016/5/11/chartex" xmlns:cx6="http://schemas.microsoft.com/office/drawing/2016/5/12/chartex" xmlns:cx7="http://schemas.microsoft.com/office/drawing/2016/5/13/chartex" xmlns:cx8="http://schemas.microsoft.com/office/drawing/2016/5/14/chartex" xmlns:mc="http://schemas.openxmlformats.org/markup-compatibility/2006" xmlns:aink="http://schemas.microsoft.com/office/drawing/2016/ink" xmlns:am3d="http://schemas.microsoft.com/office/drawing/2017/model3d" xmlns:o="urn:schemas-microsoft-com:office:office" xmlns:r="http://schemas.openxmlformats.org/officeDocument/2006/relationships" xmlns:m="http://schemas.openxmlformats.org/officeDocument/2006/math" xmlns:v="urn:schemas-microsoft-com:vml" xmlns:wp14="http://schemas.microsoft.com/office/word/2010/wordprocessingDrawing" xmlns:wp="http://schemas.openxmlformats.org/drawingml/2006/wordprocessingDrawing" xmlns:w10="urn:schemas-microsoft-com:office:word" xmlns:w="http://schemas.openxmlformats.org/wordprocessingml/2006/main" xmlns:w14="http://schemas.microsoft.com/office/word/2010/wordml" xmlns:w15="http://schemas.microsoft.com/office/word/2012/wordml" xmlns:w16cid="http://schemas.microsoft.com/office/word/2016/wordml/cid" xmlns:w16se="http://schemas.microsoft.com/office/word/2015/wordml/symex" xmlns:wpg="http://schemas.microsoft.com/office/word/2010/wordprocessingGroup" xmlns:wpi="http://schemas.microsoft.com/office/word/2010/wordprocessingInk" xmlns:wne="http://schemas.microsoft.com/office/word/2006/wordml" xmlns:wps="http://schemas.microsoft.com/office/word/2010/wordprocessingShape" mc:Ignorable="w14 w15 w16se w16cid wp14">
+<w:ftr xmlns:wpc="http://schemas.microsoft.com/office/word/2010/wordprocessingCanvas" xmlns:cx="http://schemas.microsoft.com/office/drawing/2014/chartex" xmlns:mc="http://schemas.openxmlformats.org/markup-compatibility/2006" xmlns:o="urn:schemas-microsoft-com:office:office" xmlns:r="http://schemas.openxmlformats.org/officeDocument/2006/relationships" xmlns:m="http://schemas.openxmlformats.org/officeDocument/2006/math" xmlns:v="urn:schemas-microsoft-com:vml" xmlns:wp14="http://schemas.microsoft.com/office/word/2010/wordprocessingDrawing" xmlns:wp="http://schemas.openxmlformats.org/drawingml/2006/wordprocessingDrawing" xmlns:w10="urn:schemas-microsoft-com:office:word" xmlns:w="http://schemas.openxmlformats.org/wordprocessingml/2006/main" xmlns:w14="http://schemas.microsoft.com/office/word/2010/wordml" xmlns:w15="http://schemas.microsoft.com/office/word/2012/wordml" xmlns:w16se="http://schemas.microsoft.com/office/word/2015/wordml/symex" xmlns:wpg="http://schemas.microsoft.com/office/word/2010/wordprocessingGroup" xmlns:wpi="http://schemas.microsoft.com/office/word/2010/wordprocessingInk" xmlns:wne="http://schemas.microsoft.com/office/word/2006/wordml" xmlns:wps="http://schemas.microsoft.com/office/word/2010/wordprocessingShape" mc:Ignorable="w14 w15 w16se wp14">
   <w:p>
     <w:pPr>
       <w:pStyle w:val="Rodap"/>
@@ -5872,7 +5998,7 @@
 </file>
 
 <file path=word/footer3.xml><?xml version="1.0" encoding="utf-8"?>
-<w:ftr xmlns:wpc="http://schemas.microsoft.com/office/word/2010/wordprocessingCanvas" xmlns:cx="http://schemas.microsoft.com/office/drawing/2014/chartex" xmlns:cx1="http://schemas.microsoft.com/office/drawing/2015/9/8/chartex" xmlns:cx2="http://schemas.microsoft.com/office/drawing/2015/10/21/chartex" xmlns:cx3="http://schemas.microsoft.com/office/drawing/2016/5/9/chartex" xmlns:cx4="http://schemas.microsoft.com/office/drawing/2016/5/10/chartex" xmlns:cx5="http://schemas.microsoft.com/office/drawing/2016/5/11/chartex" xmlns:cx6="http://schemas.microsoft.com/office/drawing/2016/5/12/chartex" xmlns:cx7="http://schemas.microsoft.com/office/drawing/2016/5/13/chartex" xmlns:cx8="http://schemas.microsoft.com/office/drawing/2016/5/14/chartex" xmlns:mc="http://schemas.openxmlformats.org/markup-compatibility/2006" xmlns:aink="http://schemas.microsoft.com/office/drawing/2016/ink" xmlns:am3d="http://schemas.microsoft.com/office/drawing/2017/model3d" xmlns:o="urn:schemas-microsoft-com:office:office" xmlns:r="http://schemas.openxmlformats.org/officeDocument/2006/relationships" xmlns:m="http://schemas.openxmlformats.org/officeDocument/2006/math" xmlns:v="urn:schemas-microsoft-com:vml" xmlns:wp14="http://schemas.microsoft.com/office/word/2010/wordprocessingDrawing" xmlns:wp="http://schemas.openxmlformats.org/drawingml/2006/wordprocessingDrawing" xmlns:w10="urn:schemas-microsoft-com:office:word" xmlns:w="http://schemas.openxmlformats.org/wordprocessingml/2006/main" xmlns:w14="http://schemas.microsoft.com/office/word/2010/wordml" xmlns:w15="http://schemas.microsoft.com/office/word/2012/wordml" xmlns:w16cid="http://schemas.microsoft.com/office/word/2016/wordml/cid" xmlns:w16se="http://schemas.microsoft.com/office/word/2015/wordml/symex" xmlns:wpg="http://schemas.microsoft.com/office/word/2010/wordprocessingGroup" xmlns:wpi="http://schemas.microsoft.com/office/word/2010/wordprocessingInk" xmlns:wne="http://schemas.microsoft.com/office/word/2006/wordml" xmlns:wps="http://schemas.microsoft.com/office/word/2010/wordprocessingShape" mc:Ignorable="w14 w15 w16se w16cid wp14">
+<w:ftr xmlns:wpc="http://schemas.microsoft.com/office/word/2010/wordprocessingCanvas" xmlns:cx="http://schemas.microsoft.com/office/drawing/2014/chartex" xmlns:mc="http://schemas.openxmlformats.org/markup-compatibility/2006" xmlns:o="urn:schemas-microsoft-com:office:office" xmlns:r="http://schemas.openxmlformats.org/officeDocument/2006/relationships" xmlns:m="http://schemas.openxmlformats.org/officeDocument/2006/math" xmlns:v="urn:schemas-microsoft-com:vml" xmlns:wp14="http://schemas.microsoft.com/office/word/2010/wordprocessingDrawing" xmlns:wp="http://schemas.openxmlformats.org/drawingml/2006/wordprocessingDrawing" xmlns:w10="urn:schemas-microsoft-com:office:word" xmlns:w="http://schemas.openxmlformats.org/wordprocessingml/2006/main" xmlns:w14="http://schemas.microsoft.com/office/word/2010/wordml" xmlns:w15="http://schemas.microsoft.com/office/word/2012/wordml" xmlns:w16se="http://schemas.microsoft.com/office/word/2015/wordml/symex" xmlns:wpg="http://schemas.microsoft.com/office/word/2010/wordprocessingGroup" xmlns:wpi="http://schemas.microsoft.com/office/word/2010/wordprocessingInk" xmlns:wne="http://schemas.microsoft.com/office/word/2006/wordml" xmlns:wps="http://schemas.microsoft.com/office/word/2010/wordprocessingShape" mc:Ignorable="w14 w15 w16se wp14">
   <w:p>
     <w:pPr>
       <w:pStyle w:val="Rodap"/>
@@ -5883,7 +6009,7 @@
 </file>
 
 <file path=word/footer4.xml><?xml version="1.0" encoding="utf-8"?>
-<w:ftr xmlns:wpc="http://schemas.microsoft.com/office/word/2010/wordprocessingCanvas" xmlns:cx="http://schemas.microsoft.com/office/drawing/2014/chartex" xmlns:cx1="http://schemas.microsoft.com/office/drawing/2015/9/8/chartex" xmlns:cx2="http://schemas.microsoft.com/office/drawing/2015/10/21/chartex" xmlns:cx3="http://schemas.microsoft.com/office/drawing/2016/5/9/chartex" xmlns:cx4="http://schemas.microsoft.com/office/drawing/2016/5/10/chartex" xmlns:cx5="http://schemas.microsoft.com/office/drawing/2016/5/11/chartex" xmlns:cx6="http://schemas.microsoft.com/office/drawing/2016/5/12/chartex" xmlns:cx7="http://schemas.microsoft.com/office/drawing/2016/5/13/chartex" xmlns:cx8="http://schemas.microsoft.com/office/drawing/2016/5/14/chartex" xmlns:mc="http://schemas.openxmlformats.org/markup-compatibility/2006" xmlns:aink="http://schemas.microsoft.com/office/drawing/2016/ink" xmlns:am3d="http://schemas.microsoft.com/office/drawing/2017/model3d" xmlns:o="urn:schemas-microsoft-com:office:office" xmlns:r="http://schemas.openxmlformats.org/officeDocument/2006/relationships" xmlns:m="http://schemas.openxmlformats.org/officeDocument/2006/math" xmlns:v="urn:schemas-microsoft-com:vml" xmlns:wp14="http://schemas.microsoft.com/office/word/2010/wordprocessingDrawing" xmlns:wp="http://schemas.openxmlformats.org/drawingml/2006/wordprocessingDrawing" xmlns:w10="urn:schemas-microsoft-com:office:word" xmlns:w="http://schemas.openxmlformats.org/wordprocessingml/2006/main" xmlns:w14="http://schemas.microsoft.com/office/word/2010/wordml" xmlns:w15="http://schemas.microsoft.com/office/word/2012/wordml" xmlns:w16cid="http://schemas.microsoft.com/office/word/2016/wordml/cid" xmlns:w16se="http://schemas.microsoft.com/office/word/2015/wordml/symex" xmlns:wpg="http://schemas.microsoft.com/office/word/2010/wordprocessingGroup" xmlns:wpi="http://schemas.microsoft.com/office/word/2010/wordprocessingInk" xmlns:wne="http://schemas.microsoft.com/office/word/2006/wordml" xmlns:wps="http://schemas.microsoft.com/office/word/2010/wordprocessingShape" mc:Ignorable="w14 w15 w16se w16cid wp14">
+<w:ftr xmlns:wpc="http://schemas.microsoft.com/office/word/2010/wordprocessingCanvas" xmlns:cx="http://schemas.microsoft.com/office/drawing/2014/chartex" xmlns:mc="http://schemas.openxmlformats.org/markup-compatibility/2006" xmlns:o="urn:schemas-microsoft-com:office:office" xmlns:r="http://schemas.openxmlformats.org/officeDocument/2006/relationships" xmlns:m="http://schemas.openxmlformats.org/officeDocument/2006/math" xmlns:v="urn:schemas-microsoft-com:vml" xmlns:wp14="http://schemas.microsoft.com/office/word/2010/wordprocessingDrawing" xmlns:wp="http://schemas.openxmlformats.org/drawingml/2006/wordprocessingDrawing" xmlns:w10="urn:schemas-microsoft-com:office:word" xmlns:w="http://schemas.openxmlformats.org/wordprocessingml/2006/main" xmlns:w14="http://schemas.microsoft.com/office/word/2010/wordml" xmlns:w15="http://schemas.microsoft.com/office/word/2012/wordml" xmlns:w16se="http://schemas.microsoft.com/office/word/2015/wordml/symex" xmlns:wpg="http://schemas.microsoft.com/office/word/2010/wordprocessingGroup" xmlns:wpi="http://schemas.microsoft.com/office/word/2010/wordprocessingInk" xmlns:wne="http://schemas.microsoft.com/office/word/2006/wordml" xmlns:wps="http://schemas.microsoft.com/office/word/2010/wordprocessingShape" mc:Ignorable="w14 w15 w16se wp14">
   <w:p>
     <w:pPr>
       <w:pStyle w:val="Rodap"/>
@@ -5893,7 +6019,7 @@
 </file>
 
 <file path=word/footer5.xml><?xml version="1.0" encoding="utf-8"?>
-<w:ftr xmlns:wpc="http://schemas.microsoft.com/office/word/2010/wordprocessingCanvas" xmlns:cx="http://schemas.microsoft.com/office/drawing/2014/chartex" xmlns:cx1="http://schemas.microsoft.com/office/drawing/2015/9/8/chartex" xmlns:cx2="http://schemas.microsoft.com/office/drawing/2015/10/21/chartex" xmlns:cx3="http://schemas.microsoft.com/office/drawing/2016/5/9/chartex" xmlns:cx4="http://schemas.microsoft.com/office/drawing/2016/5/10/chartex" xmlns:cx5="http://schemas.microsoft.com/office/drawing/2016/5/11/chartex" xmlns:cx6="http://schemas.microsoft.com/office/drawing/2016/5/12/chartex" xmlns:cx7="http://schemas.microsoft.com/office/drawing/2016/5/13/chartex" xmlns:cx8="http://schemas.microsoft.com/office/drawing/2016/5/14/chartex" xmlns:mc="http://schemas.openxmlformats.org/markup-compatibility/2006" xmlns:aink="http://schemas.microsoft.com/office/drawing/2016/ink" xmlns:am3d="http://schemas.microsoft.com/office/drawing/2017/model3d" xmlns:o="urn:schemas-microsoft-com:office:office" xmlns:r="http://schemas.openxmlformats.org/officeDocument/2006/relationships" xmlns:m="http://schemas.openxmlformats.org/officeDocument/2006/math" xmlns:v="urn:schemas-microsoft-com:vml" xmlns:wp14="http://schemas.microsoft.com/office/word/2010/wordprocessingDrawing" xmlns:wp="http://schemas.openxmlformats.org/drawingml/2006/wordprocessingDrawing" xmlns:w10="urn:schemas-microsoft-com:office:word" xmlns:w="http://schemas.openxmlformats.org/wordprocessingml/2006/main" xmlns:w14="http://schemas.microsoft.com/office/word/2010/wordml" xmlns:w15="http://schemas.microsoft.com/office/word/2012/wordml" xmlns:w16cid="http://schemas.microsoft.com/office/word/2016/wordml/cid" xmlns:w16se="http://schemas.microsoft.com/office/word/2015/wordml/symex" xmlns:wpg="http://schemas.microsoft.com/office/word/2010/wordprocessingGroup" xmlns:wpi="http://schemas.microsoft.com/office/word/2010/wordprocessingInk" xmlns:wne="http://schemas.microsoft.com/office/word/2006/wordml" xmlns:wps="http://schemas.microsoft.com/office/word/2010/wordprocessingShape" mc:Ignorable="w14 w15 w16se w16cid wp14">
+<w:ftr xmlns:wpc="http://schemas.microsoft.com/office/word/2010/wordprocessingCanvas" xmlns:cx="http://schemas.microsoft.com/office/drawing/2014/chartex" xmlns:mc="http://schemas.openxmlformats.org/markup-compatibility/2006" xmlns:o="urn:schemas-microsoft-com:office:office" xmlns:r="http://schemas.openxmlformats.org/officeDocument/2006/relationships" xmlns:m="http://schemas.openxmlformats.org/officeDocument/2006/math" xmlns:v="urn:schemas-microsoft-com:vml" xmlns:wp14="http://schemas.microsoft.com/office/word/2010/wordprocessingDrawing" xmlns:wp="http://schemas.openxmlformats.org/drawingml/2006/wordprocessingDrawing" xmlns:w10="urn:schemas-microsoft-com:office:word" xmlns:w="http://schemas.openxmlformats.org/wordprocessingml/2006/main" xmlns:w14="http://schemas.microsoft.com/office/word/2010/wordml" xmlns:w15="http://schemas.microsoft.com/office/word/2012/wordml" xmlns:w16se="http://schemas.microsoft.com/office/word/2015/wordml/symex" xmlns:wpg="http://schemas.microsoft.com/office/word/2010/wordprocessingGroup" xmlns:wpi="http://schemas.microsoft.com/office/word/2010/wordprocessingInk" xmlns:wne="http://schemas.microsoft.com/office/word/2006/wordml" xmlns:wps="http://schemas.microsoft.com/office/word/2010/wordprocessingShape" mc:Ignorable="w14 w15 w16se wp14">
   <w:p>
     <w:pPr>
       <w:pStyle w:val="Rodap"/>
@@ -5904,7 +6030,7 @@
 </file>
 
 <file path=word/footer6.xml><?xml version="1.0" encoding="utf-8"?>
-<w:ftr xmlns:wpc="http://schemas.microsoft.com/office/word/2010/wordprocessingCanvas" xmlns:cx="http://schemas.microsoft.com/office/drawing/2014/chartex" xmlns:cx1="http://schemas.microsoft.com/office/drawing/2015/9/8/chartex" xmlns:cx2="http://schemas.microsoft.com/office/drawing/2015/10/21/chartex" xmlns:cx3="http://schemas.microsoft.com/office/drawing/2016/5/9/chartex" xmlns:cx4="http://schemas.microsoft.com/office/drawing/2016/5/10/chartex" xmlns:cx5="http://schemas.microsoft.com/office/drawing/2016/5/11/chartex" xmlns:cx6="http://schemas.microsoft.com/office/drawing/2016/5/12/chartex" xmlns:cx7="http://schemas.microsoft.com/office/drawing/2016/5/13/chartex" xmlns:cx8="http://schemas.microsoft.com/office/drawing/2016/5/14/chartex" xmlns:mc="http://schemas.openxmlformats.org/markup-compatibility/2006" xmlns:aink="http://schemas.microsoft.com/office/drawing/2016/ink" xmlns:am3d="http://schemas.microsoft.com/office/drawing/2017/model3d" xmlns:o="urn:schemas-microsoft-com:office:office" xmlns:r="http://schemas.openxmlformats.org/officeDocument/2006/relationships" xmlns:m="http://schemas.openxmlformats.org/officeDocument/2006/math" xmlns:v="urn:schemas-microsoft-com:vml" xmlns:wp14="http://schemas.microsoft.com/office/word/2010/wordprocessingDrawing" xmlns:wp="http://schemas.openxmlformats.org/drawingml/2006/wordprocessingDrawing" xmlns:w10="urn:schemas-microsoft-com:office:word" xmlns:w="http://schemas.openxmlformats.org/wordprocessingml/2006/main" xmlns:w14="http://schemas.microsoft.com/office/word/2010/wordml" xmlns:w15="http://schemas.microsoft.com/office/word/2012/wordml" xmlns:w16cid="http://schemas.microsoft.com/office/word/2016/wordml/cid" xmlns:w16se="http://schemas.microsoft.com/office/word/2015/wordml/symex" xmlns:wpg="http://schemas.microsoft.com/office/word/2010/wordprocessingGroup" xmlns:wpi="http://schemas.microsoft.com/office/word/2010/wordprocessingInk" xmlns:wne="http://schemas.microsoft.com/office/word/2006/wordml" xmlns:wps="http://schemas.microsoft.com/office/word/2010/wordprocessingShape" mc:Ignorable="w14 w15 w16se w16cid wp14">
+<w:ftr xmlns:wpc="http://schemas.microsoft.com/office/word/2010/wordprocessingCanvas" xmlns:cx="http://schemas.microsoft.com/office/drawing/2014/chartex" xmlns:mc="http://schemas.openxmlformats.org/markup-compatibility/2006" xmlns:o="urn:schemas-microsoft-com:office:office" xmlns:r="http://schemas.openxmlformats.org/officeDocument/2006/relationships" xmlns:m="http://schemas.openxmlformats.org/officeDocument/2006/math" xmlns:v="urn:schemas-microsoft-com:vml" xmlns:wp14="http://schemas.microsoft.com/office/word/2010/wordprocessingDrawing" xmlns:wp="http://schemas.openxmlformats.org/drawingml/2006/wordprocessingDrawing" xmlns:w10="urn:schemas-microsoft-com:office:word" xmlns:w="http://schemas.openxmlformats.org/wordprocessingml/2006/main" xmlns:w14="http://schemas.microsoft.com/office/word/2010/wordml" xmlns:w15="http://schemas.microsoft.com/office/word/2012/wordml" xmlns:w16se="http://schemas.microsoft.com/office/word/2015/wordml/symex" xmlns:wpg="http://schemas.microsoft.com/office/word/2010/wordprocessingGroup" xmlns:wpi="http://schemas.microsoft.com/office/word/2010/wordprocessingInk" xmlns:wne="http://schemas.microsoft.com/office/word/2006/wordml" xmlns:wps="http://schemas.microsoft.com/office/word/2010/wordprocessingShape" mc:Ignorable="w14 w15 w16se wp14">
   <w:p>
     <w:pPr>
       <w:pStyle w:val="Rodap"/>
@@ -5914,7 +6040,7 @@
 </file>
 
 <file path=word/footer7.xml><?xml version="1.0" encoding="utf-8"?>
-<w:ftr xmlns:wpc="http://schemas.microsoft.com/office/word/2010/wordprocessingCanvas" xmlns:cx="http://schemas.microsoft.com/office/drawing/2014/chartex" xmlns:cx1="http://schemas.microsoft.com/office/drawing/2015/9/8/chartex" xmlns:cx2="http://schemas.microsoft.com/office/drawing/2015/10/21/chartex" xmlns:cx3="http://schemas.microsoft.com/office/drawing/2016/5/9/chartex" xmlns:cx4="http://schemas.microsoft.com/office/drawing/2016/5/10/chartex" xmlns:cx5="http://schemas.microsoft.com/office/drawing/2016/5/11/chartex" xmlns:cx6="http://schemas.microsoft.com/office/drawing/2016/5/12/chartex" xmlns:cx7="http://schemas.microsoft.com/office/drawing/2016/5/13/chartex" xmlns:cx8="http://schemas.microsoft.com/office/drawing/2016/5/14/chartex" xmlns:mc="http://schemas.openxmlformats.org/markup-compatibility/2006" xmlns:aink="http://schemas.microsoft.com/office/drawing/2016/ink" xmlns:am3d="http://schemas.microsoft.com/office/drawing/2017/model3d" xmlns:o="urn:schemas-microsoft-com:office:office" xmlns:r="http://schemas.openxmlformats.org/officeDocument/2006/relationships" xmlns:m="http://schemas.openxmlformats.org/officeDocument/2006/math" xmlns:v="urn:schemas-microsoft-com:vml" xmlns:wp14="http://schemas.microsoft.com/office/word/2010/wordprocessingDrawing" xmlns:wp="http://schemas.openxmlformats.org/drawingml/2006/wordprocessingDrawing" xmlns:w10="urn:schemas-microsoft-com:office:word" xmlns:w="http://schemas.openxmlformats.org/wordprocessingml/2006/main" xmlns:w14="http://schemas.microsoft.com/office/word/2010/wordml" xmlns:w15="http://schemas.microsoft.com/office/word/2012/wordml" xmlns:w16cid="http://schemas.microsoft.com/office/word/2016/wordml/cid" xmlns:w16se="http://schemas.microsoft.com/office/word/2015/wordml/symex" xmlns:wpg="http://schemas.microsoft.com/office/word/2010/wordprocessingGroup" xmlns:wpi="http://schemas.microsoft.com/office/word/2010/wordprocessingInk" xmlns:wne="http://schemas.microsoft.com/office/word/2006/wordml" xmlns:wps="http://schemas.microsoft.com/office/word/2010/wordprocessingShape" mc:Ignorable="w14 w15 w16se w16cid wp14">
+<w:ftr xmlns:wpc="http://schemas.microsoft.com/office/word/2010/wordprocessingCanvas" xmlns:cx="http://schemas.microsoft.com/office/drawing/2014/chartex" xmlns:mc="http://schemas.openxmlformats.org/markup-compatibility/2006" xmlns:o="urn:schemas-microsoft-com:office:office" xmlns:r="http://schemas.openxmlformats.org/officeDocument/2006/relationships" xmlns:m="http://schemas.openxmlformats.org/officeDocument/2006/math" xmlns:v="urn:schemas-microsoft-com:vml" xmlns:wp14="http://schemas.microsoft.com/office/word/2010/wordprocessingDrawing" xmlns:wp="http://schemas.openxmlformats.org/drawingml/2006/wordprocessingDrawing" xmlns:w10="urn:schemas-microsoft-com:office:word" xmlns:w="http://schemas.openxmlformats.org/wordprocessingml/2006/main" xmlns:w14="http://schemas.microsoft.com/office/word/2010/wordml" xmlns:w15="http://schemas.microsoft.com/office/word/2012/wordml" xmlns:w16se="http://schemas.microsoft.com/office/word/2015/wordml/symex" xmlns:wpg="http://schemas.microsoft.com/office/word/2010/wordprocessingGroup" xmlns:wpi="http://schemas.microsoft.com/office/word/2010/wordprocessingInk" xmlns:wne="http://schemas.microsoft.com/office/word/2006/wordml" xmlns:wps="http://schemas.microsoft.com/office/word/2010/wordprocessingShape" mc:Ignorable="w14 w15 w16se wp14">
   <w:p>
     <w:pPr>
       <w:pStyle w:val="Rodap"/>
@@ -5924,7 +6050,7 @@
 </file>
 
 <file path=word/footer8.xml><?xml version="1.0" encoding="utf-8"?>
-<w:ftr xmlns:wpc="http://schemas.microsoft.com/office/word/2010/wordprocessingCanvas" xmlns:cx="http://schemas.microsoft.com/office/drawing/2014/chartex" xmlns:cx1="http://schemas.microsoft.com/office/drawing/2015/9/8/chartex" xmlns:cx2="http://schemas.microsoft.com/office/drawing/2015/10/21/chartex" xmlns:cx3="http://schemas.microsoft.com/office/drawing/2016/5/9/chartex" xmlns:cx4="http://schemas.microsoft.com/office/drawing/2016/5/10/chartex" xmlns:cx5="http://schemas.microsoft.com/office/drawing/2016/5/11/chartex" xmlns:cx6="http://schemas.microsoft.com/office/drawing/2016/5/12/chartex" xmlns:cx7="http://schemas.microsoft.com/office/drawing/2016/5/13/chartex" xmlns:cx8="http://schemas.microsoft.com/office/drawing/2016/5/14/chartex" xmlns:mc="http://schemas.openxmlformats.org/markup-compatibility/2006" xmlns:aink="http://schemas.microsoft.com/office/drawing/2016/ink" xmlns:am3d="http://schemas.microsoft.com/office/drawing/2017/model3d" xmlns:o="urn:schemas-microsoft-com:office:office" xmlns:r="http://schemas.openxmlformats.org/officeDocument/2006/relationships" xmlns:m="http://schemas.openxmlformats.org/officeDocument/2006/math" xmlns:v="urn:schemas-microsoft-com:vml" xmlns:wp14="http://schemas.microsoft.com/office/word/2010/wordprocessingDrawing" xmlns:wp="http://schemas.openxmlformats.org/drawingml/2006/wordprocessingDrawing" xmlns:w10="urn:schemas-microsoft-com:office:word" xmlns:w="http://schemas.openxmlformats.org/wordprocessingml/2006/main" xmlns:w14="http://schemas.microsoft.com/office/word/2010/wordml" xmlns:w15="http://schemas.microsoft.com/office/word/2012/wordml" xmlns:w16cid="http://schemas.microsoft.com/office/word/2016/wordml/cid" xmlns:w16se="http://schemas.microsoft.com/office/word/2015/wordml/symex" xmlns:wpg="http://schemas.microsoft.com/office/word/2010/wordprocessingGroup" xmlns:wpi="http://schemas.microsoft.com/office/word/2010/wordprocessingInk" xmlns:wne="http://schemas.microsoft.com/office/word/2006/wordml" xmlns:wps="http://schemas.microsoft.com/office/word/2010/wordprocessingShape" mc:Ignorable="w14 w15 w16se w16cid wp14">
+<w:ftr xmlns:wpc="http://schemas.microsoft.com/office/word/2010/wordprocessingCanvas" xmlns:cx="http://schemas.microsoft.com/office/drawing/2014/chartex" xmlns:mc="http://schemas.openxmlformats.org/markup-compatibility/2006" xmlns:o="urn:schemas-microsoft-com:office:office" xmlns:r="http://schemas.openxmlformats.org/officeDocument/2006/relationships" xmlns:m="http://schemas.openxmlformats.org/officeDocument/2006/math" xmlns:v="urn:schemas-microsoft-com:vml" xmlns:wp14="http://schemas.microsoft.com/office/word/2010/wordprocessingDrawing" xmlns:wp="http://schemas.openxmlformats.org/drawingml/2006/wordprocessingDrawing" xmlns:w10="urn:schemas-microsoft-com:office:word" xmlns:w="http://schemas.openxmlformats.org/wordprocessingml/2006/main" xmlns:w14="http://schemas.microsoft.com/office/word/2010/wordml" xmlns:w15="http://schemas.microsoft.com/office/word/2012/wordml" xmlns:w16se="http://schemas.microsoft.com/office/word/2015/wordml/symex" xmlns:wpg="http://schemas.microsoft.com/office/word/2010/wordprocessingGroup" xmlns:wpi="http://schemas.microsoft.com/office/word/2010/wordprocessingInk" xmlns:wne="http://schemas.microsoft.com/office/word/2006/wordml" xmlns:wps="http://schemas.microsoft.com/office/word/2010/wordprocessingShape" mc:Ignorable="w14 w15 w16se wp14">
   <w:p>
     <w:pPr>
       <w:pStyle w:val="Rodap"/>
@@ -5935,7 +6061,7 @@
 </file>
 
 <file path=word/footer9.xml><?xml version="1.0" encoding="utf-8"?>
-<w:ftr xmlns:wpc="http://schemas.microsoft.com/office/word/2010/wordprocessingCanvas" xmlns:cx="http://schemas.microsoft.com/office/drawing/2014/chartex" xmlns:cx1="http://schemas.microsoft.com/office/drawing/2015/9/8/chartex" xmlns:cx2="http://schemas.microsoft.com/office/drawing/2015/10/21/chartex" xmlns:cx3="http://schemas.microsoft.com/office/drawing/2016/5/9/chartex" xmlns:cx4="http://schemas.microsoft.com/office/drawing/2016/5/10/chartex" xmlns:cx5="http://schemas.microsoft.com/office/drawing/2016/5/11/chartex" xmlns:cx6="http://schemas.microsoft.com/office/drawing/2016/5/12/chartex" xmlns:cx7="http://schemas.microsoft.com/office/drawing/2016/5/13/chartex" xmlns:cx8="http://schemas.microsoft.com/office/drawing/2016/5/14/chartex" xmlns:mc="http://schemas.openxmlformats.org/markup-compatibility/2006" xmlns:aink="http://schemas.microsoft.com/office/drawing/2016/ink" xmlns:am3d="http://schemas.microsoft.com/office/drawing/2017/model3d" xmlns:o="urn:schemas-microsoft-com:office:office" xmlns:r="http://schemas.openxmlformats.org/officeDocument/2006/relationships" xmlns:m="http://schemas.openxmlformats.org/officeDocument/2006/math" xmlns:v="urn:schemas-microsoft-com:vml" xmlns:wp14="http://schemas.microsoft.com/office/word/2010/wordprocessingDrawing" xmlns:wp="http://schemas.openxmlformats.org/drawingml/2006/wordprocessingDrawing" xmlns:w10="urn:schemas-microsoft-com:office:word" xmlns:w="http://schemas.openxmlformats.org/wordprocessingml/2006/main" xmlns:w14="http://schemas.microsoft.com/office/word/2010/wordml" xmlns:w15="http://schemas.microsoft.com/office/word/2012/wordml" xmlns:w16cid="http://schemas.microsoft.com/office/word/2016/wordml/cid" xmlns:w16se="http://schemas.microsoft.com/office/word/2015/wordml/symex" xmlns:wpg="http://schemas.microsoft.com/office/word/2010/wordprocessingGroup" xmlns:wpi="http://schemas.microsoft.com/office/word/2010/wordprocessingInk" xmlns:wne="http://schemas.microsoft.com/office/word/2006/wordml" xmlns:wps="http://schemas.microsoft.com/office/word/2010/wordprocessingShape" mc:Ignorable="w14 w15 w16se w16cid wp14">
+<w:ftr xmlns:wpc="http://schemas.microsoft.com/office/word/2010/wordprocessingCanvas" xmlns:cx="http://schemas.microsoft.com/office/drawing/2014/chartex" xmlns:mc="http://schemas.openxmlformats.org/markup-compatibility/2006" xmlns:o="urn:schemas-microsoft-com:office:office" xmlns:r="http://schemas.openxmlformats.org/officeDocument/2006/relationships" xmlns:m="http://schemas.openxmlformats.org/officeDocument/2006/math" xmlns:v="urn:schemas-microsoft-com:vml" xmlns:wp14="http://schemas.microsoft.com/office/word/2010/wordprocessingDrawing" xmlns:wp="http://schemas.openxmlformats.org/drawingml/2006/wordprocessingDrawing" xmlns:w10="urn:schemas-microsoft-com:office:word" xmlns:w="http://schemas.openxmlformats.org/wordprocessingml/2006/main" xmlns:w14="http://schemas.microsoft.com/office/word/2010/wordml" xmlns:w15="http://schemas.microsoft.com/office/word/2012/wordml" xmlns:w16se="http://schemas.microsoft.com/office/word/2015/wordml/symex" xmlns:wpg="http://schemas.microsoft.com/office/word/2010/wordprocessingGroup" xmlns:wpi="http://schemas.microsoft.com/office/word/2010/wordprocessingInk" xmlns:wne="http://schemas.microsoft.com/office/word/2006/wordml" xmlns:wps="http://schemas.microsoft.com/office/word/2010/wordprocessingShape" mc:Ignorable="w14 w15 w16se wp14">
   <w:p>
     <w:pPr>
       <w:pStyle w:val="Rodap"/>
@@ -5945,7 +6071,7 @@
 </file>
 
 <file path=word/footnotes.xml><?xml version="1.0" encoding="utf-8"?>
-<w:footnotes xmlns:wpc="http://schemas.microsoft.com/office/word/2010/wordprocessingCanvas" xmlns:cx="http://schemas.microsoft.com/office/drawing/2014/chartex" xmlns:cx1="http://schemas.microsoft.com/office/drawing/2015/9/8/chartex" xmlns:cx2="http://schemas.microsoft.com/office/drawing/2015/10/21/chartex" xmlns:cx3="http://schemas.microsoft.com/office/drawing/2016/5/9/chartex" xmlns:cx4="http://schemas.microsoft.com/office/drawing/2016/5/10/chartex" xmlns:cx5="http://schemas.microsoft.com/office/drawing/2016/5/11/chartex" xmlns:cx6="http://schemas.microsoft.com/office/drawing/2016/5/12/chartex" xmlns:cx7="http://schemas.microsoft.com/office/drawing/2016/5/13/chartex" xmlns:cx8="http://schemas.microsoft.com/office/drawing/2016/5/14/chartex" xmlns:mc="http://schemas.openxmlformats.org/markup-compatibility/2006" xmlns:aink="http://schemas.microsoft.com/office/drawing/2016/ink" xmlns:am3d="http://schemas.microsoft.com/office/drawing/2017/model3d" xmlns:o="urn:schemas-microsoft-com:office:office" xmlns:r="http://schemas.openxmlformats.org/officeDocument/2006/relationships" xmlns:m="http://schemas.openxmlformats.org/officeDocument/2006/math" xmlns:v="urn:schemas-microsoft-com:vml" xmlns:wp14="http://schemas.microsoft.com/office/word/2010/wordprocessingDrawing" xmlns:wp="http://schemas.openxmlformats.org/drawingml/2006/wordprocessingDrawing" xmlns:w10="urn:schemas-microsoft-com:office:word" xmlns:w="http://schemas.openxmlformats.org/wordprocessingml/2006/main" xmlns:w14="http://schemas.microsoft.com/office/word/2010/wordml" xmlns:w15="http://schemas.microsoft.com/office/word/2012/wordml" xmlns:w16cid="http://schemas.microsoft.com/office/word/2016/wordml/cid" xmlns:w16se="http://schemas.microsoft.com/office/word/2015/wordml/symex" xmlns:wpg="http://schemas.microsoft.com/office/word/2010/wordprocessingGroup" xmlns:wpi="http://schemas.microsoft.com/office/word/2010/wordprocessingInk" xmlns:wne="http://schemas.microsoft.com/office/word/2006/wordml" xmlns:wps="http://schemas.microsoft.com/office/word/2010/wordprocessingShape" mc:Ignorable="w14 w15 w16se w16cid wp14">
+<w:footnotes xmlns:wpc="http://schemas.microsoft.com/office/word/2010/wordprocessingCanvas" xmlns:cx="http://schemas.microsoft.com/office/drawing/2014/chartex" xmlns:mc="http://schemas.openxmlformats.org/markup-compatibility/2006" xmlns:o="urn:schemas-microsoft-com:office:office" xmlns:r="http://schemas.openxmlformats.org/officeDocument/2006/relationships" xmlns:m="http://schemas.openxmlformats.org/officeDocument/2006/math" xmlns:v="urn:schemas-microsoft-com:vml" xmlns:wp14="http://schemas.microsoft.com/office/word/2010/wordprocessingDrawing" xmlns:wp="http://schemas.openxmlformats.org/drawingml/2006/wordprocessingDrawing" xmlns:w10="urn:schemas-microsoft-com:office:word" xmlns:w="http://schemas.openxmlformats.org/wordprocessingml/2006/main" xmlns:w14="http://schemas.microsoft.com/office/word/2010/wordml" xmlns:w15="http://schemas.microsoft.com/office/word/2012/wordml" xmlns:w16se="http://schemas.microsoft.com/office/word/2015/wordml/symex" xmlns:wpg="http://schemas.microsoft.com/office/word/2010/wordprocessingGroup" xmlns:wpi="http://schemas.microsoft.com/office/word/2010/wordprocessingInk" xmlns:wne="http://schemas.microsoft.com/office/word/2006/wordml" xmlns:wps="http://schemas.microsoft.com/office/word/2010/wordprocessingShape" mc:Ignorable="w14 w15 w16se wp14">
   <w:footnote w:type="separator" w:id="-1">
     <w:p>
       <w:r>
@@ -5970,7 +6096,7 @@
 </file>
 
 <file path=word/header1.xml><?xml version="1.0" encoding="utf-8"?>
-<w:hdr xmlns:wpc="http://schemas.microsoft.com/office/word/2010/wordprocessingCanvas" xmlns:cx="http://schemas.microsoft.com/office/drawing/2014/chartex" xmlns:cx1="http://schemas.microsoft.com/office/drawing/2015/9/8/chartex" xmlns:cx2="http://schemas.microsoft.com/office/drawing/2015/10/21/chartex" xmlns:cx3="http://schemas.microsoft.com/office/drawing/2016/5/9/chartex" xmlns:cx4="http://schemas.microsoft.com/office/drawing/2016/5/10/chartex" xmlns:cx5="http://schemas.microsoft.com/office/drawing/2016/5/11/chartex" xmlns:cx6="http://schemas.microsoft.com/office/drawing/2016/5/12/chartex" xmlns:cx7="http://schemas.microsoft.com/office/drawing/2016/5/13/chartex" xmlns:cx8="http://schemas.microsoft.com/office/drawing/2016/5/14/chartex" xmlns:mc="http://schemas.openxmlformats.org/markup-compatibility/2006" xmlns:aink="http://schemas.microsoft.com/office/drawing/2016/ink" xmlns:am3d="http://schemas.microsoft.com/office/drawing/2017/model3d" xmlns:o="urn:schemas-microsoft-com:office:office" xmlns:r="http://schemas.openxmlformats.org/officeDocument/2006/relationships" xmlns:m="http://schemas.openxmlformats.org/officeDocument/2006/math" xmlns:v="urn:schemas-microsoft-com:vml" xmlns:wp14="http://schemas.microsoft.com/office/word/2010/wordprocessingDrawing" xmlns:wp="http://schemas.openxmlformats.org/drawingml/2006/wordprocessingDrawing" xmlns:w10="urn:schemas-microsoft-com:office:word" xmlns:w="http://schemas.openxmlformats.org/wordprocessingml/2006/main" xmlns:w14="http://schemas.microsoft.com/office/word/2010/wordml" xmlns:w15="http://schemas.microsoft.com/office/word/2012/wordml" xmlns:w16cid="http://schemas.microsoft.com/office/word/2016/wordml/cid" xmlns:w16se="http://schemas.microsoft.com/office/word/2015/wordml/symex" xmlns:wpg="http://schemas.microsoft.com/office/word/2010/wordprocessingGroup" xmlns:wpi="http://schemas.microsoft.com/office/word/2010/wordprocessingInk" xmlns:wne="http://schemas.microsoft.com/office/word/2006/wordml" xmlns:wps="http://schemas.microsoft.com/office/word/2010/wordprocessingShape" mc:Ignorable="w14 w15 w16se w16cid wp14">
+<w:hdr xmlns:wpc="http://schemas.microsoft.com/office/word/2010/wordprocessingCanvas" xmlns:cx="http://schemas.microsoft.com/office/drawing/2014/chartex" xmlns:mc="http://schemas.openxmlformats.org/markup-compatibility/2006" xmlns:o="urn:schemas-microsoft-com:office:office" xmlns:r="http://schemas.openxmlformats.org/officeDocument/2006/relationships" xmlns:m="http://schemas.openxmlformats.org/officeDocument/2006/math" xmlns:v="urn:schemas-microsoft-com:vml" xmlns:wp14="http://schemas.microsoft.com/office/word/2010/wordprocessingDrawing" xmlns:wp="http://schemas.openxmlformats.org/drawingml/2006/wordprocessingDrawing" xmlns:w10="urn:schemas-microsoft-com:office:word" xmlns:w="http://schemas.openxmlformats.org/wordprocessingml/2006/main" xmlns:w14="http://schemas.microsoft.com/office/word/2010/wordml" xmlns:w15="http://schemas.microsoft.com/office/word/2012/wordml" xmlns:w16se="http://schemas.microsoft.com/office/word/2015/wordml/symex" xmlns:wpg="http://schemas.microsoft.com/office/word/2010/wordprocessingGroup" xmlns:wpi="http://schemas.microsoft.com/office/word/2010/wordprocessingInk" xmlns:wne="http://schemas.microsoft.com/office/word/2006/wordml" xmlns:wps="http://schemas.microsoft.com/office/word/2010/wordprocessingShape" mc:Ignorable="w14 w15 w16se wp14">
   <w:p>
     <w:pPr>
       <w:tabs>
@@ -6146,7 +6272,7 @@
 </file>
 
 <file path=word/header10.xml><?xml version="1.0" encoding="utf-8"?>
-<w:hdr xmlns:wpc="http://schemas.microsoft.com/office/word/2010/wordprocessingCanvas" xmlns:cx="http://schemas.microsoft.com/office/drawing/2014/chartex" xmlns:cx1="http://schemas.microsoft.com/office/drawing/2015/9/8/chartex" xmlns:cx2="http://schemas.microsoft.com/office/drawing/2015/10/21/chartex" xmlns:cx3="http://schemas.microsoft.com/office/drawing/2016/5/9/chartex" xmlns:cx4="http://schemas.microsoft.com/office/drawing/2016/5/10/chartex" xmlns:cx5="http://schemas.microsoft.com/office/drawing/2016/5/11/chartex" xmlns:cx6="http://schemas.microsoft.com/office/drawing/2016/5/12/chartex" xmlns:cx7="http://schemas.microsoft.com/office/drawing/2016/5/13/chartex" xmlns:cx8="http://schemas.microsoft.com/office/drawing/2016/5/14/chartex" xmlns:mc="http://schemas.openxmlformats.org/markup-compatibility/2006" xmlns:aink="http://schemas.microsoft.com/office/drawing/2016/ink" xmlns:am3d="http://schemas.microsoft.com/office/drawing/2017/model3d" xmlns:o="urn:schemas-microsoft-com:office:office" xmlns:r="http://schemas.openxmlformats.org/officeDocument/2006/relationships" xmlns:m="http://schemas.openxmlformats.org/officeDocument/2006/math" xmlns:v="urn:schemas-microsoft-com:vml" xmlns:wp14="http://schemas.microsoft.com/office/word/2010/wordprocessingDrawing" xmlns:wp="http://schemas.openxmlformats.org/drawingml/2006/wordprocessingDrawing" xmlns:w10="urn:schemas-microsoft-com:office:word" xmlns:w="http://schemas.openxmlformats.org/wordprocessingml/2006/main" xmlns:w14="http://schemas.microsoft.com/office/word/2010/wordml" xmlns:w15="http://schemas.microsoft.com/office/word/2012/wordml" xmlns:w16cid="http://schemas.microsoft.com/office/word/2016/wordml/cid" xmlns:w16se="http://schemas.microsoft.com/office/word/2015/wordml/symex" xmlns:wpg="http://schemas.microsoft.com/office/word/2010/wordprocessingGroup" xmlns:wpi="http://schemas.microsoft.com/office/word/2010/wordprocessingInk" xmlns:wne="http://schemas.microsoft.com/office/word/2006/wordml" xmlns:wps="http://schemas.microsoft.com/office/word/2010/wordprocessingShape" mc:Ignorable="w14 w15 w16se w16cid wp14">
+<w:hdr xmlns:wpc="http://schemas.microsoft.com/office/word/2010/wordprocessingCanvas" xmlns:cx="http://schemas.microsoft.com/office/drawing/2014/chartex" xmlns:mc="http://schemas.openxmlformats.org/markup-compatibility/2006" xmlns:o="urn:schemas-microsoft-com:office:office" xmlns:r="http://schemas.openxmlformats.org/officeDocument/2006/relationships" xmlns:m="http://schemas.openxmlformats.org/officeDocument/2006/math" xmlns:v="urn:schemas-microsoft-com:vml" xmlns:wp14="http://schemas.microsoft.com/office/word/2010/wordprocessingDrawing" xmlns:wp="http://schemas.openxmlformats.org/drawingml/2006/wordprocessingDrawing" xmlns:w10="urn:schemas-microsoft-com:office:word" xmlns:w="http://schemas.openxmlformats.org/wordprocessingml/2006/main" xmlns:w14="http://schemas.microsoft.com/office/word/2010/wordml" xmlns:w15="http://schemas.microsoft.com/office/word/2012/wordml" xmlns:w16se="http://schemas.microsoft.com/office/word/2015/wordml/symex" xmlns:wpg="http://schemas.microsoft.com/office/word/2010/wordprocessingGroup" xmlns:wpi="http://schemas.microsoft.com/office/word/2010/wordprocessingInk" xmlns:wne="http://schemas.microsoft.com/office/word/2006/wordml" xmlns:wps="http://schemas.microsoft.com/office/word/2010/wordprocessingShape" mc:Ignorable="w14 w15 w16se wp14">
   <w:p>
     <w:pPr>
       <w:pStyle w:val="Cabealho"/>
@@ -6156,7 +6282,7 @@
 </file>
 
 <file path=word/header11.xml><?xml version="1.0" encoding="utf-8"?>
-<w:hdr xmlns:wpc="http://schemas.microsoft.com/office/word/2010/wordprocessingCanvas" xmlns:cx="http://schemas.microsoft.com/office/drawing/2014/chartex" xmlns:cx1="http://schemas.microsoft.com/office/drawing/2015/9/8/chartex" xmlns:cx2="http://schemas.microsoft.com/office/drawing/2015/10/21/chartex" xmlns:cx3="http://schemas.microsoft.com/office/drawing/2016/5/9/chartex" xmlns:cx4="http://schemas.microsoft.com/office/drawing/2016/5/10/chartex" xmlns:cx5="http://schemas.microsoft.com/office/drawing/2016/5/11/chartex" xmlns:cx6="http://schemas.microsoft.com/office/drawing/2016/5/12/chartex" xmlns:cx7="http://schemas.microsoft.com/office/drawing/2016/5/13/chartex" xmlns:cx8="http://schemas.microsoft.com/office/drawing/2016/5/14/chartex" xmlns:mc="http://schemas.openxmlformats.org/markup-compatibility/2006" xmlns:aink="http://schemas.microsoft.com/office/drawing/2016/ink" xmlns:am3d="http://schemas.microsoft.com/office/drawing/2017/model3d" xmlns:o="urn:schemas-microsoft-com:office:office" xmlns:r="http://schemas.openxmlformats.org/officeDocument/2006/relationships" xmlns:m="http://schemas.openxmlformats.org/officeDocument/2006/math" xmlns:v="urn:schemas-microsoft-com:vml" xmlns:wp14="http://schemas.microsoft.com/office/word/2010/wordprocessingDrawing" xmlns:wp="http://schemas.openxmlformats.org/drawingml/2006/wordprocessingDrawing" xmlns:w10="urn:schemas-microsoft-com:office:word" xmlns:w="http://schemas.openxmlformats.org/wordprocessingml/2006/main" xmlns:w14="http://schemas.microsoft.com/office/word/2010/wordml" xmlns:w15="http://schemas.microsoft.com/office/word/2012/wordml" xmlns:w16cid="http://schemas.microsoft.com/office/word/2016/wordml/cid" xmlns:w16se="http://schemas.microsoft.com/office/word/2015/wordml/symex" xmlns:wpg="http://schemas.microsoft.com/office/word/2010/wordprocessingGroup" xmlns:wpi="http://schemas.microsoft.com/office/word/2010/wordprocessingInk" xmlns:wne="http://schemas.microsoft.com/office/word/2006/wordml" xmlns:wps="http://schemas.microsoft.com/office/word/2010/wordprocessingShape" mc:Ignorable="w14 w15 w16se w16cid wp14">
+<w:hdr xmlns:wpc="http://schemas.microsoft.com/office/word/2010/wordprocessingCanvas" xmlns:cx="http://schemas.microsoft.com/office/drawing/2014/chartex" xmlns:mc="http://schemas.openxmlformats.org/markup-compatibility/2006" xmlns:o="urn:schemas-microsoft-com:office:office" xmlns:r="http://schemas.openxmlformats.org/officeDocument/2006/relationships" xmlns:m="http://schemas.openxmlformats.org/officeDocument/2006/math" xmlns:v="urn:schemas-microsoft-com:vml" xmlns:wp14="http://schemas.microsoft.com/office/word/2010/wordprocessingDrawing" xmlns:wp="http://schemas.openxmlformats.org/drawingml/2006/wordprocessingDrawing" xmlns:w10="urn:schemas-microsoft-com:office:word" xmlns:w="http://schemas.openxmlformats.org/wordprocessingml/2006/main" xmlns:w14="http://schemas.microsoft.com/office/word/2010/wordml" xmlns:w15="http://schemas.microsoft.com/office/word/2012/wordml" xmlns:w16se="http://schemas.microsoft.com/office/word/2015/wordml/symex" xmlns:wpg="http://schemas.microsoft.com/office/word/2010/wordprocessingGroup" xmlns:wpi="http://schemas.microsoft.com/office/word/2010/wordprocessingInk" xmlns:wne="http://schemas.microsoft.com/office/word/2006/wordml" xmlns:wps="http://schemas.microsoft.com/office/word/2010/wordprocessingShape" mc:Ignorable="w14 w15 w16se wp14">
   <w:p>
     <w:pPr>
       <w:pStyle w:val="Cabealho"/>
@@ -6188,7 +6314,7 @@
         <w:rStyle w:val="Nmerodepgina"/>
         <w:noProof/>
       </w:rPr>
-      <w:t>22</w:t>
+      <w:t>25</w:t>
     </w:r>
     <w:r>
       <w:rPr>
@@ -6212,7 +6338,7 @@
 </file>
 
 <file path=word/header12.xml><?xml version="1.0" encoding="utf-8"?>
-<w:hdr xmlns:wpc="http://schemas.microsoft.com/office/word/2010/wordprocessingCanvas" xmlns:cx="http://schemas.microsoft.com/office/drawing/2014/chartex" xmlns:cx1="http://schemas.microsoft.com/office/drawing/2015/9/8/chartex" xmlns:cx2="http://schemas.microsoft.com/office/drawing/2015/10/21/chartex" xmlns:cx3="http://schemas.microsoft.com/office/drawing/2016/5/9/chartex" xmlns:cx4="http://schemas.microsoft.com/office/drawing/2016/5/10/chartex" xmlns:cx5="http://schemas.microsoft.com/office/drawing/2016/5/11/chartex" xmlns:cx6="http://schemas.microsoft.com/office/drawing/2016/5/12/chartex" xmlns:cx7="http://schemas.microsoft.com/office/drawing/2016/5/13/chartex" xmlns:cx8="http://schemas.microsoft.com/office/drawing/2016/5/14/chartex" xmlns:mc="http://schemas.openxmlformats.org/markup-compatibility/2006" xmlns:aink="http://schemas.microsoft.com/office/drawing/2016/ink" xmlns:am3d="http://schemas.microsoft.com/office/drawing/2017/model3d" xmlns:o="urn:schemas-microsoft-com:office:office" xmlns:r="http://schemas.openxmlformats.org/officeDocument/2006/relationships" xmlns:m="http://schemas.openxmlformats.org/officeDocument/2006/math" xmlns:v="urn:schemas-microsoft-com:vml" xmlns:wp14="http://schemas.microsoft.com/office/word/2010/wordprocessingDrawing" xmlns:wp="http://schemas.openxmlformats.org/drawingml/2006/wordprocessingDrawing" xmlns:w10="urn:schemas-microsoft-com:office:word" xmlns:w="http://schemas.openxmlformats.org/wordprocessingml/2006/main" xmlns:w14="http://schemas.microsoft.com/office/word/2010/wordml" xmlns:w15="http://schemas.microsoft.com/office/word/2012/wordml" xmlns:w16cid="http://schemas.microsoft.com/office/word/2016/wordml/cid" xmlns:w16se="http://schemas.microsoft.com/office/word/2015/wordml/symex" xmlns:wpg="http://schemas.microsoft.com/office/word/2010/wordprocessingGroup" xmlns:wpi="http://schemas.microsoft.com/office/word/2010/wordprocessingInk" xmlns:wne="http://schemas.microsoft.com/office/word/2006/wordml" xmlns:wps="http://schemas.microsoft.com/office/word/2010/wordprocessingShape" mc:Ignorable="w14 w15 w16se w16cid wp14">
+<w:hdr xmlns:wpc="http://schemas.microsoft.com/office/word/2010/wordprocessingCanvas" xmlns:cx="http://schemas.microsoft.com/office/drawing/2014/chartex" xmlns:mc="http://schemas.openxmlformats.org/markup-compatibility/2006" xmlns:o="urn:schemas-microsoft-com:office:office" xmlns:r="http://schemas.openxmlformats.org/officeDocument/2006/relationships" xmlns:m="http://schemas.openxmlformats.org/officeDocument/2006/math" xmlns:v="urn:schemas-microsoft-com:vml" xmlns:wp14="http://schemas.microsoft.com/office/word/2010/wordprocessingDrawing" xmlns:wp="http://schemas.openxmlformats.org/drawingml/2006/wordprocessingDrawing" xmlns:w10="urn:schemas-microsoft-com:office:word" xmlns:w="http://schemas.openxmlformats.org/wordprocessingml/2006/main" xmlns:w14="http://schemas.microsoft.com/office/word/2010/wordml" xmlns:w15="http://schemas.microsoft.com/office/word/2012/wordml" xmlns:w16se="http://schemas.microsoft.com/office/word/2015/wordml/symex" xmlns:wpg="http://schemas.microsoft.com/office/word/2010/wordprocessingGroup" xmlns:wpi="http://schemas.microsoft.com/office/word/2010/wordprocessingInk" xmlns:wne="http://schemas.microsoft.com/office/word/2006/wordml" xmlns:wps="http://schemas.microsoft.com/office/word/2010/wordprocessingShape" mc:Ignorable="w14 w15 w16se wp14">
   <w:p>
     <w:pPr>
       <w:pStyle w:val="Cabealho"/>
@@ -6222,7 +6348,7 @@
 </file>
 
 <file path=word/header13.xml><?xml version="1.0" encoding="utf-8"?>
-<w:hdr xmlns:wpc="http://schemas.microsoft.com/office/word/2010/wordprocessingCanvas" xmlns:cx="http://schemas.microsoft.com/office/drawing/2014/chartex" xmlns:cx1="http://schemas.microsoft.com/office/drawing/2015/9/8/chartex" xmlns:cx2="http://schemas.microsoft.com/office/drawing/2015/10/21/chartex" xmlns:cx3="http://schemas.microsoft.com/office/drawing/2016/5/9/chartex" xmlns:cx4="http://schemas.microsoft.com/office/drawing/2016/5/10/chartex" xmlns:cx5="http://schemas.microsoft.com/office/drawing/2016/5/11/chartex" xmlns:cx6="http://schemas.microsoft.com/office/drawing/2016/5/12/chartex" xmlns:cx7="http://schemas.microsoft.com/office/drawing/2016/5/13/chartex" xmlns:cx8="http://schemas.microsoft.com/office/drawing/2016/5/14/chartex" xmlns:mc="http://schemas.openxmlformats.org/markup-compatibility/2006" xmlns:aink="http://schemas.microsoft.com/office/drawing/2016/ink" xmlns:am3d="http://schemas.microsoft.com/office/drawing/2017/model3d" xmlns:o="urn:schemas-microsoft-com:office:office" xmlns:r="http://schemas.openxmlformats.org/officeDocument/2006/relationships" xmlns:m="http://schemas.openxmlformats.org/officeDocument/2006/math" xmlns:v="urn:schemas-microsoft-com:vml" xmlns:wp14="http://schemas.microsoft.com/office/word/2010/wordprocessingDrawing" xmlns:wp="http://schemas.openxmlformats.org/drawingml/2006/wordprocessingDrawing" xmlns:w10="urn:schemas-microsoft-com:office:word" xmlns:w="http://schemas.openxmlformats.org/wordprocessingml/2006/main" xmlns:w14="http://schemas.microsoft.com/office/word/2010/wordml" xmlns:w15="http://schemas.microsoft.com/office/word/2012/wordml" xmlns:w16cid="http://schemas.microsoft.com/office/word/2016/wordml/cid" xmlns:w16se="http://schemas.microsoft.com/office/word/2015/wordml/symex" xmlns:wpg="http://schemas.microsoft.com/office/word/2010/wordprocessingGroup" xmlns:wpi="http://schemas.microsoft.com/office/word/2010/wordprocessingInk" xmlns:wne="http://schemas.microsoft.com/office/word/2006/wordml" xmlns:wps="http://schemas.microsoft.com/office/word/2010/wordprocessingShape" mc:Ignorable="w14 w15 w16se w16cid wp14">
+<w:hdr xmlns:wpc="http://schemas.microsoft.com/office/word/2010/wordprocessingCanvas" xmlns:cx="http://schemas.microsoft.com/office/drawing/2014/chartex" xmlns:mc="http://schemas.openxmlformats.org/markup-compatibility/2006" xmlns:o="urn:schemas-microsoft-com:office:office" xmlns:r="http://schemas.openxmlformats.org/officeDocument/2006/relationships" xmlns:m="http://schemas.openxmlformats.org/officeDocument/2006/math" xmlns:v="urn:schemas-microsoft-com:vml" xmlns:wp14="http://schemas.microsoft.com/office/word/2010/wordprocessingDrawing" xmlns:wp="http://schemas.openxmlformats.org/drawingml/2006/wordprocessingDrawing" xmlns:w10="urn:schemas-microsoft-com:office:word" xmlns:w="http://schemas.openxmlformats.org/wordprocessingml/2006/main" xmlns:w14="http://schemas.microsoft.com/office/word/2010/wordml" xmlns:w15="http://schemas.microsoft.com/office/word/2012/wordml" xmlns:w16se="http://schemas.microsoft.com/office/word/2015/wordml/symex" xmlns:wpg="http://schemas.microsoft.com/office/word/2010/wordprocessingGroup" xmlns:wpi="http://schemas.microsoft.com/office/word/2010/wordprocessingInk" xmlns:wne="http://schemas.microsoft.com/office/word/2006/wordml" xmlns:wps="http://schemas.microsoft.com/office/word/2010/wordprocessingShape" mc:Ignorable="w14 w15 w16se wp14">
   <w:p>
     <w:pPr>
       <w:pStyle w:val="Cabealho"/>
@@ -6347,7 +6473,7 @@
             </wp:anchor>
           </w:drawing>
         </mc:Choice>
-        <mc:Fallback>
+        <mc:Fallback xmlns:w16cid="http://schemas.microsoft.com/office/word/2016/wordml/cid" xmlns:am3d="http://schemas.microsoft.com/office/drawing/2017/model3d" xmlns:aink="http://schemas.microsoft.com/office/drawing/2016/ink" xmlns:cx8="http://schemas.microsoft.com/office/drawing/2016/5/14/chartex" xmlns:cx7="http://schemas.microsoft.com/office/drawing/2016/5/13/chartex" xmlns:cx6="http://schemas.microsoft.com/office/drawing/2016/5/12/chartex" xmlns:cx5="http://schemas.microsoft.com/office/drawing/2016/5/11/chartex" xmlns:cx4="http://schemas.microsoft.com/office/drawing/2016/5/10/chartex" xmlns:cx3="http://schemas.microsoft.com/office/drawing/2016/5/9/chartex" xmlns:cx2="http://schemas.microsoft.com/office/drawing/2015/10/21/chartex" xmlns:cx1="http://schemas.microsoft.com/office/drawing/2015/9/8/chartex">
           <w:pict>
             <v:line w14:anchorId="57A1D5CC" id="Line 10" o:spid="_x0000_s1026" style="position:absolute;z-index:251659776;visibility:visible;mso-wrap-style:square;mso-width-percent:0;mso-height-percent:0;mso-wrap-distance-left:9pt;mso-wrap-distance-top:0;mso-wrap-distance-right:9pt;mso-wrap-distance-bottom:0;mso-position-horizontal:absolute;mso-position-horizontal-relative:text;mso-position-vertical:absolute;mso-position-vertical-relative:text;mso-width-percent:0;mso-height-percent:0;mso-width-relative:page;mso-height-relative:page" from="0,13.6pt" to="433.7pt,13.6pt" o:gfxdata="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" o:allowincell="f"/>
           </w:pict>
@@ -6372,7 +6498,7 @@
 </file>
 
 <file path=word/header14.xml><?xml version="1.0" encoding="utf-8"?>
-<w:hdr xmlns:wpc="http://schemas.microsoft.com/office/word/2010/wordprocessingCanvas" xmlns:cx="http://schemas.microsoft.com/office/drawing/2014/chartex" xmlns:cx1="http://schemas.microsoft.com/office/drawing/2015/9/8/chartex" xmlns:cx2="http://schemas.microsoft.com/office/drawing/2015/10/21/chartex" xmlns:cx3="http://schemas.microsoft.com/office/drawing/2016/5/9/chartex" xmlns:cx4="http://schemas.microsoft.com/office/drawing/2016/5/10/chartex" xmlns:cx5="http://schemas.microsoft.com/office/drawing/2016/5/11/chartex" xmlns:cx6="http://schemas.microsoft.com/office/drawing/2016/5/12/chartex" xmlns:cx7="http://schemas.microsoft.com/office/drawing/2016/5/13/chartex" xmlns:cx8="http://schemas.microsoft.com/office/drawing/2016/5/14/chartex" xmlns:mc="http://schemas.openxmlformats.org/markup-compatibility/2006" xmlns:aink="http://schemas.microsoft.com/office/drawing/2016/ink" xmlns:am3d="http://schemas.microsoft.com/office/drawing/2017/model3d" xmlns:o="urn:schemas-microsoft-com:office:office" xmlns:r="http://schemas.openxmlformats.org/officeDocument/2006/relationships" xmlns:m="http://schemas.openxmlformats.org/officeDocument/2006/math" xmlns:v="urn:schemas-microsoft-com:vml" xmlns:wp14="http://schemas.microsoft.com/office/word/2010/wordprocessingDrawing" xmlns:wp="http://schemas.openxmlformats.org/drawingml/2006/wordprocessingDrawing" xmlns:w10="urn:schemas-microsoft-com:office:word" xmlns:w="http://schemas.openxmlformats.org/wordprocessingml/2006/main" xmlns:w14="http://schemas.microsoft.com/office/word/2010/wordml" xmlns:w15="http://schemas.microsoft.com/office/word/2012/wordml" xmlns:w16cid="http://schemas.microsoft.com/office/word/2016/wordml/cid" xmlns:w16se="http://schemas.microsoft.com/office/word/2015/wordml/symex" xmlns:wpg="http://schemas.microsoft.com/office/word/2010/wordprocessingGroup" xmlns:wpi="http://schemas.microsoft.com/office/word/2010/wordprocessingInk" xmlns:wne="http://schemas.microsoft.com/office/word/2006/wordml" xmlns:wps="http://schemas.microsoft.com/office/word/2010/wordprocessingShape" mc:Ignorable="w14 w15 w16se w16cid wp14">
+<w:hdr xmlns:wpc="http://schemas.microsoft.com/office/word/2010/wordprocessingCanvas" xmlns:cx="http://schemas.microsoft.com/office/drawing/2014/chartex" xmlns:mc="http://schemas.openxmlformats.org/markup-compatibility/2006" xmlns:o="urn:schemas-microsoft-com:office:office" xmlns:r="http://schemas.openxmlformats.org/officeDocument/2006/relationships" xmlns:m="http://schemas.openxmlformats.org/officeDocument/2006/math" xmlns:v="urn:schemas-microsoft-com:vml" xmlns:wp14="http://schemas.microsoft.com/office/word/2010/wordprocessingDrawing" xmlns:wp="http://schemas.openxmlformats.org/drawingml/2006/wordprocessingDrawing" xmlns:w10="urn:schemas-microsoft-com:office:word" xmlns:w="http://schemas.openxmlformats.org/wordprocessingml/2006/main" xmlns:w14="http://schemas.microsoft.com/office/word/2010/wordml" xmlns:w15="http://schemas.microsoft.com/office/word/2012/wordml" xmlns:w16se="http://schemas.microsoft.com/office/word/2015/wordml/symex" xmlns:wpg="http://schemas.microsoft.com/office/word/2010/wordprocessingGroup" xmlns:wpi="http://schemas.microsoft.com/office/word/2010/wordprocessingInk" xmlns:wne="http://schemas.microsoft.com/office/word/2006/wordml" xmlns:wps="http://schemas.microsoft.com/office/word/2010/wordprocessingShape" mc:Ignorable="w14 w15 w16se wp14">
   <w:p>
     <w:pPr>
       <w:pStyle w:val="Cabealho"/>
@@ -6404,7 +6530,7 @@
         <w:rStyle w:val="Nmerodepgina"/>
         <w:noProof/>
       </w:rPr>
-      <w:t>24</w:t>
+      <w:t>27</w:t>
     </w:r>
     <w:r>
       <w:rPr>
@@ -6428,7 +6554,7 @@
 </file>
 
 <file path=word/header15.xml><?xml version="1.0" encoding="utf-8"?>
-<w:hdr xmlns:wpc="http://schemas.microsoft.com/office/word/2010/wordprocessingCanvas" xmlns:cx="http://schemas.microsoft.com/office/drawing/2014/chartex" xmlns:cx1="http://schemas.microsoft.com/office/drawing/2015/9/8/chartex" xmlns:cx2="http://schemas.microsoft.com/office/drawing/2015/10/21/chartex" xmlns:cx3="http://schemas.microsoft.com/office/drawing/2016/5/9/chartex" xmlns:cx4="http://schemas.microsoft.com/office/drawing/2016/5/10/chartex" xmlns:cx5="http://schemas.microsoft.com/office/drawing/2016/5/11/chartex" xmlns:cx6="http://schemas.microsoft.com/office/drawing/2016/5/12/chartex" xmlns:cx7="http://schemas.microsoft.com/office/drawing/2016/5/13/chartex" xmlns:cx8="http://schemas.microsoft.com/office/drawing/2016/5/14/chartex" xmlns:mc="http://schemas.openxmlformats.org/markup-compatibility/2006" xmlns:aink="http://schemas.microsoft.com/office/drawing/2016/ink" xmlns:am3d="http://schemas.microsoft.com/office/drawing/2017/model3d" xmlns:o="urn:schemas-microsoft-com:office:office" xmlns:r="http://schemas.openxmlformats.org/officeDocument/2006/relationships" xmlns:m="http://schemas.openxmlformats.org/officeDocument/2006/math" xmlns:v="urn:schemas-microsoft-com:vml" xmlns:wp14="http://schemas.microsoft.com/office/word/2010/wordprocessingDrawing" xmlns:wp="http://schemas.openxmlformats.org/drawingml/2006/wordprocessingDrawing" xmlns:w10="urn:schemas-microsoft-com:office:word" xmlns:w="http://schemas.openxmlformats.org/wordprocessingml/2006/main" xmlns:w14="http://schemas.microsoft.com/office/word/2010/wordml" xmlns:w15="http://schemas.microsoft.com/office/word/2012/wordml" xmlns:w16cid="http://schemas.microsoft.com/office/word/2016/wordml/cid" xmlns:w16se="http://schemas.microsoft.com/office/word/2015/wordml/symex" xmlns:wpg="http://schemas.microsoft.com/office/word/2010/wordprocessingGroup" xmlns:wpi="http://schemas.microsoft.com/office/word/2010/wordprocessingInk" xmlns:wne="http://schemas.microsoft.com/office/word/2006/wordml" xmlns:wps="http://schemas.microsoft.com/office/word/2010/wordprocessingShape" mc:Ignorable="w14 w15 w16se w16cid wp14">
+<w:hdr xmlns:wpc="http://schemas.microsoft.com/office/word/2010/wordprocessingCanvas" xmlns:cx="http://schemas.microsoft.com/office/drawing/2014/chartex" xmlns:mc="http://schemas.openxmlformats.org/markup-compatibility/2006" xmlns:o="urn:schemas-microsoft-com:office:office" xmlns:r="http://schemas.openxmlformats.org/officeDocument/2006/relationships" xmlns:m="http://schemas.openxmlformats.org/officeDocument/2006/math" xmlns:v="urn:schemas-microsoft-com:vml" xmlns:wp14="http://schemas.microsoft.com/office/word/2010/wordprocessingDrawing" xmlns:wp="http://schemas.openxmlformats.org/drawingml/2006/wordprocessingDrawing" xmlns:w10="urn:schemas-microsoft-com:office:word" xmlns:w="http://schemas.openxmlformats.org/wordprocessingml/2006/main" xmlns:w14="http://schemas.microsoft.com/office/word/2010/wordml" xmlns:w15="http://schemas.microsoft.com/office/word/2012/wordml" xmlns:w16se="http://schemas.microsoft.com/office/word/2015/wordml/symex" xmlns:wpg="http://schemas.microsoft.com/office/word/2010/wordprocessingGroup" xmlns:wpi="http://schemas.microsoft.com/office/word/2010/wordprocessingInk" xmlns:wne="http://schemas.microsoft.com/office/word/2006/wordml" xmlns:wps="http://schemas.microsoft.com/office/word/2010/wordprocessingShape" mc:Ignorable="w14 w15 w16se wp14">
   <w:p>
     <w:pPr>
       <w:pStyle w:val="Cabealho"/>
@@ -6438,7 +6564,7 @@
 </file>
 
 <file path=word/header16.xml><?xml version="1.0" encoding="utf-8"?>
-<w:hdr xmlns:wpc="http://schemas.microsoft.com/office/word/2010/wordprocessingCanvas" xmlns:cx="http://schemas.microsoft.com/office/drawing/2014/chartex" xmlns:cx1="http://schemas.microsoft.com/office/drawing/2015/9/8/chartex" xmlns:cx2="http://schemas.microsoft.com/office/drawing/2015/10/21/chartex" xmlns:cx3="http://schemas.microsoft.com/office/drawing/2016/5/9/chartex" xmlns:cx4="http://schemas.microsoft.com/office/drawing/2016/5/10/chartex" xmlns:cx5="http://schemas.microsoft.com/office/drawing/2016/5/11/chartex" xmlns:cx6="http://schemas.microsoft.com/office/drawing/2016/5/12/chartex" xmlns:cx7="http://schemas.microsoft.com/office/drawing/2016/5/13/chartex" xmlns:cx8="http://schemas.microsoft.com/office/drawing/2016/5/14/chartex" xmlns:mc="http://schemas.openxmlformats.org/markup-compatibility/2006" xmlns:aink="http://schemas.microsoft.com/office/drawing/2016/ink" xmlns:am3d="http://schemas.microsoft.com/office/drawing/2017/model3d" xmlns:o="urn:schemas-microsoft-com:office:office" xmlns:r="http://schemas.openxmlformats.org/officeDocument/2006/relationships" xmlns:m="http://schemas.openxmlformats.org/officeDocument/2006/math" xmlns:v="urn:schemas-microsoft-com:vml" xmlns:wp14="http://schemas.microsoft.com/office/word/2010/wordprocessingDrawing" xmlns:wp="http://schemas.openxmlformats.org/drawingml/2006/wordprocessingDrawing" xmlns:w10="urn:schemas-microsoft-com:office:word" xmlns:w="http://schemas.openxmlformats.org/wordprocessingml/2006/main" xmlns:w14="http://schemas.microsoft.com/office/word/2010/wordml" xmlns:w15="http://schemas.microsoft.com/office/word/2012/wordml" xmlns:w16cid="http://schemas.microsoft.com/office/word/2016/wordml/cid" xmlns:w16se="http://schemas.microsoft.com/office/word/2015/wordml/symex" xmlns:wpg="http://schemas.microsoft.com/office/word/2010/wordprocessingGroup" xmlns:wpi="http://schemas.microsoft.com/office/word/2010/wordprocessingInk" xmlns:wne="http://schemas.microsoft.com/office/word/2006/wordml" xmlns:wps="http://schemas.microsoft.com/office/word/2010/wordprocessingShape" mc:Ignorable="w14 w15 w16se w16cid wp14">
+<w:hdr xmlns:wpc="http://schemas.microsoft.com/office/word/2010/wordprocessingCanvas" xmlns:cx="http://schemas.microsoft.com/office/drawing/2014/chartex" xmlns:mc="http://schemas.openxmlformats.org/markup-compatibility/2006" xmlns:o="urn:schemas-microsoft-com:office:office" xmlns:r="http://schemas.openxmlformats.org/officeDocument/2006/relationships" xmlns:m="http://schemas.openxmlformats.org/officeDocument/2006/math" xmlns:v="urn:schemas-microsoft-com:vml" xmlns:wp14="http://schemas.microsoft.com/office/word/2010/wordprocessingDrawing" xmlns:wp="http://schemas.openxmlformats.org/drawingml/2006/wordprocessingDrawing" xmlns:w10="urn:schemas-microsoft-com:office:word" xmlns:w="http://schemas.openxmlformats.org/wordprocessingml/2006/main" xmlns:w14="http://schemas.microsoft.com/office/word/2010/wordml" xmlns:w15="http://schemas.microsoft.com/office/word/2012/wordml" xmlns:w16se="http://schemas.microsoft.com/office/word/2015/wordml/symex" xmlns:wpg="http://schemas.microsoft.com/office/word/2010/wordprocessingGroup" xmlns:wpi="http://schemas.microsoft.com/office/word/2010/wordprocessingInk" xmlns:wne="http://schemas.microsoft.com/office/word/2006/wordml" xmlns:wps="http://schemas.microsoft.com/office/word/2010/wordprocessingShape" mc:Ignorable="w14 w15 w16se wp14">
   <w:p>
     <w:pPr>
       <w:pStyle w:val="Cabealho"/>
@@ -6557,7 +6683,7 @@
             </wp:anchor>
           </w:drawing>
         </mc:Choice>
-        <mc:Fallback>
+        <mc:Fallback xmlns:w16cid="http://schemas.microsoft.com/office/word/2016/wordml/cid" xmlns:am3d="http://schemas.microsoft.com/office/drawing/2017/model3d" xmlns:aink="http://schemas.microsoft.com/office/drawing/2016/ink" xmlns:cx8="http://schemas.microsoft.com/office/drawing/2016/5/14/chartex" xmlns:cx7="http://schemas.microsoft.com/office/drawing/2016/5/13/chartex" xmlns:cx6="http://schemas.microsoft.com/office/drawing/2016/5/12/chartex" xmlns:cx5="http://schemas.microsoft.com/office/drawing/2016/5/11/chartex" xmlns:cx4="http://schemas.microsoft.com/office/drawing/2016/5/10/chartex" xmlns:cx3="http://schemas.microsoft.com/office/drawing/2016/5/9/chartex" xmlns:cx2="http://schemas.microsoft.com/office/drawing/2015/10/21/chartex" xmlns:cx1="http://schemas.microsoft.com/office/drawing/2015/9/8/chartex">
           <w:pict>
             <v:line w14:anchorId="502D7C74" id="Line 19" o:spid="_x0000_s1026" style="position:absolute;z-index:251657728;visibility:visible;mso-wrap-style:square;mso-width-percent:0;mso-height-percent:0;mso-wrap-distance-left:9pt;mso-wrap-distance-top:0;mso-wrap-distance-right:9pt;mso-wrap-distance-bottom:0;mso-position-horizontal:absolute;mso-position-horizontal-relative:text;mso-position-vertical:absolute;mso-position-vertical-relative:text;mso-width-percent:0;mso-height-percent:0;mso-width-relative:page;mso-height-relative:page" from="0,13.6pt" to="433.7pt,13.6pt" o:gfxdata="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"/>
           </w:pict>
@@ -6578,7 +6704,7 @@
 </file>
 
 <file path=word/header17.xml><?xml version="1.0" encoding="utf-8"?>
-<w:hdr xmlns:wpc="http://schemas.microsoft.com/office/word/2010/wordprocessingCanvas" xmlns:cx="http://schemas.microsoft.com/office/drawing/2014/chartex" xmlns:cx1="http://schemas.microsoft.com/office/drawing/2015/9/8/chartex" xmlns:cx2="http://schemas.microsoft.com/office/drawing/2015/10/21/chartex" xmlns:cx3="http://schemas.microsoft.com/office/drawing/2016/5/9/chartex" xmlns:cx4="http://schemas.microsoft.com/office/drawing/2016/5/10/chartex" xmlns:cx5="http://schemas.microsoft.com/office/drawing/2016/5/11/chartex" xmlns:cx6="http://schemas.microsoft.com/office/drawing/2016/5/12/chartex" xmlns:cx7="http://schemas.microsoft.com/office/drawing/2016/5/13/chartex" xmlns:cx8="http://schemas.microsoft.com/office/drawing/2016/5/14/chartex" xmlns:mc="http://schemas.openxmlformats.org/markup-compatibility/2006" xmlns:aink="http://schemas.microsoft.com/office/drawing/2016/ink" xmlns:am3d="http://schemas.microsoft.com/office/drawing/2017/model3d" xmlns:o="urn:schemas-microsoft-com:office:office" xmlns:r="http://schemas.openxmlformats.org/officeDocument/2006/relationships" xmlns:m="http://schemas.openxmlformats.org/officeDocument/2006/math" xmlns:v="urn:schemas-microsoft-com:vml" xmlns:wp14="http://schemas.microsoft.com/office/word/2010/wordprocessingDrawing" xmlns:wp="http://schemas.openxmlformats.org/drawingml/2006/wordprocessingDrawing" xmlns:w10="urn:schemas-microsoft-com:office:word" xmlns:w="http://schemas.openxmlformats.org/wordprocessingml/2006/main" xmlns:w14="http://schemas.microsoft.com/office/word/2010/wordml" xmlns:w15="http://schemas.microsoft.com/office/word/2012/wordml" xmlns:w16cid="http://schemas.microsoft.com/office/word/2016/wordml/cid" xmlns:w16se="http://schemas.microsoft.com/office/word/2015/wordml/symex" xmlns:wpg="http://schemas.microsoft.com/office/word/2010/wordprocessingGroup" xmlns:wpi="http://schemas.microsoft.com/office/word/2010/wordprocessingInk" xmlns:wne="http://schemas.microsoft.com/office/word/2006/wordml" xmlns:wps="http://schemas.microsoft.com/office/word/2010/wordprocessingShape" mc:Ignorable="w14 w15 w16se w16cid wp14">
+<w:hdr xmlns:wpc="http://schemas.microsoft.com/office/word/2010/wordprocessingCanvas" xmlns:cx="http://schemas.microsoft.com/office/drawing/2014/chartex" xmlns:mc="http://schemas.openxmlformats.org/markup-compatibility/2006" xmlns:o="urn:schemas-microsoft-com:office:office" xmlns:r="http://schemas.openxmlformats.org/officeDocument/2006/relationships" xmlns:m="http://schemas.openxmlformats.org/officeDocument/2006/math" xmlns:v="urn:schemas-microsoft-com:vml" xmlns:wp14="http://schemas.microsoft.com/office/word/2010/wordprocessingDrawing" xmlns:wp="http://schemas.openxmlformats.org/drawingml/2006/wordprocessingDrawing" xmlns:w10="urn:schemas-microsoft-com:office:word" xmlns:w="http://schemas.openxmlformats.org/wordprocessingml/2006/main" xmlns:w14="http://schemas.microsoft.com/office/word/2010/wordml" xmlns:w15="http://schemas.microsoft.com/office/word/2012/wordml" xmlns:w16se="http://schemas.microsoft.com/office/word/2015/wordml/symex" xmlns:wpg="http://schemas.microsoft.com/office/word/2010/wordprocessingGroup" xmlns:wpi="http://schemas.microsoft.com/office/word/2010/wordprocessingInk" xmlns:wne="http://schemas.microsoft.com/office/word/2006/wordml" xmlns:wps="http://schemas.microsoft.com/office/word/2010/wordprocessingShape" mc:Ignorable="w14 w15 w16se wp14">
   <w:p>
     <w:pPr>
       <w:pStyle w:val="Cabealho"/>
@@ -6588,7 +6714,7 @@
 </file>
 
 <file path=word/header2.xml><?xml version="1.0" encoding="utf-8"?>
-<w:hdr xmlns:wpc="http://schemas.microsoft.com/office/word/2010/wordprocessingCanvas" xmlns:cx="http://schemas.microsoft.com/office/drawing/2014/chartex" xmlns:cx1="http://schemas.microsoft.com/office/drawing/2015/9/8/chartex" xmlns:cx2="http://schemas.microsoft.com/office/drawing/2015/10/21/chartex" xmlns:cx3="http://schemas.microsoft.com/office/drawing/2016/5/9/chartex" xmlns:cx4="http://schemas.microsoft.com/office/drawing/2016/5/10/chartex" xmlns:cx5="http://schemas.microsoft.com/office/drawing/2016/5/11/chartex" xmlns:cx6="http://schemas.microsoft.com/office/drawing/2016/5/12/chartex" xmlns:cx7="http://schemas.microsoft.com/office/drawing/2016/5/13/chartex" xmlns:cx8="http://schemas.microsoft.com/office/drawing/2016/5/14/chartex" xmlns:mc="http://schemas.openxmlformats.org/markup-compatibility/2006" xmlns:aink="http://schemas.microsoft.com/office/drawing/2016/ink" xmlns:am3d="http://schemas.microsoft.com/office/drawing/2017/model3d" xmlns:o="urn:schemas-microsoft-com:office:office" xmlns:r="http://schemas.openxmlformats.org/officeDocument/2006/relationships" xmlns:m="http://schemas.openxmlformats.org/officeDocument/2006/math" xmlns:v="urn:schemas-microsoft-com:vml" xmlns:wp14="http://schemas.microsoft.com/office/word/2010/wordprocessingDrawing" xmlns:wp="http://schemas.openxmlformats.org/drawingml/2006/wordprocessingDrawing" xmlns:w10="urn:schemas-microsoft-com:office:word" xmlns:w="http://schemas.openxmlformats.org/wordprocessingml/2006/main" xmlns:w14="http://schemas.microsoft.com/office/word/2010/wordml" xmlns:w15="http://schemas.microsoft.com/office/word/2012/wordml" xmlns:w16cid="http://schemas.microsoft.com/office/word/2016/wordml/cid" xmlns:w16se="http://schemas.microsoft.com/office/word/2015/wordml/symex" xmlns:wpg="http://schemas.microsoft.com/office/word/2010/wordprocessingGroup" xmlns:wpi="http://schemas.microsoft.com/office/word/2010/wordprocessingInk" xmlns:wne="http://schemas.microsoft.com/office/word/2006/wordml" xmlns:wps="http://schemas.microsoft.com/office/word/2010/wordprocessingShape" mc:Ignorable="w14 w15 w16se w16cid wp14">
+<w:hdr xmlns:wpc="http://schemas.microsoft.com/office/word/2010/wordprocessingCanvas" xmlns:cx="http://schemas.microsoft.com/office/drawing/2014/chartex" xmlns:mc="http://schemas.openxmlformats.org/markup-compatibility/2006" xmlns:o="urn:schemas-microsoft-com:office:office" xmlns:r="http://schemas.openxmlformats.org/officeDocument/2006/relationships" xmlns:m="http://schemas.openxmlformats.org/officeDocument/2006/math" xmlns:v="urn:schemas-microsoft-com:vml" xmlns:wp14="http://schemas.microsoft.com/office/word/2010/wordprocessingDrawing" xmlns:wp="http://schemas.openxmlformats.org/drawingml/2006/wordprocessingDrawing" xmlns:w10="urn:schemas-microsoft-com:office:word" xmlns:w="http://schemas.openxmlformats.org/wordprocessingml/2006/main" xmlns:w14="http://schemas.microsoft.com/office/word/2010/wordml" xmlns:w15="http://schemas.microsoft.com/office/word/2012/wordml" xmlns:w16se="http://schemas.microsoft.com/office/word/2015/wordml/symex" xmlns:wpg="http://schemas.microsoft.com/office/word/2010/wordprocessingGroup" xmlns:wpi="http://schemas.microsoft.com/office/word/2010/wordprocessingInk" xmlns:wne="http://schemas.microsoft.com/office/word/2006/wordml" xmlns:wps="http://schemas.microsoft.com/office/word/2010/wordprocessingShape" mc:Ignorable="w14 w15 w16se wp14">
   <w:p>
     <w:pPr>
       <w:pStyle w:val="Cabealho"/>
@@ -6707,7 +6833,7 @@
             </wp:anchor>
           </w:drawing>
         </mc:Choice>
-        <mc:Fallback>
+        <mc:Fallback xmlns:w16cid="http://schemas.microsoft.com/office/word/2016/wordml/cid" xmlns:am3d="http://schemas.microsoft.com/office/drawing/2017/model3d" xmlns:aink="http://schemas.microsoft.com/office/drawing/2016/ink" xmlns:cx8="http://schemas.microsoft.com/office/drawing/2016/5/14/chartex" xmlns:cx7="http://schemas.microsoft.com/office/drawing/2016/5/13/chartex" xmlns:cx6="http://schemas.microsoft.com/office/drawing/2016/5/12/chartex" xmlns:cx5="http://schemas.microsoft.com/office/drawing/2016/5/11/chartex" xmlns:cx4="http://schemas.microsoft.com/office/drawing/2016/5/10/chartex" xmlns:cx3="http://schemas.microsoft.com/office/drawing/2016/5/9/chartex" xmlns:cx2="http://schemas.microsoft.com/office/drawing/2015/10/21/chartex" xmlns:cx1="http://schemas.microsoft.com/office/drawing/2015/9/8/chartex">
           <w:pict>
             <v:line w14:anchorId="06E63505" id="Line 1" o:spid="_x0000_s1026" style="position:absolute;z-index:251654656;visibility:visible;mso-wrap-style:square;mso-width-percent:0;mso-height-percent:0;mso-wrap-distance-left:9pt;mso-wrap-distance-top:0;mso-wrap-distance-right:9pt;mso-wrap-distance-bottom:0;mso-position-horizontal:absolute;mso-position-horizontal-relative:text;mso-position-vertical:absolute;mso-position-vertical-relative:text;mso-width-percent:0;mso-height-percent:0;mso-width-relative:page;mso-height-relative:page" from="0,13.6pt" to="433.7pt,13.6pt" o:gfxdata="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"/>
           </w:pict>
@@ -6729,7 +6855,7 @@
 </file>
 
 <file path=word/header3.xml><?xml version="1.0" encoding="utf-8"?>
-<w:hdr xmlns:wpc="http://schemas.microsoft.com/office/word/2010/wordprocessingCanvas" xmlns:cx="http://schemas.microsoft.com/office/drawing/2014/chartex" xmlns:cx1="http://schemas.microsoft.com/office/drawing/2015/9/8/chartex" xmlns:cx2="http://schemas.microsoft.com/office/drawing/2015/10/21/chartex" xmlns:cx3="http://schemas.microsoft.com/office/drawing/2016/5/9/chartex" xmlns:cx4="http://schemas.microsoft.com/office/drawing/2016/5/10/chartex" xmlns:cx5="http://schemas.microsoft.com/office/drawing/2016/5/11/chartex" xmlns:cx6="http://schemas.microsoft.com/office/drawing/2016/5/12/chartex" xmlns:cx7="http://schemas.microsoft.com/office/drawing/2016/5/13/chartex" xmlns:cx8="http://schemas.microsoft.com/office/drawing/2016/5/14/chartex" xmlns:mc="http://schemas.openxmlformats.org/markup-compatibility/2006" xmlns:aink="http://schemas.microsoft.com/office/drawing/2016/ink" xmlns:am3d="http://schemas.microsoft.com/office/drawing/2017/model3d" xmlns:o="urn:schemas-microsoft-com:office:office" xmlns:r="http://schemas.openxmlformats.org/officeDocument/2006/relationships" xmlns:m="http://schemas.openxmlformats.org/officeDocument/2006/math" xmlns:v="urn:schemas-microsoft-com:vml" xmlns:wp14="http://schemas.microsoft.com/office/word/2010/wordprocessingDrawing" xmlns:wp="http://schemas.openxmlformats.org/drawingml/2006/wordprocessingDrawing" xmlns:w10="urn:schemas-microsoft-com:office:word" xmlns:w="http://schemas.openxmlformats.org/wordprocessingml/2006/main" xmlns:w14="http://schemas.microsoft.com/office/word/2010/wordml" xmlns:w15="http://schemas.microsoft.com/office/word/2012/wordml" xmlns:w16cid="http://schemas.microsoft.com/office/word/2016/wordml/cid" xmlns:w16se="http://schemas.microsoft.com/office/word/2015/wordml/symex" xmlns:wpg="http://schemas.microsoft.com/office/word/2010/wordprocessingGroup" xmlns:wpi="http://schemas.microsoft.com/office/word/2010/wordprocessingInk" xmlns:wne="http://schemas.microsoft.com/office/word/2006/wordml" xmlns:wps="http://schemas.microsoft.com/office/word/2010/wordprocessingShape" mc:Ignorable="w14 w15 w16se w16cid wp14">
+<w:hdr xmlns:wpc="http://schemas.microsoft.com/office/word/2010/wordprocessingCanvas" xmlns:cx="http://schemas.microsoft.com/office/drawing/2014/chartex" xmlns:mc="http://schemas.openxmlformats.org/markup-compatibility/2006" xmlns:o="urn:schemas-microsoft-com:office:office" xmlns:r="http://schemas.openxmlformats.org/officeDocument/2006/relationships" xmlns:m="http://schemas.openxmlformats.org/officeDocument/2006/math" xmlns:v="urn:schemas-microsoft-com:vml" xmlns:wp14="http://schemas.microsoft.com/office/word/2010/wordprocessingDrawing" xmlns:wp="http://schemas.openxmlformats.org/drawingml/2006/wordprocessingDrawing" xmlns:w10="urn:schemas-microsoft-com:office:word" xmlns:w="http://schemas.openxmlformats.org/wordprocessingml/2006/main" xmlns:w14="http://schemas.microsoft.com/office/word/2010/wordml" xmlns:w15="http://schemas.microsoft.com/office/word/2012/wordml" xmlns:w16se="http://schemas.microsoft.com/office/word/2015/wordml/symex" xmlns:wpg="http://schemas.microsoft.com/office/word/2010/wordprocessingGroup" xmlns:wpi="http://schemas.microsoft.com/office/word/2010/wordprocessingInk" xmlns:wne="http://schemas.microsoft.com/office/word/2006/wordml" xmlns:wps="http://schemas.microsoft.com/office/word/2010/wordprocessingShape" mc:Ignorable="w14 w15 w16se wp14">
   <w:p>
     <w:pPr>
       <w:pStyle w:val="Cabealho"/>
@@ -6786,7 +6912,7 @@
 </file>
 
 <file path=word/header4.xml><?xml version="1.0" encoding="utf-8"?>
-<w:hdr xmlns:wpc="http://schemas.microsoft.com/office/word/2010/wordprocessingCanvas" xmlns:cx="http://schemas.microsoft.com/office/drawing/2014/chartex" xmlns:cx1="http://schemas.microsoft.com/office/drawing/2015/9/8/chartex" xmlns:cx2="http://schemas.microsoft.com/office/drawing/2015/10/21/chartex" xmlns:cx3="http://schemas.microsoft.com/office/drawing/2016/5/9/chartex" xmlns:cx4="http://schemas.microsoft.com/office/drawing/2016/5/10/chartex" xmlns:cx5="http://schemas.microsoft.com/office/drawing/2016/5/11/chartex" xmlns:cx6="http://schemas.microsoft.com/office/drawing/2016/5/12/chartex" xmlns:cx7="http://schemas.microsoft.com/office/drawing/2016/5/13/chartex" xmlns:cx8="http://schemas.microsoft.com/office/drawing/2016/5/14/chartex" xmlns:mc="http://schemas.openxmlformats.org/markup-compatibility/2006" xmlns:aink="http://schemas.microsoft.com/office/drawing/2016/ink" xmlns:am3d="http://schemas.microsoft.com/office/drawing/2017/model3d" xmlns:o="urn:schemas-microsoft-com:office:office" xmlns:r="http://schemas.openxmlformats.org/officeDocument/2006/relationships" xmlns:m="http://schemas.openxmlformats.org/officeDocument/2006/math" xmlns:v="urn:schemas-microsoft-com:vml" xmlns:wp14="http://schemas.microsoft.com/office/word/2010/wordprocessingDrawing" xmlns:wp="http://schemas.openxmlformats.org/drawingml/2006/wordprocessingDrawing" xmlns:w10="urn:schemas-microsoft-com:office:word" xmlns:w="http://schemas.openxmlformats.org/wordprocessingml/2006/main" xmlns:w14="http://schemas.microsoft.com/office/word/2010/wordml" xmlns:w15="http://schemas.microsoft.com/office/word/2012/wordml" xmlns:w16cid="http://schemas.microsoft.com/office/word/2016/wordml/cid" xmlns:w16se="http://schemas.microsoft.com/office/word/2015/wordml/symex" xmlns:wpg="http://schemas.microsoft.com/office/word/2010/wordprocessingGroup" xmlns:wpi="http://schemas.microsoft.com/office/word/2010/wordprocessingInk" xmlns:wne="http://schemas.microsoft.com/office/word/2006/wordml" xmlns:wps="http://schemas.microsoft.com/office/word/2010/wordprocessingShape" mc:Ignorable="w14 w15 w16se w16cid wp14">
+<w:hdr xmlns:wpc="http://schemas.microsoft.com/office/word/2010/wordprocessingCanvas" xmlns:cx="http://schemas.microsoft.com/office/drawing/2014/chartex" xmlns:mc="http://schemas.openxmlformats.org/markup-compatibility/2006" xmlns:o="urn:schemas-microsoft-com:office:office" xmlns:r="http://schemas.openxmlformats.org/officeDocument/2006/relationships" xmlns:m="http://schemas.openxmlformats.org/officeDocument/2006/math" xmlns:v="urn:schemas-microsoft-com:vml" xmlns:wp14="http://schemas.microsoft.com/office/word/2010/wordprocessingDrawing" xmlns:wp="http://schemas.openxmlformats.org/drawingml/2006/wordprocessingDrawing" xmlns:w10="urn:schemas-microsoft-com:office:word" xmlns:w="http://schemas.openxmlformats.org/wordprocessingml/2006/main" xmlns:w14="http://schemas.microsoft.com/office/word/2010/wordml" xmlns:w15="http://schemas.microsoft.com/office/word/2012/wordml" xmlns:w16se="http://schemas.microsoft.com/office/word/2015/wordml/symex" xmlns:wpg="http://schemas.microsoft.com/office/word/2010/wordprocessingGroup" xmlns:wpi="http://schemas.microsoft.com/office/word/2010/wordprocessingInk" xmlns:wne="http://schemas.microsoft.com/office/word/2006/wordml" xmlns:wps="http://schemas.microsoft.com/office/word/2010/wordprocessingShape" mc:Ignorable="w14 w15 w16se wp14">
   <w:p>
     <w:pPr>
       <w:pStyle w:val="Cabealho"/>
@@ -6797,7 +6923,7 @@
 </file>
 
 <file path=word/header5.xml><?xml version="1.0" encoding="utf-8"?>
-<w:hdr xmlns:wpc="http://schemas.microsoft.com/office/word/2010/wordprocessingCanvas" xmlns:cx="http://schemas.microsoft.com/office/drawing/2014/chartex" xmlns:cx1="http://schemas.microsoft.com/office/drawing/2015/9/8/chartex" xmlns:cx2="http://schemas.microsoft.com/office/drawing/2015/10/21/chartex" xmlns:cx3="http://schemas.microsoft.com/office/drawing/2016/5/9/chartex" xmlns:cx4="http://schemas.microsoft.com/office/drawing/2016/5/10/chartex" xmlns:cx5="http://schemas.microsoft.com/office/drawing/2016/5/11/chartex" xmlns:cx6="http://schemas.microsoft.com/office/drawing/2016/5/12/chartex" xmlns:cx7="http://schemas.microsoft.com/office/drawing/2016/5/13/chartex" xmlns:cx8="http://schemas.microsoft.com/office/drawing/2016/5/14/chartex" xmlns:mc="http://schemas.openxmlformats.org/markup-compatibility/2006" xmlns:aink="http://schemas.microsoft.com/office/drawing/2016/ink" xmlns:am3d="http://schemas.microsoft.com/office/drawing/2017/model3d" xmlns:o="urn:schemas-microsoft-com:office:office" xmlns:r="http://schemas.openxmlformats.org/officeDocument/2006/relationships" xmlns:m="http://schemas.openxmlformats.org/officeDocument/2006/math" xmlns:v="urn:schemas-microsoft-com:vml" xmlns:wp14="http://schemas.microsoft.com/office/word/2010/wordprocessingDrawing" xmlns:wp="http://schemas.openxmlformats.org/drawingml/2006/wordprocessingDrawing" xmlns:w10="urn:schemas-microsoft-com:office:word" xmlns:w="http://schemas.openxmlformats.org/wordprocessingml/2006/main" xmlns:w14="http://schemas.microsoft.com/office/word/2010/wordml" xmlns:w15="http://schemas.microsoft.com/office/word/2012/wordml" xmlns:w16cid="http://schemas.microsoft.com/office/word/2016/wordml/cid" xmlns:w16se="http://schemas.microsoft.com/office/word/2015/wordml/symex" xmlns:wpg="http://schemas.microsoft.com/office/word/2010/wordprocessingGroup" xmlns:wpi="http://schemas.microsoft.com/office/word/2010/wordprocessingInk" xmlns:wne="http://schemas.microsoft.com/office/word/2006/wordml" xmlns:wps="http://schemas.microsoft.com/office/word/2010/wordprocessingShape" mc:Ignorable="w14 w15 w16se w16cid wp14">
+<w:hdr xmlns:wpc="http://schemas.microsoft.com/office/word/2010/wordprocessingCanvas" xmlns:cx="http://schemas.microsoft.com/office/drawing/2014/chartex" xmlns:mc="http://schemas.openxmlformats.org/markup-compatibility/2006" xmlns:o="urn:schemas-microsoft-com:office:office" xmlns:r="http://schemas.openxmlformats.org/officeDocument/2006/relationships" xmlns:m="http://schemas.openxmlformats.org/officeDocument/2006/math" xmlns:v="urn:schemas-microsoft-com:vml" xmlns:wp14="http://schemas.microsoft.com/office/word/2010/wordprocessingDrawing" xmlns:wp="http://schemas.openxmlformats.org/drawingml/2006/wordprocessingDrawing" xmlns:w10="urn:schemas-microsoft-com:office:word" xmlns:w="http://schemas.openxmlformats.org/wordprocessingml/2006/main" xmlns:w14="http://schemas.microsoft.com/office/word/2010/wordml" xmlns:w15="http://schemas.microsoft.com/office/word/2012/wordml" xmlns:w16se="http://schemas.microsoft.com/office/word/2015/wordml/symex" xmlns:wpg="http://schemas.microsoft.com/office/word/2010/wordprocessingGroup" xmlns:wpi="http://schemas.microsoft.com/office/word/2010/wordprocessingInk" xmlns:wne="http://schemas.microsoft.com/office/word/2006/wordml" xmlns:wps="http://schemas.microsoft.com/office/word/2010/wordprocessingShape" mc:Ignorable="w14 w15 w16se wp14">
   <w:p>
     <w:pPr>
       <w:pStyle w:val="Cabealho"/>
@@ -6916,7 +7042,7 @@
             </wp:anchor>
           </w:drawing>
         </mc:Choice>
-        <mc:Fallback>
+        <mc:Fallback xmlns:w16cid="http://schemas.microsoft.com/office/word/2016/wordml/cid" xmlns:am3d="http://schemas.microsoft.com/office/drawing/2017/model3d" xmlns:aink="http://schemas.microsoft.com/office/drawing/2016/ink" xmlns:cx8="http://schemas.microsoft.com/office/drawing/2016/5/14/chartex" xmlns:cx7="http://schemas.microsoft.com/office/drawing/2016/5/13/chartex" xmlns:cx6="http://schemas.microsoft.com/office/drawing/2016/5/12/chartex" xmlns:cx5="http://schemas.microsoft.com/office/drawing/2016/5/11/chartex" xmlns:cx4="http://schemas.microsoft.com/office/drawing/2016/5/10/chartex" xmlns:cx3="http://schemas.microsoft.com/office/drawing/2016/5/9/chartex" xmlns:cx2="http://schemas.microsoft.com/office/drawing/2015/10/21/chartex" xmlns:cx1="http://schemas.microsoft.com/office/drawing/2015/9/8/chartex">
           <w:pict>
             <v:line w14:anchorId="7DC9B08E" id="Line 5" o:spid="_x0000_s1026" style="position:absolute;z-index:251655680;visibility:visible;mso-wrap-style:square;mso-width-percent:0;mso-height-percent:0;mso-wrap-distance-left:9pt;mso-wrap-distance-top:0;mso-wrap-distance-right:9pt;mso-wrap-distance-bottom:0;mso-position-horizontal:absolute;mso-position-horizontal-relative:text;mso-position-vertical:absolute;mso-position-vertical-relative:text;mso-width-percent:0;mso-height-percent:0;mso-width-relative:page;mso-height-relative:page" from="0,13.6pt" to="433.7pt,13.6pt" o:gfxdata="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"/>
           </w:pict>
@@ -6942,7 +7068,7 @@
 </file>
 
 <file path=word/header6.xml><?xml version="1.0" encoding="utf-8"?>
-<w:hdr xmlns:wpc="http://schemas.microsoft.com/office/word/2010/wordprocessingCanvas" xmlns:cx="http://schemas.microsoft.com/office/drawing/2014/chartex" xmlns:cx1="http://schemas.microsoft.com/office/drawing/2015/9/8/chartex" xmlns:cx2="http://schemas.microsoft.com/office/drawing/2015/10/21/chartex" xmlns:cx3="http://schemas.microsoft.com/office/drawing/2016/5/9/chartex" xmlns:cx4="http://schemas.microsoft.com/office/drawing/2016/5/10/chartex" xmlns:cx5="http://schemas.microsoft.com/office/drawing/2016/5/11/chartex" xmlns:cx6="http://schemas.microsoft.com/office/drawing/2016/5/12/chartex" xmlns:cx7="http://schemas.microsoft.com/office/drawing/2016/5/13/chartex" xmlns:cx8="http://schemas.microsoft.com/office/drawing/2016/5/14/chartex" xmlns:mc="http://schemas.openxmlformats.org/markup-compatibility/2006" xmlns:aink="http://schemas.microsoft.com/office/drawing/2016/ink" xmlns:am3d="http://schemas.microsoft.com/office/drawing/2017/model3d" xmlns:o="urn:schemas-microsoft-com:office:office" xmlns:r="http://schemas.openxmlformats.org/officeDocument/2006/relationships" xmlns:m="http://schemas.openxmlformats.org/officeDocument/2006/math" xmlns:v="urn:schemas-microsoft-com:vml" xmlns:wp14="http://schemas.microsoft.com/office/word/2010/wordprocessingDrawing" xmlns:wp="http://schemas.openxmlformats.org/drawingml/2006/wordprocessingDrawing" xmlns:w10="urn:schemas-microsoft-com:office:word" xmlns:w="http://schemas.openxmlformats.org/wordprocessingml/2006/main" xmlns:w14="http://schemas.microsoft.com/office/word/2010/wordml" xmlns:w15="http://schemas.microsoft.com/office/word/2012/wordml" xmlns:w16cid="http://schemas.microsoft.com/office/word/2016/wordml/cid" xmlns:w16se="http://schemas.microsoft.com/office/word/2015/wordml/symex" xmlns:wpg="http://schemas.microsoft.com/office/word/2010/wordprocessingGroup" xmlns:wpi="http://schemas.microsoft.com/office/word/2010/wordprocessingInk" xmlns:wne="http://schemas.microsoft.com/office/word/2006/wordml" xmlns:wps="http://schemas.microsoft.com/office/word/2010/wordprocessingShape" mc:Ignorable="w14 w15 w16se w16cid wp14">
+<w:hdr xmlns:wpc="http://schemas.microsoft.com/office/word/2010/wordprocessingCanvas" xmlns:cx="http://schemas.microsoft.com/office/drawing/2014/chartex" xmlns:mc="http://schemas.openxmlformats.org/markup-compatibility/2006" xmlns:o="urn:schemas-microsoft-com:office:office" xmlns:r="http://schemas.openxmlformats.org/officeDocument/2006/relationships" xmlns:m="http://schemas.openxmlformats.org/officeDocument/2006/math" xmlns:v="urn:schemas-microsoft-com:vml" xmlns:wp14="http://schemas.microsoft.com/office/word/2010/wordprocessingDrawing" xmlns:wp="http://schemas.openxmlformats.org/drawingml/2006/wordprocessingDrawing" xmlns:w10="urn:schemas-microsoft-com:office:word" xmlns:w="http://schemas.openxmlformats.org/wordprocessingml/2006/main" xmlns:w14="http://schemas.microsoft.com/office/word/2010/wordml" xmlns:w15="http://schemas.microsoft.com/office/word/2012/wordml" xmlns:w16se="http://schemas.microsoft.com/office/word/2015/wordml/symex" xmlns:wpg="http://schemas.microsoft.com/office/word/2010/wordprocessingGroup" xmlns:wpi="http://schemas.microsoft.com/office/word/2010/wordprocessingInk" xmlns:wne="http://schemas.microsoft.com/office/word/2006/wordml" xmlns:wps="http://schemas.microsoft.com/office/word/2010/wordprocessingShape" mc:Ignorable="w14 w15 w16se wp14">
   <w:p>
     <w:pPr>
       <w:pStyle w:val="Cabealho"/>
@@ -6999,7 +7125,7 @@
 </file>
 
 <file path=word/header7.xml><?xml version="1.0" encoding="utf-8"?>
-<w:hdr xmlns:wpc="http://schemas.microsoft.com/office/word/2010/wordprocessingCanvas" xmlns:cx="http://schemas.microsoft.com/office/drawing/2014/chartex" xmlns:cx1="http://schemas.microsoft.com/office/drawing/2015/9/8/chartex" xmlns:cx2="http://schemas.microsoft.com/office/drawing/2015/10/21/chartex" xmlns:cx3="http://schemas.microsoft.com/office/drawing/2016/5/9/chartex" xmlns:cx4="http://schemas.microsoft.com/office/drawing/2016/5/10/chartex" xmlns:cx5="http://schemas.microsoft.com/office/drawing/2016/5/11/chartex" xmlns:cx6="http://schemas.microsoft.com/office/drawing/2016/5/12/chartex" xmlns:cx7="http://schemas.microsoft.com/office/drawing/2016/5/13/chartex" xmlns:cx8="http://schemas.microsoft.com/office/drawing/2016/5/14/chartex" xmlns:mc="http://schemas.openxmlformats.org/markup-compatibility/2006" xmlns:aink="http://schemas.microsoft.com/office/drawing/2016/ink" xmlns:am3d="http://schemas.microsoft.com/office/drawing/2017/model3d" xmlns:o="urn:schemas-microsoft-com:office:office" xmlns:r="http://schemas.openxmlformats.org/officeDocument/2006/relationships" xmlns:m="http://schemas.openxmlformats.org/officeDocument/2006/math" xmlns:v="urn:schemas-microsoft-com:vml" xmlns:wp14="http://schemas.microsoft.com/office/word/2010/wordprocessingDrawing" xmlns:wp="http://schemas.openxmlformats.org/drawingml/2006/wordprocessingDrawing" xmlns:w10="urn:schemas-microsoft-com:office:word" xmlns:w="http://schemas.openxmlformats.org/wordprocessingml/2006/main" xmlns:w14="http://schemas.microsoft.com/office/word/2010/wordml" xmlns:w15="http://schemas.microsoft.com/office/word/2012/wordml" xmlns:w16cid="http://schemas.microsoft.com/office/word/2016/wordml/cid" xmlns:w16se="http://schemas.microsoft.com/office/word/2015/wordml/symex" xmlns:wpg="http://schemas.microsoft.com/office/word/2010/wordprocessingGroup" xmlns:wpi="http://schemas.microsoft.com/office/word/2010/wordprocessingInk" xmlns:wne="http://schemas.microsoft.com/office/word/2006/wordml" xmlns:wps="http://schemas.microsoft.com/office/word/2010/wordprocessingShape" mc:Ignorable="w14 w15 w16se w16cid wp14">
+<w:hdr xmlns:wpc="http://schemas.microsoft.com/office/word/2010/wordprocessingCanvas" xmlns:cx="http://schemas.microsoft.com/office/drawing/2014/chartex" xmlns:mc="http://schemas.openxmlformats.org/markup-compatibility/2006" xmlns:o="urn:schemas-microsoft-com:office:office" xmlns:r="http://schemas.openxmlformats.org/officeDocument/2006/relationships" xmlns:m="http://schemas.openxmlformats.org/officeDocument/2006/math" xmlns:v="urn:schemas-microsoft-com:vml" xmlns:wp14="http://schemas.microsoft.com/office/word/2010/wordprocessingDrawing" xmlns:wp="http://schemas.openxmlformats.org/drawingml/2006/wordprocessingDrawing" xmlns:w10="urn:schemas-microsoft-com:office:word" xmlns:w="http://schemas.openxmlformats.org/wordprocessingml/2006/main" xmlns:w14="http://schemas.microsoft.com/office/word/2010/wordml" xmlns:w15="http://schemas.microsoft.com/office/word/2012/wordml" xmlns:w16se="http://schemas.microsoft.com/office/word/2015/wordml/symex" xmlns:wpg="http://schemas.microsoft.com/office/word/2010/wordprocessingGroup" xmlns:wpi="http://schemas.microsoft.com/office/word/2010/wordprocessingInk" xmlns:wne="http://schemas.microsoft.com/office/word/2006/wordml" xmlns:wps="http://schemas.microsoft.com/office/word/2010/wordprocessingShape" mc:Ignorable="w14 w15 w16se wp14">
   <w:p>
     <w:pPr>
       <w:pStyle w:val="Cabealho"/>
@@ -7009,7 +7135,7 @@
 </file>
 
 <file path=word/header8.xml><?xml version="1.0" encoding="utf-8"?>
-<w:hdr xmlns:wpc="http://schemas.microsoft.com/office/word/2010/wordprocessingCanvas" xmlns:cx="http://schemas.microsoft.com/office/drawing/2014/chartex" xmlns:cx1="http://schemas.microsoft.com/office/drawing/2015/9/8/chartex" xmlns:cx2="http://schemas.microsoft.com/office/drawing/2015/10/21/chartex" xmlns:cx3="http://schemas.microsoft.com/office/drawing/2016/5/9/chartex" xmlns:cx4="http://schemas.microsoft.com/office/drawing/2016/5/10/chartex" xmlns:cx5="http://schemas.microsoft.com/office/drawing/2016/5/11/chartex" xmlns:cx6="http://schemas.microsoft.com/office/drawing/2016/5/12/chartex" xmlns:cx7="http://schemas.microsoft.com/office/drawing/2016/5/13/chartex" xmlns:cx8="http://schemas.microsoft.com/office/drawing/2016/5/14/chartex" xmlns:mc="http://schemas.openxmlformats.org/markup-compatibility/2006" xmlns:aink="http://schemas.microsoft.com/office/drawing/2016/ink" xmlns:am3d="http://schemas.microsoft.com/office/drawing/2017/model3d" xmlns:o="urn:schemas-microsoft-com:office:office" xmlns:r="http://schemas.openxmlformats.org/officeDocument/2006/relationships" xmlns:m="http://schemas.openxmlformats.org/officeDocument/2006/math" xmlns:v="urn:schemas-microsoft-com:vml" xmlns:wp14="http://schemas.microsoft.com/office/word/2010/wordprocessingDrawing" xmlns:wp="http://schemas.openxmlformats.org/drawingml/2006/wordprocessingDrawing" xmlns:w10="urn:schemas-microsoft-com:office:word" xmlns:w="http://schemas.openxmlformats.org/wordprocessingml/2006/main" xmlns:w14="http://schemas.microsoft.com/office/word/2010/wordml" xmlns:w15="http://schemas.microsoft.com/office/word/2012/wordml" xmlns:w16cid="http://schemas.microsoft.com/office/word/2016/wordml/cid" xmlns:w16se="http://schemas.microsoft.com/office/word/2015/wordml/symex" xmlns:wpg="http://schemas.microsoft.com/office/word/2010/wordprocessingGroup" xmlns:wpi="http://schemas.microsoft.com/office/word/2010/wordprocessingInk" xmlns:wne="http://schemas.microsoft.com/office/word/2006/wordml" xmlns:wps="http://schemas.microsoft.com/office/word/2010/wordprocessingShape" mc:Ignorable="w14 w15 w16se w16cid wp14">
+<w:hdr xmlns:wpc="http://schemas.microsoft.com/office/word/2010/wordprocessingCanvas" xmlns:cx="http://schemas.microsoft.com/office/drawing/2014/chartex" xmlns:mc="http://schemas.openxmlformats.org/markup-compatibility/2006" xmlns:o="urn:schemas-microsoft-com:office:office" xmlns:r="http://schemas.openxmlformats.org/officeDocument/2006/relationships" xmlns:m="http://schemas.openxmlformats.org/officeDocument/2006/math" xmlns:v="urn:schemas-microsoft-com:vml" xmlns:wp14="http://schemas.microsoft.com/office/word/2010/wordprocessingDrawing" xmlns:wp="http://schemas.openxmlformats.org/drawingml/2006/wordprocessingDrawing" xmlns:w10="urn:schemas-microsoft-com:office:word" xmlns:w="http://schemas.openxmlformats.org/wordprocessingml/2006/main" xmlns:w14="http://schemas.microsoft.com/office/word/2010/wordml" xmlns:w15="http://schemas.microsoft.com/office/word/2012/wordml" xmlns:w16se="http://schemas.microsoft.com/office/word/2015/wordml/symex" xmlns:wpg="http://schemas.microsoft.com/office/word/2010/wordprocessingGroup" xmlns:wpi="http://schemas.microsoft.com/office/word/2010/wordprocessingInk" xmlns:wne="http://schemas.microsoft.com/office/word/2006/wordml" xmlns:wps="http://schemas.microsoft.com/office/word/2010/wordprocessingShape" mc:Ignorable="w14 w15 w16se wp14">
   <w:p>
     <w:pPr>
       <w:pStyle w:val="Cabealho"/>
@@ -7126,7 +7252,7 @@
             </wp:anchor>
           </w:drawing>
         </mc:Choice>
-        <mc:Fallback>
+        <mc:Fallback xmlns:w16cid="http://schemas.microsoft.com/office/word/2016/wordml/cid" xmlns:am3d="http://schemas.microsoft.com/office/drawing/2017/model3d" xmlns:aink="http://schemas.microsoft.com/office/drawing/2016/ink" xmlns:cx8="http://schemas.microsoft.com/office/drawing/2016/5/14/chartex" xmlns:cx7="http://schemas.microsoft.com/office/drawing/2016/5/13/chartex" xmlns:cx6="http://schemas.microsoft.com/office/drawing/2016/5/12/chartex" xmlns:cx5="http://schemas.microsoft.com/office/drawing/2016/5/11/chartex" xmlns:cx4="http://schemas.microsoft.com/office/drawing/2016/5/10/chartex" xmlns:cx3="http://schemas.microsoft.com/office/drawing/2016/5/9/chartex" xmlns:cx2="http://schemas.microsoft.com/office/drawing/2015/10/21/chartex" xmlns:cx1="http://schemas.microsoft.com/office/drawing/2015/9/8/chartex">
           <w:pict>
             <v:line w14:anchorId="2D350940" id="Line 7" o:spid="_x0000_s1026" style="position:absolute;z-index:251658752;visibility:visible;mso-wrap-style:square;mso-width-percent:0;mso-height-percent:0;mso-wrap-distance-left:9pt;mso-wrap-distance-top:0;mso-wrap-distance-right:9pt;mso-wrap-distance-bottom:0;mso-position-horizontal:absolute;mso-position-horizontal-relative:text;mso-position-vertical:absolute;mso-position-vertical-relative:text;mso-width-percent:0;mso-height-percent:0;mso-width-relative:page;mso-height-relative:page" from="0,13.6pt" to="433.7pt,13.6pt" o:gfxdata="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" o:allowincell="f"/>
           </w:pict>
@@ -7146,7 +7272,7 @@
 </file>
 
 <file path=word/header9.xml><?xml version="1.0" encoding="utf-8"?>
-<w:hdr xmlns:wpc="http://schemas.microsoft.com/office/word/2010/wordprocessingCanvas" xmlns:cx="http://schemas.microsoft.com/office/drawing/2014/chartex" xmlns:cx1="http://schemas.microsoft.com/office/drawing/2015/9/8/chartex" xmlns:cx2="http://schemas.microsoft.com/office/drawing/2015/10/21/chartex" xmlns:cx3="http://schemas.microsoft.com/office/drawing/2016/5/9/chartex" xmlns:cx4="http://schemas.microsoft.com/office/drawing/2016/5/10/chartex" xmlns:cx5="http://schemas.microsoft.com/office/drawing/2016/5/11/chartex" xmlns:cx6="http://schemas.microsoft.com/office/drawing/2016/5/12/chartex" xmlns:cx7="http://schemas.microsoft.com/office/drawing/2016/5/13/chartex" xmlns:cx8="http://schemas.microsoft.com/office/drawing/2016/5/14/chartex" xmlns:mc="http://schemas.openxmlformats.org/markup-compatibility/2006" xmlns:aink="http://schemas.microsoft.com/office/drawing/2016/ink" xmlns:am3d="http://schemas.microsoft.com/office/drawing/2017/model3d" xmlns:o="urn:schemas-microsoft-com:office:office" xmlns:r="http://schemas.openxmlformats.org/officeDocument/2006/relationships" xmlns:m="http://schemas.openxmlformats.org/officeDocument/2006/math" xmlns:v="urn:schemas-microsoft-com:vml" xmlns:wp14="http://schemas.microsoft.com/office/word/2010/wordprocessingDrawing" xmlns:wp="http://schemas.openxmlformats.org/drawingml/2006/wordprocessingDrawing" xmlns:w10="urn:schemas-microsoft-com:office:word" xmlns:w="http://schemas.openxmlformats.org/wordprocessingml/2006/main" xmlns:w14="http://schemas.microsoft.com/office/word/2010/wordml" xmlns:w15="http://schemas.microsoft.com/office/word/2012/wordml" xmlns:w16cid="http://schemas.microsoft.com/office/word/2016/wordml/cid" xmlns:w16se="http://schemas.microsoft.com/office/word/2015/wordml/symex" xmlns:wpg="http://schemas.microsoft.com/office/word/2010/wordprocessingGroup" xmlns:wpi="http://schemas.microsoft.com/office/word/2010/wordprocessingInk" xmlns:wne="http://schemas.microsoft.com/office/word/2006/wordml" xmlns:wps="http://schemas.microsoft.com/office/word/2010/wordprocessingShape" mc:Ignorable="w14 w15 w16se w16cid wp14">
+<w:hdr xmlns:wpc="http://schemas.microsoft.com/office/word/2010/wordprocessingCanvas" xmlns:cx="http://schemas.microsoft.com/office/drawing/2014/chartex" xmlns:mc="http://schemas.openxmlformats.org/markup-compatibility/2006" xmlns:o="urn:schemas-microsoft-com:office:office" xmlns:r="http://schemas.openxmlformats.org/officeDocument/2006/relationships" xmlns:m="http://schemas.openxmlformats.org/officeDocument/2006/math" xmlns:v="urn:schemas-microsoft-com:vml" xmlns:wp14="http://schemas.microsoft.com/office/word/2010/wordprocessingDrawing" xmlns:wp="http://schemas.openxmlformats.org/drawingml/2006/wordprocessingDrawing" xmlns:w10="urn:schemas-microsoft-com:office:word" xmlns:w="http://schemas.openxmlformats.org/wordprocessingml/2006/main" xmlns:w14="http://schemas.microsoft.com/office/word/2010/wordml" xmlns:w15="http://schemas.microsoft.com/office/word/2012/wordml" xmlns:w16se="http://schemas.microsoft.com/office/word/2015/wordml/symex" xmlns:wpg="http://schemas.microsoft.com/office/word/2010/wordprocessingGroup" xmlns:wpi="http://schemas.microsoft.com/office/word/2010/wordprocessingInk" xmlns:wne="http://schemas.microsoft.com/office/word/2006/wordml" xmlns:wps="http://schemas.microsoft.com/office/word/2010/wordprocessingShape" mc:Ignorable="w14 w15 w16se wp14">
   <w:p>
     <w:pPr>
       <w:pStyle w:val="Cabealho"/>
@@ -7178,7 +7304,7 @@
         <w:rStyle w:val="Nmerodepgina"/>
         <w:noProof/>
       </w:rPr>
-      <w:t>19</w:t>
+      <w:t>22</w:t>
     </w:r>
     <w:r>
       <w:rPr>
@@ -7202,7 +7328,7 @@
 </file>
 
 <file path=word/numbering.xml><?xml version="1.0" encoding="utf-8"?>
-<w:numbering xmlns:wpc="http://schemas.microsoft.com/office/word/2010/wordprocessingCanvas" xmlns:cx="http://schemas.microsoft.com/office/drawing/2014/chartex" xmlns:cx1="http://schemas.microsoft.com/office/drawing/2015/9/8/chartex" xmlns:cx2="http://schemas.microsoft.com/office/drawing/2015/10/21/chartex" xmlns:cx3="http://schemas.microsoft.com/office/drawing/2016/5/9/chartex" xmlns:cx4="http://schemas.microsoft.com/office/drawing/2016/5/10/chartex" xmlns:cx5="http://schemas.microsoft.com/office/drawing/2016/5/11/chartex" xmlns:cx6="http://schemas.microsoft.com/office/drawing/2016/5/12/chartex" xmlns:cx7="http://schemas.microsoft.com/office/drawing/2016/5/13/chartex" xmlns:cx8="http://schemas.microsoft.com/office/drawing/2016/5/14/chartex" xmlns:mc="http://schemas.openxmlformats.org/markup-compatibility/2006" xmlns:aink="http://schemas.microsoft.com/office/drawing/2016/ink" xmlns:am3d="http://schemas.microsoft.com/office/drawing/2017/model3d" xmlns:o="urn:schemas-microsoft-com:office:office" xmlns:r="http://schemas.openxmlformats.org/officeDocument/2006/relationships" xmlns:m="http://schemas.openxmlformats.org/officeDocument/2006/math" xmlns:v="urn:schemas-microsoft-com:vml" xmlns:wp14="http://schemas.microsoft.com/office/word/2010/wordprocessingDrawing" xmlns:wp="http://schemas.openxmlformats.org/drawingml/2006/wordprocessingDrawing" xmlns:w10="urn:schemas-microsoft-com:office:word" xmlns:w="http://schemas.openxmlformats.org/wordprocessingml/2006/main" xmlns:w14="http://schemas.microsoft.com/office/word/2010/wordml" xmlns:w15="http://schemas.microsoft.com/office/word/2012/wordml" xmlns:w16cid="http://schemas.microsoft.com/office/word/2016/wordml/cid" xmlns:w16se="http://schemas.microsoft.com/office/word/2015/wordml/symex" xmlns:wpg="http://schemas.microsoft.com/office/word/2010/wordprocessingGroup" xmlns:wpi="http://schemas.microsoft.com/office/word/2010/wordprocessingInk" xmlns:wne="http://schemas.microsoft.com/office/word/2006/wordml" xmlns:wps="http://schemas.microsoft.com/office/word/2010/wordprocessingShape" mc:Ignorable="w14 w15 w16se w16cid wp14">
+<w:numbering xmlns:wpc="http://schemas.microsoft.com/office/word/2010/wordprocessingCanvas" xmlns:cx="http://schemas.microsoft.com/office/drawing/2014/chartex" xmlns:mc="http://schemas.openxmlformats.org/markup-compatibility/2006" xmlns:o="urn:schemas-microsoft-com:office:office" xmlns:r="http://schemas.openxmlformats.org/officeDocument/2006/relationships" xmlns:m="http://schemas.openxmlformats.org/officeDocument/2006/math" xmlns:v="urn:schemas-microsoft-com:vml" xmlns:wp14="http://schemas.microsoft.com/office/word/2010/wordprocessingDrawing" xmlns:wp="http://schemas.openxmlformats.org/drawingml/2006/wordprocessingDrawing" xmlns:w10="urn:schemas-microsoft-com:office:word" xmlns:w="http://schemas.openxmlformats.org/wordprocessingml/2006/main" xmlns:w14="http://schemas.microsoft.com/office/word/2010/wordml" xmlns:w15="http://schemas.microsoft.com/office/word/2012/wordml" xmlns:w16se="http://schemas.microsoft.com/office/word/2015/wordml/symex" xmlns:wpg="http://schemas.microsoft.com/office/word/2010/wordprocessingGroup" xmlns:wpi="http://schemas.microsoft.com/office/word/2010/wordprocessingInk" xmlns:wne="http://schemas.microsoft.com/office/word/2006/wordml" xmlns:wps="http://schemas.microsoft.com/office/word/2010/wordprocessingShape" mc:Ignorable="w14 w15 w16se wp14">
   <w:abstractNum w:abstractNumId="0" w15:restartNumberingAfterBreak="0">
     <w:nsid w:val="FFFFFF7C"/>
     <w:multiLevelType w:val="singleLevel"/>
@@ -10102,7 +10228,7 @@
 </file>
 
 <file path=word/styles.xml><?xml version="1.0" encoding="utf-8"?>
-<w:styles xmlns:mc="http://schemas.openxmlformats.org/markup-compatibility/2006" xmlns:r="http://schemas.openxmlformats.org/officeDocument/2006/relationships" xmlns:w="http://schemas.openxmlformats.org/wordprocessingml/2006/main" xmlns:w14="http://schemas.microsoft.com/office/word/2010/wordml" xmlns:w15="http://schemas.microsoft.com/office/word/2012/wordml" xmlns:w16cid="http://schemas.microsoft.com/office/word/2016/wordml/cid" xmlns:w16se="http://schemas.microsoft.com/office/word/2015/wordml/symex" mc:Ignorable="w14 w15 w16se w16cid">
+<w:styles xmlns:mc="http://schemas.openxmlformats.org/markup-compatibility/2006" xmlns:r="http://schemas.openxmlformats.org/officeDocument/2006/relationships" xmlns:w="http://schemas.openxmlformats.org/wordprocessingml/2006/main" xmlns:w14="http://schemas.microsoft.com/office/word/2010/wordml" xmlns:w15="http://schemas.microsoft.com/office/word/2012/wordml" xmlns:w16se="http://schemas.microsoft.com/office/word/2015/wordml/symex" mc:Ignorable="w14 w15 w16se">
   <w:docDefaults>
     <w:rPrDefault>
       <w:rPr>
@@ -10112,7 +10238,7 @@
     </w:rPrDefault>
     <w:pPrDefault/>
   </w:docDefaults>
-  <w:latentStyles w:defLockedState="0" w:defUIPriority="99" w:defSemiHidden="0" w:defUnhideWhenUsed="0" w:defQFormat="0" w:count="376">
+  <w:latentStyles w:defLockedState="0" w:defUIPriority="99" w:defSemiHidden="0" w:defUnhideWhenUsed="0" w:defQFormat="0" w:count="371">
     <w:lsdException w:name="Normal" w:locked="1" w:uiPriority="0" w:qFormat="1"/>
     <w:lsdException w:name="heading 1" w:locked="1" w:uiPriority="9" w:qFormat="1"/>
     <w:lsdException w:name="heading 2" w:locked="1" w:uiPriority="9" w:qFormat="1"/>
@@ -10484,11 +10610,6 @@
     <w:lsdException w:name="List Table 5 Dark Accent 6" w:uiPriority="50"/>
     <w:lsdException w:name="List Table 6 Colorful Accent 6" w:uiPriority="51"/>
     <w:lsdException w:name="List Table 7 Colorful Accent 6" w:uiPriority="52"/>
-    <w:lsdException w:name="Mention" w:semiHidden="1" w:unhideWhenUsed="1"/>
-    <w:lsdException w:name="Smart Hyperlink" w:semiHidden="1" w:unhideWhenUsed="1"/>
-    <w:lsdException w:name="Hashtag" w:semiHidden="1" w:unhideWhenUsed="1"/>
-    <w:lsdException w:name="Unresolved Mention" w:semiHidden="1" w:unhideWhenUsed="1"/>
-    <w:lsdException w:name="Smart Link" w:semiHidden="1" w:unhideWhenUsed="1"/>
   </w:latentStyles>
   <w:style w:type="paragraph" w:default="1" w:styleId="Normal">
     <w:name w:val="Normal"/>
@@ -16797,7 +16918,7 @@
 </file>
 
 <file path=customXml/itemProps1.xml><?xml version="1.0" encoding="utf-8"?>
-<ds:datastoreItem xmlns:ds="http://schemas.openxmlformats.org/officeDocument/2006/customXml" ds:itemID="{4C00B4F3-DA3D-49D9-A883-74081BA3AE4B}">
+<ds:datastoreItem xmlns:ds="http://schemas.openxmlformats.org/officeDocument/2006/customXml" ds:itemID="{ADDCD1C3-26E1-4CC9-91F3-573B1B340270}">
   <ds:schemaRefs>
     <ds:schemaRef ds:uri="http://schemas.openxmlformats.org/officeDocument/2006/bibliography"/>
   </ds:schemaRefs>

</xml_diff>

<commit_message>
att slide final @brunagd
</commit_message>
<xml_diff>
--- a/Documentação/Documentação_Final_ControlBlock.docx
+++ b/Documentação/Documentação_Final_ControlBlock.docx
@@ -2284,22 +2284,11 @@
       <w:pPr>
         <w:pStyle w:val="FolhadeRostodosCaptulos"/>
       </w:pPr>
-      <w:r>
-        <w:lastRenderedPageBreak/>
-        <w:fldChar w:fldCharType="begin"/>
-      </w:r>
-      <w:r>
-        <w:instrText xml:space="preserve"> REF _Ref125306779 \w </w:instrText>
-      </w:r>
-      <w:r>
-        <w:fldChar w:fldCharType="separate"/>
-      </w:r>
-      <w:r>
-        <w:t>1</w:t>
-      </w:r>
-      <w:r>
-        <w:fldChar w:fldCharType="end"/>
-      </w:r>
+      <w:fldSimple w:instr=" REF _Ref125306779 \w ">
+        <w:r>
+          <w:t>1</w:t>
+        </w:r>
+      </w:fldSimple>
       <w:r>
         <w:tab/>
       </w:r>
@@ -2909,6 +2898,10 @@
         </w:sectPr>
       </w:pPr>
       <w:r>
+        <w:rPr>
+          <w:noProof/>
+          <w:lang w:eastAsia="pt-BR"/>
+        </w:rPr>
         <w:drawing>
           <wp:inline distT="0" distB="0" distL="0" distR="0" wp14:anchorId="1B104D87" wp14:editId="7C9E20A0">
             <wp:extent cx="5267325" cy="3773170"/>
@@ -2953,8 +2946,6 @@
           </wp:inline>
         </w:drawing>
       </w:r>
-      <w:bookmarkStart w:id="9" w:name="_GoBack"/>
-      <w:bookmarkEnd w:id="9"/>
     </w:p>
     <w:bookmarkEnd w:id="6"/>
     <w:p>
@@ -2992,12 +2983,111 @@
           <w:numId w:val="36"/>
         </w:numPr>
       </w:pPr>
-      <w:bookmarkStart w:id="10" w:name="_Toc512519593"/>
+      <w:bookmarkStart w:id="9" w:name="_Toc512519593"/>
       <w:r>
         <w:lastRenderedPageBreak/>
         <w:t>PLANEJAMENTO DO PROJETO</w:t>
       </w:r>
+      <w:bookmarkEnd w:id="9"/>
+    </w:p>
+    <w:p>
+      <w:pPr>
+        <w:pStyle w:val="Ttulo2"/>
+        <w:rPr>
+          <w:b/>
+        </w:rPr>
+      </w:pPr>
+      <w:bookmarkStart w:id="10" w:name="_Toc512519594"/>
+      <w:r>
+        <w:rPr>
+          <w:b/>
+        </w:rPr>
+        <w:t>Definição da Equipe do projeto</w:t>
+      </w:r>
       <w:bookmarkEnd w:id="10"/>
+      <w:r>
+        <w:rPr>
+          <w:b/>
+        </w:rPr>
+        <w:t xml:space="preserve"> </w:t>
+      </w:r>
+    </w:p>
+    <w:p>
+      <w:r>
+        <w:tab/>
+      </w:r>
+      <w:r>
+        <w:t xml:space="preserve">Bruna Garcia Delfino – </w:t>
+      </w:r>
+      <w:proofErr w:type="spellStart"/>
+      <w:r>
+        <w:t>Scrum</w:t>
+      </w:r>
+      <w:proofErr w:type="spellEnd"/>
+      <w:r>
+        <w:t xml:space="preserve"> </w:t>
+      </w:r>
+      <w:r>
+        <w:t xml:space="preserve">Master, </w:t>
+      </w:r>
+      <w:proofErr w:type="spellStart"/>
+      <w:r>
+        <w:t>Kivia</w:t>
+      </w:r>
+      <w:proofErr w:type="spellEnd"/>
+      <w:r>
+        <w:t xml:space="preserve"> Moreira </w:t>
+      </w:r>
+      <w:proofErr w:type="spellStart"/>
+      <w:r>
+        <w:t>Araujo</w:t>
+      </w:r>
+      <w:proofErr w:type="spellEnd"/>
+      <w:r>
+        <w:t xml:space="preserve"> – </w:t>
+      </w:r>
+      <w:proofErr w:type="spellStart"/>
+      <w:r>
+        <w:t>Dev</w:t>
+      </w:r>
+      <w:proofErr w:type="spellEnd"/>
+      <w:r>
+        <w:t xml:space="preserve"> </w:t>
+      </w:r>
+      <w:proofErr w:type="spellStart"/>
+      <w:r>
+        <w:t>team</w:t>
+      </w:r>
+      <w:proofErr w:type="spellEnd"/>
+      <w:r>
+        <w:t>,</w:t>
+      </w:r>
+    </w:p>
+    <w:p>
+      <w:r>
+        <w:t xml:space="preserve">Lucas Vinicius Alexandre Torres – </w:t>
+      </w:r>
+      <w:proofErr w:type="spellStart"/>
+      <w:r>
+        <w:t>Dev</w:t>
+      </w:r>
+      <w:proofErr w:type="spellEnd"/>
+      <w:r>
+        <w:t xml:space="preserve"> Team, </w:t>
+      </w:r>
+      <w:proofErr w:type="spellStart"/>
+      <w:r>
+        <w:t>Ranyery</w:t>
+      </w:r>
+      <w:proofErr w:type="spellEnd"/>
+      <w:r>
+        <w:t xml:space="preserve"> Dos Santos Coutinho.</w:t>
+      </w:r>
+    </w:p>
+    <w:p>
+      <w:r>
+        <w:tab/>
+      </w:r>
     </w:p>
     <w:p>
       <w:pPr>
@@ -3006,113 +3096,14 @@
           <w:b/>
         </w:rPr>
       </w:pPr>
-      <w:bookmarkStart w:id="11" w:name="_Toc512519594"/>
+      <w:bookmarkStart w:id="11" w:name="_Toc512519595"/>
       <w:r>
         <w:rPr>
           <w:b/>
         </w:rPr>
-        <w:t>Definição da Equipe do projeto</w:t>
+        <w:t>PROCESSO E FERRAMENTA DE GESTÃO DE PROJETOS</w:t>
       </w:r>
       <w:bookmarkEnd w:id="11"/>
-      <w:r>
-        <w:rPr>
-          <w:b/>
-        </w:rPr>
-        <w:t xml:space="preserve"> </w:t>
-      </w:r>
-    </w:p>
-    <w:p>
-      <w:r>
-        <w:tab/>
-      </w:r>
-      <w:r>
-        <w:t xml:space="preserve">Bruna Garcia Delfino – </w:t>
-      </w:r>
-      <w:proofErr w:type="spellStart"/>
-      <w:r>
-        <w:t>Scrum</w:t>
-      </w:r>
-      <w:proofErr w:type="spellEnd"/>
-      <w:r>
-        <w:t xml:space="preserve"> </w:t>
-      </w:r>
-      <w:r>
-        <w:t xml:space="preserve">Master, </w:t>
-      </w:r>
-      <w:proofErr w:type="spellStart"/>
-      <w:r>
-        <w:t>Kivia</w:t>
-      </w:r>
-      <w:proofErr w:type="spellEnd"/>
-      <w:r>
-        <w:t xml:space="preserve"> Moreira </w:t>
-      </w:r>
-      <w:proofErr w:type="spellStart"/>
-      <w:r>
-        <w:t>Araujo</w:t>
-      </w:r>
-      <w:proofErr w:type="spellEnd"/>
-      <w:r>
-        <w:t xml:space="preserve"> – </w:t>
-      </w:r>
-      <w:proofErr w:type="spellStart"/>
-      <w:r>
-        <w:t>Dev</w:t>
-      </w:r>
-      <w:proofErr w:type="spellEnd"/>
-      <w:r>
-        <w:t xml:space="preserve"> </w:t>
-      </w:r>
-      <w:proofErr w:type="spellStart"/>
-      <w:r>
-        <w:t>team</w:t>
-      </w:r>
-      <w:proofErr w:type="spellEnd"/>
-      <w:r>
-        <w:t>,</w:t>
-      </w:r>
-    </w:p>
-    <w:p>
-      <w:r>
-        <w:t xml:space="preserve">Lucas Vinicius Alexandre Torres – </w:t>
-      </w:r>
-      <w:proofErr w:type="spellStart"/>
-      <w:r>
-        <w:t>Dev</w:t>
-      </w:r>
-      <w:proofErr w:type="spellEnd"/>
-      <w:r>
-        <w:t xml:space="preserve"> Team, </w:t>
-      </w:r>
-      <w:proofErr w:type="spellStart"/>
-      <w:r>
-        <w:t>Ranyery</w:t>
-      </w:r>
-      <w:proofErr w:type="spellEnd"/>
-      <w:r>
-        <w:t xml:space="preserve"> Dos Santos Coutinho.</w:t>
-      </w:r>
-    </w:p>
-    <w:p>
-      <w:r>
-        <w:tab/>
-      </w:r>
-    </w:p>
-    <w:p>
-      <w:pPr>
-        <w:pStyle w:val="Ttulo2"/>
-        <w:rPr>
-          <w:b/>
-        </w:rPr>
-      </w:pPr>
-      <w:bookmarkStart w:id="12" w:name="_Toc512519595"/>
-      <w:r>
-        <w:rPr>
-          <w:b/>
-        </w:rPr>
-        <w:t>PROCESSO E FERRAMENTA DE GESTÃO DE PROJETOS</w:t>
-      </w:r>
-      <w:bookmarkEnd w:id="12"/>
       <w:r>
         <w:rPr>
           <w:b/>
@@ -3294,35 +3285,37 @@
           <w:b/>
         </w:rPr>
       </w:pPr>
-      <w:bookmarkStart w:id="13" w:name="_Toc512519596"/>
+      <w:bookmarkStart w:id="12" w:name="_Toc512519596"/>
       <w:r>
         <w:rPr>
           <w:b/>
         </w:rPr>
         <w:t>Gestão dos Riscos do Projeto</w:t>
       </w:r>
+      <w:bookmarkEnd w:id="12"/>
+      <w:r>
+        <w:rPr>
+          <w:b/>
+        </w:rPr>
+        <w:t xml:space="preserve"> </w:t>
+      </w:r>
+    </w:p>
+    <w:p>
+      <w:bookmarkStart w:id="13" w:name="_GoBack"/>
+      <w:r>
+        <w:tab/>
+      </w:r>
       <w:bookmarkEnd w:id="13"/>
       <w:r>
         <w:rPr>
-          <w:b/>
-        </w:rPr>
-        <w:t xml:space="preserve"> </w:t>
-      </w:r>
-    </w:p>
-    <w:p>
-      <w:r>
-        <w:tab/>
-      </w:r>
-      <w:r>
-        <w:rPr>
           <w:noProof/>
           <w:lang w:eastAsia="pt-BR"/>
         </w:rPr>
         <w:drawing>
-          <wp:inline distT="0" distB="0" distL="0" distR="0" wp14:anchorId="175D186E" wp14:editId="79DE074B">
-            <wp:extent cx="5760720" cy="1910715"/>
-            <wp:effectExtent l="0" t="0" r="0" b="0"/>
-            <wp:docPr id="6" name="Imagem 6"/>
+          <wp:inline distT="0" distB="0" distL="0" distR="0" wp14:anchorId="06ADFEFB" wp14:editId="1219E0B4">
+            <wp:extent cx="5760720" cy="1920240"/>
+            <wp:effectExtent l="0" t="0" r="0" b="3810"/>
+            <wp:docPr id="11" name="Imagem 11"/>
             <wp:cNvGraphicFramePr>
               <a:graphicFrameLocks xmlns:a="http://schemas.openxmlformats.org/drawingml/2006/main" noChangeAspect="1"/>
             </wp:cNvGraphicFramePr>
@@ -3342,7 +3335,7 @@
                   <pic:spPr>
                     <a:xfrm>
                       <a:off x="0" y="0"/>
-                      <a:ext cx="5760720" cy="1910715"/>
+                      <a:ext cx="5760720" cy="1920240"/>
                     </a:xfrm>
                     <a:prstGeom prst="rect">
                       <a:avLst/>
@@ -3537,22 +3530,11 @@
       <w:pPr>
         <w:pStyle w:val="FolhadeRostodosCaptulos"/>
       </w:pPr>
-      <w:r>
-        <w:lastRenderedPageBreak/>
-        <w:fldChar w:fldCharType="begin"/>
-      </w:r>
-      <w:r>
-        <w:instrText xml:space="preserve"> REF _Ref125306944 \w </w:instrText>
-      </w:r>
-      <w:r>
-        <w:fldChar w:fldCharType="separate"/>
-      </w:r>
-      <w:r>
-        <w:t>3</w:t>
-      </w:r>
-      <w:r>
-        <w:fldChar w:fldCharType="end"/>
-      </w:r>
+      <w:fldSimple w:instr=" REF _Ref125306944 \w ">
+        <w:r>
+          <w:t>3</w:t>
+        </w:r>
+      </w:fldSimple>
       <w:r>
         <w:tab/>
       </w:r>
@@ -5217,40 +5199,19 @@
       <w:pPr>
         <w:pStyle w:val="FolhadeRostodosCaptulos"/>
       </w:pPr>
-      <w:r>
-        <w:lastRenderedPageBreak/>
-        <w:fldChar w:fldCharType="begin"/>
-      </w:r>
-      <w:r>
-        <w:instrText xml:space="preserve"> REF _Ref125307146 \w </w:instrText>
-      </w:r>
-      <w:r>
-        <w:fldChar w:fldCharType="separate"/>
-      </w:r>
-      <w:r>
-        <w:t>5</w:t>
-      </w:r>
-      <w:r>
-        <w:fldChar w:fldCharType="end"/>
-      </w:r>
+      <w:fldSimple w:instr=" REF _Ref125307146 \w ">
+        <w:r>
+          <w:t>5</w:t>
+        </w:r>
+      </w:fldSimple>
       <w:r>
         <w:tab/>
       </w:r>
-      <w:r>
-        <w:fldChar w:fldCharType="begin"/>
-      </w:r>
-      <w:r>
-        <w:instrText xml:space="preserve"> REF _Ref125307146 </w:instrText>
-      </w:r>
-      <w:r>
-        <w:fldChar w:fldCharType="separate"/>
-      </w:r>
-      <w:r>
-        <w:t>CONCLUSÕES</w:t>
-      </w:r>
-      <w:r>
-        <w:fldChar w:fldCharType="end"/>
-      </w:r>
+      <w:fldSimple w:instr=" REF _Ref125307146 ">
+        <w:r>
+          <w:t>CONCLUSÕES</w:t>
+        </w:r>
+      </w:fldSimple>
     </w:p>
     <w:p>
       <w:pPr>
@@ -6473,7 +6434,7 @@
             </wp:anchor>
           </w:drawing>
         </mc:Choice>
-        <mc:Fallback xmlns:w16cid="http://schemas.microsoft.com/office/word/2016/wordml/cid" xmlns:am3d="http://schemas.microsoft.com/office/drawing/2017/model3d" xmlns:aink="http://schemas.microsoft.com/office/drawing/2016/ink" xmlns:cx8="http://schemas.microsoft.com/office/drawing/2016/5/14/chartex" xmlns:cx7="http://schemas.microsoft.com/office/drawing/2016/5/13/chartex" xmlns:cx6="http://schemas.microsoft.com/office/drawing/2016/5/12/chartex" xmlns:cx5="http://schemas.microsoft.com/office/drawing/2016/5/11/chartex" xmlns:cx4="http://schemas.microsoft.com/office/drawing/2016/5/10/chartex" xmlns:cx3="http://schemas.microsoft.com/office/drawing/2016/5/9/chartex" xmlns:cx2="http://schemas.microsoft.com/office/drawing/2015/10/21/chartex" xmlns:cx1="http://schemas.microsoft.com/office/drawing/2015/9/8/chartex">
+        <mc:Fallback xmlns:cx1="http://schemas.microsoft.com/office/drawing/2015/9/8/chartex" xmlns:cx2="http://schemas.microsoft.com/office/drawing/2015/10/21/chartex" xmlns:cx3="http://schemas.microsoft.com/office/drawing/2016/5/9/chartex" xmlns:cx4="http://schemas.microsoft.com/office/drawing/2016/5/10/chartex" xmlns:cx5="http://schemas.microsoft.com/office/drawing/2016/5/11/chartex" xmlns:cx6="http://schemas.microsoft.com/office/drawing/2016/5/12/chartex" xmlns:cx7="http://schemas.microsoft.com/office/drawing/2016/5/13/chartex" xmlns:cx8="http://schemas.microsoft.com/office/drawing/2016/5/14/chartex" xmlns:aink="http://schemas.microsoft.com/office/drawing/2016/ink" xmlns:am3d="http://schemas.microsoft.com/office/drawing/2017/model3d" xmlns:w16cid="http://schemas.microsoft.com/office/word/2016/wordml/cid">
           <w:pict>
             <v:line w14:anchorId="57A1D5CC" id="Line 10" o:spid="_x0000_s1026" style="position:absolute;z-index:251659776;visibility:visible;mso-wrap-style:square;mso-width-percent:0;mso-height-percent:0;mso-wrap-distance-left:9pt;mso-wrap-distance-top:0;mso-wrap-distance-right:9pt;mso-wrap-distance-bottom:0;mso-position-horizontal:absolute;mso-position-horizontal-relative:text;mso-position-vertical:absolute;mso-position-vertical-relative:text;mso-width-percent:0;mso-height-percent:0;mso-width-relative:page;mso-height-relative:page" from="0,13.6pt" to="433.7pt,13.6pt" o:gfxdata="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" o:allowincell="f"/>
           </w:pict>
@@ -6683,7 +6644,7 @@
             </wp:anchor>
           </w:drawing>
         </mc:Choice>
-        <mc:Fallback xmlns:w16cid="http://schemas.microsoft.com/office/word/2016/wordml/cid" xmlns:am3d="http://schemas.microsoft.com/office/drawing/2017/model3d" xmlns:aink="http://schemas.microsoft.com/office/drawing/2016/ink" xmlns:cx8="http://schemas.microsoft.com/office/drawing/2016/5/14/chartex" xmlns:cx7="http://schemas.microsoft.com/office/drawing/2016/5/13/chartex" xmlns:cx6="http://schemas.microsoft.com/office/drawing/2016/5/12/chartex" xmlns:cx5="http://schemas.microsoft.com/office/drawing/2016/5/11/chartex" xmlns:cx4="http://schemas.microsoft.com/office/drawing/2016/5/10/chartex" xmlns:cx3="http://schemas.microsoft.com/office/drawing/2016/5/9/chartex" xmlns:cx2="http://schemas.microsoft.com/office/drawing/2015/10/21/chartex" xmlns:cx1="http://schemas.microsoft.com/office/drawing/2015/9/8/chartex">
+        <mc:Fallback xmlns:cx1="http://schemas.microsoft.com/office/drawing/2015/9/8/chartex" xmlns:cx2="http://schemas.microsoft.com/office/drawing/2015/10/21/chartex" xmlns:cx3="http://schemas.microsoft.com/office/drawing/2016/5/9/chartex" xmlns:cx4="http://schemas.microsoft.com/office/drawing/2016/5/10/chartex" xmlns:cx5="http://schemas.microsoft.com/office/drawing/2016/5/11/chartex" xmlns:cx6="http://schemas.microsoft.com/office/drawing/2016/5/12/chartex" xmlns:cx7="http://schemas.microsoft.com/office/drawing/2016/5/13/chartex" xmlns:cx8="http://schemas.microsoft.com/office/drawing/2016/5/14/chartex" xmlns:aink="http://schemas.microsoft.com/office/drawing/2016/ink" xmlns:am3d="http://schemas.microsoft.com/office/drawing/2017/model3d" xmlns:w16cid="http://schemas.microsoft.com/office/word/2016/wordml/cid">
           <w:pict>
             <v:line w14:anchorId="502D7C74" id="Line 19" o:spid="_x0000_s1026" style="position:absolute;z-index:251657728;visibility:visible;mso-wrap-style:square;mso-width-percent:0;mso-height-percent:0;mso-wrap-distance-left:9pt;mso-wrap-distance-top:0;mso-wrap-distance-right:9pt;mso-wrap-distance-bottom:0;mso-position-horizontal:absolute;mso-position-horizontal-relative:text;mso-position-vertical:absolute;mso-position-vertical-relative:text;mso-width-percent:0;mso-height-percent:0;mso-width-relative:page;mso-height-relative:page" from="0,13.6pt" to="433.7pt,13.6pt" o:gfxdata="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"/>
           </w:pict>
@@ -6833,7 +6794,7 @@
             </wp:anchor>
           </w:drawing>
         </mc:Choice>
-        <mc:Fallback xmlns:w16cid="http://schemas.microsoft.com/office/word/2016/wordml/cid" xmlns:am3d="http://schemas.microsoft.com/office/drawing/2017/model3d" xmlns:aink="http://schemas.microsoft.com/office/drawing/2016/ink" xmlns:cx8="http://schemas.microsoft.com/office/drawing/2016/5/14/chartex" xmlns:cx7="http://schemas.microsoft.com/office/drawing/2016/5/13/chartex" xmlns:cx6="http://schemas.microsoft.com/office/drawing/2016/5/12/chartex" xmlns:cx5="http://schemas.microsoft.com/office/drawing/2016/5/11/chartex" xmlns:cx4="http://schemas.microsoft.com/office/drawing/2016/5/10/chartex" xmlns:cx3="http://schemas.microsoft.com/office/drawing/2016/5/9/chartex" xmlns:cx2="http://schemas.microsoft.com/office/drawing/2015/10/21/chartex" xmlns:cx1="http://schemas.microsoft.com/office/drawing/2015/9/8/chartex">
+        <mc:Fallback xmlns:cx1="http://schemas.microsoft.com/office/drawing/2015/9/8/chartex" xmlns:cx2="http://schemas.microsoft.com/office/drawing/2015/10/21/chartex" xmlns:cx3="http://schemas.microsoft.com/office/drawing/2016/5/9/chartex" xmlns:cx4="http://schemas.microsoft.com/office/drawing/2016/5/10/chartex" xmlns:cx5="http://schemas.microsoft.com/office/drawing/2016/5/11/chartex" xmlns:cx6="http://schemas.microsoft.com/office/drawing/2016/5/12/chartex" xmlns:cx7="http://schemas.microsoft.com/office/drawing/2016/5/13/chartex" xmlns:cx8="http://schemas.microsoft.com/office/drawing/2016/5/14/chartex" xmlns:aink="http://schemas.microsoft.com/office/drawing/2016/ink" xmlns:am3d="http://schemas.microsoft.com/office/drawing/2017/model3d" xmlns:w16cid="http://schemas.microsoft.com/office/word/2016/wordml/cid">
           <w:pict>
             <v:line w14:anchorId="06E63505" id="Line 1" o:spid="_x0000_s1026" style="position:absolute;z-index:251654656;visibility:visible;mso-wrap-style:square;mso-width-percent:0;mso-height-percent:0;mso-wrap-distance-left:9pt;mso-wrap-distance-top:0;mso-wrap-distance-right:9pt;mso-wrap-distance-bottom:0;mso-position-horizontal:absolute;mso-position-horizontal-relative:text;mso-position-vertical:absolute;mso-position-vertical-relative:text;mso-width-percent:0;mso-height-percent:0;mso-width-relative:page;mso-height-relative:page" from="0,13.6pt" to="433.7pt,13.6pt" o:gfxdata="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"/>
           </w:pict>
@@ -7042,7 +7003,7 @@
             </wp:anchor>
           </w:drawing>
         </mc:Choice>
-        <mc:Fallback xmlns:w16cid="http://schemas.microsoft.com/office/word/2016/wordml/cid" xmlns:am3d="http://schemas.microsoft.com/office/drawing/2017/model3d" xmlns:aink="http://schemas.microsoft.com/office/drawing/2016/ink" xmlns:cx8="http://schemas.microsoft.com/office/drawing/2016/5/14/chartex" xmlns:cx7="http://schemas.microsoft.com/office/drawing/2016/5/13/chartex" xmlns:cx6="http://schemas.microsoft.com/office/drawing/2016/5/12/chartex" xmlns:cx5="http://schemas.microsoft.com/office/drawing/2016/5/11/chartex" xmlns:cx4="http://schemas.microsoft.com/office/drawing/2016/5/10/chartex" xmlns:cx3="http://schemas.microsoft.com/office/drawing/2016/5/9/chartex" xmlns:cx2="http://schemas.microsoft.com/office/drawing/2015/10/21/chartex" xmlns:cx1="http://schemas.microsoft.com/office/drawing/2015/9/8/chartex">
+        <mc:Fallback xmlns:cx1="http://schemas.microsoft.com/office/drawing/2015/9/8/chartex" xmlns:cx2="http://schemas.microsoft.com/office/drawing/2015/10/21/chartex" xmlns:cx3="http://schemas.microsoft.com/office/drawing/2016/5/9/chartex" xmlns:cx4="http://schemas.microsoft.com/office/drawing/2016/5/10/chartex" xmlns:cx5="http://schemas.microsoft.com/office/drawing/2016/5/11/chartex" xmlns:cx6="http://schemas.microsoft.com/office/drawing/2016/5/12/chartex" xmlns:cx7="http://schemas.microsoft.com/office/drawing/2016/5/13/chartex" xmlns:cx8="http://schemas.microsoft.com/office/drawing/2016/5/14/chartex" xmlns:aink="http://schemas.microsoft.com/office/drawing/2016/ink" xmlns:am3d="http://schemas.microsoft.com/office/drawing/2017/model3d" xmlns:w16cid="http://schemas.microsoft.com/office/word/2016/wordml/cid">
           <w:pict>
             <v:line w14:anchorId="7DC9B08E" id="Line 5" o:spid="_x0000_s1026" style="position:absolute;z-index:251655680;visibility:visible;mso-wrap-style:square;mso-width-percent:0;mso-height-percent:0;mso-wrap-distance-left:9pt;mso-wrap-distance-top:0;mso-wrap-distance-right:9pt;mso-wrap-distance-bottom:0;mso-position-horizontal:absolute;mso-position-horizontal-relative:text;mso-position-vertical:absolute;mso-position-vertical-relative:text;mso-width-percent:0;mso-height-percent:0;mso-width-relative:page;mso-height-relative:page" from="0,13.6pt" to="433.7pt,13.6pt" o:gfxdata="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"/>
           </w:pict>
@@ -7100,7 +7061,7 @@
         <w:rStyle w:val="Nmerodepgina"/>
         <w:noProof/>
       </w:rPr>
-      <w:t>12</w:t>
+      <w:t>11</w:t>
     </w:r>
     <w:r>
       <w:rPr>
@@ -7252,7 +7213,7 @@
             </wp:anchor>
           </w:drawing>
         </mc:Choice>
-        <mc:Fallback xmlns:w16cid="http://schemas.microsoft.com/office/word/2016/wordml/cid" xmlns:am3d="http://schemas.microsoft.com/office/drawing/2017/model3d" xmlns:aink="http://schemas.microsoft.com/office/drawing/2016/ink" xmlns:cx8="http://schemas.microsoft.com/office/drawing/2016/5/14/chartex" xmlns:cx7="http://schemas.microsoft.com/office/drawing/2016/5/13/chartex" xmlns:cx6="http://schemas.microsoft.com/office/drawing/2016/5/12/chartex" xmlns:cx5="http://schemas.microsoft.com/office/drawing/2016/5/11/chartex" xmlns:cx4="http://schemas.microsoft.com/office/drawing/2016/5/10/chartex" xmlns:cx3="http://schemas.microsoft.com/office/drawing/2016/5/9/chartex" xmlns:cx2="http://schemas.microsoft.com/office/drawing/2015/10/21/chartex" xmlns:cx1="http://schemas.microsoft.com/office/drawing/2015/9/8/chartex">
+        <mc:Fallback xmlns:cx1="http://schemas.microsoft.com/office/drawing/2015/9/8/chartex" xmlns:cx2="http://schemas.microsoft.com/office/drawing/2015/10/21/chartex" xmlns:cx3="http://schemas.microsoft.com/office/drawing/2016/5/9/chartex" xmlns:cx4="http://schemas.microsoft.com/office/drawing/2016/5/10/chartex" xmlns:cx5="http://schemas.microsoft.com/office/drawing/2016/5/11/chartex" xmlns:cx6="http://schemas.microsoft.com/office/drawing/2016/5/12/chartex" xmlns:cx7="http://schemas.microsoft.com/office/drawing/2016/5/13/chartex" xmlns:cx8="http://schemas.microsoft.com/office/drawing/2016/5/14/chartex" xmlns:aink="http://schemas.microsoft.com/office/drawing/2016/ink" xmlns:am3d="http://schemas.microsoft.com/office/drawing/2017/model3d" xmlns:w16cid="http://schemas.microsoft.com/office/word/2016/wordml/cid">
           <w:pict>
             <v:line w14:anchorId="2D350940" id="Line 7" o:spid="_x0000_s1026" style="position:absolute;z-index:251658752;visibility:visible;mso-wrap-style:square;mso-width-percent:0;mso-height-percent:0;mso-wrap-distance-left:9pt;mso-wrap-distance-top:0;mso-wrap-distance-right:9pt;mso-wrap-distance-bottom:0;mso-position-horizontal:absolute;mso-position-horizontal-relative:text;mso-position-vertical:absolute;mso-position-vertical-relative:text;mso-width-percent:0;mso-height-percent:0;mso-width-relative:page;mso-height-relative:page" from="0,13.6pt" to="433.7pt,13.6pt" o:gfxdata="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" o:allowincell="f"/>
           </w:pict>
@@ -10859,6 +10820,7 @@
   <w:style w:type="character" w:default="1" w:styleId="Fontepargpadro">
     <w:name w:val="Default Paragraph Font"/>
     <w:uiPriority w:val="1"/>
+    <w:semiHidden/>
     <w:unhideWhenUsed/>
   </w:style>
   <w:style w:type="table" w:default="1" w:styleId="Tabelanormal">
@@ -16918,7 +16880,7 @@
 </file>
 
 <file path=customXml/itemProps1.xml><?xml version="1.0" encoding="utf-8"?>
-<ds:datastoreItem xmlns:ds="http://schemas.openxmlformats.org/officeDocument/2006/customXml" ds:itemID="{ADDCD1C3-26E1-4CC9-91F3-573B1B340270}">
+<ds:datastoreItem xmlns:ds="http://schemas.openxmlformats.org/officeDocument/2006/customXml" ds:itemID="{4D49D03D-F134-4FED-9DBA-66C75D8F26B5}">
   <ds:schemaRefs>
     <ds:schemaRef ds:uri="http://schemas.openxmlformats.org/officeDocument/2006/bibliography"/>
   </ds:schemaRefs>

</xml_diff>

<commit_message>
att ptt e doc
</commit_message>
<xml_diff>
--- a/Documentação/Documentação_Final_ControlBlock.docx
+++ b/Documentação/Documentação_Final_ControlBlock.docx
@@ -1,6 +1,6 @@
 
 <file path=word/document.xml><?xml version="1.0" encoding="utf-8"?>
-<w:document xmlns:wpc="http://schemas.microsoft.com/office/word/2010/wordprocessingCanvas" xmlns:cx="http://schemas.microsoft.com/office/drawing/2014/chartex" xmlns:cx1="http://schemas.microsoft.com/office/drawing/2015/9/8/chartex" xmlns:cx2="http://schemas.microsoft.com/office/drawing/2015/10/21/chartex" xmlns:cx3="http://schemas.microsoft.com/office/drawing/2016/5/9/chartex" xmlns:cx4="http://schemas.microsoft.com/office/drawing/2016/5/10/chartex" xmlns:cx5="http://schemas.microsoft.com/office/drawing/2016/5/11/chartex" xmlns:cx6="http://schemas.microsoft.com/office/drawing/2016/5/12/chartex" xmlns:cx7="http://schemas.microsoft.com/office/drawing/2016/5/13/chartex" xmlns:cx8="http://schemas.microsoft.com/office/drawing/2016/5/14/chartex" xmlns:mc="http://schemas.openxmlformats.org/markup-compatibility/2006" xmlns:aink="http://schemas.microsoft.com/office/drawing/2016/ink" xmlns:am3d="http://schemas.microsoft.com/office/drawing/2017/model3d" xmlns:o="urn:schemas-microsoft-com:office:office" xmlns:r="http://schemas.openxmlformats.org/officeDocument/2006/relationships" xmlns:m="http://schemas.openxmlformats.org/officeDocument/2006/math" xmlns:v="urn:schemas-microsoft-com:vml" xmlns:wp14="http://schemas.microsoft.com/office/word/2010/wordprocessingDrawing" xmlns:wp="http://schemas.openxmlformats.org/drawingml/2006/wordprocessingDrawing" xmlns:w10="urn:schemas-microsoft-com:office:word" xmlns:w="http://schemas.openxmlformats.org/wordprocessingml/2006/main" xmlns:w14="http://schemas.microsoft.com/office/word/2010/wordml" xmlns:w15="http://schemas.microsoft.com/office/word/2012/wordml" xmlns:w16cid="http://schemas.microsoft.com/office/word/2016/wordml/cid" xmlns:w16se="http://schemas.microsoft.com/office/word/2015/wordml/symex" xmlns:wpg="http://schemas.microsoft.com/office/word/2010/wordprocessingGroup" xmlns:wpi="http://schemas.microsoft.com/office/word/2010/wordprocessingInk" xmlns:wne="http://schemas.microsoft.com/office/word/2006/wordml" xmlns:wps="http://schemas.microsoft.com/office/word/2010/wordprocessingShape" mc:Ignorable="w14 w15 w16se w16cid wp14">
+<w:document xmlns:wpc="http://schemas.microsoft.com/office/word/2010/wordprocessingCanvas" xmlns:cx="http://schemas.microsoft.com/office/drawing/2014/chartex" xmlns:mc="http://schemas.openxmlformats.org/markup-compatibility/2006" xmlns:o="urn:schemas-microsoft-com:office:office" xmlns:r="http://schemas.openxmlformats.org/officeDocument/2006/relationships" xmlns:m="http://schemas.openxmlformats.org/officeDocument/2006/math" xmlns:v="urn:schemas-microsoft-com:vml" xmlns:wp14="http://schemas.microsoft.com/office/word/2010/wordprocessingDrawing" xmlns:wp="http://schemas.openxmlformats.org/drawingml/2006/wordprocessingDrawing" xmlns:w10="urn:schemas-microsoft-com:office:word" xmlns:w="http://schemas.openxmlformats.org/wordprocessingml/2006/main" xmlns:w14="http://schemas.microsoft.com/office/word/2010/wordml" xmlns:w15="http://schemas.microsoft.com/office/word/2012/wordml" xmlns:w16se="http://schemas.microsoft.com/office/word/2015/wordml/symex" xmlns:wpg="http://schemas.microsoft.com/office/word/2010/wordprocessingGroup" xmlns:wpi="http://schemas.microsoft.com/office/word/2010/wordprocessingInk" xmlns:wne="http://schemas.microsoft.com/office/word/2006/wordml" xmlns:wps="http://schemas.microsoft.com/office/word/2010/wordprocessingShape" mc:Ignorable="w14 w15 w16se wp14">
   <w:body>
     <w:p>
       <w:pPr>
@@ -2284,22 +2284,11 @@
       <w:pPr>
         <w:pStyle w:val="FolhadeRostodosCaptulos"/>
       </w:pPr>
-      <w:r>
-        <w:lastRenderedPageBreak/>
-        <w:fldChar w:fldCharType="begin"/>
-      </w:r>
-      <w:r>
-        <w:instrText xml:space="preserve"> REF _Ref125306779 \w </w:instrText>
-      </w:r>
-      <w:r>
-        <w:fldChar w:fldCharType="separate"/>
-      </w:r>
-      <w:r>
-        <w:t>1</w:t>
-      </w:r>
-      <w:r>
-        <w:fldChar w:fldCharType="end"/>
-      </w:r>
+      <w:fldSimple w:instr=" REF _Ref125306779 \w ">
+        <w:r>
+          <w:t>1</w:t>
+        </w:r>
+      </w:fldSimple>
       <w:r>
         <w:tab/>
       </w:r>
@@ -3028,7 +3017,15 @@
         <w:tab/>
       </w:r>
       <w:r>
-        <w:t xml:space="preserve">Bruna Garcia Delfino – Scrum </w:t>
+        <w:t xml:space="preserve">Bruna Garcia Delfino – </w:t>
+      </w:r>
+      <w:proofErr w:type="spellStart"/>
+      <w:r>
+        <w:t>Scrum</w:t>
+      </w:r>
+      <w:proofErr w:type="spellEnd"/>
+      <w:r>
+        <w:t xml:space="preserve"> </w:t>
       </w:r>
       <w:r>
         <w:t xml:space="preserve">Master, </w:t>
@@ -3395,6 +3392,10 @@
         <w:tab/>
       </w:r>
       <w:r>
+        <w:rPr>
+          <w:noProof/>
+          <w:lang w:eastAsia="pt-BR"/>
+        </w:rPr>
         <w:drawing>
           <wp:inline distT="0" distB="0" distL="0" distR="0" wp14:anchorId="746635E5" wp14:editId="62C2D1AC">
             <wp:extent cx="5953817" cy="2819400"/>
@@ -3444,28 +3445,26 @@
           </wp:inline>
         </w:drawing>
       </w:r>
-      <w:bookmarkStart w:id="14" w:name="_GoBack"/>
+      <w:r>
+        <w:t>.</w:t>
+      </w:r>
+    </w:p>
+    <w:p/>
+    <w:p>
+      <w:pPr>
+        <w:pStyle w:val="Ttulo2"/>
+        <w:rPr>
+          <w:b/>
+        </w:rPr>
+      </w:pPr>
+      <w:bookmarkStart w:id="14" w:name="_Toc512519598"/>
+      <w:r>
+        <w:rPr>
+          <w:b/>
+        </w:rPr>
+        <w:t>Sprints / sprint backlog</w:t>
+      </w:r>
       <w:bookmarkEnd w:id="14"/>
-      <w:r>
-        <w:t>.</w:t>
-      </w:r>
-    </w:p>
-    <w:p/>
-    <w:p>
-      <w:pPr>
-        <w:pStyle w:val="Ttulo2"/>
-        <w:rPr>
-          <w:b/>
-        </w:rPr>
-      </w:pPr>
-      <w:bookmarkStart w:id="15" w:name="_Toc512519598"/>
-      <w:r>
-        <w:rPr>
-          <w:b/>
-        </w:rPr>
-        <w:t>Sprints / sprint backlog</w:t>
-      </w:r>
-      <w:bookmarkEnd w:id="15"/>
       <w:r>
         <w:rPr>
           <w:b/>
@@ -3500,22 +3499,11 @@
       <w:pPr>
         <w:pStyle w:val="FolhadeRostodosCaptulos"/>
       </w:pPr>
-      <w:r>
-        <w:lastRenderedPageBreak/>
-        <w:fldChar w:fldCharType="begin"/>
-      </w:r>
-      <w:r>
-        <w:instrText xml:space="preserve"> REF _Ref125306944 \w </w:instrText>
-      </w:r>
-      <w:r>
-        <w:fldChar w:fldCharType="separate"/>
-      </w:r>
-      <w:r>
-        <w:t>3</w:t>
-      </w:r>
-      <w:r>
-        <w:fldChar w:fldCharType="end"/>
-      </w:r>
+      <w:fldSimple w:instr=" REF _Ref125306944 \w ">
+        <w:r>
+          <w:t>3</w:t>
+        </w:r>
+      </w:fldSimple>
       <w:r>
         <w:tab/>
       </w:r>
@@ -3530,7 +3518,7 @@
           <w:color w:val="000000"/>
         </w:rPr>
       </w:pPr>
-      <w:bookmarkStart w:id="16" w:name="_Toc512519599"/>
+      <w:bookmarkStart w:id="15" w:name="_Toc512519599"/>
       <w:r>
         <w:rPr>
           <w:color w:val="000000"/>
@@ -3538,24 +3526,24 @@
         <w:lastRenderedPageBreak/>
         <w:t>desenvolvimento do projeto</w:t>
       </w:r>
+      <w:bookmarkEnd w:id="15"/>
+    </w:p>
+    <w:p/>
+    <w:p>
+      <w:pPr>
+        <w:pStyle w:val="Ttulo2"/>
+        <w:rPr>
+          <w:b/>
+        </w:rPr>
+      </w:pPr>
+      <w:bookmarkStart w:id="16" w:name="_Toc512519600"/>
+      <w:r>
+        <w:rPr>
+          <w:b/>
+        </w:rPr>
+        <w:t>Solução Técnica – Aquisição de dados via Arduino</w:t>
+      </w:r>
       <w:bookmarkEnd w:id="16"/>
-    </w:p>
-    <w:p/>
-    <w:p>
-      <w:pPr>
-        <w:pStyle w:val="Ttulo2"/>
-        <w:rPr>
-          <w:b/>
-        </w:rPr>
-      </w:pPr>
-      <w:bookmarkStart w:id="17" w:name="_Toc512519600"/>
-      <w:r>
-        <w:rPr>
-          <w:b/>
-        </w:rPr>
-        <w:t>Solução Técnica – Aquisição de dados via Arduino</w:t>
-      </w:r>
-      <w:bookmarkEnd w:id="17"/>
       <w:r>
         <w:rPr>
           <w:b/>
@@ -3625,7 +3613,7 @@
       </w:pPr>
     </w:p>
     <w:p>
-      <w:bookmarkStart w:id="18" w:name="_Toc154569928"/>
+      <w:bookmarkStart w:id="17" w:name="_Toc154569928"/>
     </w:p>
     <w:p>
       <w:pPr>
@@ -3634,7 +3622,7 @@
           <w:b/>
         </w:rPr>
       </w:pPr>
-      <w:bookmarkStart w:id="19" w:name="_Toc512519601"/>
+      <w:bookmarkStart w:id="18" w:name="_Toc512519601"/>
       <w:r>
         <w:rPr>
           <w:b/>
@@ -3642,7 +3630,7 @@
         <w:lastRenderedPageBreak/>
         <w:t>Solução Técnica - Aplicação</w:t>
       </w:r>
-      <w:bookmarkEnd w:id="19"/>
+      <w:bookmarkEnd w:id="18"/>
       <w:r>
         <w:rPr>
           <w:b/>
@@ -3716,7 +3704,7 @@
           <w:b/>
         </w:rPr>
       </w:pPr>
-      <w:bookmarkStart w:id="20" w:name="_Toc512519602"/>
+      <w:bookmarkStart w:id="19" w:name="_Toc512519602"/>
       <w:r>
         <w:rPr>
           <w:b/>
@@ -3724,7 +3712,7 @@
         <w:lastRenderedPageBreak/>
         <w:t>Banco de Dados</w:t>
       </w:r>
-      <w:bookmarkEnd w:id="20"/>
+      <w:bookmarkEnd w:id="19"/>
       <w:r>
         <w:rPr>
           <w:b/>
@@ -3918,14 +3906,14 @@
           <w:b/>
         </w:rPr>
       </w:pPr>
-      <w:bookmarkStart w:id="21" w:name="_Toc512519603"/>
+      <w:bookmarkStart w:id="20" w:name="_Toc512519603"/>
       <w:r>
         <w:rPr>
           <w:b/>
         </w:rPr>
         <w:t>Protótipo das telas, lógica e usabilidade</w:t>
       </w:r>
-      <w:bookmarkEnd w:id="21"/>
+      <w:bookmarkEnd w:id="20"/>
       <w:r>
         <w:rPr>
           <w:b/>
@@ -4445,24 +4433,35 @@
     </w:p>
     <w:p>
       <w:r>
+        <w:t xml:space="preserve">Após informar todos os dados </w:t>
+      </w:r>
+      <w:proofErr w:type="spellStart"/>
+      <w:r>
+        <w:t>solicidados</w:t>
+      </w:r>
+      <w:proofErr w:type="spellEnd"/>
+      <w:r>
+        <w:t xml:space="preserve"> o usuário é redirecionado para a tela da dashboard onde todas as informações dos sensores já instalados podem ser </w:t>
+      </w:r>
+      <w:r>
+        <w:t>visualizadas</w:t>
+      </w:r>
+      <w:r>
+        <w:t xml:space="preserve"> pelo usuário final </w:t>
+      </w:r>
+    </w:p>
+    <w:p>
+      <w:r>
         <w:rPr>
           <w:noProof/>
           <w:lang w:eastAsia="pt-BR"/>
         </w:rPr>
         <w:lastRenderedPageBreak/>
         <w:drawing>
-          <wp:anchor distT="0" distB="0" distL="114300" distR="114300" simplePos="0" relativeHeight="251663360" behindDoc="0" locked="0" layoutInCell="1" allowOverlap="1" wp14:anchorId="509C793C" wp14:editId="62140358">
-            <wp:simplePos x="0" y="0"/>
-            <wp:positionH relativeFrom="margin">
-              <wp:align>right</wp:align>
-            </wp:positionH>
-            <wp:positionV relativeFrom="paragraph">
-              <wp:posOffset>906797</wp:posOffset>
-            </wp:positionV>
-            <wp:extent cx="5760720" cy="2754630"/>
-            <wp:effectExtent l="0" t="0" r="0" b="7620"/>
-            <wp:wrapTopAndBottom/>
-            <wp:docPr id="34" name="Imagem 34"/>
+          <wp:inline distT="0" distB="0" distL="0" distR="0" wp14:anchorId="3746F439" wp14:editId="5088B149">
+            <wp:extent cx="5760720" cy="2763520"/>
+            <wp:effectExtent l="0" t="0" r="0" b="0"/>
+            <wp:docPr id="46" name="Imagem 46"/>
             <wp:cNvGraphicFramePr>
               <a:graphicFrameLocks xmlns:a="http://schemas.openxmlformats.org/drawingml/2006/main" noChangeAspect="1"/>
             </wp:cNvGraphicFramePr>
@@ -4482,7 +4481,7 @@
                   <pic:spPr>
                     <a:xfrm>
                       <a:off x="0" y="0"/>
-                      <a:ext cx="5760720" cy="2754630"/>
+                      <a:ext cx="5760720" cy="2763520"/>
                     </a:xfrm>
                     <a:prstGeom prst="rect">
                       <a:avLst/>
@@ -4491,25 +4490,8 @@
                 </pic:pic>
               </a:graphicData>
             </a:graphic>
-          </wp:anchor>
+          </wp:inline>
         </w:drawing>
-      </w:r>
-      <w:r>
-        <w:t xml:space="preserve">Após informar todos os dados </w:t>
-      </w:r>
-      <w:proofErr w:type="spellStart"/>
-      <w:r>
-        <w:t>solicidados</w:t>
-      </w:r>
-      <w:proofErr w:type="spellEnd"/>
-      <w:r>
-        <w:t xml:space="preserve"> o usuário é redirecionado para a tela da dashboard onde todas as informações dos sensores já instalados podem ser </w:t>
-      </w:r>
-      <w:r>
-        <w:t>visualizadas</w:t>
-      </w:r>
-      <w:r>
-        <w:t xml:space="preserve"> pelo usuário final </w:t>
       </w:r>
     </w:p>
     <w:p>
@@ -4572,23 +4554,20 @@
     <w:p/>
     <w:p>
       <w:r>
+        <w:t xml:space="preserve">Exibindo todas as informações coletadas pelos sensores. </w:t>
+      </w:r>
+    </w:p>
+    <w:p>
+      <w:r>
         <w:rPr>
           <w:noProof/>
           <w:lang w:eastAsia="pt-BR"/>
         </w:rPr>
         <w:drawing>
-          <wp:anchor distT="0" distB="0" distL="114300" distR="114300" simplePos="0" relativeHeight="251664384" behindDoc="0" locked="0" layoutInCell="1" allowOverlap="1" wp14:anchorId="4F5F0F3A" wp14:editId="5C04D8D3">
-            <wp:simplePos x="0" y="0"/>
-            <wp:positionH relativeFrom="column">
-              <wp:posOffset>-35626</wp:posOffset>
-            </wp:positionH>
-            <wp:positionV relativeFrom="paragraph">
-              <wp:posOffset>332781</wp:posOffset>
-            </wp:positionV>
-            <wp:extent cx="5760720" cy="1931670"/>
+          <wp:inline distT="0" distB="0" distL="0" distR="0" wp14:anchorId="213B77EA" wp14:editId="01AE45C3">
+            <wp:extent cx="5760720" cy="2515870"/>
             <wp:effectExtent l="0" t="0" r="0" b="0"/>
-            <wp:wrapTopAndBottom/>
-            <wp:docPr id="36" name="Imagem 36"/>
+            <wp:docPr id="47" name="Imagem 47"/>
             <wp:cNvGraphicFramePr>
               <a:graphicFrameLocks xmlns:a="http://schemas.openxmlformats.org/drawingml/2006/main" noChangeAspect="1"/>
             </wp:cNvGraphicFramePr>
@@ -4608,7 +4587,7 @@
                   <pic:spPr>
                     <a:xfrm>
                       <a:off x="0" y="0"/>
-                      <a:ext cx="5760720" cy="1931670"/>
+                      <a:ext cx="5760720" cy="2515870"/>
                     </a:xfrm>
                     <a:prstGeom prst="rect">
                       <a:avLst/>
@@ -4617,13 +4596,13 @@
                 </pic:pic>
               </a:graphicData>
             </a:graphic>
-          </wp:anchor>
+          </wp:inline>
         </w:drawing>
       </w:r>
-      <w:r>
-        <w:t xml:space="preserve">Exibindo todas as informações coletadas pelos sensores. </w:t>
-      </w:r>
-    </w:p>
+      <w:bookmarkStart w:id="21" w:name="_GoBack"/>
+      <w:bookmarkEnd w:id="21"/>
+    </w:p>
+    <w:p/>
     <w:p>
       <w:pPr>
         <w:pStyle w:val="Ttulo2"/>
@@ -4939,7 +4918,7 @@
         </w:sectPr>
       </w:pPr>
     </w:p>
-    <w:bookmarkEnd w:id="18"/>
+    <w:bookmarkEnd w:id="17"/>
     <w:p>
       <w:pPr>
         <w:pStyle w:val="FolhadeRostodosCaptulos"/>
@@ -5006,98 +4985,15 @@
         <w:tab/>
       </w:r>
       <w:r>
-        <w:t>Descritivo básico da instalação da solução e principais cuidados</w:t>
-      </w:r>
-      <w:r>
-        <w:t>. Guia de instalação</w:t>
-      </w:r>
-      <w:r>
-        <w:t xml:space="preserve"> e uso.</w:t>
-      </w:r>
-    </w:p>
-    <w:p/>
-    <w:p>
-      <w:pPr>
-        <w:spacing w:line="240" w:lineRule="auto"/>
-        <w:jc w:val="left"/>
-        <w:rPr>
-          <w:rFonts w:cs="Arial"/>
-          <w:b/>
-          <w:bCs/>
-          <w:color w:val="000000"/>
-        </w:rPr>
-      </w:pPr>
-    </w:p>
-    <w:p>
-      <w:pPr>
-        <w:spacing w:line="240" w:lineRule="auto"/>
-        <w:jc w:val="left"/>
-        <w:rPr>
-          <w:rFonts w:cs="Arial"/>
-          <w:b/>
-          <w:bCs/>
-          <w:color w:val="000000"/>
-        </w:rPr>
-      </w:pPr>
-    </w:p>
-    <w:p/>
-    <w:p>
-      <w:pPr>
-        <w:pStyle w:val="Ttulo2"/>
-        <w:rPr>
-          <w:b/>
-        </w:rPr>
-      </w:pPr>
-      <w:bookmarkStart w:id="25" w:name="_Toc512519607"/>
-      <w:r>
-        <w:rPr>
-          <w:b/>
-        </w:rPr>
-        <w:t>Processo de Atendimento e Suporte</w:t>
-      </w:r>
-      <w:bookmarkEnd w:id="25"/>
-      <w:r>
-        <w:rPr>
-          <w:b/>
-        </w:rPr>
-        <w:t xml:space="preserve"> </w:t>
-      </w:r>
-    </w:p>
-    <w:p>
-      <w:pPr>
-        <w:spacing w:line="240" w:lineRule="auto"/>
-        <w:jc w:val="left"/>
-        <w:rPr>
-          <w:rFonts w:cs="Arial"/>
-          <w:b/>
-          <w:bCs/>
-          <w:color w:val="000000"/>
-        </w:rPr>
-      </w:pPr>
-      <w:r>
         <w:rPr>
           <w:noProof/>
           <w:lang w:eastAsia="pt-BR"/>
         </w:rPr>
         <w:drawing>
-          <wp:anchor distT="0" distB="0" distL="114300" distR="114300" simplePos="0" relativeHeight="251665408" behindDoc="0" locked="0" layoutInCell="1" allowOverlap="1" wp14:anchorId="21963684" wp14:editId="0A8FD837">
-            <wp:simplePos x="0" y="0"/>
-            <wp:positionH relativeFrom="margin">
-              <wp:align>left</wp:align>
-            </wp:positionH>
-            <wp:positionV relativeFrom="page">
-              <wp:posOffset>4656496</wp:posOffset>
-            </wp:positionV>
-            <wp:extent cx="5272405" cy="5332021"/>
-            <wp:effectExtent l="0" t="0" r="4445" b="2540"/>
-            <wp:wrapNone/>
-            <wp:docPr id="37" name="Imagem 1">
-              <a:extLst xmlns:a="http://schemas.openxmlformats.org/drawingml/2006/main">
-                <a:ext uri="{FF2B5EF4-FFF2-40B4-BE49-F238E27FC236}">
-                  <a16:creationId xmlns:a16="http://schemas.microsoft.com/office/drawing/2014/main" id="{E56726B8-4374-4E60-A60B-CE5437C5F963}"/>
-                </a:ext>
-              </a:extLst>
-            </wp:docPr>
+          <wp:inline distT="0" distB="0" distL="0" distR="0" wp14:anchorId="4BF3C064" wp14:editId="6128ACA5">
+            <wp:extent cx="3781425" cy="5143500"/>
+            <wp:effectExtent l="0" t="0" r="9525" b="0"/>
+            <wp:docPr id="7" name="Imagem 7"/>
             <wp:cNvGraphicFramePr>
               <a:graphicFrameLocks xmlns:a="http://schemas.openxmlformats.org/drawingml/2006/main" noChangeAspect="1"/>
             </wp:cNvGraphicFramePr>
@@ -5105,16 +5001,8 @@
               <a:graphicData uri="http://schemas.openxmlformats.org/drawingml/2006/picture">
                 <pic:pic xmlns:pic="http://schemas.openxmlformats.org/drawingml/2006/picture">
                   <pic:nvPicPr>
-                    <pic:cNvPr id="2" name="Imagem 1">
-                      <a:extLst>
-                        <a:ext uri="{FF2B5EF4-FFF2-40B4-BE49-F238E27FC236}">
-                          <a16:creationId xmlns:a16="http://schemas.microsoft.com/office/drawing/2014/main" id="{E56726B8-4374-4E60-A60B-CE5437C5F963}"/>
-                        </a:ext>
-                      </a:extLst>
-                    </pic:cNvPr>
-                    <pic:cNvPicPr>
-                      <a:picLocks noChangeAspect="1"/>
-                    </pic:cNvPicPr>
+                    <pic:cNvPr id="1" name=""/>
+                    <pic:cNvPicPr/>
                   </pic:nvPicPr>
                   <pic:blipFill>
                     <a:blip r:embed="rId56"/>
@@ -5125,7 +5013,7 @@
                   <pic:spPr>
                     <a:xfrm>
                       <a:off x="0" y="0"/>
-                      <a:ext cx="5280761" cy="5340472"/>
+                      <a:ext cx="3781425" cy="5143500"/>
                     </a:xfrm>
                     <a:prstGeom prst="rect">
                       <a:avLst/>
@@ -5134,29 +5022,515 @@
                 </pic:pic>
               </a:graphicData>
             </a:graphic>
-            <wp14:sizeRelH relativeFrom="margin">
-              <wp14:pctWidth>0</wp14:pctWidth>
-            </wp14:sizeRelH>
-            <wp14:sizeRelV relativeFrom="margin">
-              <wp14:pctHeight>0</wp14:pctHeight>
-            </wp14:sizeRelV>
-          </wp:anchor>
+          </wp:inline>
         </w:drawing>
       </w:r>
     </w:p>
-    <w:p>
-      <w:pPr>
-        <w:rPr>
-          <w:noProof/>
-        </w:rPr>
-      </w:pPr>
-    </w:p>
-    <w:p>
-      <w:pPr>
-        <w:rPr>
-          <w:noProof/>
-        </w:rPr>
-      </w:pPr>
+    <w:p/>
+    <w:p>
+      <w:pPr>
+        <w:spacing w:line="240" w:lineRule="auto"/>
+        <w:jc w:val="left"/>
+        <w:rPr>
+          <w:rFonts w:cs="Arial"/>
+          <w:b/>
+          <w:bCs/>
+          <w:color w:val="000000"/>
+        </w:rPr>
+      </w:pPr>
+    </w:p>
+    <w:p>
+      <w:pPr>
+        <w:spacing w:line="240" w:lineRule="auto"/>
+        <w:jc w:val="left"/>
+        <w:rPr>
+          <w:rFonts w:cs="Arial"/>
+          <w:b/>
+          <w:bCs/>
+          <w:color w:val="000000"/>
+        </w:rPr>
+      </w:pPr>
+    </w:p>
+    <w:p/>
+    <w:p>
+      <w:pPr>
+        <w:pStyle w:val="Ttulo2"/>
+        <w:rPr>
+          <w:b/>
+        </w:rPr>
+      </w:pPr>
+      <w:bookmarkStart w:id="25" w:name="_Toc512519607"/>
+      <w:r>
+        <w:rPr>
+          <w:b/>
+        </w:rPr>
+        <w:t>Processo de Atendimento e Suporte</w:t>
+      </w:r>
+      <w:bookmarkEnd w:id="25"/>
+      <w:r>
+        <w:rPr>
+          <w:b/>
+        </w:rPr>
+        <w:t xml:space="preserve"> </w:t>
+      </w:r>
+    </w:p>
+    <w:p>
+      <w:pPr>
+        <w:spacing w:line="240" w:lineRule="auto"/>
+        <w:jc w:val="left"/>
+        <w:rPr>
+          <w:rFonts w:cs="Arial"/>
+          <w:b/>
+          <w:bCs/>
+          <w:color w:val="000000"/>
+        </w:rPr>
+      </w:pPr>
+    </w:p>
+    <w:p>
+      <w:pPr>
+        <w:rPr>
+          <w:noProof/>
+        </w:rPr>
+      </w:pPr>
+    </w:p>
+    <w:p>
+      <w:pPr>
+        <w:rPr>
+          <w:noProof/>
+        </w:rPr>
+      </w:pPr>
+      <w:r>
+        <w:rPr>
+          <w:noProof/>
+          <w:lang w:eastAsia="pt-BR"/>
+        </w:rPr>
+        <w:lastRenderedPageBreak/>
+        <w:drawing>
+          <wp:inline distT="0" distB="0" distL="0" distR="0" wp14:anchorId="2A088291" wp14:editId="2385B770">
+            <wp:extent cx="3838575" cy="5229225"/>
+            <wp:effectExtent l="0" t="0" r="9525" b="9525"/>
+            <wp:docPr id="8" name="Imagem 8"/>
+            <wp:cNvGraphicFramePr>
+              <a:graphicFrameLocks xmlns:a="http://schemas.openxmlformats.org/drawingml/2006/main" noChangeAspect="1"/>
+            </wp:cNvGraphicFramePr>
+            <a:graphic xmlns:a="http://schemas.openxmlformats.org/drawingml/2006/main">
+              <a:graphicData uri="http://schemas.openxmlformats.org/drawingml/2006/picture">
+                <pic:pic xmlns:pic="http://schemas.openxmlformats.org/drawingml/2006/picture">
+                  <pic:nvPicPr>
+                    <pic:cNvPr id="1" name=""/>
+                    <pic:cNvPicPr/>
+                  </pic:nvPicPr>
+                  <pic:blipFill>
+                    <a:blip r:embed="rId57"/>
+                    <a:stretch>
+                      <a:fillRect/>
+                    </a:stretch>
+                  </pic:blipFill>
+                  <pic:spPr>
+                    <a:xfrm>
+                      <a:off x="0" y="0"/>
+                      <a:ext cx="3838575" cy="5229225"/>
+                    </a:xfrm>
+                    <a:prstGeom prst="rect">
+                      <a:avLst/>
+                    </a:prstGeom>
+                  </pic:spPr>
+                </pic:pic>
+              </a:graphicData>
+            </a:graphic>
+          </wp:inline>
+        </w:drawing>
+      </w:r>
+    </w:p>
+    <w:p>
+      <w:pPr>
+        <w:rPr>
+          <w:noProof/>
+        </w:rPr>
+      </w:pPr>
+      <w:r>
+        <w:rPr>
+          <w:noProof/>
+          <w:lang w:eastAsia="pt-BR"/>
+        </w:rPr>
+        <w:lastRenderedPageBreak/>
+        <w:drawing>
+          <wp:inline distT="0" distB="0" distL="0" distR="0" wp14:anchorId="1D26BD50" wp14:editId="723972DC">
+            <wp:extent cx="5238750" cy="4695825"/>
+            <wp:effectExtent l="0" t="0" r="0" b="9525"/>
+            <wp:docPr id="12" name="Imagem 12"/>
+            <wp:cNvGraphicFramePr>
+              <a:graphicFrameLocks xmlns:a="http://schemas.openxmlformats.org/drawingml/2006/main" noChangeAspect="1"/>
+            </wp:cNvGraphicFramePr>
+            <a:graphic xmlns:a="http://schemas.openxmlformats.org/drawingml/2006/main">
+              <a:graphicData uri="http://schemas.openxmlformats.org/drawingml/2006/picture">
+                <pic:pic xmlns:pic="http://schemas.openxmlformats.org/drawingml/2006/picture">
+                  <pic:nvPicPr>
+                    <pic:cNvPr id="1" name=""/>
+                    <pic:cNvPicPr/>
+                  </pic:nvPicPr>
+                  <pic:blipFill>
+                    <a:blip r:embed="rId58"/>
+                    <a:stretch>
+                      <a:fillRect/>
+                    </a:stretch>
+                  </pic:blipFill>
+                  <pic:spPr>
+                    <a:xfrm>
+                      <a:off x="0" y="0"/>
+                      <a:ext cx="5238750" cy="4695825"/>
+                    </a:xfrm>
+                    <a:prstGeom prst="rect">
+                      <a:avLst/>
+                    </a:prstGeom>
+                  </pic:spPr>
+                </pic:pic>
+              </a:graphicData>
+            </a:graphic>
+          </wp:inline>
+        </w:drawing>
+      </w:r>
+    </w:p>
+    <w:p>
+      <w:pPr>
+        <w:rPr>
+          <w:noProof/>
+        </w:rPr>
+      </w:pPr>
+      <w:r>
+        <w:rPr>
+          <w:noProof/>
+          <w:lang w:eastAsia="pt-BR"/>
+        </w:rPr>
+        <w:lastRenderedPageBreak/>
+        <w:drawing>
+          <wp:inline distT="0" distB="0" distL="0" distR="0" wp14:anchorId="11FA8963" wp14:editId="53754D9E">
+            <wp:extent cx="5295900" cy="4533900"/>
+            <wp:effectExtent l="0" t="0" r="0" b="0"/>
+            <wp:docPr id="17" name="Imagem 17"/>
+            <wp:cNvGraphicFramePr>
+              <a:graphicFrameLocks xmlns:a="http://schemas.openxmlformats.org/drawingml/2006/main" noChangeAspect="1"/>
+            </wp:cNvGraphicFramePr>
+            <a:graphic xmlns:a="http://schemas.openxmlformats.org/drawingml/2006/main">
+              <a:graphicData uri="http://schemas.openxmlformats.org/drawingml/2006/picture">
+                <pic:pic xmlns:pic="http://schemas.openxmlformats.org/drawingml/2006/picture">
+                  <pic:nvPicPr>
+                    <pic:cNvPr id="1" name=""/>
+                    <pic:cNvPicPr/>
+                  </pic:nvPicPr>
+                  <pic:blipFill>
+                    <a:blip r:embed="rId59"/>
+                    <a:stretch>
+                      <a:fillRect/>
+                    </a:stretch>
+                  </pic:blipFill>
+                  <pic:spPr>
+                    <a:xfrm>
+                      <a:off x="0" y="0"/>
+                      <a:ext cx="5295900" cy="4533900"/>
+                    </a:xfrm>
+                    <a:prstGeom prst="rect">
+                      <a:avLst/>
+                    </a:prstGeom>
+                  </pic:spPr>
+                </pic:pic>
+              </a:graphicData>
+            </a:graphic>
+          </wp:inline>
+        </w:drawing>
+      </w:r>
+    </w:p>
+    <w:p>
+      <w:pPr>
+        <w:rPr>
+          <w:noProof/>
+        </w:rPr>
+      </w:pPr>
+      <w:r>
+        <w:rPr>
+          <w:noProof/>
+          <w:lang w:eastAsia="pt-BR"/>
+        </w:rPr>
+        <w:lastRenderedPageBreak/>
+        <w:drawing>
+          <wp:inline distT="0" distB="0" distL="0" distR="0" wp14:anchorId="2FABA2D8" wp14:editId="6692F6BB">
+            <wp:extent cx="4476750" cy="5143500"/>
+            <wp:effectExtent l="0" t="0" r="0" b="0"/>
+            <wp:docPr id="40" name="Imagem 40"/>
+            <wp:cNvGraphicFramePr>
+              <a:graphicFrameLocks xmlns:a="http://schemas.openxmlformats.org/drawingml/2006/main" noChangeAspect="1"/>
+            </wp:cNvGraphicFramePr>
+            <a:graphic xmlns:a="http://schemas.openxmlformats.org/drawingml/2006/main">
+              <a:graphicData uri="http://schemas.openxmlformats.org/drawingml/2006/picture">
+                <pic:pic xmlns:pic="http://schemas.openxmlformats.org/drawingml/2006/picture">
+                  <pic:nvPicPr>
+                    <pic:cNvPr id="1" name=""/>
+                    <pic:cNvPicPr/>
+                  </pic:nvPicPr>
+                  <pic:blipFill>
+                    <a:blip r:embed="rId60"/>
+                    <a:stretch>
+                      <a:fillRect/>
+                    </a:stretch>
+                  </pic:blipFill>
+                  <pic:spPr>
+                    <a:xfrm>
+                      <a:off x="0" y="0"/>
+                      <a:ext cx="4476750" cy="5143500"/>
+                    </a:xfrm>
+                    <a:prstGeom prst="rect">
+                      <a:avLst/>
+                    </a:prstGeom>
+                  </pic:spPr>
+                </pic:pic>
+              </a:graphicData>
+            </a:graphic>
+          </wp:inline>
+        </w:drawing>
+      </w:r>
+    </w:p>
+    <w:p>
+      <w:pPr>
+        <w:rPr>
+          <w:noProof/>
+        </w:rPr>
+      </w:pPr>
+      <w:r>
+        <w:rPr>
+          <w:noProof/>
+          <w:lang w:eastAsia="pt-BR"/>
+        </w:rPr>
+        <w:lastRenderedPageBreak/>
+        <w:drawing>
+          <wp:inline distT="0" distB="0" distL="0" distR="0" wp14:anchorId="1B6DC913" wp14:editId="5DC7AD66">
+            <wp:extent cx="5295900" cy="4914900"/>
+            <wp:effectExtent l="0" t="0" r="0" b="0"/>
+            <wp:docPr id="41" name="Imagem 41"/>
+            <wp:cNvGraphicFramePr>
+              <a:graphicFrameLocks xmlns:a="http://schemas.openxmlformats.org/drawingml/2006/main" noChangeAspect="1"/>
+            </wp:cNvGraphicFramePr>
+            <a:graphic xmlns:a="http://schemas.openxmlformats.org/drawingml/2006/main">
+              <a:graphicData uri="http://schemas.openxmlformats.org/drawingml/2006/picture">
+                <pic:pic xmlns:pic="http://schemas.openxmlformats.org/drawingml/2006/picture">
+                  <pic:nvPicPr>
+                    <pic:cNvPr id="1" name=""/>
+                    <pic:cNvPicPr/>
+                  </pic:nvPicPr>
+                  <pic:blipFill>
+                    <a:blip r:embed="rId61"/>
+                    <a:stretch>
+                      <a:fillRect/>
+                    </a:stretch>
+                  </pic:blipFill>
+                  <pic:spPr>
+                    <a:xfrm>
+                      <a:off x="0" y="0"/>
+                      <a:ext cx="5295900" cy="4914900"/>
+                    </a:xfrm>
+                    <a:prstGeom prst="rect">
+                      <a:avLst/>
+                    </a:prstGeom>
+                  </pic:spPr>
+                </pic:pic>
+              </a:graphicData>
+            </a:graphic>
+          </wp:inline>
+        </w:drawing>
+      </w:r>
+    </w:p>
+    <w:p>
+      <w:pPr>
+        <w:rPr>
+          <w:noProof/>
+        </w:rPr>
+      </w:pPr>
+      <w:r>
+        <w:rPr>
+          <w:noProof/>
+          <w:lang w:eastAsia="pt-BR"/>
+        </w:rPr>
+        <w:drawing>
+          <wp:inline distT="0" distB="0" distL="0" distR="0" wp14:anchorId="3C057D16" wp14:editId="399C7E59">
+            <wp:extent cx="5276850" cy="3457575"/>
+            <wp:effectExtent l="0" t="0" r="0" b="9525"/>
+            <wp:docPr id="42" name="Imagem 42"/>
+            <wp:cNvGraphicFramePr>
+              <a:graphicFrameLocks xmlns:a="http://schemas.openxmlformats.org/drawingml/2006/main" noChangeAspect="1"/>
+            </wp:cNvGraphicFramePr>
+            <a:graphic xmlns:a="http://schemas.openxmlformats.org/drawingml/2006/main">
+              <a:graphicData uri="http://schemas.openxmlformats.org/drawingml/2006/picture">
+                <pic:pic xmlns:pic="http://schemas.openxmlformats.org/drawingml/2006/picture">
+                  <pic:nvPicPr>
+                    <pic:cNvPr id="1" name=""/>
+                    <pic:cNvPicPr/>
+                  </pic:nvPicPr>
+                  <pic:blipFill>
+                    <a:blip r:embed="rId62"/>
+                    <a:stretch>
+                      <a:fillRect/>
+                    </a:stretch>
+                  </pic:blipFill>
+                  <pic:spPr>
+                    <a:xfrm>
+                      <a:off x="0" y="0"/>
+                      <a:ext cx="5276850" cy="3457575"/>
+                    </a:xfrm>
+                    <a:prstGeom prst="rect">
+                      <a:avLst/>
+                    </a:prstGeom>
+                  </pic:spPr>
+                </pic:pic>
+              </a:graphicData>
+            </a:graphic>
+          </wp:inline>
+        </w:drawing>
+      </w:r>
+    </w:p>
+    <w:p>
+      <w:pPr>
+        <w:rPr>
+          <w:noProof/>
+        </w:rPr>
+      </w:pPr>
+      <w:r>
+        <w:rPr>
+          <w:noProof/>
+          <w:lang w:eastAsia="pt-BR"/>
+        </w:rPr>
+        <w:lastRenderedPageBreak/>
+        <w:drawing>
+          <wp:inline distT="0" distB="0" distL="0" distR="0" wp14:anchorId="469D783A" wp14:editId="221A107B">
+            <wp:extent cx="5276850" cy="4333875"/>
+            <wp:effectExtent l="0" t="0" r="0" b="9525"/>
+            <wp:docPr id="43" name="Imagem 43"/>
+            <wp:cNvGraphicFramePr>
+              <a:graphicFrameLocks xmlns:a="http://schemas.openxmlformats.org/drawingml/2006/main" noChangeAspect="1"/>
+            </wp:cNvGraphicFramePr>
+            <a:graphic xmlns:a="http://schemas.openxmlformats.org/drawingml/2006/main">
+              <a:graphicData uri="http://schemas.openxmlformats.org/drawingml/2006/picture">
+                <pic:pic xmlns:pic="http://schemas.openxmlformats.org/drawingml/2006/picture">
+                  <pic:nvPicPr>
+                    <pic:cNvPr id="1" name=""/>
+                    <pic:cNvPicPr/>
+                  </pic:nvPicPr>
+                  <pic:blipFill>
+                    <a:blip r:embed="rId63"/>
+                    <a:stretch>
+                      <a:fillRect/>
+                    </a:stretch>
+                  </pic:blipFill>
+                  <pic:spPr>
+                    <a:xfrm>
+                      <a:off x="0" y="0"/>
+                      <a:ext cx="5276850" cy="4333875"/>
+                    </a:xfrm>
+                    <a:prstGeom prst="rect">
+                      <a:avLst/>
+                    </a:prstGeom>
+                  </pic:spPr>
+                </pic:pic>
+              </a:graphicData>
+            </a:graphic>
+          </wp:inline>
+        </w:drawing>
+      </w:r>
+    </w:p>
+    <w:p>
+      <w:pPr>
+        <w:rPr>
+          <w:noProof/>
+        </w:rPr>
+      </w:pPr>
+      <w:r>
+        <w:rPr>
+          <w:noProof/>
+          <w:lang w:eastAsia="pt-BR"/>
+        </w:rPr>
+        <w:drawing>
+          <wp:inline distT="0" distB="0" distL="0" distR="0" wp14:anchorId="0D5F3B08" wp14:editId="19685A41">
+            <wp:extent cx="4857750" cy="2619375"/>
+            <wp:effectExtent l="0" t="0" r="0" b="9525"/>
+            <wp:docPr id="44" name="Imagem 44"/>
+            <wp:cNvGraphicFramePr>
+              <a:graphicFrameLocks xmlns:a="http://schemas.openxmlformats.org/drawingml/2006/main" noChangeAspect="1"/>
+            </wp:cNvGraphicFramePr>
+            <a:graphic xmlns:a="http://schemas.openxmlformats.org/drawingml/2006/main">
+              <a:graphicData uri="http://schemas.openxmlformats.org/drawingml/2006/picture">
+                <pic:pic xmlns:pic="http://schemas.openxmlformats.org/drawingml/2006/picture">
+                  <pic:nvPicPr>
+                    <pic:cNvPr id="1" name=""/>
+                    <pic:cNvPicPr/>
+                  </pic:nvPicPr>
+                  <pic:blipFill>
+                    <a:blip r:embed="rId64"/>
+                    <a:stretch>
+                      <a:fillRect/>
+                    </a:stretch>
+                  </pic:blipFill>
+                  <pic:spPr>
+                    <a:xfrm>
+                      <a:off x="0" y="0"/>
+                      <a:ext cx="4857750" cy="2619375"/>
+                    </a:xfrm>
+                    <a:prstGeom prst="rect">
+                      <a:avLst/>
+                    </a:prstGeom>
+                  </pic:spPr>
+                </pic:pic>
+              </a:graphicData>
+            </a:graphic>
+          </wp:inline>
+        </w:drawing>
+      </w:r>
+    </w:p>
+    <w:p>
+      <w:pPr>
+        <w:rPr>
+          <w:noProof/>
+        </w:rPr>
+      </w:pPr>
+      <w:r>
+        <w:rPr>
+          <w:noProof/>
+          <w:lang w:eastAsia="pt-BR"/>
+        </w:rPr>
+        <w:lastRenderedPageBreak/>
+        <w:drawing>
+          <wp:inline distT="0" distB="0" distL="0" distR="0" wp14:anchorId="3AB3CB17" wp14:editId="073965A0">
+            <wp:extent cx="5760720" cy="4093845"/>
+            <wp:effectExtent l="0" t="0" r="0" b="1905"/>
+            <wp:docPr id="45" name="Imagem 45"/>
+            <wp:cNvGraphicFramePr>
+              <a:graphicFrameLocks xmlns:a="http://schemas.openxmlformats.org/drawingml/2006/main" noChangeAspect="1"/>
+            </wp:cNvGraphicFramePr>
+            <a:graphic xmlns:a="http://schemas.openxmlformats.org/drawingml/2006/main">
+              <a:graphicData uri="http://schemas.openxmlformats.org/drawingml/2006/picture">
+                <pic:pic xmlns:pic="http://schemas.openxmlformats.org/drawingml/2006/picture">
+                  <pic:nvPicPr>
+                    <pic:cNvPr id="1" name=""/>
+                    <pic:cNvPicPr/>
+                  </pic:nvPicPr>
+                  <pic:blipFill>
+                    <a:blip r:embed="rId65"/>
+                    <a:stretch>
+                      <a:fillRect/>
+                    </a:stretch>
+                  </pic:blipFill>
+                  <pic:spPr>
+                    <a:xfrm>
+                      <a:off x="0" y="0"/>
+                      <a:ext cx="5760720" cy="4093845"/>
+                    </a:xfrm>
+                    <a:prstGeom prst="rect">
+                      <a:avLst/>
+                    </a:prstGeom>
+                  </pic:spPr>
+                </pic:pic>
+              </a:graphicData>
+            </a:graphic>
+          </wp:inline>
+        </w:drawing>
+      </w:r>
     </w:p>
     <w:p>
       <w:pPr>
@@ -5164,10 +5538,10 @@
           <w:noProof/>
         </w:rPr>
         <w:sectPr>
-          <w:headerReference w:type="default" r:id="rId57"/>
-          <w:footerReference w:type="default" r:id="rId58"/>
-          <w:headerReference w:type="first" r:id="rId59"/>
-          <w:footerReference w:type="first" r:id="rId60"/>
+          <w:headerReference w:type="default" r:id="rId66"/>
+          <w:footerReference w:type="default" r:id="rId67"/>
+          <w:headerReference w:type="first" r:id="rId68"/>
+          <w:footerReference w:type="first" r:id="rId69"/>
           <w:pgSz w:w="11907" w:h="16840" w:code="9"/>
           <w:pgMar w:top="1701" w:right="1134" w:bottom="1531" w:left="1701" w:header="720" w:footer="720" w:gutter="0"/>
           <w:cols w:space="708"/>
@@ -5180,40 +5554,19 @@
       <w:pPr>
         <w:pStyle w:val="FolhadeRostodosCaptulos"/>
       </w:pPr>
-      <w:r>
-        <w:lastRenderedPageBreak/>
-        <w:fldChar w:fldCharType="begin"/>
-      </w:r>
-      <w:r>
-        <w:instrText xml:space="preserve"> REF _Ref125307146 \w </w:instrText>
-      </w:r>
-      <w:r>
-        <w:fldChar w:fldCharType="separate"/>
-      </w:r>
-      <w:r>
-        <w:t>5</w:t>
-      </w:r>
-      <w:r>
-        <w:fldChar w:fldCharType="end"/>
-      </w:r>
+      <w:fldSimple w:instr=" REF _Ref125307146 \w ">
+        <w:r>
+          <w:t>5</w:t>
+        </w:r>
+      </w:fldSimple>
       <w:r>
         <w:tab/>
       </w:r>
-      <w:r>
-        <w:fldChar w:fldCharType="begin"/>
-      </w:r>
-      <w:r>
-        <w:instrText xml:space="preserve"> REF _Ref125307146 </w:instrText>
-      </w:r>
-      <w:r>
-        <w:fldChar w:fldCharType="separate"/>
-      </w:r>
-      <w:r>
-        <w:t>CONCLUSÕES</w:t>
-      </w:r>
-      <w:r>
-        <w:fldChar w:fldCharType="end"/>
-      </w:r>
+      <w:fldSimple w:instr=" REF _Ref125307146 ">
+        <w:r>
+          <w:t>CONCLUSÕES</w:t>
+        </w:r>
+      </w:fldSimple>
     </w:p>
     <w:p>
       <w:pPr>
@@ -5469,11 +5822,11 @@
           <w:tab w:val="clear" w:pos="851"/>
         </w:tabs>
         <w:sectPr>
-          <w:headerReference w:type="even" r:id="rId61"/>
-          <w:headerReference w:type="default" r:id="rId62"/>
-          <w:footerReference w:type="default" r:id="rId63"/>
-          <w:headerReference w:type="first" r:id="rId64"/>
-          <w:footerReference w:type="first" r:id="rId65"/>
+          <w:headerReference w:type="even" r:id="rId70"/>
+          <w:headerReference w:type="default" r:id="rId71"/>
+          <w:footerReference w:type="default" r:id="rId72"/>
+          <w:headerReference w:type="first" r:id="rId73"/>
+          <w:footerReference w:type="first" r:id="rId74"/>
           <w:type w:val="continuous"/>
           <w:pgSz w:w="11907" w:h="16840" w:code="9"/>
           <w:pgMar w:top="1701" w:right="1134" w:bottom="1531" w:left="1701" w:header="720" w:footer="720" w:gutter="0"/>
@@ -5759,10 +6112,10 @@
       </w:pPr>
     </w:p>
     <w:sectPr>
-      <w:headerReference w:type="default" r:id="rId66"/>
-      <w:footerReference w:type="default" r:id="rId67"/>
-      <w:headerReference w:type="first" r:id="rId68"/>
-      <w:footerReference w:type="first" r:id="rId69"/>
+      <w:headerReference w:type="default" r:id="rId75"/>
+      <w:footerReference w:type="default" r:id="rId76"/>
+      <w:headerReference w:type="first" r:id="rId77"/>
+      <w:footerReference w:type="first" r:id="rId78"/>
       <w:pgSz w:w="11907" w:h="16840" w:code="9"/>
       <w:pgMar w:top="1701" w:right="1134" w:bottom="1531" w:left="1701" w:header="709" w:footer="709" w:gutter="0"/>
       <w:cols w:space="708"/>
@@ -5802,7 +6155,7 @@
 </file>
 
 <file path=word/endnotes.xml><?xml version="1.0" encoding="utf-8"?>
-<w:endnotes xmlns:wpc="http://schemas.microsoft.com/office/word/2010/wordprocessingCanvas" xmlns:cx="http://schemas.microsoft.com/office/drawing/2014/chartex" xmlns:cx1="http://schemas.microsoft.com/office/drawing/2015/9/8/chartex" xmlns:cx2="http://schemas.microsoft.com/office/drawing/2015/10/21/chartex" xmlns:cx3="http://schemas.microsoft.com/office/drawing/2016/5/9/chartex" xmlns:cx4="http://schemas.microsoft.com/office/drawing/2016/5/10/chartex" xmlns:cx5="http://schemas.microsoft.com/office/drawing/2016/5/11/chartex" xmlns:cx6="http://schemas.microsoft.com/office/drawing/2016/5/12/chartex" xmlns:cx7="http://schemas.microsoft.com/office/drawing/2016/5/13/chartex" xmlns:cx8="http://schemas.microsoft.com/office/drawing/2016/5/14/chartex" xmlns:mc="http://schemas.openxmlformats.org/markup-compatibility/2006" xmlns:aink="http://schemas.microsoft.com/office/drawing/2016/ink" xmlns:am3d="http://schemas.microsoft.com/office/drawing/2017/model3d" xmlns:o="urn:schemas-microsoft-com:office:office" xmlns:r="http://schemas.openxmlformats.org/officeDocument/2006/relationships" xmlns:m="http://schemas.openxmlformats.org/officeDocument/2006/math" xmlns:v="urn:schemas-microsoft-com:vml" xmlns:wp14="http://schemas.microsoft.com/office/word/2010/wordprocessingDrawing" xmlns:wp="http://schemas.openxmlformats.org/drawingml/2006/wordprocessingDrawing" xmlns:w10="urn:schemas-microsoft-com:office:word" xmlns:w="http://schemas.openxmlformats.org/wordprocessingml/2006/main" xmlns:w14="http://schemas.microsoft.com/office/word/2010/wordml" xmlns:w15="http://schemas.microsoft.com/office/word/2012/wordml" xmlns:w16cid="http://schemas.microsoft.com/office/word/2016/wordml/cid" xmlns:w16se="http://schemas.microsoft.com/office/word/2015/wordml/symex" xmlns:wpg="http://schemas.microsoft.com/office/word/2010/wordprocessingGroup" xmlns:wpi="http://schemas.microsoft.com/office/word/2010/wordprocessingInk" xmlns:wne="http://schemas.microsoft.com/office/word/2006/wordml" xmlns:wps="http://schemas.microsoft.com/office/word/2010/wordprocessingShape" mc:Ignorable="w14 w15 w16se w16cid wp14">
+<w:endnotes xmlns:wpc="http://schemas.microsoft.com/office/word/2010/wordprocessingCanvas" xmlns:cx="http://schemas.microsoft.com/office/drawing/2014/chartex" xmlns:mc="http://schemas.openxmlformats.org/markup-compatibility/2006" xmlns:o="urn:schemas-microsoft-com:office:office" xmlns:r="http://schemas.openxmlformats.org/officeDocument/2006/relationships" xmlns:m="http://schemas.openxmlformats.org/officeDocument/2006/math" xmlns:v="urn:schemas-microsoft-com:vml" xmlns:wp14="http://schemas.microsoft.com/office/word/2010/wordprocessingDrawing" xmlns:wp="http://schemas.openxmlformats.org/drawingml/2006/wordprocessingDrawing" xmlns:w10="urn:schemas-microsoft-com:office:word" xmlns:w="http://schemas.openxmlformats.org/wordprocessingml/2006/main" xmlns:w14="http://schemas.microsoft.com/office/word/2010/wordml" xmlns:w15="http://schemas.microsoft.com/office/word/2012/wordml" xmlns:w16se="http://schemas.microsoft.com/office/word/2015/wordml/symex" xmlns:wpg="http://schemas.microsoft.com/office/word/2010/wordprocessingGroup" xmlns:wpi="http://schemas.microsoft.com/office/word/2010/wordprocessingInk" xmlns:wne="http://schemas.microsoft.com/office/word/2006/wordml" xmlns:wps="http://schemas.microsoft.com/office/word/2010/wordprocessingShape" mc:Ignorable="w14 w15 w16se wp14">
   <w:endnote w:type="separator" w:id="-1">
     <w:p>
       <w:r>
@@ -5827,7 +6180,7 @@
 </file>
 
 <file path=word/footer1.xml><?xml version="1.0" encoding="utf-8"?>
-<w:ftr xmlns:wpc="http://schemas.microsoft.com/office/word/2010/wordprocessingCanvas" xmlns:cx="http://schemas.microsoft.com/office/drawing/2014/chartex" xmlns:cx1="http://schemas.microsoft.com/office/drawing/2015/9/8/chartex" xmlns:cx2="http://schemas.microsoft.com/office/drawing/2015/10/21/chartex" xmlns:cx3="http://schemas.microsoft.com/office/drawing/2016/5/9/chartex" xmlns:cx4="http://schemas.microsoft.com/office/drawing/2016/5/10/chartex" xmlns:cx5="http://schemas.microsoft.com/office/drawing/2016/5/11/chartex" xmlns:cx6="http://schemas.microsoft.com/office/drawing/2016/5/12/chartex" xmlns:cx7="http://schemas.microsoft.com/office/drawing/2016/5/13/chartex" xmlns:cx8="http://schemas.microsoft.com/office/drawing/2016/5/14/chartex" xmlns:mc="http://schemas.openxmlformats.org/markup-compatibility/2006" xmlns:aink="http://schemas.microsoft.com/office/drawing/2016/ink" xmlns:am3d="http://schemas.microsoft.com/office/drawing/2017/model3d" xmlns:o="urn:schemas-microsoft-com:office:office" xmlns:r="http://schemas.openxmlformats.org/officeDocument/2006/relationships" xmlns:m="http://schemas.openxmlformats.org/officeDocument/2006/math" xmlns:v="urn:schemas-microsoft-com:vml" xmlns:wp14="http://schemas.microsoft.com/office/word/2010/wordprocessingDrawing" xmlns:wp="http://schemas.openxmlformats.org/drawingml/2006/wordprocessingDrawing" xmlns:w10="urn:schemas-microsoft-com:office:word" xmlns:w="http://schemas.openxmlformats.org/wordprocessingml/2006/main" xmlns:w14="http://schemas.microsoft.com/office/word/2010/wordml" xmlns:w15="http://schemas.microsoft.com/office/word/2012/wordml" xmlns:w16cid="http://schemas.microsoft.com/office/word/2016/wordml/cid" xmlns:w16se="http://schemas.microsoft.com/office/word/2015/wordml/symex" xmlns:wpg="http://schemas.microsoft.com/office/word/2010/wordprocessingGroup" xmlns:wpi="http://schemas.microsoft.com/office/word/2010/wordprocessingInk" xmlns:wne="http://schemas.microsoft.com/office/word/2006/wordml" xmlns:wps="http://schemas.microsoft.com/office/word/2010/wordprocessingShape" mc:Ignorable="w14 w15 w16se w16cid wp14">
+<w:ftr xmlns:wpc="http://schemas.microsoft.com/office/word/2010/wordprocessingCanvas" xmlns:cx="http://schemas.microsoft.com/office/drawing/2014/chartex" xmlns:mc="http://schemas.openxmlformats.org/markup-compatibility/2006" xmlns:o="urn:schemas-microsoft-com:office:office" xmlns:r="http://schemas.openxmlformats.org/officeDocument/2006/relationships" xmlns:m="http://schemas.openxmlformats.org/officeDocument/2006/math" xmlns:v="urn:schemas-microsoft-com:vml" xmlns:wp14="http://schemas.microsoft.com/office/word/2010/wordprocessingDrawing" xmlns:wp="http://schemas.openxmlformats.org/drawingml/2006/wordprocessingDrawing" xmlns:w10="urn:schemas-microsoft-com:office:word" xmlns:w="http://schemas.openxmlformats.org/wordprocessingml/2006/main" xmlns:w14="http://schemas.microsoft.com/office/word/2010/wordml" xmlns:w15="http://schemas.microsoft.com/office/word/2012/wordml" xmlns:w16se="http://schemas.microsoft.com/office/word/2015/wordml/symex" xmlns:wpg="http://schemas.microsoft.com/office/word/2010/wordprocessingGroup" xmlns:wpi="http://schemas.microsoft.com/office/word/2010/wordprocessingInk" xmlns:wne="http://schemas.microsoft.com/office/word/2006/wordml" xmlns:wps="http://schemas.microsoft.com/office/word/2010/wordprocessingShape" mc:Ignorable="w14 w15 w16se wp14">
   <w:p>
     <w:pPr>
       <w:pStyle w:val="Rodap"/>
@@ -5878,7 +6231,7 @@
 </file>
 
 <file path=word/footer10.xml><?xml version="1.0" encoding="utf-8"?>
-<w:ftr xmlns:wpc="http://schemas.microsoft.com/office/word/2010/wordprocessingCanvas" xmlns:cx="http://schemas.microsoft.com/office/drawing/2014/chartex" xmlns:cx1="http://schemas.microsoft.com/office/drawing/2015/9/8/chartex" xmlns:cx2="http://schemas.microsoft.com/office/drawing/2015/10/21/chartex" xmlns:cx3="http://schemas.microsoft.com/office/drawing/2016/5/9/chartex" xmlns:cx4="http://schemas.microsoft.com/office/drawing/2016/5/10/chartex" xmlns:cx5="http://schemas.microsoft.com/office/drawing/2016/5/11/chartex" xmlns:cx6="http://schemas.microsoft.com/office/drawing/2016/5/12/chartex" xmlns:cx7="http://schemas.microsoft.com/office/drawing/2016/5/13/chartex" xmlns:cx8="http://schemas.microsoft.com/office/drawing/2016/5/14/chartex" xmlns:mc="http://schemas.openxmlformats.org/markup-compatibility/2006" xmlns:aink="http://schemas.microsoft.com/office/drawing/2016/ink" xmlns:am3d="http://schemas.microsoft.com/office/drawing/2017/model3d" xmlns:o="urn:schemas-microsoft-com:office:office" xmlns:r="http://schemas.openxmlformats.org/officeDocument/2006/relationships" xmlns:m="http://schemas.openxmlformats.org/officeDocument/2006/math" xmlns:v="urn:schemas-microsoft-com:vml" xmlns:wp14="http://schemas.microsoft.com/office/word/2010/wordprocessingDrawing" xmlns:wp="http://schemas.openxmlformats.org/drawingml/2006/wordprocessingDrawing" xmlns:w10="urn:schemas-microsoft-com:office:word" xmlns:w="http://schemas.openxmlformats.org/wordprocessingml/2006/main" xmlns:w14="http://schemas.microsoft.com/office/word/2010/wordml" xmlns:w15="http://schemas.microsoft.com/office/word/2012/wordml" xmlns:w16cid="http://schemas.microsoft.com/office/word/2016/wordml/cid" xmlns:w16se="http://schemas.microsoft.com/office/word/2015/wordml/symex" xmlns:wpg="http://schemas.microsoft.com/office/word/2010/wordprocessingGroup" xmlns:wpi="http://schemas.microsoft.com/office/word/2010/wordprocessingInk" xmlns:wne="http://schemas.microsoft.com/office/word/2006/wordml" xmlns:wps="http://schemas.microsoft.com/office/word/2010/wordprocessingShape" mc:Ignorable="w14 w15 w16se w16cid wp14">
+<w:ftr xmlns:wpc="http://schemas.microsoft.com/office/word/2010/wordprocessingCanvas" xmlns:cx="http://schemas.microsoft.com/office/drawing/2014/chartex" xmlns:mc="http://schemas.openxmlformats.org/markup-compatibility/2006" xmlns:o="urn:schemas-microsoft-com:office:office" xmlns:r="http://schemas.openxmlformats.org/officeDocument/2006/relationships" xmlns:m="http://schemas.openxmlformats.org/officeDocument/2006/math" xmlns:v="urn:schemas-microsoft-com:vml" xmlns:wp14="http://schemas.microsoft.com/office/word/2010/wordprocessingDrawing" xmlns:wp="http://schemas.openxmlformats.org/drawingml/2006/wordprocessingDrawing" xmlns:w10="urn:schemas-microsoft-com:office:word" xmlns:w="http://schemas.openxmlformats.org/wordprocessingml/2006/main" xmlns:w14="http://schemas.microsoft.com/office/word/2010/wordml" xmlns:w15="http://schemas.microsoft.com/office/word/2012/wordml" xmlns:w16se="http://schemas.microsoft.com/office/word/2015/wordml/symex" xmlns:wpg="http://schemas.microsoft.com/office/word/2010/wordprocessingGroup" xmlns:wpi="http://schemas.microsoft.com/office/word/2010/wordprocessingInk" xmlns:wne="http://schemas.microsoft.com/office/word/2006/wordml" xmlns:wps="http://schemas.microsoft.com/office/word/2010/wordprocessingShape" mc:Ignorable="w14 w15 w16se wp14">
   <w:p>
     <w:pPr>
       <w:pStyle w:val="Rodap"/>
@@ -5888,7 +6241,7 @@
 </file>
 
 <file path=word/footer11.xml><?xml version="1.0" encoding="utf-8"?>
-<w:ftr xmlns:wpc="http://schemas.microsoft.com/office/word/2010/wordprocessingCanvas" xmlns:cx="http://schemas.microsoft.com/office/drawing/2014/chartex" xmlns:cx1="http://schemas.microsoft.com/office/drawing/2015/9/8/chartex" xmlns:cx2="http://schemas.microsoft.com/office/drawing/2015/10/21/chartex" xmlns:cx3="http://schemas.microsoft.com/office/drawing/2016/5/9/chartex" xmlns:cx4="http://schemas.microsoft.com/office/drawing/2016/5/10/chartex" xmlns:cx5="http://schemas.microsoft.com/office/drawing/2016/5/11/chartex" xmlns:cx6="http://schemas.microsoft.com/office/drawing/2016/5/12/chartex" xmlns:cx7="http://schemas.microsoft.com/office/drawing/2016/5/13/chartex" xmlns:cx8="http://schemas.microsoft.com/office/drawing/2016/5/14/chartex" xmlns:mc="http://schemas.openxmlformats.org/markup-compatibility/2006" xmlns:aink="http://schemas.microsoft.com/office/drawing/2016/ink" xmlns:am3d="http://schemas.microsoft.com/office/drawing/2017/model3d" xmlns:o="urn:schemas-microsoft-com:office:office" xmlns:r="http://schemas.openxmlformats.org/officeDocument/2006/relationships" xmlns:m="http://schemas.openxmlformats.org/officeDocument/2006/math" xmlns:v="urn:schemas-microsoft-com:vml" xmlns:wp14="http://schemas.microsoft.com/office/word/2010/wordprocessingDrawing" xmlns:wp="http://schemas.openxmlformats.org/drawingml/2006/wordprocessingDrawing" xmlns:w10="urn:schemas-microsoft-com:office:word" xmlns:w="http://schemas.openxmlformats.org/wordprocessingml/2006/main" xmlns:w14="http://schemas.microsoft.com/office/word/2010/wordml" xmlns:w15="http://schemas.microsoft.com/office/word/2012/wordml" xmlns:w16cid="http://schemas.microsoft.com/office/word/2016/wordml/cid" xmlns:w16se="http://schemas.microsoft.com/office/word/2015/wordml/symex" xmlns:wpg="http://schemas.microsoft.com/office/word/2010/wordprocessingGroup" xmlns:wpi="http://schemas.microsoft.com/office/word/2010/wordprocessingInk" xmlns:wne="http://schemas.microsoft.com/office/word/2006/wordml" xmlns:wps="http://schemas.microsoft.com/office/word/2010/wordprocessingShape" mc:Ignorable="w14 w15 w16se w16cid wp14">
+<w:ftr xmlns:wpc="http://schemas.microsoft.com/office/word/2010/wordprocessingCanvas" xmlns:cx="http://schemas.microsoft.com/office/drawing/2014/chartex" xmlns:mc="http://schemas.openxmlformats.org/markup-compatibility/2006" xmlns:o="urn:schemas-microsoft-com:office:office" xmlns:r="http://schemas.openxmlformats.org/officeDocument/2006/relationships" xmlns:m="http://schemas.openxmlformats.org/officeDocument/2006/math" xmlns:v="urn:schemas-microsoft-com:vml" xmlns:wp14="http://schemas.microsoft.com/office/word/2010/wordprocessingDrawing" xmlns:wp="http://schemas.openxmlformats.org/drawingml/2006/wordprocessingDrawing" xmlns:w10="urn:schemas-microsoft-com:office:word" xmlns:w="http://schemas.openxmlformats.org/wordprocessingml/2006/main" xmlns:w14="http://schemas.microsoft.com/office/word/2010/wordml" xmlns:w15="http://schemas.microsoft.com/office/word/2012/wordml" xmlns:w16se="http://schemas.microsoft.com/office/word/2015/wordml/symex" xmlns:wpg="http://schemas.microsoft.com/office/word/2010/wordprocessingGroup" xmlns:wpi="http://schemas.microsoft.com/office/word/2010/wordprocessingInk" xmlns:wne="http://schemas.microsoft.com/office/word/2006/wordml" xmlns:wps="http://schemas.microsoft.com/office/word/2010/wordprocessingShape" mc:Ignorable="w14 w15 w16se wp14">
   <w:p>
     <w:pPr>
       <w:pStyle w:val="Rodap"/>
@@ -5898,7 +6251,7 @@
 </file>
 
 <file path=word/footer12.xml><?xml version="1.0" encoding="utf-8"?>
-<w:ftr xmlns:wpc="http://schemas.microsoft.com/office/word/2010/wordprocessingCanvas" xmlns:cx="http://schemas.microsoft.com/office/drawing/2014/chartex" xmlns:cx1="http://schemas.microsoft.com/office/drawing/2015/9/8/chartex" xmlns:cx2="http://schemas.microsoft.com/office/drawing/2015/10/21/chartex" xmlns:cx3="http://schemas.microsoft.com/office/drawing/2016/5/9/chartex" xmlns:cx4="http://schemas.microsoft.com/office/drawing/2016/5/10/chartex" xmlns:cx5="http://schemas.microsoft.com/office/drawing/2016/5/11/chartex" xmlns:cx6="http://schemas.microsoft.com/office/drawing/2016/5/12/chartex" xmlns:cx7="http://schemas.microsoft.com/office/drawing/2016/5/13/chartex" xmlns:cx8="http://schemas.microsoft.com/office/drawing/2016/5/14/chartex" xmlns:mc="http://schemas.openxmlformats.org/markup-compatibility/2006" xmlns:aink="http://schemas.microsoft.com/office/drawing/2016/ink" xmlns:am3d="http://schemas.microsoft.com/office/drawing/2017/model3d" xmlns:o="urn:schemas-microsoft-com:office:office" xmlns:r="http://schemas.openxmlformats.org/officeDocument/2006/relationships" xmlns:m="http://schemas.openxmlformats.org/officeDocument/2006/math" xmlns:v="urn:schemas-microsoft-com:vml" xmlns:wp14="http://schemas.microsoft.com/office/word/2010/wordprocessingDrawing" xmlns:wp="http://schemas.openxmlformats.org/drawingml/2006/wordprocessingDrawing" xmlns:w10="urn:schemas-microsoft-com:office:word" xmlns:w="http://schemas.openxmlformats.org/wordprocessingml/2006/main" xmlns:w14="http://schemas.microsoft.com/office/word/2010/wordml" xmlns:w15="http://schemas.microsoft.com/office/word/2012/wordml" xmlns:w16cid="http://schemas.microsoft.com/office/word/2016/wordml/cid" xmlns:w16se="http://schemas.microsoft.com/office/word/2015/wordml/symex" xmlns:wpg="http://schemas.microsoft.com/office/word/2010/wordprocessingGroup" xmlns:wpi="http://schemas.microsoft.com/office/word/2010/wordprocessingInk" xmlns:wne="http://schemas.microsoft.com/office/word/2006/wordml" xmlns:wps="http://schemas.microsoft.com/office/word/2010/wordprocessingShape" mc:Ignorable="w14 w15 w16se w16cid wp14">
+<w:ftr xmlns:wpc="http://schemas.microsoft.com/office/word/2010/wordprocessingCanvas" xmlns:cx="http://schemas.microsoft.com/office/drawing/2014/chartex" xmlns:mc="http://schemas.openxmlformats.org/markup-compatibility/2006" xmlns:o="urn:schemas-microsoft-com:office:office" xmlns:r="http://schemas.openxmlformats.org/officeDocument/2006/relationships" xmlns:m="http://schemas.openxmlformats.org/officeDocument/2006/math" xmlns:v="urn:schemas-microsoft-com:vml" xmlns:wp14="http://schemas.microsoft.com/office/word/2010/wordprocessingDrawing" xmlns:wp="http://schemas.openxmlformats.org/drawingml/2006/wordprocessingDrawing" xmlns:w10="urn:schemas-microsoft-com:office:word" xmlns:w="http://schemas.openxmlformats.org/wordprocessingml/2006/main" xmlns:w14="http://schemas.microsoft.com/office/word/2010/wordml" xmlns:w15="http://schemas.microsoft.com/office/word/2012/wordml" xmlns:w16se="http://schemas.microsoft.com/office/word/2015/wordml/symex" xmlns:wpg="http://schemas.microsoft.com/office/word/2010/wordprocessingGroup" xmlns:wpi="http://schemas.microsoft.com/office/word/2010/wordprocessingInk" xmlns:wne="http://schemas.microsoft.com/office/word/2006/wordml" xmlns:wps="http://schemas.microsoft.com/office/word/2010/wordprocessingShape" mc:Ignorable="w14 w15 w16se wp14">
   <w:p>
     <w:pPr>
       <w:pStyle w:val="Rodap"/>
@@ -5908,7 +6261,7 @@
 </file>
 
 <file path=word/footer13.xml><?xml version="1.0" encoding="utf-8"?>
-<w:ftr xmlns:wpc="http://schemas.microsoft.com/office/word/2010/wordprocessingCanvas" xmlns:cx="http://schemas.microsoft.com/office/drawing/2014/chartex" xmlns:cx1="http://schemas.microsoft.com/office/drawing/2015/9/8/chartex" xmlns:cx2="http://schemas.microsoft.com/office/drawing/2015/10/21/chartex" xmlns:cx3="http://schemas.microsoft.com/office/drawing/2016/5/9/chartex" xmlns:cx4="http://schemas.microsoft.com/office/drawing/2016/5/10/chartex" xmlns:cx5="http://schemas.microsoft.com/office/drawing/2016/5/11/chartex" xmlns:cx6="http://schemas.microsoft.com/office/drawing/2016/5/12/chartex" xmlns:cx7="http://schemas.microsoft.com/office/drawing/2016/5/13/chartex" xmlns:cx8="http://schemas.microsoft.com/office/drawing/2016/5/14/chartex" xmlns:mc="http://schemas.openxmlformats.org/markup-compatibility/2006" xmlns:aink="http://schemas.microsoft.com/office/drawing/2016/ink" xmlns:am3d="http://schemas.microsoft.com/office/drawing/2017/model3d" xmlns:o="urn:schemas-microsoft-com:office:office" xmlns:r="http://schemas.openxmlformats.org/officeDocument/2006/relationships" xmlns:m="http://schemas.openxmlformats.org/officeDocument/2006/math" xmlns:v="urn:schemas-microsoft-com:vml" xmlns:wp14="http://schemas.microsoft.com/office/word/2010/wordprocessingDrawing" xmlns:wp="http://schemas.openxmlformats.org/drawingml/2006/wordprocessingDrawing" xmlns:w10="urn:schemas-microsoft-com:office:word" xmlns:w="http://schemas.openxmlformats.org/wordprocessingml/2006/main" xmlns:w14="http://schemas.microsoft.com/office/word/2010/wordml" xmlns:w15="http://schemas.microsoft.com/office/word/2012/wordml" xmlns:w16cid="http://schemas.microsoft.com/office/word/2016/wordml/cid" xmlns:w16se="http://schemas.microsoft.com/office/word/2015/wordml/symex" xmlns:wpg="http://schemas.microsoft.com/office/word/2010/wordprocessingGroup" xmlns:wpi="http://schemas.microsoft.com/office/word/2010/wordprocessingInk" xmlns:wne="http://schemas.microsoft.com/office/word/2006/wordml" xmlns:wps="http://schemas.microsoft.com/office/word/2010/wordprocessingShape" mc:Ignorable="w14 w15 w16se w16cid wp14">
+<w:ftr xmlns:wpc="http://schemas.microsoft.com/office/word/2010/wordprocessingCanvas" xmlns:cx="http://schemas.microsoft.com/office/drawing/2014/chartex" xmlns:mc="http://schemas.openxmlformats.org/markup-compatibility/2006" xmlns:o="urn:schemas-microsoft-com:office:office" xmlns:r="http://schemas.openxmlformats.org/officeDocument/2006/relationships" xmlns:m="http://schemas.openxmlformats.org/officeDocument/2006/math" xmlns:v="urn:schemas-microsoft-com:vml" xmlns:wp14="http://schemas.microsoft.com/office/word/2010/wordprocessingDrawing" xmlns:wp="http://schemas.openxmlformats.org/drawingml/2006/wordprocessingDrawing" xmlns:w10="urn:schemas-microsoft-com:office:word" xmlns:w="http://schemas.openxmlformats.org/wordprocessingml/2006/main" xmlns:w14="http://schemas.microsoft.com/office/word/2010/wordml" xmlns:w15="http://schemas.microsoft.com/office/word/2012/wordml" xmlns:w16se="http://schemas.microsoft.com/office/word/2015/wordml/symex" xmlns:wpg="http://schemas.microsoft.com/office/word/2010/wordprocessingGroup" xmlns:wpi="http://schemas.microsoft.com/office/word/2010/wordprocessingInk" xmlns:wne="http://schemas.microsoft.com/office/word/2006/wordml" xmlns:wps="http://schemas.microsoft.com/office/word/2010/wordprocessingShape" mc:Ignorable="w14 w15 w16se wp14">
   <w:p>
     <w:pPr>
       <w:pStyle w:val="Rodap"/>
@@ -5919,7 +6272,7 @@
 </file>
 
 <file path=word/footer14.xml><?xml version="1.0" encoding="utf-8"?>
-<w:ftr xmlns:wpc="http://schemas.microsoft.com/office/word/2010/wordprocessingCanvas" xmlns:cx="http://schemas.microsoft.com/office/drawing/2014/chartex" xmlns:cx1="http://schemas.microsoft.com/office/drawing/2015/9/8/chartex" xmlns:cx2="http://schemas.microsoft.com/office/drawing/2015/10/21/chartex" xmlns:cx3="http://schemas.microsoft.com/office/drawing/2016/5/9/chartex" xmlns:cx4="http://schemas.microsoft.com/office/drawing/2016/5/10/chartex" xmlns:cx5="http://schemas.microsoft.com/office/drawing/2016/5/11/chartex" xmlns:cx6="http://schemas.microsoft.com/office/drawing/2016/5/12/chartex" xmlns:cx7="http://schemas.microsoft.com/office/drawing/2016/5/13/chartex" xmlns:cx8="http://schemas.microsoft.com/office/drawing/2016/5/14/chartex" xmlns:mc="http://schemas.openxmlformats.org/markup-compatibility/2006" xmlns:aink="http://schemas.microsoft.com/office/drawing/2016/ink" xmlns:am3d="http://schemas.microsoft.com/office/drawing/2017/model3d" xmlns:o="urn:schemas-microsoft-com:office:office" xmlns:r="http://schemas.openxmlformats.org/officeDocument/2006/relationships" xmlns:m="http://schemas.openxmlformats.org/officeDocument/2006/math" xmlns:v="urn:schemas-microsoft-com:vml" xmlns:wp14="http://schemas.microsoft.com/office/word/2010/wordprocessingDrawing" xmlns:wp="http://schemas.openxmlformats.org/drawingml/2006/wordprocessingDrawing" xmlns:w10="urn:schemas-microsoft-com:office:word" xmlns:w="http://schemas.openxmlformats.org/wordprocessingml/2006/main" xmlns:w14="http://schemas.microsoft.com/office/word/2010/wordml" xmlns:w15="http://schemas.microsoft.com/office/word/2012/wordml" xmlns:w16cid="http://schemas.microsoft.com/office/word/2016/wordml/cid" xmlns:w16se="http://schemas.microsoft.com/office/word/2015/wordml/symex" xmlns:wpg="http://schemas.microsoft.com/office/word/2010/wordprocessingGroup" xmlns:wpi="http://schemas.microsoft.com/office/word/2010/wordprocessingInk" xmlns:wne="http://schemas.microsoft.com/office/word/2006/wordml" xmlns:wps="http://schemas.microsoft.com/office/word/2010/wordprocessingShape" mc:Ignorable="w14 w15 w16se w16cid wp14">
+<w:ftr xmlns:wpc="http://schemas.microsoft.com/office/word/2010/wordprocessingCanvas" xmlns:cx="http://schemas.microsoft.com/office/drawing/2014/chartex" xmlns:mc="http://schemas.openxmlformats.org/markup-compatibility/2006" xmlns:o="urn:schemas-microsoft-com:office:office" xmlns:r="http://schemas.openxmlformats.org/officeDocument/2006/relationships" xmlns:m="http://schemas.openxmlformats.org/officeDocument/2006/math" xmlns:v="urn:schemas-microsoft-com:vml" xmlns:wp14="http://schemas.microsoft.com/office/word/2010/wordprocessingDrawing" xmlns:wp="http://schemas.openxmlformats.org/drawingml/2006/wordprocessingDrawing" xmlns:w10="urn:schemas-microsoft-com:office:word" xmlns:w="http://schemas.openxmlformats.org/wordprocessingml/2006/main" xmlns:w14="http://schemas.microsoft.com/office/word/2010/wordml" xmlns:w15="http://schemas.microsoft.com/office/word/2012/wordml" xmlns:w16se="http://schemas.microsoft.com/office/word/2015/wordml/symex" xmlns:wpg="http://schemas.microsoft.com/office/word/2010/wordprocessingGroup" xmlns:wpi="http://schemas.microsoft.com/office/word/2010/wordprocessingInk" xmlns:wne="http://schemas.microsoft.com/office/word/2006/wordml" xmlns:wps="http://schemas.microsoft.com/office/word/2010/wordprocessingShape" mc:Ignorable="w14 w15 w16se wp14">
   <w:p>
     <w:pPr>
       <w:pStyle w:val="Rodap"/>
@@ -5929,7 +6282,7 @@
 </file>
 
 <file path=word/footer15.xml><?xml version="1.0" encoding="utf-8"?>
-<w:ftr xmlns:wpc="http://schemas.microsoft.com/office/word/2010/wordprocessingCanvas" xmlns:cx="http://schemas.microsoft.com/office/drawing/2014/chartex" xmlns:cx1="http://schemas.microsoft.com/office/drawing/2015/9/8/chartex" xmlns:cx2="http://schemas.microsoft.com/office/drawing/2015/10/21/chartex" xmlns:cx3="http://schemas.microsoft.com/office/drawing/2016/5/9/chartex" xmlns:cx4="http://schemas.microsoft.com/office/drawing/2016/5/10/chartex" xmlns:cx5="http://schemas.microsoft.com/office/drawing/2016/5/11/chartex" xmlns:cx6="http://schemas.microsoft.com/office/drawing/2016/5/12/chartex" xmlns:cx7="http://schemas.microsoft.com/office/drawing/2016/5/13/chartex" xmlns:cx8="http://schemas.microsoft.com/office/drawing/2016/5/14/chartex" xmlns:mc="http://schemas.openxmlformats.org/markup-compatibility/2006" xmlns:aink="http://schemas.microsoft.com/office/drawing/2016/ink" xmlns:am3d="http://schemas.microsoft.com/office/drawing/2017/model3d" xmlns:o="urn:schemas-microsoft-com:office:office" xmlns:r="http://schemas.openxmlformats.org/officeDocument/2006/relationships" xmlns:m="http://schemas.openxmlformats.org/officeDocument/2006/math" xmlns:v="urn:schemas-microsoft-com:vml" xmlns:wp14="http://schemas.microsoft.com/office/word/2010/wordprocessingDrawing" xmlns:wp="http://schemas.openxmlformats.org/drawingml/2006/wordprocessingDrawing" xmlns:w10="urn:schemas-microsoft-com:office:word" xmlns:w="http://schemas.openxmlformats.org/wordprocessingml/2006/main" xmlns:w14="http://schemas.microsoft.com/office/word/2010/wordml" xmlns:w15="http://schemas.microsoft.com/office/word/2012/wordml" xmlns:w16cid="http://schemas.microsoft.com/office/word/2016/wordml/cid" xmlns:w16se="http://schemas.microsoft.com/office/word/2015/wordml/symex" xmlns:wpg="http://schemas.microsoft.com/office/word/2010/wordprocessingGroup" xmlns:wpi="http://schemas.microsoft.com/office/word/2010/wordprocessingInk" xmlns:wne="http://schemas.microsoft.com/office/word/2006/wordml" xmlns:wps="http://schemas.microsoft.com/office/word/2010/wordprocessingShape" mc:Ignorable="w14 w15 w16se w16cid wp14">
+<w:ftr xmlns:wpc="http://schemas.microsoft.com/office/word/2010/wordprocessingCanvas" xmlns:cx="http://schemas.microsoft.com/office/drawing/2014/chartex" xmlns:mc="http://schemas.openxmlformats.org/markup-compatibility/2006" xmlns:o="urn:schemas-microsoft-com:office:office" xmlns:r="http://schemas.openxmlformats.org/officeDocument/2006/relationships" xmlns:m="http://schemas.openxmlformats.org/officeDocument/2006/math" xmlns:v="urn:schemas-microsoft-com:vml" xmlns:wp14="http://schemas.microsoft.com/office/word/2010/wordprocessingDrawing" xmlns:wp="http://schemas.openxmlformats.org/drawingml/2006/wordprocessingDrawing" xmlns:w10="urn:schemas-microsoft-com:office:word" xmlns:w="http://schemas.openxmlformats.org/wordprocessingml/2006/main" xmlns:w14="http://schemas.microsoft.com/office/word/2010/wordml" xmlns:w15="http://schemas.microsoft.com/office/word/2012/wordml" xmlns:w16se="http://schemas.microsoft.com/office/word/2015/wordml/symex" xmlns:wpg="http://schemas.microsoft.com/office/word/2010/wordprocessingGroup" xmlns:wpi="http://schemas.microsoft.com/office/word/2010/wordprocessingInk" xmlns:wne="http://schemas.microsoft.com/office/word/2006/wordml" xmlns:wps="http://schemas.microsoft.com/office/word/2010/wordprocessingShape" mc:Ignorable="w14 w15 w16se wp14">
   <w:p>
     <w:pPr>
       <w:pStyle w:val="Rodap"/>
@@ -5940,7 +6293,7 @@
 </file>
 
 <file path=word/footer16.xml><?xml version="1.0" encoding="utf-8"?>
-<w:ftr xmlns:wpc="http://schemas.microsoft.com/office/word/2010/wordprocessingCanvas" xmlns:cx="http://schemas.microsoft.com/office/drawing/2014/chartex" xmlns:cx1="http://schemas.microsoft.com/office/drawing/2015/9/8/chartex" xmlns:cx2="http://schemas.microsoft.com/office/drawing/2015/10/21/chartex" xmlns:cx3="http://schemas.microsoft.com/office/drawing/2016/5/9/chartex" xmlns:cx4="http://schemas.microsoft.com/office/drawing/2016/5/10/chartex" xmlns:cx5="http://schemas.microsoft.com/office/drawing/2016/5/11/chartex" xmlns:cx6="http://schemas.microsoft.com/office/drawing/2016/5/12/chartex" xmlns:cx7="http://schemas.microsoft.com/office/drawing/2016/5/13/chartex" xmlns:cx8="http://schemas.microsoft.com/office/drawing/2016/5/14/chartex" xmlns:mc="http://schemas.openxmlformats.org/markup-compatibility/2006" xmlns:aink="http://schemas.microsoft.com/office/drawing/2016/ink" xmlns:am3d="http://schemas.microsoft.com/office/drawing/2017/model3d" xmlns:o="urn:schemas-microsoft-com:office:office" xmlns:r="http://schemas.openxmlformats.org/officeDocument/2006/relationships" xmlns:m="http://schemas.openxmlformats.org/officeDocument/2006/math" xmlns:v="urn:schemas-microsoft-com:vml" xmlns:wp14="http://schemas.microsoft.com/office/word/2010/wordprocessingDrawing" xmlns:wp="http://schemas.openxmlformats.org/drawingml/2006/wordprocessingDrawing" xmlns:w10="urn:schemas-microsoft-com:office:word" xmlns:w="http://schemas.openxmlformats.org/wordprocessingml/2006/main" xmlns:w14="http://schemas.microsoft.com/office/word/2010/wordml" xmlns:w15="http://schemas.microsoft.com/office/word/2012/wordml" xmlns:w16cid="http://schemas.microsoft.com/office/word/2016/wordml/cid" xmlns:w16se="http://schemas.microsoft.com/office/word/2015/wordml/symex" xmlns:wpg="http://schemas.microsoft.com/office/word/2010/wordprocessingGroup" xmlns:wpi="http://schemas.microsoft.com/office/word/2010/wordprocessingInk" xmlns:wne="http://schemas.microsoft.com/office/word/2006/wordml" xmlns:wps="http://schemas.microsoft.com/office/word/2010/wordprocessingShape" mc:Ignorable="w14 w15 w16se w16cid wp14">
+<w:ftr xmlns:wpc="http://schemas.microsoft.com/office/word/2010/wordprocessingCanvas" xmlns:cx="http://schemas.microsoft.com/office/drawing/2014/chartex" xmlns:mc="http://schemas.openxmlformats.org/markup-compatibility/2006" xmlns:o="urn:schemas-microsoft-com:office:office" xmlns:r="http://schemas.openxmlformats.org/officeDocument/2006/relationships" xmlns:m="http://schemas.openxmlformats.org/officeDocument/2006/math" xmlns:v="urn:schemas-microsoft-com:vml" xmlns:wp14="http://schemas.microsoft.com/office/word/2010/wordprocessingDrawing" xmlns:wp="http://schemas.openxmlformats.org/drawingml/2006/wordprocessingDrawing" xmlns:w10="urn:schemas-microsoft-com:office:word" xmlns:w="http://schemas.openxmlformats.org/wordprocessingml/2006/main" xmlns:w14="http://schemas.microsoft.com/office/word/2010/wordml" xmlns:w15="http://schemas.microsoft.com/office/word/2012/wordml" xmlns:w16se="http://schemas.microsoft.com/office/word/2015/wordml/symex" xmlns:wpg="http://schemas.microsoft.com/office/word/2010/wordprocessingGroup" xmlns:wpi="http://schemas.microsoft.com/office/word/2010/wordprocessingInk" xmlns:wne="http://schemas.microsoft.com/office/word/2006/wordml" xmlns:wps="http://schemas.microsoft.com/office/word/2010/wordprocessingShape" mc:Ignorable="w14 w15 w16se wp14">
   <w:p>
     <w:pPr>
       <w:pStyle w:val="Rodap"/>
@@ -5950,7 +6303,7 @@
 </file>
 
 <file path=word/footer2.xml><?xml version="1.0" encoding="utf-8"?>
-<w:ftr xmlns:wpc="http://schemas.microsoft.com/office/word/2010/wordprocessingCanvas" xmlns:cx="http://schemas.microsoft.com/office/drawing/2014/chartex" xmlns:cx1="http://schemas.microsoft.com/office/drawing/2015/9/8/chartex" xmlns:cx2="http://schemas.microsoft.com/office/drawing/2015/10/21/chartex" xmlns:cx3="http://schemas.microsoft.com/office/drawing/2016/5/9/chartex" xmlns:cx4="http://schemas.microsoft.com/office/drawing/2016/5/10/chartex" xmlns:cx5="http://schemas.microsoft.com/office/drawing/2016/5/11/chartex" xmlns:cx6="http://schemas.microsoft.com/office/drawing/2016/5/12/chartex" xmlns:cx7="http://schemas.microsoft.com/office/drawing/2016/5/13/chartex" xmlns:cx8="http://schemas.microsoft.com/office/drawing/2016/5/14/chartex" xmlns:mc="http://schemas.openxmlformats.org/markup-compatibility/2006" xmlns:aink="http://schemas.microsoft.com/office/drawing/2016/ink" xmlns:am3d="http://schemas.microsoft.com/office/drawing/2017/model3d" xmlns:o="urn:schemas-microsoft-com:office:office" xmlns:r="http://schemas.openxmlformats.org/officeDocument/2006/relationships" xmlns:m="http://schemas.openxmlformats.org/officeDocument/2006/math" xmlns:v="urn:schemas-microsoft-com:vml" xmlns:wp14="http://schemas.microsoft.com/office/word/2010/wordprocessingDrawing" xmlns:wp="http://schemas.openxmlformats.org/drawingml/2006/wordprocessingDrawing" xmlns:w10="urn:schemas-microsoft-com:office:word" xmlns:w="http://schemas.openxmlformats.org/wordprocessingml/2006/main" xmlns:w14="http://schemas.microsoft.com/office/word/2010/wordml" xmlns:w15="http://schemas.microsoft.com/office/word/2012/wordml" xmlns:w16cid="http://schemas.microsoft.com/office/word/2016/wordml/cid" xmlns:w16se="http://schemas.microsoft.com/office/word/2015/wordml/symex" xmlns:wpg="http://schemas.microsoft.com/office/word/2010/wordprocessingGroup" xmlns:wpi="http://schemas.microsoft.com/office/word/2010/wordprocessingInk" xmlns:wne="http://schemas.microsoft.com/office/word/2006/wordml" xmlns:wps="http://schemas.microsoft.com/office/word/2010/wordprocessingShape" mc:Ignorable="w14 w15 w16se w16cid wp14">
+<w:ftr xmlns:wpc="http://schemas.microsoft.com/office/word/2010/wordprocessingCanvas" xmlns:cx="http://schemas.microsoft.com/office/drawing/2014/chartex" xmlns:mc="http://schemas.openxmlformats.org/markup-compatibility/2006" xmlns:o="urn:schemas-microsoft-com:office:office" xmlns:r="http://schemas.openxmlformats.org/officeDocument/2006/relationships" xmlns:m="http://schemas.openxmlformats.org/officeDocument/2006/math" xmlns:v="urn:schemas-microsoft-com:vml" xmlns:wp14="http://schemas.microsoft.com/office/word/2010/wordprocessingDrawing" xmlns:wp="http://schemas.openxmlformats.org/drawingml/2006/wordprocessingDrawing" xmlns:w10="urn:schemas-microsoft-com:office:word" xmlns:w="http://schemas.openxmlformats.org/wordprocessingml/2006/main" xmlns:w14="http://schemas.microsoft.com/office/word/2010/wordml" xmlns:w15="http://schemas.microsoft.com/office/word/2012/wordml" xmlns:w16se="http://schemas.microsoft.com/office/word/2015/wordml/symex" xmlns:wpg="http://schemas.microsoft.com/office/word/2010/wordprocessingGroup" xmlns:wpi="http://schemas.microsoft.com/office/word/2010/wordprocessingInk" xmlns:wne="http://schemas.microsoft.com/office/word/2006/wordml" xmlns:wps="http://schemas.microsoft.com/office/word/2010/wordprocessingShape" mc:Ignorable="w14 w15 w16se wp14">
   <w:p>
     <w:pPr>
       <w:pStyle w:val="Rodap"/>
@@ -5961,7 +6314,7 @@
 </file>
 
 <file path=word/footer3.xml><?xml version="1.0" encoding="utf-8"?>
-<w:ftr xmlns:wpc="http://schemas.microsoft.com/office/word/2010/wordprocessingCanvas" xmlns:cx="http://schemas.microsoft.com/office/drawing/2014/chartex" xmlns:cx1="http://schemas.microsoft.com/office/drawing/2015/9/8/chartex" xmlns:cx2="http://schemas.microsoft.com/office/drawing/2015/10/21/chartex" xmlns:cx3="http://schemas.microsoft.com/office/drawing/2016/5/9/chartex" xmlns:cx4="http://schemas.microsoft.com/office/drawing/2016/5/10/chartex" xmlns:cx5="http://schemas.microsoft.com/office/drawing/2016/5/11/chartex" xmlns:cx6="http://schemas.microsoft.com/office/drawing/2016/5/12/chartex" xmlns:cx7="http://schemas.microsoft.com/office/drawing/2016/5/13/chartex" xmlns:cx8="http://schemas.microsoft.com/office/drawing/2016/5/14/chartex" xmlns:mc="http://schemas.openxmlformats.org/markup-compatibility/2006" xmlns:aink="http://schemas.microsoft.com/office/drawing/2016/ink" xmlns:am3d="http://schemas.microsoft.com/office/drawing/2017/model3d" xmlns:o="urn:schemas-microsoft-com:office:office" xmlns:r="http://schemas.openxmlformats.org/officeDocument/2006/relationships" xmlns:m="http://schemas.openxmlformats.org/officeDocument/2006/math" xmlns:v="urn:schemas-microsoft-com:vml" xmlns:wp14="http://schemas.microsoft.com/office/word/2010/wordprocessingDrawing" xmlns:wp="http://schemas.openxmlformats.org/drawingml/2006/wordprocessingDrawing" xmlns:w10="urn:schemas-microsoft-com:office:word" xmlns:w="http://schemas.openxmlformats.org/wordprocessingml/2006/main" xmlns:w14="http://schemas.microsoft.com/office/word/2010/wordml" xmlns:w15="http://schemas.microsoft.com/office/word/2012/wordml" xmlns:w16cid="http://schemas.microsoft.com/office/word/2016/wordml/cid" xmlns:w16se="http://schemas.microsoft.com/office/word/2015/wordml/symex" xmlns:wpg="http://schemas.microsoft.com/office/word/2010/wordprocessingGroup" xmlns:wpi="http://schemas.microsoft.com/office/word/2010/wordprocessingInk" xmlns:wne="http://schemas.microsoft.com/office/word/2006/wordml" xmlns:wps="http://schemas.microsoft.com/office/word/2010/wordprocessingShape" mc:Ignorable="w14 w15 w16se w16cid wp14">
+<w:ftr xmlns:wpc="http://schemas.microsoft.com/office/word/2010/wordprocessingCanvas" xmlns:cx="http://schemas.microsoft.com/office/drawing/2014/chartex" xmlns:mc="http://schemas.openxmlformats.org/markup-compatibility/2006" xmlns:o="urn:schemas-microsoft-com:office:office" xmlns:r="http://schemas.openxmlformats.org/officeDocument/2006/relationships" xmlns:m="http://schemas.openxmlformats.org/officeDocument/2006/math" xmlns:v="urn:schemas-microsoft-com:vml" xmlns:wp14="http://schemas.microsoft.com/office/word/2010/wordprocessingDrawing" xmlns:wp="http://schemas.openxmlformats.org/drawingml/2006/wordprocessingDrawing" xmlns:w10="urn:schemas-microsoft-com:office:word" xmlns:w="http://schemas.openxmlformats.org/wordprocessingml/2006/main" xmlns:w14="http://schemas.microsoft.com/office/word/2010/wordml" xmlns:w15="http://schemas.microsoft.com/office/word/2012/wordml" xmlns:w16se="http://schemas.microsoft.com/office/word/2015/wordml/symex" xmlns:wpg="http://schemas.microsoft.com/office/word/2010/wordprocessingGroup" xmlns:wpi="http://schemas.microsoft.com/office/word/2010/wordprocessingInk" xmlns:wne="http://schemas.microsoft.com/office/word/2006/wordml" xmlns:wps="http://schemas.microsoft.com/office/word/2010/wordprocessingShape" mc:Ignorable="w14 w15 w16se wp14">
   <w:p>
     <w:pPr>
       <w:pStyle w:val="Rodap"/>
@@ -5972,7 +6325,7 @@
 </file>
 
 <file path=word/footer4.xml><?xml version="1.0" encoding="utf-8"?>
-<w:ftr xmlns:wpc="http://schemas.microsoft.com/office/word/2010/wordprocessingCanvas" xmlns:cx="http://schemas.microsoft.com/office/drawing/2014/chartex" xmlns:cx1="http://schemas.microsoft.com/office/drawing/2015/9/8/chartex" xmlns:cx2="http://schemas.microsoft.com/office/drawing/2015/10/21/chartex" xmlns:cx3="http://schemas.microsoft.com/office/drawing/2016/5/9/chartex" xmlns:cx4="http://schemas.microsoft.com/office/drawing/2016/5/10/chartex" xmlns:cx5="http://schemas.microsoft.com/office/drawing/2016/5/11/chartex" xmlns:cx6="http://schemas.microsoft.com/office/drawing/2016/5/12/chartex" xmlns:cx7="http://schemas.microsoft.com/office/drawing/2016/5/13/chartex" xmlns:cx8="http://schemas.microsoft.com/office/drawing/2016/5/14/chartex" xmlns:mc="http://schemas.openxmlformats.org/markup-compatibility/2006" xmlns:aink="http://schemas.microsoft.com/office/drawing/2016/ink" xmlns:am3d="http://schemas.microsoft.com/office/drawing/2017/model3d" xmlns:o="urn:schemas-microsoft-com:office:office" xmlns:r="http://schemas.openxmlformats.org/officeDocument/2006/relationships" xmlns:m="http://schemas.openxmlformats.org/officeDocument/2006/math" xmlns:v="urn:schemas-microsoft-com:vml" xmlns:wp14="http://schemas.microsoft.com/office/word/2010/wordprocessingDrawing" xmlns:wp="http://schemas.openxmlformats.org/drawingml/2006/wordprocessingDrawing" xmlns:w10="urn:schemas-microsoft-com:office:word" xmlns:w="http://schemas.openxmlformats.org/wordprocessingml/2006/main" xmlns:w14="http://schemas.microsoft.com/office/word/2010/wordml" xmlns:w15="http://schemas.microsoft.com/office/word/2012/wordml" xmlns:w16cid="http://schemas.microsoft.com/office/word/2016/wordml/cid" xmlns:w16se="http://schemas.microsoft.com/office/word/2015/wordml/symex" xmlns:wpg="http://schemas.microsoft.com/office/word/2010/wordprocessingGroup" xmlns:wpi="http://schemas.microsoft.com/office/word/2010/wordprocessingInk" xmlns:wne="http://schemas.microsoft.com/office/word/2006/wordml" xmlns:wps="http://schemas.microsoft.com/office/word/2010/wordprocessingShape" mc:Ignorable="w14 w15 w16se w16cid wp14">
+<w:ftr xmlns:wpc="http://schemas.microsoft.com/office/word/2010/wordprocessingCanvas" xmlns:cx="http://schemas.microsoft.com/office/drawing/2014/chartex" xmlns:mc="http://schemas.openxmlformats.org/markup-compatibility/2006" xmlns:o="urn:schemas-microsoft-com:office:office" xmlns:r="http://schemas.openxmlformats.org/officeDocument/2006/relationships" xmlns:m="http://schemas.openxmlformats.org/officeDocument/2006/math" xmlns:v="urn:schemas-microsoft-com:vml" xmlns:wp14="http://schemas.microsoft.com/office/word/2010/wordprocessingDrawing" xmlns:wp="http://schemas.openxmlformats.org/drawingml/2006/wordprocessingDrawing" xmlns:w10="urn:schemas-microsoft-com:office:word" xmlns:w="http://schemas.openxmlformats.org/wordprocessingml/2006/main" xmlns:w14="http://schemas.microsoft.com/office/word/2010/wordml" xmlns:w15="http://schemas.microsoft.com/office/word/2012/wordml" xmlns:w16se="http://schemas.microsoft.com/office/word/2015/wordml/symex" xmlns:wpg="http://schemas.microsoft.com/office/word/2010/wordprocessingGroup" xmlns:wpi="http://schemas.microsoft.com/office/word/2010/wordprocessingInk" xmlns:wne="http://schemas.microsoft.com/office/word/2006/wordml" xmlns:wps="http://schemas.microsoft.com/office/word/2010/wordprocessingShape" mc:Ignorable="w14 w15 w16se wp14">
   <w:p>
     <w:pPr>
       <w:pStyle w:val="Rodap"/>
@@ -5982,7 +6335,7 @@
 </file>
 
 <file path=word/footer5.xml><?xml version="1.0" encoding="utf-8"?>
-<w:ftr xmlns:wpc="http://schemas.microsoft.com/office/word/2010/wordprocessingCanvas" xmlns:cx="http://schemas.microsoft.com/office/drawing/2014/chartex" xmlns:cx1="http://schemas.microsoft.com/office/drawing/2015/9/8/chartex" xmlns:cx2="http://schemas.microsoft.com/office/drawing/2015/10/21/chartex" xmlns:cx3="http://schemas.microsoft.com/office/drawing/2016/5/9/chartex" xmlns:cx4="http://schemas.microsoft.com/office/drawing/2016/5/10/chartex" xmlns:cx5="http://schemas.microsoft.com/office/drawing/2016/5/11/chartex" xmlns:cx6="http://schemas.microsoft.com/office/drawing/2016/5/12/chartex" xmlns:cx7="http://schemas.microsoft.com/office/drawing/2016/5/13/chartex" xmlns:cx8="http://schemas.microsoft.com/office/drawing/2016/5/14/chartex" xmlns:mc="http://schemas.openxmlformats.org/markup-compatibility/2006" xmlns:aink="http://schemas.microsoft.com/office/drawing/2016/ink" xmlns:am3d="http://schemas.microsoft.com/office/drawing/2017/model3d" xmlns:o="urn:schemas-microsoft-com:office:office" xmlns:r="http://schemas.openxmlformats.org/officeDocument/2006/relationships" xmlns:m="http://schemas.openxmlformats.org/officeDocument/2006/math" xmlns:v="urn:schemas-microsoft-com:vml" xmlns:wp14="http://schemas.microsoft.com/office/word/2010/wordprocessingDrawing" xmlns:wp="http://schemas.openxmlformats.org/drawingml/2006/wordprocessingDrawing" xmlns:w10="urn:schemas-microsoft-com:office:word" xmlns:w="http://schemas.openxmlformats.org/wordprocessingml/2006/main" xmlns:w14="http://schemas.microsoft.com/office/word/2010/wordml" xmlns:w15="http://schemas.microsoft.com/office/word/2012/wordml" xmlns:w16cid="http://schemas.microsoft.com/office/word/2016/wordml/cid" xmlns:w16se="http://schemas.microsoft.com/office/word/2015/wordml/symex" xmlns:wpg="http://schemas.microsoft.com/office/word/2010/wordprocessingGroup" xmlns:wpi="http://schemas.microsoft.com/office/word/2010/wordprocessingInk" xmlns:wne="http://schemas.microsoft.com/office/word/2006/wordml" xmlns:wps="http://schemas.microsoft.com/office/word/2010/wordprocessingShape" mc:Ignorable="w14 w15 w16se w16cid wp14">
+<w:ftr xmlns:wpc="http://schemas.microsoft.com/office/word/2010/wordprocessingCanvas" xmlns:cx="http://schemas.microsoft.com/office/drawing/2014/chartex" xmlns:mc="http://schemas.openxmlformats.org/markup-compatibility/2006" xmlns:o="urn:schemas-microsoft-com:office:office" xmlns:r="http://schemas.openxmlformats.org/officeDocument/2006/relationships" xmlns:m="http://schemas.openxmlformats.org/officeDocument/2006/math" xmlns:v="urn:schemas-microsoft-com:vml" xmlns:wp14="http://schemas.microsoft.com/office/word/2010/wordprocessingDrawing" xmlns:wp="http://schemas.openxmlformats.org/drawingml/2006/wordprocessingDrawing" xmlns:w10="urn:schemas-microsoft-com:office:word" xmlns:w="http://schemas.openxmlformats.org/wordprocessingml/2006/main" xmlns:w14="http://schemas.microsoft.com/office/word/2010/wordml" xmlns:w15="http://schemas.microsoft.com/office/word/2012/wordml" xmlns:w16se="http://schemas.microsoft.com/office/word/2015/wordml/symex" xmlns:wpg="http://schemas.microsoft.com/office/word/2010/wordprocessingGroup" xmlns:wpi="http://schemas.microsoft.com/office/word/2010/wordprocessingInk" xmlns:wne="http://schemas.microsoft.com/office/word/2006/wordml" xmlns:wps="http://schemas.microsoft.com/office/word/2010/wordprocessingShape" mc:Ignorable="w14 w15 w16se wp14">
   <w:p>
     <w:pPr>
       <w:pStyle w:val="Rodap"/>
@@ -5993,7 +6346,7 @@
 </file>
 
 <file path=word/footer6.xml><?xml version="1.0" encoding="utf-8"?>
-<w:ftr xmlns:wpc="http://schemas.microsoft.com/office/word/2010/wordprocessingCanvas" xmlns:cx="http://schemas.microsoft.com/office/drawing/2014/chartex" xmlns:cx1="http://schemas.microsoft.com/office/drawing/2015/9/8/chartex" xmlns:cx2="http://schemas.microsoft.com/office/drawing/2015/10/21/chartex" xmlns:cx3="http://schemas.microsoft.com/office/drawing/2016/5/9/chartex" xmlns:cx4="http://schemas.microsoft.com/office/drawing/2016/5/10/chartex" xmlns:cx5="http://schemas.microsoft.com/office/drawing/2016/5/11/chartex" xmlns:cx6="http://schemas.microsoft.com/office/drawing/2016/5/12/chartex" xmlns:cx7="http://schemas.microsoft.com/office/drawing/2016/5/13/chartex" xmlns:cx8="http://schemas.microsoft.com/office/drawing/2016/5/14/chartex" xmlns:mc="http://schemas.openxmlformats.org/markup-compatibility/2006" xmlns:aink="http://schemas.microsoft.com/office/drawing/2016/ink" xmlns:am3d="http://schemas.microsoft.com/office/drawing/2017/model3d" xmlns:o="urn:schemas-microsoft-com:office:office" xmlns:r="http://schemas.openxmlformats.org/officeDocument/2006/relationships" xmlns:m="http://schemas.openxmlformats.org/officeDocument/2006/math" xmlns:v="urn:schemas-microsoft-com:vml" xmlns:wp14="http://schemas.microsoft.com/office/word/2010/wordprocessingDrawing" xmlns:wp="http://schemas.openxmlformats.org/drawingml/2006/wordprocessingDrawing" xmlns:w10="urn:schemas-microsoft-com:office:word" xmlns:w="http://schemas.openxmlformats.org/wordprocessingml/2006/main" xmlns:w14="http://schemas.microsoft.com/office/word/2010/wordml" xmlns:w15="http://schemas.microsoft.com/office/word/2012/wordml" xmlns:w16cid="http://schemas.microsoft.com/office/word/2016/wordml/cid" xmlns:w16se="http://schemas.microsoft.com/office/word/2015/wordml/symex" xmlns:wpg="http://schemas.microsoft.com/office/word/2010/wordprocessingGroup" xmlns:wpi="http://schemas.microsoft.com/office/word/2010/wordprocessingInk" xmlns:wne="http://schemas.microsoft.com/office/word/2006/wordml" xmlns:wps="http://schemas.microsoft.com/office/word/2010/wordprocessingShape" mc:Ignorable="w14 w15 w16se w16cid wp14">
+<w:ftr xmlns:wpc="http://schemas.microsoft.com/office/word/2010/wordprocessingCanvas" xmlns:cx="http://schemas.microsoft.com/office/drawing/2014/chartex" xmlns:mc="http://schemas.openxmlformats.org/markup-compatibility/2006" xmlns:o="urn:schemas-microsoft-com:office:office" xmlns:r="http://schemas.openxmlformats.org/officeDocument/2006/relationships" xmlns:m="http://schemas.openxmlformats.org/officeDocument/2006/math" xmlns:v="urn:schemas-microsoft-com:vml" xmlns:wp14="http://schemas.microsoft.com/office/word/2010/wordprocessingDrawing" xmlns:wp="http://schemas.openxmlformats.org/drawingml/2006/wordprocessingDrawing" xmlns:w10="urn:schemas-microsoft-com:office:word" xmlns:w="http://schemas.openxmlformats.org/wordprocessingml/2006/main" xmlns:w14="http://schemas.microsoft.com/office/word/2010/wordml" xmlns:w15="http://schemas.microsoft.com/office/word/2012/wordml" xmlns:w16se="http://schemas.microsoft.com/office/word/2015/wordml/symex" xmlns:wpg="http://schemas.microsoft.com/office/word/2010/wordprocessingGroup" xmlns:wpi="http://schemas.microsoft.com/office/word/2010/wordprocessingInk" xmlns:wne="http://schemas.microsoft.com/office/word/2006/wordml" xmlns:wps="http://schemas.microsoft.com/office/word/2010/wordprocessingShape" mc:Ignorable="w14 w15 w16se wp14">
   <w:p>
     <w:pPr>
       <w:pStyle w:val="Rodap"/>
@@ -6003,7 +6356,7 @@
 </file>
 
 <file path=word/footer7.xml><?xml version="1.0" encoding="utf-8"?>
-<w:ftr xmlns:wpc="http://schemas.microsoft.com/office/word/2010/wordprocessingCanvas" xmlns:cx="http://schemas.microsoft.com/office/drawing/2014/chartex" xmlns:cx1="http://schemas.microsoft.com/office/drawing/2015/9/8/chartex" xmlns:cx2="http://schemas.microsoft.com/office/drawing/2015/10/21/chartex" xmlns:cx3="http://schemas.microsoft.com/office/drawing/2016/5/9/chartex" xmlns:cx4="http://schemas.microsoft.com/office/drawing/2016/5/10/chartex" xmlns:cx5="http://schemas.microsoft.com/office/drawing/2016/5/11/chartex" xmlns:cx6="http://schemas.microsoft.com/office/drawing/2016/5/12/chartex" xmlns:cx7="http://schemas.microsoft.com/office/drawing/2016/5/13/chartex" xmlns:cx8="http://schemas.microsoft.com/office/drawing/2016/5/14/chartex" xmlns:mc="http://schemas.openxmlformats.org/markup-compatibility/2006" xmlns:aink="http://schemas.microsoft.com/office/drawing/2016/ink" xmlns:am3d="http://schemas.microsoft.com/office/drawing/2017/model3d" xmlns:o="urn:schemas-microsoft-com:office:office" xmlns:r="http://schemas.openxmlformats.org/officeDocument/2006/relationships" xmlns:m="http://schemas.openxmlformats.org/officeDocument/2006/math" xmlns:v="urn:schemas-microsoft-com:vml" xmlns:wp14="http://schemas.microsoft.com/office/word/2010/wordprocessingDrawing" xmlns:wp="http://schemas.openxmlformats.org/drawingml/2006/wordprocessingDrawing" xmlns:w10="urn:schemas-microsoft-com:office:word" xmlns:w="http://schemas.openxmlformats.org/wordprocessingml/2006/main" xmlns:w14="http://schemas.microsoft.com/office/word/2010/wordml" xmlns:w15="http://schemas.microsoft.com/office/word/2012/wordml" xmlns:w16cid="http://schemas.microsoft.com/office/word/2016/wordml/cid" xmlns:w16se="http://schemas.microsoft.com/office/word/2015/wordml/symex" xmlns:wpg="http://schemas.microsoft.com/office/word/2010/wordprocessingGroup" xmlns:wpi="http://schemas.microsoft.com/office/word/2010/wordprocessingInk" xmlns:wne="http://schemas.microsoft.com/office/word/2006/wordml" xmlns:wps="http://schemas.microsoft.com/office/word/2010/wordprocessingShape" mc:Ignorable="w14 w15 w16se w16cid wp14">
+<w:ftr xmlns:wpc="http://schemas.microsoft.com/office/word/2010/wordprocessingCanvas" xmlns:cx="http://schemas.microsoft.com/office/drawing/2014/chartex" xmlns:mc="http://schemas.openxmlformats.org/markup-compatibility/2006" xmlns:o="urn:schemas-microsoft-com:office:office" xmlns:r="http://schemas.openxmlformats.org/officeDocument/2006/relationships" xmlns:m="http://schemas.openxmlformats.org/officeDocument/2006/math" xmlns:v="urn:schemas-microsoft-com:vml" xmlns:wp14="http://schemas.microsoft.com/office/word/2010/wordprocessingDrawing" xmlns:wp="http://schemas.openxmlformats.org/drawingml/2006/wordprocessingDrawing" xmlns:w10="urn:schemas-microsoft-com:office:word" xmlns:w="http://schemas.openxmlformats.org/wordprocessingml/2006/main" xmlns:w14="http://schemas.microsoft.com/office/word/2010/wordml" xmlns:w15="http://schemas.microsoft.com/office/word/2012/wordml" xmlns:w16se="http://schemas.microsoft.com/office/word/2015/wordml/symex" xmlns:wpg="http://schemas.microsoft.com/office/word/2010/wordprocessingGroup" xmlns:wpi="http://schemas.microsoft.com/office/word/2010/wordprocessingInk" xmlns:wne="http://schemas.microsoft.com/office/word/2006/wordml" xmlns:wps="http://schemas.microsoft.com/office/word/2010/wordprocessingShape" mc:Ignorable="w14 w15 w16se wp14">
   <w:p>
     <w:pPr>
       <w:pStyle w:val="Rodap"/>
@@ -6013,7 +6366,7 @@
 </file>
 
 <file path=word/footer8.xml><?xml version="1.0" encoding="utf-8"?>
-<w:ftr xmlns:wpc="http://schemas.microsoft.com/office/word/2010/wordprocessingCanvas" xmlns:cx="http://schemas.microsoft.com/office/drawing/2014/chartex" xmlns:cx1="http://schemas.microsoft.com/office/drawing/2015/9/8/chartex" xmlns:cx2="http://schemas.microsoft.com/office/drawing/2015/10/21/chartex" xmlns:cx3="http://schemas.microsoft.com/office/drawing/2016/5/9/chartex" xmlns:cx4="http://schemas.microsoft.com/office/drawing/2016/5/10/chartex" xmlns:cx5="http://schemas.microsoft.com/office/drawing/2016/5/11/chartex" xmlns:cx6="http://schemas.microsoft.com/office/drawing/2016/5/12/chartex" xmlns:cx7="http://schemas.microsoft.com/office/drawing/2016/5/13/chartex" xmlns:cx8="http://schemas.microsoft.com/office/drawing/2016/5/14/chartex" xmlns:mc="http://schemas.openxmlformats.org/markup-compatibility/2006" xmlns:aink="http://schemas.microsoft.com/office/drawing/2016/ink" xmlns:am3d="http://schemas.microsoft.com/office/drawing/2017/model3d" xmlns:o="urn:schemas-microsoft-com:office:office" xmlns:r="http://schemas.openxmlformats.org/officeDocument/2006/relationships" xmlns:m="http://schemas.openxmlformats.org/officeDocument/2006/math" xmlns:v="urn:schemas-microsoft-com:vml" xmlns:wp14="http://schemas.microsoft.com/office/word/2010/wordprocessingDrawing" xmlns:wp="http://schemas.openxmlformats.org/drawingml/2006/wordprocessingDrawing" xmlns:w10="urn:schemas-microsoft-com:office:word" xmlns:w="http://schemas.openxmlformats.org/wordprocessingml/2006/main" xmlns:w14="http://schemas.microsoft.com/office/word/2010/wordml" xmlns:w15="http://schemas.microsoft.com/office/word/2012/wordml" xmlns:w16cid="http://schemas.microsoft.com/office/word/2016/wordml/cid" xmlns:w16se="http://schemas.microsoft.com/office/word/2015/wordml/symex" xmlns:wpg="http://schemas.microsoft.com/office/word/2010/wordprocessingGroup" xmlns:wpi="http://schemas.microsoft.com/office/word/2010/wordprocessingInk" xmlns:wne="http://schemas.microsoft.com/office/word/2006/wordml" xmlns:wps="http://schemas.microsoft.com/office/word/2010/wordprocessingShape" mc:Ignorable="w14 w15 w16se w16cid wp14">
+<w:ftr xmlns:wpc="http://schemas.microsoft.com/office/word/2010/wordprocessingCanvas" xmlns:cx="http://schemas.microsoft.com/office/drawing/2014/chartex" xmlns:mc="http://schemas.openxmlformats.org/markup-compatibility/2006" xmlns:o="urn:schemas-microsoft-com:office:office" xmlns:r="http://schemas.openxmlformats.org/officeDocument/2006/relationships" xmlns:m="http://schemas.openxmlformats.org/officeDocument/2006/math" xmlns:v="urn:schemas-microsoft-com:vml" xmlns:wp14="http://schemas.microsoft.com/office/word/2010/wordprocessingDrawing" xmlns:wp="http://schemas.openxmlformats.org/drawingml/2006/wordprocessingDrawing" xmlns:w10="urn:schemas-microsoft-com:office:word" xmlns:w="http://schemas.openxmlformats.org/wordprocessingml/2006/main" xmlns:w14="http://schemas.microsoft.com/office/word/2010/wordml" xmlns:w15="http://schemas.microsoft.com/office/word/2012/wordml" xmlns:w16se="http://schemas.microsoft.com/office/word/2015/wordml/symex" xmlns:wpg="http://schemas.microsoft.com/office/word/2010/wordprocessingGroup" xmlns:wpi="http://schemas.microsoft.com/office/word/2010/wordprocessingInk" xmlns:wne="http://schemas.microsoft.com/office/word/2006/wordml" xmlns:wps="http://schemas.microsoft.com/office/word/2010/wordprocessingShape" mc:Ignorable="w14 w15 w16se wp14">
   <w:p>
     <w:pPr>
       <w:pStyle w:val="Rodap"/>
@@ -6024,7 +6377,7 @@
 </file>
 
 <file path=word/footer9.xml><?xml version="1.0" encoding="utf-8"?>
-<w:ftr xmlns:wpc="http://schemas.microsoft.com/office/word/2010/wordprocessingCanvas" xmlns:cx="http://schemas.microsoft.com/office/drawing/2014/chartex" xmlns:cx1="http://schemas.microsoft.com/office/drawing/2015/9/8/chartex" xmlns:cx2="http://schemas.microsoft.com/office/drawing/2015/10/21/chartex" xmlns:cx3="http://schemas.microsoft.com/office/drawing/2016/5/9/chartex" xmlns:cx4="http://schemas.microsoft.com/office/drawing/2016/5/10/chartex" xmlns:cx5="http://schemas.microsoft.com/office/drawing/2016/5/11/chartex" xmlns:cx6="http://schemas.microsoft.com/office/drawing/2016/5/12/chartex" xmlns:cx7="http://schemas.microsoft.com/office/drawing/2016/5/13/chartex" xmlns:cx8="http://schemas.microsoft.com/office/drawing/2016/5/14/chartex" xmlns:mc="http://schemas.openxmlformats.org/markup-compatibility/2006" xmlns:aink="http://schemas.microsoft.com/office/drawing/2016/ink" xmlns:am3d="http://schemas.microsoft.com/office/drawing/2017/model3d" xmlns:o="urn:schemas-microsoft-com:office:office" xmlns:r="http://schemas.openxmlformats.org/officeDocument/2006/relationships" xmlns:m="http://schemas.openxmlformats.org/officeDocument/2006/math" xmlns:v="urn:schemas-microsoft-com:vml" xmlns:wp14="http://schemas.microsoft.com/office/word/2010/wordprocessingDrawing" xmlns:wp="http://schemas.openxmlformats.org/drawingml/2006/wordprocessingDrawing" xmlns:w10="urn:schemas-microsoft-com:office:word" xmlns:w="http://schemas.openxmlformats.org/wordprocessingml/2006/main" xmlns:w14="http://schemas.microsoft.com/office/word/2010/wordml" xmlns:w15="http://schemas.microsoft.com/office/word/2012/wordml" xmlns:w16cid="http://schemas.microsoft.com/office/word/2016/wordml/cid" xmlns:w16se="http://schemas.microsoft.com/office/word/2015/wordml/symex" xmlns:wpg="http://schemas.microsoft.com/office/word/2010/wordprocessingGroup" xmlns:wpi="http://schemas.microsoft.com/office/word/2010/wordprocessingInk" xmlns:wne="http://schemas.microsoft.com/office/word/2006/wordml" xmlns:wps="http://schemas.microsoft.com/office/word/2010/wordprocessingShape" mc:Ignorable="w14 w15 w16se w16cid wp14">
+<w:ftr xmlns:wpc="http://schemas.microsoft.com/office/word/2010/wordprocessingCanvas" xmlns:cx="http://schemas.microsoft.com/office/drawing/2014/chartex" xmlns:mc="http://schemas.openxmlformats.org/markup-compatibility/2006" xmlns:o="urn:schemas-microsoft-com:office:office" xmlns:r="http://schemas.openxmlformats.org/officeDocument/2006/relationships" xmlns:m="http://schemas.openxmlformats.org/officeDocument/2006/math" xmlns:v="urn:schemas-microsoft-com:vml" xmlns:wp14="http://schemas.microsoft.com/office/word/2010/wordprocessingDrawing" xmlns:wp="http://schemas.openxmlformats.org/drawingml/2006/wordprocessingDrawing" xmlns:w10="urn:schemas-microsoft-com:office:word" xmlns:w="http://schemas.openxmlformats.org/wordprocessingml/2006/main" xmlns:w14="http://schemas.microsoft.com/office/word/2010/wordml" xmlns:w15="http://schemas.microsoft.com/office/word/2012/wordml" xmlns:w16se="http://schemas.microsoft.com/office/word/2015/wordml/symex" xmlns:wpg="http://schemas.microsoft.com/office/word/2010/wordprocessingGroup" xmlns:wpi="http://schemas.microsoft.com/office/word/2010/wordprocessingInk" xmlns:wne="http://schemas.microsoft.com/office/word/2006/wordml" xmlns:wps="http://schemas.microsoft.com/office/word/2010/wordprocessingShape" mc:Ignorable="w14 w15 w16se wp14">
   <w:p>
     <w:pPr>
       <w:pStyle w:val="Rodap"/>
@@ -6034,7 +6387,7 @@
 </file>
 
 <file path=word/footnotes.xml><?xml version="1.0" encoding="utf-8"?>
-<w:footnotes xmlns:wpc="http://schemas.microsoft.com/office/word/2010/wordprocessingCanvas" xmlns:cx="http://schemas.microsoft.com/office/drawing/2014/chartex" xmlns:cx1="http://schemas.microsoft.com/office/drawing/2015/9/8/chartex" xmlns:cx2="http://schemas.microsoft.com/office/drawing/2015/10/21/chartex" xmlns:cx3="http://schemas.microsoft.com/office/drawing/2016/5/9/chartex" xmlns:cx4="http://schemas.microsoft.com/office/drawing/2016/5/10/chartex" xmlns:cx5="http://schemas.microsoft.com/office/drawing/2016/5/11/chartex" xmlns:cx6="http://schemas.microsoft.com/office/drawing/2016/5/12/chartex" xmlns:cx7="http://schemas.microsoft.com/office/drawing/2016/5/13/chartex" xmlns:cx8="http://schemas.microsoft.com/office/drawing/2016/5/14/chartex" xmlns:mc="http://schemas.openxmlformats.org/markup-compatibility/2006" xmlns:aink="http://schemas.microsoft.com/office/drawing/2016/ink" xmlns:am3d="http://schemas.microsoft.com/office/drawing/2017/model3d" xmlns:o="urn:schemas-microsoft-com:office:office" xmlns:r="http://schemas.openxmlformats.org/officeDocument/2006/relationships" xmlns:m="http://schemas.openxmlformats.org/officeDocument/2006/math" xmlns:v="urn:schemas-microsoft-com:vml" xmlns:wp14="http://schemas.microsoft.com/office/word/2010/wordprocessingDrawing" xmlns:wp="http://schemas.openxmlformats.org/drawingml/2006/wordprocessingDrawing" xmlns:w10="urn:schemas-microsoft-com:office:word" xmlns:w="http://schemas.openxmlformats.org/wordprocessingml/2006/main" xmlns:w14="http://schemas.microsoft.com/office/word/2010/wordml" xmlns:w15="http://schemas.microsoft.com/office/word/2012/wordml" xmlns:w16cid="http://schemas.microsoft.com/office/word/2016/wordml/cid" xmlns:w16se="http://schemas.microsoft.com/office/word/2015/wordml/symex" xmlns:wpg="http://schemas.microsoft.com/office/word/2010/wordprocessingGroup" xmlns:wpi="http://schemas.microsoft.com/office/word/2010/wordprocessingInk" xmlns:wne="http://schemas.microsoft.com/office/word/2006/wordml" xmlns:wps="http://schemas.microsoft.com/office/word/2010/wordprocessingShape" mc:Ignorable="w14 w15 w16se w16cid wp14">
+<w:footnotes xmlns:wpc="http://schemas.microsoft.com/office/word/2010/wordprocessingCanvas" xmlns:cx="http://schemas.microsoft.com/office/drawing/2014/chartex" xmlns:mc="http://schemas.openxmlformats.org/markup-compatibility/2006" xmlns:o="urn:schemas-microsoft-com:office:office" xmlns:r="http://schemas.openxmlformats.org/officeDocument/2006/relationships" xmlns:m="http://schemas.openxmlformats.org/officeDocument/2006/math" xmlns:v="urn:schemas-microsoft-com:vml" xmlns:wp14="http://schemas.microsoft.com/office/word/2010/wordprocessingDrawing" xmlns:wp="http://schemas.openxmlformats.org/drawingml/2006/wordprocessingDrawing" xmlns:w10="urn:schemas-microsoft-com:office:word" xmlns:w="http://schemas.openxmlformats.org/wordprocessingml/2006/main" xmlns:w14="http://schemas.microsoft.com/office/word/2010/wordml" xmlns:w15="http://schemas.microsoft.com/office/word/2012/wordml" xmlns:w16se="http://schemas.microsoft.com/office/word/2015/wordml/symex" xmlns:wpg="http://schemas.microsoft.com/office/word/2010/wordprocessingGroup" xmlns:wpi="http://schemas.microsoft.com/office/word/2010/wordprocessingInk" xmlns:wne="http://schemas.microsoft.com/office/word/2006/wordml" xmlns:wps="http://schemas.microsoft.com/office/word/2010/wordprocessingShape" mc:Ignorable="w14 w15 w16se wp14">
   <w:footnote w:type="separator" w:id="-1">
     <w:p>
       <w:r>
@@ -6059,7 +6412,7 @@
 </file>
 
 <file path=word/header1.xml><?xml version="1.0" encoding="utf-8"?>
-<w:hdr xmlns:wpc="http://schemas.microsoft.com/office/word/2010/wordprocessingCanvas" xmlns:cx="http://schemas.microsoft.com/office/drawing/2014/chartex" xmlns:cx1="http://schemas.microsoft.com/office/drawing/2015/9/8/chartex" xmlns:cx2="http://schemas.microsoft.com/office/drawing/2015/10/21/chartex" xmlns:cx3="http://schemas.microsoft.com/office/drawing/2016/5/9/chartex" xmlns:cx4="http://schemas.microsoft.com/office/drawing/2016/5/10/chartex" xmlns:cx5="http://schemas.microsoft.com/office/drawing/2016/5/11/chartex" xmlns:cx6="http://schemas.microsoft.com/office/drawing/2016/5/12/chartex" xmlns:cx7="http://schemas.microsoft.com/office/drawing/2016/5/13/chartex" xmlns:cx8="http://schemas.microsoft.com/office/drawing/2016/5/14/chartex" xmlns:mc="http://schemas.openxmlformats.org/markup-compatibility/2006" xmlns:aink="http://schemas.microsoft.com/office/drawing/2016/ink" xmlns:am3d="http://schemas.microsoft.com/office/drawing/2017/model3d" xmlns:o="urn:schemas-microsoft-com:office:office" xmlns:r="http://schemas.openxmlformats.org/officeDocument/2006/relationships" xmlns:m="http://schemas.openxmlformats.org/officeDocument/2006/math" xmlns:v="urn:schemas-microsoft-com:vml" xmlns:wp14="http://schemas.microsoft.com/office/word/2010/wordprocessingDrawing" xmlns:wp="http://schemas.openxmlformats.org/drawingml/2006/wordprocessingDrawing" xmlns:w10="urn:schemas-microsoft-com:office:word" xmlns:w="http://schemas.openxmlformats.org/wordprocessingml/2006/main" xmlns:w14="http://schemas.microsoft.com/office/word/2010/wordml" xmlns:w15="http://schemas.microsoft.com/office/word/2012/wordml" xmlns:w16cid="http://schemas.microsoft.com/office/word/2016/wordml/cid" xmlns:w16se="http://schemas.microsoft.com/office/word/2015/wordml/symex" xmlns:wpg="http://schemas.microsoft.com/office/word/2010/wordprocessingGroup" xmlns:wpi="http://schemas.microsoft.com/office/word/2010/wordprocessingInk" xmlns:wne="http://schemas.microsoft.com/office/word/2006/wordml" xmlns:wps="http://schemas.microsoft.com/office/word/2010/wordprocessingShape" mc:Ignorable="w14 w15 w16se w16cid wp14">
+<w:hdr xmlns:wpc="http://schemas.microsoft.com/office/word/2010/wordprocessingCanvas" xmlns:cx="http://schemas.microsoft.com/office/drawing/2014/chartex" xmlns:mc="http://schemas.openxmlformats.org/markup-compatibility/2006" xmlns:o="urn:schemas-microsoft-com:office:office" xmlns:r="http://schemas.openxmlformats.org/officeDocument/2006/relationships" xmlns:m="http://schemas.openxmlformats.org/officeDocument/2006/math" xmlns:v="urn:schemas-microsoft-com:vml" xmlns:wp14="http://schemas.microsoft.com/office/word/2010/wordprocessingDrawing" xmlns:wp="http://schemas.openxmlformats.org/drawingml/2006/wordprocessingDrawing" xmlns:w10="urn:schemas-microsoft-com:office:word" xmlns:w="http://schemas.openxmlformats.org/wordprocessingml/2006/main" xmlns:w14="http://schemas.microsoft.com/office/word/2010/wordml" xmlns:w15="http://schemas.microsoft.com/office/word/2012/wordml" xmlns:w16se="http://schemas.microsoft.com/office/word/2015/wordml/symex" xmlns:wpg="http://schemas.microsoft.com/office/word/2010/wordprocessingGroup" xmlns:wpi="http://schemas.microsoft.com/office/word/2010/wordprocessingInk" xmlns:wne="http://schemas.microsoft.com/office/word/2006/wordml" xmlns:wps="http://schemas.microsoft.com/office/word/2010/wordprocessingShape" mc:Ignorable="w14 w15 w16se wp14">
   <w:p>
     <w:pPr>
       <w:tabs>
@@ -6235,7 +6588,7 @@
 </file>
 
 <file path=word/header10.xml><?xml version="1.0" encoding="utf-8"?>
-<w:hdr xmlns:wpc="http://schemas.microsoft.com/office/word/2010/wordprocessingCanvas" xmlns:cx="http://schemas.microsoft.com/office/drawing/2014/chartex" xmlns:cx1="http://schemas.microsoft.com/office/drawing/2015/9/8/chartex" xmlns:cx2="http://schemas.microsoft.com/office/drawing/2015/10/21/chartex" xmlns:cx3="http://schemas.microsoft.com/office/drawing/2016/5/9/chartex" xmlns:cx4="http://schemas.microsoft.com/office/drawing/2016/5/10/chartex" xmlns:cx5="http://schemas.microsoft.com/office/drawing/2016/5/11/chartex" xmlns:cx6="http://schemas.microsoft.com/office/drawing/2016/5/12/chartex" xmlns:cx7="http://schemas.microsoft.com/office/drawing/2016/5/13/chartex" xmlns:cx8="http://schemas.microsoft.com/office/drawing/2016/5/14/chartex" xmlns:mc="http://schemas.openxmlformats.org/markup-compatibility/2006" xmlns:aink="http://schemas.microsoft.com/office/drawing/2016/ink" xmlns:am3d="http://schemas.microsoft.com/office/drawing/2017/model3d" xmlns:o="urn:schemas-microsoft-com:office:office" xmlns:r="http://schemas.openxmlformats.org/officeDocument/2006/relationships" xmlns:m="http://schemas.openxmlformats.org/officeDocument/2006/math" xmlns:v="urn:schemas-microsoft-com:vml" xmlns:wp14="http://schemas.microsoft.com/office/word/2010/wordprocessingDrawing" xmlns:wp="http://schemas.openxmlformats.org/drawingml/2006/wordprocessingDrawing" xmlns:w10="urn:schemas-microsoft-com:office:word" xmlns:w="http://schemas.openxmlformats.org/wordprocessingml/2006/main" xmlns:w14="http://schemas.microsoft.com/office/word/2010/wordml" xmlns:w15="http://schemas.microsoft.com/office/word/2012/wordml" xmlns:w16cid="http://schemas.microsoft.com/office/word/2016/wordml/cid" xmlns:w16se="http://schemas.microsoft.com/office/word/2015/wordml/symex" xmlns:wpg="http://schemas.microsoft.com/office/word/2010/wordprocessingGroup" xmlns:wpi="http://schemas.microsoft.com/office/word/2010/wordprocessingInk" xmlns:wne="http://schemas.microsoft.com/office/word/2006/wordml" xmlns:wps="http://schemas.microsoft.com/office/word/2010/wordprocessingShape" mc:Ignorable="w14 w15 w16se w16cid wp14">
+<w:hdr xmlns:wpc="http://schemas.microsoft.com/office/word/2010/wordprocessingCanvas" xmlns:cx="http://schemas.microsoft.com/office/drawing/2014/chartex" xmlns:mc="http://schemas.openxmlformats.org/markup-compatibility/2006" xmlns:o="urn:schemas-microsoft-com:office:office" xmlns:r="http://schemas.openxmlformats.org/officeDocument/2006/relationships" xmlns:m="http://schemas.openxmlformats.org/officeDocument/2006/math" xmlns:v="urn:schemas-microsoft-com:vml" xmlns:wp14="http://schemas.microsoft.com/office/word/2010/wordprocessingDrawing" xmlns:wp="http://schemas.openxmlformats.org/drawingml/2006/wordprocessingDrawing" xmlns:w10="urn:schemas-microsoft-com:office:word" xmlns:w="http://schemas.openxmlformats.org/wordprocessingml/2006/main" xmlns:w14="http://schemas.microsoft.com/office/word/2010/wordml" xmlns:w15="http://schemas.microsoft.com/office/word/2012/wordml" xmlns:w16se="http://schemas.microsoft.com/office/word/2015/wordml/symex" xmlns:wpg="http://schemas.microsoft.com/office/word/2010/wordprocessingGroup" xmlns:wpi="http://schemas.microsoft.com/office/word/2010/wordprocessingInk" xmlns:wne="http://schemas.microsoft.com/office/word/2006/wordml" xmlns:wps="http://schemas.microsoft.com/office/word/2010/wordprocessingShape" mc:Ignorable="w14 w15 w16se wp14">
   <w:p>
     <w:pPr>
       <w:pStyle w:val="Cabealho"/>
@@ -6245,7 +6598,7 @@
 </file>
 
 <file path=word/header11.xml><?xml version="1.0" encoding="utf-8"?>
-<w:hdr xmlns:wpc="http://schemas.microsoft.com/office/word/2010/wordprocessingCanvas" xmlns:cx="http://schemas.microsoft.com/office/drawing/2014/chartex" xmlns:cx1="http://schemas.microsoft.com/office/drawing/2015/9/8/chartex" xmlns:cx2="http://schemas.microsoft.com/office/drawing/2015/10/21/chartex" xmlns:cx3="http://schemas.microsoft.com/office/drawing/2016/5/9/chartex" xmlns:cx4="http://schemas.microsoft.com/office/drawing/2016/5/10/chartex" xmlns:cx5="http://schemas.microsoft.com/office/drawing/2016/5/11/chartex" xmlns:cx6="http://schemas.microsoft.com/office/drawing/2016/5/12/chartex" xmlns:cx7="http://schemas.microsoft.com/office/drawing/2016/5/13/chartex" xmlns:cx8="http://schemas.microsoft.com/office/drawing/2016/5/14/chartex" xmlns:mc="http://schemas.openxmlformats.org/markup-compatibility/2006" xmlns:aink="http://schemas.microsoft.com/office/drawing/2016/ink" xmlns:am3d="http://schemas.microsoft.com/office/drawing/2017/model3d" xmlns:o="urn:schemas-microsoft-com:office:office" xmlns:r="http://schemas.openxmlformats.org/officeDocument/2006/relationships" xmlns:m="http://schemas.openxmlformats.org/officeDocument/2006/math" xmlns:v="urn:schemas-microsoft-com:vml" xmlns:wp14="http://schemas.microsoft.com/office/word/2010/wordprocessingDrawing" xmlns:wp="http://schemas.openxmlformats.org/drawingml/2006/wordprocessingDrawing" xmlns:w10="urn:schemas-microsoft-com:office:word" xmlns:w="http://schemas.openxmlformats.org/wordprocessingml/2006/main" xmlns:w14="http://schemas.microsoft.com/office/word/2010/wordml" xmlns:w15="http://schemas.microsoft.com/office/word/2012/wordml" xmlns:w16cid="http://schemas.microsoft.com/office/word/2016/wordml/cid" xmlns:w16se="http://schemas.microsoft.com/office/word/2015/wordml/symex" xmlns:wpg="http://schemas.microsoft.com/office/word/2010/wordprocessingGroup" xmlns:wpi="http://schemas.microsoft.com/office/word/2010/wordprocessingInk" xmlns:wne="http://schemas.microsoft.com/office/word/2006/wordml" xmlns:wps="http://schemas.microsoft.com/office/word/2010/wordprocessingShape" mc:Ignorable="w14 w15 w16se w16cid wp14">
+<w:hdr xmlns:wpc="http://schemas.microsoft.com/office/word/2010/wordprocessingCanvas" xmlns:cx="http://schemas.microsoft.com/office/drawing/2014/chartex" xmlns:mc="http://schemas.openxmlformats.org/markup-compatibility/2006" xmlns:o="urn:schemas-microsoft-com:office:office" xmlns:r="http://schemas.openxmlformats.org/officeDocument/2006/relationships" xmlns:m="http://schemas.openxmlformats.org/officeDocument/2006/math" xmlns:v="urn:schemas-microsoft-com:vml" xmlns:wp14="http://schemas.microsoft.com/office/word/2010/wordprocessingDrawing" xmlns:wp="http://schemas.openxmlformats.org/drawingml/2006/wordprocessingDrawing" xmlns:w10="urn:schemas-microsoft-com:office:word" xmlns:w="http://schemas.openxmlformats.org/wordprocessingml/2006/main" xmlns:w14="http://schemas.microsoft.com/office/word/2010/wordml" xmlns:w15="http://schemas.microsoft.com/office/word/2012/wordml" xmlns:w16se="http://schemas.microsoft.com/office/word/2015/wordml/symex" xmlns:wpg="http://schemas.microsoft.com/office/word/2010/wordprocessingGroup" xmlns:wpi="http://schemas.microsoft.com/office/word/2010/wordprocessingInk" xmlns:wne="http://schemas.microsoft.com/office/word/2006/wordml" xmlns:wps="http://schemas.microsoft.com/office/word/2010/wordprocessingShape" mc:Ignorable="w14 w15 w16se wp14">
   <w:p>
     <w:pPr>
       <w:pStyle w:val="Cabealho"/>
@@ -6277,7 +6630,7 @@
         <w:rStyle w:val="Nmerodepgina"/>
         <w:noProof/>
       </w:rPr>
-      <w:t>25</w:t>
+      <w:t>30</w:t>
     </w:r>
     <w:r>
       <w:rPr>
@@ -6301,7 +6654,7 @@
 </file>
 
 <file path=word/header12.xml><?xml version="1.0" encoding="utf-8"?>
-<w:hdr xmlns:wpc="http://schemas.microsoft.com/office/word/2010/wordprocessingCanvas" xmlns:cx="http://schemas.microsoft.com/office/drawing/2014/chartex" xmlns:cx1="http://schemas.microsoft.com/office/drawing/2015/9/8/chartex" xmlns:cx2="http://schemas.microsoft.com/office/drawing/2015/10/21/chartex" xmlns:cx3="http://schemas.microsoft.com/office/drawing/2016/5/9/chartex" xmlns:cx4="http://schemas.microsoft.com/office/drawing/2016/5/10/chartex" xmlns:cx5="http://schemas.microsoft.com/office/drawing/2016/5/11/chartex" xmlns:cx6="http://schemas.microsoft.com/office/drawing/2016/5/12/chartex" xmlns:cx7="http://schemas.microsoft.com/office/drawing/2016/5/13/chartex" xmlns:cx8="http://schemas.microsoft.com/office/drawing/2016/5/14/chartex" xmlns:mc="http://schemas.openxmlformats.org/markup-compatibility/2006" xmlns:aink="http://schemas.microsoft.com/office/drawing/2016/ink" xmlns:am3d="http://schemas.microsoft.com/office/drawing/2017/model3d" xmlns:o="urn:schemas-microsoft-com:office:office" xmlns:r="http://schemas.openxmlformats.org/officeDocument/2006/relationships" xmlns:m="http://schemas.openxmlformats.org/officeDocument/2006/math" xmlns:v="urn:schemas-microsoft-com:vml" xmlns:wp14="http://schemas.microsoft.com/office/word/2010/wordprocessingDrawing" xmlns:wp="http://schemas.openxmlformats.org/drawingml/2006/wordprocessingDrawing" xmlns:w10="urn:schemas-microsoft-com:office:word" xmlns:w="http://schemas.openxmlformats.org/wordprocessingml/2006/main" xmlns:w14="http://schemas.microsoft.com/office/word/2010/wordml" xmlns:w15="http://schemas.microsoft.com/office/word/2012/wordml" xmlns:w16cid="http://schemas.microsoft.com/office/word/2016/wordml/cid" xmlns:w16se="http://schemas.microsoft.com/office/word/2015/wordml/symex" xmlns:wpg="http://schemas.microsoft.com/office/word/2010/wordprocessingGroup" xmlns:wpi="http://schemas.microsoft.com/office/word/2010/wordprocessingInk" xmlns:wne="http://schemas.microsoft.com/office/word/2006/wordml" xmlns:wps="http://schemas.microsoft.com/office/word/2010/wordprocessingShape" mc:Ignorable="w14 w15 w16se w16cid wp14">
+<w:hdr xmlns:wpc="http://schemas.microsoft.com/office/word/2010/wordprocessingCanvas" xmlns:cx="http://schemas.microsoft.com/office/drawing/2014/chartex" xmlns:mc="http://schemas.openxmlformats.org/markup-compatibility/2006" xmlns:o="urn:schemas-microsoft-com:office:office" xmlns:r="http://schemas.openxmlformats.org/officeDocument/2006/relationships" xmlns:m="http://schemas.openxmlformats.org/officeDocument/2006/math" xmlns:v="urn:schemas-microsoft-com:vml" xmlns:wp14="http://schemas.microsoft.com/office/word/2010/wordprocessingDrawing" xmlns:wp="http://schemas.openxmlformats.org/drawingml/2006/wordprocessingDrawing" xmlns:w10="urn:schemas-microsoft-com:office:word" xmlns:w="http://schemas.openxmlformats.org/wordprocessingml/2006/main" xmlns:w14="http://schemas.microsoft.com/office/word/2010/wordml" xmlns:w15="http://schemas.microsoft.com/office/word/2012/wordml" xmlns:w16se="http://schemas.microsoft.com/office/word/2015/wordml/symex" xmlns:wpg="http://schemas.microsoft.com/office/word/2010/wordprocessingGroup" xmlns:wpi="http://schemas.microsoft.com/office/word/2010/wordprocessingInk" xmlns:wne="http://schemas.microsoft.com/office/word/2006/wordml" xmlns:wps="http://schemas.microsoft.com/office/word/2010/wordprocessingShape" mc:Ignorable="w14 w15 w16se wp14">
   <w:p>
     <w:pPr>
       <w:pStyle w:val="Cabealho"/>
@@ -6311,7 +6664,7 @@
 </file>
 
 <file path=word/header13.xml><?xml version="1.0" encoding="utf-8"?>
-<w:hdr xmlns:wpc="http://schemas.microsoft.com/office/word/2010/wordprocessingCanvas" xmlns:cx="http://schemas.microsoft.com/office/drawing/2014/chartex" xmlns:cx1="http://schemas.microsoft.com/office/drawing/2015/9/8/chartex" xmlns:cx2="http://schemas.microsoft.com/office/drawing/2015/10/21/chartex" xmlns:cx3="http://schemas.microsoft.com/office/drawing/2016/5/9/chartex" xmlns:cx4="http://schemas.microsoft.com/office/drawing/2016/5/10/chartex" xmlns:cx5="http://schemas.microsoft.com/office/drawing/2016/5/11/chartex" xmlns:cx6="http://schemas.microsoft.com/office/drawing/2016/5/12/chartex" xmlns:cx7="http://schemas.microsoft.com/office/drawing/2016/5/13/chartex" xmlns:cx8="http://schemas.microsoft.com/office/drawing/2016/5/14/chartex" xmlns:mc="http://schemas.openxmlformats.org/markup-compatibility/2006" xmlns:aink="http://schemas.microsoft.com/office/drawing/2016/ink" xmlns:am3d="http://schemas.microsoft.com/office/drawing/2017/model3d" xmlns:o="urn:schemas-microsoft-com:office:office" xmlns:r="http://schemas.openxmlformats.org/officeDocument/2006/relationships" xmlns:m="http://schemas.openxmlformats.org/officeDocument/2006/math" xmlns:v="urn:schemas-microsoft-com:vml" xmlns:wp14="http://schemas.microsoft.com/office/word/2010/wordprocessingDrawing" xmlns:wp="http://schemas.openxmlformats.org/drawingml/2006/wordprocessingDrawing" xmlns:w10="urn:schemas-microsoft-com:office:word" xmlns:w="http://schemas.openxmlformats.org/wordprocessingml/2006/main" xmlns:w14="http://schemas.microsoft.com/office/word/2010/wordml" xmlns:w15="http://schemas.microsoft.com/office/word/2012/wordml" xmlns:w16cid="http://schemas.microsoft.com/office/word/2016/wordml/cid" xmlns:w16se="http://schemas.microsoft.com/office/word/2015/wordml/symex" xmlns:wpg="http://schemas.microsoft.com/office/word/2010/wordprocessingGroup" xmlns:wpi="http://schemas.microsoft.com/office/word/2010/wordprocessingInk" xmlns:wne="http://schemas.microsoft.com/office/word/2006/wordml" xmlns:wps="http://schemas.microsoft.com/office/word/2010/wordprocessingShape" mc:Ignorable="w14 w15 w16se w16cid wp14">
+<w:hdr xmlns:wpc="http://schemas.microsoft.com/office/word/2010/wordprocessingCanvas" xmlns:cx="http://schemas.microsoft.com/office/drawing/2014/chartex" xmlns:mc="http://schemas.openxmlformats.org/markup-compatibility/2006" xmlns:o="urn:schemas-microsoft-com:office:office" xmlns:r="http://schemas.openxmlformats.org/officeDocument/2006/relationships" xmlns:m="http://schemas.openxmlformats.org/officeDocument/2006/math" xmlns:v="urn:schemas-microsoft-com:vml" xmlns:wp14="http://schemas.microsoft.com/office/word/2010/wordprocessingDrawing" xmlns:wp="http://schemas.openxmlformats.org/drawingml/2006/wordprocessingDrawing" xmlns:w10="urn:schemas-microsoft-com:office:word" xmlns:w="http://schemas.openxmlformats.org/wordprocessingml/2006/main" xmlns:w14="http://schemas.microsoft.com/office/word/2010/wordml" xmlns:w15="http://schemas.microsoft.com/office/word/2012/wordml" xmlns:w16se="http://schemas.microsoft.com/office/word/2015/wordml/symex" xmlns:wpg="http://schemas.microsoft.com/office/word/2010/wordprocessingGroup" xmlns:wpi="http://schemas.microsoft.com/office/word/2010/wordprocessingInk" xmlns:wne="http://schemas.microsoft.com/office/word/2006/wordml" xmlns:wps="http://schemas.microsoft.com/office/word/2010/wordprocessingShape" mc:Ignorable="w14 w15 w16se wp14">
   <w:p>
     <w:pPr>
       <w:pStyle w:val="Cabealho"/>
@@ -6436,7 +6789,7 @@
             </wp:anchor>
           </w:drawing>
         </mc:Choice>
-        <mc:Fallback>
+        <mc:Fallback xmlns:w16cid="http://schemas.microsoft.com/office/word/2016/wordml/cid" xmlns:am3d="http://schemas.microsoft.com/office/drawing/2017/model3d" xmlns:aink="http://schemas.microsoft.com/office/drawing/2016/ink" xmlns:cx8="http://schemas.microsoft.com/office/drawing/2016/5/14/chartex" xmlns:cx7="http://schemas.microsoft.com/office/drawing/2016/5/13/chartex" xmlns:cx6="http://schemas.microsoft.com/office/drawing/2016/5/12/chartex" xmlns:cx5="http://schemas.microsoft.com/office/drawing/2016/5/11/chartex" xmlns:cx4="http://schemas.microsoft.com/office/drawing/2016/5/10/chartex" xmlns:cx3="http://schemas.microsoft.com/office/drawing/2016/5/9/chartex" xmlns:cx2="http://schemas.microsoft.com/office/drawing/2015/10/21/chartex" xmlns:cx1="http://schemas.microsoft.com/office/drawing/2015/9/8/chartex">
           <w:pict>
             <v:line w14:anchorId="57A1D5CC" id="Line 10" o:spid="_x0000_s1026" style="position:absolute;z-index:251659776;visibility:visible;mso-wrap-style:square;mso-width-percent:0;mso-height-percent:0;mso-wrap-distance-left:9pt;mso-wrap-distance-top:0;mso-wrap-distance-right:9pt;mso-wrap-distance-bottom:0;mso-position-horizontal:absolute;mso-position-horizontal-relative:text;mso-position-vertical:absolute;mso-position-vertical-relative:text;mso-width-percent:0;mso-height-percent:0;mso-width-relative:page;mso-height-relative:page" from="0,13.6pt" to="433.7pt,13.6pt" o:gfxdata="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" o:allowincell="f"/>
           </w:pict>
@@ -6461,7 +6814,7 @@
 </file>
 
 <file path=word/header14.xml><?xml version="1.0" encoding="utf-8"?>
-<w:hdr xmlns:wpc="http://schemas.microsoft.com/office/word/2010/wordprocessingCanvas" xmlns:cx="http://schemas.microsoft.com/office/drawing/2014/chartex" xmlns:cx1="http://schemas.microsoft.com/office/drawing/2015/9/8/chartex" xmlns:cx2="http://schemas.microsoft.com/office/drawing/2015/10/21/chartex" xmlns:cx3="http://schemas.microsoft.com/office/drawing/2016/5/9/chartex" xmlns:cx4="http://schemas.microsoft.com/office/drawing/2016/5/10/chartex" xmlns:cx5="http://schemas.microsoft.com/office/drawing/2016/5/11/chartex" xmlns:cx6="http://schemas.microsoft.com/office/drawing/2016/5/12/chartex" xmlns:cx7="http://schemas.microsoft.com/office/drawing/2016/5/13/chartex" xmlns:cx8="http://schemas.microsoft.com/office/drawing/2016/5/14/chartex" xmlns:mc="http://schemas.openxmlformats.org/markup-compatibility/2006" xmlns:aink="http://schemas.microsoft.com/office/drawing/2016/ink" xmlns:am3d="http://schemas.microsoft.com/office/drawing/2017/model3d" xmlns:o="urn:schemas-microsoft-com:office:office" xmlns:r="http://schemas.openxmlformats.org/officeDocument/2006/relationships" xmlns:m="http://schemas.openxmlformats.org/officeDocument/2006/math" xmlns:v="urn:schemas-microsoft-com:vml" xmlns:wp14="http://schemas.microsoft.com/office/word/2010/wordprocessingDrawing" xmlns:wp="http://schemas.openxmlformats.org/drawingml/2006/wordprocessingDrawing" xmlns:w10="urn:schemas-microsoft-com:office:word" xmlns:w="http://schemas.openxmlformats.org/wordprocessingml/2006/main" xmlns:w14="http://schemas.microsoft.com/office/word/2010/wordml" xmlns:w15="http://schemas.microsoft.com/office/word/2012/wordml" xmlns:w16cid="http://schemas.microsoft.com/office/word/2016/wordml/cid" xmlns:w16se="http://schemas.microsoft.com/office/word/2015/wordml/symex" xmlns:wpg="http://schemas.microsoft.com/office/word/2010/wordprocessingGroup" xmlns:wpi="http://schemas.microsoft.com/office/word/2010/wordprocessingInk" xmlns:wne="http://schemas.microsoft.com/office/word/2006/wordml" xmlns:wps="http://schemas.microsoft.com/office/word/2010/wordprocessingShape" mc:Ignorable="w14 w15 w16se w16cid wp14">
+<w:hdr xmlns:wpc="http://schemas.microsoft.com/office/word/2010/wordprocessingCanvas" xmlns:cx="http://schemas.microsoft.com/office/drawing/2014/chartex" xmlns:mc="http://schemas.openxmlformats.org/markup-compatibility/2006" xmlns:o="urn:schemas-microsoft-com:office:office" xmlns:r="http://schemas.openxmlformats.org/officeDocument/2006/relationships" xmlns:m="http://schemas.openxmlformats.org/officeDocument/2006/math" xmlns:v="urn:schemas-microsoft-com:vml" xmlns:wp14="http://schemas.microsoft.com/office/word/2010/wordprocessingDrawing" xmlns:wp="http://schemas.openxmlformats.org/drawingml/2006/wordprocessingDrawing" xmlns:w10="urn:schemas-microsoft-com:office:word" xmlns:w="http://schemas.openxmlformats.org/wordprocessingml/2006/main" xmlns:w14="http://schemas.microsoft.com/office/word/2010/wordml" xmlns:w15="http://schemas.microsoft.com/office/word/2012/wordml" xmlns:w16se="http://schemas.microsoft.com/office/word/2015/wordml/symex" xmlns:wpg="http://schemas.microsoft.com/office/word/2010/wordprocessingGroup" xmlns:wpi="http://schemas.microsoft.com/office/word/2010/wordprocessingInk" xmlns:wne="http://schemas.microsoft.com/office/word/2006/wordml" xmlns:wps="http://schemas.microsoft.com/office/word/2010/wordprocessingShape" mc:Ignorable="w14 w15 w16se wp14">
   <w:p>
     <w:pPr>
       <w:pStyle w:val="Cabealho"/>
@@ -6493,7 +6846,7 @@
         <w:rStyle w:val="Nmerodepgina"/>
         <w:noProof/>
       </w:rPr>
-      <w:t>27</w:t>
+      <w:t>33</w:t>
     </w:r>
     <w:r>
       <w:rPr>
@@ -6517,7 +6870,7 @@
 </file>
 
 <file path=word/header15.xml><?xml version="1.0" encoding="utf-8"?>
-<w:hdr xmlns:wpc="http://schemas.microsoft.com/office/word/2010/wordprocessingCanvas" xmlns:cx="http://schemas.microsoft.com/office/drawing/2014/chartex" xmlns:cx1="http://schemas.microsoft.com/office/drawing/2015/9/8/chartex" xmlns:cx2="http://schemas.microsoft.com/office/drawing/2015/10/21/chartex" xmlns:cx3="http://schemas.microsoft.com/office/drawing/2016/5/9/chartex" xmlns:cx4="http://schemas.microsoft.com/office/drawing/2016/5/10/chartex" xmlns:cx5="http://schemas.microsoft.com/office/drawing/2016/5/11/chartex" xmlns:cx6="http://schemas.microsoft.com/office/drawing/2016/5/12/chartex" xmlns:cx7="http://schemas.microsoft.com/office/drawing/2016/5/13/chartex" xmlns:cx8="http://schemas.microsoft.com/office/drawing/2016/5/14/chartex" xmlns:mc="http://schemas.openxmlformats.org/markup-compatibility/2006" xmlns:aink="http://schemas.microsoft.com/office/drawing/2016/ink" xmlns:am3d="http://schemas.microsoft.com/office/drawing/2017/model3d" xmlns:o="urn:schemas-microsoft-com:office:office" xmlns:r="http://schemas.openxmlformats.org/officeDocument/2006/relationships" xmlns:m="http://schemas.openxmlformats.org/officeDocument/2006/math" xmlns:v="urn:schemas-microsoft-com:vml" xmlns:wp14="http://schemas.microsoft.com/office/word/2010/wordprocessingDrawing" xmlns:wp="http://schemas.openxmlformats.org/drawingml/2006/wordprocessingDrawing" xmlns:w10="urn:schemas-microsoft-com:office:word" xmlns:w="http://schemas.openxmlformats.org/wordprocessingml/2006/main" xmlns:w14="http://schemas.microsoft.com/office/word/2010/wordml" xmlns:w15="http://schemas.microsoft.com/office/word/2012/wordml" xmlns:w16cid="http://schemas.microsoft.com/office/word/2016/wordml/cid" xmlns:w16se="http://schemas.microsoft.com/office/word/2015/wordml/symex" xmlns:wpg="http://schemas.microsoft.com/office/word/2010/wordprocessingGroup" xmlns:wpi="http://schemas.microsoft.com/office/word/2010/wordprocessingInk" xmlns:wne="http://schemas.microsoft.com/office/word/2006/wordml" xmlns:wps="http://schemas.microsoft.com/office/word/2010/wordprocessingShape" mc:Ignorable="w14 w15 w16se w16cid wp14">
+<w:hdr xmlns:wpc="http://schemas.microsoft.com/office/word/2010/wordprocessingCanvas" xmlns:cx="http://schemas.microsoft.com/office/drawing/2014/chartex" xmlns:mc="http://schemas.openxmlformats.org/markup-compatibility/2006" xmlns:o="urn:schemas-microsoft-com:office:office" xmlns:r="http://schemas.openxmlformats.org/officeDocument/2006/relationships" xmlns:m="http://schemas.openxmlformats.org/officeDocument/2006/math" xmlns:v="urn:schemas-microsoft-com:vml" xmlns:wp14="http://schemas.microsoft.com/office/word/2010/wordprocessingDrawing" xmlns:wp="http://schemas.openxmlformats.org/drawingml/2006/wordprocessingDrawing" xmlns:w10="urn:schemas-microsoft-com:office:word" xmlns:w="http://schemas.openxmlformats.org/wordprocessingml/2006/main" xmlns:w14="http://schemas.microsoft.com/office/word/2010/wordml" xmlns:w15="http://schemas.microsoft.com/office/word/2012/wordml" xmlns:w16se="http://schemas.microsoft.com/office/word/2015/wordml/symex" xmlns:wpg="http://schemas.microsoft.com/office/word/2010/wordprocessingGroup" xmlns:wpi="http://schemas.microsoft.com/office/word/2010/wordprocessingInk" xmlns:wne="http://schemas.microsoft.com/office/word/2006/wordml" xmlns:wps="http://schemas.microsoft.com/office/word/2010/wordprocessingShape" mc:Ignorable="w14 w15 w16se wp14">
   <w:p>
     <w:pPr>
       <w:pStyle w:val="Cabealho"/>
@@ -6527,7 +6880,7 @@
 </file>
 
 <file path=word/header16.xml><?xml version="1.0" encoding="utf-8"?>
-<w:hdr xmlns:wpc="http://schemas.microsoft.com/office/word/2010/wordprocessingCanvas" xmlns:cx="http://schemas.microsoft.com/office/drawing/2014/chartex" xmlns:cx1="http://schemas.microsoft.com/office/drawing/2015/9/8/chartex" xmlns:cx2="http://schemas.microsoft.com/office/drawing/2015/10/21/chartex" xmlns:cx3="http://schemas.microsoft.com/office/drawing/2016/5/9/chartex" xmlns:cx4="http://schemas.microsoft.com/office/drawing/2016/5/10/chartex" xmlns:cx5="http://schemas.microsoft.com/office/drawing/2016/5/11/chartex" xmlns:cx6="http://schemas.microsoft.com/office/drawing/2016/5/12/chartex" xmlns:cx7="http://schemas.microsoft.com/office/drawing/2016/5/13/chartex" xmlns:cx8="http://schemas.microsoft.com/office/drawing/2016/5/14/chartex" xmlns:mc="http://schemas.openxmlformats.org/markup-compatibility/2006" xmlns:aink="http://schemas.microsoft.com/office/drawing/2016/ink" xmlns:am3d="http://schemas.microsoft.com/office/drawing/2017/model3d" xmlns:o="urn:schemas-microsoft-com:office:office" xmlns:r="http://schemas.openxmlformats.org/officeDocument/2006/relationships" xmlns:m="http://schemas.openxmlformats.org/officeDocument/2006/math" xmlns:v="urn:schemas-microsoft-com:vml" xmlns:wp14="http://schemas.microsoft.com/office/word/2010/wordprocessingDrawing" xmlns:wp="http://schemas.openxmlformats.org/drawingml/2006/wordprocessingDrawing" xmlns:w10="urn:schemas-microsoft-com:office:word" xmlns:w="http://schemas.openxmlformats.org/wordprocessingml/2006/main" xmlns:w14="http://schemas.microsoft.com/office/word/2010/wordml" xmlns:w15="http://schemas.microsoft.com/office/word/2012/wordml" xmlns:w16cid="http://schemas.microsoft.com/office/word/2016/wordml/cid" xmlns:w16se="http://schemas.microsoft.com/office/word/2015/wordml/symex" xmlns:wpg="http://schemas.microsoft.com/office/word/2010/wordprocessingGroup" xmlns:wpi="http://schemas.microsoft.com/office/word/2010/wordprocessingInk" xmlns:wne="http://schemas.microsoft.com/office/word/2006/wordml" xmlns:wps="http://schemas.microsoft.com/office/word/2010/wordprocessingShape" mc:Ignorable="w14 w15 w16se w16cid wp14">
+<w:hdr xmlns:wpc="http://schemas.microsoft.com/office/word/2010/wordprocessingCanvas" xmlns:cx="http://schemas.microsoft.com/office/drawing/2014/chartex" xmlns:mc="http://schemas.openxmlformats.org/markup-compatibility/2006" xmlns:o="urn:schemas-microsoft-com:office:office" xmlns:r="http://schemas.openxmlformats.org/officeDocument/2006/relationships" xmlns:m="http://schemas.openxmlformats.org/officeDocument/2006/math" xmlns:v="urn:schemas-microsoft-com:vml" xmlns:wp14="http://schemas.microsoft.com/office/word/2010/wordprocessingDrawing" xmlns:wp="http://schemas.openxmlformats.org/drawingml/2006/wordprocessingDrawing" xmlns:w10="urn:schemas-microsoft-com:office:word" xmlns:w="http://schemas.openxmlformats.org/wordprocessingml/2006/main" xmlns:w14="http://schemas.microsoft.com/office/word/2010/wordml" xmlns:w15="http://schemas.microsoft.com/office/word/2012/wordml" xmlns:w16se="http://schemas.microsoft.com/office/word/2015/wordml/symex" xmlns:wpg="http://schemas.microsoft.com/office/word/2010/wordprocessingGroup" xmlns:wpi="http://schemas.microsoft.com/office/word/2010/wordprocessingInk" xmlns:wne="http://schemas.microsoft.com/office/word/2006/wordml" xmlns:wps="http://schemas.microsoft.com/office/word/2010/wordprocessingShape" mc:Ignorable="w14 w15 w16se wp14">
   <w:p>
     <w:pPr>
       <w:pStyle w:val="Cabealho"/>
@@ -6646,7 +6999,7 @@
             </wp:anchor>
           </w:drawing>
         </mc:Choice>
-        <mc:Fallback>
+        <mc:Fallback xmlns:w16cid="http://schemas.microsoft.com/office/word/2016/wordml/cid" xmlns:am3d="http://schemas.microsoft.com/office/drawing/2017/model3d" xmlns:aink="http://schemas.microsoft.com/office/drawing/2016/ink" xmlns:cx8="http://schemas.microsoft.com/office/drawing/2016/5/14/chartex" xmlns:cx7="http://schemas.microsoft.com/office/drawing/2016/5/13/chartex" xmlns:cx6="http://schemas.microsoft.com/office/drawing/2016/5/12/chartex" xmlns:cx5="http://schemas.microsoft.com/office/drawing/2016/5/11/chartex" xmlns:cx4="http://schemas.microsoft.com/office/drawing/2016/5/10/chartex" xmlns:cx3="http://schemas.microsoft.com/office/drawing/2016/5/9/chartex" xmlns:cx2="http://schemas.microsoft.com/office/drawing/2015/10/21/chartex" xmlns:cx1="http://schemas.microsoft.com/office/drawing/2015/9/8/chartex">
           <w:pict>
             <v:line w14:anchorId="502D7C74" id="Line 19" o:spid="_x0000_s1026" style="position:absolute;z-index:251657728;visibility:visible;mso-wrap-style:square;mso-width-percent:0;mso-height-percent:0;mso-wrap-distance-left:9pt;mso-wrap-distance-top:0;mso-wrap-distance-right:9pt;mso-wrap-distance-bottom:0;mso-position-horizontal:absolute;mso-position-horizontal-relative:text;mso-position-vertical:absolute;mso-position-vertical-relative:text;mso-width-percent:0;mso-height-percent:0;mso-width-relative:page;mso-height-relative:page" from="0,13.6pt" to="433.7pt,13.6pt" o:gfxdata="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"/>
           </w:pict>
@@ -6667,7 +7020,7 @@
 </file>
 
 <file path=word/header17.xml><?xml version="1.0" encoding="utf-8"?>
-<w:hdr xmlns:wpc="http://schemas.microsoft.com/office/word/2010/wordprocessingCanvas" xmlns:cx="http://schemas.microsoft.com/office/drawing/2014/chartex" xmlns:cx1="http://schemas.microsoft.com/office/drawing/2015/9/8/chartex" xmlns:cx2="http://schemas.microsoft.com/office/drawing/2015/10/21/chartex" xmlns:cx3="http://schemas.microsoft.com/office/drawing/2016/5/9/chartex" xmlns:cx4="http://schemas.microsoft.com/office/drawing/2016/5/10/chartex" xmlns:cx5="http://schemas.microsoft.com/office/drawing/2016/5/11/chartex" xmlns:cx6="http://schemas.microsoft.com/office/drawing/2016/5/12/chartex" xmlns:cx7="http://schemas.microsoft.com/office/drawing/2016/5/13/chartex" xmlns:cx8="http://schemas.microsoft.com/office/drawing/2016/5/14/chartex" xmlns:mc="http://schemas.openxmlformats.org/markup-compatibility/2006" xmlns:aink="http://schemas.microsoft.com/office/drawing/2016/ink" xmlns:am3d="http://schemas.microsoft.com/office/drawing/2017/model3d" xmlns:o="urn:schemas-microsoft-com:office:office" xmlns:r="http://schemas.openxmlformats.org/officeDocument/2006/relationships" xmlns:m="http://schemas.openxmlformats.org/officeDocument/2006/math" xmlns:v="urn:schemas-microsoft-com:vml" xmlns:wp14="http://schemas.microsoft.com/office/word/2010/wordprocessingDrawing" xmlns:wp="http://schemas.openxmlformats.org/drawingml/2006/wordprocessingDrawing" xmlns:w10="urn:schemas-microsoft-com:office:word" xmlns:w="http://schemas.openxmlformats.org/wordprocessingml/2006/main" xmlns:w14="http://schemas.microsoft.com/office/word/2010/wordml" xmlns:w15="http://schemas.microsoft.com/office/word/2012/wordml" xmlns:w16cid="http://schemas.microsoft.com/office/word/2016/wordml/cid" xmlns:w16se="http://schemas.microsoft.com/office/word/2015/wordml/symex" xmlns:wpg="http://schemas.microsoft.com/office/word/2010/wordprocessingGroup" xmlns:wpi="http://schemas.microsoft.com/office/word/2010/wordprocessingInk" xmlns:wne="http://schemas.microsoft.com/office/word/2006/wordml" xmlns:wps="http://schemas.microsoft.com/office/word/2010/wordprocessingShape" mc:Ignorable="w14 w15 w16se w16cid wp14">
+<w:hdr xmlns:wpc="http://schemas.microsoft.com/office/word/2010/wordprocessingCanvas" xmlns:cx="http://schemas.microsoft.com/office/drawing/2014/chartex" xmlns:mc="http://schemas.openxmlformats.org/markup-compatibility/2006" xmlns:o="urn:schemas-microsoft-com:office:office" xmlns:r="http://schemas.openxmlformats.org/officeDocument/2006/relationships" xmlns:m="http://schemas.openxmlformats.org/officeDocument/2006/math" xmlns:v="urn:schemas-microsoft-com:vml" xmlns:wp14="http://schemas.microsoft.com/office/word/2010/wordprocessingDrawing" xmlns:wp="http://schemas.openxmlformats.org/drawingml/2006/wordprocessingDrawing" xmlns:w10="urn:schemas-microsoft-com:office:word" xmlns:w="http://schemas.openxmlformats.org/wordprocessingml/2006/main" xmlns:w14="http://schemas.microsoft.com/office/word/2010/wordml" xmlns:w15="http://schemas.microsoft.com/office/word/2012/wordml" xmlns:w16se="http://schemas.microsoft.com/office/word/2015/wordml/symex" xmlns:wpg="http://schemas.microsoft.com/office/word/2010/wordprocessingGroup" xmlns:wpi="http://schemas.microsoft.com/office/word/2010/wordprocessingInk" xmlns:wne="http://schemas.microsoft.com/office/word/2006/wordml" xmlns:wps="http://schemas.microsoft.com/office/word/2010/wordprocessingShape" mc:Ignorable="w14 w15 w16se wp14">
   <w:p>
     <w:pPr>
       <w:pStyle w:val="Cabealho"/>
@@ -6677,7 +7030,7 @@
 </file>
 
 <file path=word/header2.xml><?xml version="1.0" encoding="utf-8"?>
-<w:hdr xmlns:wpc="http://schemas.microsoft.com/office/word/2010/wordprocessingCanvas" xmlns:cx="http://schemas.microsoft.com/office/drawing/2014/chartex" xmlns:cx1="http://schemas.microsoft.com/office/drawing/2015/9/8/chartex" xmlns:cx2="http://schemas.microsoft.com/office/drawing/2015/10/21/chartex" xmlns:cx3="http://schemas.microsoft.com/office/drawing/2016/5/9/chartex" xmlns:cx4="http://schemas.microsoft.com/office/drawing/2016/5/10/chartex" xmlns:cx5="http://schemas.microsoft.com/office/drawing/2016/5/11/chartex" xmlns:cx6="http://schemas.microsoft.com/office/drawing/2016/5/12/chartex" xmlns:cx7="http://schemas.microsoft.com/office/drawing/2016/5/13/chartex" xmlns:cx8="http://schemas.microsoft.com/office/drawing/2016/5/14/chartex" xmlns:mc="http://schemas.openxmlformats.org/markup-compatibility/2006" xmlns:aink="http://schemas.microsoft.com/office/drawing/2016/ink" xmlns:am3d="http://schemas.microsoft.com/office/drawing/2017/model3d" xmlns:o="urn:schemas-microsoft-com:office:office" xmlns:r="http://schemas.openxmlformats.org/officeDocument/2006/relationships" xmlns:m="http://schemas.openxmlformats.org/officeDocument/2006/math" xmlns:v="urn:schemas-microsoft-com:vml" xmlns:wp14="http://schemas.microsoft.com/office/word/2010/wordprocessingDrawing" xmlns:wp="http://schemas.openxmlformats.org/drawingml/2006/wordprocessingDrawing" xmlns:w10="urn:schemas-microsoft-com:office:word" xmlns:w="http://schemas.openxmlformats.org/wordprocessingml/2006/main" xmlns:w14="http://schemas.microsoft.com/office/word/2010/wordml" xmlns:w15="http://schemas.microsoft.com/office/word/2012/wordml" xmlns:w16cid="http://schemas.microsoft.com/office/word/2016/wordml/cid" xmlns:w16se="http://schemas.microsoft.com/office/word/2015/wordml/symex" xmlns:wpg="http://schemas.microsoft.com/office/word/2010/wordprocessingGroup" xmlns:wpi="http://schemas.microsoft.com/office/word/2010/wordprocessingInk" xmlns:wne="http://schemas.microsoft.com/office/word/2006/wordml" xmlns:wps="http://schemas.microsoft.com/office/word/2010/wordprocessingShape" mc:Ignorable="w14 w15 w16se w16cid wp14">
+<w:hdr xmlns:wpc="http://schemas.microsoft.com/office/word/2010/wordprocessingCanvas" xmlns:cx="http://schemas.microsoft.com/office/drawing/2014/chartex" xmlns:mc="http://schemas.openxmlformats.org/markup-compatibility/2006" xmlns:o="urn:schemas-microsoft-com:office:office" xmlns:r="http://schemas.openxmlformats.org/officeDocument/2006/relationships" xmlns:m="http://schemas.openxmlformats.org/officeDocument/2006/math" xmlns:v="urn:schemas-microsoft-com:vml" xmlns:wp14="http://schemas.microsoft.com/office/word/2010/wordprocessingDrawing" xmlns:wp="http://schemas.openxmlformats.org/drawingml/2006/wordprocessingDrawing" xmlns:w10="urn:schemas-microsoft-com:office:word" xmlns:w="http://schemas.openxmlformats.org/wordprocessingml/2006/main" xmlns:w14="http://schemas.microsoft.com/office/word/2010/wordml" xmlns:w15="http://schemas.microsoft.com/office/word/2012/wordml" xmlns:w16se="http://schemas.microsoft.com/office/word/2015/wordml/symex" xmlns:wpg="http://schemas.microsoft.com/office/word/2010/wordprocessingGroup" xmlns:wpi="http://schemas.microsoft.com/office/word/2010/wordprocessingInk" xmlns:wne="http://schemas.microsoft.com/office/word/2006/wordml" xmlns:wps="http://schemas.microsoft.com/office/word/2010/wordprocessingShape" mc:Ignorable="w14 w15 w16se wp14">
   <w:p>
     <w:pPr>
       <w:pStyle w:val="Cabealho"/>
@@ -6796,7 +7149,7 @@
             </wp:anchor>
           </w:drawing>
         </mc:Choice>
-        <mc:Fallback>
+        <mc:Fallback xmlns:w16cid="http://schemas.microsoft.com/office/word/2016/wordml/cid" xmlns:am3d="http://schemas.microsoft.com/office/drawing/2017/model3d" xmlns:aink="http://schemas.microsoft.com/office/drawing/2016/ink" xmlns:cx8="http://schemas.microsoft.com/office/drawing/2016/5/14/chartex" xmlns:cx7="http://schemas.microsoft.com/office/drawing/2016/5/13/chartex" xmlns:cx6="http://schemas.microsoft.com/office/drawing/2016/5/12/chartex" xmlns:cx5="http://schemas.microsoft.com/office/drawing/2016/5/11/chartex" xmlns:cx4="http://schemas.microsoft.com/office/drawing/2016/5/10/chartex" xmlns:cx3="http://schemas.microsoft.com/office/drawing/2016/5/9/chartex" xmlns:cx2="http://schemas.microsoft.com/office/drawing/2015/10/21/chartex" xmlns:cx1="http://schemas.microsoft.com/office/drawing/2015/9/8/chartex">
           <w:pict>
             <v:line w14:anchorId="06E63505" id="Line 1" o:spid="_x0000_s1026" style="position:absolute;z-index:251654656;visibility:visible;mso-wrap-style:square;mso-width-percent:0;mso-height-percent:0;mso-wrap-distance-left:9pt;mso-wrap-distance-top:0;mso-wrap-distance-right:9pt;mso-wrap-distance-bottom:0;mso-position-horizontal:absolute;mso-position-horizontal-relative:text;mso-position-vertical:absolute;mso-position-vertical-relative:text;mso-width-percent:0;mso-height-percent:0;mso-width-relative:page;mso-height-relative:page" from="0,13.6pt" to="433.7pt,13.6pt" o:gfxdata="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"/>
           </w:pict>
@@ -6818,7 +7171,7 @@
 </file>
 
 <file path=word/header3.xml><?xml version="1.0" encoding="utf-8"?>
-<w:hdr xmlns:wpc="http://schemas.microsoft.com/office/word/2010/wordprocessingCanvas" xmlns:cx="http://schemas.microsoft.com/office/drawing/2014/chartex" xmlns:cx1="http://schemas.microsoft.com/office/drawing/2015/9/8/chartex" xmlns:cx2="http://schemas.microsoft.com/office/drawing/2015/10/21/chartex" xmlns:cx3="http://schemas.microsoft.com/office/drawing/2016/5/9/chartex" xmlns:cx4="http://schemas.microsoft.com/office/drawing/2016/5/10/chartex" xmlns:cx5="http://schemas.microsoft.com/office/drawing/2016/5/11/chartex" xmlns:cx6="http://schemas.microsoft.com/office/drawing/2016/5/12/chartex" xmlns:cx7="http://schemas.microsoft.com/office/drawing/2016/5/13/chartex" xmlns:cx8="http://schemas.microsoft.com/office/drawing/2016/5/14/chartex" xmlns:mc="http://schemas.openxmlformats.org/markup-compatibility/2006" xmlns:aink="http://schemas.microsoft.com/office/drawing/2016/ink" xmlns:am3d="http://schemas.microsoft.com/office/drawing/2017/model3d" xmlns:o="urn:schemas-microsoft-com:office:office" xmlns:r="http://schemas.openxmlformats.org/officeDocument/2006/relationships" xmlns:m="http://schemas.openxmlformats.org/officeDocument/2006/math" xmlns:v="urn:schemas-microsoft-com:vml" xmlns:wp14="http://schemas.microsoft.com/office/word/2010/wordprocessingDrawing" xmlns:wp="http://schemas.openxmlformats.org/drawingml/2006/wordprocessingDrawing" xmlns:w10="urn:schemas-microsoft-com:office:word" xmlns:w="http://schemas.openxmlformats.org/wordprocessingml/2006/main" xmlns:w14="http://schemas.microsoft.com/office/word/2010/wordml" xmlns:w15="http://schemas.microsoft.com/office/word/2012/wordml" xmlns:w16cid="http://schemas.microsoft.com/office/word/2016/wordml/cid" xmlns:w16se="http://schemas.microsoft.com/office/word/2015/wordml/symex" xmlns:wpg="http://schemas.microsoft.com/office/word/2010/wordprocessingGroup" xmlns:wpi="http://schemas.microsoft.com/office/word/2010/wordprocessingInk" xmlns:wne="http://schemas.microsoft.com/office/word/2006/wordml" xmlns:wps="http://schemas.microsoft.com/office/word/2010/wordprocessingShape" mc:Ignorable="w14 w15 w16se w16cid wp14">
+<w:hdr xmlns:wpc="http://schemas.microsoft.com/office/word/2010/wordprocessingCanvas" xmlns:cx="http://schemas.microsoft.com/office/drawing/2014/chartex" xmlns:mc="http://schemas.openxmlformats.org/markup-compatibility/2006" xmlns:o="urn:schemas-microsoft-com:office:office" xmlns:r="http://schemas.openxmlformats.org/officeDocument/2006/relationships" xmlns:m="http://schemas.openxmlformats.org/officeDocument/2006/math" xmlns:v="urn:schemas-microsoft-com:vml" xmlns:wp14="http://schemas.microsoft.com/office/word/2010/wordprocessingDrawing" xmlns:wp="http://schemas.openxmlformats.org/drawingml/2006/wordprocessingDrawing" xmlns:w10="urn:schemas-microsoft-com:office:word" xmlns:w="http://schemas.openxmlformats.org/wordprocessingml/2006/main" xmlns:w14="http://schemas.microsoft.com/office/word/2010/wordml" xmlns:w15="http://schemas.microsoft.com/office/word/2012/wordml" xmlns:w16se="http://schemas.microsoft.com/office/word/2015/wordml/symex" xmlns:wpg="http://schemas.microsoft.com/office/word/2010/wordprocessingGroup" xmlns:wpi="http://schemas.microsoft.com/office/word/2010/wordprocessingInk" xmlns:wne="http://schemas.microsoft.com/office/word/2006/wordml" xmlns:wps="http://schemas.microsoft.com/office/word/2010/wordprocessingShape" mc:Ignorable="w14 w15 w16se wp14">
   <w:p>
     <w:pPr>
       <w:pStyle w:val="Cabealho"/>
@@ -6875,7 +7228,7 @@
 </file>
 
 <file path=word/header4.xml><?xml version="1.0" encoding="utf-8"?>
-<w:hdr xmlns:wpc="http://schemas.microsoft.com/office/word/2010/wordprocessingCanvas" xmlns:cx="http://schemas.microsoft.com/office/drawing/2014/chartex" xmlns:cx1="http://schemas.microsoft.com/office/drawing/2015/9/8/chartex" xmlns:cx2="http://schemas.microsoft.com/office/drawing/2015/10/21/chartex" xmlns:cx3="http://schemas.microsoft.com/office/drawing/2016/5/9/chartex" xmlns:cx4="http://schemas.microsoft.com/office/drawing/2016/5/10/chartex" xmlns:cx5="http://schemas.microsoft.com/office/drawing/2016/5/11/chartex" xmlns:cx6="http://schemas.microsoft.com/office/drawing/2016/5/12/chartex" xmlns:cx7="http://schemas.microsoft.com/office/drawing/2016/5/13/chartex" xmlns:cx8="http://schemas.microsoft.com/office/drawing/2016/5/14/chartex" xmlns:mc="http://schemas.openxmlformats.org/markup-compatibility/2006" xmlns:aink="http://schemas.microsoft.com/office/drawing/2016/ink" xmlns:am3d="http://schemas.microsoft.com/office/drawing/2017/model3d" xmlns:o="urn:schemas-microsoft-com:office:office" xmlns:r="http://schemas.openxmlformats.org/officeDocument/2006/relationships" xmlns:m="http://schemas.openxmlformats.org/officeDocument/2006/math" xmlns:v="urn:schemas-microsoft-com:vml" xmlns:wp14="http://schemas.microsoft.com/office/word/2010/wordprocessingDrawing" xmlns:wp="http://schemas.openxmlformats.org/drawingml/2006/wordprocessingDrawing" xmlns:w10="urn:schemas-microsoft-com:office:word" xmlns:w="http://schemas.openxmlformats.org/wordprocessingml/2006/main" xmlns:w14="http://schemas.microsoft.com/office/word/2010/wordml" xmlns:w15="http://schemas.microsoft.com/office/word/2012/wordml" xmlns:w16cid="http://schemas.microsoft.com/office/word/2016/wordml/cid" xmlns:w16se="http://schemas.microsoft.com/office/word/2015/wordml/symex" xmlns:wpg="http://schemas.microsoft.com/office/word/2010/wordprocessingGroup" xmlns:wpi="http://schemas.microsoft.com/office/word/2010/wordprocessingInk" xmlns:wne="http://schemas.microsoft.com/office/word/2006/wordml" xmlns:wps="http://schemas.microsoft.com/office/word/2010/wordprocessingShape" mc:Ignorable="w14 w15 w16se w16cid wp14">
+<w:hdr xmlns:wpc="http://schemas.microsoft.com/office/word/2010/wordprocessingCanvas" xmlns:cx="http://schemas.microsoft.com/office/drawing/2014/chartex" xmlns:mc="http://schemas.openxmlformats.org/markup-compatibility/2006" xmlns:o="urn:schemas-microsoft-com:office:office" xmlns:r="http://schemas.openxmlformats.org/officeDocument/2006/relationships" xmlns:m="http://schemas.openxmlformats.org/officeDocument/2006/math" xmlns:v="urn:schemas-microsoft-com:vml" xmlns:wp14="http://schemas.microsoft.com/office/word/2010/wordprocessingDrawing" xmlns:wp="http://schemas.openxmlformats.org/drawingml/2006/wordprocessingDrawing" xmlns:w10="urn:schemas-microsoft-com:office:word" xmlns:w="http://schemas.openxmlformats.org/wordprocessingml/2006/main" xmlns:w14="http://schemas.microsoft.com/office/word/2010/wordml" xmlns:w15="http://schemas.microsoft.com/office/word/2012/wordml" xmlns:w16se="http://schemas.microsoft.com/office/word/2015/wordml/symex" xmlns:wpg="http://schemas.microsoft.com/office/word/2010/wordprocessingGroup" xmlns:wpi="http://schemas.microsoft.com/office/word/2010/wordprocessingInk" xmlns:wne="http://schemas.microsoft.com/office/word/2006/wordml" xmlns:wps="http://schemas.microsoft.com/office/word/2010/wordprocessingShape" mc:Ignorable="w14 w15 w16se wp14">
   <w:p>
     <w:pPr>
       <w:pStyle w:val="Cabealho"/>
@@ -6886,7 +7239,7 @@
 </file>
 
 <file path=word/header5.xml><?xml version="1.0" encoding="utf-8"?>
-<w:hdr xmlns:wpc="http://schemas.microsoft.com/office/word/2010/wordprocessingCanvas" xmlns:cx="http://schemas.microsoft.com/office/drawing/2014/chartex" xmlns:cx1="http://schemas.microsoft.com/office/drawing/2015/9/8/chartex" xmlns:cx2="http://schemas.microsoft.com/office/drawing/2015/10/21/chartex" xmlns:cx3="http://schemas.microsoft.com/office/drawing/2016/5/9/chartex" xmlns:cx4="http://schemas.microsoft.com/office/drawing/2016/5/10/chartex" xmlns:cx5="http://schemas.microsoft.com/office/drawing/2016/5/11/chartex" xmlns:cx6="http://schemas.microsoft.com/office/drawing/2016/5/12/chartex" xmlns:cx7="http://schemas.microsoft.com/office/drawing/2016/5/13/chartex" xmlns:cx8="http://schemas.microsoft.com/office/drawing/2016/5/14/chartex" xmlns:mc="http://schemas.openxmlformats.org/markup-compatibility/2006" xmlns:aink="http://schemas.microsoft.com/office/drawing/2016/ink" xmlns:am3d="http://schemas.microsoft.com/office/drawing/2017/model3d" xmlns:o="urn:schemas-microsoft-com:office:office" xmlns:r="http://schemas.openxmlformats.org/officeDocument/2006/relationships" xmlns:m="http://schemas.openxmlformats.org/officeDocument/2006/math" xmlns:v="urn:schemas-microsoft-com:vml" xmlns:wp14="http://schemas.microsoft.com/office/word/2010/wordprocessingDrawing" xmlns:wp="http://schemas.openxmlformats.org/drawingml/2006/wordprocessingDrawing" xmlns:w10="urn:schemas-microsoft-com:office:word" xmlns:w="http://schemas.openxmlformats.org/wordprocessingml/2006/main" xmlns:w14="http://schemas.microsoft.com/office/word/2010/wordml" xmlns:w15="http://schemas.microsoft.com/office/word/2012/wordml" xmlns:w16cid="http://schemas.microsoft.com/office/word/2016/wordml/cid" xmlns:w16se="http://schemas.microsoft.com/office/word/2015/wordml/symex" xmlns:wpg="http://schemas.microsoft.com/office/word/2010/wordprocessingGroup" xmlns:wpi="http://schemas.microsoft.com/office/word/2010/wordprocessingInk" xmlns:wne="http://schemas.microsoft.com/office/word/2006/wordml" xmlns:wps="http://schemas.microsoft.com/office/word/2010/wordprocessingShape" mc:Ignorable="w14 w15 w16se w16cid wp14">
+<w:hdr xmlns:wpc="http://schemas.microsoft.com/office/word/2010/wordprocessingCanvas" xmlns:cx="http://schemas.microsoft.com/office/drawing/2014/chartex" xmlns:mc="http://schemas.openxmlformats.org/markup-compatibility/2006" xmlns:o="urn:schemas-microsoft-com:office:office" xmlns:r="http://schemas.openxmlformats.org/officeDocument/2006/relationships" xmlns:m="http://schemas.openxmlformats.org/officeDocument/2006/math" xmlns:v="urn:schemas-microsoft-com:vml" xmlns:wp14="http://schemas.microsoft.com/office/word/2010/wordprocessingDrawing" xmlns:wp="http://schemas.openxmlformats.org/drawingml/2006/wordprocessingDrawing" xmlns:w10="urn:schemas-microsoft-com:office:word" xmlns:w="http://schemas.openxmlformats.org/wordprocessingml/2006/main" xmlns:w14="http://schemas.microsoft.com/office/word/2010/wordml" xmlns:w15="http://schemas.microsoft.com/office/word/2012/wordml" xmlns:w16se="http://schemas.microsoft.com/office/word/2015/wordml/symex" xmlns:wpg="http://schemas.microsoft.com/office/word/2010/wordprocessingGroup" xmlns:wpi="http://schemas.microsoft.com/office/word/2010/wordprocessingInk" xmlns:wne="http://schemas.microsoft.com/office/word/2006/wordml" xmlns:wps="http://schemas.microsoft.com/office/word/2010/wordprocessingShape" mc:Ignorable="w14 w15 w16se wp14">
   <w:p>
     <w:pPr>
       <w:pStyle w:val="Cabealho"/>
@@ -7005,7 +7358,7 @@
             </wp:anchor>
           </w:drawing>
         </mc:Choice>
-        <mc:Fallback>
+        <mc:Fallback xmlns:w16cid="http://schemas.microsoft.com/office/word/2016/wordml/cid" xmlns:am3d="http://schemas.microsoft.com/office/drawing/2017/model3d" xmlns:aink="http://schemas.microsoft.com/office/drawing/2016/ink" xmlns:cx8="http://schemas.microsoft.com/office/drawing/2016/5/14/chartex" xmlns:cx7="http://schemas.microsoft.com/office/drawing/2016/5/13/chartex" xmlns:cx6="http://schemas.microsoft.com/office/drawing/2016/5/12/chartex" xmlns:cx5="http://schemas.microsoft.com/office/drawing/2016/5/11/chartex" xmlns:cx4="http://schemas.microsoft.com/office/drawing/2016/5/10/chartex" xmlns:cx3="http://schemas.microsoft.com/office/drawing/2016/5/9/chartex" xmlns:cx2="http://schemas.microsoft.com/office/drawing/2015/10/21/chartex" xmlns:cx1="http://schemas.microsoft.com/office/drawing/2015/9/8/chartex">
           <w:pict>
             <v:line w14:anchorId="7DC9B08E" id="Line 5" o:spid="_x0000_s1026" style="position:absolute;z-index:251655680;visibility:visible;mso-wrap-style:square;mso-width-percent:0;mso-height-percent:0;mso-wrap-distance-left:9pt;mso-wrap-distance-top:0;mso-wrap-distance-right:9pt;mso-wrap-distance-bottom:0;mso-position-horizontal:absolute;mso-position-horizontal-relative:text;mso-position-vertical:absolute;mso-position-vertical-relative:text;mso-width-percent:0;mso-height-percent:0;mso-width-relative:page;mso-height-relative:page" from="0,13.6pt" to="433.7pt,13.6pt" o:gfxdata="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"/>
           </w:pict>
@@ -7031,7 +7384,7 @@
 </file>
 
 <file path=word/header6.xml><?xml version="1.0" encoding="utf-8"?>
-<w:hdr xmlns:wpc="http://schemas.microsoft.com/office/word/2010/wordprocessingCanvas" xmlns:cx="http://schemas.microsoft.com/office/drawing/2014/chartex" xmlns:cx1="http://schemas.microsoft.com/office/drawing/2015/9/8/chartex" xmlns:cx2="http://schemas.microsoft.com/office/drawing/2015/10/21/chartex" xmlns:cx3="http://schemas.microsoft.com/office/drawing/2016/5/9/chartex" xmlns:cx4="http://schemas.microsoft.com/office/drawing/2016/5/10/chartex" xmlns:cx5="http://schemas.microsoft.com/office/drawing/2016/5/11/chartex" xmlns:cx6="http://schemas.microsoft.com/office/drawing/2016/5/12/chartex" xmlns:cx7="http://schemas.microsoft.com/office/drawing/2016/5/13/chartex" xmlns:cx8="http://schemas.microsoft.com/office/drawing/2016/5/14/chartex" xmlns:mc="http://schemas.openxmlformats.org/markup-compatibility/2006" xmlns:aink="http://schemas.microsoft.com/office/drawing/2016/ink" xmlns:am3d="http://schemas.microsoft.com/office/drawing/2017/model3d" xmlns:o="urn:schemas-microsoft-com:office:office" xmlns:r="http://schemas.openxmlformats.org/officeDocument/2006/relationships" xmlns:m="http://schemas.openxmlformats.org/officeDocument/2006/math" xmlns:v="urn:schemas-microsoft-com:vml" xmlns:wp14="http://schemas.microsoft.com/office/word/2010/wordprocessingDrawing" xmlns:wp="http://schemas.openxmlformats.org/drawingml/2006/wordprocessingDrawing" xmlns:w10="urn:schemas-microsoft-com:office:word" xmlns:w="http://schemas.openxmlformats.org/wordprocessingml/2006/main" xmlns:w14="http://schemas.microsoft.com/office/word/2010/wordml" xmlns:w15="http://schemas.microsoft.com/office/word/2012/wordml" xmlns:w16cid="http://schemas.microsoft.com/office/word/2016/wordml/cid" xmlns:w16se="http://schemas.microsoft.com/office/word/2015/wordml/symex" xmlns:wpg="http://schemas.microsoft.com/office/word/2010/wordprocessingGroup" xmlns:wpi="http://schemas.microsoft.com/office/word/2010/wordprocessingInk" xmlns:wne="http://schemas.microsoft.com/office/word/2006/wordml" xmlns:wps="http://schemas.microsoft.com/office/word/2010/wordprocessingShape" mc:Ignorable="w14 w15 w16se w16cid wp14">
+<w:hdr xmlns:wpc="http://schemas.microsoft.com/office/word/2010/wordprocessingCanvas" xmlns:cx="http://schemas.microsoft.com/office/drawing/2014/chartex" xmlns:mc="http://schemas.openxmlformats.org/markup-compatibility/2006" xmlns:o="urn:schemas-microsoft-com:office:office" xmlns:r="http://schemas.openxmlformats.org/officeDocument/2006/relationships" xmlns:m="http://schemas.openxmlformats.org/officeDocument/2006/math" xmlns:v="urn:schemas-microsoft-com:vml" xmlns:wp14="http://schemas.microsoft.com/office/word/2010/wordprocessingDrawing" xmlns:wp="http://schemas.openxmlformats.org/drawingml/2006/wordprocessingDrawing" xmlns:w10="urn:schemas-microsoft-com:office:word" xmlns:w="http://schemas.openxmlformats.org/wordprocessingml/2006/main" xmlns:w14="http://schemas.microsoft.com/office/word/2010/wordml" xmlns:w15="http://schemas.microsoft.com/office/word/2012/wordml" xmlns:w16se="http://schemas.microsoft.com/office/word/2015/wordml/symex" xmlns:wpg="http://schemas.microsoft.com/office/word/2010/wordprocessingGroup" xmlns:wpi="http://schemas.microsoft.com/office/word/2010/wordprocessingInk" xmlns:wne="http://schemas.microsoft.com/office/word/2006/wordml" xmlns:wps="http://schemas.microsoft.com/office/word/2010/wordprocessingShape" mc:Ignorable="w14 w15 w16se wp14">
   <w:p>
     <w:pPr>
       <w:pStyle w:val="Cabealho"/>
@@ -7088,7 +7441,7 @@
 </file>
 
 <file path=word/header7.xml><?xml version="1.0" encoding="utf-8"?>
-<w:hdr xmlns:wpc="http://schemas.microsoft.com/office/word/2010/wordprocessingCanvas" xmlns:cx="http://schemas.microsoft.com/office/drawing/2014/chartex" xmlns:cx1="http://schemas.microsoft.com/office/drawing/2015/9/8/chartex" xmlns:cx2="http://schemas.microsoft.com/office/drawing/2015/10/21/chartex" xmlns:cx3="http://schemas.microsoft.com/office/drawing/2016/5/9/chartex" xmlns:cx4="http://schemas.microsoft.com/office/drawing/2016/5/10/chartex" xmlns:cx5="http://schemas.microsoft.com/office/drawing/2016/5/11/chartex" xmlns:cx6="http://schemas.microsoft.com/office/drawing/2016/5/12/chartex" xmlns:cx7="http://schemas.microsoft.com/office/drawing/2016/5/13/chartex" xmlns:cx8="http://schemas.microsoft.com/office/drawing/2016/5/14/chartex" xmlns:mc="http://schemas.openxmlformats.org/markup-compatibility/2006" xmlns:aink="http://schemas.microsoft.com/office/drawing/2016/ink" xmlns:am3d="http://schemas.microsoft.com/office/drawing/2017/model3d" xmlns:o="urn:schemas-microsoft-com:office:office" xmlns:r="http://schemas.openxmlformats.org/officeDocument/2006/relationships" xmlns:m="http://schemas.openxmlformats.org/officeDocument/2006/math" xmlns:v="urn:schemas-microsoft-com:vml" xmlns:wp14="http://schemas.microsoft.com/office/word/2010/wordprocessingDrawing" xmlns:wp="http://schemas.openxmlformats.org/drawingml/2006/wordprocessingDrawing" xmlns:w10="urn:schemas-microsoft-com:office:word" xmlns:w="http://schemas.openxmlformats.org/wordprocessingml/2006/main" xmlns:w14="http://schemas.microsoft.com/office/word/2010/wordml" xmlns:w15="http://schemas.microsoft.com/office/word/2012/wordml" xmlns:w16cid="http://schemas.microsoft.com/office/word/2016/wordml/cid" xmlns:w16se="http://schemas.microsoft.com/office/word/2015/wordml/symex" xmlns:wpg="http://schemas.microsoft.com/office/word/2010/wordprocessingGroup" xmlns:wpi="http://schemas.microsoft.com/office/word/2010/wordprocessingInk" xmlns:wne="http://schemas.microsoft.com/office/word/2006/wordml" xmlns:wps="http://schemas.microsoft.com/office/word/2010/wordprocessingShape" mc:Ignorable="w14 w15 w16se w16cid wp14">
+<w:hdr xmlns:wpc="http://schemas.microsoft.com/office/word/2010/wordprocessingCanvas" xmlns:cx="http://schemas.microsoft.com/office/drawing/2014/chartex" xmlns:mc="http://schemas.openxmlformats.org/markup-compatibility/2006" xmlns:o="urn:schemas-microsoft-com:office:office" xmlns:r="http://schemas.openxmlformats.org/officeDocument/2006/relationships" xmlns:m="http://schemas.openxmlformats.org/officeDocument/2006/math" xmlns:v="urn:schemas-microsoft-com:vml" xmlns:wp14="http://schemas.microsoft.com/office/word/2010/wordprocessingDrawing" xmlns:wp="http://schemas.openxmlformats.org/drawingml/2006/wordprocessingDrawing" xmlns:w10="urn:schemas-microsoft-com:office:word" xmlns:w="http://schemas.openxmlformats.org/wordprocessingml/2006/main" xmlns:w14="http://schemas.microsoft.com/office/word/2010/wordml" xmlns:w15="http://schemas.microsoft.com/office/word/2012/wordml" xmlns:w16se="http://schemas.microsoft.com/office/word/2015/wordml/symex" xmlns:wpg="http://schemas.microsoft.com/office/word/2010/wordprocessingGroup" xmlns:wpi="http://schemas.microsoft.com/office/word/2010/wordprocessingInk" xmlns:wne="http://schemas.microsoft.com/office/word/2006/wordml" xmlns:wps="http://schemas.microsoft.com/office/word/2010/wordprocessingShape" mc:Ignorable="w14 w15 w16se wp14">
   <w:p>
     <w:pPr>
       <w:pStyle w:val="Cabealho"/>
@@ -7098,7 +7451,7 @@
 </file>
 
 <file path=word/header8.xml><?xml version="1.0" encoding="utf-8"?>
-<w:hdr xmlns:wpc="http://schemas.microsoft.com/office/word/2010/wordprocessingCanvas" xmlns:cx="http://schemas.microsoft.com/office/drawing/2014/chartex" xmlns:cx1="http://schemas.microsoft.com/office/drawing/2015/9/8/chartex" xmlns:cx2="http://schemas.microsoft.com/office/drawing/2015/10/21/chartex" xmlns:cx3="http://schemas.microsoft.com/office/drawing/2016/5/9/chartex" xmlns:cx4="http://schemas.microsoft.com/office/drawing/2016/5/10/chartex" xmlns:cx5="http://schemas.microsoft.com/office/drawing/2016/5/11/chartex" xmlns:cx6="http://schemas.microsoft.com/office/drawing/2016/5/12/chartex" xmlns:cx7="http://schemas.microsoft.com/office/drawing/2016/5/13/chartex" xmlns:cx8="http://schemas.microsoft.com/office/drawing/2016/5/14/chartex" xmlns:mc="http://schemas.openxmlformats.org/markup-compatibility/2006" xmlns:aink="http://schemas.microsoft.com/office/drawing/2016/ink" xmlns:am3d="http://schemas.microsoft.com/office/drawing/2017/model3d" xmlns:o="urn:schemas-microsoft-com:office:office" xmlns:r="http://schemas.openxmlformats.org/officeDocument/2006/relationships" xmlns:m="http://schemas.openxmlformats.org/officeDocument/2006/math" xmlns:v="urn:schemas-microsoft-com:vml" xmlns:wp14="http://schemas.microsoft.com/office/word/2010/wordprocessingDrawing" xmlns:wp="http://schemas.openxmlformats.org/drawingml/2006/wordprocessingDrawing" xmlns:w10="urn:schemas-microsoft-com:office:word" xmlns:w="http://schemas.openxmlformats.org/wordprocessingml/2006/main" xmlns:w14="http://schemas.microsoft.com/office/word/2010/wordml" xmlns:w15="http://schemas.microsoft.com/office/word/2012/wordml" xmlns:w16cid="http://schemas.microsoft.com/office/word/2016/wordml/cid" xmlns:w16se="http://schemas.microsoft.com/office/word/2015/wordml/symex" xmlns:wpg="http://schemas.microsoft.com/office/word/2010/wordprocessingGroup" xmlns:wpi="http://schemas.microsoft.com/office/word/2010/wordprocessingInk" xmlns:wne="http://schemas.microsoft.com/office/word/2006/wordml" xmlns:wps="http://schemas.microsoft.com/office/word/2010/wordprocessingShape" mc:Ignorable="w14 w15 w16se w16cid wp14">
+<w:hdr xmlns:wpc="http://schemas.microsoft.com/office/word/2010/wordprocessingCanvas" xmlns:cx="http://schemas.microsoft.com/office/drawing/2014/chartex" xmlns:mc="http://schemas.openxmlformats.org/markup-compatibility/2006" xmlns:o="urn:schemas-microsoft-com:office:office" xmlns:r="http://schemas.openxmlformats.org/officeDocument/2006/relationships" xmlns:m="http://schemas.openxmlformats.org/officeDocument/2006/math" xmlns:v="urn:schemas-microsoft-com:vml" xmlns:wp14="http://schemas.microsoft.com/office/word/2010/wordprocessingDrawing" xmlns:wp="http://schemas.openxmlformats.org/drawingml/2006/wordprocessingDrawing" xmlns:w10="urn:schemas-microsoft-com:office:word" xmlns:w="http://schemas.openxmlformats.org/wordprocessingml/2006/main" xmlns:w14="http://schemas.microsoft.com/office/word/2010/wordml" xmlns:w15="http://schemas.microsoft.com/office/word/2012/wordml" xmlns:w16se="http://schemas.microsoft.com/office/word/2015/wordml/symex" xmlns:wpg="http://schemas.microsoft.com/office/word/2010/wordprocessingGroup" xmlns:wpi="http://schemas.microsoft.com/office/word/2010/wordprocessingInk" xmlns:wne="http://schemas.microsoft.com/office/word/2006/wordml" xmlns:wps="http://schemas.microsoft.com/office/word/2010/wordprocessingShape" mc:Ignorable="w14 w15 w16se wp14">
   <w:p>
     <w:pPr>
       <w:pStyle w:val="Cabealho"/>
@@ -7215,7 +7568,7 @@
             </wp:anchor>
           </w:drawing>
         </mc:Choice>
-        <mc:Fallback>
+        <mc:Fallback xmlns:w16cid="http://schemas.microsoft.com/office/word/2016/wordml/cid" xmlns:am3d="http://schemas.microsoft.com/office/drawing/2017/model3d" xmlns:aink="http://schemas.microsoft.com/office/drawing/2016/ink" xmlns:cx8="http://schemas.microsoft.com/office/drawing/2016/5/14/chartex" xmlns:cx7="http://schemas.microsoft.com/office/drawing/2016/5/13/chartex" xmlns:cx6="http://schemas.microsoft.com/office/drawing/2016/5/12/chartex" xmlns:cx5="http://schemas.microsoft.com/office/drawing/2016/5/11/chartex" xmlns:cx4="http://schemas.microsoft.com/office/drawing/2016/5/10/chartex" xmlns:cx3="http://schemas.microsoft.com/office/drawing/2016/5/9/chartex" xmlns:cx2="http://schemas.microsoft.com/office/drawing/2015/10/21/chartex" xmlns:cx1="http://schemas.microsoft.com/office/drawing/2015/9/8/chartex">
           <w:pict>
             <v:line w14:anchorId="2D350940" id="Line 7" o:spid="_x0000_s1026" style="position:absolute;z-index:251658752;visibility:visible;mso-wrap-style:square;mso-width-percent:0;mso-height-percent:0;mso-wrap-distance-left:9pt;mso-wrap-distance-top:0;mso-wrap-distance-right:9pt;mso-wrap-distance-bottom:0;mso-position-horizontal:absolute;mso-position-horizontal-relative:text;mso-position-vertical:absolute;mso-position-vertical-relative:text;mso-width-percent:0;mso-height-percent:0;mso-width-relative:page;mso-height-relative:page" from="0,13.6pt" to="433.7pt,13.6pt" o:gfxdata="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" o:allowincell="f"/>
           </w:pict>
@@ -7235,7 +7588,7 @@
 </file>
 
 <file path=word/header9.xml><?xml version="1.0" encoding="utf-8"?>
-<w:hdr xmlns:wpc="http://schemas.microsoft.com/office/word/2010/wordprocessingCanvas" xmlns:cx="http://schemas.microsoft.com/office/drawing/2014/chartex" xmlns:cx1="http://schemas.microsoft.com/office/drawing/2015/9/8/chartex" xmlns:cx2="http://schemas.microsoft.com/office/drawing/2015/10/21/chartex" xmlns:cx3="http://schemas.microsoft.com/office/drawing/2016/5/9/chartex" xmlns:cx4="http://schemas.microsoft.com/office/drawing/2016/5/10/chartex" xmlns:cx5="http://schemas.microsoft.com/office/drawing/2016/5/11/chartex" xmlns:cx6="http://schemas.microsoft.com/office/drawing/2016/5/12/chartex" xmlns:cx7="http://schemas.microsoft.com/office/drawing/2016/5/13/chartex" xmlns:cx8="http://schemas.microsoft.com/office/drawing/2016/5/14/chartex" xmlns:mc="http://schemas.openxmlformats.org/markup-compatibility/2006" xmlns:aink="http://schemas.microsoft.com/office/drawing/2016/ink" xmlns:am3d="http://schemas.microsoft.com/office/drawing/2017/model3d" xmlns:o="urn:schemas-microsoft-com:office:office" xmlns:r="http://schemas.openxmlformats.org/officeDocument/2006/relationships" xmlns:m="http://schemas.openxmlformats.org/officeDocument/2006/math" xmlns:v="urn:schemas-microsoft-com:vml" xmlns:wp14="http://schemas.microsoft.com/office/word/2010/wordprocessingDrawing" xmlns:wp="http://schemas.openxmlformats.org/drawingml/2006/wordprocessingDrawing" xmlns:w10="urn:schemas-microsoft-com:office:word" xmlns:w="http://schemas.openxmlformats.org/wordprocessingml/2006/main" xmlns:w14="http://schemas.microsoft.com/office/word/2010/wordml" xmlns:w15="http://schemas.microsoft.com/office/word/2012/wordml" xmlns:w16cid="http://schemas.microsoft.com/office/word/2016/wordml/cid" xmlns:w16se="http://schemas.microsoft.com/office/word/2015/wordml/symex" xmlns:wpg="http://schemas.microsoft.com/office/word/2010/wordprocessingGroup" xmlns:wpi="http://schemas.microsoft.com/office/word/2010/wordprocessingInk" xmlns:wne="http://schemas.microsoft.com/office/word/2006/wordml" xmlns:wps="http://schemas.microsoft.com/office/word/2010/wordprocessingShape" mc:Ignorable="w14 w15 w16se w16cid wp14">
+<w:hdr xmlns:wpc="http://schemas.microsoft.com/office/word/2010/wordprocessingCanvas" xmlns:cx="http://schemas.microsoft.com/office/drawing/2014/chartex" xmlns:mc="http://schemas.openxmlformats.org/markup-compatibility/2006" xmlns:o="urn:schemas-microsoft-com:office:office" xmlns:r="http://schemas.openxmlformats.org/officeDocument/2006/relationships" xmlns:m="http://schemas.openxmlformats.org/officeDocument/2006/math" xmlns:v="urn:schemas-microsoft-com:vml" xmlns:wp14="http://schemas.microsoft.com/office/word/2010/wordprocessingDrawing" xmlns:wp="http://schemas.openxmlformats.org/drawingml/2006/wordprocessingDrawing" xmlns:w10="urn:schemas-microsoft-com:office:word" xmlns:w="http://schemas.openxmlformats.org/wordprocessingml/2006/main" xmlns:w14="http://schemas.microsoft.com/office/word/2010/wordml" xmlns:w15="http://schemas.microsoft.com/office/word/2012/wordml" xmlns:w16se="http://schemas.microsoft.com/office/word/2015/wordml/symex" xmlns:wpg="http://schemas.microsoft.com/office/word/2010/wordprocessingGroup" xmlns:wpi="http://schemas.microsoft.com/office/word/2010/wordprocessingInk" xmlns:wne="http://schemas.microsoft.com/office/word/2006/wordml" xmlns:wps="http://schemas.microsoft.com/office/word/2010/wordprocessingShape" mc:Ignorable="w14 w15 w16se wp14">
   <w:p>
     <w:pPr>
       <w:pStyle w:val="Cabealho"/>
@@ -7291,7 +7644,7 @@
 </file>
 
 <file path=word/numbering.xml><?xml version="1.0" encoding="utf-8"?>
-<w:numbering xmlns:wpc="http://schemas.microsoft.com/office/word/2010/wordprocessingCanvas" xmlns:cx="http://schemas.microsoft.com/office/drawing/2014/chartex" xmlns:cx1="http://schemas.microsoft.com/office/drawing/2015/9/8/chartex" xmlns:cx2="http://schemas.microsoft.com/office/drawing/2015/10/21/chartex" xmlns:cx3="http://schemas.microsoft.com/office/drawing/2016/5/9/chartex" xmlns:cx4="http://schemas.microsoft.com/office/drawing/2016/5/10/chartex" xmlns:cx5="http://schemas.microsoft.com/office/drawing/2016/5/11/chartex" xmlns:cx6="http://schemas.microsoft.com/office/drawing/2016/5/12/chartex" xmlns:cx7="http://schemas.microsoft.com/office/drawing/2016/5/13/chartex" xmlns:cx8="http://schemas.microsoft.com/office/drawing/2016/5/14/chartex" xmlns:mc="http://schemas.openxmlformats.org/markup-compatibility/2006" xmlns:aink="http://schemas.microsoft.com/office/drawing/2016/ink" xmlns:am3d="http://schemas.microsoft.com/office/drawing/2017/model3d" xmlns:o="urn:schemas-microsoft-com:office:office" xmlns:r="http://schemas.openxmlformats.org/officeDocument/2006/relationships" xmlns:m="http://schemas.openxmlformats.org/officeDocument/2006/math" xmlns:v="urn:schemas-microsoft-com:vml" xmlns:wp14="http://schemas.microsoft.com/office/word/2010/wordprocessingDrawing" xmlns:wp="http://schemas.openxmlformats.org/drawingml/2006/wordprocessingDrawing" xmlns:w10="urn:schemas-microsoft-com:office:word" xmlns:w="http://schemas.openxmlformats.org/wordprocessingml/2006/main" xmlns:w14="http://schemas.microsoft.com/office/word/2010/wordml" xmlns:w15="http://schemas.microsoft.com/office/word/2012/wordml" xmlns:w16cid="http://schemas.microsoft.com/office/word/2016/wordml/cid" xmlns:w16se="http://schemas.microsoft.com/office/word/2015/wordml/symex" xmlns:wpg="http://schemas.microsoft.com/office/word/2010/wordprocessingGroup" xmlns:wpi="http://schemas.microsoft.com/office/word/2010/wordprocessingInk" xmlns:wne="http://schemas.microsoft.com/office/word/2006/wordml" xmlns:wps="http://schemas.microsoft.com/office/word/2010/wordprocessingShape" mc:Ignorable="w14 w15 w16se w16cid wp14">
+<w:numbering xmlns:wpc="http://schemas.microsoft.com/office/word/2010/wordprocessingCanvas" xmlns:cx="http://schemas.microsoft.com/office/drawing/2014/chartex" xmlns:mc="http://schemas.openxmlformats.org/markup-compatibility/2006" xmlns:o="urn:schemas-microsoft-com:office:office" xmlns:r="http://schemas.openxmlformats.org/officeDocument/2006/relationships" xmlns:m="http://schemas.openxmlformats.org/officeDocument/2006/math" xmlns:v="urn:schemas-microsoft-com:vml" xmlns:wp14="http://schemas.microsoft.com/office/word/2010/wordprocessingDrawing" xmlns:wp="http://schemas.openxmlformats.org/drawingml/2006/wordprocessingDrawing" xmlns:w10="urn:schemas-microsoft-com:office:word" xmlns:w="http://schemas.openxmlformats.org/wordprocessingml/2006/main" xmlns:w14="http://schemas.microsoft.com/office/word/2010/wordml" xmlns:w15="http://schemas.microsoft.com/office/word/2012/wordml" xmlns:w16se="http://schemas.microsoft.com/office/word/2015/wordml/symex" xmlns:wpg="http://schemas.microsoft.com/office/word/2010/wordprocessingGroup" xmlns:wpi="http://schemas.microsoft.com/office/word/2010/wordprocessingInk" xmlns:wne="http://schemas.microsoft.com/office/word/2006/wordml" xmlns:wps="http://schemas.microsoft.com/office/word/2010/wordprocessingShape" mc:Ignorable="w14 w15 w16se wp14">
   <w:abstractNum w:abstractNumId="0" w15:restartNumberingAfterBreak="0">
     <w:nsid w:val="FFFFFF7C"/>
     <w:multiLevelType w:val="singleLevel"/>
@@ -10191,7 +10544,7 @@
 </file>
 
 <file path=word/styles.xml><?xml version="1.0" encoding="utf-8"?>
-<w:styles xmlns:mc="http://schemas.openxmlformats.org/markup-compatibility/2006" xmlns:r="http://schemas.openxmlformats.org/officeDocument/2006/relationships" xmlns:w="http://schemas.openxmlformats.org/wordprocessingml/2006/main" xmlns:w14="http://schemas.microsoft.com/office/word/2010/wordml" xmlns:w15="http://schemas.microsoft.com/office/word/2012/wordml" xmlns:w16cid="http://schemas.microsoft.com/office/word/2016/wordml/cid" xmlns:w16se="http://schemas.microsoft.com/office/word/2015/wordml/symex" mc:Ignorable="w14 w15 w16se w16cid">
+<w:styles xmlns:mc="http://schemas.openxmlformats.org/markup-compatibility/2006" xmlns:r="http://schemas.openxmlformats.org/officeDocument/2006/relationships" xmlns:w="http://schemas.openxmlformats.org/wordprocessingml/2006/main" xmlns:w14="http://schemas.microsoft.com/office/word/2010/wordml" xmlns:w15="http://schemas.microsoft.com/office/word/2012/wordml" xmlns:w16se="http://schemas.microsoft.com/office/word/2015/wordml/symex" mc:Ignorable="w14 w15 w16se">
   <w:docDefaults>
     <w:rPrDefault>
       <w:rPr>
@@ -10201,7 +10554,7 @@
     </w:rPrDefault>
     <w:pPrDefault/>
   </w:docDefaults>
-  <w:latentStyles w:defLockedState="0" w:defUIPriority="99" w:defSemiHidden="0" w:defUnhideWhenUsed="0" w:defQFormat="0" w:count="376">
+  <w:latentStyles w:defLockedState="0" w:defUIPriority="99" w:defSemiHidden="0" w:defUnhideWhenUsed="0" w:defQFormat="0" w:count="371">
     <w:lsdException w:name="Normal" w:locked="1" w:uiPriority="0" w:qFormat="1"/>
     <w:lsdException w:name="heading 1" w:locked="1" w:uiPriority="9" w:qFormat="1"/>
     <w:lsdException w:name="heading 2" w:locked="1" w:uiPriority="9" w:qFormat="1"/>
@@ -10307,7 +10660,7 @@
     <w:lsdException w:name="HTML Sample" w:locked="1" w:semiHidden="1" w:unhideWhenUsed="1"/>
     <w:lsdException w:name="HTML Typewriter" w:locked="1" w:semiHidden="1" w:unhideWhenUsed="1"/>
     <w:lsdException w:name="HTML Variable" w:locked="1" w:semiHidden="1" w:unhideWhenUsed="1"/>
-    <w:lsdException w:name="Normal Table" w:locked="1"/>
+    <w:lsdException w:name="Normal Table" w:locked="1" w:semiHidden="1" w:unhideWhenUsed="1"/>
     <w:lsdException w:name="annotation subject" w:locked="1" w:semiHidden="1" w:unhideWhenUsed="1"/>
     <w:lsdException w:name="No List" w:locked="1" w:semiHidden="1" w:unhideWhenUsed="1"/>
     <w:lsdException w:name="Outline List 1" w:locked="1" w:semiHidden="1" w:unhideWhenUsed="1"/>
@@ -10350,11 +10703,11 @@
     <w:lsdException w:name="Table Contemporary" w:locked="1" w:semiHidden="1" w:unhideWhenUsed="1"/>
     <w:lsdException w:name="Table Elegant" w:locked="1" w:semiHidden="1" w:unhideWhenUsed="1"/>
     <w:lsdException w:name="Table Professional" w:locked="1" w:semiHidden="1" w:unhideWhenUsed="1"/>
-    <w:lsdException w:name="Table Subtle 1" w:locked="1"/>
+    <w:lsdException w:name="Table Subtle 1" w:locked="1" w:semiHidden="1" w:unhideWhenUsed="1"/>
     <w:lsdException w:name="Table Subtle 2" w:locked="1" w:semiHidden="1" w:unhideWhenUsed="1"/>
     <w:lsdException w:name="Table Web 1" w:locked="1" w:semiHidden="1" w:unhideWhenUsed="1"/>
-    <w:lsdException w:name="Table Web 2" w:locked="1"/>
-    <w:lsdException w:name="Table Web 3" w:locked="1"/>
+    <w:lsdException w:name="Table Web 2" w:locked="1" w:semiHidden="1" w:unhideWhenUsed="1"/>
+    <w:lsdException w:name="Table Web 3" w:locked="1" w:semiHidden="1" w:unhideWhenUsed="1"/>
     <w:lsdException w:name="Balloon Text" w:locked="1" w:semiHidden="1" w:unhideWhenUsed="1"/>
     <w:lsdException w:name="Table Grid" w:locked="1" w:uiPriority="59"/>
     <w:lsdException w:name="Table Theme" w:locked="1" w:semiHidden="1" w:unhideWhenUsed="1"/>
@@ -10573,11 +10926,6 @@
     <w:lsdException w:name="List Table 5 Dark Accent 6" w:uiPriority="50"/>
     <w:lsdException w:name="List Table 6 Colorful Accent 6" w:uiPriority="51"/>
     <w:lsdException w:name="List Table 7 Colorful Accent 6" w:uiPriority="52"/>
-    <w:lsdException w:name="Mention" w:semiHidden="1" w:unhideWhenUsed="1"/>
-    <w:lsdException w:name="Smart Hyperlink" w:semiHidden="1" w:unhideWhenUsed="1"/>
-    <w:lsdException w:name="Hashtag" w:semiHidden="1" w:unhideWhenUsed="1"/>
-    <w:lsdException w:name="Unresolved Mention" w:semiHidden="1" w:unhideWhenUsed="1"/>
-    <w:lsdException w:name="Smart Link" w:semiHidden="1" w:unhideWhenUsed="1"/>
   </w:latentStyles>
   <w:style w:type="paragraph" w:default="1" w:styleId="Normal">
     <w:name w:val="Normal"/>
@@ -10827,6 +11175,7 @@
   <w:style w:type="character" w:default="1" w:styleId="Fontepargpadro">
     <w:name w:val="Default Paragraph Font"/>
     <w:uiPriority w:val="1"/>
+    <w:semiHidden/>
     <w:unhideWhenUsed/>
   </w:style>
   <w:style w:type="table" w:default="1" w:styleId="Tabelanormal">
@@ -16886,7 +17235,7 @@
 </file>
 
 <file path=customXml/itemProps1.xml><?xml version="1.0" encoding="utf-8"?>
-<ds:datastoreItem xmlns:ds="http://schemas.openxmlformats.org/officeDocument/2006/customXml" ds:itemID="{94670B77-2080-426D-8E15-03414474BD16}">
+<ds:datastoreItem xmlns:ds="http://schemas.openxmlformats.org/officeDocument/2006/customXml" ds:itemID="{314AEE13-5B62-4C94-AB05-F0257188BDF3}">
   <ds:schemaRefs>
     <ds:schemaRef ds:uri="http://schemas.openxmlformats.org/officeDocument/2006/bibliography"/>
   </ds:schemaRefs>

</xml_diff>

<commit_message>
desenho de solução && modelo logico
</commit_message>
<xml_diff>
--- a/Documentação/Documentação_Final_ControlBlock.docx
+++ b/Documentação/Documentação_Final_ControlBlock.docx
@@ -10,6 +10,8 @@
           <w:rFonts w:cs="Arial"/>
         </w:rPr>
       </w:pPr>
+      <w:bookmarkStart w:id="0" w:name="_GoBack"/>
+      <w:bookmarkEnd w:id="0"/>
     </w:p>
     <w:p>
       <w:pPr>
@@ -283,8 +285,8 @@
         <w:pStyle w:val="NormalGrande"/>
       </w:pPr>
     </w:p>
-    <w:bookmarkStart w:id="0" w:name="_Toc124080441"/>
-    <w:bookmarkStart w:id="1" w:name="_Toc125374503"/>
+    <w:bookmarkStart w:id="1" w:name="_Toc124080441"/>
+    <w:bookmarkStart w:id="2" w:name="_Toc125374503"/>
     <w:p>
       <w:pPr>
         <w:pStyle w:val="Sumrio1"/>
@@ -2256,10 +2258,10 @@
       <w:r>
         <w:br w:type="page"/>
       </w:r>
-      <w:bookmarkStart w:id="2" w:name="_Toc121491440"/>
-      <w:bookmarkStart w:id="3" w:name="_Toc124080445"/>
-      <w:bookmarkEnd w:id="0"/>
+      <w:bookmarkStart w:id="3" w:name="_Toc121491440"/>
+      <w:bookmarkStart w:id="4" w:name="_Toc124080445"/>
       <w:bookmarkEnd w:id="1"/>
+      <w:bookmarkEnd w:id="2"/>
     </w:p>
     <w:p>
       <w:pPr>
@@ -2284,22 +2286,11 @@
       <w:pPr>
         <w:pStyle w:val="FolhadeRostodosCaptulos"/>
       </w:pPr>
-      <w:r>
-        <w:lastRenderedPageBreak/>
-        <w:fldChar w:fldCharType="begin"/>
-      </w:r>
-      <w:r>
-        <w:instrText xml:space="preserve"> REF _Ref125306779 \w </w:instrText>
-      </w:r>
-      <w:r>
-        <w:fldChar w:fldCharType="separate"/>
-      </w:r>
-      <w:r>
-        <w:t>1</w:t>
-      </w:r>
-      <w:r>
-        <w:fldChar w:fldCharType="end"/>
-      </w:r>
+      <w:fldSimple w:instr=" REF _Ref125306779 \w ">
+        <w:r>
+          <w:t>1</w:t>
+        </w:r>
+      </w:fldSimple>
       <w:r>
         <w:tab/>
       </w:r>
@@ -2311,14 +2302,14 @@
       <w:pPr>
         <w:pStyle w:val="Ttulo1"/>
       </w:pPr>
-      <w:bookmarkStart w:id="4" w:name="_Toc512519587"/>
-      <w:bookmarkEnd w:id="2"/>
+      <w:bookmarkStart w:id="5" w:name="_Toc512519587"/>
       <w:bookmarkEnd w:id="3"/>
+      <w:bookmarkEnd w:id="4"/>
       <w:r>
         <w:lastRenderedPageBreak/>
         <w:t>VISÃO DO PROJETO</w:t>
       </w:r>
-      <w:bookmarkEnd w:id="4"/>
+      <w:bookmarkEnd w:id="5"/>
     </w:p>
     <w:p>
       <w:pPr>
@@ -2388,7 +2379,7 @@
         </w:rPr>
         <w:tab/>
       </w:r>
-      <w:bookmarkStart w:id="5" w:name="_Toc512519588"/>
+      <w:bookmarkStart w:id="6" w:name="_Toc512519588"/>
       <w:r>
         <w:rPr>
           <w:b/>
@@ -2401,7 +2392,7 @@
         </w:rPr>
         <w:t>O DO GRUPO</w:t>
       </w:r>
-      <w:bookmarkEnd w:id="5"/>
+      <w:bookmarkEnd w:id="6"/>
       <w:r>
         <w:rPr>
           <w:b/>
@@ -2555,7 +2546,7 @@
           <w:b/>
         </w:rPr>
       </w:pPr>
-      <w:bookmarkStart w:id="6" w:name="_Toc124080447"/>
+      <w:bookmarkStart w:id="7" w:name="_Toc124080447"/>
       <w:r>
         <w:rPr>
           <w:b/>
@@ -2856,14 +2847,14 @@
           <w:b/>
         </w:rPr>
       </w:pPr>
-      <w:bookmarkStart w:id="7" w:name="_Toc512519591"/>
+      <w:bookmarkStart w:id="8" w:name="_Toc512519591"/>
       <w:r>
         <w:rPr>
           <w:b/>
         </w:rPr>
         <w:t>objetivo da solução</w:t>
       </w:r>
-      <w:bookmarkEnd w:id="7"/>
+      <w:bookmarkEnd w:id="8"/>
     </w:p>
     <w:p>
       <w:r>
@@ -2883,14 +2874,14 @@
           <w:b/>
         </w:rPr>
       </w:pPr>
-      <w:bookmarkStart w:id="8" w:name="_Toc512519592"/>
+      <w:bookmarkStart w:id="9" w:name="_Toc512519592"/>
       <w:r>
         <w:rPr>
           <w:b/>
         </w:rPr>
         <w:t>diagrama da solução</w:t>
       </w:r>
-      <w:bookmarkEnd w:id="8"/>
+      <w:bookmarkEnd w:id="9"/>
     </w:p>
     <w:p/>
     <w:p>
@@ -2958,7 +2949,7 @@
         </w:drawing>
       </w:r>
     </w:p>
-    <w:bookmarkEnd w:id="6"/>
+    <w:bookmarkEnd w:id="7"/>
     <w:p>
       <w:pPr>
         <w:pStyle w:val="FolhadeRostodosCaptulos"/>
@@ -2994,12 +2985,12 @@
           <w:numId w:val="36"/>
         </w:numPr>
       </w:pPr>
-      <w:bookmarkStart w:id="9" w:name="_Toc512519593"/>
+      <w:bookmarkStart w:id="10" w:name="_Toc512519593"/>
       <w:r>
         <w:lastRenderedPageBreak/>
         <w:t>PLANEJAMENTO DO PROJETO</w:t>
       </w:r>
-      <w:bookmarkEnd w:id="9"/>
+      <w:bookmarkEnd w:id="10"/>
     </w:p>
     <w:p>
       <w:pPr>
@@ -3008,14 +2999,14 @@
           <w:b/>
         </w:rPr>
       </w:pPr>
-      <w:bookmarkStart w:id="10" w:name="_Toc512519594"/>
+      <w:bookmarkStart w:id="11" w:name="_Toc512519594"/>
       <w:r>
         <w:rPr>
           <w:b/>
         </w:rPr>
         <w:t>Definição da Equipe do projeto</w:t>
       </w:r>
-      <w:bookmarkEnd w:id="10"/>
+      <w:bookmarkEnd w:id="11"/>
       <w:r>
         <w:rPr>
           <w:b/>
@@ -3099,14 +3090,14 @@
           <w:b/>
         </w:rPr>
       </w:pPr>
-      <w:bookmarkStart w:id="11" w:name="_Toc512519595"/>
+      <w:bookmarkStart w:id="12" w:name="_Toc512519595"/>
       <w:r>
         <w:rPr>
           <w:b/>
         </w:rPr>
         <w:t>PROCESSO E FERRAMENTA DE GESTÃO DE PROJETOS</w:t>
       </w:r>
-      <w:bookmarkEnd w:id="11"/>
+      <w:bookmarkEnd w:id="12"/>
       <w:r>
         <w:rPr>
           <w:b/>
@@ -3288,14 +3279,14 @@
           <w:b/>
         </w:rPr>
       </w:pPr>
-      <w:bookmarkStart w:id="12" w:name="_Toc512519596"/>
+      <w:bookmarkStart w:id="13" w:name="_Toc512519596"/>
       <w:r>
         <w:rPr>
           <w:b/>
         </w:rPr>
         <w:t>Gestão dos Riscos do Projeto</w:t>
       </w:r>
-      <w:bookmarkEnd w:id="12"/>
+      <w:bookmarkEnd w:id="13"/>
       <w:r>
         <w:rPr>
           <w:b/>
@@ -3356,7 +3347,7 @@
           <w:b/>
         </w:rPr>
       </w:pPr>
-      <w:bookmarkStart w:id="13" w:name="_Toc512519597"/>
+      <w:bookmarkStart w:id="14" w:name="_Toc512519597"/>
       <w:r>
         <w:rPr>
           <w:b/>
@@ -3382,7 +3373,7 @@
         </w:rPr>
         <w:t>requisitos</w:t>
       </w:r>
-      <w:bookmarkEnd w:id="13"/>
+      <w:bookmarkEnd w:id="14"/>
       <w:r>
         <w:rPr>
           <w:b/>
@@ -3395,6 +3386,9 @@
         <w:tab/>
       </w:r>
       <w:r>
+        <w:rPr>
+          <w:noProof/>
+        </w:rPr>
         <w:drawing>
           <wp:inline distT="0" distB="0" distL="0" distR="0" wp14:anchorId="746635E5" wp14:editId="62C2D1AC">
             <wp:extent cx="5953817" cy="2819400"/>
@@ -3444,8 +3438,6 @@
           </wp:inline>
         </w:drawing>
       </w:r>
-      <w:bookmarkStart w:id="14" w:name="_GoBack"/>
-      <w:bookmarkEnd w:id="14"/>
       <w:r>
         <w:t>.</w:t>
       </w:r>
@@ -3500,22 +3492,11 @@
       <w:pPr>
         <w:pStyle w:val="FolhadeRostodosCaptulos"/>
       </w:pPr>
-      <w:r>
-        <w:lastRenderedPageBreak/>
-        <w:fldChar w:fldCharType="begin"/>
-      </w:r>
-      <w:r>
-        <w:instrText xml:space="preserve"> REF _Ref125306944 \w </w:instrText>
-      </w:r>
-      <w:r>
-        <w:fldChar w:fldCharType="separate"/>
-      </w:r>
-      <w:r>
-        <w:t>3</w:t>
-      </w:r>
-      <w:r>
-        <w:fldChar w:fldCharType="end"/>
-      </w:r>
+      <w:fldSimple w:instr=" REF _Ref125306944 \w ">
+        <w:r>
+          <w:t>3</w:t>
+        </w:r>
+      </w:fldSimple>
       <w:r>
         <w:tab/>
       </w:r>
@@ -5180,40 +5161,19 @@
       <w:pPr>
         <w:pStyle w:val="FolhadeRostodosCaptulos"/>
       </w:pPr>
-      <w:r>
-        <w:lastRenderedPageBreak/>
-        <w:fldChar w:fldCharType="begin"/>
-      </w:r>
-      <w:r>
-        <w:instrText xml:space="preserve"> REF _Ref125307146 \w </w:instrText>
-      </w:r>
-      <w:r>
-        <w:fldChar w:fldCharType="separate"/>
-      </w:r>
-      <w:r>
-        <w:t>5</w:t>
-      </w:r>
-      <w:r>
-        <w:fldChar w:fldCharType="end"/>
-      </w:r>
+      <w:fldSimple w:instr=" REF _Ref125307146 \w ">
+        <w:r>
+          <w:t>5</w:t>
+        </w:r>
+      </w:fldSimple>
       <w:r>
         <w:tab/>
       </w:r>
-      <w:r>
-        <w:fldChar w:fldCharType="begin"/>
-      </w:r>
-      <w:r>
-        <w:instrText xml:space="preserve"> REF _Ref125307146 </w:instrText>
-      </w:r>
-      <w:r>
-        <w:fldChar w:fldCharType="separate"/>
-      </w:r>
-      <w:r>
-        <w:t>CONCLUSÕES</w:t>
-      </w:r>
-      <w:r>
-        <w:fldChar w:fldCharType="end"/>
-      </w:r>
+      <w:fldSimple w:instr=" REF _Ref125307146 ">
+        <w:r>
+          <w:t>CONCLUSÕES</w:t>
+        </w:r>
+      </w:fldSimple>
     </w:p>
     <w:p>
       <w:pPr>
@@ -10307,7 +10267,7 @@
     <w:lsdException w:name="HTML Sample" w:locked="1" w:semiHidden="1" w:unhideWhenUsed="1"/>
     <w:lsdException w:name="HTML Typewriter" w:locked="1" w:semiHidden="1" w:unhideWhenUsed="1"/>
     <w:lsdException w:name="HTML Variable" w:locked="1" w:semiHidden="1" w:unhideWhenUsed="1"/>
-    <w:lsdException w:name="Normal Table" w:locked="1"/>
+    <w:lsdException w:name="Normal Table" w:locked="1" w:semiHidden="1" w:unhideWhenUsed="1"/>
     <w:lsdException w:name="annotation subject" w:locked="1" w:semiHidden="1" w:unhideWhenUsed="1"/>
     <w:lsdException w:name="No List" w:locked="1" w:semiHidden="1" w:unhideWhenUsed="1"/>
     <w:lsdException w:name="Outline List 1" w:locked="1" w:semiHidden="1" w:unhideWhenUsed="1"/>
@@ -10350,11 +10310,11 @@
     <w:lsdException w:name="Table Contemporary" w:locked="1" w:semiHidden="1" w:unhideWhenUsed="1"/>
     <w:lsdException w:name="Table Elegant" w:locked="1" w:semiHidden="1" w:unhideWhenUsed="1"/>
     <w:lsdException w:name="Table Professional" w:locked="1" w:semiHidden="1" w:unhideWhenUsed="1"/>
-    <w:lsdException w:name="Table Subtle 1" w:locked="1"/>
+    <w:lsdException w:name="Table Subtle 1" w:locked="1" w:semiHidden="1" w:unhideWhenUsed="1"/>
     <w:lsdException w:name="Table Subtle 2" w:locked="1" w:semiHidden="1" w:unhideWhenUsed="1"/>
     <w:lsdException w:name="Table Web 1" w:locked="1" w:semiHidden="1" w:unhideWhenUsed="1"/>
-    <w:lsdException w:name="Table Web 2" w:locked="1"/>
-    <w:lsdException w:name="Table Web 3" w:locked="1"/>
+    <w:lsdException w:name="Table Web 2" w:locked="1" w:semiHidden="1" w:unhideWhenUsed="1"/>
+    <w:lsdException w:name="Table Web 3" w:locked="1" w:semiHidden="1" w:unhideWhenUsed="1"/>
     <w:lsdException w:name="Balloon Text" w:locked="1" w:semiHidden="1" w:unhideWhenUsed="1"/>
     <w:lsdException w:name="Table Grid" w:locked="1" w:uiPriority="59"/>
     <w:lsdException w:name="Table Theme" w:locked="1" w:semiHidden="1" w:unhideWhenUsed="1"/>
@@ -10827,6 +10787,7 @@
   <w:style w:type="character" w:default="1" w:styleId="Fontepargpadro">
     <w:name w:val="Default Paragraph Font"/>
     <w:uiPriority w:val="1"/>
+    <w:semiHidden/>
     <w:unhideWhenUsed/>
   </w:style>
   <w:style w:type="table" w:default="1" w:styleId="Tabelanormal">
@@ -16886,7 +16847,7 @@
 </file>
 
 <file path=customXml/itemProps1.xml><?xml version="1.0" encoding="utf-8"?>
-<ds:datastoreItem xmlns:ds="http://schemas.openxmlformats.org/officeDocument/2006/customXml" ds:itemID="{94670B77-2080-426D-8E15-03414474BD16}">
+<ds:datastoreItem xmlns:ds="http://schemas.openxmlformats.org/officeDocument/2006/customXml" ds:itemID="{74089894-632E-4793-A8EE-778DFC64D017}">
   <ds:schemaRefs>
     <ds:schemaRef ds:uri="http://schemas.openxmlformats.org/officeDocument/2006/bibliography"/>
   </ds:schemaRefs>

</xml_diff>